<commit_message>
apliación de la introducción
</commit_message>
<xml_diff>
--- a/docs/Trabajo.docx
+++ b/docs/Trabajo.docx
@@ -792,7 +792,7 @@
                     </pic:cNvPicPr>
                   </pic:nvPicPr>
                   <pic:blipFill>
-                    <a:blip r:embed="rId8">
+                    <a:blip r:embed="rId9">
                       <a:extLst>
                         <a:ext uri="{28A0092B-C50C-407E-A947-70E740481C1C}">
                           <a14:useLocalDpi xmlns:a14="http://schemas.microsoft.com/office/drawing/2010/main" val="0"/>
@@ -857,6 +857,8 @@
       <w:bookmarkEnd w:id="0"/>
     </w:p>
     <w:p>
+      <w:bookmarkStart w:id="1" w:name="_GoBack"/>
+      <w:bookmarkEnd w:id="1"/>
       <w:r>
         <w:br w:type="page"/>
       </w:r>
@@ -1403,7 +1405,7 @@
           <w:szCs w:val="40"/>
         </w:rPr>
       </w:pPr>
-      <w:bookmarkStart w:id="1" w:name="_Toc436129453"/>
+      <w:bookmarkStart w:id="2" w:name="_Toc436129453"/>
       <w:r>
         <w:rPr>
           <w:rFonts w:asciiTheme="minorHAnsi" w:hAnsiTheme="minorHAnsi"/>
@@ -1413,7 +1415,7 @@
         <w:lastRenderedPageBreak/>
         <w:t>Introducción</w:t>
       </w:r>
-      <w:bookmarkEnd w:id="1"/>
+      <w:bookmarkEnd w:id="2"/>
     </w:p>
     <w:p>
       <w:pPr>
@@ -1423,6 +1425,21 @@
           <w:rFonts w:asciiTheme="minorHAnsi" w:hAnsiTheme="minorHAnsi"/>
         </w:rPr>
       </w:pPr>
+      <w:r>
+        <w:rPr>
+          <w:rFonts w:asciiTheme="minorHAnsi" w:hAnsiTheme="minorHAnsi"/>
+        </w:rPr>
+        <w:t xml:space="preserve">Dada la necesidad de una forma de comunicación en la universidad Oscar Lucero Moya de Holguín, para nuestro proyecto final de la asignatura Programación Web, el equipo decidió plantear el problema   </w:t>
+      </w:r>
+    </w:p>
+    <w:p>
+      <w:pPr>
+        <w:pStyle w:val="NormalWeb"/>
+        <w:jc w:val="both"/>
+        <w:rPr>
+          <w:rFonts w:asciiTheme="minorHAnsi" w:hAnsiTheme="minorHAnsi"/>
+        </w:rPr>
+      </w:pPr>
       <w:proofErr w:type="spellStart"/>
       <w:r>
         <w:rPr>
@@ -1455,12 +1472,38 @@
         <w:rPr>
           <w:rFonts w:asciiTheme="minorHAnsi" w:hAnsiTheme="minorHAnsi"/>
         </w:rPr>
-        <w:t xml:space="preserve"> dirigido a la población joven principalmente, aunque también puede ser utilizada por personas mayores</w:t>
-      </w:r>
+        <w:t xml:space="preserve"> dirigido a la población joven principalmente, aunque también puede ser </w:t>
+      </w:r>
+      <w:proofErr w:type="spellStart"/>
       <w:r>
         <w:rPr>
           <w:rFonts w:asciiTheme="minorHAnsi" w:hAnsiTheme="minorHAnsi"/>
         </w:rPr>
+        <w:t>u</w:t>
+      </w:r>
+      <w:r>
+        <w:rPr>
+          <w:rFonts w:asciiTheme="minorHAnsi" w:hAnsiTheme="minorHAnsi"/>
+        </w:rPr>
+        <w:t>l</w:t>
+      </w:r>
+      <w:r>
+        <w:rPr>
+          <w:rFonts w:asciiTheme="minorHAnsi" w:hAnsiTheme="minorHAnsi"/>
+        </w:rPr>
+        <w:t>tilizada</w:t>
+      </w:r>
+      <w:proofErr w:type="spellEnd"/>
+      <w:r>
+        <w:rPr>
+          <w:rFonts w:asciiTheme="minorHAnsi" w:hAnsiTheme="minorHAnsi"/>
+        </w:rPr>
+        <w:t xml:space="preserve"> por personas mayores</w:t>
+      </w:r>
+      <w:r>
+        <w:rPr>
+          <w:rFonts w:asciiTheme="minorHAnsi" w:hAnsiTheme="minorHAnsi"/>
+        </w:rPr>
         <w:t>. E</w:t>
       </w:r>
       <w:r>
@@ -1487,7 +1530,7 @@
         </w:rPr>
         <w:t xml:space="preserve">una </w:t>
       </w:r>
-      <w:hyperlink r:id="rId9" w:tooltip="Estructura social" w:history="1">
+      <w:hyperlink r:id="rId10" w:tooltip="Estructura social" w:history="1">
         <w:r>
           <w:rPr>
             <w:rStyle w:val="Hipervnculo"/>
@@ -1504,7 +1547,7 @@
         </w:rPr>
         <w:t xml:space="preserve"> compuesta por un conjunto de actores (tales como individuos u organizaciones) que están relacionados de acuerdo a algún criterio (relación profesional, amistad, parentesco, etc.). Normalmente se representan simbolizando los actores como nodos y las relaciones como líneas que los unen. El tipo de conexión representable en una red social es una </w:t>
       </w:r>
-      <w:hyperlink r:id="rId10" w:tooltip="Díada" w:history="1">
+      <w:hyperlink r:id="rId11" w:tooltip="Díada" w:history="1">
         <w:r>
           <w:rPr>
             <w:rStyle w:val="Hipervnculo"/>
@@ -1521,7 +1564,7 @@
         </w:rPr>
         <w:t xml:space="preserve"> o </w:t>
       </w:r>
-      <w:hyperlink r:id="rId11" w:tooltip="Lazos interpersonales" w:history="1">
+      <w:hyperlink r:id="rId12" w:tooltip="Lazos interpersonales" w:history="1">
         <w:r>
           <w:rPr>
             <w:rStyle w:val="Hipervnculo"/>
@@ -1553,7 +1596,7 @@
         </w:rPr>
         <w:t xml:space="preserve">Las investigaciones han mostrado que las redes sociales constituyen representaciones útiles en muchos niveles, desde las relaciones de parentesco hasta las relaciones de organizaciones a nivel estatal (se habla en este caso de </w:t>
       </w:r>
-      <w:hyperlink r:id="rId12" w:tooltip="Red política" w:history="1">
+      <w:hyperlink r:id="rId13" w:tooltip="Red política" w:history="1">
         <w:r>
           <w:rPr>
             <w:rStyle w:val="Hipervnculo"/>
@@ -1570,7 +1613,7 @@
         </w:rPr>
         <w:t xml:space="preserve">), desempeñando un papel crítico en la determinación de la agenda política y el grado en el cual los individuos o las organizaciones alcanzan sus objetivos o reciben influencias. La red social también puede ser utilizada para medir el </w:t>
       </w:r>
-      <w:hyperlink r:id="rId13" w:tooltip="Capital social (sociología)" w:history="1">
+      <w:hyperlink r:id="rId14" w:tooltip="Capital social (sociología)" w:history="1">
         <w:r>
           <w:rPr>
             <w:rStyle w:val="Hipervnculo"/>
@@ -1590,6 +1633,656 @@
     </w:p>
     <w:p>
       <w:pPr>
+        <w:pStyle w:val="Sinespaciado"/>
+        <w:jc w:val="both"/>
+      </w:pPr>
+      <w:proofErr w:type="spellStart"/>
+      <w:r>
+        <w:rPr>
+          <w:i/>
+          <w:sz w:val="24"/>
+          <w:szCs w:val="24"/>
+        </w:rPr>
+        <w:t>The</w:t>
+      </w:r>
+      <w:proofErr w:type="spellEnd"/>
+      <w:r>
+        <w:rPr>
+          <w:i/>
+          <w:sz w:val="24"/>
+          <w:szCs w:val="24"/>
+        </w:rPr>
+        <w:t xml:space="preserve"> Wall</w:t>
+      </w:r>
+      <w:r>
+        <w:rPr>
+          <w:sz w:val="24"/>
+          <w:szCs w:val="24"/>
+        </w:rPr>
+        <w:t xml:space="preserve"> </w:t>
+      </w:r>
+      <w:r>
+        <w:rPr>
+          <w:sz w:val="24"/>
+          <w:szCs w:val="24"/>
+        </w:rPr>
+        <w:t xml:space="preserve">que se utilizará con el propósito de compartir o discernir </w:t>
+      </w:r>
+      <w:r>
+        <w:rPr>
+          <w:sz w:val="24"/>
+          <w:szCs w:val="24"/>
+        </w:rPr>
+        <w:t xml:space="preserve">de </w:t>
+      </w:r>
+      <w:r>
+        <w:rPr>
+          <w:sz w:val="24"/>
+          <w:szCs w:val="24"/>
+        </w:rPr>
+        <w:t>temas. E</w:t>
+      </w:r>
+      <w:r>
+        <w:rPr>
+          <w:sz w:val="24"/>
+          <w:szCs w:val="24"/>
+        </w:rPr>
+        <w:t xml:space="preserve">l concepto </w:t>
+      </w:r>
+      <w:r>
+        <w:rPr>
+          <w:sz w:val="24"/>
+          <w:szCs w:val="24"/>
+        </w:rPr>
+        <w:t>surge con la idea de postear opiniones sin ser cuestionadas, las personas pueden unirse a grupos en los que interactuará</w:t>
+      </w:r>
+      <w:r>
+        <w:rPr>
+          <w:sz w:val="24"/>
+          <w:szCs w:val="24"/>
+        </w:rPr>
+        <w:t xml:space="preserve"> con otro</w:t>
+      </w:r>
+      <w:r>
+        <w:rPr>
+          <w:sz w:val="24"/>
+          <w:szCs w:val="24"/>
+        </w:rPr>
+        <w:t xml:space="preserve">s y expondrán sus criterios, o simplemente puede </w:t>
+      </w:r>
+      <w:r>
+        <w:rPr>
+          <w:sz w:val="24"/>
+          <w:szCs w:val="24"/>
+        </w:rPr>
+        <w:t xml:space="preserve">publicar su opinión en su página y dejar que otros comenten, esta red social también  permite compartir imágenes, chatear, </w:t>
+      </w:r>
+      <w:r>
+        <w:rPr>
+          <w:sz w:val="24"/>
+          <w:szCs w:val="24"/>
+        </w:rPr>
+        <w:t>conectar con amigos, familiares, compañeros de clase o de trabajo y nuevas amistades (aunque sean miembros de otra red social), recibir recomendaciones sobre música, vídeos, artículos y juegos, conocer a otro</w:t>
+      </w:r>
+      <w:r>
+        <w:rPr>
+          <w:sz w:val="24"/>
+          <w:szCs w:val="24"/>
+        </w:rPr>
+        <w:t>s usuarios con gustos similares</w:t>
+      </w:r>
+      <w:r>
+        <w:t>.</w:t>
+      </w:r>
+      <w:r>
+        <w:t xml:space="preserve"> </w:t>
+      </w:r>
+    </w:p>
+    <w:p>
+      <w:pPr>
+        <w:spacing w:before="100" w:beforeAutospacing="1" w:after="100" w:afterAutospacing="1" w:line="240" w:lineRule="auto"/>
+        <w:rPr>
+          <w:rFonts w:ascii="Times New Roman" w:eastAsia="Times New Roman" w:hAnsi="Times New Roman" w:cs="Times New Roman"/>
+          <w:sz w:val="24"/>
+          <w:szCs w:val="24"/>
+          <w:lang w:eastAsia="es-ES"/>
+        </w:rPr>
+      </w:pPr>
+      <w:r>
+        <w:rPr>
+          <w:rFonts w:ascii="Times New Roman" w:eastAsia="Times New Roman" w:hAnsi="Times New Roman" w:cs="Times New Roman"/>
+          <w:b/>
+          <w:bCs/>
+          <w:sz w:val="24"/>
+          <w:szCs w:val="24"/>
+          <w:lang w:eastAsia="es-ES"/>
+        </w:rPr>
+        <w:t>Políticas de publicación en la red social:</w:t>
+      </w:r>
+    </w:p>
+    <w:p>
+      <w:pPr>
+        <w:numPr>
+          <w:ilvl w:val="0"/>
+          <w:numId w:val="1"/>
+        </w:numPr>
+        <w:spacing w:before="100" w:beforeAutospacing="1" w:after="100" w:afterAutospacing="1" w:line="240" w:lineRule="auto"/>
+        <w:rPr>
+          <w:rFonts w:ascii="Times New Roman" w:eastAsia="Times New Roman" w:hAnsi="Times New Roman" w:cs="Times New Roman"/>
+          <w:sz w:val="24"/>
+          <w:szCs w:val="24"/>
+          <w:lang w:eastAsia="es-ES"/>
+        </w:rPr>
+      </w:pPr>
+      <w:r>
+        <w:rPr>
+          <w:rFonts w:ascii="Times New Roman" w:eastAsia="Times New Roman" w:hAnsi="Times New Roman" w:cs="Times New Roman"/>
+          <w:sz w:val="24"/>
+          <w:szCs w:val="24"/>
+          <w:lang w:eastAsia="es-ES"/>
+        </w:rPr>
+        <w:t>Todo usuario debe subir una foto al perfil, preferentemente de carácter personal</w:t>
+      </w:r>
+      <w:proofErr w:type="gramStart"/>
+      <w:r>
+        <w:rPr>
+          <w:rFonts w:ascii="Times New Roman" w:eastAsia="Times New Roman" w:hAnsi="Times New Roman" w:cs="Times New Roman"/>
+          <w:sz w:val="24"/>
+          <w:szCs w:val="24"/>
+          <w:lang w:eastAsia="es-ES"/>
+        </w:rPr>
+        <w:t>.(</w:t>
+      </w:r>
+      <w:proofErr w:type="gramEnd"/>
+      <w:r>
+        <w:rPr>
+          <w:rFonts w:ascii="Times New Roman" w:eastAsia="Times New Roman" w:hAnsi="Times New Roman" w:cs="Times New Roman"/>
+          <w:sz w:val="24"/>
+          <w:szCs w:val="24"/>
+          <w:lang w:eastAsia="es-ES"/>
+        </w:rPr>
+        <w:t>No pueden ser sin camisa).</w:t>
+      </w:r>
+    </w:p>
+    <w:p>
+      <w:pPr>
+        <w:numPr>
+          <w:ilvl w:val="0"/>
+          <w:numId w:val="1"/>
+        </w:numPr>
+        <w:spacing w:before="100" w:beforeAutospacing="1" w:after="100" w:afterAutospacing="1" w:line="240" w:lineRule="auto"/>
+        <w:rPr>
+          <w:rFonts w:ascii="Times New Roman" w:eastAsia="Times New Roman" w:hAnsi="Times New Roman" w:cs="Times New Roman"/>
+          <w:sz w:val="24"/>
+          <w:szCs w:val="24"/>
+          <w:lang w:eastAsia="es-ES"/>
+        </w:rPr>
+      </w:pPr>
+      <w:r>
+        <w:rPr>
+          <w:rFonts w:ascii="Times New Roman" w:eastAsia="Times New Roman" w:hAnsi="Times New Roman" w:cs="Times New Roman"/>
+          <w:sz w:val="24"/>
+          <w:szCs w:val="24"/>
+          <w:lang w:eastAsia="es-ES"/>
+        </w:rPr>
+        <w:t xml:space="preserve">No se pueden poner </w:t>
+      </w:r>
+      <w:proofErr w:type="spellStart"/>
+      <w:proofErr w:type="gramStart"/>
+      <w:r>
+        <w:rPr>
+          <w:rFonts w:ascii="Times New Roman" w:eastAsia="Times New Roman" w:hAnsi="Times New Roman" w:cs="Times New Roman"/>
+          <w:sz w:val="24"/>
+          <w:szCs w:val="24"/>
+          <w:lang w:eastAsia="es-ES"/>
+        </w:rPr>
+        <w:t>imÃ¡</w:t>
+      </w:r>
+      <w:proofErr w:type="gramEnd"/>
+      <w:r>
+        <w:rPr>
+          <w:rFonts w:ascii="Times New Roman" w:eastAsia="Times New Roman" w:hAnsi="Times New Roman" w:cs="Times New Roman"/>
+          <w:sz w:val="24"/>
+          <w:szCs w:val="24"/>
+          <w:lang w:eastAsia="es-ES"/>
+        </w:rPr>
+        <w:t>genes</w:t>
+      </w:r>
+      <w:proofErr w:type="spellEnd"/>
+      <w:r>
+        <w:rPr>
+          <w:rFonts w:ascii="Times New Roman" w:eastAsia="Times New Roman" w:hAnsi="Times New Roman" w:cs="Times New Roman"/>
+          <w:sz w:val="24"/>
+          <w:szCs w:val="24"/>
+          <w:lang w:eastAsia="es-ES"/>
+        </w:rPr>
+        <w:t xml:space="preserve"> o avatares </w:t>
+      </w:r>
+      <w:proofErr w:type="spellStart"/>
+      <w:r>
+        <w:rPr>
+          <w:rFonts w:ascii="Times New Roman" w:eastAsia="Times New Roman" w:hAnsi="Times New Roman" w:cs="Times New Roman"/>
+          <w:sz w:val="24"/>
+          <w:szCs w:val="24"/>
+          <w:lang w:eastAsia="es-ES"/>
+        </w:rPr>
+        <w:t>pornogrÃ¡ficos</w:t>
+      </w:r>
+      <w:proofErr w:type="spellEnd"/>
+      <w:r>
+        <w:rPr>
+          <w:rFonts w:ascii="Times New Roman" w:eastAsia="Times New Roman" w:hAnsi="Times New Roman" w:cs="Times New Roman"/>
+          <w:sz w:val="24"/>
+          <w:szCs w:val="24"/>
+          <w:lang w:eastAsia="es-ES"/>
+        </w:rPr>
+        <w:t>.</w:t>
+      </w:r>
+    </w:p>
+    <w:p>
+      <w:pPr>
+        <w:numPr>
+          <w:ilvl w:val="0"/>
+          <w:numId w:val="1"/>
+        </w:numPr>
+        <w:spacing w:before="100" w:beforeAutospacing="1" w:after="100" w:afterAutospacing="1" w:line="240" w:lineRule="auto"/>
+        <w:rPr>
+          <w:rFonts w:ascii="Times New Roman" w:eastAsia="Times New Roman" w:hAnsi="Times New Roman" w:cs="Times New Roman"/>
+          <w:sz w:val="24"/>
+          <w:szCs w:val="24"/>
+          <w:lang w:eastAsia="es-ES"/>
+        </w:rPr>
+      </w:pPr>
+      <w:r>
+        <w:rPr>
+          <w:rFonts w:ascii="Times New Roman" w:eastAsia="Times New Roman" w:hAnsi="Times New Roman" w:cs="Times New Roman"/>
+          <w:sz w:val="24"/>
+          <w:szCs w:val="24"/>
+          <w:lang w:eastAsia="es-ES"/>
+        </w:rPr>
+        <w:t>Todo usuario debe llenar su perfil con la mayor cantidad de datos posible, preferentemente su ubicaciÃ³n.</w:t>
+      </w:r>
+    </w:p>
+    <w:p>
+      <w:pPr>
+        <w:numPr>
+          <w:ilvl w:val="0"/>
+          <w:numId w:val="1"/>
+        </w:numPr>
+        <w:spacing w:before="100" w:beforeAutospacing="1" w:after="100" w:afterAutospacing="1" w:line="240" w:lineRule="auto"/>
+        <w:rPr>
+          <w:rFonts w:ascii="Times New Roman" w:eastAsia="Times New Roman" w:hAnsi="Times New Roman" w:cs="Times New Roman"/>
+          <w:sz w:val="24"/>
+          <w:szCs w:val="24"/>
+          <w:lang w:eastAsia="es-ES"/>
+        </w:rPr>
+      </w:pPr>
+      <w:r>
+        <w:rPr>
+          <w:rFonts w:ascii="Times New Roman" w:eastAsia="Times New Roman" w:hAnsi="Times New Roman" w:cs="Times New Roman"/>
+          <w:sz w:val="24"/>
+          <w:szCs w:val="24"/>
+          <w:lang w:eastAsia="es-ES"/>
+        </w:rPr>
+        <w:t>Ser cuidadoso para lograr un uso correcto de la lengua materna y/o extranjera empleada en la redacciÃ³n de los mensajes.</w:t>
+      </w:r>
+    </w:p>
+    <w:p>
+      <w:pPr>
+        <w:numPr>
+          <w:ilvl w:val="0"/>
+          <w:numId w:val="1"/>
+        </w:numPr>
+        <w:spacing w:before="100" w:beforeAutospacing="1" w:after="100" w:afterAutospacing="1" w:line="240" w:lineRule="auto"/>
+        <w:rPr>
+          <w:rFonts w:ascii="Times New Roman" w:eastAsia="Times New Roman" w:hAnsi="Times New Roman" w:cs="Times New Roman"/>
+          <w:sz w:val="24"/>
+          <w:szCs w:val="24"/>
+          <w:lang w:eastAsia="es-ES"/>
+        </w:rPr>
+      </w:pPr>
+      <w:r>
+        <w:rPr>
+          <w:rFonts w:ascii="Times New Roman" w:eastAsia="Times New Roman" w:hAnsi="Times New Roman" w:cs="Times New Roman"/>
+          <w:sz w:val="24"/>
+          <w:szCs w:val="24"/>
+          <w:lang w:eastAsia="es-ES"/>
+        </w:rPr>
+        <w:t xml:space="preserve">Es prohibido los mensajes, blogs, </w:t>
+      </w:r>
+      <w:proofErr w:type="spellStart"/>
+      <w:proofErr w:type="gramStart"/>
+      <w:r>
+        <w:rPr>
+          <w:rFonts w:ascii="Times New Roman" w:eastAsia="Times New Roman" w:hAnsi="Times New Roman" w:cs="Times New Roman"/>
+          <w:sz w:val="24"/>
+          <w:szCs w:val="24"/>
+          <w:lang w:eastAsia="es-ES"/>
+        </w:rPr>
+        <w:t>pÃ¡</w:t>
+      </w:r>
+      <w:proofErr w:type="gramEnd"/>
+      <w:r>
+        <w:rPr>
+          <w:rFonts w:ascii="Times New Roman" w:eastAsia="Times New Roman" w:hAnsi="Times New Roman" w:cs="Times New Roman"/>
+          <w:sz w:val="24"/>
+          <w:szCs w:val="24"/>
+          <w:lang w:eastAsia="es-ES"/>
+        </w:rPr>
+        <w:t>ginas</w:t>
+      </w:r>
+      <w:proofErr w:type="spellEnd"/>
+      <w:r>
+        <w:rPr>
+          <w:rFonts w:ascii="Times New Roman" w:eastAsia="Times New Roman" w:hAnsi="Times New Roman" w:cs="Times New Roman"/>
+          <w:sz w:val="24"/>
+          <w:szCs w:val="24"/>
+          <w:lang w:eastAsia="es-ES"/>
+        </w:rPr>
+        <w:t xml:space="preserve">, archivos e </w:t>
+      </w:r>
+      <w:proofErr w:type="spellStart"/>
+      <w:r>
+        <w:rPr>
+          <w:rFonts w:ascii="Times New Roman" w:eastAsia="Times New Roman" w:hAnsi="Times New Roman" w:cs="Times New Roman"/>
+          <w:sz w:val="24"/>
+          <w:szCs w:val="24"/>
+          <w:lang w:eastAsia="es-ES"/>
+        </w:rPr>
+        <w:t>imÃ¡genes</w:t>
+      </w:r>
+      <w:proofErr w:type="spellEnd"/>
+      <w:r>
+        <w:rPr>
+          <w:rFonts w:ascii="Times New Roman" w:eastAsia="Times New Roman" w:hAnsi="Times New Roman" w:cs="Times New Roman"/>
+          <w:sz w:val="24"/>
+          <w:szCs w:val="24"/>
+          <w:lang w:eastAsia="es-ES"/>
+        </w:rPr>
+        <w:t xml:space="preserve"> con contenidos obscenos, erÃ³ticos y no acordes con los principios </w:t>
+      </w:r>
+      <w:proofErr w:type="spellStart"/>
+      <w:r>
+        <w:rPr>
+          <w:rFonts w:ascii="Times New Roman" w:eastAsia="Times New Roman" w:hAnsi="Times New Roman" w:cs="Times New Roman"/>
+          <w:sz w:val="24"/>
+          <w:szCs w:val="24"/>
+          <w:lang w:eastAsia="es-ES"/>
+        </w:rPr>
+        <w:t>Ã©ticos</w:t>
+      </w:r>
+      <w:proofErr w:type="spellEnd"/>
+      <w:r>
+        <w:rPr>
+          <w:rFonts w:ascii="Times New Roman" w:eastAsia="Times New Roman" w:hAnsi="Times New Roman" w:cs="Times New Roman"/>
+          <w:sz w:val="24"/>
+          <w:szCs w:val="24"/>
+          <w:lang w:eastAsia="es-ES"/>
+        </w:rPr>
+        <w:t xml:space="preserve"> y morales.</w:t>
+      </w:r>
+    </w:p>
+    <w:p>
+      <w:pPr>
+        <w:numPr>
+          <w:ilvl w:val="0"/>
+          <w:numId w:val="1"/>
+        </w:numPr>
+        <w:spacing w:before="100" w:beforeAutospacing="1" w:after="100" w:afterAutospacing="1" w:line="240" w:lineRule="auto"/>
+        <w:rPr>
+          <w:rFonts w:ascii="Times New Roman" w:eastAsia="Times New Roman" w:hAnsi="Times New Roman" w:cs="Times New Roman"/>
+          <w:sz w:val="24"/>
+          <w:szCs w:val="24"/>
+          <w:lang w:eastAsia="es-ES"/>
+        </w:rPr>
+      </w:pPr>
+      <w:r>
+        <w:rPr>
+          <w:rFonts w:ascii="Times New Roman" w:eastAsia="Times New Roman" w:hAnsi="Times New Roman" w:cs="Times New Roman"/>
+          <w:sz w:val="24"/>
+          <w:szCs w:val="24"/>
+          <w:lang w:eastAsia="es-ES"/>
+        </w:rPr>
+        <w:t xml:space="preserve">Los Grupos deben tener </w:t>
+      </w:r>
+      <w:proofErr w:type="spellStart"/>
+      <w:proofErr w:type="gramStart"/>
+      <w:r>
+        <w:rPr>
+          <w:rFonts w:ascii="Times New Roman" w:eastAsia="Times New Roman" w:hAnsi="Times New Roman" w:cs="Times New Roman"/>
+          <w:sz w:val="24"/>
+          <w:szCs w:val="24"/>
+          <w:lang w:eastAsia="es-ES"/>
+        </w:rPr>
+        <w:t>mÃ¡</w:t>
+      </w:r>
+      <w:proofErr w:type="gramEnd"/>
+      <w:r>
+        <w:rPr>
+          <w:rFonts w:ascii="Times New Roman" w:eastAsia="Times New Roman" w:hAnsi="Times New Roman" w:cs="Times New Roman"/>
+          <w:sz w:val="24"/>
+          <w:szCs w:val="24"/>
+          <w:lang w:eastAsia="es-ES"/>
+        </w:rPr>
+        <w:t>s</w:t>
+      </w:r>
+      <w:proofErr w:type="spellEnd"/>
+      <w:r>
+        <w:rPr>
+          <w:rFonts w:ascii="Times New Roman" w:eastAsia="Times New Roman" w:hAnsi="Times New Roman" w:cs="Times New Roman"/>
+          <w:sz w:val="24"/>
+          <w:szCs w:val="24"/>
+          <w:lang w:eastAsia="es-ES"/>
+        </w:rPr>
+        <w:t xml:space="preserve"> de 3 usuarios para que </w:t>
+      </w:r>
+      <w:proofErr w:type="spellStart"/>
+      <w:r>
+        <w:rPr>
+          <w:rFonts w:ascii="Times New Roman" w:eastAsia="Times New Roman" w:hAnsi="Times New Roman" w:cs="Times New Roman"/>
+          <w:sz w:val="24"/>
+          <w:szCs w:val="24"/>
+          <w:lang w:eastAsia="es-ES"/>
+        </w:rPr>
+        <w:t>estÃ©n</w:t>
+      </w:r>
+      <w:proofErr w:type="spellEnd"/>
+      <w:r>
+        <w:rPr>
+          <w:rFonts w:ascii="Times New Roman" w:eastAsia="Times New Roman" w:hAnsi="Times New Roman" w:cs="Times New Roman"/>
+          <w:sz w:val="24"/>
+          <w:szCs w:val="24"/>
+          <w:lang w:eastAsia="es-ES"/>
+        </w:rPr>
+        <w:t xml:space="preserve"> activos.</w:t>
+      </w:r>
+    </w:p>
+    <w:p>
+      <w:pPr>
+        <w:numPr>
+          <w:ilvl w:val="0"/>
+          <w:numId w:val="1"/>
+        </w:numPr>
+        <w:spacing w:before="100" w:beforeAutospacing="1" w:after="100" w:afterAutospacing="1" w:line="240" w:lineRule="auto"/>
+        <w:rPr>
+          <w:rFonts w:ascii="Times New Roman" w:eastAsia="Times New Roman" w:hAnsi="Times New Roman" w:cs="Times New Roman"/>
+          <w:sz w:val="24"/>
+          <w:szCs w:val="24"/>
+          <w:lang w:eastAsia="es-ES"/>
+        </w:rPr>
+      </w:pPr>
+      <w:proofErr w:type="spellStart"/>
+      <w:proofErr w:type="gramStart"/>
+      <w:r>
+        <w:rPr>
+          <w:rFonts w:ascii="Times New Roman" w:eastAsia="Times New Roman" w:hAnsi="Times New Roman" w:cs="Times New Roman"/>
+          <w:sz w:val="24"/>
+          <w:szCs w:val="24"/>
+          <w:lang w:eastAsia="es-ES"/>
+        </w:rPr>
+        <w:t>EstÃ¡</w:t>
+      </w:r>
+      <w:proofErr w:type="gramEnd"/>
+      <w:r>
+        <w:rPr>
+          <w:rFonts w:ascii="Times New Roman" w:eastAsia="Times New Roman" w:hAnsi="Times New Roman" w:cs="Times New Roman"/>
+          <w:sz w:val="24"/>
+          <w:szCs w:val="24"/>
+          <w:lang w:eastAsia="es-ES"/>
+        </w:rPr>
+        <w:t>n</w:t>
+      </w:r>
+      <w:proofErr w:type="spellEnd"/>
+      <w:r>
+        <w:rPr>
+          <w:rFonts w:ascii="Times New Roman" w:eastAsia="Times New Roman" w:hAnsi="Times New Roman" w:cs="Times New Roman"/>
+          <w:sz w:val="24"/>
+          <w:szCs w:val="24"/>
+          <w:lang w:eastAsia="es-ES"/>
+        </w:rPr>
+        <w:t xml:space="preserve"> prohibido los contenidos con </w:t>
+      </w:r>
+      <w:proofErr w:type="spellStart"/>
+      <w:r>
+        <w:rPr>
+          <w:rFonts w:ascii="Times New Roman" w:eastAsia="Times New Roman" w:hAnsi="Times New Roman" w:cs="Times New Roman"/>
+          <w:sz w:val="24"/>
+          <w:szCs w:val="24"/>
+          <w:lang w:eastAsia="es-ES"/>
+        </w:rPr>
+        <w:t>carÃ¡cter</w:t>
+      </w:r>
+      <w:proofErr w:type="spellEnd"/>
+      <w:r>
+        <w:rPr>
+          <w:rFonts w:ascii="Times New Roman" w:eastAsia="Times New Roman" w:hAnsi="Times New Roman" w:cs="Times New Roman"/>
+          <w:sz w:val="24"/>
+          <w:szCs w:val="24"/>
+          <w:lang w:eastAsia="es-ES"/>
+        </w:rPr>
+        <w:t xml:space="preserve"> contrarrevolucionarios.</w:t>
+      </w:r>
+    </w:p>
+    <w:p>
+      <w:pPr>
+        <w:numPr>
+          <w:ilvl w:val="0"/>
+          <w:numId w:val="1"/>
+        </w:numPr>
+        <w:spacing w:before="100" w:beforeAutospacing="1" w:after="100" w:afterAutospacing="1" w:line="240" w:lineRule="auto"/>
+        <w:rPr>
+          <w:rFonts w:ascii="Times New Roman" w:eastAsia="Times New Roman" w:hAnsi="Times New Roman" w:cs="Times New Roman"/>
+          <w:sz w:val="24"/>
+          <w:szCs w:val="24"/>
+          <w:lang w:eastAsia="es-ES"/>
+        </w:rPr>
+      </w:pPr>
+      <w:proofErr w:type="spellStart"/>
+      <w:proofErr w:type="gramStart"/>
+      <w:r>
+        <w:rPr>
+          <w:rFonts w:ascii="Times New Roman" w:eastAsia="Times New Roman" w:hAnsi="Times New Roman" w:cs="Times New Roman"/>
+          <w:sz w:val="24"/>
+          <w:szCs w:val="24"/>
+          <w:lang w:eastAsia="es-ES"/>
+        </w:rPr>
+        <w:t>EstÃ</w:t>
+      </w:r>
+      <w:proofErr w:type="spellEnd"/>
+      <w:r>
+        <w:rPr>
+          <w:rFonts w:ascii="Times New Roman" w:eastAsia="Times New Roman" w:hAnsi="Times New Roman" w:cs="Times New Roman"/>
+          <w:sz w:val="24"/>
+          <w:szCs w:val="24"/>
+          <w:lang w:eastAsia="es-ES"/>
+        </w:rPr>
+        <w:t>¡</w:t>
+      </w:r>
+      <w:proofErr w:type="gramEnd"/>
+      <w:r>
+        <w:rPr>
+          <w:rFonts w:ascii="Times New Roman" w:eastAsia="Times New Roman" w:hAnsi="Times New Roman" w:cs="Times New Roman"/>
+          <w:sz w:val="24"/>
+          <w:szCs w:val="24"/>
+          <w:lang w:eastAsia="es-ES"/>
+        </w:rPr>
+        <w:t xml:space="preserve"> prohibido utilizar la red para actividades econÃ³micas.</w:t>
+      </w:r>
+    </w:p>
+    <w:p>
+      <w:pPr>
+        <w:numPr>
+          <w:ilvl w:val="0"/>
+          <w:numId w:val="1"/>
+        </w:numPr>
+        <w:spacing w:before="100" w:beforeAutospacing="1" w:after="100" w:afterAutospacing="1" w:line="240" w:lineRule="auto"/>
+        <w:rPr>
+          <w:rFonts w:ascii="Times New Roman" w:eastAsia="Times New Roman" w:hAnsi="Times New Roman" w:cs="Times New Roman"/>
+          <w:sz w:val="24"/>
+          <w:szCs w:val="24"/>
+          <w:lang w:eastAsia="es-ES"/>
+        </w:rPr>
+      </w:pPr>
+      <w:r>
+        <w:rPr>
+          <w:rFonts w:ascii="Times New Roman" w:eastAsia="Times New Roman" w:hAnsi="Times New Roman" w:cs="Times New Roman"/>
+          <w:sz w:val="24"/>
+          <w:szCs w:val="24"/>
+          <w:lang w:eastAsia="es-ES"/>
+        </w:rPr>
+        <w:t>No caer en faltas de respeto entre los usuarios de la red.</w:t>
+      </w:r>
+    </w:p>
+    <w:p>
+      <w:pPr>
+        <w:numPr>
+          <w:ilvl w:val="0"/>
+          <w:numId w:val="1"/>
+        </w:numPr>
+        <w:spacing w:before="100" w:beforeAutospacing="1" w:after="100" w:afterAutospacing="1" w:line="240" w:lineRule="auto"/>
+        <w:rPr>
+          <w:rFonts w:ascii="Times New Roman" w:eastAsia="Times New Roman" w:hAnsi="Times New Roman" w:cs="Times New Roman"/>
+          <w:sz w:val="24"/>
+          <w:szCs w:val="24"/>
+          <w:lang w:eastAsia="es-ES"/>
+        </w:rPr>
+      </w:pPr>
+      <w:r>
+        <w:rPr>
+          <w:rFonts w:ascii="Times New Roman" w:eastAsia="Times New Roman" w:hAnsi="Times New Roman" w:cs="Times New Roman"/>
+          <w:sz w:val="24"/>
+          <w:szCs w:val="24"/>
+          <w:lang w:eastAsia="es-ES"/>
+        </w:rPr>
+        <w:t>Los Administradores se reservan el derecho a eliminar todo contenido que no cumpla con las normas del sitio.</w:t>
+      </w:r>
+    </w:p>
+    <w:p>
+      <w:pPr>
+        <w:numPr>
+          <w:ilvl w:val="0"/>
+          <w:numId w:val="1"/>
+        </w:numPr>
+        <w:spacing w:before="100" w:beforeAutospacing="1" w:after="100" w:afterAutospacing="1" w:line="240" w:lineRule="auto"/>
+        <w:rPr>
+          <w:rFonts w:ascii="Times New Roman" w:eastAsia="Times New Roman" w:hAnsi="Times New Roman" w:cs="Times New Roman"/>
+          <w:sz w:val="24"/>
+          <w:szCs w:val="24"/>
+          <w:lang w:eastAsia="es-ES"/>
+        </w:rPr>
+      </w:pPr>
+      <w:r>
+        <w:rPr>
+          <w:rFonts w:ascii="Times New Roman" w:eastAsia="Times New Roman" w:hAnsi="Times New Roman" w:cs="Times New Roman"/>
+          <w:sz w:val="24"/>
+          <w:szCs w:val="24"/>
+          <w:lang w:eastAsia="es-ES"/>
+        </w:rPr>
+        <w:t>El desconocimiento de las reglas no exime de responsabilidad.</w:t>
+      </w:r>
+    </w:p>
+    <w:p>
+      <w:pPr>
         <w:jc w:val="both"/>
         <w:rPr>
           <w:rFonts w:asciiTheme="majorHAnsi" w:eastAsiaTheme="majorEastAsia" w:hAnsiTheme="majorHAnsi" w:cstheme="majorBidi"/>
@@ -1600,113 +2293,12 @@
           <w:szCs w:val="24"/>
         </w:rPr>
       </w:pPr>
-      <w:proofErr w:type="spellStart"/>
-      <w:r>
-        <w:rPr>
-          <w:i/>
-          <w:sz w:val="24"/>
-          <w:szCs w:val="24"/>
-        </w:rPr>
-        <w:t>The</w:t>
-      </w:r>
-      <w:proofErr w:type="spellEnd"/>
-      <w:r>
-        <w:rPr>
-          <w:i/>
-          <w:sz w:val="24"/>
-          <w:szCs w:val="24"/>
-        </w:rPr>
-        <w:t xml:space="preserve"> Wall</w:t>
-      </w:r>
-      <w:r>
-        <w:rPr>
-          <w:sz w:val="24"/>
-          <w:szCs w:val="24"/>
-        </w:rPr>
-        <w:t xml:space="preserve"> </w:t>
-      </w:r>
-      <w:r>
-        <w:rPr>
-          <w:sz w:val="24"/>
-          <w:szCs w:val="24"/>
-        </w:rPr>
-        <w:t xml:space="preserve">que se utilizará con el propósito de compartir o discernir </w:t>
-      </w:r>
-      <w:r>
-        <w:rPr>
-          <w:sz w:val="24"/>
-          <w:szCs w:val="24"/>
-        </w:rPr>
-        <w:t xml:space="preserve">de </w:t>
-      </w:r>
-      <w:r>
-        <w:rPr>
-          <w:sz w:val="24"/>
-          <w:szCs w:val="24"/>
-        </w:rPr>
-        <w:t>temas. E</w:t>
-      </w:r>
-      <w:r>
-        <w:rPr>
-          <w:sz w:val="24"/>
-          <w:szCs w:val="24"/>
-        </w:rPr>
-        <w:t xml:space="preserve">l concepto </w:t>
-      </w:r>
-      <w:r>
-        <w:rPr>
-          <w:sz w:val="24"/>
-          <w:szCs w:val="24"/>
-        </w:rPr>
-        <w:t>surge con la idea de postear opiniones sin ser cuestionadas, las personas pueden unirse a grupos en los que interactuará</w:t>
-      </w:r>
-      <w:r>
-        <w:rPr>
-          <w:sz w:val="24"/>
-          <w:szCs w:val="24"/>
-        </w:rPr>
-        <w:t xml:space="preserve"> con otro</w:t>
-      </w:r>
-      <w:r>
-        <w:rPr>
-          <w:sz w:val="24"/>
-          <w:szCs w:val="24"/>
-        </w:rPr>
-        <w:t xml:space="preserve">s y expondrán sus criterios, o simplemente puede </w:t>
-      </w:r>
-      <w:r>
-        <w:rPr>
-          <w:sz w:val="24"/>
-          <w:szCs w:val="24"/>
-        </w:rPr>
-        <w:t xml:space="preserve">publicar su opinión en su página y dejar que otros comenten, esta red social también  permite compartir imágenes, chatear, </w:t>
-      </w:r>
-      <w:r>
-        <w:rPr>
-          <w:sz w:val="24"/>
-          <w:szCs w:val="24"/>
-        </w:rPr>
-        <w:t>conectar con amigos, familiares, compañeros de clase o de trabajo y nuevas amistades (aunque sean miembros de otra red social), recibir recomendaciones sobre música, vídeos, artículos y juegos, conocer a otro</w:t>
-      </w:r>
-      <w:r>
-        <w:rPr>
-          <w:sz w:val="24"/>
-          <w:szCs w:val="24"/>
-        </w:rPr>
-        <w:t>s usuarios con gustos similares.</w:t>
-      </w:r>
-      <w:r>
-        <w:rPr>
-          <w:sz w:val="24"/>
-          <w:szCs w:val="24"/>
-        </w:rPr>
-        <w:t xml:space="preserve"> </w:t>
-      </w:r>
-      <w:r>
-        <w:rPr>
-          <w:sz w:val="24"/>
-          <w:szCs w:val="24"/>
-        </w:rPr>
+      <w:r>
+        <w:rPr>
+          <w:sz w:val="24"/>
+          <w:szCs w:val="24"/>
+        </w:rPr>
+        <w:lastRenderedPageBreak/>
         <w:br w:type="page"/>
       </w:r>
     </w:p>
@@ -1720,7 +2312,7 @@
           <w:szCs w:val="40"/>
         </w:rPr>
       </w:pPr>
-      <w:bookmarkStart w:id="2" w:name="_Toc436129454"/>
+      <w:bookmarkStart w:id="3" w:name="_Toc436129454"/>
       <w:r>
         <w:rPr>
           <w:rFonts w:asciiTheme="minorHAnsi" w:hAnsiTheme="minorHAnsi"/>
@@ -1730,7 +2322,7 @@
         <w:lastRenderedPageBreak/>
         <w:t>Capítulo 1</w:t>
       </w:r>
-      <w:bookmarkEnd w:id="2"/>
+      <w:bookmarkEnd w:id="3"/>
     </w:p>
     <w:p>
       <w:pPr>
@@ -1776,8 +2368,6 @@
         </w:rPr>
         <w:t xml:space="preserve"> </w:t>
       </w:r>
-      <w:bookmarkStart w:id="3" w:name="_GoBack"/>
-      <w:bookmarkEnd w:id="3"/>
       <w:r>
         <w:rPr>
           <w:sz w:val="24"/>
@@ -1945,6 +2535,163 @@
     </w:p>
   </w:footnote>
 </w:footnotes>
+</file>
+
+<file path=word/numbering.xml><?xml version="1.0" encoding="utf-8"?>
+<w:numbering xmlns:wpc="http://schemas.microsoft.com/office/word/2010/wordprocessingCanvas" xmlns:mc="http://schemas.openxmlformats.org/markup-compatibility/2006" xmlns:o="urn:schemas-microsoft-com:office:office" xmlns:r="http://schemas.openxmlformats.org/officeDocument/2006/relationships" xmlns:m="http://schemas.openxmlformats.org/officeDocument/2006/math" xmlns:v="urn:schemas-microsoft-com:vml" xmlns:wp14="http://schemas.microsoft.com/office/word/2010/wordprocessingDrawing" xmlns:wp="http://schemas.openxmlformats.org/drawingml/2006/wordprocessingDrawing" xmlns:w10="urn:schemas-microsoft-com:office:word" xmlns:w="http://schemas.openxmlformats.org/wordprocessingml/2006/main" xmlns:w14="http://schemas.microsoft.com/office/word/2010/wordml" xmlns:wpg="http://schemas.microsoft.com/office/word/2010/wordprocessingGroup" xmlns:wpi="http://schemas.microsoft.com/office/word/2010/wordprocessingInk" xmlns:wne="http://schemas.microsoft.com/office/word/2006/wordml" xmlns:wps="http://schemas.microsoft.com/office/word/2010/wordprocessingShape" mc:Ignorable="w14 wp14">
+  <w:abstractNum w:abstractNumId="0">
+    <w:nsid w:val="6507172E"/>
+    <w:multiLevelType w:val="multilevel"/>
+    <w:tmpl w:val="CE6A640E"/>
+    <w:lvl w:ilvl="0">
+      <w:start w:val="1"/>
+      <w:numFmt w:val="bullet"/>
+      <w:lvlText w:val=""/>
+      <w:lvlJc w:val="left"/>
+      <w:pPr>
+        <w:tabs>
+          <w:tab w:val="num" w:pos="720"/>
+        </w:tabs>
+        <w:ind w:left="720" w:hanging="360"/>
+      </w:pPr>
+      <w:rPr>
+        <w:rFonts w:ascii="Symbol" w:hAnsi="Symbol" w:hint="default"/>
+        <w:sz w:val="20"/>
+      </w:rPr>
+    </w:lvl>
+    <w:lvl w:ilvl="1" w:tentative="1">
+      <w:start w:val="1"/>
+      <w:numFmt w:val="bullet"/>
+      <w:lvlText w:val="o"/>
+      <w:lvlJc w:val="left"/>
+      <w:pPr>
+        <w:tabs>
+          <w:tab w:val="num" w:pos="1440"/>
+        </w:tabs>
+        <w:ind w:left="1440" w:hanging="360"/>
+      </w:pPr>
+      <w:rPr>
+        <w:rFonts w:ascii="Courier New" w:hAnsi="Courier New" w:hint="default"/>
+        <w:sz w:val="20"/>
+      </w:rPr>
+    </w:lvl>
+    <w:lvl w:ilvl="2" w:tentative="1">
+      <w:start w:val="1"/>
+      <w:numFmt w:val="bullet"/>
+      <w:lvlText w:val=""/>
+      <w:lvlJc w:val="left"/>
+      <w:pPr>
+        <w:tabs>
+          <w:tab w:val="num" w:pos="2160"/>
+        </w:tabs>
+        <w:ind w:left="2160" w:hanging="360"/>
+      </w:pPr>
+      <w:rPr>
+        <w:rFonts w:ascii="Wingdings" w:hAnsi="Wingdings" w:hint="default"/>
+        <w:sz w:val="20"/>
+      </w:rPr>
+    </w:lvl>
+    <w:lvl w:ilvl="3" w:tentative="1">
+      <w:start w:val="1"/>
+      <w:numFmt w:val="bullet"/>
+      <w:lvlText w:val=""/>
+      <w:lvlJc w:val="left"/>
+      <w:pPr>
+        <w:tabs>
+          <w:tab w:val="num" w:pos="2880"/>
+        </w:tabs>
+        <w:ind w:left="2880" w:hanging="360"/>
+      </w:pPr>
+      <w:rPr>
+        <w:rFonts w:ascii="Wingdings" w:hAnsi="Wingdings" w:hint="default"/>
+        <w:sz w:val="20"/>
+      </w:rPr>
+    </w:lvl>
+    <w:lvl w:ilvl="4" w:tentative="1">
+      <w:start w:val="1"/>
+      <w:numFmt w:val="bullet"/>
+      <w:lvlText w:val=""/>
+      <w:lvlJc w:val="left"/>
+      <w:pPr>
+        <w:tabs>
+          <w:tab w:val="num" w:pos="3600"/>
+        </w:tabs>
+        <w:ind w:left="3600" w:hanging="360"/>
+      </w:pPr>
+      <w:rPr>
+        <w:rFonts w:ascii="Wingdings" w:hAnsi="Wingdings" w:hint="default"/>
+        <w:sz w:val="20"/>
+      </w:rPr>
+    </w:lvl>
+    <w:lvl w:ilvl="5" w:tentative="1">
+      <w:start w:val="1"/>
+      <w:numFmt w:val="bullet"/>
+      <w:lvlText w:val=""/>
+      <w:lvlJc w:val="left"/>
+      <w:pPr>
+        <w:tabs>
+          <w:tab w:val="num" w:pos="4320"/>
+        </w:tabs>
+        <w:ind w:left="4320" w:hanging="360"/>
+      </w:pPr>
+      <w:rPr>
+        <w:rFonts w:ascii="Wingdings" w:hAnsi="Wingdings" w:hint="default"/>
+        <w:sz w:val="20"/>
+      </w:rPr>
+    </w:lvl>
+    <w:lvl w:ilvl="6" w:tentative="1">
+      <w:start w:val="1"/>
+      <w:numFmt w:val="bullet"/>
+      <w:lvlText w:val=""/>
+      <w:lvlJc w:val="left"/>
+      <w:pPr>
+        <w:tabs>
+          <w:tab w:val="num" w:pos="5040"/>
+        </w:tabs>
+        <w:ind w:left="5040" w:hanging="360"/>
+      </w:pPr>
+      <w:rPr>
+        <w:rFonts w:ascii="Wingdings" w:hAnsi="Wingdings" w:hint="default"/>
+        <w:sz w:val="20"/>
+      </w:rPr>
+    </w:lvl>
+    <w:lvl w:ilvl="7" w:tentative="1">
+      <w:start w:val="1"/>
+      <w:numFmt w:val="bullet"/>
+      <w:lvlText w:val=""/>
+      <w:lvlJc w:val="left"/>
+      <w:pPr>
+        <w:tabs>
+          <w:tab w:val="num" w:pos="5760"/>
+        </w:tabs>
+        <w:ind w:left="5760" w:hanging="360"/>
+      </w:pPr>
+      <w:rPr>
+        <w:rFonts w:ascii="Wingdings" w:hAnsi="Wingdings" w:hint="default"/>
+        <w:sz w:val="20"/>
+      </w:rPr>
+    </w:lvl>
+    <w:lvl w:ilvl="8" w:tentative="1">
+      <w:start w:val="1"/>
+      <w:numFmt w:val="bullet"/>
+      <w:lvlText w:val=""/>
+      <w:lvlJc w:val="left"/>
+      <w:pPr>
+        <w:tabs>
+          <w:tab w:val="num" w:pos="6480"/>
+        </w:tabs>
+        <w:ind w:left="6480" w:hanging="360"/>
+      </w:pPr>
+      <w:rPr>
+        <w:rFonts w:ascii="Wingdings" w:hAnsi="Wingdings" w:hint="default"/>
+        <w:sz w:val="20"/>
+      </w:rPr>
+    </w:lvl>
+  </w:abstractNum>
+  <w:num w:numId="1">
+    <w:abstractNumId w:val="0"/>
+  </w:num>
+</w:numbering>
 </file>
 
 <file path=word/styles.xml><?xml version="1.0" encoding="utf-8"?>
@@ -2351,6 +3098,17 @@
       <w:szCs w:val="26"/>
     </w:rPr>
   </w:style>
+  <w:style w:type="character" w:styleId="Textoennegrita">
+    <w:name w:val="Strong"/>
+    <w:basedOn w:val="Fuentedeprrafopredeter"/>
+    <w:uiPriority w:val="22"/>
+    <w:qFormat/>
+    <w:rsid w:val="00D72D33"/>
+    <w:rPr>
+      <w:b/>
+      <w:bCs/>
+    </w:rPr>
+  </w:style>
 </w:styles>
 </file>
 
@@ -2756,6 +3514,17 @@
       <w:color w:val="00B050" w:themeColor="accent1"/>
       <w:sz w:val="26"/>
       <w:szCs w:val="26"/>
+    </w:rPr>
+  </w:style>
+  <w:style w:type="character" w:styleId="Textoennegrita">
+    <w:name w:val="Strong"/>
+    <w:basedOn w:val="Fuentedeprrafopredeter"/>
+    <w:uiPriority w:val="22"/>
+    <w:qFormat/>
+    <w:rsid w:val="00D72D33"/>
+    <w:rPr>
+      <w:b/>
+      <w:bCs/>
     </w:rPr>
   </w:style>
 </w:styles>
@@ -3051,7 +3820,7 @@
 </file>
 
 <file path=customXml/itemProps1.xml><?xml version="1.0" encoding="utf-8"?>
-<ds:datastoreItem xmlns:ds="http://schemas.openxmlformats.org/officeDocument/2006/customXml" ds:itemID="{757E43C5-DD56-4814-8686-F0D6DE3DE328}">
+<ds:datastoreItem xmlns:ds="http://schemas.openxmlformats.org/officeDocument/2006/customXml" ds:itemID="{0DD3FF05-2378-42D2-A9E9-D24DCBA8925C}">
   <ds:schemaRefs>
     <ds:schemaRef ds:uri="http://schemas.openxmlformats.org/officeDocument/2006/bibliography"/>
   </ds:schemaRefs>

</xml_diff>

<commit_message>
ampliacion de la introducción
</commit_message>
<xml_diff>
--- a/docs/Trabajo.docx
+++ b/docs/Trabajo.docx
@@ -835,6 +835,7 @@
         </w:rPr>
       </w:pPr>
       <w:bookmarkStart w:id="0" w:name="_Toc436129452"/>
+      <w:bookmarkStart w:id="1" w:name="_Toc436840474"/>
       <w:proofErr w:type="spellStart"/>
       <w:r>
         <w:rPr>
@@ -855,10 +856,9 @@
         <w:t>/Resumen</w:t>
       </w:r>
       <w:bookmarkEnd w:id="0"/>
-    </w:p>
-    <w:p>
-      <w:bookmarkStart w:id="1" w:name="_GoBack"/>
       <w:bookmarkEnd w:id="1"/>
+    </w:p>
+    <w:p>
       <w:r>
         <w:br w:type="page"/>
       </w:r>
@@ -892,15 +892,11 @@
             <w:pStyle w:val="TtulodeTDC"/>
             <w:rPr>
               <w:rFonts w:asciiTheme="minorHAnsi" w:hAnsiTheme="minorHAnsi"/>
-              <w:sz w:val="40"/>
-              <w:szCs w:val="40"/>
             </w:rPr>
           </w:pPr>
           <w:r>
             <w:rPr>
               <w:rFonts w:asciiTheme="minorHAnsi" w:hAnsiTheme="minorHAnsi"/>
-              <w:sz w:val="40"/>
-              <w:szCs w:val="40"/>
             </w:rPr>
             <w:t>Índice</w:t>
           </w:r>
@@ -909,51 +905,53 @@
           <w:pPr>
             <w:pStyle w:val="TDC1"/>
             <w:tabs>
-              <w:tab w:val="right" w:leader="dot" w:pos="9203"/>
+              <w:tab w:val="right" w:leader="dot" w:pos="9628"/>
             </w:tabs>
             <w:rPr>
+              <w:rFonts w:eastAsiaTheme="minorEastAsia"/>
               <w:noProof/>
-              <w:sz w:val="24"/>
-              <w:szCs w:val="24"/>
+              <w:sz w:val="28"/>
+              <w:szCs w:val="28"/>
+              <w:lang w:eastAsia="es-ES"/>
             </w:rPr>
           </w:pPr>
           <w:r>
             <w:rPr>
-              <w:sz w:val="24"/>
-              <w:szCs w:val="24"/>
+              <w:sz w:val="28"/>
+              <w:szCs w:val="28"/>
             </w:rPr>
             <w:fldChar w:fldCharType="begin"/>
           </w:r>
           <w:r>
             <w:rPr>
-              <w:sz w:val="24"/>
-              <w:szCs w:val="24"/>
+              <w:sz w:val="28"/>
+              <w:szCs w:val="28"/>
             </w:rPr>
             <w:instrText xml:space="preserve"> TOC \o "1-3" \h \z \u </w:instrText>
           </w:r>
           <w:r>
             <w:rPr>
-              <w:sz w:val="24"/>
-              <w:szCs w:val="24"/>
+              <w:sz w:val="28"/>
+              <w:szCs w:val="28"/>
             </w:rPr>
             <w:fldChar w:fldCharType="separate"/>
           </w:r>
-          <w:hyperlink w:anchor="_Toc436129453" w:history="1">
+          <w:hyperlink w:anchor="_Toc436840474" w:history="1">
             <w:r>
               <w:rPr>
                 <w:rStyle w:val="Hipervnculo"/>
                 <w:noProof/>
-                <w:sz w:val="24"/>
-                <w:szCs w:val="24"/>
+                <w:sz w:val="28"/>
+                <w:szCs w:val="28"/>
               </w:rPr>
-              <w:t>Introducción</w:t>
+              <w:t>Summary/Resumen</w:t>
             </w:r>
             <w:r>
               <w:rPr>
                 <w:noProof/>
                 <w:webHidden/>
-                <w:sz w:val="24"/>
-                <w:szCs w:val="24"/>
+                <w:sz w:val="28"/>
+                <w:szCs w:val="28"/>
               </w:rPr>
               <w:tab/>
             </w:r>
@@ -961,8 +959,8 @@
               <w:rPr>
                 <w:noProof/>
                 <w:webHidden/>
-                <w:sz w:val="24"/>
-                <w:szCs w:val="24"/>
+                <w:sz w:val="28"/>
+                <w:szCs w:val="28"/>
               </w:rPr>
               <w:fldChar w:fldCharType="begin"/>
             </w:r>
@@ -970,25 +968,25 @@
               <w:rPr>
                 <w:noProof/>
                 <w:webHidden/>
-                <w:sz w:val="24"/>
-                <w:szCs w:val="24"/>
+                <w:sz w:val="28"/>
+                <w:szCs w:val="28"/>
               </w:rPr>
-              <w:instrText xml:space="preserve"> PAGEREF _Toc436129453 \h </w:instrText>
+              <w:instrText xml:space="preserve"> PAGEREF _Toc436840474 \h </w:instrText>
             </w:r>
             <w:r>
               <w:rPr>
                 <w:noProof/>
                 <w:webHidden/>
-                <w:sz w:val="24"/>
-                <w:szCs w:val="24"/>
+                <w:sz w:val="28"/>
+                <w:szCs w:val="28"/>
               </w:rPr>
             </w:r>
             <w:r>
               <w:rPr>
                 <w:noProof/>
                 <w:webHidden/>
-                <w:sz w:val="24"/>
-                <w:szCs w:val="24"/>
+                <w:sz w:val="28"/>
+                <w:szCs w:val="28"/>
               </w:rPr>
               <w:fldChar w:fldCharType="separate"/>
             </w:r>
@@ -996,17 +994,17 @@
               <w:rPr>
                 <w:noProof/>
                 <w:webHidden/>
-                <w:sz w:val="24"/>
-                <w:szCs w:val="24"/>
+                <w:sz w:val="28"/>
+                <w:szCs w:val="28"/>
               </w:rPr>
-              <w:t>4</w:t>
+              <w:t>2</w:t>
             </w:r>
             <w:r>
               <w:rPr>
                 <w:noProof/>
                 <w:webHidden/>
-                <w:sz w:val="24"/>
-                <w:szCs w:val="24"/>
+                <w:sz w:val="28"/>
+                <w:szCs w:val="28"/>
               </w:rPr>
               <w:fldChar w:fldCharType="end"/>
             </w:r>
@@ -1016,30 +1014,32 @@
           <w:pPr>
             <w:pStyle w:val="TDC1"/>
             <w:tabs>
-              <w:tab w:val="right" w:leader="dot" w:pos="9203"/>
+              <w:tab w:val="right" w:leader="dot" w:pos="9628"/>
             </w:tabs>
             <w:rPr>
+              <w:rFonts w:eastAsiaTheme="minorEastAsia"/>
               <w:noProof/>
-              <w:sz w:val="24"/>
-              <w:szCs w:val="24"/>
+              <w:sz w:val="28"/>
+              <w:szCs w:val="28"/>
+              <w:lang w:eastAsia="es-ES"/>
             </w:rPr>
           </w:pPr>
-          <w:hyperlink w:anchor="_Toc436129454" w:history="1">
+          <w:hyperlink w:anchor="_Toc436840475" w:history="1">
             <w:r>
               <w:rPr>
                 <w:rStyle w:val="Hipervnculo"/>
                 <w:noProof/>
-                <w:sz w:val="24"/>
-                <w:szCs w:val="24"/>
+                <w:sz w:val="28"/>
+                <w:szCs w:val="28"/>
               </w:rPr>
-              <w:t>Capítulo 1</w:t>
+              <w:t>Introducción</w:t>
             </w:r>
             <w:r>
               <w:rPr>
                 <w:noProof/>
                 <w:webHidden/>
-                <w:sz w:val="24"/>
-                <w:szCs w:val="24"/>
+                <w:sz w:val="28"/>
+                <w:szCs w:val="28"/>
               </w:rPr>
               <w:tab/>
             </w:r>
@@ -1047,8 +1047,8 @@
               <w:rPr>
                 <w:noProof/>
                 <w:webHidden/>
-                <w:sz w:val="24"/>
-                <w:szCs w:val="24"/>
+                <w:sz w:val="28"/>
+                <w:szCs w:val="28"/>
               </w:rPr>
               <w:fldChar w:fldCharType="begin"/>
             </w:r>
@@ -1056,25 +1056,25 @@
               <w:rPr>
                 <w:noProof/>
                 <w:webHidden/>
-                <w:sz w:val="24"/>
-                <w:szCs w:val="24"/>
+                <w:sz w:val="28"/>
+                <w:szCs w:val="28"/>
               </w:rPr>
-              <w:instrText xml:space="preserve"> PAGEREF _Toc436129454 \h </w:instrText>
+              <w:instrText xml:space="preserve"> PAGEREF _Toc436840475 \h </w:instrText>
             </w:r>
             <w:r>
               <w:rPr>
                 <w:noProof/>
                 <w:webHidden/>
-                <w:sz w:val="24"/>
-                <w:szCs w:val="24"/>
+                <w:sz w:val="28"/>
+                <w:szCs w:val="28"/>
               </w:rPr>
             </w:r>
             <w:r>
               <w:rPr>
                 <w:noProof/>
                 <w:webHidden/>
-                <w:sz w:val="24"/>
-                <w:szCs w:val="24"/>
+                <w:sz w:val="28"/>
+                <w:szCs w:val="28"/>
               </w:rPr>
               <w:fldChar w:fldCharType="separate"/>
             </w:r>
@@ -1082,17 +1082,17 @@
               <w:rPr>
                 <w:noProof/>
                 <w:webHidden/>
-                <w:sz w:val="24"/>
-                <w:szCs w:val="24"/>
+                <w:sz w:val="28"/>
+                <w:szCs w:val="28"/>
               </w:rPr>
-              <w:t>5</w:t>
+              <w:t>4</w:t>
             </w:r>
             <w:r>
               <w:rPr>
                 <w:noProof/>
                 <w:webHidden/>
-                <w:sz w:val="24"/>
-                <w:szCs w:val="24"/>
+                <w:sz w:val="28"/>
+                <w:szCs w:val="28"/>
               </w:rPr>
               <w:fldChar w:fldCharType="end"/>
             </w:r>
@@ -1102,30 +1102,32 @@
           <w:pPr>
             <w:pStyle w:val="TDC1"/>
             <w:tabs>
-              <w:tab w:val="right" w:leader="dot" w:pos="9203"/>
+              <w:tab w:val="right" w:leader="dot" w:pos="9628"/>
             </w:tabs>
             <w:rPr>
+              <w:rFonts w:eastAsiaTheme="minorEastAsia"/>
               <w:noProof/>
-              <w:sz w:val="24"/>
-              <w:szCs w:val="24"/>
+              <w:sz w:val="28"/>
+              <w:szCs w:val="28"/>
+              <w:lang w:eastAsia="es-ES"/>
             </w:rPr>
           </w:pPr>
-          <w:hyperlink w:anchor="_Toc436129455" w:history="1">
+          <w:hyperlink w:anchor="_Toc436840476" w:history="1">
             <w:r>
               <w:rPr>
                 <w:rStyle w:val="Hipervnculo"/>
                 <w:noProof/>
-                <w:sz w:val="24"/>
-                <w:szCs w:val="24"/>
+                <w:sz w:val="28"/>
+                <w:szCs w:val="28"/>
               </w:rPr>
-              <w:t>Capítulo 2</w:t>
+              <w:t>Capítulo 1</w:t>
             </w:r>
             <w:r>
               <w:rPr>
                 <w:noProof/>
                 <w:webHidden/>
-                <w:sz w:val="24"/>
-                <w:szCs w:val="24"/>
+                <w:sz w:val="28"/>
+                <w:szCs w:val="28"/>
               </w:rPr>
               <w:tab/>
             </w:r>
@@ -1133,8 +1135,8 @@
               <w:rPr>
                 <w:noProof/>
                 <w:webHidden/>
-                <w:sz w:val="24"/>
-                <w:szCs w:val="24"/>
+                <w:sz w:val="28"/>
+                <w:szCs w:val="28"/>
               </w:rPr>
               <w:fldChar w:fldCharType="begin"/>
             </w:r>
@@ -1142,25 +1144,25 @@
               <w:rPr>
                 <w:noProof/>
                 <w:webHidden/>
-                <w:sz w:val="24"/>
-                <w:szCs w:val="24"/>
+                <w:sz w:val="28"/>
+                <w:szCs w:val="28"/>
               </w:rPr>
-              <w:instrText xml:space="preserve"> PAGEREF _Toc436129455 \h </w:instrText>
+              <w:instrText xml:space="preserve"> PAGEREF _Toc436840476 \h </w:instrText>
             </w:r>
             <w:r>
               <w:rPr>
                 <w:noProof/>
                 <w:webHidden/>
-                <w:sz w:val="24"/>
-                <w:szCs w:val="24"/>
+                <w:sz w:val="28"/>
+                <w:szCs w:val="28"/>
               </w:rPr>
             </w:r>
             <w:r>
               <w:rPr>
                 <w:noProof/>
                 <w:webHidden/>
-                <w:sz w:val="24"/>
-                <w:szCs w:val="24"/>
+                <w:sz w:val="28"/>
+                <w:szCs w:val="28"/>
               </w:rPr>
               <w:fldChar w:fldCharType="separate"/>
             </w:r>
@@ -1168,17 +1170,105 @@
               <w:rPr>
                 <w:noProof/>
                 <w:webHidden/>
-                <w:sz w:val="24"/>
-                <w:szCs w:val="24"/>
+                <w:sz w:val="28"/>
+                <w:szCs w:val="28"/>
               </w:rPr>
-              <w:t>6</w:t>
+              <w:t>8</w:t>
             </w:r>
             <w:r>
               <w:rPr>
                 <w:noProof/>
                 <w:webHidden/>
-                <w:sz w:val="24"/>
-                <w:szCs w:val="24"/>
+                <w:sz w:val="28"/>
+                <w:szCs w:val="28"/>
+              </w:rPr>
+              <w:fldChar w:fldCharType="end"/>
+            </w:r>
+          </w:hyperlink>
+        </w:p>
+        <w:p>
+          <w:pPr>
+            <w:pStyle w:val="TDC2"/>
+            <w:tabs>
+              <w:tab w:val="right" w:leader="dot" w:pos="9628"/>
+            </w:tabs>
+            <w:rPr>
+              <w:rFonts w:eastAsiaTheme="minorEastAsia"/>
+              <w:noProof/>
+              <w:sz w:val="28"/>
+              <w:szCs w:val="28"/>
+              <w:lang w:eastAsia="es-ES"/>
+            </w:rPr>
+          </w:pPr>
+          <w:hyperlink w:anchor="_Toc436840477" w:history="1">
+            <w:r>
+              <w:rPr>
+                <w:rStyle w:val="Hipervnculo"/>
+                <w:noProof/>
+                <w:sz w:val="28"/>
+                <w:szCs w:val="28"/>
+              </w:rPr>
+              <w:t>Tecnología</w:t>
+            </w:r>
+            <w:r>
+              <w:rPr>
+                <w:noProof/>
+                <w:webHidden/>
+                <w:sz w:val="28"/>
+                <w:szCs w:val="28"/>
+              </w:rPr>
+              <w:tab/>
+            </w:r>
+            <w:r>
+              <w:rPr>
+                <w:noProof/>
+                <w:webHidden/>
+                <w:sz w:val="28"/>
+                <w:szCs w:val="28"/>
+              </w:rPr>
+              <w:fldChar w:fldCharType="begin"/>
+            </w:r>
+            <w:r>
+              <w:rPr>
+                <w:noProof/>
+                <w:webHidden/>
+                <w:sz w:val="28"/>
+                <w:szCs w:val="28"/>
+              </w:rPr>
+              <w:instrText xml:space="preserve"> PAGEREF _Toc436840477 \h </w:instrText>
+            </w:r>
+            <w:r>
+              <w:rPr>
+                <w:noProof/>
+                <w:webHidden/>
+                <w:sz w:val="28"/>
+                <w:szCs w:val="28"/>
+              </w:rPr>
+            </w:r>
+            <w:r>
+              <w:rPr>
+                <w:noProof/>
+                <w:webHidden/>
+                <w:sz w:val="28"/>
+                <w:szCs w:val="28"/>
+              </w:rPr>
+              <w:fldChar w:fldCharType="separate"/>
+            </w:r>
+            <w:r>
+              <w:rPr>
+                <w:noProof/>
+                <w:webHidden/>
+                <w:sz w:val="28"/>
+                <w:szCs w:val="28"/>
+              </w:rPr>
+              <w:t>8</w:t>
+            </w:r>
+            <w:r>
+              <w:rPr>
+                <w:noProof/>
+                <w:webHidden/>
+                <w:sz w:val="28"/>
+                <w:szCs w:val="28"/>
               </w:rPr>
               <w:fldChar w:fldCharType="end"/>
             </w:r>
@@ -1188,30 +1278,32 @@
           <w:pPr>
             <w:pStyle w:val="TDC1"/>
             <w:tabs>
-              <w:tab w:val="right" w:leader="dot" w:pos="9203"/>
+              <w:tab w:val="right" w:leader="dot" w:pos="9628"/>
             </w:tabs>
             <w:rPr>
+              <w:rFonts w:eastAsiaTheme="minorEastAsia"/>
               <w:noProof/>
-              <w:sz w:val="24"/>
-              <w:szCs w:val="24"/>
+              <w:sz w:val="28"/>
+              <w:szCs w:val="28"/>
+              <w:lang w:eastAsia="es-ES"/>
             </w:rPr>
           </w:pPr>
-          <w:hyperlink w:anchor="_Toc436129456" w:history="1">
+          <w:hyperlink w:anchor="_Toc436840478" w:history="1">
             <w:r>
               <w:rPr>
                 <w:rStyle w:val="Hipervnculo"/>
                 <w:noProof/>
-                <w:sz w:val="24"/>
-                <w:szCs w:val="24"/>
+                <w:sz w:val="28"/>
+                <w:szCs w:val="28"/>
               </w:rPr>
-              <w:t>Conclusiones</w:t>
+              <w:t>Capítulo 2</w:t>
             </w:r>
             <w:r>
               <w:rPr>
                 <w:noProof/>
                 <w:webHidden/>
-                <w:sz w:val="24"/>
-                <w:szCs w:val="24"/>
+                <w:sz w:val="28"/>
+                <w:szCs w:val="28"/>
               </w:rPr>
               <w:tab/>
             </w:r>
@@ -1219,8 +1311,8 @@
               <w:rPr>
                 <w:noProof/>
                 <w:webHidden/>
-                <w:sz w:val="24"/>
-                <w:szCs w:val="24"/>
+                <w:sz w:val="28"/>
+                <w:szCs w:val="28"/>
               </w:rPr>
               <w:fldChar w:fldCharType="begin"/>
             </w:r>
@@ -1228,25 +1320,25 @@
               <w:rPr>
                 <w:noProof/>
                 <w:webHidden/>
-                <w:sz w:val="24"/>
-                <w:szCs w:val="24"/>
+                <w:sz w:val="28"/>
+                <w:szCs w:val="28"/>
               </w:rPr>
-              <w:instrText xml:space="preserve"> PAGEREF _Toc436129456 \h </w:instrText>
+              <w:instrText xml:space="preserve"> PAGEREF _Toc436840478 \h </w:instrText>
             </w:r>
             <w:r>
               <w:rPr>
                 <w:noProof/>
                 <w:webHidden/>
-                <w:sz w:val="24"/>
-                <w:szCs w:val="24"/>
+                <w:sz w:val="28"/>
+                <w:szCs w:val="28"/>
               </w:rPr>
             </w:r>
             <w:r>
               <w:rPr>
                 <w:noProof/>
                 <w:webHidden/>
-                <w:sz w:val="24"/>
-                <w:szCs w:val="24"/>
+                <w:sz w:val="28"/>
+                <w:szCs w:val="28"/>
               </w:rPr>
               <w:fldChar w:fldCharType="separate"/>
             </w:r>
@@ -1254,17 +1346,17 @@
               <w:rPr>
                 <w:noProof/>
                 <w:webHidden/>
-                <w:sz w:val="24"/>
-                <w:szCs w:val="24"/>
+                <w:sz w:val="28"/>
+                <w:szCs w:val="28"/>
               </w:rPr>
-              <w:t>7</w:t>
+              <w:t>9</w:t>
             </w:r>
             <w:r>
               <w:rPr>
                 <w:noProof/>
                 <w:webHidden/>
-                <w:sz w:val="24"/>
-                <w:szCs w:val="24"/>
+                <w:sz w:val="28"/>
+                <w:szCs w:val="28"/>
               </w:rPr>
               <w:fldChar w:fldCharType="end"/>
             </w:r>
@@ -1274,21 +1366,111 @@
           <w:pPr>
             <w:pStyle w:val="TDC1"/>
             <w:tabs>
-              <w:tab w:val="right" w:leader="dot" w:pos="9203"/>
+              <w:tab w:val="right" w:leader="dot" w:pos="9628"/>
             </w:tabs>
             <w:rPr>
+              <w:rFonts w:eastAsiaTheme="minorEastAsia"/>
               <w:noProof/>
-              <w:sz w:val="24"/>
-              <w:szCs w:val="24"/>
+              <w:sz w:val="28"/>
+              <w:szCs w:val="28"/>
+              <w:lang w:eastAsia="es-ES"/>
             </w:rPr>
           </w:pPr>
-          <w:hyperlink w:anchor="_Toc436129457" w:history="1">
+          <w:hyperlink w:anchor="_Toc436840479" w:history="1">
             <w:r>
               <w:rPr>
                 <w:rStyle w:val="Hipervnculo"/>
                 <w:noProof/>
-                <w:sz w:val="24"/>
-                <w:szCs w:val="24"/>
+                <w:sz w:val="28"/>
+                <w:szCs w:val="28"/>
+              </w:rPr>
+              <w:t>Conclusiones</w:t>
+            </w:r>
+            <w:r>
+              <w:rPr>
+                <w:noProof/>
+                <w:webHidden/>
+                <w:sz w:val="28"/>
+                <w:szCs w:val="28"/>
+              </w:rPr>
+              <w:tab/>
+            </w:r>
+            <w:r>
+              <w:rPr>
+                <w:noProof/>
+                <w:webHidden/>
+                <w:sz w:val="28"/>
+                <w:szCs w:val="28"/>
+              </w:rPr>
+              <w:fldChar w:fldCharType="begin"/>
+            </w:r>
+            <w:r>
+              <w:rPr>
+                <w:noProof/>
+                <w:webHidden/>
+                <w:sz w:val="28"/>
+                <w:szCs w:val="28"/>
+              </w:rPr>
+              <w:instrText xml:space="preserve"> PAGEREF _Toc436840479 \h </w:instrText>
+            </w:r>
+            <w:r>
+              <w:rPr>
+                <w:noProof/>
+                <w:webHidden/>
+                <w:sz w:val="28"/>
+                <w:szCs w:val="28"/>
+              </w:rPr>
+            </w:r>
+            <w:r>
+              <w:rPr>
+                <w:noProof/>
+                <w:webHidden/>
+                <w:sz w:val="28"/>
+                <w:szCs w:val="28"/>
+              </w:rPr>
+              <w:fldChar w:fldCharType="separate"/>
+            </w:r>
+            <w:r>
+              <w:rPr>
+                <w:noProof/>
+                <w:webHidden/>
+                <w:sz w:val="28"/>
+                <w:szCs w:val="28"/>
+              </w:rPr>
+              <w:t>10</w:t>
+            </w:r>
+            <w:r>
+              <w:rPr>
+                <w:noProof/>
+                <w:webHidden/>
+                <w:sz w:val="28"/>
+                <w:szCs w:val="28"/>
+              </w:rPr>
+              <w:fldChar w:fldCharType="end"/>
+            </w:r>
+          </w:hyperlink>
+        </w:p>
+        <w:p>
+          <w:pPr>
+            <w:pStyle w:val="TDC1"/>
+            <w:tabs>
+              <w:tab w:val="right" w:leader="dot" w:pos="9628"/>
+            </w:tabs>
+            <w:rPr>
+              <w:rFonts w:eastAsiaTheme="minorEastAsia"/>
+              <w:noProof/>
+              <w:sz w:val="28"/>
+              <w:szCs w:val="28"/>
+              <w:lang w:eastAsia="es-ES"/>
+            </w:rPr>
+          </w:pPr>
+          <w:hyperlink w:anchor="_Toc436840480" w:history="1">
+            <w:r>
+              <w:rPr>
+                <w:rStyle w:val="Hipervnculo"/>
+                <w:noProof/>
+                <w:sz w:val="28"/>
+                <w:szCs w:val="28"/>
               </w:rPr>
               <w:t>Bibliografía</w:t>
             </w:r>
@@ -1296,8 +1478,8 @@
               <w:rPr>
                 <w:noProof/>
                 <w:webHidden/>
-                <w:sz w:val="24"/>
-                <w:szCs w:val="24"/>
+                <w:sz w:val="28"/>
+                <w:szCs w:val="28"/>
               </w:rPr>
               <w:tab/>
             </w:r>
@@ -1305,8 +1487,8 @@
               <w:rPr>
                 <w:noProof/>
                 <w:webHidden/>
-                <w:sz w:val="24"/>
-                <w:szCs w:val="24"/>
+                <w:sz w:val="28"/>
+                <w:szCs w:val="28"/>
               </w:rPr>
               <w:fldChar w:fldCharType="begin"/>
             </w:r>
@@ -1314,25 +1496,25 @@
               <w:rPr>
                 <w:noProof/>
                 <w:webHidden/>
-                <w:sz w:val="24"/>
-                <w:szCs w:val="24"/>
+                <w:sz w:val="28"/>
+                <w:szCs w:val="28"/>
               </w:rPr>
-              <w:instrText xml:space="preserve"> PAGEREF _Toc436129457 \h </w:instrText>
+              <w:instrText xml:space="preserve"> PAGEREF _Toc436840480 \h </w:instrText>
             </w:r>
             <w:r>
               <w:rPr>
                 <w:noProof/>
                 <w:webHidden/>
-                <w:sz w:val="24"/>
-                <w:szCs w:val="24"/>
+                <w:sz w:val="28"/>
+                <w:szCs w:val="28"/>
               </w:rPr>
             </w:r>
             <w:r>
               <w:rPr>
                 <w:noProof/>
                 <w:webHidden/>
-                <w:sz w:val="24"/>
-                <w:szCs w:val="24"/>
+                <w:sz w:val="28"/>
+                <w:szCs w:val="28"/>
               </w:rPr>
               <w:fldChar w:fldCharType="separate"/>
             </w:r>
@@ -1340,17 +1522,17 @@
               <w:rPr>
                 <w:noProof/>
                 <w:webHidden/>
-                <w:sz w:val="24"/>
-                <w:szCs w:val="24"/>
+                <w:sz w:val="28"/>
+                <w:szCs w:val="28"/>
               </w:rPr>
-              <w:t>8</w:t>
+              <w:t>11</w:t>
             </w:r>
             <w:r>
               <w:rPr>
                 <w:noProof/>
                 <w:webHidden/>
-                <w:sz w:val="24"/>
-                <w:szCs w:val="24"/>
+                <w:sz w:val="28"/>
+                <w:szCs w:val="28"/>
               </w:rPr>
               <w:fldChar w:fldCharType="end"/>
             </w:r>
@@ -1367,8 +1549,8 @@
             <w:rPr>
               <w:b/>
               <w:bCs/>
-              <w:sz w:val="24"/>
-              <w:szCs w:val="24"/>
+              <w:sz w:val="28"/>
+              <w:szCs w:val="28"/>
             </w:rPr>
             <w:fldChar w:fldCharType="end"/>
           </w:r>
@@ -1405,7 +1587,7 @@
           <w:szCs w:val="40"/>
         </w:rPr>
       </w:pPr>
-      <w:bookmarkStart w:id="2" w:name="_Toc436129453"/>
+      <w:bookmarkStart w:id="2" w:name="_Toc436840475"/>
       <w:r>
         <w:rPr>
           <w:rFonts w:asciiTheme="minorHAnsi" w:hAnsiTheme="minorHAnsi"/>
@@ -1429,7 +1611,119 @@
         <w:rPr>
           <w:rFonts w:asciiTheme="minorHAnsi" w:hAnsiTheme="minorHAnsi"/>
         </w:rPr>
-        <w:t xml:space="preserve">Dada la necesidad de una forma de comunicación en la universidad Oscar Lucero Moya de Holguín, para nuestro proyecto final de la asignatura Programación Web, el equipo decidió plantear el problema   </w:t>
+        <w:t>A</w:t>
+      </w:r>
+      <w:r>
+        <w:rPr>
+          <w:rFonts w:asciiTheme="minorHAnsi" w:hAnsiTheme="minorHAnsi"/>
+        </w:rPr>
+        <w:t xml:space="preserve"> finales del siglo XIX incluyen a </w:t>
+      </w:r>
+      <w:hyperlink r:id="rId10" w:tooltip="Émile Durkheim" w:history="1">
+        <w:proofErr w:type="spellStart"/>
+        <w:r>
+          <w:rPr>
+            <w:rStyle w:val="Hipervnculo"/>
+            <w:rFonts w:asciiTheme="minorHAnsi" w:hAnsiTheme="minorHAnsi"/>
+            <w:color w:val="auto"/>
+            <w:u w:val="none"/>
+          </w:rPr>
+          <w:t>Émile</w:t>
+        </w:r>
+        <w:proofErr w:type="spellEnd"/>
+        <w:r>
+          <w:rPr>
+            <w:rStyle w:val="Hipervnculo"/>
+            <w:rFonts w:asciiTheme="minorHAnsi" w:hAnsiTheme="minorHAnsi"/>
+            <w:color w:val="auto"/>
+            <w:u w:val="none"/>
+          </w:rPr>
+          <w:t xml:space="preserve"> Durkheim</w:t>
+        </w:r>
+      </w:hyperlink>
+      <w:r>
+        <w:rPr>
+          <w:rFonts w:asciiTheme="minorHAnsi" w:hAnsiTheme="minorHAnsi"/>
+        </w:rPr>
+        <w:t xml:space="preserve"> y a </w:t>
+      </w:r>
+      <w:hyperlink r:id="rId11" w:tooltip="Ferdinand Tönnies" w:history="1">
+        <w:r>
+          <w:rPr>
+            <w:rStyle w:val="Hipervnculo"/>
+            <w:rFonts w:asciiTheme="minorHAnsi" w:hAnsiTheme="minorHAnsi"/>
+            <w:color w:val="auto"/>
+            <w:u w:val="none"/>
+          </w:rPr>
+          <w:t xml:space="preserve">Ferdinand </w:t>
+        </w:r>
+        <w:proofErr w:type="spellStart"/>
+        <w:r>
+          <w:rPr>
+            <w:rStyle w:val="Hipervnculo"/>
+            <w:rFonts w:asciiTheme="minorHAnsi" w:hAnsiTheme="minorHAnsi"/>
+            <w:color w:val="auto"/>
+            <w:u w:val="none"/>
+          </w:rPr>
+          <w:t>Tönnies</w:t>
+        </w:r>
+        <w:proofErr w:type="spellEnd"/>
+      </w:hyperlink>
+      <w:r>
+        <w:rPr>
+          <w:rFonts w:asciiTheme="minorHAnsi" w:hAnsiTheme="minorHAnsi"/>
+        </w:rPr>
+        <w:t xml:space="preserve">. </w:t>
+      </w:r>
+      <w:r>
+        <w:rPr>
+          <w:rFonts w:asciiTheme="minorHAnsi" w:hAnsiTheme="minorHAnsi"/>
+        </w:rPr>
+        <w:t>Este</w:t>
+      </w:r>
+      <w:r>
+        <w:rPr>
+          <w:rFonts w:asciiTheme="minorHAnsi" w:hAnsiTheme="minorHAnsi"/>
+        </w:rPr>
+        <w:t xml:space="preserve"> argumentó que los grupos sociales pueden existir bien como lazos sociales personales y directos que vinculan a los individuos con aquellos con quienes comparte valores y creencias (</w:t>
+      </w:r>
+      <w:proofErr w:type="spellStart"/>
+      <w:r>
+        <w:rPr>
+          <w:rFonts w:asciiTheme="minorHAnsi" w:hAnsiTheme="minorHAnsi"/>
+          <w:i/>
+          <w:iCs/>
+        </w:rPr>
+        <w:t>gemeinschaft</w:t>
+      </w:r>
+      <w:proofErr w:type="spellEnd"/>
+      <w:r>
+        <w:rPr>
+          <w:rFonts w:asciiTheme="minorHAnsi" w:hAnsiTheme="minorHAnsi"/>
+        </w:rPr>
+        <w:t>), o bien como vínculos sociales formales e instrumentales (</w:t>
+      </w:r>
+      <w:proofErr w:type="spellStart"/>
+      <w:r>
+        <w:rPr>
+          <w:rFonts w:asciiTheme="minorHAnsi" w:hAnsiTheme="minorHAnsi"/>
+          <w:i/>
+          <w:iCs/>
+        </w:rPr>
+        <w:t>gesellschaft</w:t>
+      </w:r>
+      <w:proofErr w:type="spellEnd"/>
+      <w:r>
+        <w:rPr>
+          <w:rFonts w:asciiTheme="minorHAnsi" w:hAnsiTheme="minorHAnsi"/>
+        </w:rPr>
+        <w:t>)</w:t>
+      </w:r>
+      <w:r>
+        <w:rPr>
+          <w:rFonts w:asciiTheme="minorHAnsi" w:hAnsiTheme="minorHAnsi"/>
+        </w:rPr>
+        <w:t>.</w:t>
       </w:r>
     </w:p>
     <w:p>
@@ -1440,11 +1734,623 @@
           <w:rFonts w:asciiTheme="minorHAnsi" w:hAnsiTheme="minorHAnsi"/>
         </w:rPr>
       </w:pPr>
+      <w:r>
+        <w:rPr>
+          <w:rFonts w:asciiTheme="minorHAnsi" w:hAnsiTheme="minorHAnsi"/>
+        </w:rPr>
+        <w:t>Después de una pausa en las primeras décadas del siglo XX, surgieron tres tradiciones principales en las redes sociales. En la década de 1930, Jacob L. Moreno fue pionero en el registro sistemático y en el análisis de la interacción social de pequeños grupos, en especial las aulas y grupos de trabajo (</w:t>
+      </w:r>
+      <w:hyperlink r:id="rId12" w:tooltip="Sociometría" w:history="1">
+        <w:r>
+          <w:rPr>
+            <w:rStyle w:val="Hipervnculo"/>
+            <w:rFonts w:asciiTheme="minorHAnsi" w:hAnsiTheme="minorHAnsi"/>
+            <w:color w:val="auto"/>
+            <w:u w:val="none"/>
+          </w:rPr>
+          <w:t>sociometría</w:t>
+        </w:r>
+      </w:hyperlink>
+      <w:r>
+        <w:rPr>
+          <w:rFonts w:asciiTheme="minorHAnsi" w:hAnsiTheme="minorHAnsi"/>
+        </w:rPr>
+        <w:t xml:space="preserve">), mientras que un grupo de </w:t>
+      </w:r>
+      <w:hyperlink r:id="rId13" w:tooltip="Harvard" w:history="1">
+        <w:r>
+          <w:rPr>
+            <w:rStyle w:val="Hipervnculo"/>
+            <w:rFonts w:asciiTheme="minorHAnsi" w:hAnsiTheme="minorHAnsi"/>
+            <w:color w:val="auto"/>
+            <w:u w:val="none"/>
+          </w:rPr>
+          <w:t>Harvard</w:t>
+        </w:r>
+      </w:hyperlink>
+      <w:r>
+        <w:rPr>
+          <w:rFonts w:asciiTheme="minorHAnsi" w:hAnsiTheme="minorHAnsi"/>
+        </w:rPr>
+        <w:t xml:space="preserve"> liderado por W. Lloyd Warner y </w:t>
+      </w:r>
+      <w:hyperlink r:id="rId14" w:tooltip="Elton Mayo" w:history="1">
+        <w:r>
+          <w:rPr>
+            <w:rStyle w:val="Hipervnculo"/>
+            <w:rFonts w:asciiTheme="minorHAnsi" w:hAnsiTheme="minorHAnsi"/>
+            <w:color w:val="auto"/>
+            <w:u w:val="none"/>
+          </w:rPr>
+          <w:t>Elton Mayo</w:t>
+        </w:r>
+      </w:hyperlink>
+      <w:r>
+        <w:rPr>
+          <w:rFonts w:asciiTheme="minorHAnsi" w:hAnsiTheme="minorHAnsi"/>
+        </w:rPr>
+        <w:t xml:space="preserve"> exploró las relaciones interpersonales en el trabajo. En 1940, en su discurso a los antropólogos británicos, A.R. </w:t>
+      </w:r>
       <w:proofErr w:type="spellStart"/>
       <w:r>
         <w:rPr>
           <w:rFonts w:asciiTheme="minorHAnsi" w:hAnsiTheme="minorHAnsi"/>
+        </w:rPr>
+        <w:t>Radcliffe</w:t>
+      </w:r>
+      <w:proofErr w:type="spellEnd"/>
+      <w:r>
+        <w:rPr>
+          <w:rFonts w:asciiTheme="minorHAnsi" w:hAnsiTheme="minorHAnsi"/>
+        </w:rPr>
+        <w:t>-Brown instó al estudio sistemático de las redes.</w:t>
+      </w:r>
+      <w:hyperlink r:id="rId15" w:anchor="cite_note-8" w:history="1">
+        <w:r>
+          <w:rPr>
+            <w:rStyle w:val="Hipervnculo"/>
+            <w:rFonts w:asciiTheme="minorHAnsi" w:hAnsiTheme="minorHAnsi"/>
+            <w:color w:val="auto"/>
+            <w:u w:val="none"/>
+            <w:vertAlign w:val="superscript"/>
+          </w:rPr>
+          <w:t>[8]</w:t>
+        </w:r>
+      </w:hyperlink>
+      <w:r>
+        <w:rPr>
+          <w:rFonts w:asciiTheme="minorHAnsi" w:hAnsiTheme="minorHAnsi"/>
+        </w:rPr>
+        <w:t xml:space="preserve"> Sin embargo, tomó unos 15 años antes de esta convocatoria fuera seguida de forma sistemática.</w:t>
+      </w:r>
+    </w:p>
+    <w:p>
+      <w:pPr>
+        <w:pStyle w:val="NormalWeb"/>
+        <w:jc w:val="both"/>
+        <w:rPr>
+          <w:rFonts w:asciiTheme="minorHAnsi" w:hAnsiTheme="minorHAnsi"/>
+          <w:vertAlign w:val="superscript"/>
+        </w:rPr>
+      </w:pPr>
+      <w:r>
+        <w:rPr>
+          <w:rFonts w:asciiTheme="minorHAnsi" w:hAnsiTheme="minorHAnsi"/>
+        </w:rPr>
+        <w:t xml:space="preserve">El Análisis de redes sociales se desarrolló con los estudios de parentesco de Elizabeth </w:t>
+      </w:r>
+      <w:proofErr w:type="spellStart"/>
+      <w:r>
+        <w:rPr>
+          <w:rFonts w:asciiTheme="minorHAnsi" w:hAnsiTheme="minorHAnsi"/>
+        </w:rPr>
+        <w:t>Bott</w:t>
+      </w:r>
+      <w:proofErr w:type="spellEnd"/>
+      <w:r>
+        <w:rPr>
+          <w:rFonts w:asciiTheme="minorHAnsi" w:hAnsiTheme="minorHAnsi"/>
+        </w:rPr>
+        <w:t xml:space="preserve"> en </w:t>
+      </w:r>
+      <w:hyperlink r:id="rId16" w:tooltip="Inglaterra" w:history="1">
+        <w:r>
+          <w:rPr>
+            <w:rStyle w:val="Hipervnculo"/>
+            <w:rFonts w:asciiTheme="minorHAnsi" w:hAnsiTheme="minorHAnsi"/>
+            <w:color w:val="auto"/>
+            <w:u w:val="none"/>
+          </w:rPr>
+          <w:t>Inglaterra</w:t>
+        </w:r>
+      </w:hyperlink>
+      <w:r>
+        <w:rPr>
+          <w:rFonts w:asciiTheme="minorHAnsi" w:hAnsiTheme="minorHAnsi"/>
+        </w:rPr>
+        <w:t xml:space="preserve"> entre los años 1950, y con los estudios de </w:t>
+      </w:r>
+      <w:hyperlink r:id="rId17" w:tooltip="Urbanización" w:history="1">
+        <w:r>
+          <w:rPr>
+            <w:rStyle w:val="Hipervnculo"/>
+            <w:rFonts w:asciiTheme="minorHAnsi" w:hAnsiTheme="minorHAnsi"/>
+            <w:color w:val="auto"/>
+            <w:u w:val="none"/>
+          </w:rPr>
+          <w:t>urbanización</w:t>
+        </w:r>
+      </w:hyperlink>
+      <w:r>
+        <w:rPr>
+          <w:rFonts w:asciiTheme="minorHAnsi" w:hAnsiTheme="minorHAnsi"/>
+        </w:rPr>
+        <w:t xml:space="preserve"> del grupo de antropólogos de la </w:t>
+      </w:r>
+      <w:hyperlink r:id="rId18" w:tooltip="Universidad de Mánchester" w:history="1">
+        <w:r>
+          <w:rPr>
+            <w:rStyle w:val="Hipervnculo"/>
+            <w:rFonts w:asciiTheme="minorHAnsi" w:hAnsiTheme="minorHAnsi"/>
+            <w:color w:val="auto"/>
+            <w:u w:val="none"/>
+          </w:rPr>
+          <w:t>Universidad de Mánchester</w:t>
+        </w:r>
+      </w:hyperlink>
+      <w:r>
+        <w:rPr>
+          <w:rFonts w:asciiTheme="minorHAnsi" w:hAnsiTheme="minorHAnsi"/>
+        </w:rPr>
+        <w:t xml:space="preserve"> (acompañando a Max </w:t>
+      </w:r>
+      <w:proofErr w:type="spellStart"/>
+      <w:r>
+        <w:rPr>
+          <w:rFonts w:asciiTheme="minorHAnsi" w:hAnsiTheme="minorHAnsi"/>
+        </w:rPr>
+        <w:t>Gluckman</w:t>
+      </w:r>
+      <w:proofErr w:type="spellEnd"/>
+      <w:r>
+        <w:rPr>
+          <w:rFonts w:asciiTheme="minorHAnsi" w:hAnsiTheme="minorHAnsi"/>
+        </w:rPr>
+        <w:t xml:space="preserve"> y después a J. </w:t>
+      </w:r>
+      <w:proofErr w:type="spellStart"/>
+      <w:r>
+        <w:rPr>
+          <w:rFonts w:asciiTheme="minorHAnsi" w:hAnsiTheme="minorHAnsi"/>
+        </w:rPr>
+        <w:t>Clyde</w:t>
+      </w:r>
+      <w:proofErr w:type="spellEnd"/>
+      <w:r>
+        <w:rPr>
+          <w:rFonts w:asciiTheme="minorHAnsi" w:hAnsiTheme="minorHAnsi"/>
+        </w:rPr>
+        <w:t xml:space="preserve"> Mitchell) entre los años 1950 y 1960, investigando redes comunitarias en el sur de </w:t>
+      </w:r>
+      <w:hyperlink r:id="rId19" w:tooltip="África" w:history="1">
+        <w:r>
+          <w:rPr>
+            <w:rStyle w:val="Hipervnculo"/>
+            <w:rFonts w:asciiTheme="minorHAnsi" w:hAnsiTheme="minorHAnsi"/>
+            <w:color w:val="auto"/>
+            <w:u w:val="none"/>
+          </w:rPr>
+          <w:t>África</w:t>
+        </w:r>
+      </w:hyperlink>
+      <w:r>
+        <w:rPr>
+          <w:rFonts w:asciiTheme="minorHAnsi" w:hAnsiTheme="minorHAnsi"/>
+        </w:rPr>
+        <w:t xml:space="preserve">, </w:t>
+      </w:r>
+      <w:hyperlink r:id="rId20" w:tooltip="India" w:history="1">
+        <w:r>
+          <w:rPr>
+            <w:rStyle w:val="Hipervnculo"/>
+            <w:rFonts w:asciiTheme="minorHAnsi" w:hAnsiTheme="minorHAnsi"/>
+            <w:color w:val="auto"/>
+            <w:u w:val="none"/>
+          </w:rPr>
+          <w:t>India</w:t>
+        </w:r>
+      </w:hyperlink>
+      <w:r>
+        <w:rPr>
+          <w:rFonts w:asciiTheme="minorHAnsi" w:hAnsiTheme="minorHAnsi"/>
+        </w:rPr>
+        <w:t xml:space="preserve"> y el </w:t>
+      </w:r>
+      <w:hyperlink r:id="rId21" w:tooltip="Reino Unido" w:history="1">
+        <w:r>
+          <w:rPr>
+            <w:rStyle w:val="Hipervnculo"/>
+            <w:rFonts w:asciiTheme="minorHAnsi" w:hAnsiTheme="minorHAnsi"/>
+            <w:color w:val="auto"/>
+            <w:u w:val="none"/>
+          </w:rPr>
+          <w:t>Reino Unido</w:t>
+        </w:r>
+      </w:hyperlink>
+      <w:r>
+        <w:rPr>
+          <w:rFonts w:asciiTheme="minorHAnsi" w:hAnsiTheme="minorHAnsi"/>
+        </w:rPr>
+        <w:t xml:space="preserve">. Al mismo tiempo, el antropólogo británico </w:t>
+      </w:r>
+      <w:proofErr w:type="spellStart"/>
+      <w:r>
+        <w:rPr>
+          <w:rFonts w:asciiTheme="minorHAnsi" w:hAnsiTheme="minorHAnsi"/>
+        </w:rPr>
+        <w:t>Nadel</w:t>
+      </w:r>
+      <w:proofErr w:type="spellEnd"/>
+      <w:r>
+        <w:rPr>
+          <w:rFonts w:asciiTheme="minorHAnsi" w:hAnsiTheme="minorHAnsi"/>
+        </w:rPr>
+        <w:t xml:space="preserve"> SF </w:t>
+      </w:r>
+      <w:proofErr w:type="spellStart"/>
+      <w:r>
+        <w:rPr>
+          <w:rFonts w:asciiTheme="minorHAnsi" w:hAnsiTheme="minorHAnsi"/>
+        </w:rPr>
+        <w:t>Nadel</w:t>
+      </w:r>
+      <w:proofErr w:type="spellEnd"/>
+      <w:r>
+        <w:rPr>
+          <w:rFonts w:asciiTheme="minorHAnsi" w:hAnsiTheme="minorHAnsi"/>
+        </w:rPr>
+        <w:t xml:space="preserve"> codificó una teoría de la estructura social que influyó posteriormente en el análisis de redes.</w:t>
+      </w:r>
+      <w:hyperlink r:id="rId22" w:anchor="cite_note-9" w:history="1">
+        <w:r>
+          <w:rPr>
+            <w:rStyle w:val="Hipervnculo"/>
+            <w:rFonts w:asciiTheme="minorHAnsi" w:hAnsiTheme="minorHAnsi"/>
+            <w:color w:val="auto"/>
+            <w:u w:val="none"/>
+            <w:vertAlign w:val="superscript"/>
+          </w:rPr>
+          <w:t>[9]</w:t>
+        </w:r>
+      </w:hyperlink>
+    </w:p>
+    <w:p>
+      <w:pPr>
+        <w:pStyle w:val="NormalWeb"/>
+        <w:jc w:val="both"/>
+        <w:rPr>
+          <w:rFonts w:asciiTheme="minorHAnsi" w:hAnsiTheme="minorHAnsi"/>
+        </w:rPr>
+      </w:pPr>
+      <w:r>
+        <w:rPr>
+          <w:rFonts w:asciiTheme="minorHAnsi" w:hAnsiTheme="minorHAnsi"/>
+        </w:rPr>
+        <w:t xml:space="preserve">El software germinal de las redes sociales parte de la teoría de los </w:t>
+      </w:r>
+      <w:hyperlink r:id="rId23" w:tooltip="Seis grados de separación" w:history="1">
+        <w:r>
+          <w:rPr>
+            <w:rStyle w:val="Hipervnculo"/>
+            <w:rFonts w:asciiTheme="minorHAnsi" w:hAnsiTheme="minorHAnsi"/>
+            <w:color w:val="auto"/>
+            <w:u w:val="none"/>
+          </w:rPr>
+          <w:t>seis grados de separación</w:t>
+        </w:r>
+      </w:hyperlink>
+      <w:r>
+        <w:rPr>
+          <w:rFonts w:asciiTheme="minorHAnsi" w:hAnsiTheme="minorHAnsi"/>
+        </w:rPr>
+        <w:t xml:space="preserve">, según la cual toda la gente del planeta está conectada a través de no más de seis personas. De hecho, existe una patente en EEUU conocida como </w:t>
+      </w:r>
+      <w:proofErr w:type="spellStart"/>
+      <w:r>
+        <w:rPr>
+          <w:rFonts w:asciiTheme="minorHAnsi" w:hAnsiTheme="minorHAnsi"/>
           <w:i/>
+          <w:iCs/>
+        </w:rPr>
+        <w:t>six</w:t>
+      </w:r>
+      <w:proofErr w:type="spellEnd"/>
+      <w:r>
+        <w:rPr>
+          <w:rFonts w:asciiTheme="minorHAnsi" w:hAnsiTheme="minorHAnsi"/>
+          <w:i/>
+          <w:iCs/>
+        </w:rPr>
+        <w:t xml:space="preserve"> </w:t>
+      </w:r>
+      <w:proofErr w:type="spellStart"/>
+      <w:r>
+        <w:rPr>
+          <w:rFonts w:asciiTheme="minorHAnsi" w:hAnsiTheme="minorHAnsi"/>
+          <w:i/>
+          <w:iCs/>
+        </w:rPr>
+        <w:t>degrees</w:t>
+      </w:r>
+      <w:proofErr w:type="spellEnd"/>
+      <w:r>
+        <w:rPr>
+          <w:rFonts w:asciiTheme="minorHAnsi" w:hAnsiTheme="minorHAnsi"/>
+          <w:i/>
+          <w:iCs/>
+        </w:rPr>
+        <w:t xml:space="preserve"> </w:t>
+      </w:r>
+      <w:proofErr w:type="spellStart"/>
+      <w:r>
+        <w:rPr>
+          <w:rFonts w:asciiTheme="minorHAnsi" w:hAnsiTheme="minorHAnsi"/>
+          <w:i/>
+          <w:iCs/>
+        </w:rPr>
+        <w:t>patent</w:t>
+      </w:r>
+      <w:proofErr w:type="spellEnd"/>
+      <w:r>
+        <w:rPr>
+          <w:rFonts w:asciiTheme="minorHAnsi" w:hAnsiTheme="minorHAnsi"/>
+        </w:rPr>
+        <w:t xml:space="preserve"> por la que ya han pagado </w:t>
+      </w:r>
+      <w:proofErr w:type="spellStart"/>
+      <w:r>
+        <w:rPr>
+          <w:rFonts w:asciiTheme="minorHAnsi" w:hAnsiTheme="minorHAnsi"/>
+        </w:rPr>
+        <w:t>Tribe</w:t>
+      </w:r>
+      <w:proofErr w:type="spellEnd"/>
+      <w:r>
+        <w:rPr>
+          <w:rFonts w:asciiTheme="minorHAnsi" w:hAnsiTheme="minorHAnsi"/>
+        </w:rPr>
+        <w:t xml:space="preserve"> y </w:t>
+      </w:r>
+      <w:proofErr w:type="spellStart"/>
+      <w:r>
+        <w:rPr>
+          <w:rFonts w:asciiTheme="minorHAnsi" w:hAnsiTheme="minorHAnsi"/>
+        </w:rPr>
+        <w:t>LinkedIn</w:t>
+      </w:r>
+      <w:proofErr w:type="spellEnd"/>
+      <w:r>
+        <w:rPr>
+          <w:rFonts w:asciiTheme="minorHAnsi" w:hAnsiTheme="minorHAnsi"/>
+        </w:rPr>
+        <w:t>. Hay otras muchas patentes que protegen la tecnología para automatizar la creación de redes y las aplicaciones relacionadas con éstas.</w:t>
+      </w:r>
+    </w:p>
+    <w:p>
+      <w:pPr>
+        <w:pStyle w:val="NormalWeb"/>
+        <w:jc w:val="both"/>
+        <w:rPr>
+          <w:rFonts w:asciiTheme="minorHAnsi" w:hAnsiTheme="minorHAnsi"/>
+        </w:rPr>
+      </w:pPr>
+      <w:r>
+        <w:rPr>
+          <w:rFonts w:asciiTheme="minorHAnsi" w:hAnsiTheme="minorHAnsi"/>
+        </w:rPr>
+        <w:t xml:space="preserve">Estas redes sociales se basan en la teoría de los seis grados, Seis grados de separación es la teoría de que cualquiera en la Tierra puede estar conectado a cualquier otra persona en el planeta a través de una cadena de conocidos que no tiene más de seis intermediarios. La teoría fue inicialmente propuesta en 1929 por el escritor húngaro </w:t>
+      </w:r>
+      <w:hyperlink r:id="rId24" w:tooltip="Frigyes Karinthy" w:history="1">
+        <w:proofErr w:type="spellStart"/>
+        <w:r>
+          <w:rPr>
+            <w:rStyle w:val="Hipervnculo"/>
+            <w:rFonts w:asciiTheme="minorHAnsi" w:hAnsiTheme="minorHAnsi"/>
+            <w:color w:val="auto"/>
+            <w:u w:val="none"/>
+          </w:rPr>
+          <w:t>Frigyes</w:t>
+        </w:r>
+        <w:proofErr w:type="spellEnd"/>
+        <w:r>
+          <w:rPr>
+            <w:rStyle w:val="Hipervnculo"/>
+            <w:rFonts w:asciiTheme="minorHAnsi" w:hAnsiTheme="minorHAnsi"/>
+            <w:color w:val="auto"/>
+            <w:u w:val="none"/>
+          </w:rPr>
+          <w:t xml:space="preserve"> </w:t>
+        </w:r>
+        <w:proofErr w:type="spellStart"/>
+        <w:r>
+          <w:rPr>
+            <w:rStyle w:val="Hipervnculo"/>
+            <w:rFonts w:asciiTheme="minorHAnsi" w:hAnsiTheme="minorHAnsi"/>
+            <w:color w:val="auto"/>
+            <w:u w:val="none"/>
+          </w:rPr>
+          <w:t>Karinthy</w:t>
+        </w:r>
+        <w:proofErr w:type="spellEnd"/>
+      </w:hyperlink>
+      <w:r>
+        <w:rPr>
+          <w:rFonts w:asciiTheme="minorHAnsi" w:hAnsiTheme="minorHAnsi"/>
+        </w:rPr>
+        <w:t xml:space="preserve"> en una corta historia llamada </w:t>
+      </w:r>
+      <w:proofErr w:type="spellStart"/>
+      <w:r>
+        <w:rPr>
+          <w:rFonts w:asciiTheme="minorHAnsi" w:hAnsiTheme="minorHAnsi"/>
+        </w:rPr>
+        <w:t>Chains</w:t>
+      </w:r>
+      <w:proofErr w:type="spellEnd"/>
+      <w:r>
+        <w:rPr>
+          <w:rFonts w:asciiTheme="minorHAnsi" w:hAnsiTheme="minorHAnsi"/>
+        </w:rPr>
+        <w:t>. El concepto está basado en la idea que el número de conocidos crece exponencialmente con el número de enlaces en la cadena, y sólo un pequeño número de enlaces son necesarios para que el conjunto de conocidos se convierta en la población humana entera.</w:t>
+      </w:r>
+    </w:p>
+    <w:p>
+      <w:pPr>
+        <w:pStyle w:val="NormalWeb"/>
+        <w:jc w:val="both"/>
+        <w:rPr>
+          <w:rFonts w:asciiTheme="minorHAnsi" w:hAnsiTheme="minorHAnsi"/>
+        </w:rPr>
+      </w:pPr>
+      <w:r>
+        <w:rPr>
+          <w:rFonts w:asciiTheme="minorHAnsi" w:hAnsiTheme="minorHAnsi"/>
+        </w:rPr>
+        <w:t xml:space="preserve">El término red social es acuñado principalmente por los antropólogos ingleses </w:t>
+      </w:r>
+      <w:hyperlink r:id="rId25" w:tooltip="John Barnes" w:history="1">
+        <w:r>
+          <w:rPr>
+            <w:rStyle w:val="Hipervnculo"/>
+            <w:rFonts w:asciiTheme="minorHAnsi" w:hAnsiTheme="minorHAnsi"/>
+            <w:color w:val="auto"/>
+            <w:u w:val="none"/>
+          </w:rPr>
+          <w:t>John Barnes</w:t>
+        </w:r>
+      </w:hyperlink>
+      <w:r>
+        <w:rPr>
+          <w:rFonts w:asciiTheme="minorHAnsi" w:hAnsiTheme="minorHAnsi"/>
+        </w:rPr>
+        <w:t xml:space="preserve"> y Elizabeth </w:t>
+      </w:r>
+      <w:proofErr w:type="spellStart"/>
+      <w:r>
+        <w:rPr>
+          <w:rFonts w:asciiTheme="minorHAnsi" w:hAnsiTheme="minorHAnsi"/>
+        </w:rPr>
+        <w:t>Bott</w:t>
+      </w:r>
+      <w:proofErr w:type="spellEnd"/>
+      <w:r>
+        <w:rPr>
+          <w:rFonts w:asciiTheme="minorHAnsi" w:hAnsiTheme="minorHAnsi"/>
+        </w:rPr>
+        <w:t xml:space="preserve">, ya que, para ellos resultaba imprescindible </w:t>
+      </w:r>
+      <w:proofErr w:type="spellStart"/>
+      <w:r>
+        <w:rPr>
+          <w:rFonts w:asciiTheme="minorHAnsi" w:hAnsiTheme="minorHAnsi"/>
+        </w:rPr>
+        <w:t>cosiderar</w:t>
+      </w:r>
+      <w:proofErr w:type="spellEnd"/>
+      <w:r>
+        <w:rPr>
+          <w:rFonts w:asciiTheme="minorHAnsi" w:hAnsiTheme="minorHAnsi"/>
+        </w:rPr>
+        <w:t xml:space="preserve"> lazos externos a los </w:t>
+      </w:r>
+      <w:proofErr w:type="spellStart"/>
+      <w:r>
+        <w:rPr>
+          <w:rFonts w:asciiTheme="minorHAnsi" w:hAnsiTheme="minorHAnsi"/>
+        </w:rPr>
+        <w:t>famliares</w:t>
+      </w:r>
+      <w:proofErr w:type="spellEnd"/>
+      <w:r>
+        <w:rPr>
+          <w:rFonts w:asciiTheme="minorHAnsi" w:hAnsiTheme="minorHAnsi"/>
+        </w:rPr>
+        <w:t>, residenciales o de pertenencia a algún grupo social.</w:t>
+      </w:r>
+      <w:hyperlink r:id="rId26" w:anchor="cite_note-21" w:history="1">
+        <w:r>
+          <w:rPr>
+            <w:rStyle w:val="Hipervnculo"/>
+            <w:rFonts w:asciiTheme="minorHAnsi" w:hAnsiTheme="minorHAnsi"/>
+            <w:color w:val="auto"/>
+            <w:u w:val="none"/>
+            <w:vertAlign w:val="superscript"/>
+          </w:rPr>
+          <w:t>[21]</w:t>
+        </w:r>
+      </w:hyperlink>
+    </w:p>
+    <w:p>
+      <w:pPr>
+        <w:pStyle w:val="NormalWeb"/>
+        <w:jc w:val="both"/>
+        <w:rPr>
+          <w:rFonts w:asciiTheme="minorHAnsi" w:hAnsiTheme="minorHAnsi"/>
+        </w:rPr>
+      </w:pPr>
+      <w:r>
+        <w:rPr>
+          <w:rFonts w:asciiTheme="minorHAnsi" w:hAnsiTheme="minorHAnsi"/>
+        </w:rPr>
+        <w:t>Los fines que han motivado la creación de las llamadas redes sociales son varios, principalmente, es el diseñar un lugar de interacción virtual, en el que millones de personas alrededor del mundo se concentran con diversos intereses en común.</w:t>
+      </w:r>
+    </w:p>
+    <w:p>
+      <w:pPr>
+        <w:pStyle w:val="NormalWeb"/>
+        <w:jc w:val="both"/>
+        <w:rPr>
+          <w:rFonts w:asciiTheme="minorHAnsi" w:hAnsiTheme="minorHAnsi"/>
+        </w:rPr>
+      </w:pPr>
+      <w:r>
+        <w:rPr>
+          <w:rFonts w:asciiTheme="minorHAnsi" w:hAnsiTheme="minorHAnsi"/>
+        </w:rPr>
+        <w:t>Recogida también en el libro "</w:t>
+      </w:r>
+      <w:proofErr w:type="spellStart"/>
+      <w:r>
+        <w:rPr>
+          <w:rFonts w:asciiTheme="minorHAnsi" w:hAnsiTheme="minorHAnsi"/>
+        </w:rPr>
+        <w:t>Six</w:t>
+      </w:r>
+      <w:proofErr w:type="spellEnd"/>
+      <w:r>
+        <w:rPr>
+          <w:rFonts w:asciiTheme="minorHAnsi" w:hAnsiTheme="minorHAnsi"/>
+        </w:rPr>
+        <w:t xml:space="preserve"> </w:t>
+      </w:r>
+      <w:proofErr w:type="spellStart"/>
+      <w:r>
+        <w:rPr>
+          <w:rFonts w:asciiTheme="minorHAnsi" w:hAnsiTheme="minorHAnsi"/>
+        </w:rPr>
+        <w:t>Degrees</w:t>
+      </w:r>
+      <w:proofErr w:type="spellEnd"/>
+      <w:r>
+        <w:rPr>
+          <w:rFonts w:asciiTheme="minorHAnsi" w:hAnsiTheme="minorHAnsi"/>
+        </w:rPr>
+        <w:t xml:space="preserve">: </w:t>
+      </w:r>
+      <w:proofErr w:type="spellStart"/>
+      <w:r>
+        <w:rPr>
+          <w:rFonts w:asciiTheme="minorHAnsi" w:hAnsiTheme="minorHAnsi"/>
         </w:rPr>
         <w:t>The</w:t>
       </w:r>
@@ -1452,7 +2358,1250 @@
       <w:r>
         <w:rPr>
           <w:rFonts w:asciiTheme="minorHAnsi" w:hAnsiTheme="minorHAnsi"/>
+        </w:rPr>
+        <w:t xml:space="preserve"> </w:t>
+      </w:r>
+      <w:proofErr w:type="spellStart"/>
+      <w:r>
+        <w:rPr>
+          <w:rFonts w:asciiTheme="minorHAnsi" w:hAnsiTheme="minorHAnsi"/>
+        </w:rPr>
+        <w:t>Science</w:t>
+      </w:r>
+      <w:proofErr w:type="spellEnd"/>
+      <w:r>
+        <w:rPr>
+          <w:rFonts w:asciiTheme="minorHAnsi" w:hAnsiTheme="minorHAnsi"/>
+        </w:rPr>
+        <w:t xml:space="preserve"> of a </w:t>
+      </w:r>
+      <w:proofErr w:type="spellStart"/>
+      <w:r>
+        <w:rPr>
+          <w:rFonts w:asciiTheme="minorHAnsi" w:hAnsiTheme="minorHAnsi"/>
+        </w:rPr>
+        <w:t>Connected</w:t>
+      </w:r>
+      <w:proofErr w:type="spellEnd"/>
+      <w:r>
+        <w:rPr>
+          <w:rFonts w:asciiTheme="minorHAnsi" w:hAnsiTheme="minorHAnsi"/>
+        </w:rPr>
+        <w:t xml:space="preserve"> </w:t>
+      </w:r>
+      <w:proofErr w:type="spellStart"/>
+      <w:r>
+        <w:rPr>
+          <w:rFonts w:asciiTheme="minorHAnsi" w:hAnsiTheme="minorHAnsi"/>
+        </w:rPr>
+        <w:t>Age</w:t>
+      </w:r>
+      <w:proofErr w:type="spellEnd"/>
+      <w:r>
+        <w:rPr>
+          <w:rFonts w:asciiTheme="minorHAnsi" w:hAnsiTheme="minorHAnsi"/>
+        </w:rPr>
+        <w:t xml:space="preserve">” del sociólogo </w:t>
+      </w:r>
+      <w:hyperlink r:id="rId27" w:tooltip="Duncan Watts" w:history="1">
+        <w:r>
+          <w:rPr>
+            <w:rStyle w:val="Hipervnculo"/>
+            <w:rFonts w:asciiTheme="minorHAnsi" w:hAnsiTheme="minorHAnsi"/>
+            <w:color w:val="auto"/>
+            <w:u w:val="none"/>
+          </w:rPr>
+          <w:t>Duncan Watts</w:t>
+        </w:r>
+      </w:hyperlink>
+      <w:r>
+        <w:rPr>
+          <w:rFonts w:asciiTheme="minorHAnsi" w:hAnsiTheme="minorHAnsi"/>
+        </w:rPr>
+        <w:t>, y que asegura que es posible acceder a cualquier persona del planeta en tan solo seis “saltos”.</w:t>
+      </w:r>
+    </w:p>
+    <w:p>
+      <w:pPr>
+        <w:pStyle w:val="NormalWeb"/>
+        <w:jc w:val="both"/>
+        <w:rPr>
+          <w:rFonts w:asciiTheme="minorHAnsi" w:hAnsiTheme="minorHAnsi"/>
+        </w:rPr>
+      </w:pPr>
+      <w:r>
+        <w:rPr>
+          <w:rFonts w:asciiTheme="minorHAnsi" w:hAnsiTheme="minorHAnsi"/>
+        </w:rPr>
+        <w:lastRenderedPageBreak/>
+        <w:t>Según esta Teoría, cada persona conoce de media, entre amigos, familiares y compañeros de trabajo o escuela, a unas 100 personas. Si cada uno de esos amigos o conocidos cercanos se relaciona con otras 100 personas, cualquier individuo puede pasar un recado a 10.000 personas más tan solo pidiendo a un amigo que pase el mensaje a sus amigos.</w:t>
+      </w:r>
+    </w:p>
+    <w:p>
+      <w:pPr>
+        <w:pStyle w:val="NormalWeb"/>
+        <w:jc w:val="both"/>
+        <w:rPr>
+          <w:rFonts w:asciiTheme="minorHAnsi" w:hAnsiTheme="minorHAnsi"/>
+        </w:rPr>
+      </w:pPr>
+      <w:r>
+        <w:rPr>
+          <w:rFonts w:asciiTheme="minorHAnsi" w:hAnsiTheme="minorHAnsi"/>
+        </w:rPr>
+        <w:t>Estos 10.000 individuos serían contactos de segundo nivel, que un individuo no conoce pero que puede conocer fácilmente pidiendo a sus amigos y familiares que se los presenten, y a los que se suele recurrir para ocupar un puesto de trabajo o realizar una compra. Cuando preguntamos a alguien, por ejemplo, si conoce una secretaria interesada en trabajar estamos tirando de estas redes sociales informales que hacen funcionar nuestra sociedad. Este argumento supone que los 100 amigos de cada persona no son amigos comunes. En la práctica, esto significa que el número de contactos de segundo nivel será sustancialmente menor a 10.000 debido a que es muy usual tener amigos comunes en las redes sociales.</w:t>
+      </w:r>
+    </w:p>
+    <w:p>
+      <w:pPr>
+        <w:pStyle w:val="NormalWeb"/>
+        <w:jc w:val="both"/>
+        <w:rPr>
+          <w:rFonts w:asciiTheme="minorHAnsi" w:hAnsiTheme="minorHAnsi"/>
+        </w:rPr>
+      </w:pPr>
+      <w:r>
+        <w:rPr>
+          <w:rFonts w:asciiTheme="minorHAnsi" w:hAnsiTheme="minorHAnsi"/>
+        </w:rPr>
+        <w:t>Si esos 10.000 conocen a otros 100, la red ya se ampliaría a 1.000.000 de personas conectadas en un tercer nivel, a 100.000.000 en un cuarto nivel, a 10.000.000.000 en un quinto nivel y a 1.000.000.000.000 en un sexto nivel. En seis pasos, y con las tecnologías disponibles, se podría enviar un mensaje a cualquier individuo del planeta.</w:t>
+      </w:r>
+    </w:p>
+    <w:p>
+      <w:pPr>
+        <w:pStyle w:val="NormalWeb"/>
+        <w:jc w:val="both"/>
+        <w:rPr>
+          <w:rFonts w:asciiTheme="minorHAnsi" w:hAnsiTheme="minorHAnsi"/>
+        </w:rPr>
+      </w:pPr>
+      <w:r>
+        <w:rPr>
+          <w:rFonts w:asciiTheme="minorHAnsi" w:hAnsiTheme="minorHAnsi"/>
+        </w:rPr>
+        <w:t>Evidentemente cuanto más pasos haya que dar, más lejana será la conexión entre dos individuos y más difícil la comunicación. Internet, sin embargo, ha eliminado algunas de esas barreras creando verdaderas redes sociales mundiales, especialmente en segmento concreto de profesionales, artistas, etc.</w:t>
+      </w:r>
+    </w:p>
+    <w:p>
+      <w:pPr>
+        <w:pStyle w:val="NormalWeb"/>
+        <w:jc w:val="both"/>
+        <w:rPr>
+          <w:rFonts w:asciiTheme="minorHAnsi" w:hAnsiTheme="minorHAnsi"/>
+        </w:rPr>
+      </w:pPr>
+      <w:r>
+        <w:rPr>
+          <w:rFonts w:asciiTheme="minorHAnsi" w:hAnsiTheme="minorHAnsi"/>
+        </w:rPr>
+        <w:t xml:space="preserve">En la década de los 50, </w:t>
+      </w:r>
+      <w:proofErr w:type="spellStart"/>
+      <w:r>
+        <w:rPr>
+          <w:rFonts w:asciiTheme="minorHAnsi" w:hAnsiTheme="minorHAnsi"/>
+        </w:rPr>
+        <w:t>Ithiel</w:t>
+      </w:r>
+      <w:proofErr w:type="spellEnd"/>
+      <w:r>
+        <w:rPr>
+          <w:rFonts w:asciiTheme="minorHAnsi" w:hAnsiTheme="minorHAnsi"/>
+        </w:rPr>
+        <w:t xml:space="preserve"> de Sola Pool (MIT) y </w:t>
+      </w:r>
+      <w:proofErr w:type="spellStart"/>
+      <w:r>
+        <w:rPr>
+          <w:rFonts w:asciiTheme="minorHAnsi" w:hAnsiTheme="minorHAnsi"/>
+        </w:rPr>
+        <w:t>Manfred</w:t>
+      </w:r>
+      <w:proofErr w:type="spellEnd"/>
+      <w:r>
+        <w:rPr>
+          <w:rFonts w:asciiTheme="minorHAnsi" w:hAnsiTheme="minorHAnsi"/>
+        </w:rPr>
+        <w:t xml:space="preserve"> </w:t>
+      </w:r>
+      <w:proofErr w:type="spellStart"/>
+      <w:r>
+        <w:rPr>
+          <w:rFonts w:asciiTheme="minorHAnsi" w:hAnsiTheme="minorHAnsi"/>
+        </w:rPr>
+        <w:t>Kochen</w:t>
+      </w:r>
+      <w:proofErr w:type="spellEnd"/>
+      <w:r>
+        <w:rPr>
+          <w:rFonts w:asciiTheme="minorHAnsi" w:hAnsiTheme="minorHAnsi"/>
+        </w:rPr>
+        <w:t xml:space="preserve"> (IBM) se propusieron demostrar la teoría matemáticamente. Aunque eran capaces de enunciar la cuestión "dado un conjunto de N personas, ¿</w:t>
+      </w:r>
+      <w:r>
+        <w:rPr>
+          <w:rFonts w:asciiTheme="minorHAnsi" w:hAnsiTheme="minorHAnsi"/>
+        </w:rPr>
+        <w:t>cuál</w:t>
+      </w:r>
+      <w:r>
+        <w:rPr>
+          <w:rFonts w:asciiTheme="minorHAnsi" w:hAnsiTheme="minorHAnsi"/>
+        </w:rPr>
+        <w:t xml:space="preserve"> es la probabilidad de que cada miembro de estos N estén conectados con otro miembro vía k1, k2, k3,..., </w:t>
+      </w:r>
+      <w:proofErr w:type="spellStart"/>
+      <w:r>
+        <w:rPr>
+          <w:rFonts w:asciiTheme="minorHAnsi" w:hAnsiTheme="minorHAnsi"/>
+        </w:rPr>
+        <w:t>kn</w:t>
+      </w:r>
+      <w:proofErr w:type="spellEnd"/>
+      <w:r>
+        <w:rPr>
+          <w:rFonts w:asciiTheme="minorHAnsi" w:hAnsiTheme="minorHAnsi"/>
+        </w:rPr>
+        <w:t xml:space="preserve"> enlaces?", después de veinte años todavía eran incapaces de resolver el problema satisfactoriamente.</w:t>
+      </w:r>
+    </w:p>
+    <w:p>
+      <w:pPr>
+        <w:pStyle w:val="NormalWeb"/>
+        <w:jc w:val="both"/>
+        <w:rPr>
+          <w:rFonts w:asciiTheme="minorHAnsi" w:hAnsiTheme="minorHAnsi"/>
+        </w:rPr>
+      </w:pPr>
+      <w:r>
+        <w:rPr>
+          <w:rFonts w:asciiTheme="minorHAnsi" w:hAnsiTheme="minorHAnsi"/>
+        </w:rPr>
+        <w:t xml:space="preserve">En 1967, el psicólogo estadounidense </w:t>
+      </w:r>
+      <w:hyperlink r:id="rId28" w:tooltip="Stanley Milgram" w:history="1">
+        <w:r>
+          <w:rPr>
+            <w:rStyle w:val="Hipervnculo"/>
+            <w:rFonts w:asciiTheme="minorHAnsi" w:hAnsiTheme="minorHAnsi"/>
+            <w:color w:val="auto"/>
+            <w:u w:val="none"/>
+          </w:rPr>
+          <w:t xml:space="preserve">Stanley </w:t>
+        </w:r>
+        <w:proofErr w:type="spellStart"/>
+        <w:r>
+          <w:rPr>
+            <w:rStyle w:val="Hipervnculo"/>
+            <w:rFonts w:asciiTheme="minorHAnsi" w:hAnsiTheme="minorHAnsi"/>
+            <w:color w:val="auto"/>
+            <w:u w:val="none"/>
+          </w:rPr>
+          <w:t>Milgram</w:t>
+        </w:r>
+        <w:proofErr w:type="spellEnd"/>
+      </w:hyperlink>
+      <w:r>
+        <w:rPr>
+          <w:rFonts w:asciiTheme="minorHAnsi" w:hAnsiTheme="minorHAnsi"/>
+        </w:rPr>
+        <w:t xml:space="preserve"> ideó una nueva manera de probar la Teoría, que él llamó "el problema del pequeño mundo". El </w:t>
+      </w:r>
+      <w:hyperlink r:id="rId29" w:tooltip="Experimento del Mundo Pequeño" w:history="1">
+        <w:r>
+          <w:rPr>
+            <w:rStyle w:val="Hipervnculo"/>
+            <w:rFonts w:asciiTheme="minorHAnsi" w:hAnsiTheme="minorHAnsi"/>
+            <w:color w:val="auto"/>
+            <w:u w:val="none"/>
+          </w:rPr>
+          <w:t>experimento del mundo pequeño</w:t>
+        </w:r>
+      </w:hyperlink>
+      <w:r>
+        <w:rPr>
+          <w:rFonts w:asciiTheme="minorHAnsi" w:hAnsiTheme="minorHAnsi"/>
+        </w:rPr>
+        <w:t xml:space="preserve"> de </w:t>
+      </w:r>
+      <w:proofErr w:type="spellStart"/>
+      <w:r>
+        <w:rPr>
+          <w:rFonts w:asciiTheme="minorHAnsi" w:hAnsiTheme="minorHAnsi"/>
+        </w:rPr>
+        <w:t>Milgram</w:t>
+      </w:r>
+      <w:proofErr w:type="spellEnd"/>
+      <w:r>
+        <w:rPr>
+          <w:rFonts w:asciiTheme="minorHAnsi" w:hAnsiTheme="minorHAnsi"/>
+        </w:rPr>
+        <w:t xml:space="preserve"> consistió en la selección al azar de varias personas del medio oeste estadounidense para que enviaran tarjetas postales a un extraño situado en Massachusetts, a varios miles de millas de distancia. Los remitentes conocían el nombre del destinatario, su ocupación y la localización aproximada. Se les indicó que enviaran el paquete a una persona que ellos conocieran directamente y que pensaran que fuera la que más probabilidades tendría, de todos sus amigos, de conocer directamente al destinatario. Esta persona tendría que hacer lo mismo y así sucesivamente hasta que el paquete fuera entregado personalmente a su destinatario final.</w:t>
+      </w:r>
+    </w:p>
+    <w:p>
+      <w:pPr>
+        <w:pStyle w:val="NormalWeb"/>
+        <w:jc w:val="both"/>
+        <w:rPr>
+          <w:rFonts w:asciiTheme="minorHAnsi" w:hAnsiTheme="minorHAnsi"/>
+        </w:rPr>
+      </w:pPr>
+      <w:r>
+        <w:rPr>
+          <w:rFonts w:asciiTheme="minorHAnsi" w:hAnsiTheme="minorHAnsi"/>
+        </w:rPr>
+        <w:t xml:space="preserve">Aunque los participantes esperaban que la cadena incluyera al menos cientos de intermediarios, la entrega de cada paquete solamente llevó, como promedio, entre cinco y siete intermediarios. Los descubrimientos de </w:t>
+      </w:r>
+      <w:proofErr w:type="spellStart"/>
+      <w:r>
+        <w:rPr>
+          <w:rFonts w:asciiTheme="minorHAnsi" w:hAnsiTheme="minorHAnsi"/>
+        </w:rPr>
+        <w:t>Milgram</w:t>
+      </w:r>
+      <w:proofErr w:type="spellEnd"/>
+      <w:r>
+        <w:rPr>
+          <w:rFonts w:asciiTheme="minorHAnsi" w:hAnsiTheme="minorHAnsi"/>
+        </w:rPr>
+        <w:t xml:space="preserve"> fueron publicados en "</w:t>
+      </w:r>
+      <w:proofErr w:type="spellStart"/>
+      <w:r>
+        <w:rPr>
+          <w:rFonts w:asciiTheme="minorHAnsi" w:hAnsiTheme="minorHAnsi"/>
+        </w:rPr>
+        <w:t>Psychology</w:t>
+      </w:r>
+      <w:proofErr w:type="spellEnd"/>
+      <w:r>
+        <w:rPr>
+          <w:rFonts w:asciiTheme="minorHAnsi" w:hAnsiTheme="minorHAnsi"/>
+        </w:rPr>
+        <w:t xml:space="preserve"> </w:t>
+      </w:r>
+      <w:proofErr w:type="spellStart"/>
+      <w:r>
+        <w:rPr>
+          <w:rFonts w:asciiTheme="minorHAnsi" w:hAnsiTheme="minorHAnsi"/>
+        </w:rPr>
+        <w:t>Today</w:t>
+      </w:r>
+      <w:proofErr w:type="spellEnd"/>
+      <w:r>
+        <w:rPr>
+          <w:rFonts w:asciiTheme="minorHAnsi" w:hAnsiTheme="minorHAnsi"/>
+        </w:rPr>
+        <w:t>" e inspiraron la frase seis grados de separación.</w:t>
+      </w:r>
+    </w:p>
+    <w:p>
+      <w:pPr>
+        <w:pStyle w:val="NormalWeb"/>
+        <w:jc w:val="both"/>
+        <w:rPr>
+          <w:rFonts w:asciiTheme="minorHAnsi" w:hAnsiTheme="minorHAnsi"/>
+        </w:rPr>
+      </w:pPr>
+      <w:r>
+        <w:rPr>
+          <w:rFonts w:asciiTheme="minorHAnsi" w:hAnsiTheme="minorHAnsi"/>
+        </w:rPr>
+        <w:t xml:space="preserve">En </w:t>
+      </w:r>
+      <w:proofErr w:type="spellStart"/>
+      <w:r>
+        <w:rPr>
+          <w:rFonts w:asciiTheme="minorHAnsi" w:hAnsiTheme="minorHAnsi"/>
+        </w:rPr>
+        <w:t>The</w:t>
+      </w:r>
+      <w:proofErr w:type="spellEnd"/>
+      <w:r>
+        <w:rPr>
+          <w:rFonts w:asciiTheme="minorHAnsi" w:hAnsiTheme="minorHAnsi"/>
+        </w:rPr>
+        <w:t xml:space="preserve"> social software </w:t>
+      </w:r>
+      <w:proofErr w:type="spellStart"/>
+      <w:r>
+        <w:rPr>
+          <w:rFonts w:asciiTheme="minorHAnsi" w:hAnsiTheme="minorHAnsi"/>
+        </w:rPr>
+        <w:t>weblog</w:t>
+      </w:r>
+      <w:proofErr w:type="spellEnd"/>
+      <w:r>
+        <w:rPr>
+          <w:rFonts w:asciiTheme="minorHAnsi" w:hAnsiTheme="minorHAnsi"/>
+        </w:rPr>
+        <w:t xml:space="preserve"> han agrupado 120 sitios web en 10 categorías y </w:t>
+      </w:r>
+      <w:proofErr w:type="spellStart"/>
+      <w:r>
+        <w:rPr>
+          <w:rFonts w:asciiTheme="minorHAnsi" w:hAnsiTheme="minorHAnsi"/>
+        </w:rPr>
+        <w:t>QuickBase</w:t>
+      </w:r>
+      <w:proofErr w:type="spellEnd"/>
+      <w:r>
+        <w:rPr>
+          <w:rFonts w:asciiTheme="minorHAnsi" w:hAnsiTheme="minorHAnsi"/>
+        </w:rPr>
+        <w:t xml:space="preserve"> también ha elaborado un completo cuadro sobre redes sociales en Internet.</w:t>
+      </w:r>
+    </w:p>
+    <w:p>
+      <w:pPr>
+        <w:pStyle w:val="NormalWeb"/>
+        <w:jc w:val="both"/>
+        <w:rPr>
+          <w:rFonts w:asciiTheme="minorHAnsi" w:hAnsiTheme="minorHAnsi"/>
+        </w:rPr>
+      </w:pPr>
+      <w:r>
+        <w:rPr>
+          <w:rFonts w:asciiTheme="minorHAnsi" w:hAnsiTheme="minorHAnsi"/>
+        </w:rPr>
+        <w:lastRenderedPageBreak/>
+        <w:t xml:space="preserve">El origen de las redes sociales se remonta, al menos, a 1995, cuando Randy </w:t>
+      </w:r>
+      <w:proofErr w:type="spellStart"/>
+      <w:r>
+        <w:rPr>
+          <w:rFonts w:asciiTheme="minorHAnsi" w:hAnsiTheme="minorHAnsi"/>
+        </w:rPr>
+        <w:t>Conrads</w:t>
+      </w:r>
+      <w:proofErr w:type="spellEnd"/>
+      <w:r>
+        <w:rPr>
+          <w:rFonts w:asciiTheme="minorHAnsi" w:hAnsiTheme="minorHAnsi"/>
+        </w:rPr>
+        <w:t xml:space="preserve"> crea el sitio web classmates.com. Con esta red social se pretende que la gente pueda recuperar o mantener el contacto con antiguos compañeros del colegio, instituto, universidad, etcétera.</w:t>
+      </w:r>
+    </w:p>
+    <w:p>
+      <w:pPr>
+        <w:pStyle w:val="NormalWeb"/>
+        <w:jc w:val="both"/>
+        <w:rPr>
+          <w:rFonts w:asciiTheme="minorHAnsi" w:hAnsiTheme="minorHAnsi"/>
+        </w:rPr>
+      </w:pPr>
+      <w:r>
+        <w:rPr>
+          <w:rFonts w:asciiTheme="minorHAnsi" w:hAnsiTheme="minorHAnsi"/>
+        </w:rPr>
+        <w:t xml:space="preserve">Alrededor del cambio de siglo surge en internet el concepto </w:t>
+      </w:r>
+      <w:hyperlink r:id="rId30" w:tooltip="Web 2.0" w:history="1">
+        <w:r>
+          <w:rPr>
+            <w:rStyle w:val="Hipervnculo"/>
+            <w:rFonts w:asciiTheme="minorHAnsi" w:hAnsiTheme="minorHAnsi"/>
+            <w:color w:val="auto"/>
+            <w:u w:val="none"/>
+          </w:rPr>
+          <w:t>Web 2.0</w:t>
+        </w:r>
+      </w:hyperlink>
+      <w:r>
+        <w:rPr>
+          <w:rFonts w:asciiTheme="minorHAnsi" w:hAnsiTheme="minorHAnsi"/>
+        </w:rPr>
+        <w:t>, cuyas páginas web diseñadas para fomentar la comunicación y adaptarse al usuario apoyan la popularización de estos servicios.</w:t>
+      </w:r>
+    </w:p>
+    <w:p>
+      <w:pPr>
+        <w:pStyle w:val="NormalWeb"/>
+        <w:jc w:val="both"/>
+        <w:rPr>
+          <w:rFonts w:asciiTheme="minorHAnsi" w:hAnsiTheme="minorHAnsi"/>
+        </w:rPr>
+      </w:pPr>
+      <w:r>
+        <w:rPr>
+          <w:rFonts w:asciiTheme="minorHAnsi" w:hAnsiTheme="minorHAnsi"/>
+        </w:rPr>
+        <w:t xml:space="preserve">En 2002 comienzan a aparecer </w:t>
+      </w:r>
+      <w:hyperlink r:id="rId31" w:tooltip="Sitio web" w:history="1">
+        <w:r>
+          <w:rPr>
+            <w:rStyle w:val="Hipervnculo"/>
+            <w:rFonts w:asciiTheme="minorHAnsi" w:hAnsiTheme="minorHAnsi"/>
+            <w:color w:val="auto"/>
+            <w:u w:val="none"/>
+          </w:rPr>
+          <w:t>sitios web</w:t>
+        </w:r>
+      </w:hyperlink>
+      <w:r>
+        <w:rPr>
+          <w:rFonts w:asciiTheme="minorHAnsi" w:hAnsiTheme="minorHAnsi"/>
+        </w:rPr>
+        <w:t xml:space="preserve"> promocionando las redes de círculos de amigos en línea cuando el término se empleaba para describir las relaciones en las </w:t>
+      </w:r>
+      <w:hyperlink r:id="rId32" w:tooltip="Comunidad virtual" w:history="1">
+        <w:r>
+          <w:rPr>
+            <w:rStyle w:val="Hipervnculo"/>
+            <w:rFonts w:asciiTheme="minorHAnsi" w:hAnsiTheme="minorHAnsi"/>
+            <w:color w:val="auto"/>
+            <w:u w:val="none"/>
+          </w:rPr>
+          <w:t>comunidades virtuales</w:t>
+        </w:r>
+      </w:hyperlink>
+      <w:r>
+        <w:rPr>
+          <w:rFonts w:asciiTheme="minorHAnsi" w:hAnsiTheme="minorHAnsi"/>
+        </w:rPr>
+        <w:t xml:space="preserve">, y se hizo popular en 2003 con la llegada de sitios tales como </w:t>
+      </w:r>
+      <w:hyperlink r:id="rId33" w:tooltip="MySpace" w:history="1">
+        <w:r>
+          <w:rPr>
+            <w:rStyle w:val="Hipervnculo"/>
+            <w:rFonts w:asciiTheme="minorHAnsi" w:hAnsiTheme="minorHAnsi"/>
+            <w:color w:val="auto"/>
+            <w:u w:val="none"/>
+          </w:rPr>
+          <w:t>MySpace</w:t>
+        </w:r>
+      </w:hyperlink>
+      <w:r>
+        <w:rPr>
+          <w:rFonts w:asciiTheme="minorHAnsi" w:hAnsiTheme="minorHAnsi"/>
+        </w:rPr>
+        <w:t xml:space="preserve"> o </w:t>
+      </w:r>
+      <w:hyperlink r:id="rId34" w:tooltip="XING" w:history="1">
+        <w:proofErr w:type="spellStart"/>
+        <w:r>
+          <w:rPr>
+            <w:rStyle w:val="Hipervnculo"/>
+            <w:rFonts w:asciiTheme="minorHAnsi" w:hAnsiTheme="minorHAnsi"/>
+            <w:color w:val="auto"/>
+            <w:u w:val="none"/>
+          </w:rPr>
+          <w:t>Xing</w:t>
+        </w:r>
+        <w:proofErr w:type="spellEnd"/>
+      </w:hyperlink>
+      <w:r>
+        <w:rPr>
+          <w:rFonts w:asciiTheme="minorHAnsi" w:hAnsiTheme="minorHAnsi"/>
+        </w:rPr>
+        <w:t xml:space="preserve">. Hay más de 200 sitios de redes sociales, aunque </w:t>
+      </w:r>
+      <w:proofErr w:type="spellStart"/>
+      <w:r>
+        <w:rPr>
+          <w:rFonts w:asciiTheme="minorHAnsi" w:hAnsiTheme="minorHAnsi"/>
+        </w:rPr>
+        <w:t>Friendster</w:t>
+      </w:r>
+      <w:proofErr w:type="spellEnd"/>
+      <w:r>
+        <w:rPr>
+          <w:rFonts w:asciiTheme="minorHAnsi" w:hAnsiTheme="minorHAnsi"/>
+        </w:rPr>
+        <w:t xml:space="preserve"> ha sido uno de los que mejor ha sabido emplear la técnica del círculo de amigos</w:t>
+      </w:r>
+      <w:proofErr w:type="gramStart"/>
+      <w:r>
+        <w:rPr>
+          <w:rFonts w:asciiTheme="minorHAnsi" w:hAnsiTheme="minorHAnsi"/>
+        </w:rPr>
+        <w:t>.</w:t>
+      </w:r>
+      <w:r>
+        <w:rPr>
+          <w:rFonts w:asciiTheme="minorHAnsi" w:hAnsiTheme="minorHAnsi"/>
+          <w:vertAlign w:val="superscript"/>
+        </w:rPr>
+        <w:t>[</w:t>
+      </w:r>
+      <w:proofErr w:type="gramEnd"/>
+      <w:r>
+        <w:rPr>
+          <w:rFonts w:asciiTheme="minorHAnsi" w:hAnsiTheme="minorHAnsi"/>
           <w:i/>
+          <w:iCs/>
+          <w:vertAlign w:val="superscript"/>
+        </w:rPr>
+        <w:t>cita requerida</w:t>
+      </w:r>
+      <w:r>
+        <w:rPr>
+          <w:rFonts w:asciiTheme="minorHAnsi" w:hAnsiTheme="minorHAnsi"/>
+          <w:vertAlign w:val="superscript"/>
+        </w:rPr>
+        <w:t>]</w:t>
+      </w:r>
+      <w:r>
+        <w:rPr>
+          <w:rFonts w:asciiTheme="minorHAnsi" w:hAnsiTheme="minorHAnsi"/>
+        </w:rPr>
+        <w:t xml:space="preserve"> La popularidad de estos sitios creció rápidamente y grandes compañías han entrado en el espacio de las redes sociales en Internet. Por ejemplo, </w:t>
+      </w:r>
+      <w:hyperlink r:id="rId35" w:tooltip="Google" w:history="1">
+        <w:r>
+          <w:rPr>
+            <w:rStyle w:val="Hipervnculo"/>
+            <w:rFonts w:asciiTheme="minorHAnsi" w:hAnsiTheme="minorHAnsi"/>
+            <w:color w:val="auto"/>
+            <w:u w:val="none"/>
+          </w:rPr>
+          <w:t>Google</w:t>
+        </w:r>
+      </w:hyperlink>
+      <w:r>
+        <w:rPr>
+          <w:rFonts w:asciiTheme="minorHAnsi" w:hAnsiTheme="minorHAnsi"/>
+        </w:rPr>
+        <w:t xml:space="preserve"> lanzó </w:t>
+      </w:r>
+      <w:proofErr w:type="spellStart"/>
+      <w:r>
+        <w:rPr>
+          <w:rFonts w:asciiTheme="minorHAnsi" w:hAnsiTheme="minorHAnsi"/>
+        </w:rPr>
+        <w:t>Orkut</w:t>
+      </w:r>
+      <w:proofErr w:type="spellEnd"/>
+      <w:r>
+        <w:rPr>
+          <w:rFonts w:asciiTheme="minorHAnsi" w:hAnsiTheme="minorHAnsi"/>
+        </w:rPr>
+        <w:t xml:space="preserve"> el 22 de enero de 2004. Otros buscadores como </w:t>
+      </w:r>
+      <w:proofErr w:type="spellStart"/>
+      <w:r>
+        <w:rPr>
+          <w:rFonts w:asciiTheme="minorHAnsi" w:hAnsiTheme="minorHAnsi"/>
+        </w:rPr>
+        <w:t>KaZaZZ</w:t>
+      </w:r>
+      <w:proofErr w:type="spellEnd"/>
+      <w:r>
+        <w:rPr>
+          <w:rFonts w:asciiTheme="minorHAnsi" w:hAnsiTheme="minorHAnsi"/>
+        </w:rPr>
+        <w:t xml:space="preserve">! y </w:t>
+      </w:r>
+      <w:proofErr w:type="spellStart"/>
+      <w:r>
+        <w:rPr>
+          <w:rFonts w:asciiTheme="minorHAnsi" w:hAnsiTheme="minorHAnsi"/>
+        </w:rPr>
+        <w:t>Yahoo</w:t>
+      </w:r>
+      <w:proofErr w:type="spellEnd"/>
+      <w:r>
+        <w:rPr>
+          <w:rFonts w:asciiTheme="minorHAnsi" w:hAnsiTheme="minorHAnsi"/>
+        </w:rPr>
+        <w:t xml:space="preserve"> crearon redes sociales en 2005.</w:t>
+      </w:r>
+    </w:p>
+    <w:p>
+      <w:pPr>
+        <w:pStyle w:val="NormalWeb"/>
+        <w:jc w:val="both"/>
+        <w:rPr>
+          <w:rFonts w:asciiTheme="minorHAnsi" w:hAnsiTheme="minorHAnsi"/>
+        </w:rPr>
+      </w:pPr>
+      <w:r>
+        <w:rPr>
+          <w:rFonts w:asciiTheme="minorHAnsi" w:hAnsiTheme="minorHAnsi"/>
+        </w:rPr>
+        <w:t xml:space="preserve">En estas comunidades, un número inicial de participantes envían mensajes a miembros de su propia red social invitándoles a unirse al sitio. Los nuevos participantes repiten el proceso, creciendo el número total de miembros y los enlaces de la red. Los sitios ofrecen características como actualización automática de la libreta de direcciones, perfiles visibles, la capacidad de crear nuevos enlaces mediante </w:t>
+      </w:r>
+      <w:r>
+        <w:rPr>
+          <w:rFonts w:asciiTheme="minorHAnsi" w:hAnsiTheme="minorHAnsi"/>
+          <w:i/>
+          <w:iCs/>
+        </w:rPr>
+        <w:t>servicios de presentación</w:t>
+      </w:r>
+      <w:r>
+        <w:rPr>
+          <w:rFonts w:asciiTheme="minorHAnsi" w:hAnsiTheme="minorHAnsi"/>
+        </w:rPr>
+        <w:t xml:space="preserve"> y otras maneras de conexión social en línea. Las redes sociales también pueden crearse en torno a las relaciones comerciales.</w:t>
+      </w:r>
+    </w:p>
+    <w:p>
+      <w:pPr>
+        <w:pStyle w:val="NormalWeb"/>
+        <w:jc w:val="both"/>
+        <w:rPr>
+          <w:rFonts w:asciiTheme="minorHAnsi" w:hAnsiTheme="minorHAnsi"/>
+        </w:rPr>
+      </w:pPr>
+      <w:r>
+        <w:rPr>
+          <w:rFonts w:asciiTheme="minorHAnsi" w:hAnsiTheme="minorHAnsi"/>
+        </w:rPr>
+        <w:t>Las herramientas informáticas para potenciar la eficacia de las redes sociales online («software social»), operan en tres ámbitos, «las 3 Cs», de forma cruzada:</w:t>
+      </w:r>
+    </w:p>
+    <w:p>
+      <w:pPr>
+        <w:numPr>
+          <w:ilvl w:val="0"/>
+          <w:numId w:val="2"/>
+        </w:numPr>
+        <w:spacing w:before="100" w:beforeAutospacing="1" w:after="100" w:afterAutospacing="1" w:line="240" w:lineRule="auto"/>
+        <w:jc w:val="both"/>
+        <w:rPr>
+          <w:sz w:val="24"/>
+          <w:szCs w:val="24"/>
+        </w:rPr>
+      </w:pPr>
+      <w:r>
+        <w:rPr>
+          <w:sz w:val="24"/>
+          <w:szCs w:val="24"/>
+        </w:rPr>
+        <w:t>Comunicación (nos ayudan a poner en común conocimientos).</w:t>
+      </w:r>
+    </w:p>
+    <w:p>
+      <w:pPr>
+        <w:numPr>
+          <w:ilvl w:val="0"/>
+          <w:numId w:val="2"/>
+        </w:numPr>
+        <w:spacing w:before="100" w:beforeAutospacing="1" w:after="100" w:afterAutospacing="1" w:line="240" w:lineRule="auto"/>
+        <w:jc w:val="both"/>
+        <w:rPr>
+          <w:sz w:val="24"/>
+          <w:szCs w:val="24"/>
+        </w:rPr>
+      </w:pPr>
+      <w:r>
+        <w:rPr>
+          <w:sz w:val="24"/>
+          <w:szCs w:val="24"/>
+        </w:rPr>
+        <w:t>Comunidad (nos ayudan a encontrar e integrar comunidades).</w:t>
+      </w:r>
+    </w:p>
+    <w:p>
+      <w:pPr>
+        <w:numPr>
+          <w:ilvl w:val="0"/>
+          <w:numId w:val="2"/>
+        </w:numPr>
+        <w:spacing w:before="100" w:beforeAutospacing="1" w:after="100" w:afterAutospacing="1" w:line="240" w:lineRule="auto"/>
+        <w:jc w:val="both"/>
+        <w:rPr>
+          <w:sz w:val="24"/>
+          <w:szCs w:val="24"/>
+        </w:rPr>
+      </w:pPr>
+      <w:r>
+        <w:rPr>
+          <w:sz w:val="24"/>
+          <w:szCs w:val="24"/>
+        </w:rPr>
+        <w:t xml:space="preserve">Cooperación (nos ayudan a hacer cosas </w:t>
+      </w:r>
+      <w:proofErr w:type="gramStart"/>
+      <w:r>
+        <w:rPr>
+          <w:sz w:val="24"/>
+          <w:szCs w:val="24"/>
+        </w:rPr>
+        <w:t>juntos</w:t>
+      </w:r>
+      <w:proofErr w:type="gramEnd"/>
+      <w:r>
+        <w:rPr>
+          <w:sz w:val="24"/>
+          <w:szCs w:val="24"/>
+        </w:rPr>
+        <w:t>).</w:t>
+      </w:r>
+    </w:p>
+    <w:p>
+      <w:pPr>
+        <w:pStyle w:val="NormalWeb"/>
+        <w:jc w:val="both"/>
+        <w:rPr>
+          <w:rFonts w:asciiTheme="minorHAnsi" w:hAnsiTheme="minorHAnsi"/>
+        </w:rPr>
+      </w:pPr>
+      <w:r>
+        <w:rPr>
+          <w:rFonts w:asciiTheme="minorHAnsi" w:hAnsiTheme="minorHAnsi"/>
+        </w:rPr>
+        <w:t>El establecimiento combinado de contactos (</w:t>
+      </w:r>
+      <w:proofErr w:type="spellStart"/>
+      <w:r>
+        <w:rPr>
+          <w:rFonts w:asciiTheme="minorHAnsi" w:hAnsiTheme="minorHAnsi"/>
+          <w:i/>
+          <w:iCs/>
+        </w:rPr>
+        <w:t>blended</w:t>
+      </w:r>
+      <w:proofErr w:type="spellEnd"/>
+      <w:r>
+        <w:rPr>
+          <w:rFonts w:asciiTheme="minorHAnsi" w:hAnsiTheme="minorHAnsi"/>
+          <w:i/>
+          <w:iCs/>
+        </w:rPr>
+        <w:t xml:space="preserve"> </w:t>
+      </w:r>
+      <w:proofErr w:type="spellStart"/>
+      <w:r>
+        <w:rPr>
+          <w:rFonts w:asciiTheme="minorHAnsi" w:hAnsiTheme="minorHAnsi"/>
+          <w:i/>
+          <w:iCs/>
+        </w:rPr>
+        <w:t>networking</w:t>
+      </w:r>
+      <w:proofErr w:type="spellEnd"/>
+      <w:r>
+        <w:rPr>
+          <w:rFonts w:asciiTheme="minorHAnsi" w:hAnsiTheme="minorHAnsi"/>
+        </w:rPr>
+        <w:t xml:space="preserve">) es una aproximación a la red social que combina elementos en línea y del mundo real para crear una mezcla. Una red social de personas es combinada si se establece mediante eventos cara a cara y una comunidad en línea. Los dos elementos de la mezcla se complementan el uno al otro. Vea también </w:t>
+      </w:r>
+      <w:hyperlink r:id="rId36" w:tooltip="Computación social" w:history="1">
+        <w:r>
+          <w:rPr>
+            <w:rStyle w:val="Hipervnculo"/>
+            <w:rFonts w:asciiTheme="minorHAnsi" w:hAnsiTheme="minorHAnsi"/>
+            <w:color w:val="auto"/>
+            <w:u w:val="none"/>
+          </w:rPr>
+          <w:t>computación social</w:t>
+        </w:r>
+      </w:hyperlink>
+      <w:r>
+        <w:rPr>
+          <w:rFonts w:asciiTheme="minorHAnsi" w:hAnsiTheme="minorHAnsi"/>
+        </w:rPr>
+        <w:t>.</w:t>
+      </w:r>
+    </w:p>
+    <w:p>
+      <w:pPr>
+        <w:rPr>
+          <w:lang w:eastAsia="es-ES"/>
+        </w:rPr>
+      </w:pPr>
+      <w:r>
+        <w:rPr>
+          <w:sz w:val="24"/>
+          <w:lang w:eastAsia="es-ES"/>
+        </w:rPr>
+        <w:t>Políticas de publicación en la red social:</w:t>
+      </w:r>
+      <w:r>
+        <w:rPr>
+          <w:lang w:eastAsia="es-ES"/>
+        </w:rPr>
+        <w:tab/>
+      </w:r>
+    </w:p>
+    <w:p>
+      <w:pPr>
+        <w:numPr>
+          <w:ilvl w:val="0"/>
+          <w:numId w:val="1"/>
+        </w:numPr>
+        <w:spacing w:before="100" w:beforeAutospacing="1" w:after="100" w:afterAutospacing="1" w:line="240" w:lineRule="auto"/>
+        <w:jc w:val="both"/>
+        <w:rPr>
+          <w:rFonts w:eastAsia="Times New Roman" w:cs="Times New Roman"/>
+          <w:sz w:val="24"/>
+          <w:szCs w:val="24"/>
+          <w:lang w:eastAsia="es-ES"/>
+        </w:rPr>
+      </w:pPr>
+      <w:r>
+        <w:rPr>
+          <w:rFonts w:eastAsia="Times New Roman" w:cs="Times New Roman"/>
+          <w:sz w:val="24"/>
+          <w:szCs w:val="24"/>
+          <w:lang w:eastAsia="es-ES"/>
+        </w:rPr>
+        <w:t>Todo usuario debe subir una foto al perfil, preferentemente de carácter personal.</w:t>
+      </w:r>
+      <w:r>
+        <w:rPr>
+          <w:rFonts w:eastAsia="Times New Roman" w:cs="Times New Roman"/>
+          <w:sz w:val="24"/>
+          <w:szCs w:val="24"/>
+          <w:lang w:eastAsia="es-ES"/>
+        </w:rPr>
+        <w:t xml:space="preserve"> </w:t>
+      </w:r>
+      <w:r>
+        <w:rPr>
+          <w:rFonts w:eastAsia="Times New Roman" w:cs="Times New Roman"/>
+          <w:sz w:val="24"/>
+          <w:szCs w:val="24"/>
+          <w:lang w:eastAsia="es-ES"/>
+        </w:rPr>
+        <w:t>(No pueden ser sin camisa).</w:t>
+      </w:r>
+    </w:p>
+    <w:p>
+      <w:pPr>
+        <w:numPr>
+          <w:ilvl w:val="0"/>
+          <w:numId w:val="1"/>
+        </w:numPr>
+        <w:spacing w:before="100" w:beforeAutospacing="1" w:after="100" w:afterAutospacing="1" w:line="240" w:lineRule="auto"/>
+        <w:jc w:val="both"/>
+        <w:rPr>
+          <w:rFonts w:eastAsia="Times New Roman" w:cs="Times New Roman"/>
+          <w:sz w:val="24"/>
+          <w:szCs w:val="24"/>
+          <w:lang w:eastAsia="es-ES"/>
+        </w:rPr>
+      </w:pPr>
+      <w:r>
+        <w:rPr>
+          <w:rFonts w:eastAsia="Times New Roman" w:cs="Times New Roman"/>
+          <w:sz w:val="24"/>
+          <w:szCs w:val="24"/>
+          <w:lang w:eastAsia="es-ES"/>
+        </w:rPr>
+        <w:t>No se pueden poner imágenes o avatares pornográficos.</w:t>
+      </w:r>
+    </w:p>
+    <w:p>
+      <w:pPr>
+        <w:numPr>
+          <w:ilvl w:val="0"/>
+          <w:numId w:val="1"/>
+        </w:numPr>
+        <w:spacing w:before="100" w:beforeAutospacing="1" w:after="100" w:afterAutospacing="1" w:line="240" w:lineRule="auto"/>
+        <w:jc w:val="both"/>
+        <w:rPr>
+          <w:rFonts w:eastAsia="Times New Roman" w:cs="Times New Roman"/>
+          <w:sz w:val="24"/>
+          <w:szCs w:val="24"/>
+          <w:lang w:eastAsia="es-ES"/>
+        </w:rPr>
+      </w:pPr>
+      <w:r>
+        <w:rPr>
+          <w:rFonts w:eastAsia="Times New Roman" w:cs="Times New Roman"/>
+          <w:sz w:val="24"/>
+          <w:szCs w:val="24"/>
+          <w:lang w:eastAsia="es-ES"/>
+        </w:rPr>
+        <w:t>Todo usuario debe llenar su perfil con la mayor cantidad de datos posible, preferentemente su ubicación.</w:t>
+      </w:r>
+    </w:p>
+    <w:p>
+      <w:pPr>
+        <w:numPr>
+          <w:ilvl w:val="0"/>
+          <w:numId w:val="1"/>
+        </w:numPr>
+        <w:spacing w:before="100" w:beforeAutospacing="1" w:after="100" w:afterAutospacing="1" w:line="240" w:lineRule="auto"/>
+        <w:jc w:val="both"/>
+        <w:rPr>
+          <w:rFonts w:eastAsia="Times New Roman" w:cs="Times New Roman"/>
+          <w:sz w:val="24"/>
+          <w:szCs w:val="24"/>
+          <w:lang w:eastAsia="es-ES"/>
+        </w:rPr>
+      </w:pPr>
+      <w:r>
+        <w:rPr>
+          <w:rFonts w:eastAsia="Times New Roman" w:cs="Times New Roman"/>
+          <w:sz w:val="24"/>
+          <w:szCs w:val="24"/>
+          <w:lang w:eastAsia="es-ES"/>
+        </w:rPr>
+        <w:t>Ser cuidadoso para lograr un uso correcto de la lengua materna y/o extranjera emplead</w:t>
+      </w:r>
+      <w:r>
+        <w:rPr>
+          <w:rFonts w:eastAsia="Times New Roman" w:cs="Times New Roman"/>
+          <w:sz w:val="24"/>
+          <w:szCs w:val="24"/>
+          <w:lang w:eastAsia="es-ES"/>
+        </w:rPr>
+        <w:t>a en la redacció</w:t>
+      </w:r>
+      <w:r>
+        <w:rPr>
+          <w:rFonts w:eastAsia="Times New Roman" w:cs="Times New Roman"/>
+          <w:sz w:val="24"/>
+          <w:szCs w:val="24"/>
+          <w:lang w:eastAsia="es-ES"/>
+        </w:rPr>
+        <w:t>n de los mensajes.</w:t>
+      </w:r>
+    </w:p>
+    <w:p>
+      <w:pPr>
+        <w:numPr>
+          <w:ilvl w:val="0"/>
+          <w:numId w:val="1"/>
+        </w:numPr>
+        <w:spacing w:before="100" w:beforeAutospacing="1" w:after="100" w:afterAutospacing="1" w:line="240" w:lineRule="auto"/>
+        <w:jc w:val="both"/>
+        <w:rPr>
+          <w:rFonts w:eastAsia="Times New Roman" w:cs="Times New Roman"/>
+          <w:sz w:val="24"/>
+          <w:szCs w:val="24"/>
+          <w:lang w:eastAsia="es-ES"/>
+        </w:rPr>
+      </w:pPr>
+      <w:r>
+        <w:rPr>
+          <w:rFonts w:eastAsia="Times New Roman" w:cs="Times New Roman"/>
+          <w:sz w:val="24"/>
+          <w:szCs w:val="24"/>
+          <w:lang w:eastAsia="es-ES"/>
+        </w:rPr>
+        <w:t>Es prohibido los mensajes, blogs, páginas, archivos e imágenes con contenidos obscenos, eróticos y no acordes con los principios éticos y morales.</w:t>
+      </w:r>
+    </w:p>
+    <w:p>
+      <w:pPr>
+        <w:numPr>
+          <w:ilvl w:val="0"/>
+          <w:numId w:val="1"/>
+        </w:numPr>
+        <w:spacing w:before="100" w:beforeAutospacing="1" w:after="100" w:afterAutospacing="1" w:line="240" w:lineRule="auto"/>
+        <w:jc w:val="both"/>
+        <w:rPr>
+          <w:rFonts w:eastAsia="Times New Roman" w:cs="Times New Roman"/>
+          <w:sz w:val="24"/>
+          <w:szCs w:val="24"/>
+          <w:lang w:eastAsia="es-ES"/>
+        </w:rPr>
+      </w:pPr>
+      <w:r>
+        <w:rPr>
+          <w:rFonts w:eastAsia="Times New Roman" w:cs="Times New Roman"/>
+          <w:sz w:val="24"/>
+          <w:szCs w:val="24"/>
+          <w:lang w:eastAsia="es-ES"/>
+        </w:rPr>
+        <w:t>Los Grupos deben tener más de 3 usuarios para que están activos.</w:t>
+      </w:r>
+    </w:p>
+    <w:p>
+      <w:pPr>
+        <w:numPr>
+          <w:ilvl w:val="0"/>
+          <w:numId w:val="1"/>
+        </w:numPr>
+        <w:spacing w:before="100" w:beforeAutospacing="1" w:after="100" w:afterAutospacing="1" w:line="240" w:lineRule="auto"/>
+        <w:jc w:val="both"/>
+        <w:rPr>
+          <w:rFonts w:eastAsia="Times New Roman" w:cs="Times New Roman"/>
+          <w:sz w:val="24"/>
+          <w:szCs w:val="24"/>
+          <w:lang w:eastAsia="es-ES"/>
+        </w:rPr>
+      </w:pPr>
+      <w:r>
+        <w:rPr>
+          <w:rFonts w:eastAsia="Times New Roman" w:cs="Times New Roman"/>
+          <w:sz w:val="24"/>
+          <w:szCs w:val="24"/>
+          <w:lang w:eastAsia="es-ES"/>
+        </w:rPr>
+        <w:lastRenderedPageBreak/>
+        <w:t>Están prohibido los contenidos con carácter contrarrevolucionarios.</w:t>
+      </w:r>
+    </w:p>
+    <w:p>
+      <w:pPr>
+        <w:numPr>
+          <w:ilvl w:val="0"/>
+          <w:numId w:val="1"/>
+        </w:numPr>
+        <w:spacing w:before="100" w:beforeAutospacing="1" w:after="100" w:afterAutospacing="1" w:line="240" w:lineRule="auto"/>
+        <w:jc w:val="both"/>
+        <w:rPr>
+          <w:rFonts w:eastAsia="Times New Roman" w:cs="Times New Roman"/>
+          <w:sz w:val="24"/>
+          <w:szCs w:val="24"/>
+          <w:lang w:eastAsia="es-ES"/>
+        </w:rPr>
+      </w:pPr>
+      <w:r>
+        <w:rPr>
+          <w:rFonts w:eastAsia="Times New Roman" w:cs="Times New Roman"/>
+          <w:sz w:val="24"/>
+          <w:szCs w:val="24"/>
+          <w:lang w:eastAsia="es-ES"/>
+        </w:rPr>
+        <w:t>Está prohibido utilizar la red para actividades económicas.</w:t>
+      </w:r>
+    </w:p>
+    <w:p>
+      <w:pPr>
+        <w:numPr>
+          <w:ilvl w:val="0"/>
+          <w:numId w:val="1"/>
+        </w:numPr>
+        <w:spacing w:before="100" w:beforeAutospacing="1" w:after="100" w:afterAutospacing="1" w:line="240" w:lineRule="auto"/>
+        <w:jc w:val="both"/>
+        <w:rPr>
+          <w:rFonts w:eastAsia="Times New Roman" w:cs="Times New Roman"/>
+          <w:sz w:val="24"/>
+          <w:szCs w:val="24"/>
+          <w:lang w:eastAsia="es-ES"/>
+        </w:rPr>
+      </w:pPr>
+      <w:r>
+        <w:rPr>
+          <w:rFonts w:eastAsia="Times New Roman" w:cs="Times New Roman"/>
+          <w:sz w:val="24"/>
+          <w:szCs w:val="24"/>
+          <w:lang w:eastAsia="es-ES"/>
+        </w:rPr>
+        <w:t>No caer en faltas de respeto entre los usuarios de la red.</w:t>
+      </w:r>
+    </w:p>
+    <w:p>
+      <w:pPr>
+        <w:numPr>
+          <w:ilvl w:val="0"/>
+          <w:numId w:val="1"/>
+        </w:numPr>
+        <w:spacing w:before="100" w:beforeAutospacing="1" w:after="100" w:afterAutospacing="1" w:line="240" w:lineRule="auto"/>
+        <w:jc w:val="both"/>
+        <w:rPr>
+          <w:rFonts w:eastAsia="Times New Roman" w:cs="Times New Roman"/>
+          <w:sz w:val="24"/>
+          <w:szCs w:val="24"/>
+          <w:lang w:eastAsia="es-ES"/>
+        </w:rPr>
+      </w:pPr>
+      <w:r>
+        <w:rPr>
+          <w:rFonts w:eastAsia="Times New Roman" w:cs="Times New Roman"/>
+          <w:sz w:val="24"/>
+          <w:szCs w:val="24"/>
+          <w:lang w:eastAsia="es-ES"/>
+        </w:rPr>
+        <w:t>Los Administradores se reservan el derecho a eliminar todo contenido que no cumpla con las normas del sitio.</w:t>
+      </w:r>
+    </w:p>
+    <w:p>
+      <w:pPr>
+        <w:numPr>
+          <w:ilvl w:val="0"/>
+          <w:numId w:val="1"/>
+        </w:numPr>
+        <w:spacing w:before="100" w:beforeAutospacing="1" w:after="100" w:afterAutospacing="1" w:line="240" w:lineRule="auto"/>
+        <w:rPr>
+          <w:rFonts w:eastAsia="Times New Roman" w:cs="Times New Roman"/>
+          <w:sz w:val="24"/>
+          <w:szCs w:val="24"/>
+          <w:lang w:eastAsia="es-ES"/>
+        </w:rPr>
+      </w:pPr>
+      <w:r>
+        <w:rPr>
+          <w:rFonts w:eastAsia="Times New Roman" w:cs="Times New Roman"/>
+          <w:sz w:val="24"/>
+          <w:szCs w:val="24"/>
+          <w:lang w:eastAsia="es-ES"/>
+        </w:rPr>
+        <w:t>El desconocimiento de las reglas no exime de responsabilidad.</w:t>
+      </w:r>
+    </w:p>
+    <w:p>
+      <w:pPr>
+        <w:pStyle w:val="NormalWeb"/>
+        <w:jc w:val="both"/>
+        <w:rPr>
+          <w:rFonts w:asciiTheme="minorHAnsi" w:hAnsiTheme="minorHAnsi"/>
+        </w:rPr>
+      </w:pPr>
+      <w:r>
+        <w:rPr>
+          <w:rFonts w:asciiTheme="minorHAnsi" w:hAnsiTheme="minorHAnsi"/>
+        </w:rPr>
+        <w:t>Dada la necesidad de una forma de comunicación</w:t>
+      </w:r>
+      <w:r>
+        <w:rPr>
+          <w:rFonts w:asciiTheme="minorHAnsi" w:hAnsiTheme="minorHAnsi"/>
+        </w:rPr>
+        <w:t xml:space="preserve"> entre los estudiantes de</w:t>
+      </w:r>
+      <w:r>
+        <w:rPr>
+          <w:rFonts w:asciiTheme="minorHAnsi" w:hAnsiTheme="minorHAnsi"/>
+        </w:rPr>
+        <w:t xml:space="preserve"> la universidad Oscar Lucero Moya de Holguín, para nuestro proyecto final de la asign</w:t>
+      </w:r>
+      <w:r>
+        <w:rPr>
+          <w:rFonts w:asciiTheme="minorHAnsi" w:hAnsiTheme="minorHAnsi"/>
+        </w:rPr>
+        <w:t xml:space="preserve">atura Programación Web se decidió </w:t>
+      </w:r>
+      <w:r>
+        <w:rPr>
+          <w:rFonts w:asciiTheme="minorHAnsi" w:hAnsiTheme="minorHAnsi"/>
+        </w:rPr>
+        <w:t xml:space="preserve"> </w:t>
+      </w:r>
+      <w:r>
+        <w:rPr>
+          <w:rFonts w:asciiTheme="minorHAnsi" w:hAnsiTheme="minorHAnsi"/>
+        </w:rPr>
+        <w:t>dar solución a la problemática con la creación de una red social universitaria.</w:t>
+      </w:r>
+      <w:r>
+        <w:rPr>
+          <w:rFonts w:asciiTheme="minorHAnsi" w:hAnsiTheme="minorHAnsi"/>
+        </w:rPr>
+        <w:t xml:space="preserve"> </w:t>
+      </w:r>
+    </w:p>
+    <w:p>
+      <w:pPr>
+        <w:pStyle w:val="NormalWeb"/>
+        <w:jc w:val="both"/>
+        <w:rPr>
+          <w:rFonts w:asciiTheme="minorHAnsi" w:hAnsiTheme="minorHAnsi"/>
+        </w:rPr>
+      </w:pPr>
+      <w:proofErr w:type="spellStart"/>
+      <w:r>
+        <w:rPr>
+          <w:rFonts w:asciiTheme="minorHAnsi" w:hAnsiTheme="minorHAnsi"/>
+          <w:i/>
+        </w:rPr>
+        <w:t>The</w:t>
+      </w:r>
+      <w:proofErr w:type="spellEnd"/>
+      <w:r>
+        <w:rPr>
+          <w:rFonts w:asciiTheme="minorHAnsi" w:hAnsiTheme="minorHAnsi"/>
+          <w:i/>
         </w:rPr>
         <w:t xml:space="preserve"> Wall</w:t>
       </w:r>
@@ -1472,33 +3621,7 @@
         <w:rPr>
           <w:rFonts w:asciiTheme="minorHAnsi" w:hAnsiTheme="minorHAnsi"/>
         </w:rPr>
-        <w:t xml:space="preserve"> dirigido a la población joven principalmente, aunque también puede ser </w:t>
-      </w:r>
-      <w:proofErr w:type="spellStart"/>
-      <w:r>
-        <w:rPr>
-          <w:rFonts w:asciiTheme="minorHAnsi" w:hAnsiTheme="minorHAnsi"/>
-        </w:rPr>
-        <w:t>u</w:t>
-      </w:r>
-      <w:r>
-        <w:rPr>
-          <w:rFonts w:asciiTheme="minorHAnsi" w:hAnsiTheme="minorHAnsi"/>
-        </w:rPr>
-        <w:t>l</w:t>
-      </w:r>
-      <w:r>
-        <w:rPr>
-          <w:rFonts w:asciiTheme="minorHAnsi" w:hAnsiTheme="minorHAnsi"/>
-        </w:rPr>
-        <w:t>tilizada</w:t>
-      </w:r>
-      <w:proofErr w:type="spellEnd"/>
-      <w:r>
-        <w:rPr>
-          <w:rFonts w:asciiTheme="minorHAnsi" w:hAnsiTheme="minorHAnsi"/>
-        </w:rPr>
-        <w:t xml:space="preserve"> por personas mayores</w:t>
+        <w:t xml:space="preserve"> dirigido a la población joven principalmente, aunque también puede ser utilizada por personas mayores</w:t>
       </w:r>
       <w:r>
         <w:rPr>
@@ -1530,7 +3653,7 @@
         </w:rPr>
         <w:t xml:space="preserve">una </w:t>
       </w:r>
-      <w:hyperlink r:id="rId10" w:tooltip="Estructura social" w:history="1">
+      <w:hyperlink r:id="rId37" w:tooltip="Estructura social" w:history="1">
         <w:r>
           <w:rPr>
             <w:rStyle w:val="Hipervnculo"/>
@@ -1547,7 +3670,7 @@
         </w:rPr>
         <w:t xml:space="preserve"> compuesta por un conjunto de actores (tales como individuos u organizaciones) que están relacionados de acuerdo a algún criterio (relación profesional, amistad, parentesco, etc.). Normalmente se representan simbolizando los actores como nodos y las relaciones como líneas que los unen. El tipo de conexión representable en una red social es una </w:t>
       </w:r>
-      <w:hyperlink r:id="rId11" w:tooltip="Díada" w:history="1">
+      <w:hyperlink r:id="rId38" w:tooltip="Díada" w:history="1">
         <w:r>
           <w:rPr>
             <w:rStyle w:val="Hipervnculo"/>
@@ -1564,7 +3687,7 @@
         </w:rPr>
         <w:t xml:space="preserve"> o </w:t>
       </w:r>
-      <w:hyperlink r:id="rId12" w:tooltip="Lazos interpersonales" w:history="1">
+      <w:hyperlink r:id="rId39" w:tooltip="Lazos interpersonales" w:history="1">
         <w:r>
           <w:rPr>
             <w:rStyle w:val="Hipervnculo"/>
@@ -1596,7 +3719,7 @@
         </w:rPr>
         <w:t xml:space="preserve">Las investigaciones han mostrado que las redes sociales constituyen representaciones útiles en muchos niveles, desde las relaciones de parentesco hasta las relaciones de organizaciones a nivel estatal (se habla en este caso de </w:t>
       </w:r>
-      <w:hyperlink r:id="rId13" w:tooltip="Red política" w:history="1">
+      <w:hyperlink r:id="rId40" w:tooltip="Red política" w:history="1">
         <w:r>
           <w:rPr>
             <w:rStyle w:val="Hipervnculo"/>
@@ -1611,9 +3734,21 @@
         <w:rPr>
           <w:rFonts w:asciiTheme="minorHAnsi" w:hAnsiTheme="minorHAnsi"/>
         </w:rPr>
-        <w:t xml:space="preserve">), desempeñando un papel crítico en la determinación de la agenda política y el grado en el cual los individuos o las organizaciones alcanzan sus objetivos o reciben influencias. La red social también puede ser utilizada para medir el </w:t>
-      </w:r>
-      <w:hyperlink r:id="rId14" w:tooltip="Capital social (sociología)" w:history="1">
+        <w:t>), desempeñando un papel crítico en la determinación de la agenda política y el grado en el cual los individuos o las organizaciones alcanzan sus objetivos o re</w:t>
+      </w:r>
+      <w:r>
+        <w:rPr>
+          <w:rFonts w:asciiTheme="minorHAnsi" w:hAnsiTheme="minorHAnsi"/>
+        </w:rPr>
+        <w:t>ciben influencias. T</w:t>
+      </w:r>
+      <w:r>
+        <w:rPr>
+          <w:rFonts w:asciiTheme="minorHAnsi" w:hAnsiTheme="minorHAnsi"/>
+        </w:rPr>
+        <w:t xml:space="preserve">ambién puede ser utilizada para medir el </w:t>
+      </w:r>
+      <w:hyperlink r:id="rId41" w:tooltip="Capital social (sociología)" w:history="1">
         <w:r>
           <w:rPr>
             <w:rStyle w:val="Hipervnculo"/>
@@ -1659,634 +3794,172 @@
           <w:sz w:val="24"/>
           <w:szCs w:val="24"/>
         </w:rPr>
-        <w:t xml:space="preserve"> </w:t>
+        <w:t xml:space="preserve"> se utilizará con el propósito de compartir o discernir </w:t>
       </w:r>
       <w:r>
         <w:rPr>
           <w:sz w:val="24"/>
           <w:szCs w:val="24"/>
         </w:rPr>
-        <w:t xml:space="preserve">que se utilizará con el propósito de compartir o discernir </w:t>
+        <w:t xml:space="preserve">de </w:t>
       </w:r>
       <w:r>
         <w:rPr>
           <w:sz w:val="24"/>
           <w:szCs w:val="24"/>
         </w:rPr>
-        <w:t xml:space="preserve">de </w:t>
+        <w:t>temas</w:t>
       </w:r>
       <w:r>
         <w:rPr>
           <w:sz w:val="24"/>
           <w:szCs w:val="24"/>
         </w:rPr>
-        <w:t>temas. E</w:t>
+        <w:t>, ya sean sociales, culturales, políticos o referidos a las diversas asignaturas de las carreras</w:t>
       </w:r>
       <w:r>
         <w:rPr>
           <w:sz w:val="24"/>
           <w:szCs w:val="24"/>
         </w:rPr>
-        <w:t xml:space="preserve">l concepto </w:t>
+        <w:t>. E</w:t>
       </w:r>
       <w:r>
         <w:rPr>
           <w:sz w:val="24"/>
           <w:szCs w:val="24"/>
         </w:rPr>
-        <w:t>surge con la idea de postear opiniones sin ser cuestionadas, las personas pueden unirse a grupos en los que interactuará</w:t>
+        <w:t xml:space="preserve">l concepto </w:t>
       </w:r>
       <w:r>
         <w:rPr>
           <w:sz w:val="24"/>
           <w:szCs w:val="24"/>
         </w:rPr>
-        <w:t xml:space="preserve"> con otro</w:t>
+        <w:t>surge con la idea de postear opiniones sin ser cuestionadas</w:t>
       </w:r>
       <w:r>
         <w:rPr>
           <w:sz w:val="24"/>
           <w:szCs w:val="24"/>
         </w:rPr>
-        <w:t xml:space="preserve">s y expondrán sus criterios, o simplemente puede </w:t>
+        <w:t xml:space="preserve"> </w:t>
       </w:r>
       <w:r>
         <w:rPr>
           <w:sz w:val="24"/>
           <w:szCs w:val="24"/>
         </w:rPr>
-        <w:t xml:space="preserve">publicar su opinión en su página y dejar que otros comenten, esta red social también  permite compartir imágenes, chatear, </w:t>
+        <w:t>, las personas pueden unirse a grupos en los que interactuará</w:t>
       </w:r>
       <w:r>
         <w:rPr>
           <w:sz w:val="24"/>
           <w:szCs w:val="24"/>
         </w:rPr>
-        <w:t>conectar con amigos, familiares, compañeros de clase o de trabajo y nuevas amistades (aunque sean miembros de otra red social), recibir recomendaciones sobre música, vídeos, artículos y juegos, conocer a otro</w:t>
+        <w:t xml:space="preserve"> con otro</w:t>
       </w:r>
       <w:r>
         <w:rPr>
           <w:sz w:val="24"/>
           <w:szCs w:val="24"/>
         </w:rPr>
-        <w:t>s usuarios con gustos similares</w:t>
-      </w:r>
-      <w:r>
-        <w:t>.</w:t>
-      </w:r>
-      <w:r>
-        <w:t xml:space="preserve"> </w:t>
-      </w:r>
-    </w:p>
-    <w:p>
-      <w:pPr>
-        <w:spacing w:before="100" w:beforeAutospacing="1" w:after="100" w:afterAutospacing="1" w:line="240" w:lineRule="auto"/>
-        <w:rPr>
-          <w:rFonts w:ascii="Times New Roman" w:eastAsia="Times New Roman" w:hAnsi="Times New Roman" w:cs="Times New Roman"/>
+        <w:t xml:space="preserve">s y expondrán sus criterios, o simplemente puede </w:t>
+      </w:r>
+      <w:r>
+        <w:rPr>
           <w:sz w:val="24"/>
           <w:szCs w:val="24"/>
-          <w:lang w:eastAsia="es-ES"/>
-        </w:rPr>
-      </w:pPr>
-      <w:r>
-        <w:rPr>
-          <w:rFonts w:ascii="Times New Roman" w:eastAsia="Times New Roman" w:hAnsi="Times New Roman" w:cs="Times New Roman"/>
+        </w:rPr>
+        <w:t xml:space="preserve">publicar su opinión en su página y dejar que otros comenten, esta red social también  permite compartir imágenes, chatear, </w:t>
+      </w:r>
+      <w:r>
+        <w:rPr>
+          <w:sz w:val="24"/>
+          <w:szCs w:val="24"/>
+        </w:rPr>
+        <w:t>conectar con amigos, familiares, compañeros de clase o de trabajo y nuevas amistades (aunque sean miembros de otra red social), recibir recomendaciones sobre música, vídeos, artículos y juegos, conocer a otro</w:t>
+      </w:r>
+      <w:r>
+        <w:rPr>
+          <w:sz w:val="24"/>
+          <w:szCs w:val="24"/>
+        </w:rPr>
+        <w:t>s usuarios con gustos similares</w:t>
+      </w:r>
+      <w:r>
+        <w:t>.</w:t>
+      </w:r>
+      <w:r>
+        <w:t xml:space="preserve"> </w:t>
+      </w:r>
+    </w:p>
+    <w:p>
+      <w:pPr>
+        <w:pStyle w:val="Sinespaciado"/>
+        <w:jc w:val="both"/>
+      </w:pPr>
+    </w:p>
+    <w:p>
+      <w:pPr>
+        <w:rPr>
+          <w:rFonts w:eastAsiaTheme="majorEastAsia" w:cstheme="majorBidi"/>
           <w:b/>
           <w:bCs/>
-          <w:sz w:val="24"/>
-          <w:szCs w:val="24"/>
-          <w:lang w:eastAsia="es-ES"/>
-        </w:rPr>
-        <w:t>Políticas de publicación en la red social:</w:t>
-      </w:r>
-    </w:p>
-    <w:p>
-      <w:pPr>
-        <w:numPr>
-          <w:ilvl w:val="0"/>
-          <w:numId w:val="1"/>
-        </w:numPr>
-        <w:spacing w:before="100" w:beforeAutospacing="1" w:after="100" w:afterAutospacing="1" w:line="240" w:lineRule="auto"/>
-        <w:rPr>
-          <w:rFonts w:ascii="Times New Roman" w:eastAsia="Times New Roman" w:hAnsi="Times New Roman" w:cs="Times New Roman"/>
-          <w:sz w:val="24"/>
-          <w:szCs w:val="24"/>
-          <w:lang w:eastAsia="es-ES"/>
-        </w:rPr>
-      </w:pPr>
-      <w:r>
-        <w:rPr>
-          <w:rFonts w:ascii="Times New Roman" w:eastAsia="Times New Roman" w:hAnsi="Times New Roman" w:cs="Times New Roman"/>
-          <w:sz w:val="24"/>
-          <w:szCs w:val="24"/>
-          <w:lang w:eastAsia="es-ES"/>
-        </w:rPr>
-        <w:t>Todo usuario debe subir una foto al perfil, preferentemente de carácter personal</w:t>
-      </w:r>
-      <w:proofErr w:type="gramStart"/>
-      <w:r>
-        <w:rPr>
-          <w:rFonts w:ascii="Times New Roman" w:eastAsia="Times New Roman" w:hAnsi="Times New Roman" w:cs="Times New Roman"/>
-          <w:sz w:val="24"/>
-          <w:szCs w:val="24"/>
-          <w:lang w:eastAsia="es-ES"/>
-        </w:rPr>
-        <w:t>.(</w:t>
-      </w:r>
-      <w:proofErr w:type="gramEnd"/>
-      <w:r>
-        <w:rPr>
-          <w:rFonts w:ascii="Times New Roman" w:eastAsia="Times New Roman" w:hAnsi="Times New Roman" w:cs="Times New Roman"/>
-          <w:sz w:val="24"/>
-          <w:szCs w:val="24"/>
-          <w:lang w:eastAsia="es-ES"/>
-        </w:rPr>
-        <w:t>No pueden ser sin camisa).</w:t>
-      </w:r>
-    </w:p>
-    <w:p>
-      <w:pPr>
-        <w:numPr>
-          <w:ilvl w:val="0"/>
-          <w:numId w:val="1"/>
-        </w:numPr>
-        <w:spacing w:before="100" w:beforeAutospacing="1" w:after="100" w:afterAutospacing="1" w:line="240" w:lineRule="auto"/>
-        <w:rPr>
-          <w:rFonts w:ascii="Times New Roman" w:eastAsia="Times New Roman" w:hAnsi="Times New Roman" w:cs="Times New Roman"/>
-          <w:sz w:val="24"/>
-          <w:szCs w:val="24"/>
-          <w:lang w:eastAsia="es-ES"/>
-        </w:rPr>
-      </w:pPr>
-      <w:r>
-        <w:rPr>
-          <w:rFonts w:ascii="Times New Roman" w:eastAsia="Times New Roman" w:hAnsi="Times New Roman" w:cs="Times New Roman"/>
-          <w:sz w:val="24"/>
-          <w:szCs w:val="24"/>
-          <w:lang w:eastAsia="es-ES"/>
-        </w:rPr>
-        <w:t xml:space="preserve">No se pueden poner </w:t>
-      </w:r>
-      <w:proofErr w:type="spellStart"/>
-      <w:proofErr w:type="gramStart"/>
-      <w:r>
-        <w:rPr>
-          <w:rFonts w:ascii="Times New Roman" w:eastAsia="Times New Roman" w:hAnsi="Times New Roman" w:cs="Times New Roman"/>
-          <w:sz w:val="24"/>
-          <w:szCs w:val="24"/>
-          <w:lang w:eastAsia="es-ES"/>
-        </w:rPr>
-        <w:t>imÃ¡</w:t>
-      </w:r>
-      <w:proofErr w:type="gramEnd"/>
-      <w:r>
-        <w:rPr>
-          <w:rFonts w:ascii="Times New Roman" w:eastAsia="Times New Roman" w:hAnsi="Times New Roman" w:cs="Times New Roman"/>
-          <w:sz w:val="24"/>
-          <w:szCs w:val="24"/>
-          <w:lang w:eastAsia="es-ES"/>
-        </w:rPr>
-        <w:t>genes</w:t>
-      </w:r>
-      <w:proofErr w:type="spellEnd"/>
-      <w:r>
-        <w:rPr>
-          <w:rFonts w:ascii="Times New Roman" w:eastAsia="Times New Roman" w:hAnsi="Times New Roman" w:cs="Times New Roman"/>
-          <w:sz w:val="24"/>
-          <w:szCs w:val="24"/>
-          <w:lang w:eastAsia="es-ES"/>
-        </w:rPr>
-        <w:t xml:space="preserve"> o avatares </w:t>
-      </w:r>
-      <w:proofErr w:type="spellStart"/>
-      <w:r>
-        <w:rPr>
-          <w:rFonts w:ascii="Times New Roman" w:eastAsia="Times New Roman" w:hAnsi="Times New Roman" w:cs="Times New Roman"/>
-          <w:sz w:val="24"/>
-          <w:szCs w:val="24"/>
-          <w:lang w:eastAsia="es-ES"/>
-        </w:rPr>
-        <w:t>pornogrÃ¡ficos</w:t>
-      </w:r>
-      <w:proofErr w:type="spellEnd"/>
-      <w:r>
-        <w:rPr>
-          <w:rFonts w:ascii="Times New Roman" w:eastAsia="Times New Roman" w:hAnsi="Times New Roman" w:cs="Times New Roman"/>
-          <w:sz w:val="24"/>
-          <w:szCs w:val="24"/>
-          <w:lang w:eastAsia="es-ES"/>
-        </w:rPr>
-        <w:t>.</w:t>
-      </w:r>
-    </w:p>
-    <w:p>
-      <w:pPr>
-        <w:numPr>
-          <w:ilvl w:val="0"/>
-          <w:numId w:val="1"/>
-        </w:numPr>
-        <w:spacing w:before="100" w:beforeAutospacing="1" w:after="100" w:afterAutospacing="1" w:line="240" w:lineRule="auto"/>
-        <w:rPr>
-          <w:rFonts w:ascii="Times New Roman" w:eastAsia="Times New Roman" w:hAnsi="Times New Roman" w:cs="Times New Roman"/>
-          <w:sz w:val="24"/>
-          <w:szCs w:val="24"/>
-          <w:lang w:eastAsia="es-ES"/>
-        </w:rPr>
-      </w:pPr>
-      <w:r>
-        <w:rPr>
-          <w:rFonts w:ascii="Times New Roman" w:eastAsia="Times New Roman" w:hAnsi="Times New Roman" w:cs="Times New Roman"/>
-          <w:sz w:val="24"/>
-          <w:szCs w:val="24"/>
-          <w:lang w:eastAsia="es-ES"/>
-        </w:rPr>
-        <w:t>Todo usuario debe llenar su perfil con la mayor cantidad de datos posible, preferentemente su ubicaciÃ³n.</w:t>
-      </w:r>
-    </w:p>
-    <w:p>
-      <w:pPr>
-        <w:numPr>
-          <w:ilvl w:val="0"/>
-          <w:numId w:val="1"/>
-        </w:numPr>
-        <w:spacing w:before="100" w:beforeAutospacing="1" w:after="100" w:afterAutospacing="1" w:line="240" w:lineRule="auto"/>
-        <w:rPr>
-          <w:rFonts w:ascii="Times New Roman" w:eastAsia="Times New Roman" w:hAnsi="Times New Roman" w:cs="Times New Roman"/>
-          <w:sz w:val="24"/>
-          <w:szCs w:val="24"/>
-          <w:lang w:eastAsia="es-ES"/>
-        </w:rPr>
-      </w:pPr>
-      <w:r>
-        <w:rPr>
-          <w:rFonts w:ascii="Times New Roman" w:eastAsia="Times New Roman" w:hAnsi="Times New Roman" w:cs="Times New Roman"/>
-          <w:sz w:val="24"/>
-          <w:szCs w:val="24"/>
-          <w:lang w:eastAsia="es-ES"/>
-        </w:rPr>
-        <w:t>Ser cuidadoso para lograr un uso correcto de la lengua materna y/o extranjera empleada en la redacciÃ³n de los mensajes.</w:t>
-      </w:r>
-    </w:p>
-    <w:p>
-      <w:pPr>
-        <w:numPr>
-          <w:ilvl w:val="0"/>
-          <w:numId w:val="1"/>
-        </w:numPr>
-        <w:spacing w:before="100" w:beforeAutospacing="1" w:after="100" w:afterAutospacing="1" w:line="240" w:lineRule="auto"/>
-        <w:rPr>
-          <w:rFonts w:ascii="Times New Roman" w:eastAsia="Times New Roman" w:hAnsi="Times New Roman" w:cs="Times New Roman"/>
-          <w:sz w:val="24"/>
-          <w:szCs w:val="24"/>
-          <w:lang w:eastAsia="es-ES"/>
-        </w:rPr>
-      </w:pPr>
-      <w:r>
-        <w:rPr>
-          <w:rFonts w:ascii="Times New Roman" w:eastAsia="Times New Roman" w:hAnsi="Times New Roman" w:cs="Times New Roman"/>
-          <w:sz w:val="24"/>
-          <w:szCs w:val="24"/>
-          <w:lang w:eastAsia="es-ES"/>
-        </w:rPr>
-        <w:t xml:space="preserve">Es prohibido los mensajes, blogs, </w:t>
-      </w:r>
-      <w:proofErr w:type="spellStart"/>
-      <w:proofErr w:type="gramStart"/>
-      <w:r>
-        <w:rPr>
-          <w:rFonts w:ascii="Times New Roman" w:eastAsia="Times New Roman" w:hAnsi="Times New Roman" w:cs="Times New Roman"/>
-          <w:sz w:val="24"/>
-          <w:szCs w:val="24"/>
-          <w:lang w:eastAsia="es-ES"/>
-        </w:rPr>
-        <w:t>pÃ¡</w:t>
-      </w:r>
-      <w:proofErr w:type="gramEnd"/>
-      <w:r>
-        <w:rPr>
-          <w:rFonts w:ascii="Times New Roman" w:eastAsia="Times New Roman" w:hAnsi="Times New Roman" w:cs="Times New Roman"/>
-          <w:sz w:val="24"/>
-          <w:szCs w:val="24"/>
-          <w:lang w:eastAsia="es-ES"/>
-        </w:rPr>
-        <w:t>ginas</w:t>
-      </w:r>
-      <w:proofErr w:type="spellEnd"/>
-      <w:r>
-        <w:rPr>
-          <w:rFonts w:ascii="Times New Roman" w:eastAsia="Times New Roman" w:hAnsi="Times New Roman" w:cs="Times New Roman"/>
-          <w:sz w:val="24"/>
-          <w:szCs w:val="24"/>
-          <w:lang w:eastAsia="es-ES"/>
-        </w:rPr>
-        <w:t xml:space="preserve">, archivos e </w:t>
-      </w:r>
-      <w:proofErr w:type="spellStart"/>
-      <w:r>
-        <w:rPr>
-          <w:rFonts w:ascii="Times New Roman" w:eastAsia="Times New Roman" w:hAnsi="Times New Roman" w:cs="Times New Roman"/>
-          <w:sz w:val="24"/>
-          <w:szCs w:val="24"/>
-          <w:lang w:eastAsia="es-ES"/>
-        </w:rPr>
-        <w:t>imÃ¡genes</w:t>
-      </w:r>
-      <w:proofErr w:type="spellEnd"/>
-      <w:r>
-        <w:rPr>
-          <w:rFonts w:ascii="Times New Roman" w:eastAsia="Times New Roman" w:hAnsi="Times New Roman" w:cs="Times New Roman"/>
-          <w:sz w:val="24"/>
-          <w:szCs w:val="24"/>
-          <w:lang w:eastAsia="es-ES"/>
-        </w:rPr>
-        <w:t xml:space="preserve"> con contenidos obscenos, erÃ³ticos y no acordes con los principios </w:t>
-      </w:r>
-      <w:proofErr w:type="spellStart"/>
-      <w:r>
-        <w:rPr>
-          <w:rFonts w:ascii="Times New Roman" w:eastAsia="Times New Roman" w:hAnsi="Times New Roman" w:cs="Times New Roman"/>
-          <w:sz w:val="24"/>
-          <w:szCs w:val="24"/>
-          <w:lang w:eastAsia="es-ES"/>
-        </w:rPr>
-        <w:t>Ã©ticos</w:t>
-      </w:r>
-      <w:proofErr w:type="spellEnd"/>
-      <w:r>
-        <w:rPr>
-          <w:rFonts w:ascii="Times New Roman" w:eastAsia="Times New Roman" w:hAnsi="Times New Roman" w:cs="Times New Roman"/>
-          <w:sz w:val="24"/>
-          <w:szCs w:val="24"/>
-          <w:lang w:eastAsia="es-ES"/>
-        </w:rPr>
-        <w:t xml:space="preserve"> y morales.</w:t>
-      </w:r>
-    </w:p>
-    <w:p>
-      <w:pPr>
-        <w:numPr>
-          <w:ilvl w:val="0"/>
-          <w:numId w:val="1"/>
-        </w:numPr>
-        <w:spacing w:before="100" w:beforeAutospacing="1" w:after="100" w:afterAutospacing="1" w:line="240" w:lineRule="auto"/>
-        <w:rPr>
-          <w:rFonts w:ascii="Times New Roman" w:eastAsia="Times New Roman" w:hAnsi="Times New Roman" w:cs="Times New Roman"/>
-          <w:sz w:val="24"/>
-          <w:szCs w:val="24"/>
-          <w:lang w:eastAsia="es-ES"/>
-        </w:rPr>
-      </w:pPr>
-      <w:r>
-        <w:rPr>
-          <w:rFonts w:ascii="Times New Roman" w:eastAsia="Times New Roman" w:hAnsi="Times New Roman" w:cs="Times New Roman"/>
-          <w:sz w:val="24"/>
-          <w:szCs w:val="24"/>
-          <w:lang w:eastAsia="es-ES"/>
-        </w:rPr>
-        <w:t xml:space="preserve">Los Grupos deben tener </w:t>
-      </w:r>
-      <w:proofErr w:type="spellStart"/>
-      <w:proofErr w:type="gramStart"/>
-      <w:r>
-        <w:rPr>
-          <w:rFonts w:ascii="Times New Roman" w:eastAsia="Times New Roman" w:hAnsi="Times New Roman" w:cs="Times New Roman"/>
-          <w:sz w:val="24"/>
-          <w:szCs w:val="24"/>
-          <w:lang w:eastAsia="es-ES"/>
-        </w:rPr>
-        <w:t>mÃ¡</w:t>
-      </w:r>
-      <w:proofErr w:type="gramEnd"/>
-      <w:r>
-        <w:rPr>
-          <w:rFonts w:ascii="Times New Roman" w:eastAsia="Times New Roman" w:hAnsi="Times New Roman" w:cs="Times New Roman"/>
-          <w:sz w:val="24"/>
-          <w:szCs w:val="24"/>
-          <w:lang w:eastAsia="es-ES"/>
-        </w:rPr>
-        <w:t>s</w:t>
-      </w:r>
-      <w:proofErr w:type="spellEnd"/>
-      <w:r>
-        <w:rPr>
-          <w:rFonts w:ascii="Times New Roman" w:eastAsia="Times New Roman" w:hAnsi="Times New Roman" w:cs="Times New Roman"/>
-          <w:sz w:val="24"/>
-          <w:szCs w:val="24"/>
-          <w:lang w:eastAsia="es-ES"/>
-        </w:rPr>
-        <w:t xml:space="preserve"> de 3 usuarios para que </w:t>
-      </w:r>
-      <w:proofErr w:type="spellStart"/>
-      <w:r>
-        <w:rPr>
-          <w:rFonts w:ascii="Times New Roman" w:eastAsia="Times New Roman" w:hAnsi="Times New Roman" w:cs="Times New Roman"/>
-          <w:sz w:val="24"/>
-          <w:szCs w:val="24"/>
-          <w:lang w:eastAsia="es-ES"/>
-        </w:rPr>
-        <w:t>estÃ©n</w:t>
-      </w:r>
-      <w:proofErr w:type="spellEnd"/>
-      <w:r>
-        <w:rPr>
-          <w:rFonts w:ascii="Times New Roman" w:eastAsia="Times New Roman" w:hAnsi="Times New Roman" w:cs="Times New Roman"/>
-          <w:sz w:val="24"/>
-          <w:szCs w:val="24"/>
-          <w:lang w:eastAsia="es-ES"/>
-        </w:rPr>
-        <w:t xml:space="preserve"> activos.</w:t>
-      </w:r>
-    </w:p>
-    <w:p>
-      <w:pPr>
-        <w:numPr>
-          <w:ilvl w:val="0"/>
-          <w:numId w:val="1"/>
-        </w:numPr>
-        <w:spacing w:before="100" w:beforeAutospacing="1" w:after="100" w:afterAutospacing="1" w:line="240" w:lineRule="auto"/>
-        <w:rPr>
-          <w:rFonts w:ascii="Times New Roman" w:eastAsia="Times New Roman" w:hAnsi="Times New Roman" w:cs="Times New Roman"/>
-          <w:sz w:val="24"/>
-          <w:szCs w:val="24"/>
-          <w:lang w:eastAsia="es-ES"/>
-        </w:rPr>
-      </w:pPr>
-      <w:proofErr w:type="spellStart"/>
-      <w:proofErr w:type="gramStart"/>
-      <w:r>
-        <w:rPr>
-          <w:rFonts w:ascii="Times New Roman" w:eastAsia="Times New Roman" w:hAnsi="Times New Roman" w:cs="Times New Roman"/>
-          <w:sz w:val="24"/>
-          <w:szCs w:val="24"/>
-          <w:lang w:eastAsia="es-ES"/>
-        </w:rPr>
-        <w:t>EstÃ¡</w:t>
-      </w:r>
-      <w:proofErr w:type="gramEnd"/>
-      <w:r>
-        <w:rPr>
-          <w:rFonts w:ascii="Times New Roman" w:eastAsia="Times New Roman" w:hAnsi="Times New Roman" w:cs="Times New Roman"/>
-          <w:sz w:val="24"/>
-          <w:szCs w:val="24"/>
-          <w:lang w:eastAsia="es-ES"/>
-        </w:rPr>
-        <w:t>n</w:t>
-      </w:r>
-      <w:proofErr w:type="spellEnd"/>
-      <w:r>
-        <w:rPr>
-          <w:rFonts w:ascii="Times New Roman" w:eastAsia="Times New Roman" w:hAnsi="Times New Roman" w:cs="Times New Roman"/>
-          <w:sz w:val="24"/>
-          <w:szCs w:val="24"/>
-          <w:lang w:eastAsia="es-ES"/>
-        </w:rPr>
-        <w:t xml:space="preserve"> prohibido los contenidos con </w:t>
-      </w:r>
-      <w:proofErr w:type="spellStart"/>
-      <w:r>
-        <w:rPr>
-          <w:rFonts w:ascii="Times New Roman" w:eastAsia="Times New Roman" w:hAnsi="Times New Roman" w:cs="Times New Roman"/>
-          <w:sz w:val="24"/>
-          <w:szCs w:val="24"/>
-          <w:lang w:eastAsia="es-ES"/>
-        </w:rPr>
-        <w:t>carÃ¡cter</w:t>
-      </w:r>
-      <w:proofErr w:type="spellEnd"/>
-      <w:r>
-        <w:rPr>
-          <w:rFonts w:ascii="Times New Roman" w:eastAsia="Times New Roman" w:hAnsi="Times New Roman" w:cs="Times New Roman"/>
-          <w:sz w:val="24"/>
-          <w:szCs w:val="24"/>
-          <w:lang w:eastAsia="es-ES"/>
-        </w:rPr>
-        <w:t xml:space="preserve"> contrarrevolucionarios.</w:t>
-      </w:r>
-    </w:p>
-    <w:p>
-      <w:pPr>
-        <w:numPr>
-          <w:ilvl w:val="0"/>
-          <w:numId w:val="1"/>
-        </w:numPr>
-        <w:spacing w:before="100" w:beforeAutospacing="1" w:after="100" w:afterAutospacing="1" w:line="240" w:lineRule="auto"/>
-        <w:rPr>
-          <w:rFonts w:ascii="Times New Roman" w:eastAsia="Times New Roman" w:hAnsi="Times New Roman" w:cs="Times New Roman"/>
-          <w:sz w:val="24"/>
-          <w:szCs w:val="24"/>
-          <w:lang w:eastAsia="es-ES"/>
-        </w:rPr>
-      </w:pPr>
-      <w:proofErr w:type="spellStart"/>
-      <w:proofErr w:type="gramStart"/>
-      <w:r>
-        <w:rPr>
-          <w:rFonts w:ascii="Times New Roman" w:eastAsia="Times New Roman" w:hAnsi="Times New Roman" w:cs="Times New Roman"/>
-          <w:sz w:val="24"/>
-          <w:szCs w:val="24"/>
-          <w:lang w:eastAsia="es-ES"/>
-        </w:rPr>
-        <w:t>EstÃ</w:t>
-      </w:r>
-      <w:proofErr w:type="spellEnd"/>
-      <w:r>
-        <w:rPr>
-          <w:rFonts w:ascii="Times New Roman" w:eastAsia="Times New Roman" w:hAnsi="Times New Roman" w:cs="Times New Roman"/>
-          <w:sz w:val="24"/>
-          <w:szCs w:val="24"/>
-          <w:lang w:eastAsia="es-ES"/>
-        </w:rPr>
-        <w:t>¡</w:t>
-      </w:r>
-      <w:proofErr w:type="gramEnd"/>
-      <w:r>
-        <w:rPr>
-          <w:rFonts w:ascii="Times New Roman" w:eastAsia="Times New Roman" w:hAnsi="Times New Roman" w:cs="Times New Roman"/>
-          <w:sz w:val="24"/>
-          <w:szCs w:val="24"/>
-          <w:lang w:eastAsia="es-ES"/>
-        </w:rPr>
-        <w:t xml:space="preserve"> prohibido utilizar la red para actividades econÃ³micas.</w:t>
-      </w:r>
-    </w:p>
-    <w:p>
-      <w:pPr>
-        <w:numPr>
-          <w:ilvl w:val="0"/>
-          <w:numId w:val="1"/>
-        </w:numPr>
-        <w:spacing w:before="100" w:beforeAutospacing="1" w:after="100" w:afterAutospacing="1" w:line="240" w:lineRule="auto"/>
-        <w:rPr>
-          <w:rFonts w:ascii="Times New Roman" w:eastAsia="Times New Roman" w:hAnsi="Times New Roman" w:cs="Times New Roman"/>
-          <w:sz w:val="24"/>
-          <w:szCs w:val="24"/>
-          <w:lang w:eastAsia="es-ES"/>
-        </w:rPr>
-      </w:pPr>
-      <w:r>
-        <w:rPr>
-          <w:rFonts w:ascii="Times New Roman" w:eastAsia="Times New Roman" w:hAnsi="Times New Roman" w:cs="Times New Roman"/>
-          <w:sz w:val="24"/>
-          <w:szCs w:val="24"/>
-          <w:lang w:eastAsia="es-ES"/>
-        </w:rPr>
-        <w:t>No caer en faltas de respeto entre los usuarios de la red.</w:t>
-      </w:r>
-    </w:p>
-    <w:p>
-      <w:pPr>
-        <w:numPr>
-          <w:ilvl w:val="0"/>
-          <w:numId w:val="1"/>
-        </w:numPr>
-        <w:spacing w:before="100" w:beforeAutospacing="1" w:after="100" w:afterAutospacing="1" w:line="240" w:lineRule="auto"/>
-        <w:rPr>
-          <w:rFonts w:ascii="Times New Roman" w:eastAsia="Times New Roman" w:hAnsi="Times New Roman" w:cs="Times New Roman"/>
-          <w:sz w:val="24"/>
-          <w:szCs w:val="24"/>
-          <w:lang w:eastAsia="es-ES"/>
-        </w:rPr>
-      </w:pPr>
-      <w:r>
-        <w:rPr>
-          <w:rFonts w:ascii="Times New Roman" w:eastAsia="Times New Roman" w:hAnsi="Times New Roman" w:cs="Times New Roman"/>
-          <w:sz w:val="24"/>
-          <w:szCs w:val="24"/>
-          <w:lang w:eastAsia="es-ES"/>
-        </w:rPr>
-        <w:t>Los Administradores se reservan el derecho a eliminar todo contenido que no cumpla con las normas del sitio.</w:t>
-      </w:r>
-    </w:p>
-    <w:p>
-      <w:pPr>
-        <w:numPr>
-          <w:ilvl w:val="0"/>
-          <w:numId w:val="1"/>
-        </w:numPr>
-        <w:spacing w:before="100" w:beforeAutospacing="1" w:after="100" w:afterAutospacing="1" w:line="240" w:lineRule="auto"/>
-        <w:rPr>
-          <w:rFonts w:ascii="Times New Roman" w:eastAsia="Times New Roman" w:hAnsi="Times New Roman" w:cs="Times New Roman"/>
-          <w:sz w:val="24"/>
-          <w:szCs w:val="24"/>
-          <w:lang w:eastAsia="es-ES"/>
-        </w:rPr>
-      </w:pPr>
-      <w:r>
-        <w:rPr>
-          <w:rFonts w:ascii="Times New Roman" w:eastAsia="Times New Roman" w:hAnsi="Times New Roman" w:cs="Times New Roman"/>
-          <w:sz w:val="24"/>
-          <w:szCs w:val="24"/>
-          <w:lang w:eastAsia="es-ES"/>
-        </w:rPr>
-        <w:t>El desconocimiento de las reglas no exime de responsabilidad.</w:t>
-      </w:r>
-    </w:p>
-    <w:p>
-      <w:pPr>
-        <w:jc w:val="both"/>
-        <w:rPr>
-          <w:rFonts w:asciiTheme="majorHAnsi" w:eastAsiaTheme="majorEastAsia" w:hAnsiTheme="majorHAnsi" w:cstheme="majorBidi"/>
-          <w:b/>
+          <w:color w:val="00833B" w:themeColor="accent1" w:themeShade="BF"/>
+          <w:sz w:val="40"/>
+          <w:szCs w:val="40"/>
+        </w:rPr>
+      </w:pPr>
+      <w:r>
+        <w:rPr>
+          <w:sz w:val="40"/>
+          <w:szCs w:val="40"/>
+        </w:rPr>
+        <w:br w:type="page"/>
+      </w:r>
+    </w:p>
+    <w:p>
+      <w:pPr>
+        <w:pStyle w:val="Ttulo1"/>
+        <w:jc w:val="center"/>
+        <w:rPr>
+          <w:rFonts w:asciiTheme="minorHAnsi" w:hAnsiTheme="minorHAnsi"/>
+          <w:sz w:val="40"/>
+          <w:szCs w:val="40"/>
+        </w:rPr>
+      </w:pPr>
+      <w:bookmarkStart w:id="3" w:name="_Toc436840476"/>
+      <w:r>
+        <w:rPr>
+          <w:rFonts w:asciiTheme="minorHAnsi" w:hAnsiTheme="minorHAnsi"/>
+          <w:sz w:val="40"/>
+          <w:szCs w:val="40"/>
+        </w:rPr>
+        <w:lastRenderedPageBreak/>
+        <w:t>Capítulo 1</w:t>
+      </w:r>
+      <w:bookmarkEnd w:id="3"/>
+    </w:p>
+    <w:p>
+      <w:pPr>
+        <w:pStyle w:val="Ttulo2"/>
+        <w:rPr>
+          <w:rFonts w:asciiTheme="minorHAnsi" w:hAnsiTheme="minorHAnsi"/>
+        </w:rPr>
+      </w:pPr>
+      <w:bookmarkStart w:id="4" w:name="_Toc436840477"/>
+      <w:r>
+        <w:rPr>
+          <w:rFonts w:asciiTheme="minorHAnsi" w:hAnsiTheme="minorHAnsi"/>
+        </w:rPr>
+        <w:t>Tecnología</w:t>
+      </w:r>
+      <w:bookmarkEnd w:id="4"/>
+    </w:p>
+    <w:p>
+      <w:pPr>
+        <w:rPr>
           <w:bCs/>
           <w:color w:val="00833B" w:themeColor="accent1" w:themeShade="BF"/>
           <w:sz w:val="24"/>
@@ -2298,7 +3971,29 @@
           <w:sz w:val="24"/>
           <w:szCs w:val="24"/>
         </w:rPr>
-        <w:lastRenderedPageBreak/>
+        <w:t xml:space="preserve">Para </w:t>
+      </w:r>
+      <w:r>
+        <w:rPr>
+          <w:sz w:val="24"/>
+          <w:szCs w:val="24"/>
+        </w:rPr>
+        <w:t>la creación de una red social s</w:t>
+      </w:r>
+      <w:r>
+        <w:rPr>
+          <w:sz w:val="24"/>
+          <w:szCs w:val="24"/>
+        </w:rPr>
+        <w:t>e necesitan ciertas tecnologías</w:t>
+      </w:r>
+      <w:bookmarkStart w:id="5" w:name="_GoBack"/>
+      <w:bookmarkEnd w:id="5"/>
+      <w:r>
+        <w:rPr>
+          <w:sz w:val="24"/>
+          <w:szCs w:val="24"/>
+        </w:rPr>
         <w:br w:type="page"/>
       </w:r>
     </w:p>
@@ -2312,7 +4007,7 @@
           <w:szCs w:val="40"/>
         </w:rPr>
       </w:pPr>
-      <w:bookmarkStart w:id="3" w:name="_Toc436129454"/>
+      <w:bookmarkStart w:id="6" w:name="_Toc436840478"/>
       <w:r>
         <w:rPr>
           <w:rFonts w:asciiTheme="minorHAnsi" w:hAnsiTheme="minorHAnsi"/>
@@ -2320,83 +4015,9 @@
           <w:szCs w:val="40"/>
         </w:rPr>
         <w:lastRenderedPageBreak/>
-        <w:t>Capítulo 1</w:t>
-      </w:r>
-      <w:bookmarkEnd w:id="3"/>
-    </w:p>
-    <w:p>
-      <w:pPr>
-        <w:pStyle w:val="Ttulo2"/>
-        <w:rPr>
-          <w:rFonts w:asciiTheme="minorHAnsi" w:hAnsiTheme="minorHAnsi"/>
-        </w:rPr>
-      </w:pPr>
-      <w:r>
-        <w:rPr>
-          <w:rFonts w:asciiTheme="minorHAnsi" w:hAnsiTheme="minorHAnsi"/>
-        </w:rPr>
-        <w:t>Tecnología</w:t>
-      </w:r>
-    </w:p>
-    <w:p>
-      <w:pPr>
-        <w:rPr>
-          <w:bCs/>
-          <w:color w:val="00833B" w:themeColor="accent1" w:themeShade="BF"/>
-          <w:sz w:val="24"/>
-          <w:szCs w:val="24"/>
-        </w:rPr>
-      </w:pPr>
-      <w:r>
-        <w:rPr>
-          <w:sz w:val="24"/>
-          <w:szCs w:val="24"/>
-        </w:rPr>
-        <w:t xml:space="preserve">Para </w:t>
-      </w:r>
-      <w:r>
-        <w:rPr>
-          <w:sz w:val="24"/>
-          <w:szCs w:val="24"/>
-        </w:rPr>
-        <w:t>la creación de una red social se necesitan ciertas tecnologías,</w:t>
-      </w:r>
-      <w:r>
-        <w:rPr>
-          <w:sz w:val="24"/>
-          <w:szCs w:val="24"/>
-        </w:rPr>
-        <w:t xml:space="preserve"> </w:t>
-      </w:r>
-      <w:r>
-        <w:rPr>
-          <w:sz w:val="24"/>
-          <w:szCs w:val="24"/>
-        </w:rPr>
-        <w:br w:type="page"/>
-      </w:r>
-    </w:p>
-    <w:p>
-      <w:pPr>
-        <w:pStyle w:val="Ttulo1"/>
-        <w:jc w:val="center"/>
-        <w:rPr>
-          <w:rFonts w:asciiTheme="minorHAnsi" w:hAnsiTheme="minorHAnsi"/>
-          <w:sz w:val="40"/>
-          <w:szCs w:val="40"/>
-        </w:rPr>
-      </w:pPr>
-      <w:bookmarkStart w:id="4" w:name="_Toc436129455"/>
-      <w:r>
-        <w:rPr>
-          <w:rFonts w:asciiTheme="minorHAnsi" w:hAnsiTheme="minorHAnsi"/>
-          <w:sz w:val="40"/>
-          <w:szCs w:val="40"/>
-        </w:rPr>
-        <w:lastRenderedPageBreak/>
         <w:t>Capítulo 2</w:t>
       </w:r>
-      <w:bookmarkEnd w:id="4"/>
+      <w:bookmarkEnd w:id="6"/>
     </w:p>
     <w:p>
       <w:pPr>
@@ -2423,7 +4044,7 @@
           <w:szCs w:val="40"/>
         </w:rPr>
       </w:pPr>
-      <w:bookmarkStart w:id="5" w:name="_Toc436129456"/>
+      <w:bookmarkStart w:id="7" w:name="_Toc436840479"/>
       <w:r>
         <w:rPr>
           <w:rFonts w:asciiTheme="minorHAnsi" w:hAnsiTheme="minorHAnsi"/>
@@ -2433,7 +4054,7 @@
         <w:lastRenderedPageBreak/>
         <w:t>Conclusiones</w:t>
       </w:r>
-      <w:bookmarkEnd w:id="5"/>
+      <w:bookmarkEnd w:id="7"/>
     </w:p>
     <w:p>
       <w:pPr>
@@ -2464,7 +4085,7 @@
           <w:szCs w:val="40"/>
         </w:rPr>
       </w:pPr>
-      <w:bookmarkStart w:id="6" w:name="_Toc436129457"/>
+      <w:bookmarkStart w:id="8" w:name="_Toc436840480"/>
       <w:r>
         <w:rPr>
           <w:rFonts w:asciiTheme="minorHAnsi" w:hAnsiTheme="minorHAnsi"/>
@@ -2474,7 +4095,7 @@
         <w:lastRenderedPageBreak/>
         <w:t>Bibliografía</w:t>
       </w:r>
-      <w:bookmarkEnd w:id="6"/>
+      <w:bookmarkEnd w:id="8"/>
     </w:p>
     <w:sectPr>
       <w:pgSz w:w="11906" w:h="16838" w:code="9"/>
@@ -2540,13 +4161,13 @@
 <file path=word/numbering.xml><?xml version="1.0" encoding="utf-8"?>
 <w:numbering xmlns:wpc="http://schemas.microsoft.com/office/word/2010/wordprocessingCanvas" xmlns:mc="http://schemas.openxmlformats.org/markup-compatibility/2006" xmlns:o="urn:schemas-microsoft-com:office:office" xmlns:r="http://schemas.openxmlformats.org/officeDocument/2006/relationships" xmlns:m="http://schemas.openxmlformats.org/officeDocument/2006/math" xmlns:v="urn:schemas-microsoft-com:vml" xmlns:wp14="http://schemas.microsoft.com/office/word/2010/wordprocessingDrawing" xmlns:wp="http://schemas.openxmlformats.org/drawingml/2006/wordprocessingDrawing" xmlns:w10="urn:schemas-microsoft-com:office:word" xmlns:w="http://schemas.openxmlformats.org/wordprocessingml/2006/main" xmlns:w14="http://schemas.microsoft.com/office/word/2010/wordml" xmlns:wpg="http://schemas.microsoft.com/office/word/2010/wordprocessingGroup" xmlns:wpi="http://schemas.microsoft.com/office/word/2010/wordprocessingInk" xmlns:wne="http://schemas.microsoft.com/office/word/2006/wordml" xmlns:wps="http://schemas.microsoft.com/office/word/2010/wordprocessingShape" mc:Ignorable="w14 wp14">
   <w:abstractNum w:abstractNumId="0">
-    <w:nsid w:val="6507172E"/>
+    <w:nsid w:val="61FB38DF"/>
     <w:multiLevelType w:val="multilevel"/>
-    <w:tmpl w:val="CE6A640E"/>
+    <w:tmpl w:val="7E60CDAC"/>
     <w:lvl w:ilvl="0">
       <w:start w:val="1"/>
-      <w:numFmt w:val="bullet"/>
-      <w:lvlText w:val=""/>
+      <w:numFmt w:val="decimal"/>
+      <w:lvlText w:val="%1."/>
       <w:lvlJc w:val="left"/>
       <w:pPr>
         <w:tabs>
@@ -2555,8 +4176,10 @@
         <w:ind w:left="720" w:hanging="360"/>
       </w:pPr>
       <w:rPr>
-        <w:rFonts w:ascii="Symbol" w:hAnsi="Symbol" w:hint="default"/>
-        <w:sz w:val="20"/>
+        <w:rFonts w:hint="default"/>
+        <w:color w:val="00B050"/>
+        <w:sz w:val="24"/>
+        <w:szCs w:val="24"/>
       </w:rPr>
     </w:lvl>
     <w:lvl w:ilvl="1" w:tentative="1">
@@ -2688,7 +4311,161 @@
       </w:rPr>
     </w:lvl>
   </w:abstractNum>
+  <w:abstractNum w:abstractNumId="1">
+    <w:nsid w:val="6507172E"/>
+    <w:multiLevelType w:val="multilevel"/>
+    <w:tmpl w:val="7E60CDAC"/>
+    <w:lvl w:ilvl="0">
+      <w:start w:val="1"/>
+      <w:numFmt w:val="decimal"/>
+      <w:lvlText w:val="%1."/>
+      <w:lvlJc w:val="left"/>
+      <w:pPr>
+        <w:tabs>
+          <w:tab w:val="num" w:pos="720"/>
+        </w:tabs>
+        <w:ind w:left="720" w:hanging="360"/>
+      </w:pPr>
+      <w:rPr>
+        <w:rFonts w:hint="default"/>
+        <w:color w:val="00B050"/>
+        <w:sz w:val="24"/>
+        <w:szCs w:val="24"/>
+      </w:rPr>
+    </w:lvl>
+    <w:lvl w:ilvl="1" w:tentative="1">
+      <w:start w:val="1"/>
+      <w:numFmt w:val="bullet"/>
+      <w:lvlText w:val="o"/>
+      <w:lvlJc w:val="left"/>
+      <w:pPr>
+        <w:tabs>
+          <w:tab w:val="num" w:pos="1440"/>
+        </w:tabs>
+        <w:ind w:left="1440" w:hanging="360"/>
+      </w:pPr>
+      <w:rPr>
+        <w:rFonts w:ascii="Courier New" w:hAnsi="Courier New" w:hint="default"/>
+        <w:sz w:val="20"/>
+      </w:rPr>
+    </w:lvl>
+    <w:lvl w:ilvl="2" w:tentative="1">
+      <w:start w:val="1"/>
+      <w:numFmt w:val="bullet"/>
+      <w:lvlText w:val=""/>
+      <w:lvlJc w:val="left"/>
+      <w:pPr>
+        <w:tabs>
+          <w:tab w:val="num" w:pos="2160"/>
+        </w:tabs>
+        <w:ind w:left="2160" w:hanging="360"/>
+      </w:pPr>
+      <w:rPr>
+        <w:rFonts w:ascii="Wingdings" w:hAnsi="Wingdings" w:hint="default"/>
+        <w:sz w:val="20"/>
+      </w:rPr>
+    </w:lvl>
+    <w:lvl w:ilvl="3" w:tentative="1">
+      <w:start w:val="1"/>
+      <w:numFmt w:val="bullet"/>
+      <w:lvlText w:val=""/>
+      <w:lvlJc w:val="left"/>
+      <w:pPr>
+        <w:tabs>
+          <w:tab w:val="num" w:pos="2880"/>
+        </w:tabs>
+        <w:ind w:left="2880" w:hanging="360"/>
+      </w:pPr>
+      <w:rPr>
+        <w:rFonts w:ascii="Wingdings" w:hAnsi="Wingdings" w:hint="default"/>
+        <w:sz w:val="20"/>
+      </w:rPr>
+    </w:lvl>
+    <w:lvl w:ilvl="4" w:tentative="1">
+      <w:start w:val="1"/>
+      <w:numFmt w:val="bullet"/>
+      <w:lvlText w:val=""/>
+      <w:lvlJc w:val="left"/>
+      <w:pPr>
+        <w:tabs>
+          <w:tab w:val="num" w:pos="3600"/>
+        </w:tabs>
+        <w:ind w:left="3600" w:hanging="360"/>
+      </w:pPr>
+      <w:rPr>
+        <w:rFonts w:ascii="Wingdings" w:hAnsi="Wingdings" w:hint="default"/>
+        <w:sz w:val="20"/>
+      </w:rPr>
+    </w:lvl>
+    <w:lvl w:ilvl="5" w:tentative="1">
+      <w:start w:val="1"/>
+      <w:numFmt w:val="bullet"/>
+      <w:lvlText w:val=""/>
+      <w:lvlJc w:val="left"/>
+      <w:pPr>
+        <w:tabs>
+          <w:tab w:val="num" w:pos="4320"/>
+        </w:tabs>
+        <w:ind w:left="4320" w:hanging="360"/>
+      </w:pPr>
+      <w:rPr>
+        <w:rFonts w:ascii="Wingdings" w:hAnsi="Wingdings" w:hint="default"/>
+        <w:sz w:val="20"/>
+      </w:rPr>
+    </w:lvl>
+    <w:lvl w:ilvl="6" w:tentative="1">
+      <w:start w:val="1"/>
+      <w:numFmt w:val="bullet"/>
+      <w:lvlText w:val=""/>
+      <w:lvlJc w:val="left"/>
+      <w:pPr>
+        <w:tabs>
+          <w:tab w:val="num" w:pos="5040"/>
+        </w:tabs>
+        <w:ind w:left="5040" w:hanging="360"/>
+      </w:pPr>
+      <w:rPr>
+        <w:rFonts w:ascii="Wingdings" w:hAnsi="Wingdings" w:hint="default"/>
+        <w:sz w:val="20"/>
+      </w:rPr>
+    </w:lvl>
+    <w:lvl w:ilvl="7" w:tentative="1">
+      <w:start w:val="1"/>
+      <w:numFmt w:val="bullet"/>
+      <w:lvlText w:val=""/>
+      <w:lvlJc w:val="left"/>
+      <w:pPr>
+        <w:tabs>
+          <w:tab w:val="num" w:pos="5760"/>
+        </w:tabs>
+        <w:ind w:left="5760" w:hanging="360"/>
+      </w:pPr>
+      <w:rPr>
+        <w:rFonts w:ascii="Wingdings" w:hAnsi="Wingdings" w:hint="default"/>
+        <w:sz w:val="20"/>
+      </w:rPr>
+    </w:lvl>
+    <w:lvl w:ilvl="8" w:tentative="1">
+      <w:start w:val="1"/>
+      <w:numFmt w:val="bullet"/>
+      <w:lvlText w:val=""/>
+      <w:lvlJc w:val="left"/>
+      <w:pPr>
+        <w:tabs>
+          <w:tab w:val="num" w:pos="6480"/>
+        </w:tabs>
+        <w:ind w:left="6480" w:hanging="360"/>
+      </w:pPr>
+      <w:rPr>
+        <w:rFonts w:ascii="Wingdings" w:hAnsi="Wingdings" w:hint="default"/>
+        <w:sz w:val="20"/>
+      </w:rPr>
+    </w:lvl>
+  </w:abstractNum>
   <w:num w:numId="1">
+    <w:abstractNumId w:val="1"/>
+  </w:num>
+  <w:num w:numId="2">
     <w:abstractNumId w:val="0"/>
   </w:num>
 </w:numbering>
@@ -3109,6 +4886,58 @@
       <w:bCs/>
     </w:rPr>
   </w:style>
+  <w:style w:type="paragraph" w:styleId="Subttulo">
+    <w:name w:val="Subtitle"/>
+    <w:basedOn w:val="Normal"/>
+    <w:next w:val="Normal"/>
+    <w:link w:val="SubttuloCar"/>
+    <w:uiPriority w:val="11"/>
+    <w:qFormat/>
+    <w:rsid w:val="00116845"/>
+    <w:pPr>
+      <w:numPr>
+        <w:ilvl w:val="1"/>
+      </w:numPr>
+    </w:pPr>
+    <w:rPr>
+      <w:rFonts w:asciiTheme="majorHAnsi" w:eastAsiaTheme="majorEastAsia" w:hAnsiTheme="majorHAnsi" w:cstheme="majorBidi"/>
+      <w:i/>
+      <w:iCs/>
+      <w:color w:val="00B050" w:themeColor="accent1"/>
+      <w:spacing w:val="15"/>
+      <w:sz w:val="24"/>
+      <w:szCs w:val="24"/>
+    </w:rPr>
+  </w:style>
+  <w:style w:type="character" w:customStyle="1" w:styleId="SubttuloCar">
+    <w:name w:val="Subtítulo Car"/>
+    <w:basedOn w:val="Fuentedeprrafopredeter"/>
+    <w:link w:val="Subttulo"/>
+    <w:uiPriority w:val="11"/>
+    <w:rsid w:val="00116845"/>
+    <w:rPr>
+      <w:rFonts w:asciiTheme="majorHAnsi" w:eastAsiaTheme="majorEastAsia" w:hAnsiTheme="majorHAnsi" w:cstheme="majorBidi"/>
+      <w:i/>
+      <w:iCs/>
+      <w:color w:val="00B050" w:themeColor="accent1"/>
+      <w:spacing w:val="15"/>
+      <w:sz w:val="24"/>
+      <w:szCs w:val="24"/>
+    </w:rPr>
+  </w:style>
+  <w:style w:type="paragraph" w:styleId="TDC2">
+    <w:name w:val="toc 2"/>
+    <w:basedOn w:val="Normal"/>
+    <w:next w:val="Normal"/>
+    <w:autoRedefine/>
+    <w:uiPriority w:val="39"/>
+    <w:unhideWhenUsed/>
+    <w:rsid w:val="0072033F"/>
+    <w:pPr>
+      <w:spacing w:after="100"/>
+      <w:ind w:left="220"/>
+    </w:pPr>
+  </w:style>
 </w:styles>
 </file>
 
@@ -3527,6 +5356,58 @@
       <w:bCs/>
     </w:rPr>
   </w:style>
+  <w:style w:type="paragraph" w:styleId="Subttulo">
+    <w:name w:val="Subtitle"/>
+    <w:basedOn w:val="Normal"/>
+    <w:next w:val="Normal"/>
+    <w:link w:val="SubttuloCar"/>
+    <w:uiPriority w:val="11"/>
+    <w:qFormat/>
+    <w:rsid w:val="00116845"/>
+    <w:pPr>
+      <w:numPr>
+        <w:ilvl w:val="1"/>
+      </w:numPr>
+    </w:pPr>
+    <w:rPr>
+      <w:rFonts w:asciiTheme="majorHAnsi" w:eastAsiaTheme="majorEastAsia" w:hAnsiTheme="majorHAnsi" w:cstheme="majorBidi"/>
+      <w:i/>
+      <w:iCs/>
+      <w:color w:val="00B050" w:themeColor="accent1"/>
+      <w:spacing w:val="15"/>
+      <w:sz w:val="24"/>
+      <w:szCs w:val="24"/>
+    </w:rPr>
+  </w:style>
+  <w:style w:type="character" w:customStyle="1" w:styleId="SubttuloCar">
+    <w:name w:val="Subtítulo Car"/>
+    <w:basedOn w:val="Fuentedeprrafopredeter"/>
+    <w:link w:val="Subttulo"/>
+    <w:uiPriority w:val="11"/>
+    <w:rsid w:val="00116845"/>
+    <w:rPr>
+      <w:rFonts w:asciiTheme="majorHAnsi" w:eastAsiaTheme="majorEastAsia" w:hAnsiTheme="majorHAnsi" w:cstheme="majorBidi"/>
+      <w:i/>
+      <w:iCs/>
+      <w:color w:val="00B050" w:themeColor="accent1"/>
+      <w:spacing w:val="15"/>
+      <w:sz w:val="24"/>
+      <w:szCs w:val="24"/>
+    </w:rPr>
+  </w:style>
+  <w:style w:type="paragraph" w:styleId="TDC2">
+    <w:name w:val="toc 2"/>
+    <w:basedOn w:val="Normal"/>
+    <w:next w:val="Normal"/>
+    <w:autoRedefine/>
+    <w:uiPriority w:val="39"/>
+    <w:unhideWhenUsed/>
+    <w:rsid w:val="0072033F"/>
+    <w:pPr>
+      <w:spacing w:after="100"/>
+      <w:ind w:left="220"/>
+    </w:pPr>
+  </w:style>
 </w:styles>
 </file>
 
@@ -3820,7 +5701,7 @@
 </file>
 
 <file path=customXml/itemProps1.xml><?xml version="1.0" encoding="utf-8"?>
-<ds:datastoreItem xmlns:ds="http://schemas.openxmlformats.org/officeDocument/2006/customXml" ds:itemID="{0DD3FF05-2378-42D2-A9E9-D24DCBA8925C}">
+<ds:datastoreItem xmlns:ds="http://schemas.openxmlformats.org/officeDocument/2006/customXml" ds:itemID="{C2FBF4D9-ABC4-45CC-BC4F-4972F7857DA5}">
   <ds:schemaRefs>
     <ds:schemaRef ds:uri="http://schemas.openxmlformats.org/officeDocument/2006/bibliography"/>
   </ds:schemaRefs>

</xml_diff>

<commit_message>
amplio el contenido de TECNOLOGIAS con Bootstrap 3
</commit_message>
<xml_diff>
--- a/docs/Trabajo.docx
+++ b/docs/Trabajo.docx
@@ -890,13 +890,18 @@
         <w:p>
           <w:pPr>
             <w:pStyle w:val="TtulodeTDC"/>
+            <w:jc w:val="center"/>
             <w:rPr>
               <w:rFonts w:asciiTheme="minorHAnsi" w:hAnsiTheme="minorHAnsi"/>
+              <w:sz w:val="40"/>
+              <w:szCs w:val="40"/>
             </w:rPr>
           </w:pPr>
           <w:r>
             <w:rPr>
               <w:rFonts w:asciiTheme="minorHAnsi" w:hAnsiTheme="minorHAnsi"/>
+              <w:sz w:val="40"/>
+              <w:szCs w:val="40"/>
             </w:rPr>
             <w:t>Índice</w:t>
           </w:r>
@@ -1560,33 +1565,15 @@
     <w:p>
       <w:pPr>
         <w:pStyle w:val="Ttulo1"/>
-      </w:pPr>
-    </w:p>
-    <w:p>
-      <w:pPr>
-        <w:rPr>
-          <w:rFonts w:asciiTheme="majorHAnsi" w:eastAsiaTheme="majorEastAsia" w:hAnsiTheme="majorHAnsi" w:cstheme="majorBidi"/>
-          <w:b/>
-          <w:bCs/>
-          <w:color w:val="00833B" w:themeColor="accent1" w:themeShade="BF"/>
-          <w:sz w:val="28"/>
-          <w:szCs w:val="28"/>
-        </w:rPr>
-      </w:pPr>
-      <w:r>
-        <w:br w:type="page"/>
-      </w:r>
-    </w:p>
-    <w:p>
-      <w:pPr>
-        <w:pStyle w:val="Ttulo1"/>
         <w:jc w:val="center"/>
         <w:rPr>
-          <w:rFonts w:asciiTheme="minorHAnsi" w:hAnsiTheme="minorHAnsi"/>
           <w:sz w:val="40"/>
           <w:szCs w:val="40"/>
         </w:rPr>
       </w:pPr>
+      <w:r>
+        <w:br w:type="page"/>
+      </w:r>
       <w:bookmarkStart w:id="2" w:name="_Toc436840475"/>
       <w:r>
         <w:rPr>
@@ -2317,6 +2304,7 @@
         <w:rPr>
           <w:rFonts w:asciiTheme="minorHAnsi" w:hAnsiTheme="minorHAnsi"/>
         </w:rPr>
+        <w:lastRenderedPageBreak/>
         <w:t>Recogida también en el libro "</w:t>
       </w:r>
       <w:proofErr w:type="spellStart"/>
@@ -2433,7 +2421,6 @@
         <w:rPr>
           <w:rFonts w:asciiTheme="minorHAnsi" w:hAnsiTheme="minorHAnsi"/>
         </w:rPr>
-        <w:lastRenderedPageBreak/>
         <w:t>Según esta Teoría, cada persona conoce de media, entre amigos, familiares y compañeros de trabajo o escuela, a unas 100 personas. Si cada uno de esos amigos o conocidos cercanos se relaciona con otras 100 personas, cualquier individuo puede pasar un recado a 10.000 personas más tan solo pidiendo a un amigo que pase el mensaje a sus amigos.</w:t>
       </w:r>
     </w:p>
@@ -2708,6 +2695,7 @@
         <w:rPr>
           <w:rFonts w:asciiTheme="minorHAnsi" w:hAnsiTheme="minorHAnsi"/>
         </w:rPr>
+        <w:lastRenderedPageBreak/>
         <w:t xml:space="preserve">En </w:t>
       </w:r>
       <w:proofErr w:type="spellStart"/>
@@ -2765,7 +2753,6 @@
         <w:rPr>
           <w:rFonts w:asciiTheme="minorHAnsi" w:hAnsiTheme="minorHAnsi"/>
         </w:rPr>
-        <w:lastRenderedPageBreak/>
         <w:t xml:space="preserve">El origen de las redes sociales se remonta, al menos, a 1995, cuando Randy </w:t>
       </w:r>
       <w:proofErr w:type="spellStart"/>
@@ -3377,6 +3364,7 @@
           <w:szCs w:val="24"/>
           <w:lang w:eastAsia="es-ES"/>
         </w:rPr>
+        <w:lastRenderedPageBreak/>
         <w:t>Es prohibido los mensajes, blogs, páginas, archivos e imágenes con contenidos obscenos, eróticos y no acordes con los principios éticos y morales.</w:t>
       </w:r>
     </w:p>
@@ -3427,7 +3415,6 @@
           <w:szCs w:val="24"/>
           <w:lang w:eastAsia="es-ES"/>
         </w:rPr>
-        <w:lastRenderedPageBreak/>
         <w:t>Están prohibido los contenidos con carácter contrarrevolucionarios.</w:t>
       </w:r>
     </w:p>
@@ -3946,54 +3933,970 @@
         <w:pStyle w:val="Ttulo2"/>
         <w:rPr>
           <w:rFonts w:asciiTheme="minorHAnsi" w:hAnsiTheme="minorHAnsi"/>
+          <w:sz w:val="28"/>
+          <w:szCs w:val="28"/>
         </w:rPr>
       </w:pPr>
       <w:bookmarkStart w:id="4" w:name="_Toc436840477"/>
       <w:r>
         <w:rPr>
           <w:rFonts w:asciiTheme="minorHAnsi" w:hAnsiTheme="minorHAnsi"/>
+          <w:sz w:val="28"/>
+          <w:szCs w:val="28"/>
         </w:rPr>
         <w:t>Tecnología</w:t>
       </w:r>
       <w:bookmarkEnd w:id="4"/>
-    </w:p>
-    <w:p>
-      <w:pPr>
+      <w:r>
+        <w:rPr>
+          <w:rFonts w:asciiTheme="minorHAnsi" w:hAnsiTheme="minorHAnsi"/>
+          <w:sz w:val="28"/>
+          <w:szCs w:val="28"/>
+        </w:rPr>
+        <w:t>s</w:t>
+      </w:r>
+    </w:p>
+    <w:p>
+      <w:pPr>
+        <w:jc w:val="both"/>
+        <w:rPr>
+          <w:sz w:val="24"/>
+          <w:szCs w:val="24"/>
+        </w:rPr>
+      </w:pPr>
+      <w:r>
+        <w:rPr>
+          <w:sz w:val="24"/>
+          <w:szCs w:val="24"/>
+        </w:rPr>
+        <w:t xml:space="preserve">Para </w:t>
+      </w:r>
+      <w:r>
+        <w:rPr>
+          <w:sz w:val="24"/>
+          <w:szCs w:val="24"/>
+        </w:rPr>
+        <w:t>la creación de una red social s</w:t>
+      </w:r>
+      <w:r>
+        <w:rPr>
+          <w:sz w:val="24"/>
+          <w:szCs w:val="24"/>
+        </w:rPr>
+        <w:t>e necesitan ciertas tecnologías</w:t>
+      </w:r>
+      <w:r>
+        <w:rPr>
+          <w:sz w:val="24"/>
+          <w:szCs w:val="24"/>
+        </w:rPr>
+        <w:t xml:space="preserve">, o sea softwares y frameworks, </w:t>
+      </w:r>
+      <w:r>
+        <w:rPr>
+          <w:sz w:val="24"/>
+          <w:szCs w:val="24"/>
+        </w:rPr>
+        <w:t>que ayuden en el desarrollo de la  misma, en el proyecto se utilizaron:</w:t>
+      </w:r>
+    </w:p>
+    <w:p>
+      <w:pPr>
+        <w:pStyle w:val="Ttulo3"/>
+        <w:rPr>
+          <w:rFonts w:asciiTheme="minorHAnsi" w:hAnsiTheme="minorHAnsi"/>
+          <w:sz w:val="24"/>
+          <w:szCs w:val="24"/>
+        </w:rPr>
+      </w:pPr>
+      <w:proofErr w:type="spellStart"/>
+      <w:r>
+        <w:rPr>
+          <w:rFonts w:asciiTheme="minorHAnsi" w:hAnsiTheme="minorHAnsi"/>
+          <w:sz w:val="24"/>
+          <w:szCs w:val="24"/>
+        </w:rPr>
+        <w:t>Bootstrap</w:t>
+      </w:r>
+      <w:proofErr w:type="spellEnd"/>
+      <w:r>
+        <w:rPr>
+          <w:rFonts w:asciiTheme="minorHAnsi" w:hAnsiTheme="minorHAnsi"/>
+          <w:sz w:val="24"/>
+          <w:szCs w:val="24"/>
+        </w:rPr>
+        <w:t xml:space="preserve"> 3</w:t>
+      </w:r>
+    </w:p>
+    <w:p>
+      <w:pPr>
+        <w:jc w:val="both"/>
+        <w:rPr>
+          <w:sz w:val="24"/>
+        </w:rPr>
+      </w:pPr>
+      <w:r>
+        <w:rPr>
+          <w:sz w:val="24"/>
+        </w:rPr>
+        <w:t xml:space="preserve">Con </w:t>
+      </w:r>
+      <w:proofErr w:type="spellStart"/>
+      <w:r>
+        <w:rPr>
+          <w:sz w:val="24"/>
+        </w:rPr>
+        <w:t>Bootstrap</w:t>
+      </w:r>
+      <w:proofErr w:type="spellEnd"/>
+      <w:r>
+        <w:rPr>
+          <w:sz w:val="24"/>
+        </w:rPr>
+        <w:t xml:space="preserve"> 2, se  agregan  estilos agradables opcionales móviles  para los aspectos importantes del framework. Con </w:t>
+      </w:r>
+      <w:proofErr w:type="spellStart"/>
+      <w:r>
+        <w:rPr>
+          <w:sz w:val="24"/>
+        </w:rPr>
+        <w:t>Bootstrap</w:t>
+      </w:r>
+      <w:proofErr w:type="spellEnd"/>
+      <w:r>
+        <w:rPr>
+          <w:sz w:val="24"/>
+        </w:rPr>
+        <w:t xml:space="preserve"> 3, se reescribir el proyecto para ser des</w:t>
+      </w:r>
+      <w:r>
+        <w:rPr>
+          <w:sz w:val="24"/>
+        </w:rPr>
+        <w:t>de el inicio un móvil agradable</w:t>
+      </w:r>
+      <w:r>
+        <w:rPr>
+          <w:sz w:val="24"/>
+        </w:rPr>
+        <w:t xml:space="preserve">. En lugar de añadir los estilos móviles opcionales, ya vienen dentro del </w:t>
+      </w:r>
+      <w:r>
+        <w:rPr>
+          <w:sz w:val="24"/>
+        </w:rPr>
+        <w:t>código</w:t>
+      </w:r>
+      <w:r>
+        <w:rPr>
+          <w:sz w:val="24"/>
+        </w:rPr>
+        <w:t xml:space="preserve">. De hecho, </w:t>
+      </w:r>
+      <w:proofErr w:type="spellStart"/>
+      <w:r>
+        <w:rPr>
+          <w:sz w:val="24"/>
+        </w:rPr>
+        <w:t>Bootstrap</w:t>
+      </w:r>
+      <w:proofErr w:type="spellEnd"/>
+      <w:r>
+        <w:rPr>
+          <w:sz w:val="24"/>
+        </w:rPr>
+        <w:t xml:space="preserve"> es primero en móviles. Que sea el primero significa que puedan encontrarse los estilos en una  biblioteca entera en lugar de archivos separados.</w:t>
+      </w:r>
+    </w:p>
+    <w:p>
+      <w:pPr>
+        <w:jc w:val="both"/>
+        <w:rPr>
+          <w:sz w:val="24"/>
+        </w:rPr>
+      </w:pPr>
+      <w:proofErr w:type="spellStart"/>
+      <w:r>
+        <w:rPr>
+          <w:sz w:val="24"/>
+        </w:rPr>
+        <w:t>Bootstrap</w:t>
+      </w:r>
+      <w:proofErr w:type="spellEnd"/>
+      <w:r>
+        <w:rPr>
+          <w:sz w:val="24"/>
+        </w:rPr>
+        <w:t xml:space="preserve"> incluye 180 iconos creados mediante una fuente especial llamada </w:t>
+      </w:r>
+      <w:proofErr w:type="spellStart"/>
+      <w:r>
+        <w:rPr>
+          <w:rStyle w:val="nfasis"/>
+          <w:sz w:val="24"/>
+        </w:rPr>
+        <w:t>Glyphicon</w:t>
+      </w:r>
+      <w:proofErr w:type="spellEnd"/>
+      <w:r>
+        <w:rPr>
+          <w:rStyle w:val="nfasis"/>
+          <w:sz w:val="24"/>
+        </w:rPr>
+        <w:t xml:space="preserve"> </w:t>
+      </w:r>
+      <w:proofErr w:type="spellStart"/>
+      <w:r>
+        <w:rPr>
+          <w:rStyle w:val="nfasis"/>
+          <w:sz w:val="24"/>
+        </w:rPr>
+        <w:t>Halflings</w:t>
+      </w:r>
+      <w:proofErr w:type="spellEnd"/>
+      <w:r>
+        <w:rPr>
+          <w:sz w:val="24"/>
+        </w:rPr>
+        <w:t xml:space="preserve">. Aunque esta fuente normalmente no es gratuita, su creador permite utilizar estos iconos gratuitamente dentro de </w:t>
+      </w:r>
+      <w:proofErr w:type="spellStart"/>
+      <w:r>
+        <w:rPr>
+          <w:sz w:val="24"/>
+        </w:rPr>
+        <w:t>Bootstrap</w:t>
+      </w:r>
+      <w:proofErr w:type="spellEnd"/>
+      <w:r>
+        <w:rPr>
+          <w:sz w:val="24"/>
+        </w:rPr>
+        <w:t xml:space="preserve"> 3.</w:t>
+      </w:r>
+    </w:p>
+    <w:p>
+      <w:pPr>
+        <w:jc w:val="both"/>
+        <w:rPr>
+          <w:sz w:val="24"/>
+        </w:rPr>
+      </w:pPr>
+      <w:proofErr w:type="spellStart"/>
+      <w:r>
+        <w:rPr>
+          <w:sz w:val="24"/>
+        </w:rPr>
+        <w:t>Bootstrap</w:t>
+      </w:r>
+      <w:proofErr w:type="spellEnd"/>
+      <w:r>
+        <w:rPr>
+          <w:sz w:val="24"/>
+        </w:rPr>
+        <w:t xml:space="preserve"> 3 aplica por defecto algunos estilos a todos los componentes de los formularios. Si además añades la clase </w:t>
+      </w:r>
+      <w:r>
+        <w:rPr>
+          <w:rStyle w:val="CdigoHTML"/>
+          <w:rFonts w:eastAsiaTheme="minorHAnsi"/>
+          <w:color w:val="00B050"/>
+          <w:sz w:val="22"/>
+        </w:rPr>
+        <w:t>.</w:t>
+      </w:r>
+      <w:proofErr w:type="spellStart"/>
+      <w:r>
+        <w:rPr>
+          <w:rStyle w:val="CdigoHTML"/>
+          <w:rFonts w:eastAsiaTheme="minorHAnsi"/>
+          <w:color w:val="00B050"/>
+          <w:sz w:val="22"/>
+        </w:rPr>
+        <w:t>form</w:t>
+      </w:r>
+      <w:proofErr w:type="spellEnd"/>
+      <w:r>
+        <w:rPr>
+          <w:rStyle w:val="CdigoHTML"/>
+          <w:rFonts w:eastAsiaTheme="minorHAnsi"/>
+          <w:color w:val="00B050"/>
+          <w:sz w:val="22"/>
+        </w:rPr>
+        <w:t>-control</w:t>
+      </w:r>
+      <w:r>
+        <w:rPr>
+          <w:color w:val="00B050"/>
+          <w:sz w:val="24"/>
+        </w:rPr>
+        <w:t xml:space="preserve"> </w:t>
+      </w:r>
+      <w:r>
+        <w:rPr>
+          <w:sz w:val="24"/>
+        </w:rPr>
+        <w:t xml:space="preserve">a los elementos </w:t>
+      </w:r>
+      <w:r>
+        <w:rPr>
+          <w:rStyle w:val="CdigoHTML"/>
+          <w:rFonts w:eastAsiaTheme="minorHAnsi"/>
+          <w:color w:val="00B050"/>
+          <w:sz w:val="22"/>
+        </w:rPr>
+        <w:t>&lt;input&gt;</w:t>
+      </w:r>
+      <w:r>
+        <w:rPr>
+          <w:sz w:val="24"/>
+        </w:rPr>
+        <w:t xml:space="preserve">, </w:t>
+      </w:r>
+      <w:r>
+        <w:rPr>
+          <w:rStyle w:val="CdigoHTML"/>
+          <w:rFonts w:eastAsiaTheme="minorHAnsi"/>
+          <w:color w:val="00B050"/>
+          <w:sz w:val="22"/>
+        </w:rPr>
+        <w:t>&lt;</w:t>
+      </w:r>
+      <w:proofErr w:type="spellStart"/>
+      <w:r>
+        <w:rPr>
+          <w:rStyle w:val="CdigoHTML"/>
+          <w:rFonts w:eastAsiaTheme="minorHAnsi"/>
+          <w:color w:val="00B050"/>
+          <w:sz w:val="22"/>
+        </w:rPr>
+        <w:t>textarea</w:t>
+      </w:r>
+      <w:proofErr w:type="spellEnd"/>
+      <w:r>
+        <w:rPr>
+          <w:rStyle w:val="CdigoHTML"/>
+          <w:rFonts w:eastAsiaTheme="minorHAnsi"/>
+          <w:color w:val="00B050"/>
+          <w:sz w:val="22"/>
+        </w:rPr>
+        <w:t>&gt;</w:t>
+      </w:r>
+      <w:r>
+        <w:rPr>
+          <w:sz w:val="24"/>
+        </w:rPr>
+        <w:t xml:space="preserve"> y </w:t>
+      </w:r>
+      <w:r>
+        <w:rPr>
+          <w:rStyle w:val="CdigoHTML"/>
+          <w:rFonts w:eastAsiaTheme="minorHAnsi"/>
+          <w:color w:val="00B050"/>
+          <w:sz w:val="22"/>
+        </w:rPr>
+        <w:t>&lt;</w:t>
+      </w:r>
+      <w:proofErr w:type="spellStart"/>
+      <w:r>
+        <w:rPr>
+          <w:rStyle w:val="CdigoHTML"/>
+          <w:rFonts w:eastAsiaTheme="minorHAnsi"/>
+          <w:color w:val="00B050"/>
+          <w:sz w:val="22"/>
+        </w:rPr>
+        <w:t>select</w:t>
+      </w:r>
+      <w:proofErr w:type="spellEnd"/>
+      <w:r>
+        <w:rPr>
+          <w:rStyle w:val="CdigoHTML"/>
+          <w:rFonts w:eastAsiaTheme="minorHAnsi"/>
+          <w:color w:val="00B050"/>
+          <w:sz w:val="22"/>
+        </w:rPr>
+        <w:t>&gt;</w:t>
+      </w:r>
+      <w:r>
+        <w:rPr>
+          <w:sz w:val="24"/>
+        </w:rPr>
+        <w:t xml:space="preserve">, su anchura se establece a </w:t>
+      </w:r>
+      <w:proofErr w:type="spellStart"/>
+      <w:r>
+        <w:rPr>
+          <w:rStyle w:val="CdigoHTML"/>
+          <w:rFonts w:eastAsiaTheme="minorHAnsi"/>
+          <w:color w:val="00B050"/>
+          <w:sz w:val="22"/>
+        </w:rPr>
+        <w:t>width</w:t>
+      </w:r>
+      <w:proofErr w:type="spellEnd"/>
+      <w:r>
+        <w:rPr>
+          <w:rStyle w:val="CdigoHTML"/>
+          <w:rFonts w:eastAsiaTheme="minorHAnsi"/>
+          <w:color w:val="00B050"/>
+          <w:sz w:val="22"/>
+        </w:rPr>
+        <w:t>: 100%</w:t>
+      </w:r>
+      <w:r>
+        <w:rPr>
+          <w:sz w:val="24"/>
+        </w:rPr>
+        <w:t xml:space="preserve">. Para optimizar el espaciado, utiliza la clase </w:t>
+      </w:r>
+      <w:r>
+        <w:rPr>
+          <w:rStyle w:val="CdigoHTML"/>
+          <w:rFonts w:eastAsiaTheme="minorHAnsi"/>
+          <w:sz w:val="22"/>
+        </w:rPr>
+        <w:t>.</w:t>
+      </w:r>
+      <w:proofErr w:type="spellStart"/>
+      <w:r>
+        <w:rPr>
+          <w:rStyle w:val="CdigoHTML"/>
+          <w:rFonts w:eastAsiaTheme="minorHAnsi"/>
+          <w:sz w:val="22"/>
+        </w:rPr>
+        <w:t>form-group</w:t>
+      </w:r>
+      <w:proofErr w:type="spellEnd"/>
+      <w:r>
+        <w:rPr>
+          <w:sz w:val="24"/>
+        </w:rPr>
+        <w:t xml:space="preserve"> para encerrar cada campo de formulario con su </w:t>
+      </w:r>
+      <w:r>
+        <w:rPr>
+          <w:rStyle w:val="CdigoHTML"/>
+          <w:rFonts w:eastAsiaTheme="minorHAnsi"/>
+          <w:color w:val="00B050"/>
+          <w:sz w:val="22"/>
+        </w:rPr>
+        <w:t>&lt;</w:t>
+      </w:r>
+      <w:proofErr w:type="spellStart"/>
+      <w:r>
+        <w:rPr>
+          <w:rStyle w:val="CdigoHTML"/>
+          <w:rFonts w:eastAsiaTheme="minorHAnsi"/>
+          <w:color w:val="00B050"/>
+          <w:sz w:val="22"/>
+        </w:rPr>
+        <w:t>label</w:t>
+      </w:r>
+      <w:proofErr w:type="spellEnd"/>
+      <w:r>
+        <w:rPr>
+          <w:rStyle w:val="CdigoHTML"/>
+          <w:rFonts w:eastAsiaTheme="minorHAnsi"/>
+          <w:color w:val="00B050"/>
+          <w:sz w:val="22"/>
+        </w:rPr>
+        <w:t>&gt;</w:t>
+      </w:r>
+      <w:r>
+        <w:rPr>
+          <w:sz w:val="24"/>
+        </w:rPr>
+        <w:t>.</w:t>
+      </w:r>
+    </w:p>
+    <w:p>
+      <w:pPr>
+        <w:jc w:val="both"/>
+        <w:rPr>
+          <w:sz w:val="24"/>
+        </w:rPr>
+      </w:pPr>
+      <w:proofErr w:type="spellStart"/>
+      <w:r>
+        <w:rPr>
+          <w:sz w:val="24"/>
+        </w:rPr>
+        <w:t>Bootstrap</w:t>
+      </w:r>
+      <w:proofErr w:type="spellEnd"/>
+      <w:r>
+        <w:rPr>
+          <w:sz w:val="24"/>
+        </w:rPr>
+        <w:t xml:space="preserve"> 3 también permite alinear los elementos </w:t>
+      </w:r>
+      <w:r>
+        <w:rPr>
+          <w:rStyle w:val="CdigoHTML"/>
+          <w:rFonts w:eastAsiaTheme="minorHAnsi"/>
+          <w:color w:val="00B050"/>
+          <w:sz w:val="22"/>
+        </w:rPr>
+        <w:t>&lt;</w:t>
+      </w:r>
+      <w:proofErr w:type="spellStart"/>
+      <w:r>
+        <w:rPr>
+          <w:rStyle w:val="CdigoHTML"/>
+          <w:rFonts w:eastAsiaTheme="minorHAnsi"/>
+          <w:color w:val="00B050"/>
+          <w:sz w:val="22"/>
+        </w:rPr>
+        <w:t>label</w:t>
+      </w:r>
+      <w:proofErr w:type="spellEnd"/>
+      <w:r>
+        <w:rPr>
+          <w:rStyle w:val="CdigoHTML"/>
+          <w:rFonts w:eastAsiaTheme="minorHAnsi"/>
+          <w:color w:val="00B050"/>
+          <w:sz w:val="22"/>
+        </w:rPr>
+        <w:t>&gt;</w:t>
+      </w:r>
+      <w:r>
+        <w:rPr>
+          <w:color w:val="00B050"/>
+          <w:sz w:val="24"/>
+        </w:rPr>
+        <w:t xml:space="preserve"> </w:t>
+      </w:r>
+      <w:r>
+        <w:rPr>
+          <w:sz w:val="24"/>
+        </w:rPr>
+        <w:t xml:space="preserve">y los campos de formulario mediante las clases CSS utilizadas para definir las rejillas de los </w:t>
+      </w:r>
+      <w:proofErr w:type="spellStart"/>
+      <w:r>
+        <w:rPr>
+          <w:rStyle w:val="nfasis"/>
+          <w:sz w:val="24"/>
+        </w:rPr>
+        <w:t>layouts</w:t>
+      </w:r>
+      <w:proofErr w:type="spellEnd"/>
+      <w:r>
+        <w:rPr>
+          <w:sz w:val="24"/>
+        </w:rPr>
+        <w:t xml:space="preserve">. Para ello, </w:t>
+      </w:r>
+      <w:r>
+        <w:rPr>
+          <w:sz w:val="24"/>
+        </w:rPr>
+        <w:t xml:space="preserve">se </w:t>
+      </w:r>
+      <w:r>
+        <w:rPr>
+          <w:sz w:val="24"/>
+        </w:rPr>
+        <w:t xml:space="preserve">añade la clase </w:t>
+      </w:r>
+      <w:r>
+        <w:rPr>
+          <w:rStyle w:val="CdigoHTML"/>
+          <w:rFonts w:eastAsiaTheme="minorHAnsi"/>
+          <w:color w:val="00B050"/>
+          <w:sz w:val="22"/>
+        </w:rPr>
+        <w:t>.</w:t>
+      </w:r>
+      <w:proofErr w:type="spellStart"/>
+      <w:r>
+        <w:rPr>
+          <w:rStyle w:val="CdigoHTML"/>
+          <w:rFonts w:eastAsiaTheme="minorHAnsi"/>
+          <w:color w:val="00B050"/>
+          <w:sz w:val="22"/>
+        </w:rPr>
+        <w:t>form</w:t>
+      </w:r>
+      <w:proofErr w:type="spellEnd"/>
+      <w:r>
+        <w:rPr>
+          <w:rStyle w:val="CdigoHTML"/>
+          <w:rFonts w:eastAsiaTheme="minorHAnsi"/>
+          <w:color w:val="00B050"/>
+          <w:sz w:val="22"/>
+        </w:rPr>
+        <w:t>-horizontal</w:t>
+      </w:r>
+      <w:r>
+        <w:rPr>
+          <w:sz w:val="24"/>
+        </w:rPr>
+        <w:t xml:space="preserve"> al formulario. Además, como esta clase modifica la clase </w:t>
+      </w:r>
+      <w:r>
+        <w:rPr>
+          <w:rStyle w:val="CdigoHTML"/>
+          <w:rFonts w:eastAsiaTheme="minorHAnsi"/>
+          <w:color w:val="00B050"/>
+          <w:sz w:val="22"/>
+        </w:rPr>
+        <w:t>.</w:t>
+      </w:r>
+      <w:proofErr w:type="spellStart"/>
+      <w:r>
+        <w:rPr>
+          <w:rStyle w:val="CdigoHTML"/>
+          <w:rFonts w:eastAsiaTheme="minorHAnsi"/>
+          <w:color w:val="00B050"/>
+          <w:sz w:val="22"/>
+        </w:rPr>
+        <w:t>form-group</w:t>
+      </w:r>
+      <w:proofErr w:type="spellEnd"/>
+      <w:r>
+        <w:rPr>
+          <w:color w:val="00B050"/>
+          <w:sz w:val="24"/>
+        </w:rPr>
+        <w:t xml:space="preserve"> </w:t>
+      </w:r>
+      <w:r>
+        <w:rPr>
+          <w:sz w:val="24"/>
+        </w:rPr>
+        <w:t xml:space="preserve">para que se comporte como la fila de una rejilla, no es necesario que añadas en el formulario elementos con la clase </w:t>
+      </w:r>
+      <w:r>
+        <w:rPr>
+          <w:rStyle w:val="CdigoHTML"/>
+          <w:rFonts w:eastAsiaTheme="minorHAnsi"/>
+          <w:color w:val="00B050"/>
+          <w:sz w:val="22"/>
+        </w:rPr>
+        <w:t>.</w:t>
+      </w:r>
+      <w:proofErr w:type="spellStart"/>
+      <w:r>
+        <w:rPr>
+          <w:rStyle w:val="CdigoHTML"/>
+          <w:rFonts w:eastAsiaTheme="minorHAnsi"/>
+          <w:color w:val="00B050"/>
+          <w:sz w:val="22"/>
+        </w:rPr>
+        <w:t>row</w:t>
+      </w:r>
+      <w:proofErr w:type="spellEnd"/>
+      <w:r>
+        <w:rPr>
+          <w:sz w:val="24"/>
+        </w:rPr>
+        <w:t>.</w:t>
+      </w:r>
+    </w:p>
+    <w:p>
+      <w:pPr>
+        <w:spacing w:before="100" w:beforeAutospacing="1" w:after="100" w:afterAutospacing="1" w:line="240" w:lineRule="auto"/>
+        <w:jc w:val="both"/>
+        <w:rPr>
+          <w:rFonts w:eastAsia="Times New Roman" w:cs="Times New Roman"/>
+          <w:sz w:val="24"/>
+          <w:szCs w:val="24"/>
+          <w:lang w:eastAsia="es-ES"/>
+        </w:rPr>
+      </w:pPr>
+      <w:proofErr w:type="spellStart"/>
+      <w:r>
+        <w:rPr>
+          <w:rFonts w:eastAsia="Times New Roman" w:cs="Times New Roman"/>
+          <w:sz w:val="24"/>
+          <w:szCs w:val="24"/>
+          <w:lang w:eastAsia="es-ES"/>
+        </w:rPr>
+        <w:t>Bootstrap</w:t>
+      </w:r>
+      <w:proofErr w:type="spellEnd"/>
+      <w:r>
+        <w:rPr>
+          <w:rFonts w:eastAsia="Times New Roman" w:cs="Times New Roman"/>
+          <w:sz w:val="24"/>
+          <w:szCs w:val="24"/>
+          <w:lang w:eastAsia="es-ES"/>
+        </w:rPr>
+        <w:t xml:space="preserve"> 3 define varias clases CSS para decorar las imágenes de tus sitios web:</w:t>
+      </w:r>
+    </w:p>
+    <w:p>
+      <w:pPr>
+        <w:numPr>
+          <w:ilvl w:val="0"/>
+          <w:numId w:val="3"/>
+        </w:numPr>
+        <w:spacing w:before="100" w:beforeAutospacing="1" w:after="100" w:afterAutospacing="1" w:line="240" w:lineRule="auto"/>
+        <w:jc w:val="both"/>
+        <w:rPr>
+          <w:rFonts w:ascii="Times New Roman" w:eastAsia="Times New Roman" w:hAnsi="Times New Roman" w:cs="Times New Roman"/>
+          <w:sz w:val="28"/>
+          <w:szCs w:val="24"/>
+          <w:lang w:eastAsia="es-ES"/>
+        </w:rPr>
+      </w:pPr>
+      <w:r>
+        <w:rPr>
+          <w:rFonts w:ascii="Courier New" w:eastAsia="Times New Roman" w:hAnsi="Courier New" w:cs="Courier New"/>
+          <w:color w:val="00B050"/>
+          <w:sz w:val="24"/>
+          <w:szCs w:val="20"/>
+          <w:lang w:eastAsia="es-ES"/>
+        </w:rPr>
+        <w:t>.</w:t>
+      </w:r>
+      <w:proofErr w:type="spellStart"/>
+      <w:r>
+        <w:rPr>
+          <w:rFonts w:ascii="Courier New" w:eastAsia="Times New Roman" w:hAnsi="Courier New" w:cs="Courier New"/>
+          <w:color w:val="00B050"/>
+          <w:sz w:val="24"/>
+          <w:szCs w:val="20"/>
+          <w:lang w:eastAsia="es-ES"/>
+        </w:rPr>
+        <w:t>img-rounded</w:t>
+      </w:r>
+      <w:proofErr w:type="spellEnd"/>
+      <w:r>
+        <w:rPr>
+          <w:rFonts w:eastAsia="Times New Roman" w:cs="Times New Roman"/>
+          <w:sz w:val="24"/>
+          <w:szCs w:val="24"/>
+          <w:lang w:eastAsia="es-ES"/>
+        </w:rPr>
+        <w:t>,</w:t>
+      </w:r>
+      <w:r>
+        <w:rPr>
+          <w:rFonts w:ascii="Times New Roman" w:eastAsia="Times New Roman" w:hAnsi="Times New Roman" w:cs="Times New Roman"/>
+          <w:sz w:val="28"/>
+          <w:szCs w:val="24"/>
+          <w:lang w:eastAsia="es-ES"/>
+        </w:rPr>
+        <w:t xml:space="preserve"> </w:t>
+      </w:r>
+      <w:r>
+        <w:rPr>
+          <w:rFonts w:eastAsia="Times New Roman" w:cs="Times New Roman"/>
+          <w:sz w:val="24"/>
+          <w:szCs w:val="24"/>
+          <w:lang w:eastAsia="es-ES"/>
+        </w:rPr>
+        <w:t>añade unas pequeñas esquinas redondeadas en todos los lados de la imagen aplicando el estilo</w:t>
+      </w:r>
+      <w:r>
+        <w:rPr>
+          <w:rFonts w:ascii="Times New Roman" w:eastAsia="Times New Roman" w:hAnsi="Times New Roman" w:cs="Times New Roman"/>
+          <w:sz w:val="28"/>
+          <w:szCs w:val="24"/>
+          <w:lang w:eastAsia="es-ES"/>
+        </w:rPr>
+        <w:t xml:space="preserve"> </w:t>
+      </w:r>
+      <w:proofErr w:type="spellStart"/>
+      <w:r>
+        <w:rPr>
+          <w:rFonts w:ascii="Courier New" w:eastAsia="Times New Roman" w:hAnsi="Courier New" w:cs="Courier New"/>
+          <w:color w:val="00B050"/>
+          <w:sz w:val="24"/>
+          <w:szCs w:val="20"/>
+          <w:lang w:eastAsia="es-ES"/>
+        </w:rPr>
+        <w:t>border-radius</w:t>
+      </w:r>
+      <w:proofErr w:type="spellEnd"/>
+      <w:r>
+        <w:rPr>
+          <w:rFonts w:ascii="Courier New" w:eastAsia="Times New Roman" w:hAnsi="Courier New" w:cs="Courier New"/>
+          <w:color w:val="00B050"/>
+          <w:sz w:val="24"/>
+          <w:szCs w:val="20"/>
+          <w:lang w:eastAsia="es-ES"/>
+        </w:rPr>
+        <w:t>: 6px</w:t>
+      </w:r>
+      <w:r>
+        <w:rPr>
+          <w:rFonts w:ascii="Times New Roman" w:eastAsia="Times New Roman" w:hAnsi="Times New Roman" w:cs="Times New Roman"/>
+          <w:sz w:val="28"/>
+          <w:szCs w:val="24"/>
+          <w:lang w:eastAsia="es-ES"/>
+        </w:rPr>
+        <w:t>.</w:t>
+      </w:r>
+    </w:p>
+    <w:p>
+      <w:pPr>
+        <w:numPr>
+          <w:ilvl w:val="0"/>
+          <w:numId w:val="3"/>
+        </w:numPr>
+        <w:spacing w:before="100" w:beforeAutospacing="1" w:after="100" w:afterAutospacing="1" w:line="240" w:lineRule="auto"/>
+        <w:jc w:val="both"/>
+        <w:rPr>
+          <w:rFonts w:eastAsia="Times New Roman" w:cs="Times New Roman"/>
+          <w:sz w:val="24"/>
+          <w:szCs w:val="24"/>
+          <w:lang w:eastAsia="es-ES"/>
+        </w:rPr>
+      </w:pPr>
+      <w:r>
+        <w:rPr>
+          <w:rFonts w:ascii="Courier New" w:eastAsia="Times New Roman" w:hAnsi="Courier New" w:cs="Courier New"/>
+          <w:color w:val="00B050"/>
+          <w:sz w:val="24"/>
+          <w:szCs w:val="20"/>
+          <w:lang w:eastAsia="es-ES"/>
+        </w:rPr>
+        <w:t>.</w:t>
+      </w:r>
+      <w:proofErr w:type="spellStart"/>
+      <w:r>
+        <w:rPr>
+          <w:rFonts w:ascii="Courier New" w:eastAsia="Times New Roman" w:hAnsi="Courier New" w:cs="Courier New"/>
+          <w:color w:val="00B050"/>
+          <w:sz w:val="24"/>
+          <w:szCs w:val="20"/>
+          <w:lang w:eastAsia="es-ES"/>
+        </w:rPr>
+        <w:t>img-thumbnail</w:t>
+      </w:r>
+      <w:proofErr w:type="spellEnd"/>
+      <w:r>
+        <w:rPr>
+          <w:rFonts w:eastAsia="Times New Roman" w:cs="Times New Roman"/>
+          <w:sz w:val="24"/>
+          <w:szCs w:val="24"/>
+          <w:lang w:eastAsia="es-ES"/>
+        </w:rPr>
+        <w:t>,</w:t>
+      </w:r>
+      <w:r>
+        <w:rPr>
+          <w:rFonts w:ascii="Times New Roman" w:eastAsia="Times New Roman" w:hAnsi="Times New Roman" w:cs="Times New Roman"/>
+          <w:sz w:val="32"/>
+          <w:szCs w:val="24"/>
+          <w:lang w:eastAsia="es-ES"/>
+        </w:rPr>
+        <w:t xml:space="preserve"> </w:t>
+      </w:r>
+      <w:r>
+        <w:rPr>
+          <w:rFonts w:eastAsia="Times New Roman" w:cs="Times New Roman"/>
+          <w:sz w:val="24"/>
+          <w:szCs w:val="24"/>
+          <w:lang w:eastAsia="es-ES"/>
+        </w:rPr>
+        <w:t>muestra la imagen con un relleno blanco y un borde fino simulando el aspecto de las fotografías de las antiguas cámaras instantáneas. Añade además una breve animación para hacer que la imagen aparezca al cargar la página.</w:t>
+      </w:r>
+    </w:p>
+    <w:p>
+      <w:pPr>
+        <w:numPr>
+          <w:ilvl w:val="0"/>
+          <w:numId w:val="3"/>
+        </w:numPr>
+        <w:spacing w:before="100" w:beforeAutospacing="1" w:after="100" w:afterAutospacing="1" w:line="240" w:lineRule="auto"/>
+        <w:jc w:val="both"/>
+        <w:rPr>
+          <w:rFonts w:ascii="Times New Roman" w:eastAsia="Times New Roman" w:hAnsi="Times New Roman" w:cs="Times New Roman"/>
+          <w:sz w:val="32"/>
+          <w:szCs w:val="24"/>
+          <w:lang w:eastAsia="es-ES"/>
+        </w:rPr>
+      </w:pPr>
+      <w:r>
+        <w:rPr>
+          <w:rFonts w:ascii="Courier New" w:eastAsia="Times New Roman" w:hAnsi="Courier New" w:cs="Courier New"/>
+          <w:color w:val="00B050"/>
+          <w:sz w:val="24"/>
+          <w:szCs w:val="20"/>
+          <w:lang w:eastAsia="es-ES"/>
+        </w:rPr>
+        <w:t>.</w:t>
+      </w:r>
+      <w:proofErr w:type="spellStart"/>
+      <w:r>
+        <w:rPr>
+          <w:rFonts w:ascii="Courier New" w:eastAsia="Times New Roman" w:hAnsi="Courier New" w:cs="Courier New"/>
+          <w:color w:val="00B050"/>
+          <w:sz w:val="24"/>
+          <w:szCs w:val="20"/>
+          <w:lang w:eastAsia="es-ES"/>
+        </w:rPr>
+        <w:t>img-circle</w:t>
+      </w:r>
+      <w:proofErr w:type="spellEnd"/>
+      <w:r>
+        <w:rPr>
+          <w:rFonts w:eastAsia="Times New Roman" w:cs="Times New Roman"/>
+          <w:sz w:val="24"/>
+          <w:szCs w:val="24"/>
+          <w:lang w:eastAsia="es-ES"/>
+        </w:rPr>
+        <w:t xml:space="preserve">, </w:t>
+      </w:r>
+      <w:r>
+        <w:rPr>
+          <w:rFonts w:eastAsia="Times New Roman" w:cs="Times New Roman"/>
+          <w:sz w:val="24"/>
+          <w:szCs w:val="24"/>
+          <w:lang w:eastAsia="es-ES"/>
+        </w:rPr>
+        <w:t xml:space="preserve">convierte la imagen en un círculo aplicando el estilo </w:t>
+      </w:r>
+      <w:proofErr w:type="spellStart"/>
+      <w:r>
+        <w:rPr>
+          <w:rFonts w:ascii="Courier New" w:eastAsia="Times New Roman" w:hAnsi="Courier New" w:cs="Courier New"/>
+          <w:color w:val="00B050"/>
+          <w:sz w:val="24"/>
+          <w:szCs w:val="20"/>
+          <w:lang w:eastAsia="es-ES"/>
+        </w:rPr>
+        <w:t>border-radius</w:t>
+      </w:r>
+      <w:proofErr w:type="spellEnd"/>
+      <w:r>
+        <w:rPr>
+          <w:rFonts w:ascii="Courier New" w:eastAsia="Times New Roman" w:hAnsi="Courier New" w:cs="Courier New"/>
+          <w:color w:val="00B050"/>
+          <w:sz w:val="24"/>
+          <w:szCs w:val="20"/>
+          <w:lang w:eastAsia="es-ES"/>
+        </w:rPr>
+        <w:t>: 50%</w:t>
+      </w:r>
+    </w:p>
+    <w:p>
+      <w:pPr>
+        <w:spacing w:before="100" w:beforeAutospacing="1" w:after="100" w:afterAutospacing="1" w:line="240" w:lineRule="auto"/>
+        <w:jc w:val="both"/>
+        <w:rPr>
+          <w:rFonts w:eastAsia="Times New Roman" w:cs="Times New Roman"/>
+          <w:sz w:val="24"/>
+          <w:szCs w:val="24"/>
+          <w:lang w:eastAsia="es-ES"/>
+        </w:rPr>
+      </w:pPr>
+      <w:bookmarkStart w:id="5" w:name="_GoBack"/>
+      <w:bookmarkEnd w:id="5"/>
+    </w:p>
+    <w:p>
+      <w:pPr>
+        <w:jc w:val="both"/>
         <w:rPr>
           <w:bCs/>
           <w:color w:val="00833B" w:themeColor="accent1" w:themeShade="BF"/>
-          <w:sz w:val="24"/>
-          <w:szCs w:val="24"/>
-        </w:rPr>
-      </w:pPr>
-      <w:r>
-        <w:rPr>
-          <w:sz w:val="24"/>
-          <w:szCs w:val="24"/>
-        </w:rPr>
-        <w:t xml:space="preserve">Para </w:t>
-      </w:r>
-      <w:r>
-        <w:rPr>
-          <w:sz w:val="24"/>
-          <w:szCs w:val="24"/>
-        </w:rPr>
-        <w:t>la creación de una red social s</w:t>
-      </w:r>
-      <w:r>
-        <w:rPr>
-          <w:sz w:val="24"/>
-          <w:szCs w:val="24"/>
-        </w:rPr>
-        <w:t>e necesitan ciertas tecnologías</w:t>
-      </w:r>
-      <w:bookmarkStart w:id="5" w:name="_GoBack"/>
-      <w:bookmarkEnd w:id="5"/>
-      <w:r>
-        <w:rPr>
-          <w:sz w:val="24"/>
-          <w:szCs w:val="24"/>
-        </w:rPr>
+        </w:rPr>
+      </w:pPr>
+      <w:r>
         <w:br w:type="page"/>
       </w:r>
     </w:p>
@@ -4161,6 +5064,156 @@
 <file path=word/numbering.xml><?xml version="1.0" encoding="utf-8"?>
 <w:numbering xmlns:wpc="http://schemas.microsoft.com/office/word/2010/wordprocessingCanvas" xmlns:mc="http://schemas.openxmlformats.org/markup-compatibility/2006" xmlns:o="urn:schemas-microsoft-com:office:office" xmlns:r="http://schemas.openxmlformats.org/officeDocument/2006/relationships" xmlns:m="http://schemas.openxmlformats.org/officeDocument/2006/math" xmlns:v="urn:schemas-microsoft-com:vml" xmlns:wp14="http://schemas.microsoft.com/office/word/2010/wordprocessingDrawing" xmlns:wp="http://schemas.openxmlformats.org/drawingml/2006/wordprocessingDrawing" xmlns:w10="urn:schemas-microsoft-com:office:word" xmlns:w="http://schemas.openxmlformats.org/wordprocessingml/2006/main" xmlns:w14="http://schemas.microsoft.com/office/word/2010/wordml" xmlns:wpg="http://schemas.microsoft.com/office/word/2010/wordprocessingGroup" xmlns:wpi="http://schemas.microsoft.com/office/word/2010/wordprocessingInk" xmlns:wne="http://schemas.microsoft.com/office/word/2006/wordml" xmlns:wps="http://schemas.microsoft.com/office/word/2010/wordprocessingShape" mc:Ignorable="w14 wp14">
   <w:abstractNum w:abstractNumId="0">
+    <w:nsid w:val="0FEC0171"/>
+    <w:multiLevelType w:val="multilevel"/>
+    <w:tmpl w:val="999C9C6A"/>
+    <w:lvl w:ilvl="0">
+      <w:start w:val="1"/>
+      <w:numFmt w:val="decimal"/>
+      <w:lvlText w:val="%1."/>
+      <w:lvlJc w:val="left"/>
+      <w:pPr>
+        <w:tabs>
+          <w:tab w:val="num" w:pos="720"/>
+        </w:tabs>
+        <w:ind w:left="720" w:hanging="360"/>
+      </w:pPr>
+      <w:rPr>
+        <w:rFonts w:asciiTheme="minorHAnsi" w:hAnsiTheme="minorHAnsi" w:hint="default"/>
+        <w:color w:val="00B050"/>
+        <w:sz w:val="20"/>
+      </w:rPr>
+    </w:lvl>
+    <w:lvl w:ilvl="1" w:tentative="1">
+      <w:start w:val="1"/>
+      <w:numFmt w:val="bullet"/>
+      <w:lvlText w:val="o"/>
+      <w:lvlJc w:val="left"/>
+      <w:pPr>
+        <w:tabs>
+          <w:tab w:val="num" w:pos="1440"/>
+        </w:tabs>
+        <w:ind w:left="1440" w:hanging="360"/>
+      </w:pPr>
+      <w:rPr>
+        <w:rFonts w:ascii="Courier New" w:hAnsi="Courier New" w:hint="default"/>
+        <w:sz w:val="20"/>
+      </w:rPr>
+    </w:lvl>
+    <w:lvl w:ilvl="2" w:tentative="1">
+      <w:start w:val="1"/>
+      <w:numFmt w:val="bullet"/>
+      <w:lvlText w:val=""/>
+      <w:lvlJc w:val="left"/>
+      <w:pPr>
+        <w:tabs>
+          <w:tab w:val="num" w:pos="2160"/>
+        </w:tabs>
+        <w:ind w:left="2160" w:hanging="360"/>
+      </w:pPr>
+      <w:rPr>
+        <w:rFonts w:ascii="Wingdings" w:hAnsi="Wingdings" w:hint="default"/>
+        <w:sz w:val="20"/>
+      </w:rPr>
+    </w:lvl>
+    <w:lvl w:ilvl="3" w:tentative="1">
+      <w:start w:val="1"/>
+      <w:numFmt w:val="bullet"/>
+      <w:lvlText w:val=""/>
+      <w:lvlJc w:val="left"/>
+      <w:pPr>
+        <w:tabs>
+          <w:tab w:val="num" w:pos="2880"/>
+        </w:tabs>
+        <w:ind w:left="2880" w:hanging="360"/>
+      </w:pPr>
+      <w:rPr>
+        <w:rFonts w:ascii="Wingdings" w:hAnsi="Wingdings" w:hint="default"/>
+        <w:sz w:val="20"/>
+      </w:rPr>
+    </w:lvl>
+    <w:lvl w:ilvl="4" w:tentative="1">
+      <w:start w:val="1"/>
+      <w:numFmt w:val="bullet"/>
+      <w:lvlText w:val=""/>
+      <w:lvlJc w:val="left"/>
+      <w:pPr>
+        <w:tabs>
+          <w:tab w:val="num" w:pos="3600"/>
+        </w:tabs>
+        <w:ind w:left="3600" w:hanging="360"/>
+      </w:pPr>
+      <w:rPr>
+        <w:rFonts w:ascii="Wingdings" w:hAnsi="Wingdings" w:hint="default"/>
+        <w:sz w:val="20"/>
+      </w:rPr>
+    </w:lvl>
+    <w:lvl w:ilvl="5" w:tentative="1">
+      <w:start w:val="1"/>
+      <w:numFmt w:val="bullet"/>
+      <w:lvlText w:val=""/>
+      <w:lvlJc w:val="left"/>
+      <w:pPr>
+        <w:tabs>
+          <w:tab w:val="num" w:pos="4320"/>
+        </w:tabs>
+        <w:ind w:left="4320" w:hanging="360"/>
+      </w:pPr>
+      <w:rPr>
+        <w:rFonts w:ascii="Wingdings" w:hAnsi="Wingdings" w:hint="default"/>
+        <w:sz w:val="20"/>
+      </w:rPr>
+    </w:lvl>
+    <w:lvl w:ilvl="6" w:tentative="1">
+      <w:start w:val="1"/>
+      <w:numFmt w:val="bullet"/>
+      <w:lvlText w:val=""/>
+      <w:lvlJc w:val="left"/>
+      <w:pPr>
+        <w:tabs>
+          <w:tab w:val="num" w:pos="5040"/>
+        </w:tabs>
+        <w:ind w:left="5040" w:hanging="360"/>
+      </w:pPr>
+      <w:rPr>
+        <w:rFonts w:ascii="Wingdings" w:hAnsi="Wingdings" w:hint="default"/>
+        <w:sz w:val="20"/>
+      </w:rPr>
+    </w:lvl>
+    <w:lvl w:ilvl="7" w:tentative="1">
+      <w:start w:val="1"/>
+      <w:numFmt w:val="bullet"/>
+      <w:lvlText w:val=""/>
+      <w:lvlJc w:val="left"/>
+      <w:pPr>
+        <w:tabs>
+          <w:tab w:val="num" w:pos="5760"/>
+        </w:tabs>
+        <w:ind w:left="5760" w:hanging="360"/>
+      </w:pPr>
+      <w:rPr>
+        <w:rFonts w:ascii="Wingdings" w:hAnsi="Wingdings" w:hint="default"/>
+        <w:sz w:val="20"/>
+      </w:rPr>
+    </w:lvl>
+    <w:lvl w:ilvl="8" w:tentative="1">
+      <w:start w:val="1"/>
+      <w:numFmt w:val="bullet"/>
+      <w:lvlText w:val=""/>
+      <w:lvlJc w:val="left"/>
+      <w:pPr>
+        <w:tabs>
+          <w:tab w:val="num" w:pos="6480"/>
+        </w:tabs>
+        <w:ind w:left="6480" w:hanging="360"/>
+      </w:pPr>
+      <w:rPr>
+        <w:rFonts w:ascii="Wingdings" w:hAnsi="Wingdings" w:hint="default"/>
+        <w:sz w:val="20"/>
+      </w:rPr>
+    </w:lvl>
+  </w:abstractNum>
+  <w:abstractNum w:abstractNumId="1">
     <w:nsid w:val="61FB38DF"/>
     <w:multiLevelType w:val="multilevel"/>
     <w:tmpl w:val="7E60CDAC"/>
@@ -4311,7 +5364,7 @@
       </w:rPr>
     </w:lvl>
   </w:abstractNum>
-  <w:abstractNum w:abstractNumId="1">
+  <w:abstractNum w:abstractNumId="2">
     <w:nsid w:val="6507172E"/>
     <w:multiLevelType w:val="multilevel"/>
     <w:tmpl w:val="7E60CDAC"/>
@@ -4463,9 +5516,12 @@
     </w:lvl>
   </w:abstractNum>
   <w:num w:numId="1">
+    <w:abstractNumId w:val="2"/>
+  </w:num>
+  <w:num w:numId="2">
     <w:abstractNumId w:val="1"/>
   </w:num>
-  <w:num w:numId="2">
+  <w:num w:numId="3">
     <w:abstractNumId w:val="0"/>
   </w:num>
 </w:numbering>
@@ -4677,6 +5733,28 @@
       <w:color w:val="00B050" w:themeColor="accent1"/>
       <w:sz w:val="26"/>
       <w:szCs w:val="26"/>
+    </w:rPr>
+  </w:style>
+  <w:style w:type="paragraph" w:styleId="Ttulo3">
+    <w:name w:val="heading 3"/>
+    <w:basedOn w:val="Normal"/>
+    <w:next w:val="Normal"/>
+    <w:link w:val="Ttulo3Car"/>
+    <w:uiPriority w:val="9"/>
+    <w:unhideWhenUsed/>
+    <w:qFormat/>
+    <w:rsid w:val="00336681"/>
+    <w:pPr>
+      <w:keepNext/>
+      <w:keepLines/>
+      <w:spacing w:before="200" w:after="0"/>
+      <w:outlineLvl w:val="2"/>
+    </w:pPr>
+    <w:rPr>
+      <w:rFonts w:asciiTheme="majorHAnsi" w:eastAsiaTheme="majorEastAsia" w:hAnsiTheme="majorHAnsi" w:cstheme="majorBidi"/>
+      <w:b/>
+      <w:bCs/>
+      <w:color w:val="00B050" w:themeColor="accent1"/>
     </w:rPr>
   </w:style>
   <w:style w:type="character" w:default="1" w:styleId="Fuentedeprrafopredeter">
@@ -4938,6 +6016,43 @@
       <w:ind w:left="220"/>
     </w:pPr>
   </w:style>
+  <w:style w:type="character" w:customStyle="1" w:styleId="Ttulo3Car">
+    <w:name w:val="Título 3 Car"/>
+    <w:basedOn w:val="Fuentedeprrafopredeter"/>
+    <w:link w:val="Ttulo3"/>
+    <w:uiPriority w:val="9"/>
+    <w:rsid w:val="00336681"/>
+    <w:rPr>
+      <w:rFonts w:asciiTheme="majorHAnsi" w:eastAsiaTheme="majorEastAsia" w:hAnsiTheme="majorHAnsi" w:cstheme="majorBidi"/>
+      <w:b/>
+      <w:bCs/>
+      <w:color w:val="00B050" w:themeColor="accent1"/>
+    </w:rPr>
+  </w:style>
+  <w:style w:type="character" w:styleId="nfasis">
+    <w:name w:val="Emphasis"/>
+    <w:basedOn w:val="Fuentedeprrafopredeter"/>
+    <w:uiPriority w:val="20"/>
+    <w:qFormat/>
+    <w:rsid w:val="00542414"/>
+    <w:rPr>
+      <w:i/>
+      <w:iCs/>
+    </w:rPr>
+  </w:style>
+  <w:style w:type="character" w:styleId="CdigoHTML">
+    <w:name w:val="HTML Code"/>
+    <w:basedOn w:val="Fuentedeprrafopredeter"/>
+    <w:uiPriority w:val="99"/>
+    <w:semiHidden/>
+    <w:unhideWhenUsed/>
+    <w:rsid w:val="00542414"/>
+    <w:rPr>
+      <w:rFonts w:ascii="Courier New" w:eastAsia="Times New Roman" w:hAnsi="Courier New" w:cs="Courier New"/>
+      <w:sz w:val="20"/>
+      <w:szCs w:val="20"/>
+    </w:rPr>
+  </w:style>
 </w:styles>
 </file>
 
@@ -5147,6 +6262,28 @@
       <w:color w:val="00B050" w:themeColor="accent1"/>
       <w:sz w:val="26"/>
       <w:szCs w:val="26"/>
+    </w:rPr>
+  </w:style>
+  <w:style w:type="paragraph" w:styleId="Ttulo3">
+    <w:name w:val="heading 3"/>
+    <w:basedOn w:val="Normal"/>
+    <w:next w:val="Normal"/>
+    <w:link w:val="Ttulo3Car"/>
+    <w:uiPriority w:val="9"/>
+    <w:unhideWhenUsed/>
+    <w:qFormat/>
+    <w:rsid w:val="00336681"/>
+    <w:pPr>
+      <w:keepNext/>
+      <w:keepLines/>
+      <w:spacing w:before="200" w:after="0"/>
+      <w:outlineLvl w:val="2"/>
+    </w:pPr>
+    <w:rPr>
+      <w:rFonts w:asciiTheme="majorHAnsi" w:eastAsiaTheme="majorEastAsia" w:hAnsiTheme="majorHAnsi" w:cstheme="majorBidi"/>
+      <w:b/>
+      <w:bCs/>
+      <w:color w:val="00B050" w:themeColor="accent1"/>
     </w:rPr>
   </w:style>
   <w:style w:type="character" w:default="1" w:styleId="Fuentedeprrafopredeter">
@@ -5407,6 +6544,43 @@
       <w:spacing w:after="100"/>
       <w:ind w:left="220"/>
     </w:pPr>
+  </w:style>
+  <w:style w:type="character" w:customStyle="1" w:styleId="Ttulo3Car">
+    <w:name w:val="Título 3 Car"/>
+    <w:basedOn w:val="Fuentedeprrafopredeter"/>
+    <w:link w:val="Ttulo3"/>
+    <w:uiPriority w:val="9"/>
+    <w:rsid w:val="00336681"/>
+    <w:rPr>
+      <w:rFonts w:asciiTheme="majorHAnsi" w:eastAsiaTheme="majorEastAsia" w:hAnsiTheme="majorHAnsi" w:cstheme="majorBidi"/>
+      <w:b/>
+      <w:bCs/>
+      <w:color w:val="00B050" w:themeColor="accent1"/>
+    </w:rPr>
+  </w:style>
+  <w:style w:type="character" w:styleId="nfasis">
+    <w:name w:val="Emphasis"/>
+    <w:basedOn w:val="Fuentedeprrafopredeter"/>
+    <w:uiPriority w:val="20"/>
+    <w:qFormat/>
+    <w:rsid w:val="00542414"/>
+    <w:rPr>
+      <w:i/>
+      <w:iCs/>
+    </w:rPr>
+  </w:style>
+  <w:style w:type="character" w:styleId="CdigoHTML">
+    <w:name w:val="HTML Code"/>
+    <w:basedOn w:val="Fuentedeprrafopredeter"/>
+    <w:uiPriority w:val="99"/>
+    <w:semiHidden/>
+    <w:unhideWhenUsed/>
+    <w:rsid w:val="00542414"/>
+    <w:rPr>
+      <w:rFonts w:ascii="Courier New" w:eastAsia="Times New Roman" w:hAnsi="Courier New" w:cs="Courier New"/>
+      <w:sz w:val="20"/>
+      <w:szCs w:val="20"/>
+    </w:rPr>
   </w:style>
 </w:styles>
 </file>
@@ -5701,7 +6875,7 @@
 </file>
 
 <file path=customXml/itemProps1.xml><?xml version="1.0" encoding="utf-8"?>
-<ds:datastoreItem xmlns:ds="http://schemas.openxmlformats.org/officeDocument/2006/customXml" ds:itemID="{C2FBF4D9-ABC4-45CC-BC4F-4972F7857DA5}">
+<ds:datastoreItem xmlns:ds="http://schemas.openxmlformats.org/officeDocument/2006/customXml" ds:itemID="{AC4BEEA5-71F2-4E76-AE66-1BB013559A58}">
   <ds:schemaRefs>
     <ds:schemaRef ds:uri="http://schemas.openxmlformats.org/officeDocument/2006/bibliography"/>
   </ds:schemaRefs>

</xml_diff>

<commit_message>
agrego Bootstrap 2, Django 1.8.4, Font Awesome 4.3.0
</commit_message>
<xml_diff>
--- a/docs/Trabajo.docx
+++ b/docs/Trabajo.docx
@@ -4032,15 +4032,9 @@
       <w:pPr>
         <w:jc w:val="both"/>
         <w:rPr>
-          <w:sz w:val="24"/>
-        </w:rPr>
-      </w:pPr>
-      <w:r>
-        <w:rPr>
-          <w:sz w:val="24"/>
-        </w:rPr>
-        <w:t xml:space="preserve">Con </w:t>
-      </w:r>
+          <w:sz w:val="28"/>
+        </w:rPr>
+      </w:pPr>
       <w:proofErr w:type="spellStart"/>
       <w:r>
         <w:rPr>
@@ -4053,7 +4047,7 @@
         <w:rPr>
           <w:sz w:val="24"/>
         </w:rPr>
-        <w:t xml:space="preserve"> 2, se  agregan  estilos agradables opcionales móviles  para los aspectos importantes del framework. Con </w:t>
+        <w:t xml:space="preserve"> 2 incluía algunas utilidades para hacer que las páginas se adaptaran a los dispositivos móviles. </w:t>
       </w:r>
       <w:proofErr w:type="spellStart"/>
       <w:r>
@@ -4067,31 +4061,7 @@
         <w:rPr>
           <w:sz w:val="24"/>
         </w:rPr>
-        <w:t xml:space="preserve"> 3, se reescribir el proyecto para ser des</w:t>
-      </w:r>
-      <w:r>
-        <w:rPr>
-          <w:sz w:val="24"/>
-        </w:rPr>
-        <w:t>de el inicio un móvil agradable</w:t>
-      </w:r>
-      <w:r>
-        <w:rPr>
-          <w:sz w:val="24"/>
-        </w:rPr>
-        <w:t xml:space="preserve">. En lugar de añadir los estilos móviles opcionales, ya vienen dentro del </w:t>
-      </w:r>
-      <w:r>
-        <w:rPr>
-          <w:sz w:val="24"/>
-        </w:rPr>
-        <w:t>código</w:t>
-      </w:r>
-      <w:r>
-        <w:rPr>
-          <w:sz w:val="24"/>
-        </w:rPr>
-        <w:t xml:space="preserve">. De hecho, </w:t>
+        <w:t xml:space="preserve"> 3 se ha creado desde cero pensando en los móviles. Así que en vez de incluir algunos estilos opcionales para móviles, todo eso ya está incluido en el propio </w:t>
       </w:r>
       <w:proofErr w:type="spellStart"/>
       <w:r>
@@ -4105,7 +4075,7 @@
         <w:rPr>
           <w:sz w:val="24"/>
         </w:rPr>
-        <w:t xml:space="preserve"> es primero en móviles. Que sea el primero significa que puedan encontrarse los estilos en una  biblioteca entera en lugar de archivos separados.</w:t>
+        <w:t>.</w:t>
       </w:r>
     </w:p>
     <w:p>
@@ -4592,6 +4562,149 @@
           <w:sz w:val="24"/>
         </w:rPr>
         <w:t>.</w:t>
+      </w:r>
+    </w:p>
+    <w:p>
+      <w:pPr>
+        <w:jc w:val="both"/>
+        <w:rPr>
+          <w:sz w:val="28"/>
+        </w:rPr>
+      </w:pPr>
+      <w:proofErr w:type="spellStart"/>
+      <w:r>
+        <w:rPr>
+          <w:sz w:val="24"/>
+        </w:rPr>
+        <w:t>Bootstrap</w:t>
+      </w:r>
+      <w:proofErr w:type="spellEnd"/>
+      <w:r>
+        <w:rPr>
+          <w:sz w:val="24"/>
+        </w:rPr>
+        <w:t xml:space="preserve"> 3 ya no adapta el tamaño de las imágenes automática</w:t>
+      </w:r>
+      <w:r>
+        <w:rPr>
+          <w:sz w:val="24"/>
+        </w:rPr>
+        <w:t>mente como sucedía en Bootstrap</w:t>
+      </w:r>
+      <w:r>
+        <w:rPr>
+          <w:sz w:val="24"/>
+        </w:rPr>
+        <w:t xml:space="preserve">2. Para mantener el mismo comportamiento de antes, debes añadir la clase </w:t>
+      </w:r>
+      <w:r>
+        <w:rPr>
+          <w:rStyle w:val="CdigoHTML"/>
+          <w:rFonts w:eastAsiaTheme="minorHAnsi"/>
+          <w:color w:val="00B050"/>
+          <w:sz w:val="22"/>
+        </w:rPr>
+        <w:t>.</w:t>
+      </w:r>
+      <w:proofErr w:type="spellStart"/>
+      <w:r>
+        <w:rPr>
+          <w:rStyle w:val="CdigoHTML"/>
+          <w:rFonts w:eastAsiaTheme="minorHAnsi"/>
+          <w:color w:val="00B050"/>
+          <w:sz w:val="22"/>
+        </w:rPr>
+        <w:t>img-r</w:t>
+      </w:r>
+      <w:r>
+        <w:rPr>
+          <w:rStyle w:val="CdigoHTML"/>
+          <w:rFonts w:eastAsiaTheme="minorHAnsi"/>
+          <w:color w:val="00B050"/>
+          <w:sz w:val="22"/>
+        </w:rPr>
+        <w:t>esponsive</w:t>
+      </w:r>
+      <w:proofErr w:type="spellEnd"/>
+      <w:r>
+        <w:rPr>
+          <w:sz w:val="24"/>
+        </w:rPr>
+        <w:t xml:space="preserve"> a cada imagen que quieras que se comporte de manera </w:t>
+      </w:r>
+      <w:proofErr w:type="spellStart"/>
+      <w:r>
+        <w:rPr>
+          <w:rStyle w:val="nfasis"/>
+          <w:sz w:val="24"/>
+        </w:rPr>
+        <w:t>responsive</w:t>
+      </w:r>
+      <w:proofErr w:type="spellEnd"/>
+      <w:r>
+        <w:rPr>
+          <w:sz w:val="24"/>
+        </w:rPr>
+        <w:t xml:space="preserve">. Esta clase incluye las propiedades </w:t>
+      </w:r>
+      <w:proofErr w:type="spellStart"/>
+      <w:r>
+        <w:rPr>
+          <w:rStyle w:val="CdigoHTML"/>
+          <w:rFonts w:eastAsiaTheme="minorHAnsi"/>
+          <w:color w:val="00B050"/>
+          <w:sz w:val="22"/>
+        </w:rPr>
+        <w:t>max-width</w:t>
+      </w:r>
+      <w:proofErr w:type="spellEnd"/>
+      <w:r>
+        <w:rPr>
+          <w:rStyle w:val="CdigoHTML"/>
+          <w:rFonts w:eastAsiaTheme="minorHAnsi"/>
+          <w:color w:val="00B050"/>
+          <w:sz w:val="22"/>
+        </w:rPr>
+        <w:t>: 100%;</w:t>
+      </w:r>
+      <w:r>
+        <w:rPr>
+          <w:sz w:val="24"/>
+        </w:rPr>
+        <w:t xml:space="preserve"> y </w:t>
+      </w:r>
+      <w:proofErr w:type="spellStart"/>
+      <w:r>
+        <w:rPr>
+          <w:rStyle w:val="CdigoHTML"/>
+          <w:rFonts w:eastAsiaTheme="minorHAnsi"/>
+          <w:color w:val="00B050"/>
+          <w:sz w:val="22"/>
+        </w:rPr>
+        <w:t>height</w:t>
+      </w:r>
+      <w:proofErr w:type="spellEnd"/>
+      <w:r>
+        <w:rPr>
+          <w:rStyle w:val="CdigoHTML"/>
+          <w:rFonts w:eastAsiaTheme="minorHAnsi"/>
+          <w:color w:val="00B050"/>
+          <w:sz w:val="22"/>
+        </w:rPr>
+        <w:t>: auto;</w:t>
+      </w:r>
+      <w:r>
+        <w:rPr>
+          <w:color w:val="00B050"/>
+          <w:sz w:val="24"/>
+        </w:rPr>
+        <w:t xml:space="preserve"> </w:t>
+      </w:r>
+      <w:r>
+        <w:rPr>
+          <w:sz w:val="24"/>
+        </w:rPr>
+        <w:t>para que la imagen escale en función del tamaño del elemento en el que se encuentra.</w:t>
       </w:r>
     </w:p>
     <w:p>
@@ -4879,9 +4992,605 @@
         <w:spacing w:before="100" w:beforeAutospacing="1" w:after="100" w:afterAutospacing="1" w:line="240" w:lineRule="auto"/>
         <w:jc w:val="both"/>
         <w:rPr>
+          <w:sz w:val="24"/>
+          <w:szCs w:val="24"/>
+        </w:rPr>
+      </w:pPr>
+      <w:proofErr w:type="spellStart"/>
+      <w:r>
+        <w:rPr>
+          <w:sz w:val="24"/>
+          <w:szCs w:val="24"/>
+        </w:rPr>
+        <w:t>Bootstrap</w:t>
+      </w:r>
+      <w:proofErr w:type="spellEnd"/>
+      <w:r>
+        <w:rPr>
+          <w:sz w:val="24"/>
+          <w:szCs w:val="24"/>
+        </w:rPr>
+        <w:t xml:space="preserve"> 3 te permite agrupar varios botones relacionados entre sí para mostrarlos en una única línea. Opcionalmente puedes utilizar el </w:t>
+      </w:r>
+      <w:proofErr w:type="spellStart"/>
+      <w:r>
+        <w:rPr>
+          <w:sz w:val="24"/>
+          <w:szCs w:val="24"/>
+        </w:rPr>
+        <w:t>plugin</w:t>
+      </w:r>
+      <w:proofErr w:type="spellEnd"/>
+      <w:r>
+        <w:rPr>
+          <w:sz w:val="24"/>
+          <w:szCs w:val="24"/>
+        </w:rPr>
+        <w:t xml:space="preserve"> de JavaScript para hacer que los botones se comporten como </w:t>
+      </w:r>
+      <w:proofErr w:type="spellStart"/>
+      <w:r>
+        <w:rPr>
+          <w:rStyle w:val="nfasis"/>
+          <w:sz w:val="24"/>
+          <w:szCs w:val="24"/>
+        </w:rPr>
+        <w:t>radiobuttons</w:t>
+      </w:r>
+      <w:proofErr w:type="spellEnd"/>
+      <w:r>
+        <w:rPr>
+          <w:sz w:val="24"/>
+          <w:szCs w:val="24"/>
+        </w:rPr>
+        <w:t xml:space="preserve"> o como </w:t>
+      </w:r>
+      <w:proofErr w:type="spellStart"/>
+      <w:r>
+        <w:rPr>
+          <w:rStyle w:val="nfasis"/>
+          <w:sz w:val="24"/>
+          <w:szCs w:val="24"/>
+        </w:rPr>
+        <w:t>checkboxes</w:t>
+      </w:r>
+      <w:proofErr w:type="spellEnd"/>
+      <w:r>
+        <w:rPr>
+          <w:sz w:val="24"/>
+          <w:szCs w:val="24"/>
+        </w:rPr>
+        <w:t>.</w:t>
+      </w:r>
+    </w:p>
+    <w:p>
+      <w:pPr>
+        <w:pStyle w:val="Ttulo3"/>
+        <w:rPr>
+          <w:rFonts w:asciiTheme="minorHAnsi" w:hAnsiTheme="minorHAnsi"/>
+          <w:sz w:val="24"/>
+        </w:rPr>
+      </w:pPr>
+      <w:r>
+        <w:rPr>
+          <w:rFonts w:asciiTheme="minorHAnsi" w:hAnsiTheme="minorHAnsi"/>
+          <w:sz w:val="24"/>
+        </w:rPr>
+        <w:lastRenderedPageBreak/>
+        <w:t>Django</w:t>
+      </w:r>
+      <w:r>
+        <w:rPr>
+          <w:rFonts w:asciiTheme="minorHAnsi" w:hAnsiTheme="minorHAnsi"/>
+          <w:sz w:val="24"/>
+        </w:rPr>
+        <w:t xml:space="preserve"> 1.8.4</w:t>
+      </w:r>
+    </w:p>
+    <w:p>
+      <w:pPr>
+        <w:jc w:val="both"/>
+        <w:rPr>
+          <w:sz w:val="24"/>
+        </w:rPr>
+      </w:pPr>
+      <w:r>
+        <w:rPr>
+          <w:bCs/>
+          <w:sz w:val="24"/>
+        </w:rPr>
+        <w:t>Django</w:t>
+      </w:r>
+      <w:r>
+        <w:rPr>
+          <w:sz w:val="24"/>
+        </w:rPr>
+        <w:t xml:space="preserve"> </w:t>
+      </w:r>
+      <w:r>
+        <w:rPr>
+          <w:sz w:val="24"/>
+        </w:rPr>
+        <w:t xml:space="preserve">es un </w:t>
+      </w:r>
+      <w:hyperlink r:id="rId42" w:history="1">
+        <w:r>
+          <w:rPr>
+            <w:rStyle w:val="Hipervnculo"/>
+            <w:color w:val="auto"/>
+            <w:sz w:val="24"/>
+            <w:u w:val="none"/>
+          </w:rPr>
+          <w:t>framework</w:t>
+        </w:r>
+      </w:hyperlink>
+      <w:r>
+        <w:rPr>
+          <w:sz w:val="24"/>
+        </w:rPr>
+        <w:t xml:space="preserve"> de desarrollo web de </w:t>
+      </w:r>
+      <w:hyperlink r:id="rId43" w:history="1">
+        <w:r>
+          <w:rPr>
+            <w:rStyle w:val="Hipervnculo"/>
+            <w:color w:val="auto"/>
+            <w:sz w:val="24"/>
+            <w:u w:val="none"/>
+          </w:rPr>
+          <w:t>código abierto</w:t>
+        </w:r>
+      </w:hyperlink>
+      <w:r>
+        <w:rPr>
+          <w:sz w:val="24"/>
+        </w:rPr>
+        <w:t xml:space="preserve">, escrito en </w:t>
+      </w:r>
+      <w:hyperlink r:id="rId44" w:history="1">
+        <w:proofErr w:type="spellStart"/>
+        <w:r>
+          <w:rPr>
+            <w:rStyle w:val="Hipervnculo"/>
+            <w:color w:val="auto"/>
+            <w:sz w:val="24"/>
+            <w:u w:val="none"/>
+          </w:rPr>
+          <w:t>Python</w:t>
+        </w:r>
+        <w:proofErr w:type="spellEnd"/>
+      </w:hyperlink>
+      <w:r>
+        <w:rPr>
+          <w:sz w:val="24"/>
+        </w:rPr>
+        <w:t xml:space="preserve">, que respeta el paradigma conocido como </w:t>
+      </w:r>
+      <w:proofErr w:type="spellStart"/>
+      <w:r>
+        <w:rPr>
+          <w:sz w:val="24"/>
+        </w:rPr>
+        <w:t>Model</w:t>
+      </w:r>
+      <w:proofErr w:type="spellEnd"/>
+      <w:r>
+        <w:rPr>
+          <w:sz w:val="24"/>
+        </w:rPr>
+        <w:t xml:space="preserve"> </w:t>
+      </w:r>
+      <w:proofErr w:type="spellStart"/>
+      <w:r>
+        <w:rPr>
+          <w:sz w:val="24"/>
+        </w:rPr>
+        <w:t>Template</w:t>
+      </w:r>
+      <w:proofErr w:type="spellEnd"/>
+      <w:r>
+        <w:rPr>
+          <w:sz w:val="24"/>
+        </w:rPr>
+        <w:t xml:space="preserve"> View. Fue desarrollado en origen para gestionar varias páginas orientadas a noticias de la </w:t>
+      </w:r>
+      <w:proofErr w:type="spellStart"/>
+      <w:r>
+        <w:rPr>
+          <w:sz w:val="24"/>
+        </w:rPr>
+        <w:t>World</w:t>
+      </w:r>
+      <w:proofErr w:type="spellEnd"/>
+      <w:r>
+        <w:rPr>
+          <w:sz w:val="24"/>
+        </w:rPr>
+        <w:t xml:space="preserve"> </w:t>
+      </w:r>
+      <w:proofErr w:type="spellStart"/>
+      <w:r>
+        <w:rPr>
+          <w:sz w:val="24"/>
+        </w:rPr>
+        <w:t>Company</w:t>
+      </w:r>
+      <w:proofErr w:type="spellEnd"/>
+      <w:r>
+        <w:rPr>
+          <w:sz w:val="24"/>
+        </w:rPr>
+        <w:t xml:space="preserve"> de Lawrence, Kansas, y fue liberada al público bajo una </w:t>
+      </w:r>
+      <w:hyperlink r:id="rId45" w:history="1">
+        <w:r>
+          <w:rPr>
+            <w:rStyle w:val="Hipervnculo"/>
+            <w:color w:val="auto"/>
+            <w:sz w:val="24"/>
+            <w:u w:val="none"/>
+          </w:rPr>
+          <w:t>licencia BSD</w:t>
+        </w:r>
+      </w:hyperlink>
+      <w:r>
+        <w:rPr>
+          <w:sz w:val="24"/>
+        </w:rPr>
+        <w:t xml:space="preserve"> en julio de </w:t>
+      </w:r>
+      <w:hyperlink r:id="rId46" w:history="1">
+        <w:r>
+          <w:rPr>
+            <w:rStyle w:val="Hipervnculo"/>
+            <w:color w:val="auto"/>
+            <w:sz w:val="24"/>
+            <w:u w:val="none"/>
+          </w:rPr>
+          <w:t>2005</w:t>
+        </w:r>
+      </w:hyperlink>
+      <w:r>
+        <w:rPr>
+          <w:sz w:val="24"/>
+        </w:rPr>
+        <w:t xml:space="preserve">; el framework fue nombrado en alusión al guitarrista de jazz gitano </w:t>
+      </w:r>
+      <w:hyperlink r:id="rId47" w:history="1">
+        <w:r>
+          <w:rPr>
+            <w:rStyle w:val="Hipervnculo"/>
+            <w:color w:val="auto"/>
+            <w:sz w:val="24"/>
+            <w:u w:val="none"/>
+          </w:rPr>
+          <w:t xml:space="preserve">Django </w:t>
+        </w:r>
+        <w:proofErr w:type="spellStart"/>
+        <w:r>
+          <w:rPr>
+            <w:rStyle w:val="Hipervnculo"/>
+            <w:color w:val="auto"/>
+            <w:sz w:val="24"/>
+            <w:u w:val="none"/>
+          </w:rPr>
+          <w:t>Reinhardt</w:t>
+        </w:r>
+        <w:proofErr w:type="spellEnd"/>
+      </w:hyperlink>
+      <w:r>
+        <w:rPr>
+          <w:sz w:val="24"/>
+        </w:rPr>
+        <w:t>.</w:t>
+      </w:r>
+    </w:p>
+    <w:p>
+      <w:pPr>
+        <w:spacing w:before="100" w:beforeAutospacing="1" w:after="100" w:afterAutospacing="1" w:line="240" w:lineRule="auto"/>
+        <w:rPr>
           <w:rFonts w:eastAsia="Times New Roman" w:cs="Times New Roman"/>
           <w:sz w:val="24"/>
           <w:szCs w:val="24"/>
+          <w:lang w:eastAsia="es-ES"/>
+        </w:rPr>
+      </w:pPr>
+      <w:r>
+        <w:rPr>
+          <w:sz w:val="24"/>
+        </w:rPr>
+        <w:t>Algunas funcionalidades:</w:t>
+      </w:r>
+      <w:r>
+        <w:t xml:space="preserve"> </w:t>
+      </w:r>
+    </w:p>
+    <w:p>
+      <w:pPr>
+        <w:pStyle w:val="Prrafodelista"/>
+        <w:numPr>
+          <w:ilvl w:val="0"/>
+          <w:numId w:val="5"/>
+        </w:numPr>
+        <w:spacing w:before="100" w:beforeAutospacing="1" w:after="100" w:afterAutospacing="1" w:line="240" w:lineRule="auto"/>
+        <w:rPr>
+          <w:rFonts w:eastAsia="Times New Roman" w:cs="Times New Roman"/>
+          <w:sz w:val="24"/>
+          <w:szCs w:val="24"/>
+          <w:lang w:eastAsia="es-ES"/>
+        </w:rPr>
+      </w:pPr>
+      <w:r>
+        <w:rPr>
+          <w:rFonts w:eastAsia="Times New Roman" w:cs="Times New Roman"/>
+          <w:sz w:val="24"/>
+          <w:szCs w:val="24"/>
+          <w:lang w:eastAsia="es-ES"/>
+        </w:rPr>
+        <w:t>El proces</w:t>
+      </w:r>
+      <w:r>
+        <w:rPr>
+          <w:rFonts w:eastAsia="Times New Roman" w:cs="Times New Roman"/>
+          <w:sz w:val="24"/>
+          <w:szCs w:val="24"/>
+          <w:lang w:eastAsia="es-ES"/>
+        </w:rPr>
+        <w:t xml:space="preserve">o </w:t>
+      </w:r>
+      <w:r>
+        <w:rPr>
+          <w:rFonts w:eastAsia="Times New Roman" w:cs="Times New Roman"/>
+          <w:sz w:val="24"/>
+          <w:szCs w:val="24"/>
+          <w:lang w:eastAsia="es-ES"/>
+        </w:rPr>
+        <w:t xml:space="preserve"> condicional  </w:t>
+      </w:r>
+      <w:r>
+        <w:rPr>
+          <w:rFonts w:eastAsia="Times New Roman" w:cs="Times New Roman"/>
+          <w:sz w:val="24"/>
+          <w:szCs w:val="24"/>
+          <w:lang w:eastAsia="es-ES"/>
+        </w:rPr>
+        <w:t>del contenido</w:t>
+      </w:r>
+    </w:p>
+    <w:p>
+      <w:pPr>
+        <w:pStyle w:val="Prrafodelista"/>
+        <w:numPr>
+          <w:ilvl w:val="0"/>
+          <w:numId w:val="5"/>
+        </w:numPr>
+        <w:spacing w:before="100" w:beforeAutospacing="1" w:after="100" w:afterAutospacing="1" w:line="240" w:lineRule="auto"/>
+        <w:rPr>
+          <w:rFonts w:eastAsia="Times New Roman" w:cs="Times New Roman"/>
+          <w:sz w:val="24"/>
+          <w:szCs w:val="24"/>
+          <w:lang w:eastAsia="es-ES"/>
+        </w:rPr>
+      </w:pPr>
+      <w:r>
+        <w:rPr>
+          <w:rFonts w:eastAsia="Times New Roman" w:cs="Times New Roman"/>
+          <w:sz w:val="24"/>
+          <w:szCs w:val="24"/>
+          <w:lang w:eastAsia="es-ES"/>
+        </w:rPr>
+        <w:t>L</w:t>
+      </w:r>
+      <w:r>
+        <w:rPr>
+          <w:rFonts w:eastAsia="Times New Roman" w:cs="Times New Roman"/>
+          <w:sz w:val="24"/>
+          <w:szCs w:val="24"/>
+          <w:lang w:eastAsia="es-ES"/>
+        </w:rPr>
+        <w:t xml:space="preserve">os tipos </w:t>
+      </w:r>
+      <w:r>
+        <w:rPr>
+          <w:rFonts w:eastAsia="Times New Roman" w:cs="Times New Roman"/>
+          <w:sz w:val="24"/>
+          <w:szCs w:val="24"/>
+          <w:lang w:eastAsia="es-ES"/>
+        </w:rPr>
+        <w:t>de contenidos</w:t>
+      </w:r>
+      <w:r>
+        <w:rPr>
+          <w:rFonts w:eastAsia="Times New Roman" w:cs="Times New Roman"/>
+          <w:sz w:val="24"/>
+          <w:szCs w:val="24"/>
+          <w:lang w:eastAsia="es-ES"/>
+        </w:rPr>
+        <w:t xml:space="preserve"> y las relaciones genéricas  </w:t>
+      </w:r>
+    </w:p>
+    <w:p>
+      <w:pPr>
+        <w:pStyle w:val="Prrafodelista"/>
+        <w:numPr>
+          <w:ilvl w:val="0"/>
+          <w:numId w:val="5"/>
+        </w:numPr>
+        <w:spacing w:before="100" w:beforeAutospacing="1" w:after="100" w:afterAutospacing="1" w:line="240" w:lineRule="auto"/>
+        <w:rPr>
+          <w:rFonts w:eastAsia="Times New Roman" w:cs="Times New Roman"/>
+          <w:sz w:val="24"/>
+          <w:szCs w:val="24"/>
+          <w:lang w:eastAsia="es-ES"/>
+        </w:rPr>
+      </w:pPr>
+      <w:r>
+        <w:rPr>
+          <w:rFonts w:eastAsia="Times New Roman" w:cs="Times New Roman"/>
+          <w:sz w:val="24"/>
+          <w:szCs w:val="24"/>
+          <w:lang w:eastAsia="es-ES"/>
+        </w:rPr>
+        <w:t>Paginas planas</w:t>
+      </w:r>
+      <w:r>
+        <w:rPr>
+          <w:rFonts w:eastAsia="Times New Roman" w:cs="Times New Roman"/>
+          <w:sz w:val="24"/>
+          <w:szCs w:val="24"/>
+          <w:lang w:eastAsia="es-ES"/>
+        </w:rPr>
+        <w:t xml:space="preserve">  </w:t>
+      </w:r>
+    </w:p>
+    <w:p>
+      <w:pPr>
+        <w:pStyle w:val="Prrafodelista"/>
+        <w:numPr>
+          <w:ilvl w:val="0"/>
+          <w:numId w:val="5"/>
+        </w:numPr>
+        <w:spacing w:before="100" w:beforeAutospacing="1" w:after="100" w:afterAutospacing="1" w:line="240" w:lineRule="auto"/>
+        <w:rPr>
+          <w:rFonts w:eastAsia="Times New Roman" w:cs="Times New Roman"/>
+          <w:sz w:val="24"/>
+          <w:szCs w:val="24"/>
+          <w:lang w:eastAsia="es-ES"/>
+        </w:rPr>
+      </w:pPr>
+      <w:r>
+        <w:rPr>
+          <w:rFonts w:eastAsia="Times New Roman" w:cs="Times New Roman"/>
+          <w:sz w:val="24"/>
+          <w:szCs w:val="24"/>
+          <w:lang w:eastAsia="es-ES"/>
+        </w:rPr>
+        <w:t>Redireciona</w:t>
+      </w:r>
+    </w:p>
+    <w:p>
+      <w:pPr>
+        <w:pStyle w:val="Prrafodelista"/>
+        <w:numPr>
+          <w:ilvl w:val="0"/>
+          <w:numId w:val="5"/>
+        </w:numPr>
+        <w:spacing w:before="100" w:beforeAutospacing="1" w:after="100" w:afterAutospacing="1" w:line="240" w:lineRule="auto"/>
+        <w:rPr>
+          <w:rFonts w:eastAsia="Times New Roman" w:cs="Times New Roman"/>
+          <w:sz w:val="24"/>
+          <w:szCs w:val="24"/>
+          <w:lang w:eastAsia="es-ES"/>
+        </w:rPr>
+      </w:pPr>
+      <w:r>
+        <w:rPr>
+          <w:rFonts w:eastAsia="Times New Roman" w:cs="Times New Roman"/>
+          <w:sz w:val="24"/>
+          <w:szCs w:val="24"/>
+          <w:lang w:eastAsia="es-ES"/>
+        </w:rPr>
+        <w:t>Señales</w:t>
+      </w:r>
+    </w:p>
+    <w:p>
+      <w:pPr>
+        <w:pStyle w:val="Prrafodelista"/>
+        <w:numPr>
+          <w:ilvl w:val="0"/>
+          <w:numId w:val="5"/>
+        </w:numPr>
+        <w:spacing w:before="100" w:beforeAutospacing="1" w:after="100" w:afterAutospacing="1" w:line="240" w:lineRule="auto"/>
+        <w:rPr>
+          <w:rFonts w:eastAsia="Times New Roman" w:cs="Times New Roman"/>
+          <w:sz w:val="24"/>
+          <w:szCs w:val="24"/>
+          <w:lang w:eastAsia="es-ES"/>
+        </w:rPr>
+      </w:pPr>
+      <w:r>
+        <w:rPr>
+          <w:rFonts w:eastAsia="Times New Roman" w:cs="Times New Roman"/>
+          <w:sz w:val="24"/>
+          <w:szCs w:val="24"/>
+          <w:lang w:eastAsia="es-ES"/>
+        </w:rPr>
+        <w:t xml:space="preserve">el armazón de cheque de sistema  </w:t>
+      </w:r>
+    </w:p>
+    <w:p>
+      <w:pPr>
+        <w:pStyle w:val="Prrafodelista"/>
+        <w:numPr>
+          <w:ilvl w:val="0"/>
+          <w:numId w:val="5"/>
+        </w:numPr>
+        <w:spacing w:before="100" w:beforeAutospacing="1" w:after="100" w:afterAutospacing="1" w:line="240" w:lineRule="auto"/>
+        <w:rPr>
+          <w:rFonts w:eastAsia="Times New Roman" w:cs="Times New Roman"/>
+          <w:sz w:val="24"/>
+          <w:szCs w:val="24"/>
+          <w:lang w:eastAsia="es-ES"/>
+        </w:rPr>
+      </w:pPr>
+      <w:r>
+        <w:rPr>
+          <w:rFonts w:eastAsia="Times New Roman" w:cs="Times New Roman"/>
+          <w:sz w:val="24"/>
+          <w:szCs w:val="24"/>
+          <w:lang w:eastAsia="es-ES"/>
+        </w:rPr>
+        <w:t>Código único</w:t>
+      </w:r>
+      <w:r>
+        <w:rPr>
+          <w:rFonts w:eastAsia="Times New Roman" w:cs="Times New Roman"/>
+          <w:sz w:val="24"/>
+          <w:szCs w:val="24"/>
+          <w:lang w:eastAsia="es-ES"/>
+        </w:rPr>
+        <w:t xml:space="preserve"> en Django</w:t>
+      </w:r>
+    </w:p>
+    <w:p>
+      <w:pPr>
+        <w:pStyle w:val="Ttulo3"/>
+        <w:rPr>
+          <w:rFonts w:asciiTheme="minorHAnsi" w:eastAsia="Times New Roman" w:hAnsiTheme="minorHAnsi"/>
+          <w:sz w:val="24"/>
+          <w:lang w:eastAsia="es-ES"/>
+        </w:rPr>
+      </w:pPr>
+      <w:r>
+        <w:rPr>
+          <w:rFonts w:asciiTheme="minorHAnsi" w:eastAsia="Times New Roman" w:hAnsiTheme="minorHAnsi"/>
+          <w:sz w:val="24"/>
+          <w:lang w:eastAsia="es-ES"/>
+        </w:rPr>
+        <w:t xml:space="preserve">Font </w:t>
+      </w:r>
+      <w:proofErr w:type="spellStart"/>
+      <w:r>
+        <w:rPr>
+          <w:rFonts w:asciiTheme="minorHAnsi" w:eastAsia="Times New Roman" w:hAnsiTheme="minorHAnsi"/>
+          <w:sz w:val="24"/>
+          <w:lang w:eastAsia="es-ES"/>
+        </w:rPr>
+        <w:t>Awesome</w:t>
+      </w:r>
+      <w:proofErr w:type="spellEnd"/>
+      <w:r>
+        <w:rPr>
+          <w:rFonts w:asciiTheme="minorHAnsi" w:eastAsia="Times New Roman" w:hAnsiTheme="minorHAnsi"/>
+          <w:sz w:val="24"/>
+          <w:lang w:eastAsia="es-ES"/>
+        </w:rPr>
+        <w:t xml:space="preserve"> 4.3.0</w:t>
+      </w:r>
+    </w:p>
+    <w:p>
+      <w:pPr>
+        <w:rPr>
           <w:lang w:eastAsia="es-ES"/>
         </w:rPr>
       </w:pPr>
@@ -4890,15 +5599,34 @@
     </w:p>
     <w:p>
       <w:pPr>
+        <w:pStyle w:val="Prrafodelista"/>
+        <w:numPr>
+          <w:ilvl w:val="0"/>
+          <w:numId w:val="5"/>
+        </w:numPr>
         <w:jc w:val="both"/>
         <w:rPr>
-          <w:bCs/>
-          <w:color w:val="00833B" w:themeColor="accent1" w:themeShade="BF"/>
-        </w:rPr>
-      </w:pPr>
-      <w:r>
+          <w:sz w:val="24"/>
+          <w:szCs w:val="24"/>
+        </w:rPr>
+      </w:pPr>
+      <w:r>
+        <w:rPr>
+          <w:sz w:val="24"/>
+          <w:szCs w:val="24"/>
+        </w:rPr>
         <w:br w:type="page"/>
       </w:r>
+    </w:p>
+    <w:p>
+      <w:pPr>
+        <w:spacing w:before="100" w:beforeAutospacing="1" w:after="100" w:afterAutospacing="1" w:line="240" w:lineRule="auto"/>
+        <w:jc w:val="both"/>
+        <w:rPr>
+          <w:sz w:val="24"/>
+          <w:szCs w:val="24"/>
+        </w:rPr>
+      </w:pPr>
     </w:p>
     <w:p>
       <w:pPr>
@@ -4917,7 +5645,6 @@
           <w:sz w:val="40"/>
           <w:szCs w:val="40"/>
         </w:rPr>
-        <w:lastRenderedPageBreak/>
         <w:t>Capítulo 2</w:t>
       </w:r>
       <w:bookmarkEnd w:id="6"/>
@@ -4999,6 +5726,377 @@
         <w:t>Bibliografía</w:t>
       </w:r>
       <w:bookmarkEnd w:id="8"/>
+    </w:p>
+    <w:p>
+      <w:pPr>
+        <w:spacing w:before="100" w:beforeAutospacing="1" w:after="100" w:afterAutospacing="1" w:line="240" w:lineRule="auto"/>
+        <w:jc w:val="both"/>
+        <w:rPr>
+          <w:sz w:val="24"/>
+          <w:szCs w:val="24"/>
+        </w:rPr>
+      </w:pPr>
+      <w:hyperlink r:id="rId48" w:history="1">
+        <w:r>
+          <w:rPr>
+            <w:rStyle w:val="Hipervnculo"/>
+            <w:sz w:val="24"/>
+            <w:szCs w:val="24"/>
+          </w:rPr>
+          <w:t>https://www.djangoproject.com/</w:t>
+        </w:r>
+      </w:hyperlink>
+    </w:p>
+    <w:p>
+      <w:pPr>
+        <w:spacing w:before="100" w:beforeAutospacing="1" w:after="100" w:afterAutospacing="1" w:line="240" w:lineRule="auto"/>
+        <w:jc w:val="both"/>
+        <w:rPr>
+          <w:sz w:val="24"/>
+          <w:szCs w:val="24"/>
+        </w:rPr>
+      </w:pPr>
+      <w:hyperlink r:id="rId49" w:history="1">
+        <w:r>
+          <w:rPr>
+            <w:rStyle w:val="Hipervnculo"/>
+            <w:sz w:val="24"/>
+            <w:szCs w:val="24"/>
+          </w:rPr>
+          <w:t>https://docs.djangoproject.com</w:t>
+        </w:r>
+      </w:hyperlink>
+    </w:p>
+    <w:p>
+      <w:pPr>
+        <w:spacing w:before="100" w:beforeAutospacing="1" w:after="100" w:afterAutospacing="1" w:line="240" w:lineRule="auto"/>
+        <w:jc w:val="both"/>
+        <w:rPr>
+          <w:sz w:val="24"/>
+          <w:szCs w:val="24"/>
+        </w:rPr>
+      </w:pPr>
+      <w:hyperlink r:id="rId50" w:history="1">
+        <w:r>
+          <w:rPr>
+            <w:rStyle w:val="Hipervnculo"/>
+            <w:sz w:val="24"/>
+            <w:szCs w:val="24"/>
+          </w:rPr>
+          <w:t>https://docs.djangoproject.com/en/1.9/releases/1.8.4/</w:t>
+        </w:r>
+      </w:hyperlink>
+    </w:p>
+    <w:p>
+      <w:pPr>
+        <w:spacing w:before="100" w:beforeAutospacing="1" w:after="100" w:afterAutospacing="1" w:line="240" w:lineRule="auto"/>
+        <w:jc w:val="both"/>
+        <w:rPr>
+          <w:sz w:val="24"/>
+          <w:szCs w:val="24"/>
+        </w:rPr>
+      </w:pPr>
+      <w:hyperlink r:id="rId51" w:history="1">
+        <w:r>
+          <w:rPr>
+            <w:rStyle w:val="Hipervnculo"/>
+            <w:sz w:val="24"/>
+            <w:szCs w:val="24"/>
+          </w:rPr>
+          <w:t>http://contribute.jquery.org/code/</w:t>
+        </w:r>
+      </w:hyperlink>
+    </w:p>
+    <w:p>
+      <w:pPr>
+        <w:spacing w:before="100" w:beforeAutospacing="1" w:after="100" w:afterAutospacing="1" w:line="240" w:lineRule="auto"/>
+        <w:jc w:val="both"/>
+        <w:rPr>
+          <w:sz w:val="24"/>
+          <w:szCs w:val="24"/>
+        </w:rPr>
+      </w:pPr>
+      <w:hyperlink r:id="rId52" w:history="1">
+        <w:r>
+          <w:rPr>
+            <w:rStyle w:val="Hipervnculo"/>
+            <w:sz w:val="24"/>
+            <w:szCs w:val="24"/>
+          </w:rPr>
+          <w:t>https://www.djangoproject.com/start/overview/</w:t>
+        </w:r>
+      </w:hyperlink>
+    </w:p>
+    <w:p>
+      <w:pPr>
+        <w:spacing w:before="100" w:beforeAutospacing="1" w:after="100" w:afterAutospacing="1" w:line="240" w:lineRule="auto"/>
+        <w:jc w:val="both"/>
+        <w:rPr>
+          <w:sz w:val="24"/>
+          <w:szCs w:val="24"/>
+        </w:rPr>
+      </w:pPr>
+      <w:hyperlink r:id="rId53" w:history="1">
+        <w:r>
+          <w:rPr>
+            <w:rStyle w:val="Hipervnculo"/>
+            <w:sz w:val="24"/>
+            <w:szCs w:val="24"/>
+          </w:rPr>
+          <w:t>https://github.com/nwcell/psycopg2-windows</w:t>
+        </w:r>
+      </w:hyperlink>
+    </w:p>
+    <w:p>
+      <w:pPr>
+        <w:spacing w:before="100" w:beforeAutospacing="1" w:after="100" w:afterAutospacing="1" w:line="240" w:lineRule="auto"/>
+        <w:jc w:val="both"/>
+        <w:rPr>
+          <w:sz w:val="24"/>
+          <w:szCs w:val="24"/>
+        </w:rPr>
+      </w:pPr>
+      <w:hyperlink r:id="rId54" w:history="1">
+        <w:r>
+          <w:rPr>
+            <w:rStyle w:val="Hipervnculo"/>
+            <w:sz w:val="24"/>
+            <w:szCs w:val="24"/>
+          </w:rPr>
+          <w:t>https://www.nuget.org/packages/FontAwesome.less</w:t>
+        </w:r>
+      </w:hyperlink>
+    </w:p>
+    <w:p>
+      <w:pPr>
+        <w:spacing w:before="100" w:beforeAutospacing="1" w:after="100" w:afterAutospacing="1" w:line="240" w:lineRule="auto"/>
+        <w:jc w:val="both"/>
+        <w:rPr>
+          <w:sz w:val="24"/>
+          <w:szCs w:val="24"/>
+        </w:rPr>
+      </w:pPr>
+      <w:hyperlink r:id="rId55" w:history="1">
+        <w:r>
+          <w:rPr>
+            <w:rStyle w:val="Hipervnculo"/>
+            <w:sz w:val="24"/>
+            <w:szCs w:val="24"/>
+          </w:rPr>
+          <w:t>https://www.odoo.com/apps/modules/8.0/website_font_awesome_4_3/</w:t>
+        </w:r>
+      </w:hyperlink>
+    </w:p>
+    <w:p>
+      <w:pPr>
+        <w:spacing w:before="100" w:beforeAutospacing="1" w:after="100" w:afterAutospacing="1" w:line="240" w:lineRule="auto"/>
+        <w:jc w:val="both"/>
+        <w:rPr>
+          <w:sz w:val="24"/>
+          <w:szCs w:val="24"/>
+        </w:rPr>
+      </w:pPr>
+      <w:hyperlink r:id="rId56" w:history="1">
+        <w:r>
+          <w:rPr>
+            <w:rStyle w:val="Hipervnculo"/>
+            <w:sz w:val="24"/>
+            <w:szCs w:val="24"/>
+          </w:rPr>
+          <w:t>http://docs.nuget.org/</w:t>
+        </w:r>
+      </w:hyperlink>
+    </w:p>
+    <w:p>
+      <w:pPr>
+        <w:spacing w:before="100" w:beforeAutospacing="1" w:after="100" w:afterAutospacing="1" w:line="240" w:lineRule="auto"/>
+        <w:jc w:val="both"/>
+        <w:rPr>
+          <w:sz w:val="24"/>
+          <w:szCs w:val="24"/>
+        </w:rPr>
+      </w:pPr>
+      <w:hyperlink r:id="rId57" w:history="1">
+        <w:r>
+          <w:rPr>
+            <w:rStyle w:val="Hipervnculo"/>
+            <w:sz w:val="24"/>
+            <w:szCs w:val="24"/>
+          </w:rPr>
+          <w:t>http://blog.jetbrains.com/pycharm/</w:t>
+        </w:r>
+      </w:hyperlink>
+    </w:p>
+    <w:p>
+      <w:pPr>
+        <w:spacing w:before="100" w:beforeAutospacing="1" w:after="100" w:afterAutospacing="1" w:line="240" w:lineRule="auto"/>
+        <w:jc w:val="both"/>
+        <w:rPr>
+          <w:sz w:val="24"/>
+          <w:szCs w:val="24"/>
+        </w:rPr>
+      </w:pPr>
+      <w:hyperlink r:id="rId58" w:history="1">
+        <w:r>
+          <w:rPr>
+            <w:rStyle w:val="Hipervnculo"/>
+            <w:sz w:val="24"/>
+            <w:szCs w:val="24"/>
+          </w:rPr>
+          <w:t>https://www.odoo.com/apps/modules/8.0/website_font_awesome_4_3/</w:t>
+        </w:r>
+      </w:hyperlink>
+    </w:p>
+    <w:p>
+      <w:pPr>
+        <w:spacing w:before="100" w:beforeAutospacing="1" w:after="100" w:afterAutospacing="1" w:line="240" w:lineRule="auto"/>
+        <w:jc w:val="both"/>
+        <w:rPr>
+          <w:sz w:val="24"/>
+          <w:szCs w:val="24"/>
+        </w:rPr>
+      </w:pPr>
+      <w:hyperlink r:id="rId59" w:history="1">
+        <w:r>
+          <w:rPr>
+            <w:rStyle w:val="Hipervnculo"/>
+            <w:sz w:val="24"/>
+            <w:szCs w:val="24"/>
+          </w:rPr>
+          <w:t>http://initd.org/psycopg/</w:t>
+        </w:r>
+      </w:hyperlink>
+    </w:p>
+    <w:p>
+      <w:pPr>
+        <w:spacing w:before="100" w:beforeAutospacing="1" w:after="100" w:afterAutospacing="1" w:line="240" w:lineRule="auto"/>
+        <w:jc w:val="both"/>
+        <w:rPr>
+          <w:sz w:val="24"/>
+          <w:szCs w:val="24"/>
+        </w:rPr>
+      </w:pPr>
+      <w:hyperlink r:id="rId60" w:history="1">
+        <w:r>
+          <w:rPr>
+            <w:rStyle w:val="Hipervnculo"/>
+            <w:sz w:val="24"/>
+            <w:szCs w:val="24"/>
+          </w:rPr>
+          <w:t>http://stackoverflow.com/questions/tagged/psycopg2</w:t>
+        </w:r>
+      </w:hyperlink>
+    </w:p>
+    <w:p>
+      <w:pPr>
+        <w:spacing w:before="100" w:beforeAutospacing="1" w:after="100" w:afterAutospacing="1" w:line="240" w:lineRule="auto"/>
+        <w:jc w:val="both"/>
+        <w:rPr>
+          <w:sz w:val="24"/>
+          <w:szCs w:val="24"/>
+        </w:rPr>
+      </w:pPr>
+      <w:hyperlink r:id="rId61" w:history="1">
+        <w:r>
+          <w:rPr>
+            <w:rStyle w:val="Hipervnculo"/>
+            <w:sz w:val="24"/>
+            <w:szCs w:val="24"/>
+          </w:rPr>
+          <w:t>https://www.apachefriends.org/es/index.html</w:t>
+        </w:r>
+      </w:hyperlink>
+    </w:p>
+    <w:p>
+      <w:pPr>
+        <w:spacing w:before="100" w:beforeAutospacing="1" w:after="100" w:afterAutospacing="1" w:line="240" w:lineRule="auto"/>
+        <w:jc w:val="both"/>
+        <w:rPr>
+          <w:sz w:val="24"/>
+          <w:szCs w:val="24"/>
+        </w:rPr>
+      </w:pPr>
+      <w:hyperlink r:id="rId62" w:history="1">
+        <w:r>
+          <w:rPr>
+            <w:rStyle w:val="Hipervnculo"/>
+            <w:sz w:val="24"/>
+            <w:szCs w:val="24"/>
+          </w:rPr>
+          <w:t>https://es.wikipedia.org/wiki/XAMPP</w:t>
+        </w:r>
+      </w:hyperlink>
+    </w:p>
+    <w:p>
+      <w:pPr>
+        <w:spacing w:before="100" w:beforeAutospacing="1" w:after="100" w:afterAutospacing="1" w:line="240" w:lineRule="auto"/>
+        <w:jc w:val="both"/>
+        <w:rPr>
+          <w:sz w:val="24"/>
+          <w:szCs w:val="24"/>
+        </w:rPr>
+      </w:pPr>
+      <w:hyperlink r:id="rId63" w:history="1">
+        <w:r>
+          <w:rPr>
+            <w:rStyle w:val="Hipervnculo"/>
+            <w:sz w:val="24"/>
+            <w:szCs w:val="24"/>
+          </w:rPr>
+          <w:t>http://sourceforge.net/projects/xampp/</w:t>
+        </w:r>
+      </w:hyperlink>
+    </w:p>
+    <w:p>
+      <w:pPr>
+        <w:spacing w:before="100" w:beforeAutospacing="1" w:after="100" w:afterAutospacing="1" w:line="240" w:lineRule="auto"/>
+        <w:jc w:val="both"/>
+        <w:rPr>
+          <w:sz w:val="24"/>
+          <w:szCs w:val="24"/>
+        </w:rPr>
+      </w:pPr>
+      <w:hyperlink r:id="rId64" w:history="1">
+        <w:r>
+          <w:rPr>
+            <w:rStyle w:val="Hipervnculo"/>
+            <w:sz w:val="24"/>
+            <w:szCs w:val="24"/>
+          </w:rPr>
+          <w:t>http://xampp.uptodown.com/?EsetProtoscanCtx=a798f0</w:t>
+        </w:r>
+      </w:hyperlink>
+    </w:p>
+    <w:p>
+      <w:pPr>
+        <w:spacing w:before="100" w:beforeAutospacing="1" w:after="100" w:afterAutospacing="1" w:line="240" w:lineRule="auto"/>
+        <w:jc w:val="both"/>
+        <w:rPr>
+          <w:sz w:val="24"/>
+          <w:szCs w:val="24"/>
+        </w:rPr>
+      </w:pPr>
+    </w:p>
+    <w:p>
+      <w:pPr>
+        <w:spacing w:before="100" w:beforeAutospacing="1" w:after="100" w:afterAutospacing="1" w:line="240" w:lineRule="auto"/>
+        <w:jc w:val="both"/>
+        <w:rPr>
+          <w:rFonts w:eastAsia="Times New Roman" w:cs="Times New Roman"/>
+          <w:sz w:val="24"/>
+          <w:szCs w:val="24"/>
+          <w:lang w:eastAsia="es-ES"/>
+        </w:rPr>
+      </w:pPr>
+    </w:p>
+    <w:p>
+      <w:pPr>
+        <w:jc w:val="both"/>
+        <w:rPr>
+          <w:bCs/>
+          <w:color w:val="00833B" w:themeColor="accent1" w:themeShade="BF"/>
+        </w:rPr>
+      </w:pPr>
     </w:p>
     <w:sectPr>
       <w:pgSz w:w="11906" w:h="16838" w:code="9"/>
@@ -5064,6 +6162,156 @@
 <file path=word/numbering.xml><?xml version="1.0" encoding="utf-8"?>
 <w:numbering xmlns:wpc="http://schemas.microsoft.com/office/word/2010/wordprocessingCanvas" xmlns:mc="http://schemas.openxmlformats.org/markup-compatibility/2006" xmlns:o="urn:schemas-microsoft-com:office:office" xmlns:r="http://schemas.openxmlformats.org/officeDocument/2006/relationships" xmlns:m="http://schemas.openxmlformats.org/officeDocument/2006/math" xmlns:v="urn:schemas-microsoft-com:vml" xmlns:wp14="http://schemas.microsoft.com/office/word/2010/wordprocessingDrawing" xmlns:wp="http://schemas.openxmlformats.org/drawingml/2006/wordprocessingDrawing" xmlns:w10="urn:schemas-microsoft-com:office:word" xmlns:w="http://schemas.openxmlformats.org/wordprocessingml/2006/main" xmlns:w14="http://schemas.microsoft.com/office/word/2010/wordml" xmlns:wpg="http://schemas.microsoft.com/office/word/2010/wordprocessingGroup" xmlns:wpi="http://schemas.microsoft.com/office/word/2010/wordprocessingInk" xmlns:wne="http://schemas.microsoft.com/office/word/2006/wordml" xmlns:wps="http://schemas.microsoft.com/office/word/2010/wordprocessingShape" mc:Ignorable="w14 wp14">
   <w:abstractNum w:abstractNumId="0">
+    <w:nsid w:val="000C6D05"/>
+    <w:multiLevelType w:val="multilevel"/>
+    <w:tmpl w:val="90407586"/>
+    <w:lvl w:ilvl="0">
+      <w:start w:val="1"/>
+      <w:numFmt w:val="decimal"/>
+      <w:lvlText w:val="%1."/>
+      <w:lvlJc w:val="left"/>
+      <w:pPr>
+        <w:tabs>
+          <w:tab w:val="num" w:pos="720"/>
+        </w:tabs>
+        <w:ind w:left="720" w:hanging="360"/>
+      </w:pPr>
+      <w:rPr>
+        <w:rFonts w:hint="default"/>
+        <w:color w:val="00B050"/>
+        <w:sz w:val="24"/>
+      </w:rPr>
+    </w:lvl>
+    <w:lvl w:ilvl="1">
+      <w:start w:val="1"/>
+      <w:numFmt w:val="bullet"/>
+      <w:lvlText w:val="o"/>
+      <w:lvlJc w:val="left"/>
+      <w:pPr>
+        <w:tabs>
+          <w:tab w:val="num" w:pos="1440"/>
+        </w:tabs>
+        <w:ind w:left="1440" w:hanging="360"/>
+      </w:pPr>
+      <w:rPr>
+        <w:rFonts w:ascii="Courier New" w:hAnsi="Courier New" w:hint="default"/>
+        <w:sz w:val="20"/>
+      </w:rPr>
+    </w:lvl>
+    <w:lvl w:ilvl="2" w:tentative="1">
+      <w:start w:val="1"/>
+      <w:numFmt w:val="bullet"/>
+      <w:lvlText w:val=""/>
+      <w:lvlJc w:val="left"/>
+      <w:pPr>
+        <w:tabs>
+          <w:tab w:val="num" w:pos="2160"/>
+        </w:tabs>
+        <w:ind w:left="2160" w:hanging="360"/>
+      </w:pPr>
+      <w:rPr>
+        <w:rFonts w:ascii="Wingdings" w:hAnsi="Wingdings" w:hint="default"/>
+        <w:sz w:val="20"/>
+      </w:rPr>
+    </w:lvl>
+    <w:lvl w:ilvl="3" w:tentative="1">
+      <w:start w:val="1"/>
+      <w:numFmt w:val="bullet"/>
+      <w:lvlText w:val=""/>
+      <w:lvlJc w:val="left"/>
+      <w:pPr>
+        <w:tabs>
+          <w:tab w:val="num" w:pos="2880"/>
+        </w:tabs>
+        <w:ind w:left="2880" w:hanging="360"/>
+      </w:pPr>
+      <w:rPr>
+        <w:rFonts w:ascii="Wingdings" w:hAnsi="Wingdings" w:hint="default"/>
+        <w:sz w:val="20"/>
+      </w:rPr>
+    </w:lvl>
+    <w:lvl w:ilvl="4" w:tentative="1">
+      <w:start w:val="1"/>
+      <w:numFmt w:val="bullet"/>
+      <w:lvlText w:val=""/>
+      <w:lvlJc w:val="left"/>
+      <w:pPr>
+        <w:tabs>
+          <w:tab w:val="num" w:pos="3600"/>
+        </w:tabs>
+        <w:ind w:left="3600" w:hanging="360"/>
+      </w:pPr>
+      <w:rPr>
+        <w:rFonts w:ascii="Wingdings" w:hAnsi="Wingdings" w:hint="default"/>
+        <w:sz w:val="20"/>
+      </w:rPr>
+    </w:lvl>
+    <w:lvl w:ilvl="5" w:tentative="1">
+      <w:start w:val="1"/>
+      <w:numFmt w:val="bullet"/>
+      <w:lvlText w:val=""/>
+      <w:lvlJc w:val="left"/>
+      <w:pPr>
+        <w:tabs>
+          <w:tab w:val="num" w:pos="4320"/>
+        </w:tabs>
+        <w:ind w:left="4320" w:hanging="360"/>
+      </w:pPr>
+      <w:rPr>
+        <w:rFonts w:ascii="Wingdings" w:hAnsi="Wingdings" w:hint="default"/>
+        <w:sz w:val="20"/>
+      </w:rPr>
+    </w:lvl>
+    <w:lvl w:ilvl="6" w:tentative="1">
+      <w:start w:val="1"/>
+      <w:numFmt w:val="bullet"/>
+      <w:lvlText w:val=""/>
+      <w:lvlJc w:val="left"/>
+      <w:pPr>
+        <w:tabs>
+          <w:tab w:val="num" w:pos="5040"/>
+        </w:tabs>
+        <w:ind w:left="5040" w:hanging="360"/>
+      </w:pPr>
+      <w:rPr>
+        <w:rFonts w:ascii="Wingdings" w:hAnsi="Wingdings" w:hint="default"/>
+        <w:sz w:val="20"/>
+      </w:rPr>
+    </w:lvl>
+    <w:lvl w:ilvl="7" w:tentative="1">
+      <w:start w:val="1"/>
+      <w:numFmt w:val="bullet"/>
+      <w:lvlText w:val=""/>
+      <w:lvlJc w:val="left"/>
+      <w:pPr>
+        <w:tabs>
+          <w:tab w:val="num" w:pos="5760"/>
+        </w:tabs>
+        <w:ind w:left="5760" w:hanging="360"/>
+      </w:pPr>
+      <w:rPr>
+        <w:rFonts w:ascii="Wingdings" w:hAnsi="Wingdings" w:hint="default"/>
+        <w:sz w:val="20"/>
+      </w:rPr>
+    </w:lvl>
+    <w:lvl w:ilvl="8" w:tentative="1">
+      <w:start w:val="1"/>
+      <w:numFmt w:val="bullet"/>
+      <w:lvlText w:val=""/>
+      <w:lvlJc w:val="left"/>
+      <w:pPr>
+        <w:tabs>
+          <w:tab w:val="num" w:pos="6480"/>
+        </w:tabs>
+        <w:ind w:left="6480" w:hanging="360"/>
+      </w:pPr>
+      <w:rPr>
+        <w:rFonts w:ascii="Wingdings" w:hAnsi="Wingdings" w:hint="default"/>
+        <w:sz w:val="20"/>
+      </w:rPr>
+    </w:lvl>
+  </w:abstractNum>
+  <w:abstractNum w:abstractNumId="1">
     <w:nsid w:val="0FEC0171"/>
     <w:multiLevelType w:val="multilevel"/>
     <w:tmpl w:val="999C9C6A"/>
@@ -5213,7 +6461,157 @@
       </w:rPr>
     </w:lvl>
   </w:abstractNum>
-  <w:abstractNum w:abstractNumId="1">
+  <w:abstractNum w:abstractNumId="2">
+    <w:nsid w:val="57971305"/>
+    <w:multiLevelType w:val="multilevel"/>
+    <w:tmpl w:val="90407586"/>
+    <w:lvl w:ilvl="0">
+      <w:start w:val="1"/>
+      <w:numFmt w:val="decimal"/>
+      <w:lvlText w:val="%1."/>
+      <w:lvlJc w:val="left"/>
+      <w:pPr>
+        <w:tabs>
+          <w:tab w:val="num" w:pos="720"/>
+        </w:tabs>
+        <w:ind w:left="720" w:hanging="360"/>
+      </w:pPr>
+      <w:rPr>
+        <w:rFonts w:hint="default"/>
+        <w:color w:val="00B050"/>
+        <w:sz w:val="24"/>
+      </w:rPr>
+    </w:lvl>
+    <w:lvl w:ilvl="1" w:tentative="1">
+      <w:start w:val="1"/>
+      <w:numFmt w:val="bullet"/>
+      <w:lvlText w:val="o"/>
+      <w:lvlJc w:val="left"/>
+      <w:pPr>
+        <w:tabs>
+          <w:tab w:val="num" w:pos="1440"/>
+        </w:tabs>
+        <w:ind w:left="1440" w:hanging="360"/>
+      </w:pPr>
+      <w:rPr>
+        <w:rFonts w:ascii="Courier New" w:hAnsi="Courier New" w:hint="default"/>
+        <w:sz w:val="20"/>
+      </w:rPr>
+    </w:lvl>
+    <w:lvl w:ilvl="2" w:tentative="1">
+      <w:start w:val="1"/>
+      <w:numFmt w:val="bullet"/>
+      <w:lvlText w:val=""/>
+      <w:lvlJc w:val="left"/>
+      <w:pPr>
+        <w:tabs>
+          <w:tab w:val="num" w:pos="2160"/>
+        </w:tabs>
+        <w:ind w:left="2160" w:hanging="360"/>
+      </w:pPr>
+      <w:rPr>
+        <w:rFonts w:ascii="Wingdings" w:hAnsi="Wingdings" w:hint="default"/>
+        <w:sz w:val="20"/>
+      </w:rPr>
+    </w:lvl>
+    <w:lvl w:ilvl="3" w:tentative="1">
+      <w:start w:val="1"/>
+      <w:numFmt w:val="bullet"/>
+      <w:lvlText w:val=""/>
+      <w:lvlJc w:val="left"/>
+      <w:pPr>
+        <w:tabs>
+          <w:tab w:val="num" w:pos="2880"/>
+        </w:tabs>
+        <w:ind w:left="2880" w:hanging="360"/>
+      </w:pPr>
+      <w:rPr>
+        <w:rFonts w:ascii="Wingdings" w:hAnsi="Wingdings" w:hint="default"/>
+        <w:sz w:val="20"/>
+      </w:rPr>
+    </w:lvl>
+    <w:lvl w:ilvl="4" w:tentative="1">
+      <w:start w:val="1"/>
+      <w:numFmt w:val="bullet"/>
+      <w:lvlText w:val=""/>
+      <w:lvlJc w:val="left"/>
+      <w:pPr>
+        <w:tabs>
+          <w:tab w:val="num" w:pos="3600"/>
+        </w:tabs>
+        <w:ind w:left="3600" w:hanging="360"/>
+      </w:pPr>
+      <w:rPr>
+        <w:rFonts w:ascii="Wingdings" w:hAnsi="Wingdings" w:hint="default"/>
+        <w:sz w:val="20"/>
+      </w:rPr>
+    </w:lvl>
+    <w:lvl w:ilvl="5" w:tentative="1">
+      <w:start w:val="1"/>
+      <w:numFmt w:val="bullet"/>
+      <w:lvlText w:val=""/>
+      <w:lvlJc w:val="left"/>
+      <w:pPr>
+        <w:tabs>
+          <w:tab w:val="num" w:pos="4320"/>
+        </w:tabs>
+        <w:ind w:left="4320" w:hanging="360"/>
+      </w:pPr>
+      <w:rPr>
+        <w:rFonts w:ascii="Wingdings" w:hAnsi="Wingdings" w:hint="default"/>
+        <w:sz w:val="20"/>
+      </w:rPr>
+    </w:lvl>
+    <w:lvl w:ilvl="6" w:tentative="1">
+      <w:start w:val="1"/>
+      <w:numFmt w:val="bullet"/>
+      <w:lvlText w:val=""/>
+      <w:lvlJc w:val="left"/>
+      <w:pPr>
+        <w:tabs>
+          <w:tab w:val="num" w:pos="5040"/>
+        </w:tabs>
+        <w:ind w:left="5040" w:hanging="360"/>
+      </w:pPr>
+      <w:rPr>
+        <w:rFonts w:ascii="Wingdings" w:hAnsi="Wingdings" w:hint="default"/>
+        <w:sz w:val="20"/>
+      </w:rPr>
+    </w:lvl>
+    <w:lvl w:ilvl="7" w:tentative="1">
+      <w:start w:val="1"/>
+      <w:numFmt w:val="bullet"/>
+      <w:lvlText w:val=""/>
+      <w:lvlJc w:val="left"/>
+      <w:pPr>
+        <w:tabs>
+          <w:tab w:val="num" w:pos="5760"/>
+        </w:tabs>
+        <w:ind w:left="5760" w:hanging="360"/>
+      </w:pPr>
+      <w:rPr>
+        <w:rFonts w:ascii="Wingdings" w:hAnsi="Wingdings" w:hint="default"/>
+        <w:sz w:val="20"/>
+      </w:rPr>
+    </w:lvl>
+    <w:lvl w:ilvl="8" w:tentative="1">
+      <w:start w:val="1"/>
+      <w:numFmt w:val="bullet"/>
+      <w:lvlText w:val=""/>
+      <w:lvlJc w:val="left"/>
+      <w:pPr>
+        <w:tabs>
+          <w:tab w:val="num" w:pos="6480"/>
+        </w:tabs>
+        <w:ind w:left="6480" w:hanging="360"/>
+      </w:pPr>
+      <w:rPr>
+        <w:rFonts w:ascii="Wingdings" w:hAnsi="Wingdings" w:hint="default"/>
+        <w:sz w:val="20"/>
+      </w:rPr>
+    </w:lvl>
+  </w:abstractNum>
+  <w:abstractNum w:abstractNumId="3">
     <w:nsid w:val="61FB38DF"/>
     <w:multiLevelType w:val="multilevel"/>
     <w:tmpl w:val="7E60CDAC"/>
@@ -5364,7 +6762,7 @@
       </w:rPr>
     </w:lvl>
   </w:abstractNum>
-  <w:abstractNum w:abstractNumId="2">
+  <w:abstractNum w:abstractNumId="4">
     <w:nsid w:val="6507172E"/>
     <w:multiLevelType w:val="multilevel"/>
     <w:tmpl w:val="7E60CDAC"/>
@@ -5516,12 +6914,18 @@
     </w:lvl>
   </w:abstractNum>
   <w:num w:numId="1">
+    <w:abstractNumId w:val="4"/>
+  </w:num>
+  <w:num w:numId="2">
+    <w:abstractNumId w:val="3"/>
+  </w:num>
+  <w:num w:numId="3">
+    <w:abstractNumId w:val="1"/>
+  </w:num>
+  <w:num w:numId="4">
     <w:abstractNumId w:val="2"/>
   </w:num>
-  <w:num w:numId="2">
-    <w:abstractNumId w:val="1"/>
-  </w:num>
-  <w:num w:numId="3">
+  <w:num w:numId="5">
     <w:abstractNumId w:val="0"/>
   </w:num>
 </w:numbering>
@@ -6053,6 +7457,17 @@
       <w:szCs w:val="20"/>
     </w:rPr>
   </w:style>
+  <w:style w:type="paragraph" w:styleId="Prrafodelista">
+    <w:name w:val="List Paragraph"/>
+    <w:basedOn w:val="Normal"/>
+    <w:uiPriority w:val="34"/>
+    <w:qFormat/>
+    <w:rsid w:val="00D975EC"/>
+    <w:pPr>
+      <w:ind w:left="720"/>
+      <w:contextualSpacing/>
+    </w:pPr>
+  </w:style>
 </w:styles>
 </file>
 
@@ -6582,6 +7997,17 @@
       <w:szCs w:val="20"/>
     </w:rPr>
   </w:style>
+  <w:style w:type="paragraph" w:styleId="Prrafodelista">
+    <w:name w:val="List Paragraph"/>
+    <w:basedOn w:val="Normal"/>
+    <w:uiPriority w:val="34"/>
+    <w:qFormat/>
+    <w:rsid w:val="00D975EC"/>
+    <w:pPr>
+      <w:ind w:left="720"/>
+      <w:contextualSpacing/>
+    </w:pPr>
+  </w:style>
 </w:styles>
 </file>
 
@@ -6875,7 +8301,7 @@
 </file>
 
 <file path=customXml/itemProps1.xml><?xml version="1.0" encoding="utf-8"?>
-<ds:datastoreItem xmlns:ds="http://schemas.openxmlformats.org/officeDocument/2006/customXml" ds:itemID="{AC4BEEA5-71F2-4E76-AE66-1BB013559A58}">
+<ds:datastoreItem xmlns:ds="http://schemas.openxmlformats.org/officeDocument/2006/customXml" ds:itemID="{024BA2CB-3A61-425A-87FB-957609A2A2D2}">
   <ds:schemaRefs>
     <ds:schemaRef ds:uri="http://schemas.openxmlformats.org/officeDocument/2006/bibliography"/>
   </ds:schemaRefs>

</xml_diff>

<commit_message>
agrege Font awesome 4.3.0
</commit_message>
<xml_diff>
--- a/docs/Trabajo.docx
+++ b/docs/Trabajo.docx
@@ -5365,6 +5365,7 @@
           <w:numId w:val="5"/>
         </w:numPr>
         <w:spacing w:before="100" w:beforeAutospacing="1" w:after="100" w:afterAutospacing="1" w:line="240" w:lineRule="auto"/>
+        <w:jc w:val="both"/>
         <w:rPr>
           <w:rFonts w:eastAsia="Times New Roman" w:cs="Times New Roman"/>
           <w:sz w:val="24"/>
@@ -5417,6 +5418,7 @@
           <w:numId w:val="5"/>
         </w:numPr>
         <w:spacing w:before="100" w:beforeAutospacing="1" w:after="100" w:afterAutospacing="1" w:line="240" w:lineRule="auto"/>
+        <w:jc w:val="both"/>
         <w:rPr>
           <w:rFonts w:eastAsia="Times New Roman" w:cs="Times New Roman"/>
           <w:sz w:val="24"/>
@@ -5451,6 +5453,7 @@
           <w:numId w:val="5"/>
         </w:numPr>
         <w:spacing w:before="100" w:beforeAutospacing="1" w:after="100" w:afterAutospacing="1" w:line="240" w:lineRule="auto"/>
+        <w:jc w:val="both"/>
         <w:rPr>
           <w:rFonts w:eastAsia="Times New Roman" w:cs="Times New Roman"/>
           <w:sz w:val="24"/>
@@ -5476,6 +5479,7 @@
           <w:numId w:val="5"/>
         </w:numPr>
         <w:spacing w:before="100" w:beforeAutospacing="1" w:after="100" w:afterAutospacing="1" w:line="240" w:lineRule="auto"/>
+        <w:jc w:val="both"/>
         <w:rPr>
           <w:rFonts w:eastAsia="Times New Roman" w:cs="Times New Roman"/>
           <w:sz w:val="24"/>
@@ -5501,6 +5505,7 @@
           <w:numId w:val="5"/>
         </w:numPr>
         <w:spacing w:before="100" w:beforeAutospacing="1" w:after="100" w:afterAutospacing="1" w:line="240" w:lineRule="auto"/>
+        <w:jc w:val="both"/>
         <w:rPr>
           <w:rFonts w:eastAsia="Times New Roman" w:cs="Times New Roman"/>
           <w:sz w:val="24"/>
@@ -5526,6 +5531,7 @@
           <w:numId w:val="5"/>
         </w:numPr>
         <w:spacing w:before="100" w:beforeAutospacing="1" w:after="100" w:afterAutospacing="1" w:line="240" w:lineRule="auto"/>
+        <w:jc w:val="both"/>
         <w:rPr>
           <w:rFonts w:eastAsia="Times New Roman" w:cs="Times New Roman"/>
           <w:sz w:val="24"/>
@@ -5555,6 +5561,7 @@
     <w:p>
       <w:pPr>
         <w:pStyle w:val="Ttulo3"/>
+        <w:jc w:val="both"/>
         <w:rPr>
           <w:rFonts w:asciiTheme="minorHAnsi" w:eastAsia="Times New Roman" w:hAnsiTheme="minorHAnsi"/>
           <w:sz w:val="24"/>
@@ -5590,29 +5597,262 @@
     </w:p>
     <w:p>
       <w:pPr>
-        <w:rPr>
-          <w:lang w:eastAsia="es-ES"/>
-        </w:rPr>
-      </w:pPr>
+        <w:jc w:val="both"/>
+        <w:rPr>
+          <w:sz w:val="24"/>
+          <w:lang w:eastAsia="es-ES"/>
+        </w:rPr>
+      </w:pPr>
+      <w:r>
+        <w:rPr>
+          <w:sz w:val="24"/>
+          <w:lang w:eastAsia="es-ES"/>
+        </w:rPr>
+        <w:t>Es una gran fuente</w:t>
+      </w:r>
+      <w:r>
+        <w:rPr>
+          <w:sz w:val="24"/>
+          <w:lang w:eastAsia="es-ES"/>
+        </w:rPr>
+        <w:t xml:space="preserve"> de iconos que comúnmente se une con proyectos web de </w:t>
+      </w:r>
+      <w:proofErr w:type="spellStart"/>
+      <w:r>
+        <w:rPr>
+          <w:sz w:val="24"/>
+          <w:lang w:eastAsia="es-ES"/>
+        </w:rPr>
+        <w:t>Bootstrap</w:t>
+      </w:r>
+      <w:proofErr w:type="spellEnd"/>
+      <w:r>
+        <w:rPr>
+          <w:sz w:val="24"/>
+          <w:lang w:eastAsia="es-ES"/>
+        </w:rPr>
+        <w:t xml:space="preserve">. Es una librería con 479 iconos, más grande que la librería nativa de </w:t>
+      </w:r>
+      <w:proofErr w:type="spellStart"/>
+      <w:r>
+        <w:rPr>
+          <w:sz w:val="24"/>
+          <w:lang w:eastAsia="es-ES"/>
+        </w:rPr>
+        <w:t>Bootstrap</w:t>
+      </w:r>
+      <w:proofErr w:type="spellEnd"/>
+      <w:r>
+        <w:rPr>
+          <w:sz w:val="24"/>
+          <w:lang w:eastAsia="es-ES"/>
+        </w:rPr>
+        <w:t xml:space="preserve"> 3 (</w:t>
+      </w:r>
+      <w:proofErr w:type="spellStart"/>
+      <w:r>
+        <w:rPr>
+          <w:sz w:val="24"/>
+          <w:lang w:eastAsia="es-ES"/>
+        </w:rPr>
+        <w:t>glyphicons</w:t>
+      </w:r>
+      <w:proofErr w:type="spellEnd"/>
+      <w:r>
+        <w:rPr>
+          <w:sz w:val="24"/>
+          <w:lang w:eastAsia="es-ES"/>
+        </w:rPr>
+        <w:t>) y se puede encontrar rasgos únicos en ellos como, girar, arrojar, apilar, entre otros.</w:t>
+      </w:r>
+    </w:p>
+    <w:p>
+      <w:pPr>
+        <w:jc w:val="both"/>
+        <w:rPr>
+          <w:sz w:val="24"/>
+        </w:rPr>
+      </w:pPr>
+      <w:r>
+        <w:rPr>
+          <w:sz w:val="24"/>
+        </w:rPr>
+        <w:t xml:space="preserve">Font </w:t>
+      </w:r>
+      <w:proofErr w:type="spellStart"/>
+      <w:r>
+        <w:rPr>
+          <w:sz w:val="24"/>
+        </w:rPr>
+        <w:t>Awesome</w:t>
+      </w:r>
+      <w:proofErr w:type="spellEnd"/>
+      <w:r>
+        <w:rPr>
+          <w:sz w:val="24"/>
+        </w:rPr>
+        <w:t xml:space="preserve"> </w:t>
+      </w:r>
+      <w:r>
+        <w:rPr>
+          <w:sz w:val="24"/>
+        </w:rPr>
+        <w:t>es una fuente que está hecha de símbolos</w:t>
+      </w:r>
+      <w:r>
+        <w:rPr>
+          <w:sz w:val="24"/>
+        </w:rPr>
+        <w:t>, icon</w:t>
+      </w:r>
+      <w:r>
+        <w:rPr>
+          <w:sz w:val="24"/>
+        </w:rPr>
+        <w:t xml:space="preserve">os, o </w:t>
+      </w:r>
+      <w:r>
+        <w:rPr>
+          <w:sz w:val="24"/>
+        </w:rPr>
+        <w:t>pictogram</w:t>
+      </w:r>
+      <w:r>
+        <w:rPr>
+          <w:sz w:val="24"/>
+        </w:rPr>
+        <w:t>a</w:t>
+      </w:r>
+      <w:r>
+        <w:rPr>
+          <w:sz w:val="24"/>
+        </w:rPr>
+        <w:t>s (</w:t>
+      </w:r>
+      <w:r>
+        <w:rPr>
+          <w:sz w:val="24"/>
+        </w:rPr>
+        <w:t>cualquier cosa que se prefiera llamarlos)</w:t>
+      </w:r>
+      <w:r>
+        <w:rPr>
+          <w:sz w:val="24"/>
+        </w:rPr>
+        <w:t xml:space="preserve"> </w:t>
+      </w:r>
+      <w:r>
+        <w:rPr>
+          <w:sz w:val="24"/>
+        </w:rPr>
+        <w:t>que se puede usar en una página web, igual que una fuente</w:t>
+      </w:r>
+      <w:r>
+        <w:rPr>
+          <w:sz w:val="24"/>
+        </w:rPr>
+        <w:t>.</w:t>
+      </w:r>
+    </w:p>
+    <w:p>
+      <w:pPr>
+        <w:jc w:val="both"/>
+        <w:rPr>
+          <w:sz w:val="28"/>
+          <w:szCs w:val="24"/>
+        </w:rPr>
+      </w:pPr>
+      <w:r>
+        <w:rPr>
+          <w:sz w:val="24"/>
+        </w:rPr>
+        <w:t>Se pueden usar</w:t>
+      </w:r>
+      <w:r>
+        <w:rPr>
+          <w:sz w:val="24"/>
+        </w:rPr>
+        <w:t xml:space="preserve"> </w:t>
+      </w:r>
+      <w:proofErr w:type="spellStart"/>
+      <w:r>
+        <w:rPr>
+          <w:sz w:val="24"/>
+        </w:rPr>
+        <w:t>glyphicons</w:t>
+      </w:r>
+      <w:proofErr w:type="spellEnd"/>
+      <w:r>
+        <w:rPr>
+          <w:sz w:val="24"/>
+        </w:rPr>
+        <w:t xml:space="preserve"> </w:t>
+      </w:r>
+      <w:r>
+        <w:rPr>
+          <w:sz w:val="24"/>
+        </w:rPr>
+        <w:t>en una variedad de formas</w:t>
+      </w:r>
+      <w:r>
+        <w:rPr>
+          <w:sz w:val="24"/>
+        </w:rPr>
+        <w:t xml:space="preserve">; </w:t>
+      </w:r>
+      <w:r>
+        <w:rPr>
+          <w:sz w:val="24"/>
+        </w:rPr>
+        <w:t>en botones</w:t>
+      </w:r>
+      <w:r>
+        <w:rPr>
+          <w:sz w:val="24"/>
+        </w:rPr>
+        <w:t xml:space="preserve">, </w:t>
+      </w:r>
+      <w:r>
+        <w:rPr>
+          <w:sz w:val="24"/>
+        </w:rPr>
+        <w:t>en grupos de botones</w:t>
+      </w:r>
+      <w:r>
+        <w:rPr>
+          <w:sz w:val="24"/>
+        </w:rPr>
+        <w:t xml:space="preserve"> </w:t>
+      </w:r>
+      <w:r>
+        <w:rPr>
+          <w:sz w:val="24"/>
+        </w:rPr>
+        <w:t xml:space="preserve">para una barra de tareas, de navegación, o </w:t>
+      </w:r>
+      <w:r>
+        <w:rPr>
+          <w:sz w:val="24"/>
+        </w:rPr>
+        <w:t xml:space="preserve"> </w:t>
+      </w:r>
       <w:bookmarkStart w:id="5" w:name="_GoBack"/>
       <w:bookmarkEnd w:id="5"/>
-    </w:p>
-    <w:p>
-      <w:pPr>
-        <w:pStyle w:val="Prrafodelista"/>
-        <w:numPr>
-          <w:ilvl w:val="0"/>
-          <w:numId w:val="5"/>
-        </w:numPr>
-        <w:jc w:val="both"/>
-        <w:rPr>
-          <w:sz w:val="24"/>
-          <w:szCs w:val="24"/>
-        </w:rPr>
-      </w:pPr>
-      <w:r>
-        <w:rPr>
-          <w:sz w:val="24"/>
+      <w:r>
+        <w:rPr>
+          <w:sz w:val="24"/>
+        </w:rPr>
+        <w:t>inputs</w:t>
+      </w:r>
+      <w:r>
+        <w:rPr>
+          <w:sz w:val="24"/>
+        </w:rPr>
+        <w:t xml:space="preserve">. </w:t>
+      </w:r>
+      <w:r>
+        <w:rPr>
+          <w:sz w:val="28"/>
           <w:szCs w:val="24"/>
         </w:rPr>
         <w:br w:type="page"/>
@@ -8301,7 +8541,7 @@
 </file>
 
 <file path=customXml/itemProps1.xml><?xml version="1.0" encoding="utf-8"?>
-<ds:datastoreItem xmlns:ds="http://schemas.openxmlformats.org/officeDocument/2006/customXml" ds:itemID="{024BA2CB-3A61-425A-87FB-957609A2A2D2}">
+<ds:datastoreItem xmlns:ds="http://schemas.openxmlformats.org/officeDocument/2006/customXml" ds:itemID="{AA5929A5-8E06-4219-88CE-A23BB243808B}">
   <ds:schemaRefs>
     <ds:schemaRef ds:uri="http://schemas.openxmlformats.org/officeDocument/2006/bibliography"/>
   </ds:schemaRefs>

</xml_diff>

<commit_message>
actualizacion del indice y anadi caracteristicas de PyCharm5
Signed-off-by: María Laura Gómez Ramírez <mlaura@facinf.uho.edu.cu>
</commit_message>
<xml_diff>
--- a/docs/Trabajo.docx
+++ b/docs/Trabajo.docx
@@ -835,7 +835,7 @@
         </w:rPr>
       </w:pPr>
       <w:bookmarkStart w:id="0" w:name="_Toc436129452"/>
-      <w:bookmarkStart w:id="1" w:name="_Toc436918391"/>
+      <w:bookmarkStart w:id="1" w:name="_Toc436927989"/>
       <w:proofErr w:type="spellStart"/>
       <w:r>
         <w:rPr>
@@ -905,6 +905,8 @@
             </w:rPr>
             <w:t>Índice</w:t>
           </w:r>
+          <w:bookmarkStart w:id="2" w:name="_GoBack"/>
+          <w:bookmarkEnd w:id="2"/>
         </w:p>
         <w:p>
           <w:pPr>
@@ -921,26 +923,26 @@
           </w:pPr>
           <w:r>
             <w:rPr>
-              <w:sz w:val="28"/>
+              <w:sz w:val="32"/>
               <w:szCs w:val="28"/>
             </w:rPr>
             <w:fldChar w:fldCharType="begin"/>
           </w:r>
           <w:r>
             <w:rPr>
-              <w:sz w:val="28"/>
+              <w:sz w:val="32"/>
               <w:szCs w:val="28"/>
             </w:rPr>
             <w:instrText xml:space="preserve"> TOC \o "1-3" \h \z \u </w:instrText>
           </w:r>
           <w:r>
             <w:rPr>
-              <w:sz w:val="28"/>
+              <w:sz w:val="32"/>
               <w:szCs w:val="28"/>
             </w:rPr>
             <w:fldChar w:fldCharType="separate"/>
           </w:r>
-          <w:hyperlink w:anchor="_Toc436918391" w:history="1">
+          <w:hyperlink w:anchor="_Toc436927989" w:history="1">
             <w:r>
               <w:rPr>
                 <w:rStyle w:val="Hipervnculo"/>
@@ -971,7 +973,7 @@
                 <w:webHidden/>
                 <w:sz w:val="24"/>
               </w:rPr>
-              <w:instrText xml:space="preserve"> PAGEREF _Toc436918391 \h </w:instrText>
+              <w:instrText xml:space="preserve"> PAGEREF _Toc436927989 \h </w:instrText>
             </w:r>
             <w:r>
               <w:rPr>
@@ -1019,7 +1021,7 @@
               <w:lang w:eastAsia="es-ES"/>
             </w:rPr>
           </w:pPr>
-          <w:hyperlink w:anchor="_Toc436918392" w:history="1">
+          <w:hyperlink w:anchor="_Toc436927990" w:history="1">
             <w:r>
               <w:rPr>
                 <w:rStyle w:val="Hipervnculo"/>
@@ -1050,7 +1052,7 @@
                 <w:webHidden/>
                 <w:sz w:val="24"/>
               </w:rPr>
-              <w:instrText xml:space="preserve"> PAGEREF _Toc436918392 \h </w:instrText>
+              <w:instrText xml:space="preserve"> PAGEREF _Toc436927990 \h </w:instrText>
             </w:r>
             <w:r>
               <w:rPr>
@@ -1098,7 +1100,7 @@
               <w:lang w:eastAsia="es-ES"/>
             </w:rPr>
           </w:pPr>
-          <w:hyperlink w:anchor="_Toc436918393" w:history="1">
+          <w:hyperlink w:anchor="_Toc436927991" w:history="1">
             <w:r>
               <w:rPr>
                 <w:rStyle w:val="Hipervnculo"/>
@@ -1129,7 +1131,7 @@
                 <w:webHidden/>
                 <w:sz w:val="24"/>
               </w:rPr>
-              <w:instrText xml:space="preserve"> PAGEREF _Toc436918393 \h </w:instrText>
+              <w:instrText xml:space="preserve"> PAGEREF _Toc436927991 \h </w:instrText>
             </w:r>
             <w:r>
               <w:rPr>
@@ -1177,7 +1179,7 @@
               <w:lang w:eastAsia="es-ES"/>
             </w:rPr>
           </w:pPr>
-          <w:hyperlink w:anchor="_Toc436918394" w:history="1">
+          <w:hyperlink w:anchor="_Toc436927992" w:history="1">
             <w:r>
               <w:rPr>
                 <w:rStyle w:val="Hipervnculo"/>
@@ -1208,7 +1210,7 @@
                 <w:webHidden/>
                 <w:sz w:val="24"/>
               </w:rPr>
-              <w:instrText xml:space="preserve"> PAGEREF _Toc436918394 \h </w:instrText>
+              <w:instrText xml:space="preserve"> PAGEREF _Toc436927992 \h </w:instrText>
             </w:r>
             <w:r>
               <w:rPr>
@@ -1250,11 +1252,13 @@
               <w:tab w:val="right" w:leader="dot" w:pos="9628"/>
             </w:tabs>
             <w:rPr>
+              <w:rFonts w:eastAsiaTheme="minorEastAsia"/>
               <w:noProof/>
               <w:sz w:val="24"/>
+              <w:lang w:eastAsia="es-ES"/>
             </w:rPr>
           </w:pPr>
-          <w:hyperlink w:anchor="_Toc436918395" w:history="1">
+          <w:hyperlink w:anchor="_Toc436927993" w:history="1">
             <w:r>
               <w:rPr>
                 <w:rStyle w:val="Hipervnculo"/>
@@ -1285,7 +1289,7 @@
                 <w:webHidden/>
                 <w:sz w:val="24"/>
               </w:rPr>
-              <w:instrText xml:space="preserve"> PAGEREF _Toc436918395 \h </w:instrText>
+              <w:instrText xml:space="preserve"> PAGEREF _Toc436927993 \h </w:instrText>
             </w:r>
             <w:r>
               <w:rPr>
@@ -1327,11 +1331,13 @@
               <w:tab w:val="right" w:leader="dot" w:pos="9628"/>
             </w:tabs>
             <w:rPr>
+              <w:rFonts w:eastAsiaTheme="minorEastAsia"/>
               <w:noProof/>
               <w:sz w:val="24"/>
+              <w:lang w:eastAsia="es-ES"/>
             </w:rPr>
           </w:pPr>
-          <w:hyperlink w:anchor="_Toc436918396" w:history="1">
+          <w:hyperlink w:anchor="_Toc436927994" w:history="1">
             <w:r>
               <w:rPr>
                 <w:rStyle w:val="Hipervnculo"/>
@@ -1362,7 +1368,7 @@
                 <w:webHidden/>
                 <w:sz w:val="24"/>
               </w:rPr>
-              <w:instrText xml:space="preserve"> PAGEREF _Toc436918396 \h </w:instrText>
+              <w:instrText xml:space="preserve"> PAGEREF _Toc436927994 \h </w:instrText>
             </w:r>
             <w:r>
               <w:rPr>
@@ -1404,11 +1410,13 @@
               <w:tab w:val="right" w:leader="dot" w:pos="9628"/>
             </w:tabs>
             <w:rPr>
+              <w:rFonts w:eastAsiaTheme="minorEastAsia"/>
               <w:noProof/>
               <w:sz w:val="24"/>
+              <w:lang w:eastAsia="es-ES"/>
             </w:rPr>
           </w:pPr>
-          <w:hyperlink w:anchor="_Toc436918397" w:history="1">
+          <w:hyperlink w:anchor="_Toc436927995" w:history="1">
             <w:r>
               <w:rPr>
                 <w:rStyle w:val="Hipervnculo"/>
@@ -1441,7 +1449,165 @@
                 <w:webHidden/>
                 <w:sz w:val="24"/>
               </w:rPr>
-              <w:instrText xml:space="preserve"> PAGEREF _Toc436918397 \h </w:instrText>
+              <w:instrText xml:space="preserve"> PAGEREF _Toc436927995 \h </w:instrText>
+            </w:r>
+            <w:r>
+              <w:rPr>
+                <w:noProof/>
+                <w:webHidden/>
+                <w:sz w:val="24"/>
+              </w:rPr>
+            </w:r>
+            <w:r>
+              <w:rPr>
+                <w:noProof/>
+                <w:webHidden/>
+                <w:sz w:val="24"/>
+              </w:rPr>
+              <w:fldChar w:fldCharType="separate"/>
+            </w:r>
+            <w:r>
+              <w:rPr>
+                <w:noProof/>
+                <w:webHidden/>
+                <w:sz w:val="24"/>
+              </w:rPr>
+              <w:t>9</w:t>
+            </w:r>
+            <w:r>
+              <w:rPr>
+                <w:noProof/>
+                <w:webHidden/>
+                <w:sz w:val="24"/>
+              </w:rPr>
+              <w:fldChar w:fldCharType="end"/>
+            </w:r>
+          </w:hyperlink>
+        </w:p>
+        <w:p>
+          <w:pPr>
+            <w:pStyle w:val="TDC3"/>
+            <w:tabs>
+              <w:tab w:val="right" w:leader="dot" w:pos="9628"/>
+            </w:tabs>
+            <w:rPr>
+              <w:rFonts w:eastAsiaTheme="minorEastAsia"/>
+              <w:noProof/>
+              <w:sz w:val="24"/>
+              <w:lang w:eastAsia="es-ES"/>
+            </w:rPr>
+          </w:pPr>
+          <w:hyperlink w:anchor="_Toc436927996" w:history="1">
+            <w:r>
+              <w:rPr>
+                <w:rStyle w:val="Hipervnculo"/>
+                <w:noProof/>
+                <w:sz w:val="24"/>
+              </w:rPr>
+              <w:t>Git 1.8.5.2</w:t>
+            </w:r>
+            <w:r>
+              <w:rPr>
+                <w:noProof/>
+                <w:webHidden/>
+                <w:sz w:val="24"/>
+              </w:rPr>
+              <w:tab/>
+            </w:r>
+            <w:r>
+              <w:rPr>
+                <w:noProof/>
+                <w:webHidden/>
+                <w:sz w:val="24"/>
+              </w:rPr>
+              <w:fldChar w:fldCharType="begin"/>
+            </w:r>
+            <w:r>
+              <w:rPr>
+                <w:noProof/>
+                <w:webHidden/>
+                <w:sz w:val="24"/>
+              </w:rPr>
+              <w:instrText xml:space="preserve"> PAGEREF _Toc436927996 \h </w:instrText>
+            </w:r>
+            <w:r>
+              <w:rPr>
+                <w:noProof/>
+                <w:webHidden/>
+                <w:sz w:val="24"/>
+              </w:rPr>
+            </w:r>
+            <w:r>
+              <w:rPr>
+                <w:noProof/>
+                <w:webHidden/>
+                <w:sz w:val="24"/>
+              </w:rPr>
+              <w:fldChar w:fldCharType="separate"/>
+            </w:r>
+            <w:r>
+              <w:rPr>
+                <w:noProof/>
+                <w:webHidden/>
+                <w:sz w:val="24"/>
+              </w:rPr>
+              <w:t>9</w:t>
+            </w:r>
+            <w:r>
+              <w:rPr>
+                <w:noProof/>
+                <w:webHidden/>
+                <w:sz w:val="24"/>
+              </w:rPr>
+              <w:fldChar w:fldCharType="end"/>
+            </w:r>
+          </w:hyperlink>
+        </w:p>
+        <w:p>
+          <w:pPr>
+            <w:pStyle w:val="TDC3"/>
+            <w:tabs>
+              <w:tab w:val="right" w:leader="dot" w:pos="9628"/>
+            </w:tabs>
+            <w:rPr>
+              <w:rFonts w:eastAsiaTheme="minorEastAsia"/>
+              <w:noProof/>
+              <w:sz w:val="24"/>
+              <w:lang w:eastAsia="es-ES"/>
+            </w:rPr>
+          </w:pPr>
+          <w:hyperlink w:anchor="_Toc436927997" w:history="1">
+            <w:r>
+              <w:rPr>
+                <w:rStyle w:val="Hipervnculo"/>
+                <w:noProof/>
+                <w:sz w:val="24"/>
+              </w:rPr>
+              <w:t>PyCharm 5</w:t>
+            </w:r>
+            <w:r>
+              <w:rPr>
+                <w:noProof/>
+                <w:webHidden/>
+                <w:sz w:val="24"/>
+              </w:rPr>
+              <w:tab/>
+            </w:r>
+            <w:r>
+              <w:rPr>
+                <w:noProof/>
+                <w:webHidden/>
+                <w:sz w:val="24"/>
+              </w:rPr>
+              <w:fldChar w:fldCharType="begin"/>
+            </w:r>
+            <w:r>
+              <w:rPr>
+                <w:noProof/>
+                <w:webHidden/>
+                <w:sz w:val="24"/>
+              </w:rPr>
+              <w:instrText xml:space="preserve"> PAGEREF _Toc436927997 \h </w:instrText>
             </w:r>
             <w:r>
               <w:rPr>
@@ -1489,7 +1655,7 @@
               <w:lang w:eastAsia="es-ES"/>
             </w:rPr>
           </w:pPr>
-          <w:hyperlink w:anchor="_Toc436918398" w:history="1">
+          <w:hyperlink w:anchor="_Toc436927998" w:history="1">
             <w:r>
               <w:rPr>
                 <w:rStyle w:val="Hipervnculo"/>
@@ -1520,7 +1686,7 @@
                 <w:webHidden/>
                 <w:sz w:val="24"/>
               </w:rPr>
-              <w:instrText xml:space="preserve"> PAGEREF _Toc436918398 \h </w:instrText>
+              <w:instrText xml:space="preserve"> PAGEREF _Toc436927998 \h </w:instrText>
             </w:r>
             <w:r>
               <w:rPr>
@@ -1568,7 +1734,7 @@
               <w:lang w:eastAsia="es-ES"/>
             </w:rPr>
           </w:pPr>
-          <w:hyperlink w:anchor="_Toc436918399" w:history="1">
+          <w:hyperlink w:anchor="_Toc436927999" w:history="1">
             <w:r>
               <w:rPr>
                 <w:rStyle w:val="Hipervnculo"/>
@@ -1599,7 +1765,7 @@
                 <w:webHidden/>
                 <w:sz w:val="24"/>
               </w:rPr>
-              <w:instrText xml:space="preserve"> PAGEREF _Toc436918399 \h </w:instrText>
+              <w:instrText xml:space="preserve"> PAGEREF _Toc436927999 \h </w:instrText>
             </w:r>
             <w:r>
               <w:rPr>
@@ -1647,7 +1813,7 @@
               <w:lang w:eastAsia="es-ES"/>
             </w:rPr>
           </w:pPr>
-          <w:hyperlink w:anchor="_Toc436918400" w:history="1">
+          <w:hyperlink w:anchor="_Toc436928000" w:history="1">
             <w:r>
               <w:rPr>
                 <w:rStyle w:val="Hipervnculo"/>
@@ -1678,7 +1844,7 @@
                 <w:webHidden/>
                 <w:sz w:val="24"/>
               </w:rPr>
-              <w:instrText xml:space="preserve"> PAGEREF _Toc436918400 \h </w:instrText>
+              <w:instrText xml:space="preserve"> PAGEREF _Toc436928000 \h </w:instrText>
             </w:r>
             <w:r>
               <w:rPr>
@@ -1724,7 +1890,7 @@
             <w:rPr>
               <w:b/>
               <w:bCs/>
-              <w:sz w:val="28"/>
+              <w:sz w:val="32"/>
               <w:szCs w:val="28"/>
             </w:rPr>
             <w:fldChar w:fldCharType="end"/>
@@ -1744,7 +1910,7 @@
       <w:r>
         <w:br w:type="page"/>
       </w:r>
-      <w:bookmarkStart w:id="2" w:name="_Toc436918392"/>
+      <w:bookmarkStart w:id="3" w:name="_Toc436927990"/>
       <w:r>
         <w:rPr>
           <w:rFonts w:asciiTheme="minorHAnsi" w:hAnsiTheme="minorHAnsi"/>
@@ -1754,7 +1920,7 @@
         <w:lastRenderedPageBreak/>
         <w:t>Introducción</w:t>
       </w:r>
-      <w:bookmarkEnd w:id="2"/>
+      <w:bookmarkEnd w:id="3"/>
     </w:p>
     <w:p>
       <w:pPr>
@@ -4086,7 +4252,7 @@
           <w:szCs w:val="40"/>
         </w:rPr>
       </w:pPr>
-      <w:bookmarkStart w:id="3" w:name="_Toc436918393"/>
+      <w:bookmarkStart w:id="4" w:name="_Toc436927991"/>
       <w:r>
         <w:rPr>
           <w:rFonts w:asciiTheme="minorHAnsi" w:hAnsiTheme="minorHAnsi"/>
@@ -4096,7 +4262,7 @@
         <w:lastRenderedPageBreak/>
         <w:t>Capítulo 1</w:t>
       </w:r>
-      <w:bookmarkEnd w:id="3"/>
+      <w:bookmarkEnd w:id="4"/>
     </w:p>
     <w:p>
       <w:pPr>
@@ -4107,7 +4273,7 @@
           <w:szCs w:val="28"/>
         </w:rPr>
       </w:pPr>
-      <w:bookmarkStart w:id="4" w:name="_Toc436918394"/>
+      <w:bookmarkStart w:id="5" w:name="_Toc436927992"/>
       <w:r>
         <w:rPr>
           <w:rFonts w:asciiTheme="minorHAnsi" w:hAnsiTheme="minorHAnsi"/>
@@ -4124,7 +4290,7 @@
         </w:rPr>
         <w:t>s</w:t>
       </w:r>
-      <w:bookmarkEnd w:id="4"/>
+      <w:bookmarkEnd w:id="5"/>
     </w:p>
     <w:p>
       <w:pPr>
@@ -4179,7 +4345,7 @@
           <w:szCs w:val="24"/>
         </w:rPr>
       </w:pPr>
-      <w:bookmarkStart w:id="5" w:name="_Toc436918395"/>
+      <w:bookmarkStart w:id="6" w:name="_Toc436927993"/>
       <w:proofErr w:type="spellStart"/>
       <w:r>
         <w:rPr>
@@ -4198,7 +4364,7 @@
         </w:rPr>
         <w:t xml:space="preserve"> 3</w:t>
       </w:r>
-      <w:bookmarkEnd w:id="5"/>
+      <w:bookmarkEnd w:id="6"/>
     </w:p>
     <w:p>
       <w:pPr>
@@ -5243,7 +5409,7 @@
           <w:sz w:val="24"/>
         </w:rPr>
       </w:pPr>
-      <w:bookmarkStart w:id="6" w:name="_Toc436918396"/>
+      <w:bookmarkStart w:id="7" w:name="_Toc436927994"/>
       <w:r>
         <w:rPr>
           <w:rFonts w:asciiTheme="minorHAnsi" w:hAnsiTheme="minorHAnsi"/>
@@ -5259,7 +5425,7 @@
         </w:rPr>
         <w:t xml:space="preserve"> 1.8.4</w:t>
       </w:r>
-      <w:bookmarkEnd w:id="6"/>
+      <w:bookmarkEnd w:id="7"/>
     </w:p>
     <w:p>
       <w:pPr>
@@ -5322,7 +5488,6 @@
         <w:t xml:space="preserve">, escrito en </w:t>
       </w:r>
       <w:hyperlink r:id="rId44" w:history="1">
-        <w:proofErr w:type="spellStart"/>
         <w:r>
           <w:rPr>
             <w:rStyle w:val="Hipervnculo"/>
@@ -5332,7 +5497,6 @@
           </w:rPr>
           <w:t>Python</w:t>
         </w:r>
-        <w:proofErr w:type="spellEnd"/>
       </w:hyperlink>
       <w:r>
         <w:rPr>
@@ -5742,7 +5906,7 @@
           <w:lang w:eastAsia="es-ES"/>
         </w:rPr>
       </w:pPr>
-      <w:bookmarkStart w:id="7" w:name="_Toc436918397"/>
+      <w:bookmarkStart w:id="8" w:name="_Toc436927995"/>
       <w:r>
         <w:rPr>
           <w:rFonts w:asciiTheme="minorHAnsi" w:eastAsia="Times New Roman" w:hAnsiTheme="minorHAnsi"/>
@@ -5769,7 +5933,7 @@
         </w:rPr>
         <w:t xml:space="preserve"> 4.3.0</w:t>
       </w:r>
-      <w:bookmarkEnd w:id="7"/>
+      <w:bookmarkEnd w:id="8"/>
     </w:p>
     <w:p>
       <w:pPr>
@@ -6033,6 +6197,7 @@
           <w:sz w:val="24"/>
         </w:rPr>
       </w:pPr>
+      <w:bookmarkStart w:id="9" w:name="_Toc436927996"/>
       <w:proofErr w:type="spellStart"/>
       <w:r>
         <w:rPr>
@@ -6049,6 +6214,7 @@
         </w:rPr>
         <w:t xml:space="preserve"> 1.8.5.2</w:t>
       </w:r>
+      <w:bookmarkEnd w:id="9"/>
     </w:p>
     <w:p>
       <w:pPr>
@@ -6426,11 +6592,28 @@
         </w:rPr>
         <w:t>.</w:t>
       </w:r>
-      <w:bookmarkStart w:id="8" w:name="_GoBack"/>
-      <w:bookmarkEnd w:id="8"/>
-      <w:r>
-        <w:rPr>
-          <w:rFonts w:asciiTheme="minorHAnsi" w:hAnsiTheme="minorHAnsi"/>
+    </w:p>
+    <w:p>
+      <w:pPr>
+        <w:pStyle w:val="Ttulo3"/>
+        <w:rPr>
+          <w:rFonts w:asciiTheme="minorHAnsi" w:hAnsiTheme="minorHAnsi"/>
+          <w:sz w:val="24"/>
+        </w:rPr>
+      </w:pPr>
+      <w:bookmarkStart w:id="10" w:name="_Toc436927997"/>
+      <w:r>
+        <w:rPr>
+          <w:rFonts w:asciiTheme="minorHAnsi" w:hAnsiTheme="minorHAnsi"/>
+          <w:sz w:val="24"/>
+        </w:rPr>
+        <w:t>PyCharm 5</w:t>
+      </w:r>
+      <w:bookmarkEnd w:id="10"/>
+      <w:r>
+        <w:rPr>
+          <w:rFonts w:asciiTheme="minorHAnsi" w:hAnsiTheme="minorHAnsi"/>
+          <w:sz w:val="24"/>
         </w:rPr>
         <w:t xml:space="preserve"> </w:t>
       </w:r>
@@ -6442,6 +6625,12 @@
           <w:sz w:val="24"/>
         </w:rPr>
       </w:pPr>
+      <w:r>
+        <w:rPr>
+          <w:sz w:val="24"/>
+        </w:rPr>
+        <w:t>PyCharm 5 trae una extraordinaria alineación de nuevos rasgos para la producción de Python, web y desarrollo científico que trabajan sin problemas juntos, para ofrecer una experiencia con un  único código.</w:t>
+      </w:r>
     </w:p>
     <w:p>
       <w:pPr>
@@ -6450,14 +6639,136 @@
           <w:sz w:val="24"/>
         </w:rPr>
       </w:pPr>
+      <w:r>
+        <w:rPr>
+          <w:sz w:val="24"/>
+        </w:rPr>
+        <w:lastRenderedPageBreak/>
+        <w:t>Ahora PyCharm 5 soporta completamente a Python 3.5 con toda su nueva librería y rasgos. Esto incluye el soporte para PEP-0484. Introduce</w:t>
+      </w:r>
+      <w:r>
+        <w:rPr>
+          <w:sz w:val="24"/>
+        </w:rPr>
+        <w:t xml:space="preserve"> inicial</w:t>
+      </w:r>
+      <w:r>
+        <w:rPr>
+          <w:sz w:val="24"/>
+        </w:rPr>
+        <w:t xml:space="preserve">mente una </w:t>
+      </w:r>
+      <w:r>
+        <w:rPr>
+          <w:sz w:val="24"/>
+        </w:rPr>
+        <w:t xml:space="preserve"> integración con </w:t>
+      </w:r>
+      <w:proofErr w:type="spellStart"/>
+      <w:r>
+        <w:rPr>
+          <w:sz w:val="24"/>
+        </w:rPr>
+        <w:t>Docker</w:t>
+      </w:r>
+      <w:proofErr w:type="spellEnd"/>
+      <w:r>
+        <w:rPr>
+          <w:sz w:val="24"/>
+        </w:rPr>
+        <w:t>, una popular plataforma abierta para aplicaciones distribuidas</w:t>
+      </w:r>
+      <w:r>
+        <w:rPr>
+          <w:sz w:val="24"/>
+        </w:rPr>
+        <w:t xml:space="preserve"> de</w:t>
+      </w:r>
+      <w:r>
+        <w:rPr>
+          <w:sz w:val="24"/>
+        </w:rPr>
+        <w:t xml:space="preserve"> desarrolladores y administradores. Con esta integración se puede especificar al intérprete de Python </w:t>
+      </w:r>
+      <w:r>
+        <w:rPr>
+          <w:sz w:val="24"/>
+        </w:rPr>
+        <w:t>el</w:t>
+      </w:r>
+      <w:r>
+        <w:rPr>
+          <w:sz w:val="24"/>
+        </w:rPr>
+        <w:t xml:space="preserve"> contenedor </w:t>
+      </w:r>
+      <w:proofErr w:type="spellStart"/>
+      <w:r>
+        <w:rPr>
+          <w:sz w:val="24"/>
+        </w:rPr>
+        <w:t>Docker</w:t>
+      </w:r>
+      <w:proofErr w:type="spellEnd"/>
+      <w:r>
+        <w:rPr>
+          <w:sz w:val="24"/>
+        </w:rPr>
+        <w:t xml:space="preserve"> y usarlo en un proyecto.</w:t>
+      </w:r>
     </w:p>
     <w:p>
       <w:pPr>
         <w:jc w:val="both"/>
-      </w:pPr>
-      <w:r>
-        <w:br w:type="page"/>
-      </w:r>
+        <w:rPr>
+          <w:sz w:val="24"/>
+        </w:rPr>
+      </w:pPr>
+      <w:r>
+        <w:rPr>
+          <w:sz w:val="24"/>
+        </w:rPr>
+        <w:t>En PyCh</w:t>
+      </w:r>
+      <w:r>
+        <w:rPr>
+          <w:sz w:val="24"/>
+        </w:rPr>
+        <w:t xml:space="preserve">arm 5 se ha añadido una opción para ajustar colores UI, mejorando la experiencia de la mezcla de colores.  También </w:t>
+      </w:r>
+      <w:proofErr w:type="spellStart"/>
+      <w:r>
+        <w:rPr>
+          <w:sz w:val="24"/>
+        </w:rPr>
+        <w:t>incorpara</w:t>
+      </w:r>
+      <w:proofErr w:type="spellEnd"/>
+      <w:r>
+        <w:rPr>
+          <w:sz w:val="24"/>
+        </w:rPr>
+        <w:t xml:space="preserve"> la mayoría de las nuevas funcionalidades del último </w:t>
+      </w:r>
+      <w:proofErr w:type="spellStart"/>
+      <w:r>
+        <w:rPr>
+          <w:sz w:val="24"/>
+        </w:rPr>
+        <w:t>WebStorm</w:t>
+      </w:r>
+      <w:proofErr w:type="spellEnd"/>
+      <w:r>
+        <w:rPr>
+          <w:sz w:val="24"/>
+        </w:rPr>
+        <w:t xml:space="preserve"> 11. </w:t>
+      </w:r>
+    </w:p>
+    <w:p>
+      <w:pPr>
+        <w:jc w:val="both"/>
+      </w:pPr>
     </w:p>
     <w:p>
       <w:pPr>
@@ -6479,7 +6790,7 @@
           <w:szCs w:val="40"/>
         </w:rPr>
       </w:pPr>
-      <w:bookmarkStart w:id="9" w:name="_Toc436918398"/>
+      <w:bookmarkStart w:id="11" w:name="_Toc436927998"/>
       <w:r>
         <w:rPr>
           <w:rFonts w:asciiTheme="minorHAnsi" w:hAnsiTheme="minorHAnsi"/>
@@ -6488,7 +6799,7 @@
         </w:rPr>
         <w:t>Capítulo 2</w:t>
       </w:r>
-      <w:bookmarkEnd w:id="9"/>
+      <w:bookmarkEnd w:id="11"/>
     </w:p>
     <w:p>
       <w:pPr>
@@ -6515,7 +6826,7 @@
           <w:szCs w:val="40"/>
         </w:rPr>
       </w:pPr>
-      <w:bookmarkStart w:id="10" w:name="_Toc436918399"/>
+      <w:bookmarkStart w:id="12" w:name="_Toc436927999"/>
       <w:r>
         <w:rPr>
           <w:rFonts w:asciiTheme="minorHAnsi" w:hAnsiTheme="minorHAnsi"/>
@@ -6525,7 +6836,7 @@
         <w:lastRenderedPageBreak/>
         <w:t>Conclusiones</w:t>
       </w:r>
-      <w:bookmarkEnd w:id="10"/>
+      <w:bookmarkEnd w:id="12"/>
     </w:p>
     <w:p>
       <w:pPr>
@@ -6556,7 +6867,7 @@
           <w:szCs w:val="40"/>
         </w:rPr>
       </w:pPr>
-      <w:bookmarkStart w:id="11" w:name="_Toc436918400"/>
+      <w:bookmarkStart w:id="13" w:name="_Toc436928000"/>
       <w:r>
         <w:rPr>
           <w:rFonts w:asciiTheme="minorHAnsi" w:hAnsiTheme="minorHAnsi"/>
@@ -6566,7 +6877,7 @@
         <w:lastRenderedPageBreak/>
         <w:t>Bibliografía</w:t>
       </w:r>
-      <w:bookmarkEnd w:id="11"/>
+      <w:bookmarkEnd w:id="13"/>
     </w:p>
     <w:p>
       <w:pPr>
@@ -9168,7 +9479,7 @@
 </file>
 
 <file path=customXml/itemProps1.xml><?xml version="1.0" encoding="utf-8"?>
-<ds:datastoreItem xmlns:ds="http://schemas.openxmlformats.org/officeDocument/2006/customXml" ds:itemID="{BAEE402C-6999-428B-83E8-6E4B20460421}">
+<ds:datastoreItem xmlns:ds="http://schemas.openxmlformats.org/officeDocument/2006/customXml" ds:itemID="{6BCA8F06-DC24-4E0F-9CF9-AF63E93F7906}">
   <ds:schemaRefs>
     <ds:schemaRef ds:uri="http://schemas.openxmlformats.org/officeDocument/2006/bibliography"/>
   </ds:schemaRefs>

</xml_diff>

<commit_message>
anadi psycopg2 y actualice el indice
</commit_message>
<xml_diff>
--- a/docs/Trabajo.docx
+++ b/docs/Trabajo.docx
@@ -835,7 +835,7 @@
         </w:rPr>
       </w:pPr>
       <w:bookmarkStart w:id="0" w:name="_Toc436129452"/>
-      <w:bookmarkStart w:id="1" w:name="_Toc436927989"/>
+      <w:bookmarkStart w:id="1" w:name="_Toc436928956"/>
       <w:proofErr w:type="spellStart"/>
       <w:r>
         <w:rPr>
@@ -917,7 +917,6 @@
             <w:rPr>
               <w:rFonts w:eastAsiaTheme="minorEastAsia"/>
               <w:noProof/>
-              <w:sz w:val="24"/>
               <w:lang w:eastAsia="es-ES"/>
             </w:rPr>
           </w:pPr>
@@ -942,12 +941,11 @@
             </w:rPr>
             <w:fldChar w:fldCharType="separate"/>
           </w:r>
-          <w:hyperlink w:anchor="_Toc436927989" w:history="1">
+          <w:hyperlink w:anchor="_Toc436928956" w:history="1">
             <w:r>
               <w:rPr>
                 <w:rStyle w:val="Hipervnculo"/>
                 <w:noProof/>
-                <w:sz w:val="24"/>
               </w:rPr>
               <w:t>Summary/Resumen</w:t>
             </w:r>
@@ -955,7 +953,6 @@
               <w:rPr>
                 <w:noProof/>
                 <w:webHidden/>
-                <w:sz w:val="24"/>
               </w:rPr>
               <w:tab/>
             </w:r>
@@ -963,7 +960,6 @@
               <w:rPr>
                 <w:noProof/>
                 <w:webHidden/>
-                <w:sz w:val="24"/>
               </w:rPr>
               <w:fldChar w:fldCharType="begin"/>
             </w:r>
@@ -971,22 +967,19 @@
               <w:rPr>
                 <w:noProof/>
                 <w:webHidden/>
-                <w:sz w:val="24"/>
-              </w:rPr>
-              <w:instrText xml:space="preserve"> PAGEREF _Toc436927989 \h </w:instrText>
+              </w:rPr>
+              <w:instrText xml:space="preserve"> PAGEREF _Toc436928956 \h </w:instrText>
             </w:r>
             <w:r>
               <w:rPr>
                 <w:noProof/>
                 <w:webHidden/>
-                <w:sz w:val="24"/>
               </w:rPr>
             </w:r>
             <w:r>
               <w:rPr>
                 <w:noProof/>
                 <w:webHidden/>
-                <w:sz w:val="24"/>
               </w:rPr>
               <w:fldChar w:fldCharType="separate"/>
             </w:r>
@@ -994,7 +987,6 @@
               <w:rPr>
                 <w:noProof/>
                 <w:webHidden/>
-                <w:sz w:val="24"/>
               </w:rPr>
               <w:t>2</w:t>
             </w:r>
@@ -1002,7 +994,6 @@
               <w:rPr>
                 <w:noProof/>
                 <w:webHidden/>
-                <w:sz w:val="24"/>
               </w:rPr>
               <w:fldChar w:fldCharType="end"/>
             </w:r>
@@ -1017,16 +1008,14 @@
             <w:rPr>
               <w:rFonts w:eastAsiaTheme="minorEastAsia"/>
               <w:noProof/>
-              <w:sz w:val="24"/>
               <w:lang w:eastAsia="es-ES"/>
             </w:rPr>
           </w:pPr>
-          <w:hyperlink w:anchor="_Toc436927990" w:history="1">
+          <w:hyperlink w:anchor="_Toc436928957" w:history="1">
             <w:r>
               <w:rPr>
                 <w:rStyle w:val="Hipervnculo"/>
                 <w:noProof/>
-                <w:sz w:val="24"/>
               </w:rPr>
               <w:t>Introducción</w:t>
             </w:r>
@@ -1034,7 +1023,6 @@
               <w:rPr>
                 <w:noProof/>
                 <w:webHidden/>
-                <w:sz w:val="24"/>
               </w:rPr>
               <w:tab/>
             </w:r>
@@ -1042,7 +1030,6 @@
               <w:rPr>
                 <w:noProof/>
                 <w:webHidden/>
-                <w:sz w:val="24"/>
               </w:rPr>
               <w:fldChar w:fldCharType="begin"/>
             </w:r>
@@ -1050,22 +1037,19 @@
               <w:rPr>
                 <w:noProof/>
                 <w:webHidden/>
-                <w:sz w:val="24"/>
-              </w:rPr>
-              <w:instrText xml:space="preserve"> PAGEREF _Toc436927990 \h </w:instrText>
+              </w:rPr>
+              <w:instrText xml:space="preserve"> PAGEREF _Toc436928957 \h </w:instrText>
             </w:r>
             <w:r>
               <w:rPr>
                 <w:noProof/>
                 <w:webHidden/>
-                <w:sz w:val="24"/>
               </w:rPr>
             </w:r>
             <w:r>
               <w:rPr>
                 <w:noProof/>
                 <w:webHidden/>
-                <w:sz w:val="24"/>
               </w:rPr>
               <w:fldChar w:fldCharType="separate"/>
             </w:r>
@@ -1073,7 +1057,6 @@
               <w:rPr>
                 <w:noProof/>
                 <w:webHidden/>
-                <w:sz w:val="24"/>
               </w:rPr>
               <w:t>4</w:t>
             </w:r>
@@ -1081,7 +1064,6 @@
               <w:rPr>
                 <w:noProof/>
                 <w:webHidden/>
-                <w:sz w:val="24"/>
               </w:rPr>
               <w:fldChar w:fldCharType="end"/>
             </w:r>
@@ -1096,16 +1078,14 @@
             <w:rPr>
               <w:rFonts w:eastAsiaTheme="minorEastAsia"/>
               <w:noProof/>
-              <w:sz w:val="24"/>
               <w:lang w:eastAsia="es-ES"/>
             </w:rPr>
           </w:pPr>
-          <w:hyperlink w:anchor="_Toc436927991" w:history="1">
+          <w:hyperlink w:anchor="_Toc436928958" w:history="1">
             <w:r>
               <w:rPr>
                 <w:rStyle w:val="Hipervnculo"/>
                 <w:noProof/>
-                <w:sz w:val="24"/>
               </w:rPr>
               <w:t>Capítulo 1</w:t>
             </w:r>
@@ -1113,7 +1093,6 @@
               <w:rPr>
                 <w:noProof/>
                 <w:webHidden/>
-                <w:sz w:val="24"/>
               </w:rPr>
               <w:tab/>
             </w:r>
@@ -1121,7 +1100,6 @@
               <w:rPr>
                 <w:noProof/>
                 <w:webHidden/>
-                <w:sz w:val="24"/>
               </w:rPr>
               <w:fldChar w:fldCharType="begin"/>
             </w:r>
@@ -1129,22 +1107,19 @@
               <w:rPr>
                 <w:noProof/>
                 <w:webHidden/>
-                <w:sz w:val="24"/>
-              </w:rPr>
-              <w:instrText xml:space="preserve"> PAGEREF _Toc436927991 \h </w:instrText>
+              </w:rPr>
+              <w:instrText xml:space="preserve"> PAGEREF _Toc436928958 \h </w:instrText>
             </w:r>
             <w:r>
               <w:rPr>
                 <w:noProof/>
                 <w:webHidden/>
-                <w:sz w:val="24"/>
               </w:rPr>
             </w:r>
             <w:r>
               <w:rPr>
                 <w:noProof/>
                 <w:webHidden/>
-                <w:sz w:val="24"/>
               </w:rPr>
               <w:fldChar w:fldCharType="separate"/>
             </w:r>
@@ -1152,7 +1127,6 @@
               <w:rPr>
                 <w:noProof/>
                 <w:webHidden/>
-                <w:sz w:val="24"/>
               </w:rPr>
               <w:t>8</w:t>
             </w:r>
@@ -1160,7 +1134,6 @@
               <w:rPr>
                 <w:noProof/>
                 <w:webHidden/>
-                <w:sz w:val="24"/>
               </w:rPr>
               <w:fldChar w:fldCharType="end"/>
             </w:r>
@@ -1175,16 +1148,14 @@
             <w:rPr>
               <w:rFonts w:eastAsiaTheme="minorEastAsia"/>
               <w:noProof/>
-              <w:sz w:val="24"/>
               <w:lang w:eastAsia="es-ES"/>
             </w:rPr>
           </w:pPr>
-          <w:hyperlink w:anchor="_Toc436927992" w:history="1">
+          <w:hyperlink w:anchor="_Toc436928959" w:history="1">
             <w:r>
               <w:rPr>
                 <w:rStyle w:val="Hipervnculo"/>
                 <w:noProof/>
-                <w:sz w:val="24"/>
               </w:rPr>
               <w:t>Tecnologías</w:t>
             </w:r>
@@ -1192,7 +1163,6 @@
               <w:rPr>
                 <w:noProof/>
                 <w:webHidden/>
-                <w:sz w:val="24"/>
               </w:rPr>
               <w:tab/>
             </w:r>
@@ -1200,7 +1170,6 @@
               <w:rPr>
                 <w:noProof/>
                 <w:webHidden/>
-                <w:sz w:val="24"/>
               </w:rPr>
               <w:fldChar w:fldCharType="begin"/>
             </w:r>
@@ -1208,22 +1177,19 @@
               <w:rPr>
                 <w:noProof/>
                 <w:webHidden/>
-                <w:sz w:val="24"/>
-              </w:rPr>
-              <w:instrText xml:space="preserve"> PAGEREF _Toc436927992 \h </w:instrText>
+              </w:rPr>
+              <w:instrText xml:space="preserve"> PAGEREF _Toc436928959 \h </w:instrText>
             </w:r>
             <w:r>
               <w:rPr>
                 <w:noProof/>
                 <w:webHidden/>
-                <w:sz w:val="24"/>
               </w:rPr>
             </w:r>
             <w:r>
               <w:rPr>
                 <w:noProof/>
                 <w:webHidden/>
-                <w:sz w:val="24"/>
               </w:rPr>
               <w:fldChar w:fldCharType="separate"/>
             </w:r>
@@ -1231,7 +1197,6 @@
               <w:rPr>
                 <w:noProof/>
                 <w:webHidden/>
-                <w:sz w:val="24"/>
               </w:rPr>
               <w:t>8</w:t>
             </w:r>
@@ -1239,7 +1204,6 @@
               <w:rPr>
                 <w:noProof/>
                 <w:webHidden/>
-                <w:sz w:val="24"/>
               </w:rPr>
               <w:fldChar w:fldCharType="end"/>
             </w:r>
@@ -1254,16 +1218,14 @@
             <w:rPr>
               <w:rFonts w:eastAsiaTheme="minorEastAsia"/>
               <w:noProof/>
-              <w:sz w:val="24"/>
               <w:lang w:eastAsia="es-ES"/>
             </w:rPr>
           </w:pPr>
-          <w:hyperlink w:anchor="_Toc436927993" w:history="1">
+          <w:hyperlink w:anchor="_Toc436928960" w:history="1">
             <w:r>
               <w:rPr>
                 <w:rStyle w:val="Hipervnculo"/>
                 <w:noProof/>
-                <w:sz w:val="24"/>
               </w:rPr>
               <w:t>Bootstrap 3</w:t>
             </w:r>
@@ -1271,7 +1233,6 @@
               <w:rPr>
                 <w:noProof/>
                 <w:webHidden/>
-                <w:sz w:val="24"/>
               </w:rPr>
               <w:tab/>
             </w:r>
@@ -1279,7 +1240,6 @@
               <w:rPr>
                 <w:noProof/>
                 <w:webHidden/>
-                <w:sz w:val="24"/>
               </w:rPr>
               <w:fldChar w:fldCharType="begin"/>
             </w:r>
@@ -1287,22 +1247,19 @@
               <w:rPr>
                 <w:noProof/>
                 <w:webHidden/>
-                <w:sz w:val="24"/>
-              </w:rPr>
-              <w:instrText xml:space="preserve"> PAGEREF _Toc436927993 \h </w:instrText>
+              </w:rPr>
+              <w:instrText xml:space="preserve"> PAGEREF _Toc436928960 \h </w:instrText>
             </w:r>
             <w:r>
               <w:rPr>
                 <w:noProof/>
                 <w:webHidden/>
-                <w:sz w:val="24"/>
               </w:rPr>
             </w:r>
             <w:r>
               <w:rPr>
                 <w:noProof/>
                 <w:webHidden/>
-                <w:sz w:val="24"/>
               </w:rPr>
               <w:fldChar w:fldCharType="separate"/>
             </w:r>
@@ -1310,7 +1267,6 @@
               <w:rPr>
                 <w:noProof/>
                 <w:webHidden/>
-                <w:sz w:val="24"/>
               </w:rPr>
               <w:t>8</w:t>
             </w:r>
@@ -1318,7 +1274,6 @@
               <w:rPr>
                 <w:noProof/>
                 <w:webHidden/>
-                <w:sz w:val="24"/>
               </w:rPr>
               <w:fldChar w:fldCharType="end"/>
             </w:r>
@@ -1333,16 +1288,14 @@
             <w:rPr>
               <w:rFonts w:eastAsiaTheme="minorEastAsia"/>
               <w:noProof/>
-              <w:sz w:val="24"/>
               <w:lang w:eastAsia="es-ES"/>
             </w:rPr>
           </w:pPr>
-          <w:hyperlink w:anchor="_Toc436927994" w:history="1">
+          <w:hyperlink w:anchor="_Toc436928961" w:history="1">
             <w:r>
               <w:rPr>
                 <w:rStyle w:val="Hipervnculo"/>
                 <w:noProof/>
-                <w:sz w:val="24"/>
               </w:rPr>
               <w:t>Django 1.8.4</w:t>
             </w:r>
@@ -1350,7 +1303,6 @@
               <w:rPr>
                 <w:noProof/>
                 <w:webHidden/>
-                <w:sz w:val="24"/>
               </w:rPr>
               <w:tab/>
             </w:r>
@@ -1358,7 +1310,6 @@
               <w:rPr>
                 <w:noProof/>
                 <w:webHidden/>
-                <w:sz w:val="24"/>
               </w:rPr>
               <w:fldChar w:fldCharType="begin"/>
             </w:r>
@@ -1366,22 +1317,19 @@
               <w:rPr>
                 <w:noProof/>
                 <w:webHidden/>
-                <w:sz w:val="24"/>
-              </w:rPr>
-              <w:instrText xml:space="preserve"> PAGEREF _Toc436927994 \h </w:instrText>
+              </w:rPr>
+              <w:instrText xml:space="preserve"> PAGEREF _Toc436928961 \h </w:instrText>
             </w:r>
             <w:r>
               <w:rPr>
                 <w:noProof/>
                 <w:webHidden/>
-                <w:sz w:val="24"/>
               </w:rPr>
             </w:r>
             <w:r>
               <w:rPr>
                 <w:noProof/>
                 <w:webHidden/>
-                <w:sz w:val="24"/>
               </w:rPr>
               <w:fldChar w:fldCharType="separate"/>
             </w:r>
@@ -1389,7 +1337,6 @@
               <w:rPr>
                 <w:noProof/>
                 <w:webHidden/>
-                <w:sz w:val="24"/>
               </w:rPr>
               <w:t>9</w:t>
             </w:r>
@@ -1397,7 +1344,6 @@
               <w:rPr>
                 <w:noProof/>
                 <w:webHidden/>
-                <w:sz w:val="24"/>
               </w:rPr>
               <w:fldChar w:fldCharType="end"/>
             </w:r>
@@ -1412,17 +1358,15 @@
             <w:rPr>
               <w:rFonts w:eastAsiaTheme="minorEastAsia"/>
               <w:noProof/>
-              <w:sz w:val="24"/>
               <w:lang w:eastAsia="es-ES"/>
             </w:rPr>
           </w:pPr>
-          <w:hyperlink w:anchor="_Toc436927995" w:history="1">
+          <w:hyperlink w:anchor="_Toc436928962" w:history="1">
             <w:r>
               <w:rPr>
                 <w:rStyle w:val="Hipervnculo"/>
                 <w:rFonts w:eastAsia="Times New Roman"/>
                 <w:noProof/>
-                <w:sz w:val="24"/>
                 <w:lang w:eastAsia="es-ES"/>
               </w:rPr>
               <w:t>Font Awesome 4.3.0</w:t>
@@ -1431,7 +1375,6 @@
               <w:rPr>
                 <w:noProof/>
                 <w:webHidden/>
-                <w:sz w:val="24"/>
               </w:rPr>
               <w:tab/>
             </w:r>
@@ -1439,7 +1382,6 @@
               <w:rPr>
                 <w:noProof/>
                 <w:webHidden/>
-                <w:sz w:val="24"/>
               </w:rPr>
               <w:fldChar w:fldCharType="begin"/>
             </w:r>
@@ -1447,22 +1389,19 @@
               <w:rPr>
                 <w:noProof/>
                 <w:webHidden/>
-                <w:sz w:val="24"/>
-              </w:rPr>
-              <w:instrText xml:space="preserve"> PAGEREF _Toc436927995 \h </w:instrText>
+              </w:rPr>
+              <w:instrText xml:space="preserve"> PAGEREF _Toc436928962 \h </w:instrText>
             </w:r>
             <w:r>
               <w:rPr>
                 <w:noProof/>
                 <w:webHidden/>
-                <w:sz w:val="24"/>
               </w:rPr>
             </w:r>
             <w:r>
               <w:rPr>
                 <w:noProof/>
                 <w:webHidden/>
-                <w:sz w:val="24"/>
               </w:rPr>
               <w:fldChar w:fldCharType="separate"/>
             </w:r>
@@ -1470,7 +1409,6 @@
               <w:rPr>
                 <w:noProof/>
                 <w:webHidden/>
-                <w:sz w:val="24"/>
               </w:rPr>
               <w:t>9</w:t>
             </w:r>
@@ -1478,7 +1416,6 @@
               <w:rPr>
                 <w:noProof/>
                 <w:webHidden/>
-                <w:sz w:val="24"/>
               </w:rPr>
               <w:fldChar w:fldCharType="end"/>
             </w:r>
@@ -1493,16 +1430,14 @@
             <w:rPr>
               <w:rFonts w:eastAsiaTheme="minorEastAsia"/>
               <w:noProof/>
-              <w:sz w:val="24"/>
               <w:lang w:eastAsia="es-ES"/>
             </w:rPr>
           </w:pPr>
-          <w:hyperlink w:anchor="_Toc436927996" w:history="1">
+          <w:hyperlink w:anchor="_Toc436928963" w:history="1">
             <w:r>
               <w:rPr>
                 <w:rStyle w:val="Hipervnculo"/>
                 <w:noProof/>
-                <w:sz w:val="24"/>
               </w:rPr>
               <w:t>Git 1.8.5.2</w:t>
             </w:r>
@@ -1510,7 +1445,6 @@
               <w:rPr>
                 <w:noProof/>
                 <w:webHidden/>
-                <w:sz w:val="24"/>
               </w:rPr>
               <w:tab/>
             </w:r>
@@ -1518,7 +1452,6 @@
               <w:rPr>
                 <w:noProof/>
                 <w:webHidden/>
-                <w:sz w:val="24"/>
               </w:rPr>
               <w:fldChar w:fldCharType="begin"/>
             </w:r>
@@ -1526,22 +1459,19 @@
               <w:rPr>
                 <w:noProof/>
                 <w:webHidden/>
-                <w:sz w:val="24"/>
-              </w:rPr>
-              <w:instrText xml:space="preserve"> PAGEREF _Toc436927996 \h </w:instrText>
+              </w:rPr>
+              <w:instrText xml:space="preserve"> PAGEREF _Toc436928963 \h </w:instrText>
             </w:r>
             <w:r>
               <w:rPr>
                 <w:noProof/>
                 <w:webHidden/>
-                <w:sz w:val="24"/>
               </w:rPr>
             </w:r>
             <w:r>
               <w:rPr>
                 <w:noProof/>
                 <w:webHidden/>
-                <w:sz w:val="24"/>
               </w:rPr>
               <w:fldChar w:fldCharType="separate"/>
             </w:r>
@@ -1549,7 +1479,6 @@
               <w:rPr>
                 <w:noProof/>
                 <w:webHidden/>
-                <w:sz w:val="24"/>
               </w:rPr>
               <w:t>9</w:t>
             </w:r>
@@ -1557,7 +1486,6 @@
               <w:rPr>
                 <w:noProof/>
                 <w:webHidden/>
-                <w:sz w:val="24"/>
               </w:rPr>
               <w:fldChar w:fldCharType="end"/>
             </w:r>
@@ -1572,16 +1500,14 @@
             <w:rPr>
               <w:rFonts w:eastAsiaTheme="minorEastAsia"/>
               <w:noProof/>
-              <w:sz w:val="24"/>
               <w:lang w:eastAsia="es-ES"/>
             </w:rPr>
           </w:pPr>
-          <w:hyperlink w:anchor="_Toc436927997" w:history="1">
+          <w:hyperlink w:anchor="_Toc436928964" w:history="1">
             <w:r>
               <w:rPr>
                 <w:rStyle w:val="Hipervnculo"/>
                 <w:noProof/>
-                <w:sz w:val="24"/>
               </w:rPr>
               <w:t>PyCharm 5</w:t>
             </w:r>
@@ -1589,7 +1515,6 @@
               <w:rPr>
                 <w:noProof/>
                 <w:webHidden/>
-                <w:sz w:val="24"/>
               </w:rPr>
               <w:tab/>
             </w:r>
@@ -1597,7 +1522,6 @@
               <w:rPr>
                 <w:noProof/>
                 <w:webHidden/>
-                <w:sz w:val="24"/>
               </w:rPr>
               <w:fldChar w:fldCharType="begin"/>
             </w:r>
@@ -1605,22 +1529,19 @@
               <w:rPr>
                 <w:noProof/>
                 <w:webHidden/>
-                <w:sz w:val="24"/>
-              </w:rPr>
-              <w:instrText xml:space="preserve"> PAGEREF _Toc436927997 \h </w:instrText>
+              </w:rPr>
+              <w:instrText xml:space="preserve"> PAGEREF _Toc436928964 \h </w:instrText>
             </w:r>
             <w:r>
               <w:rPr>
                 <w:noProof/>
                 <w:webHidden/>
-                <w:sz w:val="24"/>
               </w:rPr>
             </w:r>
             <w:r>
               <w:rPr>
                 <w:noProof/>
                 <w:webHidden/>
-                <w:sz w:val="24"/>
               </w:rPr>
               <w:fldChar w:fldCharType="separate"/>
             </w:r>
@@ -1628,7 +1549,6 @@
               <w:rPr>
                 <w:noProof/>
                 <w:webHidden/>
-                <w:sz w:val="24"/>
               </w:rPr>
               <w:t>9</w:t>
             </w:r>
@@ -1636,7 +1556,76 @@
               <w:rPr>
                 <w:noProof/>
                 <w:webHidden/>
-                <w:sz w:val="24"/>
+              </w:rPr>
+              <w:fldChar w:fldCharType="end"/>
+            </w:r>
+          </w:hyperlink>
+        </w:p>
+        <w:p>
+          <w:pPr>
+            <w:pStyle w:val="TDC3"/>
+            <w:tabs>
+              <w:tab w:val="right" w:leader="dot" w:pos="9628"/>
+            </w:tabs>
+            <w:rPr>
+              <w:rFonts w:eastAsiaTheme="minorEastAsia"/>
+              <w:noProof/>
+              <w:lang w:eastAsia="es-ES"/>
+            </w:rPr>
+          </w:pPr>
+          <w:hyperlink w:anchor="_Toc436928965" w:history="1">
+            <w:r>
+              <w:rPr>
+                <w:rStyle w:val="Hipervnculo"/>
+                <w:noProof/>
+              </w:rPr>
+              <w:t>Psycopg2</w:t>
+            </w:r>
+            <w:r>
+              <w:rPr>
+                <w:noProof/>
+                <w:webHidden/>
+              </w:rPr>
+              <w:tab/>
+            </w:r>
+            <w:r>
+              <w:rPr>
+                <w:noProof/>
+                <w:webHidden/>
+              </w:rPr>
+              <w:fldChar w:fldCharType="begin"/>
+            </w:r>
+            <w:r>
+              <w:rPr>
+                <w:noProof/>
+                <w:webHidden/>
+              </w:rPr>
+              <w:instrText xml:space="preserve"> PAGEREF _Toc436928965 \h </w:instrText>
+            </w:r>
+            <w:r>
+              <w:rPr>
+                <w:noProof/>
+                <w:webHidden/>
+              </w:rPr>
+            </w:r>
+            <w:r>
+              <w:rPr>
+                <w:noProof/>
+                <w:webHidden/>
+              </w:rPr>
+              <w:fldChar w:fldCharType="separate"/>
+            </w:r>
+            <w:r>
+              <w:rPr>
+                <w:noProof/>
+                <w:webHidden/>
+              </w:rPr>
+              <w:t>10</w:t>
+            </w:r>
+            <w:r>
+              <w:rPr>
+                <w:noProof/>
+                <w:webHidden/>
               </w:rPr>
               <w:fldChar w:fldCharType="end"/>
             </w:r>
@@ -1651,16 +1640,14 @@
             <w:rPr>
               <w:rFonts w:eastAsiaTheme="minorEastAsia"/>
               <w:noProof/>
-              <w:sz w:val="24"/>
               <w:lang w:eastAsia="es-ES"/>
             </w:rPr>
           </w:pPr>
-          <w:hyperlink w:anchor="_Toc436927998" w:history="1">
+          <w:hyperlink w:anchor="_Toc436928966" w:history="1">
             <w:r>
               <w:rPr>
                 <w:rStyle w:val="Hipervnculo"/>
                 <w:noProof/>
-                <w:sz w:val="24"/>
               </w:rPr>
               <w:t>Capítulo 2</w:t>
             </w:r>
@@ -1668,7 +1655,6 @@
               <w:rPr>
                 <w:noProof/>
                 <w:webHidden/>
-                <w:sz w:val="24"/>
               </w:rPr>
               <w:tab/>
             </w:r>
@@ -1676,7 +1662,6 @@
               <w:rPr>
                 <w:noProof/>
                 <w:webHidden/>
-                <w:sz w:val="24"/>
               </w:rPr>
               <w:fldChar w:fldCharType="begin"/>
             </w:r>
@@ -1684,22 +1669,19 @@
               <w:rPr>
                 <w:noProof/>
                 <w:webHidden/>
-                <w:sz w:val="24"/>
-              </w:rPr>
-              <w:instrText xml:space="preserve"> PAGEREF _Toc436927998 \h </w:instrText>
+              </w:rPr>
+              <w:instrText xml:space="preserve"> PAGEREF _Toc436928966 \h </w:instrText>
             </w:r>
             <w:r>
               <w:rPr>
                 <w:noProof/>
                 <w:webHidden/>
-                <w:sz w:val="24"/>
               </w:rPr>
             </w:r>
             <w:r>
               <w:rPr>
                 <w:noProof/>
                 <w:webHidden/>
-                <w:sz w:val="24"/>
               </w:rPr>
               <w:fldChar w:fldCharType="separate"/>
             </w:r>
@@ -1707,15 +1689,13 @@
               <w:rPr>
                 <w:noProof/>
                 <w:webHidden/>
-                <w:sz w:val="24"/>
-              </w:rPr>
-              <w:t>10</w:t>
+              </w:rPr>
+              <w:t>11</w:t>
             </w:r>
             <w:r>
               <w:rPr>
                 <w:noProof/>
                 <w:webHidden/>
-                <w:sz w:val="24"/>
               </w:rPr>
               <w:fldChar w:fldCharType="end"/>
             </w:r>
@@ -1730,16 +1710,14 @@
             <w:rPr>
               <w:rFonts w:eastAsiaTheme="minorEastAsia"/>
               <w:noProof/>
-              <w:sz w:val="24"/>
               <w:lang w:eastAsia="es-ES"/>
             </w:rPr>
           </w:pPr>
-          <w:hyperlink w:anchor="_Toc436927999" w:history="1">
+          <w:hyperlink w:anchor="_Toc436928967" w:history="1">
             <w:r>
               <w:rPr>
                 <w:rStyle w:val="Hipervnculo"/>
                 <w:noProof/>
-                <w:sz w:val="24"/>
               </w:rPr>
               <w:t>Conclusiones</w:t>
             </w:r>
@@ -1747,7 +1725,6 @@
               <w:rPr>
                 <w:noProof/>
                 <w:webHidden/>
-                <w:sz w:val="24"/>
               </w:rPr>
               <w:tab/>
             </w:r>
@@ -1755,7 +1732,6 @@
               <w:rPr>
                 <w:noProof/>
                 <w:webHidden/>
-                <w:sz w:val="24"/>
               </w:rPr>
               <w:fldChar w:fldCharType="begin"/>
             </w:r>
@@ -1763,22 +1739,19 @@
               <w:rPr>
                 <w:noProof/>
                 <w:webHidden/>
-                <w:sz w:val="24"/>
-              </w:rPr>
-              <w:instrText xml:space="preserve"> PAGEREF _Toc436927999 \h </w:instrText>
+              </w:rPr>
+              <w:instrText xml:space="preserve"> PAGEREF _Toc436928967 \h </w:instrText>
             </w:r>
             <w:r>
               <w:rPr>
                 <w:noProof/>
                 <w:webHidden/>
-                <w:sz w:val="24"/>
               </w:rPr>
             </w:r>
             <w:r>
               <w:rPr>
                 <w:noProof/>
                 <w:webHidden/>
-                <w:sz w:val="24"/>
               </w:rPr>
               <w:fldChar w:fldCharType="separate"/>
             </w:r>
@@ -1786,15 +1759,13 @@
               <w:rPr>
                 <w:noProof/>
                 <w:webHidden/>
-                <w:sz w:val="24"/>
-              </w:rPr>
-              <w:t>11</w:t>
+              </w:rPr>
+              <w:t>12</w:t>
             </w:r>
             <w:r>
               <w:rPr>
                 <w:noProof/>
                 <w:webHidden/>
-                <w:sz w:val="24"/>
               </w:rPr>
               <w:fldChar w:fldCharType="end"/>
             </w:r>
@@ -1809,16 +1780,14 @@
             <w:rPr>
               <w:rFonts w:eastAsiaTheme="minorEastAsia"/>
               <w:noProof/>
-              <w:sz w:val="24"/>
               <w:lang w:eastAsia="es-ES"/>
             </w:rPr>
           </w:pPr>
-          <w:hyperlink w:anchor="_Toc436928000" w:history="1">
+          <w:hyperlink w:anchor="_Toc436928968" w:history="1">
             <w:r>
               <w:rPr>
                 <w:rStyle w:val="Hipervnculo"/>
                 <w:noProof/>
-                <w:sz w:val="24"/>
               </w:rPr>
               <w:t>Bibliografía</w:t>
             </w:r>
@@ -1826,7 +1795,6 @@
               <w:rPr>
                 <w:noProof/>
                 <w:webHidden/>
-                <w:sz w:val="24"/>
               </w:rPr>
               <w:tab/>
             </w:r>
@@ -1834,7 +1802,6 @@
               <w:rPr>
                 <w:noProof/>
                 <w:webHidden/>
-                <w:sz w:val="24"/>
               </w:rPr>
               <w:fldChar w:fldCharType="begin"/>
             </w:r>
@@ -1842,22 +1809,19 @@
               <w:rPr>
                 <w:noProof/>
                 <w:webHidden/>
-                <w:sz w:val="24"/>
-              </w:rPr>
-              <w:instrText xml:space="preserve"> PAGEREF _Toc436928000 \h </w:instrText>
+              </w:rPr>
+              <w:instrText xml:space="preserve"> PAGEREF _Toc436928968 \h </w:instrText>
             </w:r>
             <w:r>
               <w:rPr>
                 <w:noProof/>
                 <w:webHidden/>
-                <w:sz w:val="24"/>
               </w:rPr>
             </w:r>
             <w:r>
               <w:rPr>
                 <w:noProof/>
                 <w:webHidden/>
-                <w:sz w:val="24"/>
               </w:rPr>
               <w:fldChar w:fldCharType="separate"/>
             </w:r>
@@ -1865,15 +1829,13 @@
               <w:rPr>
                 <w:noProof/>
                 <w:webHidden/>
-                <w:sz w:val="24"/>
-              </w:rPr>
-              <w:t>12</w:t>
+              </w:rPr>
+              <w:t>13</w:t>
             </w:r>
             <w:r>
               <w:rPr>
                 <w:noProof/>
                 <w:webHidden/>
-                <w:sz w:val="24"/>
               </w:rPr>
               <w:fldChar w:fldCharType="end"/>
             </w:r>
@@ -1910,7 +1872,7 @@
       <w:r>
         <w:br w:type="page"/>
       </w:r>
-      <w:bookmarkStart w:id="3" w:name="_Toc436927990"/>
+      <w:bookmarkStart w:id="3" w:name="_Toc436928957"/>
       <w:r>
         <w:rPr>
           <w:rFonts w:asciiTheme="minorHAnsi" w:hAnsiTheme="minorHAnsi"/>
@@ -4252,7 +4214,7 @@
           <w:szCs w:val="40"/>
         </w:rPr>
       </w:pPr>
-      <w:bookmarkStart w:id="4" w:name="_Toc436927991"/>
+      <w:bookmarkStart w:id="4" w:name="_Toc436928958"/>
       <w:r>
         <w:rPr>
           <w:rFonts w:asciiTheme="minorHAnsi" w:hAnsiTheme="minorHAnsi"/>
@@ -4273,7 +4235,7 @@
           <w:szCs w:val="28"/>
         </w:rPr>
       </w:pPr>
-      <w:bookmarkStart w:id="5" w:name="_Toc436927992"/>
+      <w:bookmarkStart w:id="5" w:name="_Toc436928959"/>
       <w:r>
         <w:rPr>
           <w:rFonts w:asciiTheme="minorHAnsi" w:hAnsiTheme="minorHAnsi"/>
@@ -4345,7 +4307,7 @@
           <w:szCs w:val="24"/>
         </w:rPr>
       </w:pPr>
-      <w:bookmarkStart w:id="6" w:name="_Toc436927993"/>
+      <w:bookmarkStart w:id="6" w:name="_Toc436928960"/>
       <w:proofErr w:type="spellStart"/>
       <w:r>
         <w:rPr>
@@ -5409,7 +5371,7 @@
           <w:sz w:val="24"/>
         </w:rPr>
       </w:pPr>
-      <w:bookmarkStart w:id="7" w:name="_Toc436927994"/>
+      <w:bookmarkStart w:id="7" w:name="_Toc436928961"/>
       <w:r>
         <w:rPr>
           <w:rFonts w:asciiTheme="minorHAnsi" w:hAnsiTheme="minorHAnsi"/>
@@ -5906,7 +5868,7 @@
           <w:lang w:eastAsia="es-ES"/>
         </w:rPr>
       </w:pPr>
-      <w:bookmarkStart w:id="8" w:name="_Toc436927995"/>
+      <w:bookmarkStart w:id="8" w:name="_Toc436928962"/>
       <w:r>
         <w:rPr>
           <w:rFonts w:asciiTheme="minorHAnsi" w:eastAsia="Times New Roman" w:hAnsiTheme="minorHAnsi"/>
@@ -6197,7 +6159,7 @@
           <w:sz w:val="24"/>
         </w:rPr>
       </w:pPr>
-      <w:bookmarkStart w:id="9" w:name="_Toc436927996"/>
+      <w:bookmarkStart w:id="9" w:name="_Toc436928963"/>
       <w:proofErr w:type="spellStart"/>
       <w:r>
         <w:rPr>
@@ -6601,7 +6563,7 @@
           <w:sz w:val="24"/>
         </w:rPr>
       </w:pPr>
-      <w:bookmarkStart w:id="10" w:name="_Toc436927997"/>
+      <w:bookmarkStart w:id="10" w:name="_Toc436928964"/>
       <w:r>
         <w:rPr>
           <w:rFonts w:asciiTheme="minorHAnsi" w:hAnsiTheme="minorHAnsi"/>
@@ -6736,19 +6698,17 @@
         </w:rPr>
         <w:t xml:space="preserve">arm 5 se ha añadido una opción para ajustar colores UI, mejorando la experiencia de la mezcla de colores.  También </w:t>
       </w:r>
-      <w:proofErr w:type="spellStart"/>
-      <w:r>
-        <w:rPr>
-          <w:sz w:val="24"/>
-        </w:rPr>
-        <w:t>incorpara</w:t>
-      </w:r>
-      <w:proofErr w:type="spellEnd"/>
-      <w:r>
-        <w:rPr>
-          <w:sz w:val="24"/>
-        </w:rPr>
-        <w:t xml:space="preserve"> la mayoría de las nuevas funcionalidades del último </w:t>
+      <w:r>
+        <w:rPr>
+          <w:sz w:val="24"/>
+        </w:rPr>
+        <w:t>incorpo</w:t>
+      </w:r>
+      <w:r>
+        <w:rPr>
+          <w:sz w:val="24"/>
+        </w:rPr>
+        <w:t xml:space="preserve">ra la mayoría de las nuevas funcionalidades del último </w:t>
       </w:r>
       <w:proofErr w:type="spellStart"/>
       <w:r>
@@ -6765,6 +6725,129 @@
         <w:t xml:space="preserve"> 11. </w:t>
       </w:r>
     </w:p>
+    <w:p>
+      <w:pPr>
+        <w:pStyle w:val="Ttulo3"/>
+        <w:rPr>
+          <w:rFonts w:asciiTheme="minorHAnsi" w:hAnsiTheme="minorHAnsi"/>
+          <w:sz w:val="24"/>
+        </w:rPr>
+      </w:pPr>
+      <w:bookmarkStart w:id="11" w:name="_Toc436928965"/>
+      <w:r>
+        <w:rPr>
+          <w:rFonts w:asciiTheme="minorHAnsi" w:hAnsiTheme="minorHAnsi"/>
+          <w:sz w:val="24"/>
+        </w:rPr>
+        <w:t>Psycopg</w:t>
+      </w:r>
+      <w:r>
+        <w:rPr>
+          <w:rFonts w:asciiTheme="minorHAnsi" w:hAnsiTheme="minorHAnsi"/>
+          <w:sz w:val="24"/>
+        </w:rPr>
+        <w:t>2</w:t>
+      </w:r>
+      <w:bookmarkEnd w:id="11"/>
+    </w:p>
+    <w:p>
+      <w:pPr>
+        <w:jc w:val="both"/>
+        <w:rPr>
+          <w:sz w:val="24"/>
+          <w:szCs w:val="24"/>
+        </w:rPr>
+      </w:pPr>
+      <w:r>
+        <w:rPr>
+          <w:sz w:val="24"/>
+        </w:rPr>
+        <w:t>Psycopg es el más popular a</w:t>
+      </w:r>
+      <w:r>
+        <w:rPr>
+          <w:sz w:val="24"/>
+          <w:szCs w:val="24"/>
+        </w:rPr>
+        <w:t>daptador de PostgreSQL para el lenguaje de programación Python. Varias extensiones permiten el acceso a muchos rasgos</w:t>
+      </w:r>
+      <w:r>
+        <w:rPr>
+          <w:sz w:val="24"/>
+          <w:szCs w:val="24"/>
+        </w:rPr>
+        <w:t xml:space="preserve"> ofrecidos por PostgreSQL. </w:t>
+      </w:r>
+      <w:r>
+        <w:rPr>
+          <w:sz w:val="24"/>
+          <w:szCs w:val="24"/>
+        </w:rPr>
+        <w:t xml:space="preserve">Este producto esta liberado bajo los términos de licencia </w:t>
+      </w:r>
+      <w:hyperlink r:id="rId58" w:history="1">
+        <w:r>
+          <w:rPr>
+            <w:rStyle w:val="Hipervnculo"/>
+            <w:color w:val="auto"/>
+            <w:sz w:val="24"/>
+            <w:szCs w:val="24"/>
+            <w:u w:val="none"/>
+          </w:rPr>
+          <w:t xml:space="preserve">GNU </w:t>
+        </w:r>
+        <w:proofErr w:type="spellStart"/>
+        <w:r>
+          <w:rPr>
+            <w:rStyle w:val="Hipervnculo"/>
+            <w:color w:val="auto"/>
+            <w:sz w:val="24"/>
+            <w:szCs w:val="24"/>
+            <w:u w:val="none"/>
+          </w:rPr>
+          <w:t>Lesser</w:t>
+        </w:r>
+        <w:proofErr w:type="spellEnd"/>
+        <w:r>
+          <w:rPr>
+            <w:rStyle w:val="Hipervnculo"/>
+            <w:color w:val="auto"/>
+            <w:sz w:val="24"/>
+            <w:szCs w:val="24"/>
+            <w:u w:val="none"/>
+          </w:rPr>
+          <w:t xml:space="preserve"> General </w:t>
+        </w:r>
+        <w:proofErr w:type="spellStart"/>
+        <w:r>
+          <w:rPr>
+            <w:rStyle w:val="Hipervnculo"/>
+            <w:color w:val="auto"/>
+            <w:sz w:val="24"/>
+            <w:szCs w:val="24"/>
+            <w:u w:val="none"/>
+          </w:rPr>
+          <w:t>Public</w:t>
+        </w:r>
+        <w:proofErr w:type="spellEnd"/>
+      </w:hyperlink>
+      <w:r>
+        <w:rPr>
+          <w:sz w:val="24"/>
+          <w:szCs w:val="24"/>
+        </w:rPr>
+        <w:t>, permitiendo usar de ambos las propiedades de los softwares.</w:t>
+      </w:r>
+    </w:p>
+    <w:p>
+      <w:pPr>
+        <w:jc w:val="both"/>
+        <w:rPr>
+          <w:sz w:val="24"/>
+        </w:rPr>
+      </w:pPr>
+    </w:p>
+    <w:p/>
     <w:p>
       <w:pPr>
         <w:jc w:val="both"/>
@@ -6782,6 +6865,25 @@
     </w:p>
     <w:p>
       <w:pPr>
+        <w:rPr>
+          <w:rFonts w:eastAsiaTheme="majorEastAsia" w:cstheme="majorBidi"/>
+          <w:b/>
+          <w:bCs/>
+          <w:color w:val="00833B" w:themeColor="accent1" w:themeShade="BF"/>
+          <w:sz w:val="40"/>
+          <w:szCs w:val="40"/>
+        </w:rPr>
+      </w:pPr>
+      <w:r>
+        <w:rPr>
+          <w:sz w:val="40"/>
+          <w:szCs w:val="40"/>
+        </w:rPr>
+        <w:br w:type="page"/>
+      </w:r>
+    </w:p>
+    <w:p>
+      <w:pPr>
         <w:pStyle w:val="Ttulo1"/>
         <w:jc w:val="center"/>
         <w:rPr>
@@ -6790,16 +6892,17 @@
           <w:szCs w:val="40"/>
         </w:rPr>
       </w:pPr>
-      <w:bookmarkStart w:id="11" w:name="_Toc436927998"/>
+      <w:bookmarkStart w:id="12" w:name="_Toc436928966"/>
       <w:r>
         <w:rPr>
           <w:rFonts w:asciiTheme="minorHAnsi" w:hAnsiTheme="minorHAnsi"/>
           <w:sz w:val="40"/>
           <w:szCs w:val="40"/>
         </w:rPr>
+        <w:lastRenderedPageBreak/>
         <w:t>Capítulo 2</w:t>
       </w:r>
-      <w:bookmarkEnd w:id="11"/>
+      <w:bookmarkEnd w:id="12"/>
     </w:p>
     <w:p>
       <w:pPr>
@@ -6826,7 +6929,7 @@
           <w:szCs w:val="40"/>
         </w:rPr>
       </w:pPr>
-      <w:bookmarkStart w:id="12" w:name="_Toc436927999"/>
+      <w:bookmarkStart w:id="13" w:name="_Toc436928967"/>
       <w:r>
         <w:rPr>
           <w:rFonts w:asciiTheme="minorHAnsi" w:hAnsiTheme="minorHAnsi"/>
@@ -6836,7 +6939,7 @@
         <w:lastRenderedPageBreak/>
         <w:t>Conclusiones</w:t>
       </w:r>
-      <w:bookmarkEnd w:id="12"/>
+      <w:bookmarkEnd w:id="13"/>
     </w:p>
     <w:p>
       <w:pPr>
@@ -6867,7 +6970,7 @@
           <w:szCs w:val="40"/>
         </w:rPr>
       </w:pPr>
-      <w:bookmarkStart w:id="13" w:name="_Toc436928000"/>
+      <w:bookmarkStart w:id="14" w:name="_Toc436928968"/>
       <w:r>
         <w:rPr>
           <w:rFonts w:asciiTheme="minorHAnsi" w:hAnsiTheme="minorHAnsi"/>
@@ -6877,7 +6980,7 @@
         <w:lastRenderedPageBreak/>
         <w:t>Bibliografía</w:t>
       </w:r>
-      <w:bookmarkEnd w:id="13"/>
+      <w:bookmarkEnd w:id="14"/>
     </w:p>
     <w:p>
       <w:pPr>
@@ -6888,7 +6991,7 @@
           <w:szCs w:val="24"/>
         </w:rPr>
       </w:pPr>
-      <w:hyperlink r:id="rId58" w:history="1">
+      <w:hyperlink r:id="rId59" w:history="1">
         <w:r>
           <w:rPr>
             <w:rStyle w:val="Hipervnculo"/>
@@ -6908,7 +7011,7 @@
           <w:szCs w:val="24"/>
         </w:rPr>
       </w:pPr>
-      <w:hyperlink r:id="rId59" w:history="1">
+      <w:hyperlink r:id="rId60" w:history="1">
         <w:r>
           <w:rPr>
             <w:rStyle w:val="Hipervnculo"/>
@@ -6928,7 +7031,7 @@
           <w:szCs w:val="24"/>
         </w:rPr>
       </w:pPr>
-      <w:hyperlink r:id="rId60" w:history="1">
+      <w:hyperlink r:id="rId61" w:history="1">
         <w:r>
           <w:rPr>
             <w:rStyle w:val="Hipervnculo"/>
@@ -6948,7 +7051,7 @@
           <w:szCs w:val="24"/>
         </w:rPr>
       </w:pPr>
-      <w:hyperlink r:id="rId61" w:history="1">
+      <w:hyperlink r:id="rId62" w:history="1">
         <w:r>
           <w:rPr>
             <w:rStyle w:val="Hipervnculo"/>
@@ -6968,7 +7071,7 @@
           <w:szCs w:val="24"/>
         </w:rPr>
       </w:pPr>
-      <w:hyperlink r:id="rId62" w:history="1">
+      <w:hyperlink r:id="rId63" w:history="1">
         <w:r>
           <w:rPr>
             <w:rStyle w:val="Hipervnculo"/>
@@ -6988,7 +7091,7 @@
           <w:szCs w:val="24"/>
         </w:rPr>
       </w:pPr>
-      <w:hyperlink r:id="rId63" w:history="1">
+      <w:hyperlink r:id="rId64" w:history="1">
         <w:r>
           <w:rPr>
             <w:rStyle w:val="Hipervnculo"/>
@@ -7008,7 +7111,7 @@
           <w:szCs w:val="24"/>
         </w:rPr>
       </w:pPr>
-      <w:hyperlink r:id="rId64" w:history="1">
+      <w:hyperlink r:id="rId65" w:history="1">
         <w:r>
           <w:rPr>
             <w:rStyle w:val="Hipervnculo"/>
@@ -7028,7 +7131,7 @@
           <w:szCs w:val="24"/>
         </w:rPr>
       </w:pPr>
-      <w:hyperlink r:id="rId65" w:history="1">
+      <w:hyperlink r:id="rId66" w:history="1">
         <w:r>
           <w:rPr>
             <w:rStyle w:val="Hipervnculo"/>
@@ -7048,7 +7151,7 @@
           <w:szCs w:val="24"/>
         </w:rPr>
       </w:pPr>
-      <w:hyperlink r:id="rId66" w:history="1">
+      <w:hyperlink r:id="rId67" w:history="1">
         <w:r>
           <w:rPr>
             <w:rStyle w:val="Hipervnculo"/>
@@ -7068,7 +7171,7 @@
           <w:szCs w:val="24"/>
         </w:rPr>
       </w:pPr>
-      <w:hyperlink r:id="rId67" w:history="1">
+      <w:hyperlink r:id="rId68" w:history="1">
         <w:r>
           <w:rPr>
             <w:rStyle w:val="Hipervnculo"/>
@@ -7088,7 +7191,7 @@
           <w:szCs w:val="24"/>
         </w:rPr>
       </w:pPr>
-      <w:hyperlink r:id="rId68" w:history="1">
+      <w:hyperlink r:id="rId69" w:history="1">
         <w:r>
           <w:rPr>
             <w:rStyle w:val="Hipervnculo"/>
@@ -7108,7 +7211,7 @@
           <w:szCs w:val="24"/>
         </w:rPr>
       </w:pPr>
-      <w:hyperlink r:id="rId69" w:history="1">
+      <w:hyperlink r:id="rId70" w:history="1">
         <w:r>
           <w:rPr>
             <w:rStyle w:val="Hipervnculo"/>
@@ -7128,7 +7231,7 @@
           <w:szCs w:val="24"/>
         </w:rPr>
       </w:pPr>
-      <w:hyperlink r:id="rId70" w:history="1">
+      <w:hyperlink r:id="rId71" w:history="1">
         <w:r>
           <w:rPr>
             <w:rStyle w:val="Hipervnculo"/>
@@ -7148,7 +7251,7 @@
           <w:szCs w:val="24"/>
         </w:rPr>
       </w:pPr>
-      <w:hyperlink r:id="rId71" w:history="1">
+      <w:hyperlink r:id="rId72" w:history="1">
         <w:r>
           <w:rPr>
             <w:rStyle w:val="Hipervnculo"/>
@@ -7168,7 +7271,7 @@
           <w:szCs w:val="24"/>
         </w:rPr>
       </w:pPr>
-      <w:hyperlink r:id="rId72" w:history="1">
+      <w:hyperlink r:id="rId73" w:history="1">
         <w:r>
           <w:rPr>
             <w:rStyle w:val="Hipervnculo"/>
@@ -7188,7 +7291,7 @@
           <w:szCs w:val="24"/>
         </w:rPr>
       </w:pPr>
-      <w:hyperlink r:id="rId73" w:history="1">
+      <w:hyperlink r:id="rId74" w:history="1">
         <w:r>
           <w:rPr>
             <w:rStyle w:val="Hipervnculo"/>
@@ -7208,7 +7311,7 @@
           <w:szCs w:val="24"/>
         </w:rPr>
       </w:pPr>
-      <w:hyperlink r:id="rId74" w:history="1">
+      <w:hyperlink r:id="rId75" w:history="1">
         <w:r>
           <w:rPr>
             <w:rStyle w:val="Hipervnculo"/>
@@ -9479,7 +9582,7 @@
 </file>
 
 <file path=customXml/itemProps1.xml><?xml version="1.0" encoding="utf-8"?>
-<ds:datastoreItem xmlns:ds="http://schemas.openxmlformats.org/officeDocument/2006/customXml" ds:itemID="{6BCA8F06-DC24-4E0F-9CF9-AF63E93F7906}">
+<ds:datastoreItem xmlns:ds="http://schemas.openxmlformats.org/officeDocument/2006/customXml" ds:itemID="{3CD4407C-DB54-489B-BB00-E530E74E6341}">
   <ds:schemaRefs>
     <ds:schemaRef ds:uri="http://schemas.openxmlformats.org/officeDocument/2006/bibliography"/>
   </ds:schemaRefs>

</xml_diff>

<commit_message>
La ingenieria de software, requerimientos funcionales, casos de usos
</commit_message>
<xml_diff>
--- a/docs/Trabajo.docx
+++ b/docs/Trabajo.docx
@@ -905,8 +905,6 @@
             </w:rPr>
             <w:t>Índice</w:t>
           </w:r>
-          <w:bookmarkStart w:id="2" w:name="_GoBack"/>
-          <w:bookmarkEnd w:id="2"/>
         </w:p>
         <w:p>
           <w:pPr>
@@ -917,6 +915,7 @@
             <w:rPr>
               <w:rFonts w:eastAsiaTheme="minorEastAsia"/>
               <w:noProof/>
+              <w:sz w:val="24"/>
               <w:lang w:eastAsia="es-ES"/>
             </w:rPr>
           </w:pPr>
@@ -941,18 +940,20 @@
             </w:rPr>
             <w:fldChar w:fldCharType="separate"/>
           </w:r>
-          <w:hyperlink w:anchor="_Toc436928956" w:history="1">
+          <w:hyperlink w:anchor="_Toc436928957" w:history="1">
             <w:r>
               <w:rPr>
                 <w:rStyle w:val="Hipervnculo"/>
                 <w:noProof/>
+                <w:sz w:val="24"/>
               </w:rPr>
-              <w:t>Summary/Resumen</w:t>
+              <w:t>Introducción</w:t>
             </w:r>
             <w:r>
               <w:rPr>
                 <w:noProof/>
                 <w:webHidden/>
+                <w:sz w:val="24"/>
               </w:rPr>
               <w:tab/>
             </w:r>
@@ -960,6 +961,7 @@
               <w:rPr>
                 <w:noProof/>
                 <w:webHidden/>
+                <w:sz w:val="24"/>
               </w:rPr>
               <w:fldChar w:fldCharType="begin"/>
             </w:r>
@@ -967,19 +969,22 @@
               <w:rPr>
                 <w:noProof/>
                 <w:webHidden/>
+                <w:sz w:val="24"/>
               </w:rPr>
-              <w:instrText xml:space="preserve"> PAGEREF _Toc436928956 \h </w:instrText>
+              <w:instrText xml:space="preserve"> PAGEREF _Toc436928957 \h </w:instrText>
             </w:r>
             <w:r>
               <w:rPr>
                 <w:noProof/>
                 <w:webHidden/>
+                <w:sz w:val="24"/>
               </w:rPr>
             </w:r>
             <w:r>
               <w:rPr>
                 <w:noProof/>
                 <w:webHidden/>
+                <w:sz w:val="24"/>
               </w:rPr>
               <w:fldChar w:fldCharType="separate"/>
             </w:r>
@@ -987,13 +992,15 @@
               <w:rPr>
                 <w:noProof/>
                 <w:webHidden/>
+                <w:sz w:val="24"/>
               </w:rPr>
-              <w:t>2</w:t>
+              <w:t>4</w:t>
             </w:r>
             <w:r>
               <w:rPr>
                 <w:noProof/>
                 <w:webHidden/>
+                <w:sz w:val="24"/>
               </w:rPr>
               <w:fldChar w:fldCharType="end"/>
             </w:r>
@@ -1008,21 +1015,24 @@
             <w:rPr>
               <w:rFonts w:eastAsiaTheme="minorEastAsia"/>
               <w:noProof/>
+              <w:sz w:val="24"/>
               <w:lang w:eastAsia="es-ES"/>
             </w:rPr>
           </w:pPr>
-          <w:hyperlink w:anchor="_Toc436928957" w:history="1">
+          <w:hyperlink w:anchor="_Toc436928958" w:history="1">
             <w:r>
               <w:rPr>
                 <w:rStyle w:val="Hipervnculo"/>
                 <w:noProof/>
+                <w:sz w:val="24"/>
               </w:rPr>
-              <w:t>Introducción</w:t>
+              <w:t>Capítulo 1</w:t>
             </w:r>
             <w:r>
               <w:rPr>
                 <w:noProof/>
                 <w:webHidden/>
+                <w:sz w:val="24"/>
               </w:rPr>
               <w:tab/>
             </w:r>
@@ -1030,6 +1040,7 @@
               <w:rPr>
                 <w:noProof/>
                 <w:webHidden/>
+                <w:sz w:val="24"/>
               </w:rPr>
               <w:fldChar w:fldCharType="begin"/>
             </w:r>
@@ -1037,19 +1048,22 @@
               <w:rPr>
                 <w:noProof/>
                 <w:webHidden/>
+                <w:sz w:val="24"/>
               </w:rPr>
-              <w:instrText xml:space="preserve"> PAGEREF _Toc436928957 \h </w:instrText>
+              <w:instrText xml:space="preserve"> PAGEREF _Toc436928958 \h </w:instrText>
             </w:r>
             <w:r>
               <w:rPr>
                 <w:noProof/>
                 <w:webHidden/>
+                <w:sz w:val="24"/>
               </w:rPr>
             </w:r>
             <w:r>
               <w:rPr>
                 <w:noProof/>
                 <w:webHidden/>
+                <w:sz w:val="24"/>
               </w:rPr>
               <w:fldChar w:fldCharType="separate"/>
             </w:r>
@@ -1057,13 +1071,570 @@
               <w:rPr>
                 <w:noProof/>
                 <w:webHidden/>
+                <w:sz w:val="24"/>
               </w:rPr>
-              <w:t>4</w:t>
+              <w:t>8</w:t>
             </w:r>
             <w:r>
               <w:rPr>
                 <w:noProof/>
                 <w:webHidden/>
+                <w:sz w:val="24"/>
+              </w:rPr>
+              <w:fldChar w:fldCharType="end"/>
+            </w:r>
+          </w:hyperlink>
+        </w:p>
+        <w:p>
+          <w:pPr>
+            <w:pStyle w:val="TDC2"/>
+            <w:tabs>
+              <w:tab w:val="right" w:leader="dot" w:pos="9628"/>
+            </w:tabs>
+            <w:rPr>
+              <w:rFonts w:eastAsiaTheme="minorEastAsia"/>
+              <w:noProof/>
+              <w:sz w:val="24"/>
+              <w:lang w:eastAsia="es-ES"/>
+            </w:rPr>
+          </w:pPr>
+          <w:hyperlink w:anchor="_Toc436928959" w:history="1">
+            <w:r>
+              <w:rPr>
+                <w:rStyle w:val="Hipervnculo"/>
+                <w:noProof/>
+                <w:sz w:val="24"/>
+              </w:rPr>
+              <w:t>Tecnologías</w:t>
+            </w:r>
+            <w:r>
+              <w:rPr>
+                <w:noProof/>
+                <w:webHidden/>
+                <w:sz w:val="24"/>
+              </w:rPr>
+              <w:tab/>
+            </w:r>
+            <w:r>
+              <w:rPr>
+                <w:noProof/>
+                <w:webHidden/>
+                <w:sz w:val="24"/>
+              </w:rPr>
+              <w:fldChar w:fldCharType="begin"/>
+            </w:r>
+            <w:r>
+              <w:rPr>
+                <w:noProof/>
+                <w:webHidden/>
+                <w:sz w:val="24"/>
+              </w:rPr>
+              <w:instrText xml:space="preserve"> PAGEREF _Toc436928959 \h </w:instrText>
+            </w:r>
+            <w:r>
+              <w:rPr>
+                <w:noProof/>
+                <w:webHidden/>
+                <w:sz w:val="24"/>
+              </w:rPr>
+            </w:r>
+            <w:r>
+              <w:rPr>
+                <w:noProof/>
+                <w:webHidden/>
+                <w:sz w:val="24"/>
+              </w:rPr>
+              <w:fldChar w:fldCharType="separate"/>
+            </w:r>
+            <w:r>
+              <w:rPr>
+                <w:noProof/>
+                <w:webHidden/>
+                <w:sz w:val="24"/>
+              </w:rPr>
+              <w:t>8</w:t>
+            </w:r>
+            <w:r>
+              <w:rPr>
+                <w:noProof/>
+                <w:webHidden/>
+                <w:sz w:val="24"/>
+              </w:rPr>
+              <w:fldChar w:fldCharType="end"/>
+            </w:r>
+          </w:hyperlink>
+        </w:p>
+        <w:p>
+          <w:pPr>
+            <w:pStyle w:val="TDC3"/>
+            <w:tabs>
+              <w:tab w:val="right" w:leader="dot" w:pos="9628"/>
+            </w:tabs>
+            <w:rPr>
+              <w:rFonts w:eastAsiaTheme="minorEastAsia"/>
+              <w:noProof/>
+              <w:sz w:val="24"/>
+              <w:lang w:eastAsia="es-ES"/>
+            </w:rPr>
+          </w:pPr>
+          <w:hyperlink w:anchor="_Toc436928960" w:history="1">
+            <w:r>
+              <w:rPr>
+                <w:rStyle w:val="Hipervnculo"/>
+                <w:noProof/>
+                <w:sz w:val="24"/>
+              </w:rPr>
+              <w:t>Bootstrap 3</w:t>
+            </w:r>
+            <w:r>
+              <w:rPr>
+                <w:noProof/>
+                <w:webHidden/>
+                <w:sz w:val="24"/>
+              </w:rPr>
+              <w:tab/>
+            </w:r>
+            <w:r>
+              <w:rPr>
+                <w:noProof/>
+                <w:webHidden/>
+                <w:sz w:val="24"/>
+              </w:rPr>
+              <w:fldChar w:fldCharType="begin"/>
+            </w:r>
+            <w:r>
+              <w:rPr>
+                <w:noProof/>
+                <w:webHidden/>
+                <w:sz w:val="24"/>
+              </w:rPr>
+              <w:instrText xml:space="preserve"> PAGEREF _Toc436928960 \h </w:instrText>
+            </w:r>
+            <w:r>
+              <w:rPr>
+                <w:noProof/>
+                <w:webHidden/>
+                <w:sz w:val="24"/>
+              </w:rPr>
+            </w:r>
+            <w:r>
+              <w:rPr>
+                <w:noProof/>
+                <w:webHidden/>
+                <w:sz w:val="24"/>
+              </w:rPr>
+              <w:fldChar w:fldCharType="separate"/>
+            </w:r>
+            <w:r>
+              <w:rPr>
+                <w:noProof/>
+                <w:webHidden/>
+                <w:sz w:val="24"/>
+              </w:rPr>
+              <w:t>8</w:t>
+            </w:r>
+            <w:r>
+              <w:rPr>
+                <w:noProof/>
+                <w:webHidden/>
+                <w:sz w:val="24"/>
+              </w:rPr>
+              <w:fldChar w:fldCharType="end"/>
+            </w:r>
+          </w:hyperlink>
+        </w:p>
+        <w:p>
+          <w:pPr>
+            <w:pStyle w:val="TDC3"/>
+            <w:tabs>
+              <w:tab w:val="right" w:leader="dot" w:pos="9628"/>
+            </w:tabs>
+            <w:rPr>
+              <w:rFonts w:eastAsiaTheme="minorEastAsia"/>
+              <w:noProof/>
+              <w:sz w:val="24"/>
+              <w:lang w:eastAsia="es-ES"/>
+            </w:rPr>
+          </w:pPr>
+          <w:hyperlink w:anchor="_Toc436928961" w:history="1">
+            <w:r>
+              <w:rPr>
+                <w:rStyle w:val="Hipervnculo"/>
+                <w:noProof/>
+                <w:sz w:val="24"/>
+              </w:rPr>
+              <w:t>Django 1.8.4</w:t>
+            </w:r>
+            <w:r>
+              <w:rPr>
+                <w:noProof/>
+                <w:webHidden/>
+                <w:sz w:val="24"/>
+              </w:rPr>
+              <w:tab/>
+            </w:r>
+            <w:r>
+              <w:rPr>
+                <w:noProof/>
+                <w:webHidden/>
+                <w:sz w:val="24"/>
+              </w:rPr>
+              <w:fldChar w:fldCharType="begin"/>
+            </w:r>
+            <w:r>
+              <w:rPr>
+                <w:noProof/>
+                <w:webHidden/>
+                <w:sz w:val="24"/>
+              </w:rPr>
+              <w:instrText xml:space="preserve"> PAGEREF _Toc436928961 \h </w:instrText>
+            </w:r>
+            <w:r>
+              <w:rPr>
+                <w:noProof/>
+                <w:webHidden/>
+                <w:sz w:val="24"/>
+              </w:rPr>
+            </w:r>
+            <w:r>
+              <w:rPr>
+                <w:noProof/>
+                <w:webHidden/>
+                <w:sz w:val="24"/>
+              </w:rPr>
+              <w:fldChar w:fldCharType="separate"/>
+            </w:r>
+            <w:r>
+              <w:rPr>
+                <w:noProof/>
+                <w:webHidden/>
+                <w:sz w:val="24"/>
+              </w:rPr>
+              <w:t>9</w:t>
+            </w:r>
+            <w:r>
+              <w:rPr>
+                <w:noProof/>
+                <w:webHidden/>
+                <w:sz w:val="24"/>
+              </w:rPr>
+              <w:fldChar w:fldCharType="end"/>
+            </w:r>
+          </w:hyperlink>
+        </w:p>
+        <w:p>
+          <w:pPr>
+            <w:pStyle w:val="TDC3"/>
+            <w:tabs>
+              <w:tab w:val="right" w:leader="dot" w:pos="9628"/>
+            </w:tabs>
+            <w:rPr>
+              <w:rFonts w:eastAsiaTheme="minorEastAsia"/>
+              <w:noProof/>
+              <w:sz w:val="24"/>
+              <w:lang w:eastAsia="es-ES"/>
+            </w:rPr>
+          </w:pPr>
+          <w:hyperlink w:anchor="_Toc436928962" w:history="1">
+            <w:r>
+              <w:rPr>
+                <w:rStyle w:val="Hipervnculo"/>
+                <w:rFonts w:eastAsia="Times New Roman"/>
+                <w:noProof/>
+                <w:sz w:val="24"/>
+                <w:lang w:eastAsia="es-ES"/>
+              </w:rPr>
+              <w:t>Font Awesome 4.3.0</w:t>
+            </w:r>
+            <w:r>
+              <w:rPr>
+                <w:noProof/>
+                <w:webHidden/>
+                <w:sz w:val="24"/>
+              </w:rPr>
+              <w:tab/>
+            </w:r>
+            <w:r>
+              <w:rPr>
+                <w:noProof/>
+                <w:webHidden/>
+                <w:sz w:val="24"/>
+              </w:rPr>
+              <w:fldChar w:fldCharType="begin"/>
+            </w:r>
+            <w:r>
+              <w:rPr>
+                <w:noProof/>
+                <w:webHidden/>
+                <w:sz w:val="24"/>
+              </w:rPr>
+              <w:instrText xml:space="preserve"> PAGEREF _Toc436928962 \h </w:instrText>
+            </w:r>
+            <w:r>
+              <w:rPr>
+                <w:noProof/>
+                <w:webHidden/>
+                <w:sz w:val="24"/>
+              </w:rPr>
+            </w:r>
+            <w:r>
+              <w:rPr>
+                <w:noProof/>
+                <w:webHidden/>
+                <w:sz w:val="24"/>
+              </w:rPr>
+              <w:fldChar w:fldCharType="separate"/>
+            </w:r>
+            <w:r>
+              <w:rPr>
+                <w:noProof/>
+                <w:webHidden/>
+                <w:sz w:val="24"/>
+              </w:rPr>
+              <w:t>9</w:t>
+            </w:r>
+            <w:r>
+              <w:rPr>
+                <w:noProof/>
+                <w:webHidden/>
+                <w:sz w:val="24"/>
+              </w:rPr>
+              <w:fldChar w:fldCharType="end"/>
+            </w:r>
+          </w:hyperlink>
+        </w:p>
+        <w:p>
+          <w:pPr>
+            <w:pStyle w:val="TDC3"/>
+            <w:tabs>
+              <w:tab w:val="right" w:leader="dot" w:pos="9628"/>
+            </w:tabs>
+            <w:rPr>
+              <w:rFonts w:eastAsiaTheme="minorEastAsia"/>
+              <w:noProof/>
+              <w:sz w:val="24"/>
+              <w:lang w:eastAsia="es-ES"/>
+            </w:rPr>
+          </w:pPr>
+          <w:hyperlink w:anchor="_Toc436928963" w:history="1">
+            <w:r>
+              <w:rPr>
+                <w:rStyle w:val="Hipervnculo"/>
+                <w:noProof/>
+                <w:sz w:val="24"/>
+              </w:rPr>
+              <w:t>Git 1.8.5.2</w:t>
+            </w:r>
+            <w:r>
+              <w:rPr>
+                <w:noProof/>
+                <w:webHidden/>
+                <w:sz w:val="24"/>
+              </w:rPr>
+              <w:tab/>
+            </w:r>
+            <w:r>
+              <w:rPr>
+                <w:noProof/>
+                <w:webHidden/>
+                <w:sz w:val="24"/>
+              </w:rPr>
+              <w:fldChar w:fldCharType="begin"/>
+            </w:r>
+            <w:r>
+              <w:rPr>
+                <w:noProof/>
+                <w:webHidden/>
+                <w:sz w:val="24"/>
+              </w:rPr>
+              <w:instrText xml:space="preserve"> PAGEREF _Toc436928963 \h </w:instrText>
+            </w:r>
+            <w:r>
+              <w:rPr>
+                <w:noProof/>
+                <w:webHidden/>
+                <w:sz w:val="24"/>
+              </w:rPr>
+            </w:r>
+            <w:r>
+              <w:rPr>
+                <w:noProof/>
+                <w:webHidden/>
+                <w:sz w:val="24"/>
+              </w:rPr>
+              <w:fldChar w:fldCharType="separate"/>
+            </w:r>
+            <w:r>
+              <w:rPr>
+                <w:noProof/>
+                <w:webHidden/>
+                <w:sz w:val="24"/>
+              </w:rPr>
+              <w:t>9</w:t>
+            </w:r>
+            <w:r>
+              <w:rPr>
+                <w:noProof/>
+                <w:webHidden/>
+                <w:sz w:val="24"/>
+              </w:rPr>
+              <w:fldChar w:fldCharType="end"/>
+            </w:r>
+          </w:hyperlink>
+        </w:p>
+        <w:p>
+          <w:pPr>
+            <w:pStyle w:val="TDC3"/>
+            <w:tabs>
+              <w:tab w:val="right" w:leader="dot" w:pos="9628"/>
+            </w:tabs>
+            <w:rPr>
+              <w:rFonts w:eastAsiaTheme="minorEastAsia"/>
+              <w:noProof/>
+              <w:sz w:val="24"/>
+              <w:lang w:eastAsia="es-ES"/>
+            </w:rPr>
+          </w:pPr>
+          <w:hyperlink w:anchor="_Toc436928964" w:history="1">
+            <w:r>
+              <w:rPr>
+                <w:rStyle w:val="Hipervnculo"/>
+                <w:noProof/>
+                <w:sz w:val="24"/>
+              </w:rPr>
+              <w:t>PyCharm 5</w:t>
+            </w:r>
+            <w:r>
+              <w:rPr>
+                <w:noProof/>
+                <w:webHidden/>
+                <w:sz w:val="24"/>
+              </w:rPr>
+              <w:tab/>
+            </w:r>
+            <w:r>
+              <w:rPr>
+                <w:noProof/>
+                <w:webHidden/>
+                <w:sz w:val="24"/>
+              </w:rPr>
+              <w:fldChar w:fldCharType="begin"/>
+            </w:r>
+            <w:r>
+              <w:rPr>
+                <w:noProof/>
+                <w:webHidden/>
+                <w:sz w:val="24"/>
+              </w:rPr>
+              <w:instrText xml:space="preserve"> PAGEREF _Toc436928964 \h </w:instrText>
+            </w:r>
+            <w:r>
+              <w:rPr>
+                <w:noProof/>
+                <w:webHidden/>
+                <w:sz w:val="24"/>
+              </w:rPr>
+            </w:r>
+            <w:r>
+              <w:rPr>
+                <w:noProof/>
+                <w:webHidden/>
+                <w:sz w:val="24"/>
+              </w:rPr>
+              <w:fldChar w:fldCharType="separate"/>
+            </w:r>
+            <w:r>
+              <w:rPr>
+                <w:noProof/>
+                <w:webHidden/>
+                <w:sz w:val="24"/>
+              </w:rPr>
+              <w:t>9</w:t>
+            </w:r>
+            <w:r>
+              <w:rPr>
+                <w:noProof/>
+                <w:webHidden/>
+                <w:sz w:val="24"/>
+              </w:rPr>
+              <w:fldChar w:fldCharType="end"/>
+            </w:r>
+          </w:hyperlink>
+        </w:p>
+        <w:p>
+          <w:pPr>
+            <w:pStyle w:val="TDC3"/>
+            <w:tabs>
+              <w:tab w:val="right" w:leader="dot" w:pos="9628"/>
+            </w:tabs>
+            <w:rPr>
+              <w:rFonts w:eastAsiaTheme="minorEastAsia"/>
+              <w:noProof/>
+              <w:sz w:val="24"/>
+              <w:lang w:eastAsia="es-ES"/>
+            </w:rPr>
+          </w:pPr>
+          <w:hyperlink w:anchor="_Toc436928965" w:history="1">
+            <w:r>
+              <w:rPr>
+                <w:rStyle w:val="Hipervnculo"/>
+                <w:noProof/>
+                <w:sz w:val="24"/>
+              </w:rPr>
+              <w:t>Psycopg2</w:t>
+            </w:r>
+            <w:r>
+              <w:rPr>
+                <w:noProof/>
+                <w:webHidden/>
+                <w:sz w:val="24"/>
+              </w:rPr>
+              <w:tab/>
+            </w:r>
+            <w:r>
+              <w:rPr>
+                <w:noProof/>
+                <w:webHidden/>
+                <w:sz w:val="24"/>
+              </w:rPr>
+              <w:fldChar w:fldCharType="begin"/>
+            </w:r>
+            <w:r>
+              <w:rPr>
+                <w:noProof/>
+                <w:webHidden/>
+                <w:sz w:val="24"/>
+              </w:rPr>
+              <w:instrText xml:space="preserve"> PAGEREF _Toc436928965 \h </w:instrText>
+            </w:r>
+            <w:r>
+              <w:rPr>
+                <w:noProof/>
+                <w:webHidden/>
+                <w:sz w:val="24"/>
+              </w:rPr>
+            </w:r>
+            <w:r>
+              <w:rPr>
+                <w:noProof/>
+                <w:webHidden/>
+                <w:sz w:val="24"/>
+              </w:rPr>
+              <w:fldChar w:fldCharType="separate"/>
+            </w:r>
+            <w:r>
+              <w:rPr>
+                <w:noProof/>
+                <w:webHidden/>
+                <w:sz w:val="24"/>
+              </w:rPr>
+              <w:t>10</w:t>
+            </w:r>
+            <w:r>
+              <w:rPr>
+                <w:noProof/>
+                <w:webHidden/>
+                <w:sz w:val="24"/>
               </w:rPr>
               <w:fldChar w:fldCharType="end"/>
             </w:r>
@@ -1078,21 +1649,24 @@
             <w:rPr>
               <w:rFonts w:eastAsiaTheme="minorEastAsia"/>
               <w:noProof/>
+              <w:sz w:val="24"/>
               <w:lang w:eastAsia="es-ES"/>
             </w:rPr>
           </w:pPr>
-          <w:hyperlink w:anchor="_Toc436928958" w:history="1">
+          <w:hyperlink w:anchor="_Toc436928966" w:history="1">
             <w:r>
               <w:rPr>
                 <w:rStyle w:val="Hipervnculo"/>
                 <w:noProof/>
+                <w:sz w:val="24"/>
               </w:rPr>
-              <w:t>Capítulo 1</w:t>
+              <w:t>Capítulo 2</w:t>
             </w:r>
             <w:r>
               <w:rPr>
                 <w:noProof/>
                 <w:webHidden/>
+                <w:sz w:val="24"/>
               </w:rPr>
               <w:tab/>
             </w:r>
@@ -1100,6 +1674,7 @@
               <w:rPr>
                 <w:noProof/>
                 <w:webHidden/>
+                <w:sz w:val="24"/>
               </w:rPr>
               <w:fldChar w:fldCharType="begin"/>
             </w:r>
@@ -1107,19 +1682,22 @@
               <w:rPr>
                 <w:noProof/>
                 <w:webHidden/>
+                <w:sz w:val="24"/>
               </w:rPr>
-              <w:instrText xml:space="preserve"> PAGEREF _Toc436928958 \h </w:instrText>
+              <w:instrText xml:space="preserve"> PAGEREF _Toc436928966 \h </w:instrText>
             </w:r>
             <w:r>
               <w:rPr>
                 <w:noProof/>
                 <w:webHidden/>
+                <w:sz w:val="24"/>
               </w:rPr>
             </w:r>
             <w:r>
               <w:rPr>
                 <w:noProof/>
                 <w:webHidden/>
+                <w:sz w:val="24"/>
               </w:rPr>
               <w:fldChar w:fldCharType="separate"/>
             </w:r>
@@ -1127,505 +1705,15 @@
               <w:rPr>
                 <w:noProof/>
                 <w:webHidden/>
+                <w:sz w:val="24"/>
               </w:rPr>
-              <w:t>8</w:t>
+              <w:t>11</w:t>
             </w:r>
             <w:r>
               <w:rPr>
                 <w:noProof/>
                 <w:webHidden/>
-              </w:rPr>
-              <w:fldChar w:fldCharType="end"/>
-            </w:r>
-          </w:hyperlink>
-        </w:p>
-        <w:p>
-          <w:pPr>
-            <w:pStyle w:val="TDC2"/>
-            <w:tabs>
-              <w:tab w:val="right" w:leader="dot" w:pos="9628"/>
-            </w:tabs>
-            <w:rPr>
-              <w:rFonts w:eastAsiaTheme="minorEastAsia"/>
-              <w:noProof/>
-              <w:lang w:eastAsia="es-ES"/>
-            </w:rPr>
-          </w:pPr>
-          <w:hyperlink w:anchor="_Toc436928959" w:history="1">
-            <w:r>
-              <w:rPr>
-                <w:rStyle w:val="Hipervnculo"/>
-                <w:noProof/>
-              </w:rPr>
-              <w:t>Tecnologías</w:t>
-            </w:r>
-            <w:r>
-              <w:rPr>
-                <w:noProof/>
-                <w:webHidden/>
-              </w:rPr>
-              <w:tab/>
-            </w:r>
-            <w:r>
-              <w:rPr>
-                <w:noProof/>
-                <w:webHidden/>
-              </w:rPr>
-              <w:fldChar w:fldCharType="begin"/>
-            </w:r>
-            <w:r>
-              <w:rPr>
-                <w:noProof/>
-                <w:webHidden/>
-              </w:rPr>
-              <w:instrText xml:space="preserve"> PAGEREF _Toc436928959 \h </w:instrText>
-            </w:r>
-            <w:r>
-              <w:rPr>
-                <w:noProof/>
-                <w:webHidden/>
-              </w:rPr>
-            </w:r>
-            <w:r>
-              <w:rPr>
-                <w:noProof/>
-                <w:webHidden/>
-              </w:rPr>
-              <w:fldChar w:fldCharType="separate"/>
-            </w:r>
-            <w:r>
-              <w:rPr>
-                <w:noProof/>
-                <w:webHidden/>
-              </w:rPr>
-              <w:t>8</w:t>
-            </w:r>
-            <w:r>
-              <w:rPr>
-                <w:noProof/>
-                <w:webHidden/>
-              </w:rPr>
-              <w:fldChar w:fldCharType="end"/>
-            </w:r>
-          </w:hyperlink>
-        </w:p>
-        <w:p>
-          <w:pPr>
-            <w:pStyle w:val="TDC3"/>
-            <w:tabs>
-              <w:tab w:val="right" w:leader="dot" w:pos="9628"/>
-            </w:tabs>
-            <w:rPr>
-              <w:rFonts w:eastAsiaTheme="minorEastAsia"/>
-              <w:noProof/>
-              <w:lang w:eastAsia="es-ES"/>
-            </w:rPr>
-          </w:pPr>
-          <w:hyperlink w:anchor="_Toc436928960" w:history="1">
-            <w:r>
-              <w:rPr>
-                <w:rStyle w:val="Hipervnculo"/>
-                <w:noProof/>
-              </w:rPr>
-              <w:t>Bootstrap 3</w:t>
-            </w:r>
-            <w:r>
-              <w:rPr>
-                <w:noProof/>
-                <w:webHidden/>
-              </w:rPr>
-              <w:tab/>
-            </w:r>
-            <w:r>
-              <w:rPr>
-                <w:noProof/>
-                <w:webHidden/>
-              </w:rPr>
-              <w:fldChar w:fldCharType="begin"/>
-            </w:r>
-            <w:r>
-              <w:rPr>
-                <w:noProof/>
-                <w:webHidden/>
-              </w:rPr>
-              <w:instrText xml:space="preserve"> PAGEREF _Toc436928960 \h </w:instrText>
-            </w:r>
-            <w:r>
-              <w:rPr>
-                <w:noProof/>
-                <w:webHidden/>
-              </w:rPr>
-            </w:r>
-            <w:r>
-              <w:rPr>
-                <w:noProof/>
-                <w:webHidden/>
-              </w:rPr>
-              <w:fldChar w:fldCharType="separate"/>
-            </w:r>
-            <w:r>
-              <w:rPr>
-                <w:noProof/>
-                <w:webHidden/>
-              </w:rPr>
-              <w:t>8</w:t>
-            </w:r>
-            <w:r>
-              <w:rPr>
-                <w:noProof/>
-                <w:webHidden/>
-              </w:rPr>
-              <w:fldChar w:fldCharType="end"/>
-            </w:r>
-          </w:hyperlink>
-        </w:p>
-        <w:p>
-          <w:pPr>
-            <w:pStyle w:val="TDC3"/>
-            <w:tabs>
-              <w:tab w:val="right" w:leader="dot" w:pos="9628"/>
-            </w:tabs>
-            <w:rPr>
-              <w:rFonts w:eastAsiaTheme="minorEastAsia"/>
-              <w:noProof/>
-              <w:lang w:eastAsia="es-ES"/>
-            </w:rPr>
-          </w:pPr>
-          <w:hyperlink w:anchor="_Toc436928961" w:history="1">
-            <w:r>
-              <w:rPr>
-                <w:rStyle w:val="Hipervnculo"/>
-                <w:noProof/>
-              </w:rPr>
-              <w:t>Django 1.8.4</w:t>
-            </w:r>
-            <w:r>
-              <w:rPr>
-                <w:noProof/>
-                <w:webHidden/>
-              </w:rPr>
-              <w:tab/>
-            </w:r>
-            <w:r>
-              <w:rPr>
-                <w:noProof/>
-                <w:webHidden/>
-              </w:rPr>
-              <w:fldChar w:fldCharType="begin"/>
-            </w:r>
-            <w:r>
-              <w:rPr>
-                <w:noProof/>
-                <w:webHidden/>
-              </w:rPr>
-              <w:instrText xml:space="preserve"> PAGEREF _Toc436928961 \h </w:instrText>
-            </w:r>
-            <w:r>
-              <w:rPr>
-                <w:noProof/>
-                <w:webHidden/>
-              </w:rPr>
-            </w:r>
-            <w:r>
-              <w:rPr>
-                <w:noProof/>
-                <w:webHidden/>
-              </w:rPr>
-              <w:fldChar w:fldCharType="separate"/>
-            </w:r>
-            <w:r>
-              <w:rPr>
-                <w:noProof/>
-                <w:webHidden/>
-              </w:rPr>
-              <w:t>9</w:t>
-            </w:r>
-            <w:r>
-              <w:rPr>
-                <w:noProof/>
-                <w:webHidden/>
-              </w:rPr>
-              <w:fldChar w:fldCharType="end"/>
-            </w:r>
-          </w:hyperlink>
-        </w:p>
-        <w:p>
-          <w:pPr>
-            <w:pStyle w:val="TDC3"/>
-            <w:tabs>
-              <w:tab w:val="right" w:leader="dot" w:pos="9628"/>
-            </w:tabs>
-            <w:rPr>
-              <w:rFonts w:eastAsiaTheme="minorEastAsia"/>
-              <w:noProof/>
-              <w:lang w:eastAsia="es-ES"/>
-            </w:rPr>
-          </w:pPr>
-          <w:hyperlink w:anchor="_Toc436928962" w:history="1">
-            <w:r>
-              <w:rPr>
-                <w:rStyle w:val="Hipervnculo"/>
-                <w:rFonts w:eastAsia="Times New Roman"/>
-                <w:noProof/>
-                <w:lang w:eastAsia="es-ES"/>
-              </w:rPr>
-              <w:t>Font Awesome 4.3.0</w:t>
-            </w:r>
-            <w:r>
-              <w:rPr>
-                <w:noProof/>
-                <w:webHidden/>
-              </w:rPr>
-              <w:tab/>
-            </w:r>
-            <w:r>
-              <w:rPr>
-                <w:noProof/>
-                <w:webHidden/>
-              </w:rPr>
-              <w:fldChar w:fldCharType="begin"/>
-            </w:r>
-            <w:r>
-              <w:rPr>
-                <w:noProof/>
-                <w:webHidden/>
-              </w:rPr>
-              <w:instrText xml:space="preserve"> PAGEREF _Toc436928962 \h </w:instrText>
-            </w:r>
-            <w:r>
-              <w:rPr>
-                <w:noProof/>
-                <w:webHidden/>
-              </w:rPr>
-            </w:r>
-            <w:r>
-              <w:rPr>
-                <w:noProof/>
-                <w:webHidden/>
-              </w:rPr>
-              <w:fldChar w:fldCharType="separate"/>
-            </w:r>
-            <w:r>
-              <w:rPr>
-                <w:noProof/>
-                <w:webHidden/>
-              </w:rPr>
-              <w:t>9</w:t>
-            </w:r>
-            <w:r>
-              <w:rPr>
-                <w:noProof/>
-                <w:webHidden/>
-              </w:rPr>
-              <w:fldChar w:fldCharType="end"/>
-            </w:r>
-          </w:hyperlink>
-        </w:p>
-        <w:p>
-          <w:pPr>
-            <w:pStyle w:val="TDC3"/>
-            <w:tabs>
-              <w:tab w:val="right" w:leader="dot" w:pos="9628"/>
-            </w:tabs>
-            <w:rPr>
-              <w:rFonts w:eastAsiaTheme="minorEastAsia"/>
-              <w:noProof/>
-              <w:lang w:eastAsia="es-ES"/>
-            </w:rPr>
-          </w:pPr>
-          <w:hyperlink w:anchor="_Toc436928963" w:history="1">
-            <w:r>
-              <w:rPr>
-                <w:rStyle w:val="Hipervnculo"/>
-                <w:noProof/>
-              </w:rPr>
-              <w:t>Git 1.8.5.2</w:t>
-            </w:r>
-            <w:r>
-              <w:rPr>
-                <w:noProof/>
-                <w:webHidden/>
-              </w:rPr>
-              <w:tab/>
-            </w:r>
-            <w:r>
-              <w:rPr>
-                <w:noProof/>
-                <w:webHidden/>
-              </w:rPr>
-              <w:fldChar w:fldCharType="begin"/>
-            </w:r>
-            <w:r>
-              <w:rPr>
-                <w:noProof/>
-                <w:webHidden/>
-              </w:rPr>
-              <w:instrText xml:space="preserve"> PAGEREF _Toc436928963 \h </w:instrText>
-            </w:r>
-            <w:r>
-              <w:rPr>
-                <w:noProof/>
-                <w:webHidden/>
-              </w:rPr>
-            </w:r>
-            <w:r>
-              <w:rPr>
-                <w:noProof/>
-                <w:webHidden/>
-              </w:rPr>
-              <w:fldChar w:fldCharType="separate"/>
-            </w:r>
-            <w:r>
-              <w:rPr>
-                <w:noProof/>
-                <w:webHidden/>
-              </w:rPr>
-              <w:t>9</w:t>
-            </w:r>
-            <w:r>
-              <w:rPr>
-                <w:noProof/>
-                <w:webHidden/>
-              </w:rPr>
-              <w:fldChar w:fldCharType="end"/>
-            </w:r>
-          </w:hyperlink>
-        </w:p>
-        <w:p>
-          <w:pPr>
-            <w:pStyle w:val="TDC3"/>
-            <w:tabs>
-              <w:tab w:val="right" w:leader="dot" w:pos="9628"/>
-            </w:tabs>
-            <w:rPr>
-              <w:rFonts w:eastAsiaTheme="minorEastAsia"/>
-              <w:noProof/>
-              <w:lang w:eastAsia="es-ES"/>
-            </w:rPr>
-          </w:pPr>
-          <w:hyperlink w:anchor="_Toc436928964" w:history="1">
-            <w:r>
-              <w:rPr>
-                <w:rStyle w:val="Hipervnculo"/>
-                <w:noProof/>
-              </w:rPr>
-              <w:t>PyCharm 5</w:t>
-            </w:r>
-            <w:r>
-              <w:rPr>
-                <w:noProof/>
-                <w:webHidden/>
-              </w:rPr>
-              <w:tab/>
-            </w:r>
-            <w:r>
-              <w:rPr>
-                <w:noProof/>
-                <w:webHidden/>
-              </w:rPr>
-              <w:fldChar w:fldCharType="begin"/>
-            </w:r>
-            <w:r>
-              <w:rPr>
-                <w:noProof/>
-                <w:webHidden/>
-              </w:rPr>
-              <w:instrText xml:space="preserve"> PAGEREF _Toc436928964 \h </w:instrText>
-            </w:r>
-            <w:r>
-              <w:rPr>
-                <w:noProof/>
-                <w:webHidden/>
-              </w:rPr>
-            </w:r>
-            <w:r>
-              <w:rPr>
-                <w:noProof/>
-                <w:webHidden/>
-              </w:rPr>
-              <w:fldChar w:fldCharType="separate"/>
-            </w:r>
-            <w:r>
-              <w:rPr>
-                <w:noProof/>
-                <w:webHidden/>
-              </w:rPr>
-              <w:t>9</w:t>
-            </w:r>
-            <w:r>
-              <w:rPr>
-                <w:noProof/>
-                <w:webHidden/>
-              </w:rPr>
-              <w:fldChar w:fldCharType="end"/>
-            </w:r>
-          </w:hyperlink>
-        </w:p>
-        <w:p>
-          <w:pPr>
-            <w:pStyle w:val="TDC3"/>
-            <w:tabs>
-              <w:tab w:val="right" w:leader="dot" w:pos="9628"/>
-            </w:tabs>
-            <w:rPr>
-              <w:rFonts w:eastAsiaTheme="minorEastAsia"/>
-              <w:noProof/>
-              <w:lang w:eastAsia="es-ES"/>
-            </w:rPr>
-          </w:pPr>
-          <w:hyperlink w:anchor="_Toc436928965" w:history="1">
-            <w:r>
-              <w:rPr>
-                <w:rStyle w:val="Hipervnculo"/>
-                <w:noProof/>
-              </w:rPr>
-              <w:t>Psycopg2</w:t>
-            </w:r>
-            <w:r>
-              <w:rPr>
-                <w:noProof/>
-                <w:webHidden/>
-              </w:rPr>
-              <w:tab/>
-            </w:r>
-            <w:r>
-              <w:rPr>
-                <w:noProof/>
-                <w:webHidden/>
-              </w:rPr>
-              <w:fldChar w:fldCharType="begin"/>
-            </w:r>
-            <w:r>
-              <w:rPr>
-                <w:noProof/>
-                <w:webHidden/>
-              </w:rPr>
-              <w:instrText xml:space="preserve"> PAGEREF _Toc436928965 \h </w:instrText>
-            </w:r>
-            <w:r>
-              <w:rPr>
-                <w:noProof/>
-                <w:webHidden/>
-              </w:rPr>
-            </w:r>
-            <w:r>
-              <w:rPr>
-                <w:noProof/>
-                <w:webHidden/>
-              </w:rPr>
-              <w:fldChar w:fldCharType="separate"/>
-            </w:r>
-            <w:r>
-              <w:rPr>
-                <w:noProof/>
-                <w:webHidden/>
-              </w:rPr>
-              <w:t>10</w:t>
-            </w:r>
-            <w:r>
-              <w:rPr>
-                <w:noProof/>
-                <w:webHidden/>
+                <w:sz w:val="24"/>
               </w:rPr>
               <w:fldChar w:fldCharType="end"/>
             </w:r>
@@ -1640,21 +1728,24 @@
             <w:rPr>
               <w:rFonts w:eastAsiaTheme="minorEastAsia"/>
               <w:noProof/>
+              <w:sz w:val="24"/>
               <w:lang w:eastAsia="es-ES"/>
             </w:rPr>
           </w:pPr>
-          <w:hyperlink w:anchor="_Toc436928966" w:history="1">
+          <w:hyperlink w:anchor="_Toc436928967" w:history="1">
             <w:r>
               <w:rPr>
                 <w:rStyle w:val="Hipervnculo"/>
                 <w:noProof/>
+                <w:sz w:val="24"/>
               </w:rPr>
-              <w:t>Capítulo 2</w:t>
+              <w:t>Conclusiones</w:t>
             </w:r>
             <w:r>
               <w:rPr>
                 <w:noProof/>
                 <w:webHidden/>
+                <w:sz w:val="24"/>
               </w:rPr>
               <w:tab/>
             </w:r>
@@ -1662,6 +1753,7 @@
               <w:rPr>
                 <w:noProof/>
                 <w:webHidden/>
+                <w:sz w:val="24"/>
               </w:rPr>
               <w:fldChar w:fldCharType="begin"/>
             </w:r>
@@ -1669,19 +1761,22 @@
               <w:rPr>
                 <w:noProof/>
                 <w:webHidden/>
+                <w:sz w:val="24"/>
               </w:rPr>
-              <w:instrText xml:space="preserve"> PAGEREF _Toc436928966 \h </w:instrText>
+              <w:instrText xml:space="preserve"> PAGEREF _Toc436928967 \h </w:instrText>
             </w:r>
             <w:r>
               <w:rPr>
                 <w:noProof/>
                 <w:webHidden/>
+                <w:sz w:val="24"/>
               </w:rPr>
             </w:r>
             <w:r>
               <w:rPr>
                 <w:noProof/>
                 <w:webHidden/>
+                <w:sz w:val="24"/>
               </w:rPr>
               <w:fldChar w:fldCharType="separate"/>
             </w:r>
@@ -1689,13 +1784,15 @@
               <w:rPr>
                 <w:noProof/>
                 <w:webHidden/>
+                <w:sz w:val="24"/>
               </w:rPr>
-              <w:t>11</w:t>
+              <w:t>12</w:t>
             </w:r>
             <w:r>
               <w:rPr>
                 <w:noProof/>
                 <w:webHidden/>
+                <w:sz w:val="24"/>
               </w:rPr>
               <w:fldChar w:fldCharType="end"/>
             </w:r>
@@ -1710,76 +1807,7 @@
             <w:rPr>
               <w:rFonts w:eastAsiaTheme="minorEastAsia"/>
               <w:noProof/>
-              <w:lang w:eastAsia="es-ES"/>
-            </w:rPr>
-          </w:pPr>
-          <w:hyperlink w:anchor="_Toc436928967" w:history="1">
-            <w:r>
-              <w:rPr>
-                <w:rStyle w:val="Hipervnculo"/>
-                <w:noProof/>
-              </w:rPr>
-              <w:t>Conclusiones</w:t>
-            </w:r>
-            <w:r>
-              <w:rPr>
-                <w:noProof/>
-                <w:webHidden/>
-              </w:rPr>
-              <w:tab/>
-            </w:r>
-            <w:r>
-              <w:rPr>
-                <w:noProof/>
-                <w:webHidden/>
-              </w:rPr>
-              <w:fldChar w:fldCharType="begin"/>
-            </w:r>
-            <w:r>
-              <w:rPr>
-                <w:noProof/>
-                <w:webHidden/>
-              </w:rPr>
-              <w:instrText xml:space="preserve"> PAGEREF _Toc436928967 \h </w:instrText>
-            </w:r>
-            <w:r>
-              <w:rPr>
-                <w:noProof/>
-                <w:webHidden/>
-              </w:rPr>
-            </w:r>
-            <w:r>
-              <w:rPr>
-                <w:noProof/>
-                <w:webHidden/>
-              </w:rPr>
-              <w:fldChar w:fldCharType="separate"/>
-            </w:r>
-            <w:r>
-              <w:rPr>
-                <w:noProof/>
-                <w:webHidden/>
-              </w:rPr>
-              <w:t>12</w:t>
-            </w:r>
-            <w:r>
-              <w:rPr>
-                <w:noProof/>
-                <w:webHidden/>
-              </w:rPr>
-              <w:fldChar w:fldCharType="end"/>
-            </w:r>
-          </w:hyperlink>
-        </w:p>
-        <w:p>
-          <w:pPr>
-            <w:pStyle w:val="TDC1"/>
-            <w:tabs>
-              <w:tab w:val="right" w:leader="dot" w:pos="9628"/>
-            </w:tabs>
-            <w:rPr>
-              <w:rFonts w:eastAsiaTheme="minorEastAsia"/>
-              <w:noProof/>
+              <w:sz w:val="24"/>
               <w:lang w:eastAsia="es-ES"/>
             </w:rPr>
           </w:pPr>
@@ -1788,6 +1816,7 @@
               <w:rPr>
                 <w:rStyle w:val="Hipervnculo"/>
                 <w:noProof/>
+                <w:sz w:val="24"/>
               </w:rPr>
               <w:t>Bibliografía</w:t>
             </w:r>
@@ -1795,6 +1824,7 @@
               <w:rPr>
                 <w:noProof/>
                 <w:webHidden/>
+                <w:sz w:val="24"/>
               </w:rPr>
               <w:tab/>
             </w:r>
@@ -1802,6 +1832,7 @@
               <w:rPr>
                 <w:noProof/>
                 <w:webHidden/>
+                <w:sz w:val="24"/>
               </w:rPr>
               <w:fldChar w:fldCharType="begin"/>
             </w:r>
@@ -1809,6 +1840,7 @@
               <w:rPr>
                 <w:noProof/>
                 <w:webHidden/>
+                <w:sz w:val="24"/>
               </w:rPr>
               <w:instrText xml:space="preserve"> PAGEREF _Toc436928968 \h </w:instrText>
             </w:r>
@@ -1816,12 +1848,14 @@
               <w:rPr>
                 <w:noProof/>
                 <w:webHidden/>
+                <w:sz w:val="24"/>
               </w:rPr>
             </w:r>
             <w:r>
               <w:rPr>
                 <w:noProof/>
                 <w:webHidden/>
+                <w:sz w:val="24"/>
               </w:rPr>
               <w:fldChar w:fldCharType="separate"/>
             </w:r>
@@ -1829,6 +1863,7 @@
               <w:rPr>
                 <w:noProof/>
                 <w:webHidden/>
+                <w:sz w:val="24"/>
               </w:rPr>
               <w:t>13</w:t>
             </w:r>
@@ -1836,6 +1871,7 @@
               <w:rPr>
                 <w:noProof/>
                 <w:webHidden/>
+                <w:sz w:val="24"/>
               </w:rPr>
               <w:fldChar w:fldCharType="end"/>
             </w:r>
@@ -1872,7 +1908,7 @@
       <w:r>
         <w:br w:type="page"/>
       </w:r>
-      <w:bookmarkStart w:id="3" w:name="_Toc436928957"/>
+      <w:bookmarkStart w:id="2" w:name="_Toc436928957"/>
       <w:r>
         <w:rPr>
           <w:rFonts w:asciiTheme="minorHAnsi" w:hAnsiTheme="minorHAnsi"/>
@@ -1882,7 +1918,7 @@
         <w:lastRenderedPageBreak/>
         <w:t>Introducción</w:t>
       </w:r>
-      <w:bookmarkEnd w:id="3"/>
+      <w:bookmarkEnd w:id="2"/>
     </w:p>
     <w:p>
       <w:pPr>
@@ -4214,7 +4250,7 @@
           <w:szCs w:val="40"/>
         </w:rPr>
       </w:pPr>
-      <w:bookmarkStart w:id="4" w:name="_Toc436928958"/>
+      <w:bookmarkStart w:id="3" w:name="_Toc436928958"/>
       <w:r>
         <w:rPr>
           <w:rFonts w:asciiTheme="minorHAnsi" w:hAnsiTheme="minorHAnsi"/>
@@ -4224,7 +4260,7 @@
         <w:lastRenderedPageBreak/>
         <w:t>Capítulo 1</w:t>
       </w:r>
-      <w:bookmarkEnd w:id="4"/>
+      <w:bookmarkEnd w:id="3"/>
     </w:p>
     <w:p>
       <w:pPr>
@@ -4235,7 +4271,7 @@
           <w:szCs w:val="28"/>
         </w:rPr>
       </w:pPr>
-      <w:bookmarkStart w:id="5" w:name="_Toc436928959"/>
+      <w:bookmarkStart w:id="4" w:name="_Toc436928959"/>
       <w:r>
         <w:rPr>
           <w:rFonts w:asciiTheme="minorHAnsi" w:hAnsiTheme="minorHAnsi"/>
@@ -4252,130 +4288,129 @@
         </w:rPr>
         <w:t>s</w:t>
       </w:r>
+      <w:bookmarkEnd w:id="4"/>
+    </w:p>
+    <w:p>
+      <w:pPr>
+        <w:jc w:val="both"/>
+        <w:rPr>
+          <w:sz w:val="24"/>
+          <w:szCs w:val="24"/>
+        </w:rPr>
+      </w:pPr>
+      <w:r>
+        <w:rPr>
+          <w:sz w:val="24"/>
+          <w:szCs w:val="24"/>
+        </w:rPr>
+        <w:t xml:space="preserve">Para </w:t>
+      </w:r>
+      <w:r>
+        <w:rPr>
+          <w:sz w:val="24"/>
+          <w:szCs w:val="24"/>
+        </w:rPr>
+        <w:t>la creación de una red social s</w:t>
+      </w:r>
+      <w:r>
+        <w:rPr>
+          <w:sz w:val="24"/>
+          <w:szCs w:val="24"/>
+        </w:rPr>
+        <w:t>e necesitan ciertas tecnologías</w:t>
+      </w:r>
+      <w:r>
+        <w:rPr>
+          <w:sz w:val="24"/>
+          <w:szCs w:val="24"/>
+        </w:rPr>
+        <w:t xml:space="preserve">, o sea softwares y frameworks, </w:t>
+      </w:r>
+      <w:r>
+        <w:rPr>
+          <w:sz w:val="24"/>
+          <w:szCs w:val="24"/>
+        </w:rPr>
+        <w:t>que ayuden en el desarrollo de la  misma, en el proyecto se utilizaron:</w:t>
+      </w:r>
+    </w:p>
+    <w:p>
+      <w:pPr>
+        <w:pStyle w:val="Ttulo3"/>
+        <w:rPr>
+          <w:rFonts w:asciiTheme="minorHAnsi" w:hAnsiTheme="minorHAnsi"/>
+          <w:sz w:val="24"/>
+          <w:szCs w:val="24"/>
+        </w:rPr>
+      </w:pPr>
+      <w:bookmarkStart w:id="5" w:name="_Toc436928960"/>
+      <w:r>
+        <w:rPr>
+          <w:rFonts w:asciiTheme="minorHAnsi" w:hAnsiTheme="minorHAnsi"/>
+          <w:sz w:val="24"/>
+          <w:szCs w:val="24"/>
+        </w:rPr>
+        <w:t>Bootstrap 3</w:t>
+      </w:r>
       <w:bookmarkEnd w:id="5"/>
     </w:p>
     <w:p>
       <w:pPr>
         <w:jc w:val="both"/>
         <w:rPr>
-          <w:sz w:val="24"/>
-          <w:szCs w:val="24"/>
-        </w:rPr>
-      </w:pPr>
-      <w:r>
-        <w:rPr>
-          <w:sz w:val="24"/>
-          <w:szCs w:val="24"/>
-        </w:rPr>
-        <w:t xml:space="preserve">Para </w:t>
-      </w:r>
-      <w:r>
-        <w:rPr>
-          <w:sz w:val="24"/>
-          <w:szCs w:val="24"/>
-        </w:rPr>
-        <w:t>la creación de una red social s</w:t>
-      </w:r>
-      <w:r>
-        <w:rPr>
-          <w:sz w:val="24"/>
-          <w:szCs w:val="24"/>
-        </w:rPr>
-        <w:t>e necesitan ciertas tecnologías</w:t>
-      </w:r>
-      <w:r>
-        <w:rPr>
-          <w:sz w:val="24"/>
-          <w:szCs w:val="24"/>
-        </w:rPr>
-        <w:t xml:space="preserve">, o sea softwares y frameworks, </w:t>
-      </w:r>
-      <w:r>
-        <w:rPr>
-          <w:sz w:val="24"/>
-          <w:szCs w:val="24"/>
-        </w:rPr>
-        <w:t>que ayuden en el desarrollo de la  misma, en el proyecto se utilizaron:</w:t>
-      </w:r>
-    </w:p>
-    <w:p>
-      <w:pPr>
-        <w:pStyle w:val="Ttulo3"/>
-        <w:rPr>
-          <w:rFonts w:asciiTheme="minorHAnsi" w:hAnsiTheme="minorHAnsi"/>
-          <w:sz w:val="24"/>
-          <w:szCs w:val="24"/>
-        </w:rPr>
-      </w:pPr>
-      <w:bookmarkStart w:id="6" w:name="_Toc436928960"/>
-      <w:proofErr w:type="spellStart"/>
-      <w:r>
-        <w:rPr>
-          <w:rFonts w:asciiTheme="minorHAnsi" w:hAnsiTheme="minorHAnsi"/>
-          <w:sz w:val="24"/>
-          <w:szCs w:val="24"/>
-        </w:rPr>
-        <w:t>Bootstrap</w:t>
-      </w:r>
-      <w:proofErr w:type="spellEnd"/>
-      <w:r>
-        <w:rPr>
-          <w:rFonts w:asciiTheme="minorHAnsi" w:hAnsiTheme="minorHAnsi"/>
-          <w:sz w:val="24"/>
-          <w:szCs w:val="24"/>
-        </w:rPr>
-        <w:t xml:space="preserve"> 3</w:t>
-      </w:r>
-      <w:bookmarkEnd w:id="6"/>
+          <w:sz w:val="28"/>
+        </w:rPr>
+      </w:pPr>
+      <w:r>
+        <w:rPr>
+          <w:sz w:val="24"/>
+        </w:rPr>
+        <w:t>Bootstrap 2 incluía algunas utilidades para hacer que las páginas se adaptaran a los dispositivos móviles. Bootstrap 3 se ha creado desde cero pensando en los móviles. Así que en vez de incluir algunos estilos opcionales para móviles, todo eso ya está incluido en el propio Bootstrap.</w:t>
+      </w:r>
     </w:p>
     <w:p>
       <w:pPr>
         <w:jc w:val="both"/>
         <w:rPr>
-          <w:sz w:val="28"/>
-        </w:rPr>
-      </w:pPr>
-      <w:proofErr w:type="spellStart"/>
-      <w:r>
-        <w:rPr>
-          <w:sz w:val="24"/>
-        </w:rPr>
-        <w:t>Bootstrap</w:t>
-      </w:r>
-      <w:proofErr w:type="spellEnd"/>
-      <w:r>
-        <w:rPr>
-          <w:sz w:val="24"/>
-        </w:rPr>
-        <w:t xml:space="preserve"> 2 incluía algunas utilidades para hacer que las páginas se adaptaran a los dispositivos móviles. </w:t>
-      </w:r>
-      <w:proofErr w:type="spellStart"/>
-      <w:r>
-        <w:rPr>
-          <w:sz w:val="24"/>
-        </w:rPr>
-        <w:t>Bootstrap</w:t>
-      </w:r>
-      <w:proofErr w:type="spellEnd"/>
-      <w:r>
-        <w:rPr>
-          <w:sz w:val="24"/>
-        </w:rPr>
-        <w:t xml:space="preserve"> 3 se ha creado desde cero pensando en los móviles. Así que en vez de incluir algunos estilos opcionales para móviles, todo eso ya está incluido en el propio </w:t>
-      </w:r>
-      <w:proofErr w:type="spellStart"/>
-      <w:r>
-        <w:rPr>
-          <w:sz w:val="24"/>
-        </w:rPr>
-        <w:t>Bootstrap</w:t>
-      </w:r>
-      <w:proofErr w:type="spellEnd"/>
-      <w:r>
-        <w:rPr>
-          <w:sz w:val="24"/>
-        </w:rPr>
-        <w:t>.</w:t>
+          <w:sz w:val="24"/>
+        </w:rPr>
+      </w:pPr>
+      <w:r>
+        <w:rPr>
+          <w:sz w:val="24"/>
+        </w:rPr>
+        <w:t xml:space="preserve">Bootstrap incluye 180 iconos creados mediante una fuente especial llamada </w:t>
+      </w:r>
+      <w:proofErr w:type="spellStart"/>
+      <w:r>
+        <w:rPr>
+          <w:rStyle w:val="nfasis"/>
+          <w:sz w:val="24"/>
+        </w:rPr>
+        <w:t>Glyphicon</w:t>
+      </w:r>
+      <w:proofErr w:type="spellEnd"/>
+      <w:r>
+        <w:rPr>
+          <w:rStyle w:val="nfasis"/>
+          <w:sz w:val="24"/>
+        </w:rPr>
+        <w:t xml:space="preserve"> </w:t>
+      </w:r>
+      <w:proofErr w:type="spellStart"/>
+      <w:r>
+        <w:rPr>
+          <w:rStyle w:val="nfasis"/>
+          <w:sz w:val="24"/>
+        </w:rPr>
+        <w:t>Halflings</w:t>
+      </w:r>
+      <w:proofErr w:type="spellEnd"/>
+      <w:r>
+        <w:rPr>
+          <w:sz w:val="24"/>
+        </w:rPr>
+        <w:t>. Aunque esta fuente normalmente no es gratuita, su creador permite utilizar estos iconos gratuitamente dentro de Bootstrap 3.</w:t>
       </w:r>
     </w:p>
     <w:p>
@@ -4385,86 +4420,11 @@
           <w:sz w:val="24"/>
         </w:rPr>
       </w:pPr>
-      <w:proofErr w:type="spellStart"/>
-      <w:r>
-        <w:rPr>
-          <w:sz w:val="24"/>
-        </w:rPr>
-        <w:t>Bootstrap</w:t>
-      </w:r>
-      <w:proofErr w:type="spellEnd"/>
-      <w:r>
-        <w:rPr>
-          <w:sz w:val="24"/>
-        </w:rPr>
-        <w:t xml:space="preserve"> incluye 180 iconos creados mediante una fuente especial llamada </w:t>
-      </w:r>
-      <w:proofErr w:type="spellStart"/>
-      <w:r>
-        <w:rPr>
-          <w:rStyle w:val="nfasis"/>
-          <w:sz w:val="24"/>
-        </w:rPr>
-        <w:t>Glyphicon</w:t>
-      </w:r>
-      <w:proofErr w:type="spellEnd"/>
-      <w:r>
-        <w:rPr>
-          <w:rStyle w:val="nfasis"/>
-          <w:sz w:val="24"/>
-        </w:rPr>
-        <w:t xml:space="preserve"> </w:t>
-      </w:r>
-      <w:proofErr w:type="spellStart"/>
-      <w:r>
-        <w:rPr>
-          <w:rStyle w:val="nfasis"/>
-          <w:sz w:val="24"/>
-        </w:rPr>
-        <w:t>Halflings</w:t>
-      </w:r>
-      <w:proofErr w:type="spellEnd"/>
-      <w:r>
-        <w:rPr>
-          <w:sz w:val="24"/>
-        </w:rPr>
-        <w:t xml:space="preserve">. Aunque esta fuente normalmente no es gratuita, su creador permite utilizar estos iconos gratuitamente dentro de </w:t>
-      </w:r>
-      <w:proofErr w:type="spellStart"/>
-      <w:r>
-        <w:rPr>
-          <w:sz w:val="24"/>
-        </w:rPr>
-        <w:t>Bootstrap</w:t>
-      </w:r>
-      <w:proofErr w:type="spellEnd"/>
-      <w:r>
-        <w:rPr>
-          <w:sz w:val="24"/>
-        </w:rPr>
-        <w:t xml:space="preserve"> 3.</w:t>
-      </w:r>
-    </w:p>
-    <w:p>
-      <w:pPr>
-        <w:jc w:val="both"/>
-        <w:rPr>
-          <w:sz w:val="24"/>
-        </w:rPr>
-      </w:pPr>
-      <w:proofErr w:type="spellStart"/>
-      <w:r>
-        <w:rPr>
-          <w:sz w:val="24"/>
-        </w:rPr>
-        <w:t>Bootstrap</w:t>
-      </w:r>
-      <w:proofErr w:type="spellEnd"/>
-      <w:r>
-        <w:rPr>
-          <w:sz w:val="24"/>
-        </w:rPr>
-        <w:t xml:space="preserve"> 3 aplica por defecto algunos estilos a todos los componentes de los formularios. Si además añades la clase </w:t>
+      <w:r>
+        <w:rPr>
+          <w:sz w:val="24"/>
+        </w:rPr>
+        <w:t xml:space="preserve">Bootstrap 3 aplica por defecto algunos estilos a todos los componentes de los formularios. Si además añades la clase </w:t>
       </w:r>
       <w:r>
         <w:rPr>
@@ -4623,26 +4583,12 @@
         <w:rPr>
           <w:rStyle w:val="CdigoHTML"/>
           <w:rFonts w:eastAsiaTheme="minorHAnsi"/>
+          <w:color w:val="00B050"/>
           <w:sz w:val="22"/>
         </w:rPr>
         <w:t>.</w:t>
       </w:r>
       <w:proofErr w:type="spellStart"/>
-      <w:r>
-        <w:rPr>
-          <w:rStyle w:val="CdigoHTML"/>
-          <w:rFonts w:eastAsiaTheme="minorHAnsi"/>
-          <w:sz w:val="22"/>
-        </w:rPr>
-        <w:t>form-group</w:t>
-      </w:r>
-      <w:proofErr w:type="spellEnd"/>
-      <w:r>
-        <w:rPr>
-          <w:sz w:val="24"/>
-        </w:rPr>
-        <w:t xml:space="preserve"> para encerrar cada campo de formulario con su </w:t>
-      </w:r>
       <w:r>
         <w:rPr>
           <w:rStyle w:val="CdigoHTML"/>
@@ -4650,9 +4596,22 @@
           <w:color w:val="00B050"/>
           <w:sz w:val="22"/>
         </w:rPr>
-        <w:t>&lt;</w:t>
-      </w:r>
-      <w:proofErr w:type="spellStart"/>
+        <w:t>form-group</w:t>
+      </w:r>
+      <w:proofErr w:type="spellEnd"/>
+      <w:r>
+        <w:rPr>
+          <w:color w:val="00B050"/>
+          <w:sz w:val="24"/>
+        </w:rPr>
+        <w:t xml:space="preserve"> </w:t>
+      </w:r>
+      <w:r>
+        <w:rPr>
+          <w:sz w:val="24"/>
+        </w:rPr>
+        <w:t xml:space="preserve">para encerrar cada campo de formulario con su </w:t>
+      </w:r>
       <w:r>
         <w:rPr>
           <w:rStyle w:val="CdigoHTML"/>
@@ -4660,9 +4619,9 @@
           <w:color w:val="00B050"/>
           <w:sz w:val="22"/>
         </w:rPr>
-        <w:t>label</w:t>
-      </w:r>
-      <w:proofErr w:type="spellEnd"/>
+        <w:t>&lt;</w:t>
+      </w:r>
+      <w:proofErr w:type="spellStart"/>
       <w:r>
         <w:rPr>
           <w:rStyle w:val="CdigoHTML"/>
@@ -4670,36 +4629,9 @@
           <w:color w:val="00B050"/>
           <w:sz w:val="22"/>
         </w:rPr>
-        <w:t>&gt;</w:t>
-      </w:r>
-      <w:r>
-        <w:rPr>
-          <w:sz w:val="24"/>
-        </w:rPr>
-        <w:t>.</w:t>
-      </w:r>
-    </w:p>
-    <w:p>
-      <w:pPr>
-        <w:jc w:val="both"/>
-        <w:rPr>
-          <w:sz w:val="24"/>
-        </w:rPr>
-      </w:pPr>
-      <w:proofErr w:type="spellStart"/>
-      <w:r>
-        <w:rPr>
-          <w:sz w:val="24"/>
-        </w:rPr>
-        <w:t>Bootstrap</w:t>
-      </w:r>
-      <w:proofErr w:type="spellEnd"/>
-      <w:r>
-        <w:rPr>
-          <w:sz w:val="24"/>
-        </w:rPr>
-        <w:t xml:space="preserve"> 3 también permite alinear los elementos </w:t>
-      </w:r>
+        <w:t>label</w:t>
+      </w:r>
+      <w:proofErr w:type="spellEnd"/>
       <w:r>
         <w:rPr>
           <w:rStyle w:val="CdigoHTML"/>
@@ -4707,9 +4639,28 @@
           <w:color w:val="00B050"/>
           <w:sz w:val="22"/>
         </w:rPr>
-        <w:t>&lt;</w:t>
-      </w:r>
-      <w:proofErr w:type="spellStart"/>
+        <w:t>&gt;</w:t>
+      </w:r>
+      <w:r>
+        <w:rPr>
+          <w:sz w:val="24"/>
+        </w:rPr>
+        <w:t>.</w:t>
+      </w:r>
+    </w:p>
+    <w:p>
+      <w:pPr>
+        <w:jc w:val="both"/>
+        <w:rPr>
+          <w:sz w:val="24"/>
+        </w:rPr>
+      </w:pPr>
+      <w:r>
+        <w:rPr>
+          <w:sz w:val="24"/>
+        </w:rPr>
+        <w:t xml:space="preserve">Bootstrap 3 también permite alinear los elementos </w:t>
+      </w:r>
       <w:r>
         <w:rPr>
           <w:rStyle w:val="CdigoHTML"/>
@@ -4717,9 +4668,9 @@
           <w:color w:val="00B050"/>
           <w:sz w:val="22"/>
         </w:rPr>
-        <w:t>label</w:t>
-      </w:r>
-      <w:proofErr w:type="spellEnd"/>
+        <w:t>&lt;</w:t>
+      </w:r>
+      <w:proofErr w:type="spellStart"/>
       <w:r>
         <w:rPr>
           <w:rStyle w:val="CdigoHTML"/>
@@ -4727,48 +4678,9 @@
           <w:color w:val="00B050"/>
           <w:sz w:val="22"/>
         </w:rPr>
-        <w:t>&gt;</w:t>
-      </w:r>
-      <w:r>
-        <w:rPr>
-          <w:color w:val="00B050"/>
-          <w:sz w:val="24"/>
-        </w:rPr>
-        <w:t xml:space="preserve"> </w:t>
-      </w:r>
-      <w:r>
-        <w:rPr>
-          <w:sz w:val="24"/>
-        </w:rPr>
-        <w:t xml:space="preserve">y los campos de formulario mediante las clases CSS utilizadas para definir las rejillas de los </w:t>
-      </w:r>
-      <w:proofErr w:type="spellStart"/>
-      <w:r>
-        <w:rPr>
-          <w:rStyle w:val="nfasis"/>
-          <w:sz w:val="24"/>
-        </w:rPr>
-        <w:t>layouts</w:t>
-      </w:r>
-      <w:proofErr w:type="spellEnd"/>
-      <w:r>
-        <w:rPr>
-          <w:sz w:val="24"/>
-        </w:rPr>
-        <w:t xml:space="preserve">. Para ello, </w:t>
-      </w:r>
-      <w:r>
-        <w:rPr>
-          <w:sz w:val="24"/>
-        </w:rPr>
-        <w:t xml:space="preserve">se </w:t>
-      </w:r>
-      <w:r>
-        <w:rPr>
-          <w:sz w:val="24"/>
-        </w:rPr>
-        <w:t xml:space="preserve">añade la clase </w:t>
-      </w:r>
+        <w:t>label</w:t>
+      </w:r>
+      <w:proofErr w:type="spellEnd"/>
       <w:r>
         <w:rPr>
           <w:rStyle w:val="CdigoHTML"/>
@@ -4776,9 +4688,48 @@
           <w:color w:val="00B050"/>
           <w:sz w:val="22"/>
         </w:rPr>
-        <w:t>.</w:t>
-      </w:r>
-      <w:proofErr w:type="spellStart"/>
+        <w:t>&gt;</w:t>
+      </w:r>
+      <w:r>
+        <w:rPr>
+          <w:color w:val="00B050"/>
+          <w:sz w:val="24"/>
+        </w:rPr>
+        <w:t xml:space="preserve"> </w:t>
+      </w:r>
+      <w:r>
+        <w:rPr>
+          <w:sz w:val="24"/>
+        </w:rPr>
+        <w:t xml:space="preserve">y los campos de formulario mediante las clases CSS utilizadas para definir las rejillas de los </w:t>
+      </w:r>
+      <w:proofErr w:type="spellStart"/>
+      <w:r>
+        <w:rPr>
+          <w:rStyle w:val="nfasis"/>
+          <w:sz w:val="24"/>
+        </w:rPr>
+        <w:t>layouts</w:t>
+      </w:r>
+      <w:proofErr w:type="spellEnd"/>
+      <w:r>
+        <w:rPr>
+          <w:sz w:val="24"/>
+        </w:rPr>
+        <w:t xml:space="preserve">. Para ello, </w:t>
+      </w:r>
+      <w:r>
+        <w:rPr>
+          <w:sz w:val="24"/>
+        </w:rPr>
+        <w:t xml:space="preserve">se </w:t>
+      </w:r>
+      <w:r>
+        <w:rPr>
+          <w:sz w:val="24"/>
+        </w:rPr>
+        <w:t xml:space="preserve">añade la clase </w:t>
+      </w:r>
       <w:r>
         <w:rPr>
           <w:rStyle w:val="CdigoHTML"/>
@@ -4786,9 +4737,9 @@
           <w:color w:val="00B050"/>
           <w:sz w:val="22"/>
         </w:rPr>
-        <w:t>form</w:t>
-      </w:r>
-      <w:proofErr w:type="spellEnd"/>
+        <w:t>.</w:t>
+      </w:r>
+      <w:proofErr w:type="spellStart"/>
       <w:r>
         <w:rPr>
           <w:rStyle w:val="CdigoHTML"/>
@@ -4796,14 +4747,9 @@
           <w:color w:val="00B050"/>
           <w:sz w:val="22"/>
         </w:rPr>
-        <w:t>-horizontal</w:t>
-      </w:r>
-      <w:r>
-        <w:rPr>
-          <w:sz w:val="24"/>
-        </w:rPr>
-        <w:t xml:space="preserve"> al formulario. Además, como esta clase modifica la clase </w:t>
-      </w:r>
+        <w:t>form</w:t>
+      </w:r>
+      <w:proofErr w:type="spellEnd"/>
       <w:r>
         <w:rPr>
           <w:rStyle w:val="CdigoHTML"/>
@@ -4811,9 +4757,14 @@
           <w:color w:val="00B050"/>
           <w:sz w:val="22"/>
         </w:rPr>
-        <w:t>.</w:t>
-      </w:r>
-      <w:proofErr w:type="spellStart"/>
+        <w:t>-horizontal</w:t>
+      </w:r>
+      <w:r>
+        <w:rPr>
+          <w:sz w:val="24"/>
+        </w:rPr>
+        <w:t xml:space="preserve"> al formulario. Además, como esta clase modifica la clase </w:t>
+      </w:r>
       <w:r>
         <w:rPr>
           <w:rStyle w:val="CdigoHTML"/>
@@ -4821,22 +4772,9 @@
           <w:color w:val="00B050"/>
           <w:sz w:val="22"/>
         </w:rPr>
-        <w:t>form-group</w:t>
-      </w:r>
-      <w:proofErr w:type="spellEnd"/>
-      <w:r>
-        <w:rPr>
-          <w:color w:val="00B050"/>
-          <w:sz w:val="24"/>
-        </w:rPr>
-        <w:t xml:space="preserve"> </w:t>
-      </w:r>
-      <w:r>
-        <w:rPr>
-          <w:sz w:val="24"/>
-        </w:rPr>
-        <w:t xml:space="preserve">para que se comporte como la fila de una rejilla, no es necesario que añadas en el formulario elementos con la clase </w:t>
-      </w:r>
+        <w:t>.</w:t>
+      </w:r>
+      <w:proofErr w:type="spellStart"/>
       <w:r>
         <w:rPr>
           <w:rStyle w:val="CdigoHTML"/>
@@ -4844,9 +4782,22 @@
           <w:color w:val="00B050"/>
           <w:sz w:val="22"/>
         </w:rPr>
-        <w:t>.</w:t>
-      </w:r>
-      <w:proofErr w:type="spellStart"/>
+        <w:t>form-group</w:t>
+      </w:r>
+      <w:proofErr w:type="spellEnd"/>
+      <w:r>
+        <w:rPr>
+          <w:color w:val="00B050"/>
+          <w:sz w:val="24"/>
+        </w:rPr>
+        <w:t xml:space="preserve"> </w:t>
+      </w:r>
+      <w:r>
+        <w:rPr>
+          <w:sz w:val="24"/>
+        </w:rPr>
+        <w:t xml:space="preserve">para que se comporte como la fila de una rejilla, no es necesario que añadas en el formulario elementos con la clase </w:t>
+      </w:r>
       <w:r>
         <w:rPr>
           <w:rStyle w:val="CdigoHTML"/>
@@ -4854,49 +4805,9 @@
           <w:color w:val="00B050"/>
           <w:sz w:val="22"/>
         </w:rPr>
-        <w:t>row</w:t>
-      </w:r>
-      <w:proofErr w:type="spellEnd"/>
-      <w:r>
-        <w:rPr>
-          <w:sz w:val="24"/>
-        </w:rPr>
         <w:t>.</w:t>
       </w:r>
-    </w:p>
-    <w:p>
-      <w:pPr>
-        <w:jc w:val="both"/>
-        <w:rPr>
-          <w:sz w:val="28"/>
-        </w:rPr>
-      </w:pPr>
-      <w:proofErr w:type="spellStart"/>
-      <w:r>
-        <w:rPr>
-          <w:sz w:val="24"/>
-        </w:rPr>
-        <w:t>Bootstrap</w:t>
-      </w:r>
-      <w:proofErr w:type="spellEnd"/>
-      <w:r>
-        <w:rPr>
-          <w:sz w:val="24"/>
-        </w:rPr>
-        <w:t xml:space="preserve"> 3 ya no adapta el tamaño de las imágenes automática</w:t>
-      </w:r>
-      <w:r>
-        <w:rPr>
-          <w:sz w:val="24"/>
-        </w:rPr>
-        <w:t>mente como sucedía en Bootstrap</w:t>
-      </w:r>
-      <w:r>
-        <w:rPr>
-          <w:sz w:val="24"/>
-        </w:rPr>
-        <w:t xml:space="preserve">2. Para mantener el mismo comportamiento de antes, debes añadir la clase </w:t>
-      </w:r>
+      <w:proofErr w:type="spellStart"/>
       <w:r>
         <w:rPr>
           <w:rStyle w:val="CdigoHTML"/>
@@ -4904,9 +4815,41 @@
           <w:color w:val="00B050"/>
           <w:sz w:val="22"/>
         </w:rPr>
+        <w:t>row</w:t>
+      </w:r>
+      <w:proofErr w:type="spellEnd"/>
+      <w:r>
+        <w:rPr>
+          <w:sz w:val="24"/>
+        </w:rPr>
         <w:t>.</w:t>
       </w:r>
-      <w:proofErr w:type="spellStart"/>
+    </w:p>
+    <w:p>
+      <w:pPr>
+        <w:jc w:val="both"/>
+        <w:rPr>
+          <w:sz w:val="28"/>
+        </w:rPr>
+      </w:pPr>
+      <w:r>
+        <w:rPr>
+          <w:sz w:val="24"/>
+        </w:rPr>
+        <w:t>Bootstrap 3 ya no adapta el tamaño de las imágenes automática</w:t>
+      </w:r>
+      <w:r>
+        <w:rPr>
+          <w:sz w:val="24"/>
+        </w:rPr>
+        <w:t>mente como sucedía en Bootstrap</w:t>
+      </w:r>
+      <w:r>
+        <w:rPr>
+          <w:sz w:val="24"/>
+        </w:rPr>
+        <w:t xml:space="preserve">2. Para mantener el mismo comportamiento de antes, debes añadir la clase </w:t>
+      </w:r>
       <w:r>
         <w:rPr>
           <w:rStyle w:val="CdigoHTML"/>
@@ -4914,8 +4857,9 @@
           <w:color w:val="00B050"/>
           <w:sz w:val="22"/>
         </w:rPr>
-        <w:t>img-r</w:t>
-      </w:r>
+        <w:t>.</w:t>
+      </w:r>
+      <w:proofErr w:type="spellStart"/>
       <w:r>
         <w:rPr>
           <w:rStyle w:val="CdigoHTML"/>
@@ -4923,31 +4867,8 @@
           <w:color w:val="00B050"/>
           <w:sz w:val="22"/>
         </w:rPr>
-        <w:t>esponsive</w:t>
-      </w:r>
-      <w:proofErr w:type="spellEnd"/>
-      <w:r>
-        <w:rPr>
-          <w:sz w:val="24"/>
-        </w:rPr>
-        <w:t xml:space="preserve"> a cada imagen que quieras que se comporte de manera </w:t>
-      </w:r>
-      <w:proofErr w:type="spellStart"/>
-      <w:r>
-        <w:rPr>
-          <w:rStyle w:val="nfasis"/>
-          <w:sz w:val="24"/>
-        </w:rPr>
-        <w:t>responsive</w:t>
-      </w:r>
-      <w:proofErr w:type="spellEnd"/>
-      <w:r>
-        <w:rPr>
-          <w:sz w:val="24"/>
-        </w:rPr>
-        <w:t xml:space="preserve">. Esta clase incluye las propiedades </w:t>
-      </w:r>
-      <w:proofErr w:type="spellStart"/>
+        <w:t>img-r</w:t>
+      </w:r>
       <w:r>
         <w:rPr>
           <w:rStyle w:val="CdigoHTML"/>
@@ -4955,9 +4876,31 @@
           <w:color w:val="00B050"/>
           <w:sz w:val="22"/>
         </w:rPr>
-        <w:t>max-width</w:t>
-      </w:r>
-      <w:proofErr w:type="spellEnd"/>
+        <w:t>esponsive</w:t>
+      </w:r>
+      <w:proofErr w:type="spellEnd"/>
+      <w:r>
+        <w:rPr>
+          <w:sz w:val="24"/>
+        </w:rPr>
+        <w:t xml:space="preserve"> a cada imagen que quieras que se comporte de manera </w:t>
+      </w:r>
+      <w:proofErr w:type="spellStart"/>
+      <w:r>
+        <w:rPr>
+          <w:rStyle w:val="nfasis"/>
+          <w:sz w:val="24"/>
+        </w:rPr>
+        <w:t>responsive</w:t>
+      </w:r>
+      <w:proofErr w:type="spellEnd"/>
+      <w:r>
+        <w:rPr>
+          <w:sz w:val="24"/>
+        </w:rPr>
+        <w:t xml:space="preserve">. Esta clase incluye las propiedades </w:t>
+      </w:r>
+      <w:proofErr w:type="spellStart"/>
       <w:r>
         <w:rPr>
           <w:rStyle w:val="CdigoHTML"/>
@@ -4965,15 +4908,9 @@
           <w:color w:val="00B050"/>
           <w:sz w:val="22"/>
         </w:rPr>
-        <w:t>: 100%;</w:t>
-      </w:r>
-      <w:r>
-        <w:rPr>
-          <w:sz w:val="24"/>
-        </w:rPr>
-        <w:t xml:space="preserve"> y </w:t>
-      </w:r>
-      <w:proofErr w:type="spellStart"/>
+        <w:t>max-width</w:t>
+      </w:r>
+      <w:proofErr w:type="spellEnd"/>
       <w:r>
         <w:rPr>
           <w:rStyle w:val="CdigoHTML"/>
@@ -4981,9 +4918,15 @@
           <w:color w:val="00B050"/>
           <w:sz w:val="22"/>
         </w:rPr>
-        <w:t>height</w:t>
-      </w:r>
-      <w:proofErr w:type="spellEnd"/>
+        <w:t>: 100%;</w:t>
+      </w:r>
+      <w:r>
+        <w:rPr>
+          <w:sz w:val="24"/>
+        </w:rPr>
+        <w:t xml:space="preserve"> y </w:t>
+      </w:r>
+      <w:proofErr w:type="spellStart"/>
       <w:r>
         <w:rPr>
           <w:rStyle w:val="CdigoHTML"/>
@@ -4991,6 +4934,16 @@
           <w:color w:val="00B050"/>
           <w:sz w:val="22"/>
         </w:rPr>
+        <w:t>height</w:t>
+      </w:r>
+      <w:proofErr w:type="spellEnd"/>
+      <w:r>
+        <w:rPr>
+          <w:rStyle w:val="CdigoHTML"/>
+          <w:rFonts w:eastAsiaTheme="minorHAnsi"/>
+          <w:color w:val="00B050"/>
+          <w:sz w:val="22"/>
+        </w:rPr>
         <w:t>: auto;</w:t>
       </w:r>
       <w:r>
@@ -5018,7 +4971,6 @@
           <w:lang w:eastAsia="es-ES"/>
         </w:rPr>
       </w:pPr>
-      <w:proofErr w:type="spellStart"/>
       <w:r>
         <w:rPr>
           <w:rFonts w:eastAsia="Times New Roman" w:cs="Times New Roman"/>
@@ -5026,17 +4978,7 @@
           <w:szCs w:val="24"/>
           <w:lang w:eastAsia="es-ES"/>
         </w:rPr>
-        <w:t>Bootstrap</w:t>
-      </w:r>
-      <w:proofErr w:type="spellEnd"/>
-      <w:r>
-        <w:rPr>
-          <w:rFonts w:eastAsia="Times New Roman" w:cs="Times New Roman"/>
-          <w:sz w:val="24"/>
-          <w:szCs w:val="24"/>
-          <w:lang w:eastAsia="es-ES"/>
-        </w:rPr>
-        <w:t xml:space="preserve"> 3 define varias clases CSS para decorar las imágenes de tus sitios web:</w:t>
+        <w:t>Bootstrap 3 define varias clases CSS para decorar las imágenes de tus sitios web:</w:t>
       </w:r>
     </w:p>
     <w:p>
@@ -5296,21 +5238,12 @@
           <w:szCs w:val="24"/>
         </w:rPr>
       </w:pPr>
-      <w:proofErr w:type="spellStart"/>
-      <w:r>
-        <w:rPr>
-          <w:sz w:val="24"/>
-          <w:szCs w:val="24"/>
-        </w:rPr>
-        <w:t>Bootstrap</w:t>
-      </w:r>
-      <w:proofErr w:type="spellEnd"/>
-      <w:r>
-        <w:rPr>
-          <w:sz w:val="24"/>
-          <w:szCs w:val="24"/>
-        </w:rPr>
-        <w:t xml:space="preserve"> 3 te permite agrupar varios botones relacionados entre sí para mostrarlos en una única línea. Opcionalmente puedes utilizar el </w:t>
+      <w:r>
+        <w:rPr>
+          <w:sz w:val="24"/>
+          <w:szCs w:val="24"/>
+        </w:rPr>
+        <w:t xml:space="preserve">Bootstrap 3 te permite agrupar varios botones relacionados entre sí para mostrarlos en una única línea. Opcionalmente puedes utilizar el </w:t>
       </w:r>
       <w:proofErr w:type="spellStart"/>
       <w:r>
@@ -5371,7 +5304,7 @@
           <w:sz w:val="24"/>
         </w:rPr>
       </w:pPr>
-      <w:bookmarkStart w:id="7" w:name="_Toc436928961"/>
+      <w:bookmarkStart w:id="6" w:name="_Toc436928961"/>
       <w:r>
         <w:rPr>
           <w:rFonts w:asciiTheme="minorHAnsi" w:hAnsiTheme="minorHAnsi"/>
@@ -5387,7 +5320,7 @@
         </w:rPr>
         <w:t xml:space="preserve"> 1.8.4</w:t>
       </w:r>
-      <w:bookmarkEnd w:id="7"/>
+      <w:bookmarkEnd w:id="6"/>
     </w:p>
     <w:p>
       <w:pPr>
@@ -5868,7 +5801,7 @@
           <w:lang w:eastAsia="es-ES"/>
         </w:rPr>
       </w:pPr>
-      <w:bookmarkStart w:id="8" w:name="_Toc436928962"/>
+      <w:bookmarkStart w:id="7" w:name="_Toc436928962"/>
       <w:r>
         <w:rPr>
           <w:rFonts w:asciiTheme="minorHAnsi" w:eastAsia="Times New Roman" w:hAnsiTheme="minorHAnsi"/>
@@ -5895,6 +5828,235 @@
         </w:rPr>
         <w:t xml:space="preserve"> 4.3.0</w:t>
       </w:r>
+      <w:bookmarkEnd w:id="7"/>
+    </w:p>
+    <w:p>
+      <w:pPr>
+        <w:jc w:val="both"/>
+        <w:rPr>
+          <w:sz w:val="24"/>
+          <w:lang w:eastAsia="es-ES"/>
+        </w:rPr>
+      </w:pPr>
+      <w:r>
+        <w:rPr>
+          <w:sz w:val="24"/>
+          <w:lang w:eastAsia="es-ES"/>
+        </w:rPr>
+        <w:t>Es una gran fuente</w:t>
+      </w:r>
+      <w:r>
+        <w:rPr>
+          <w:sz w:val="24"/>
+          <w:lang w:eastAsia="es-ES"/>
+        </w:rPr>
+        <w:t xml:space="preserve"> de iconos que comúnmente se une con proyectos web de Bootstrap. Es una librería con 479 iconos, más grande que la librería nativa de Bootstrap 3 (</w:t>
+      </w:r>
+      <w:proofErr w:type="spellStart"/>
+      <w:r>
+        <w:rPr>
+          <w:sz w:val="24"/>
+          <w:lang w:eastAsia="es-ES"/>
+        </w:rPr>
+        <w:t>glyphicons</w:t>
+      </w:r>
+      <w:proofErr w:type="spellEnd"/>
+      <w:r>
+        <w:rPr>
+          <w:sz w:val="24"/>
+          <w:lang w:eastAsia="es-ES"/>
+        </w:rPr>
+        <w:t>) y se puede encontrar rasgos únicos en ellos como, girar, arrojar, apilar, entre otros.</w:t>
+      </w:r>
+    </w:p>
+    <w:p>
+      <w:pPr>
+        <w:jc w:val="both"/>
+        <w:rPr>
+          <w:sz w:val="24"/>
+        </w:rPr>
+      </w:pPr>
+      <w:r>
+        <w:rPr>
+          <w:sz w:val="24"/>
+        </w:rPr>
+        <w:t xml:space="preserve">Font </w:t>
+      </w:r>
+      <w:proofErr w:type="spellStart"/>
+      <w:r>
+        <w:rPr>
+          <w:sz w:val="24"/>
+        </w:rPr>
+        <w:t>Awesome</w:t>
+      </w:r>
+      <w:proofErr w:type="spellEnd"/>
+      <w:r>
+        <w:rPr>
+          <w:sz w:val="24"/>
+        </w:rPr>
+        <w:t xml:space="preserve"> </w:t>
+      </w:r>
+      <w:r>
+        <w:rPr>
+          <w:sz w:val="24"/>
+        </w:rPr>
+        <w:t>es una fuente que está hecha de símbolos</w:t>
+      </w:r>
+      <w:r>
+        <w:rPr>
+          <w:sz w:val="24"/>
+        </w:rPr>
+        <w:t>, icon</w:t>
+      </w:r>
+      <w:r>
+        <w:rPr>
+          <w:sz w:val="24"/>
+        </w:rPr>
+        <w:t xml:space="preserve">os, o </w:t>
+      </w:r>
+      <w:r>
+        <w:rPr>
+          <w:sz w:val="24"/>
+        </w:rPr>
+        <w:t>pictogram</w:t>
+      </w:r>
+      <w:r>
+        <w:rPr>
+          <w:sz w:val="24"/>
+        </w:rPr>
+        <w:t>a</w:t>
+      </w:r>
+      <w:r>
+        <w:rPr>
+          <w:sz w:val="24"/>
+        </w:rPr>
+        <w:t>s (</w:t>
+      </w:r>
+      <w:r>
+        <w:rPr>
+          <w:sz w:val="24"/>
+        </w:rPr>
+        <w:t>cualquier cosa que se prefiera llamarlos)</w:t>
+      </w:r>
+      <w:r>
+        <w:rPr>
+          <w:sz w:val="24"/>
+        </w:rPr>
+        <w:t xml:space="preserve"> </w:t>
+      </w:r>
+      <w:r>
+        <w:rPr>
+          <w:sz w:val="24"/>
+        </w:rPr>
+        <w:t>que se puede usar en una página web, igual que una fuente</w:t>
+      </w:r>
+      <w:r>
+        <w:rPr>
+          <w:sz w:val="24"/>
+        </w:rPr>
+        <w:t>.</w:t>
+      </w:r>
+    </w:p>
+    <w:p>
+      <w:pPr>
+        <w:jc w:val="both"/>
+        <w:rPr>
+          <w:sz w:val="24"/>
+        </w:rPr>
+      </w:pPr>
+      <w:r>
+        <w:rPr>
+          <w:sz w:val="24"/>
+        </w:rPr>
+        <w:t xml:space="preserve">Se pueden usar </w:t>
+      </w:r>
+      <w:proofErr w:type="spellStart"/>
+      <w:r>
+        <w:rPr>
+          <w:sz w:val="24"/>
+        </w:rPr>
+        <w:t>glyphicons</w:t>
+      </w:r>
+      <w:proofErr w:type="spellEnd"/>
+      <w:r>
+        <w:rPr>
+          <w:sz w:val="24"/>
+        </w:rPr>
+        <w:t xml:space="preserve"> en una variedad de formas; </w:t>
+      </w:r>
+      <w:r>
+        <w:rPr>
+          <w:sz w:val="24"/>
+        </w:rPr>
+        <w:t>en botones</w:t>
+      </w:r>
+      <w:r>
+        <w:rPr>
+          <w:sz w:val="24"/>
+        </w:rPr>
+        <w:t xml:space="preserve">, </w:t>
+      </w:r>
+      <w:r>
+        <w:rPr>
+          <w:sz w:val="24"/>
+        </w:rPr>
+        <w:t>en grupos de botones</w:t>
+      </w:r>
+      <w:r>
+        <w:rPr>
+          <w:sz w:val="24"/>
+        </w:rPr>
+        <w:t xml:space="preserve"> </w:t>
+      </w:r>
+      <w:r>
+        <w:rPr>
+          <w:sz w:val="24"/>
+        </w:rPr>
+        <w:t xml:space="preserve">para una barra de tareas, de navegación, o </w:t>
+      </w:r>
+      <w:r>
+        <w:rPr>
+          <w:sz w:val="24"/>
+        </w:rPr>
+        <w:t xml:space="preserve"> </w:t>
+      </w:r>
+      <w:r>
+        <w:rPr>
+          <w:sz w:val="24"/>
+        </w:rPr>
+        <w:t>inputs</w:t>
+      </w:r>
+      <w:r>
+        <w:rPr>
+          <w:sz w:val="24"/>
+        </w:rPr>
+        <w:t xml:space="preserve">. </w:t>
+      </w:r>
+    </w:p>
+    <w:p>
+      <w:pPr>
+        <w:pStyle w:val="Ttulo3"/>
+        <w:rPr>
+          <w:rFonts w:asciiTheme="minorHAnsi" w:hAnsiTheme="minorHAnsi"/>
+          <w:b w:val="0"/>
+          <w:sz w:val="24"/>
+        </w:rPr>
+      </w:pPr>
+      <w:bookmarkStart w:id="8" w:name="_Toc436928963"/>
+      <w:r>
+        <w:rPr>
+          <w:rFonts w:asciiTheme="minorHAnsi" w:hAnsiTheme="minorHAnsi"/>
+          <w:sz w:val="28"/>
+        </w:rPr>
+        <w:t>Git</w:t>
+      </w:r>
+      <w:r>
+        <w:rPr>
+          <w:rFonts w:asciiTheme="minorHAnsi" w:hAnsiTheme="minorHAnsi"/>
+          <w:sz w:val="24"/>
+        </w:rPr>
+        <w:t xml:space="preserve"> 1.8.5.2</w:t>
+      </w:r>
       <w:bookmarkEnd w:id="8"/>
     </w:p>
     <w:p>
@@ -5902,298 +6064,15 @@
         <w:jc w:val="both"/>
         <w:rPr>
           <w:sz w:val="24"/>
-          <w:lang w:eastAsia="es-ES"/>
-        </w:rPr>
-      </w:pPr>
-      <w:r>
-        <w:rPr>
-          <w:sz w:val="24"/>
-          <w:lang w:eastAsia="es-ES"/>
-        </w:rPr>
-        <w:t>Es una gran fuente</w:t>
-      </w:r>
-      <w:r>
-        <w:rPr>
-          <w:sz w:val="24"/>
-          <w:lang w:eastAsia="es-ES"/>
-        </w:rPr>
-        <w:t xml:space="preserve"> de iconos que comúnmente se une con proyectos web de </w:t>
-      </w:r>
-      <w:proofErr w:type="spellStart"/>
-      <w:r>
-        <w:rPr>
-          <w:sz w:val="24"/>
-          <w:lang w:eastAsia="es-ES"/>
-        </w:rPr>
-        <w:t>Bootstrap</w:t>
-      </w:r>
-      <w:proofErr w:type="spellEnd"/>
-      <w:r>
-        <w:rPr>
-          <w:sz w:val="24"/>
-          <w:lang w:eastAsia="es-ES"/>
-        </w:rPr>
-        <w:t xml:space="preserve">. Es una librería con 479 iconos, más grande que la librería nativa de </w:t>
-      </w:r>
-      <w:proofErr w:type="spellStart"/>
-      <w:r>
-        <w:rPr>
-          <w:sz w:val="24"/>
-          <w:lang w:eastAsia="es-ES"/>
-        </w:rPr>
-        <w:t>Bootstrap</w:t>
-      </w:r>
-      <w:proofErr w:type="spellEnd"/>
-      <w:r>
-        <w:rPr>
-          <w:sz w:val="24"/>
-          <w:lang w:eastAsia="es-ES"/>
-        </w:rPr>
-        <w:t xml:space="preserve"> 3 (</w:t>
-      </w:r>
-      <w:proofErr w:type="spellStart"/>
-      <w:r>
-        <w:rPr>
-          <w:sz w:val="24"/>
-          <w:lang w:eastAsia="es-ES"/>
-        </w:rPr>
-        <w:t>glyphicons</w:t>
-      </w:r>
-      <w:proofErr w:type="spellEnd"/>
-      <w:r>
-        <w:rPr>
-          <w:sz w:val="24"/>
-          <w:lang w:eastAsia="es-ES"/>
-        </w:rPr>
-        <w:t>) y se puede encontrar rasgos únicos en ellos como, girar, arrojar, apilar, entre otros.</w:t>
-      </w:r>
-    </w:p>
-    <w:p>
-      <w:pPr>
-        <w:jc w:val="both"/>
-        <w:rPr>
-          <w:sz w:val="24"/>
-        </w:rPr>
-      </w:pPr>
-      <w:r>
-        <w:rPr>
-          <w:sz w:val="24"/>
-        </w:rPr>
-        <w:t xml:space="preserve">Font </w:t>
-      </w:r>
-      <w:proofErr w:type="spellStart"/>
-      <w:r>
-        <w:rPr>
-          <w:sz w:val="24"/>
-        </w:rPr>
-        <w:t>Awesome</w:t>
-      </w:r>
-      <w:proofErr w:type="spellEnd"/>
-      <w:r>
-        <w:rPr>
-          <w:sz w:val="24"/>
-        </w:rPr>
-        <w:t xml:space="preserve"> </w:t>
-      </w:r>
-      <w:r>
-        <w:rPr>
-          <w:sz w:val="24"/>
-        </w:rPr>
-        <w:t>es una fuente que está hecha de símbolos</w:t>
-      </w:r>
-      <w:r>
-        <w:rPr>
-          <w:sz w:val="24"/>
-        </w:rPr>
-        <w:t>, icon</w:t>
-      </w:r>
-      <w:r>
-        <w:rPr>
-          <w:sz w:val="24"/>
-        </w:rPr>
-        <w:t xml:space="preserve">os, o </w:t>
-      </w:r>
-      <w:r>
-        <w:rPr>
-          <w:sz w:val="24"/>
-        </w:rPr>
-        <w:t>pictogram</w:t>
-      </w:r>
-      <w:r>
-        <w:rPr>
-          <w:sz w:val="24"/>
-        </w:rPr>
-        <w:t>a</w:t>
-      </w:r>
-      <w:r>
-        <w:rPr>
-          <w:sz w:val="24"/>
-        </w:rPr>
-        <w:t>s (</w:t>
-      </w:r>
-      <w:r>
-        <w:rPr>
-          <w:sz w:val="24"/>
-        </w:rPr>
-        <w:t>cualquier cosa que se prefiera llamarlos)</w:t>
-      </w:r>
-      <w:r>
-        <w:rPr>
-          <w:sz w:val="24"/>
-        </w:rPr>
-        <w:t xml:space="preserve"> </w:t>
-      </w:r>
-      <w:r>
-        <w:rPr>
-          <w:sz w:val="24"/>
-        </w:rPr>
-        <w:t>que se puede usar en una página web, igual que una fuente</w:t>
-      </w:r>
-      <w:r>
-        <w:rPr>
-          <w:sz w:val="24"/>
-        </w:rPr>
-        <w:t>.</w:t>
-      </w:r>
-    </w:p>
-    <w:p>
-      <w:pPr>
-        <w:jc w:val="both"/>
-        <w:rPr>
-          <w:sz w:val="24"/>
-        </w:rPr>
-      </w:pPr>
-      <w:r>
-        <w:rPr>
-          <w:sz w:val="24"/>
-        </w:rPr>
-        <w:t>Se pueden usar</w:t>
-      </w:r>
-      <w:r>
-        <w:rPr>
-          <w:sz w:val="24"/>
-        </w:rPr>
-        <w:t xml:space="preserve"> </w:t>
-      </w:r>
-      <w:proofErr w:type="spellStart"/>
-      <w:r>
-        <w:rPr>
-          <w:sz w:val="24"/>
-        </w:rPr>
-        <w:t>glyphicons</w:t>
-      </w:r>
-      <w:proofErr w:type="spellEnd"/>
-      <w:r>
-        <w:rPr>
-          <w:sz w:val="24"/>
-        </w:rPr>
-        <w:t xml:space="preserve"> </w:t>
-      </w:r>
-      <w:r>
-        <w:rPr>
-          <w:sz w:val="24"/>
-        </w:rPr>
-        <w:t>en una variedad de formas</w:t>
-      </w:r>
-      <w:r>
-        <w:rPr>
-          <w:sz w:val="24"/>
-        </w:rPr>
-        <w:t xml:space="preserve">; </w:t>
-      </w:r>
-      <w:r>
-        <w:rPr>
-          <w:sz w:val="24"/>
-        </w:rPr>
-        <w:t>en botones</w:t>
-      </w:r>
-      <w:r>
-        <w:rPr>
-          <w:sz w:val="24"/>
-        </w:rPr>
-        <w:t xml:space="preserve">, </w:t>
-      </w:r>
-      <w:r>
-        <w:rPr>
-          <w:sz w:val="24"/>
-        </w:rPr>
-        <w:t>en grupos de botones</w:t>
-      </w:r>
-      <w:r>
-        <w:rPr>
-          <w:sz w:val="24"/>
-        </w:rPr>
-        <w:t xml:space="preserve"> </w:t>
-      </w:r>
-      <w:r>
-        <w:rPr>
-          <w:sz w:val="24"/>
-        </w:rPr>
-        <w:t xml:space="preserve">para una barra de tareas, de navegación, o </w:t>
-      </w:r>
-      <w:r>
-        <w:rPr>
-          <w:sz w:val="24"/>
-        </w:rPr>
-        <w:t xml:space="preserve"> </w:t>
-      </w:r>
-      <w:r>
-        <w:rPr>
-          <w:sz w:val="24"/>
-        </w:rPr>
-        <w:t>inputs</w:t>
-      </w:r>
-      <w:r>
-        <w:rPr>
-          <w:sz w:val="24"/>
-        </w:rPr>
-        <w:t xml:space="preserve">. </w:t>
-      </w:r>
-    </w:p>
-    <w:p>
-      <w:pPr>
-        <w:pStyle w:val="Ttulo3"/>
-        <w:rPr>
-          <w:rFonts w:asciiTheme="minorHAnsi" w:hAnsiTheme="minorHAnsi"/>
-          <w:b w:val="0"/>
-          <w:sz w:val="24"/>
-        </w:rPr>
-      </w:pPr>
-      <w:bookmarkStart w:id="9" w:name="_Toc436928963"/>
-      <w:proofErr w:type="spellStart"/>
-      <w:r>
-        <w:rPr>
-          <w:rFonts w:asciiTheme="minorHAnsi" w:hAnsiTheme="minorHAnsi"/>
-          <w:sz w:val="28"/>
+        </w:rPr>
+      </w:pPr>
+      <w:r>
+        <w:rPr>
+          <w:bCs/>
+          <w:sz w:val="24"/>
         </w:rPr>
         <w:t>Git</w:t>
       </w:r>
-      <w:proofErr w:type="spellEnd"/>
-      <w:r>
-        <w:rPr>
-          <w:rFonts w:asciiTheme="minorHAnsi" w:hAnsiTheme="minorHAnsi"/>
-          <w:sz w:val="24"/>
-        </w:rPr>
-        <w:t xml:space="preserve"> 1.8.5.2</w:t>
-      </w:r>
-      <w:bookmarkEnd w:id="9"/>
-    </w:p>
-    <w:p>
-      <w:pPr>
-        <w:jc w:val="both"/>
-        <w:rPr>
-          <w:sz w:val="24"/>
-        </w:rPr>
-      </w:pPr>
-      <w:proofErr w:type="spellStart"/>
-      <w:r>
-        <w:rPr>
-          <w:bCs/>
-          <w:sz w:val="24"/>
-        </w:rPr>
-        <w:t>Git</w:t>
-      </w:r>
-      <w:proofErr w:type="spellEnd"/>
       <w:r>
         <w:rPr>
           <w:sz w:val="24"/>
@@ -6303,21 +6182,7 @@
         <w:rPr>
           <w:sz w:val="24"/>
         </w:rPr>
-        <w:t xml:space="preserve">. Al principio, </w:t>
-      </w:r>
-      <w:proofErr w:type="spellStart"/>
-      <w:r>
-        <w:rPr>
-          <w:sz w:val="24"/>
-        </w:rPr>
-        <w:t>Git</w:t>
-      </w:r>
-      <w:proofErr w:type="spellEnd"/>
-      <w:r>
-        <w:rPr>
-          <w:sz w:val="24"/>
-        </w:rPr>
-        <w:t xml:space="preserve"> se pensó como un motor de bajo nivel sobre el cual otros pudieran escribir la interfaz de usuario o </w:t>
+        <w:t xml:space="preserve">. Al principio, Git se pensó como un motor de bajo nivel sobre el cual otros pudieran escribir la interfaz de usuario o </w:t>
       </w:r>
       <w:hyperlink r:id="rId52" w:tooltip="Front-end y back-end" w:history="1">
         <w:proofErr w:type="spellStart"/>
@@ -6405,21 +6270,7 @@
         <w:rPr>
           <w:sz w:val="24"/>
         </w:rPr>
-        <w:t xml:space="preserve"> Sin embargo, </w:t>
-      </w:r>
-      <w:proofErr w:type="spellStart"/>
-      <w:r>
-        <w:rPr>
-          <w:sz w:val="24"/>
-        </w:rPr>
-        <w:t>Git</w:t>
-      </w:r>
-      <w:proofErr w:type="spellEnd"/>
-      <w:r>
-        <w:rPr>
-          <w:sz w:val="24"/>
-        </w:rPr>
-        <w:t xml:space="preserve"> se ha convertido desde entonces en un sistema de control de versiones con funcionalidad plena. </w:t>
+        <w:t xml:space="preserve"> Sin embargo, Git se ha convertido desde entonces en un sistema de control de versiones con funcionalidad plena. </w:t>
       </w:r>
       <w:hyperlink r:id="rId55" w:anchor="cite_note-4" w:history="1">
         <w:r>
@@ -6437,21 +6288,7 @@
         <w:rPr>
           <w:sz w:val="24"/>
         </w:rPr>
-        <w:t xml:space="preserve"> Hay algunos proyectos de mucha relevancia que ya usan </w:t>
-      </w:r>
-      <w:proofErr w:type="spellStart"/>
-      <w:r>
-        <w:rPr>
-          <w:sz w:val="24"/>
-        </w:rPr>
-        <w:t>Git</w:t>
-      </w:r>
-      <w:proofErr w:type="spellEnd"/>
-      <w:r>
-        <w:rPr>
-          <w:sz w:val="24"/>
-        </w:rPr>
-        <w:t xml:space="preserve">, en particular, el grupo de </w:t>
+        <w:t xml:space="preserve"> Hay algunos proyectos de mucha relevancia que ya usan Git, en particular, el grupo de </w:t>
       </w:r>
       <w:hyperlink r:id="rId56" w:tooltip="Programación" w:history="1">
         <w:r>
@@ -6485,13 +6322,7 @@
         <w:rPr>
           <w:sz w:val="24"/>
         </w:rPr>
-        <w:t>.</w:t>
-      </w:r>
-      <w:r>
-        <w:rPr>
-          <w:sz w:val="24"/>
-        </w:rPr>
-        <w:t xml:space="preserve"> </w:t>
+        <w:t xml:space="preserve">. </w:t>
       </w:r>
     </w:p>
     <w:p>
@@ -6563,7 +6394,7 @@
           <w:sz w:val="24"/>
         </w:rPr>
       </w:pPr>
-      <w:bookmarkStart w:id="10" w:name="_Toc436928964"/>
+      <w:bookmarkStart w:id="9" w:name="_Toc436928964"/>
       <w:r>
         <w:rPr>
           <w:rFonts w:asciiTheme="minorHAnsi" w:hAnsiTheme="minorHAnsi"/>
@@ -6571,7 +6402,7 @@
         </w:rPr>
         <w:t>PyCharm 5</w:t>
       </w:r>
-      <w:bookmarkEnd w:id="10"/>
+      <w:bookmarkEnd w:id="9"/>
       <w:r>
         <w:rPr>
           <w:rFonts w:asciiTheme="minorHAnsi" w:hAnsiTheme="minorHAnsi"/>
@@ -6733,7 +6564,7 @@
           <w:sz w:val="24"/>
         </w:rPr>
       </w:pPr>
-      <w:bookmarkStart w:id="11" w:name="_Toc436928965"/>
+      <w:bookmarkStart w:id="10" w:name="_Toc436928965"/>
       <w:r>
         <w:rPr>
           <w:rFonts w:asciiTheme="minorHAnsi" w:hAnsiTheme="minorHAnsi"/>
@@ -6748,7 +6579,7 @@
         </w:rPr>
         <w:t>2</w:t>
       </w:r>
-      <w:bookmarkEnd w:id="11"/>
+      <w:bookmarkEnd w:id="10"/>
     </w:p>
     <w:p>
       <w:pPr>
@@ -6841,6 +6672,320 @@
     </w:p>
     <w:p>
       <w:pPr>
+        <w:pStyle w:val="Ttulo3"/>
+        <w:rPr>
+          <w:rFonts w:asciiTheme="minorHAnsi" w:hAnsiTheme="minorHAnsi"/>
+          <w:sz w:val="24"/>
+        </w:rPr>
+      </w:pPr>
+      <w:r>
+        <w:rPr>
+          <w:rFonts w:asciiTheme="minorHAnsi" w:hAnsiTheme="minorHAnsi"/>
+          <w:sz w:val="24"/>
+        </w:rPr>
+        <w:t>jQuery</w:t>
+      </w:r>
+      <w:r>
+        <w:rPr>
+          <w:rFonts w:asciiTheme="minorHAnsi" w:hAnsiTheme="minorHAnsi"/>
+          <w:sz w:val="24"/>
+        </w:rPr>
+        <w:t>2</w:t>
+      </w:r>
+    </w:p>
+    <w:p>
+      <w:proofErr w:type="spellStart"/>
+      <w:proofErr w:type="gramStart"/>
+      <w:r>
+        <w:t>jQuery</w:t>
+      </w:r>
+      <w:proofErr w:type="spellEnd"/>
+      <w:proofErr w:type="gramEnd"/>
+      <w:r>
+        <w:t xml:space="preserve"> es rápido, pequeño, and </w:t>
+      </w:r>
+      <w:proofErr w:type="spellStart"/>
+      <w:r>
+        <w:t>feature-rich</w:t>
+      </w:r>
+      <w:proofErr w:type="spellEnd"/>
+      <w:r>
+        <w:t xml:space="preserve"> JavaScript </w:t>
+      </w:r>
+      <w:proofErr w:type="spellStart"/>
+      <w:r>
+        <w:t>library</w:t>
+      </w:r>
+      <w:proofErr w:type="spellEnd"/>
+      <w:r>
+        <w:t xml:space="preserve">. </w:t>
+      </w:r>
+      <w:proofErr w:type="spellStart"/>
+      <w:r>
+        <w:t>It</w:t>
+      </w:r>
+      <w:proofErr w:type="spellEnd"/>
+      <w:r>
+        <w:t xml:space="preserve"> </w:t>
+      </w:r>
+      <w:proofErr w:type="spellStart"/>
+      <w:r>
+        <w:t>makes</w:t>
+      </w:r>
+      <w:proofErr w:type="spellEnd"/>
+      <w:r>
+        <w:t xml:space="preserve"> </w:t>
+      </w:r>
+      <w:proofErr w:type="spellStart"/>
+      <w:r>
+        <w:t>things</w:t>
+      </w:r>
+      <w:proofErr w:type="spellEnd"/>
+      <w:r>
+        <w:t xml:space="preserve"> </w:t>
+      </w:r>
+      <w:proofErr w:type="spellStart"/>
+      <w:r>
+        <w:t>like</w:t>
+      </w:r>
+      <w:proofErr w:type="spellEnd"/>
+      <w:r>
+        <w:t xml:space="preserve"> HTML </w:t>
+      </w:r>
+      <w:proofErr w:type="spellStart"/>
+      <w:r>
+        <w:t>document</w:t>
+      </w:r>
+      <w:proofErr w:type="spellEnd"/>
+      <w:r>
+        <w:t xml:space="preserve"> </w:t>
+      </w:r>
+      <w:proofErr w:type="spellStart"/>
+      <w:r>
+        <w:t>traversal</w:t>
+      </w:r>
+      <w:proofErr w:type="spellEnd"/>
+      <w:r>
+        <w:t xml:space="preserve"> and </w:t>
+      </w:r>
+      <w:proofErr w:type="spellStart"/>
+      <w:r>
+        <w:t>manipulation</w:t>
+      </w:r>
+      <w:proofErr w:type="spellEnd"/>
+      <w:r>
+        <w:t xml:space="preserve">, </w:t>
+      </w:r>
+      <w:proofErr w:type="spellStart"/>
+      <w:r>
+        <w:t>event</w:t>
+      </w:r>
+      <w:proofErr w:type="spellEnd"/>
+      <w:r>
+        <w:t xml:space="preserve"> </w:t>
+      </w:r>
+      <w:proofErr w:type="spellStart"/>
+      <w:r>
+        <w:t>handling</w:t>
+      </w:r>
+      <w:proofErr w:type="spellEnd"/>
+      <w:r>
+        <w:t xml:space="preserve">, </w:t>
+      </w:r>
+      <w:proofErr w:type="spellStart"/>
+      <w:r>
+        <w:t>animation</w:t>
+      </w:r>
+      <w:proofErr w:type="spellEnd"/>
+      <w:r>
+        <w:t xml:space="preserve">, and Ajax </w:t>
+      </w:r>
+      <w:proofErr w:type="spellStart"/>
+      <w:r>
+        <w:t>much</w:t>
+      </w:r>
+      <w:proofErr w:type="spellEnd"/>
+      <w:r>
+        <w:t xml:space="preserve"> </w:t>
+      </w:r>
+      <w:proofErr w:type="spellStart"/>
+      <w:r>
+        <w:t>simpler</w:t>
+      </w:r>
+      <w:proofErr w:type="spellEnd"/>
+      <w:r>
+        <w:t xml:space="preserve"> </w:t>
+      </w:r>
+      <w:proofErr w:type="spellStart"/>
+      <w:r>
+        <w:t>with</w:t>
+      </w:r>
+      <w:proofErr w:type="spellEnd"/>
+      <w:r>
+        <w:t xml:space="preserve"> </w:t>
+      </w:r>
+      <w:proofErr w:type="spellStart"/>
+      <w:r>
+        <w:t>an</w:t>
+      </w:r>
+      <w:proofErr w:type="spellEnd"/>
+      <w:r>
+        <w:t xml:space="preserve"> </w:t>
+      </w:r>
+      <w:proofErr w:type="spellStart"/>
+      <w:r>
+        <w:t>easy</w:t>
+      </w:r>
+      <w:proofErr w:type="spellEnd"/>
+      <w:r>
+        <w:t>-</w:t>
+      </w:r>
+      <w:proofErr w:type="spellStart"/>
+      <w:r>
+        <w:t>to</w:t>
+      </w:r>
+      <w:proofErr w:type="spellEnd"/>
+      <w:r>
+        <w:t xml:space="preserve">-use API </w:t>
+      </w:r>
+      <w:proofErr w:type="spellStart"/>
+      <w:r>
+        <w:t>that</w:t>
+      </w:r>
+      <w:proofErr w:type="spellEnd"/>
+      <w:r>
+        <w:t xml:space="preserve"> </w:t>
+      </w:r>
+      <w:proofErr w:type="spellStart"/>
+      <w:r>
+        <w:t>works</w:t>
+      </w:r>
+      <w:proofErr w:type="spellEnd"/>
+      <w:r>
+        <w:t xml:space="preserve"> </w:t>
+      </w:r>
+      <w:proofErr w:type="spellStart"/>
+      <w:r>
+        <w:t>across</w:t>
+      </w:r>
+      <w:proofErr w:type="spellEnd"/>
+      <w:r>
+        <w:t xml:space="preserve"> a </w:t>
+      </w:r>
+      <w:proofErr w:type="spellStart"/>
+      <w:r>
+        <w:t>multitude</w:t>
+      </w:r>
+      <w:proofErr w:type="spellEnd"/>
+      <w:r>
+        <w:t xml:space="preserve"> of browsers. </w:t>
+      </w:r>
+      <w:proofErr w:type="spellStart"/>
+      <w:r>
+        <w:t>With</w:t>
+      </w:r>
+      <w:proofErr w:type="spellEnd"/>
+      <w:r>
+        <w:t xml:space="preserve"> a </w:t>
+      </w:r>
+      <w:proofErr w:type="spellStart"/>
+      <w:r>
+        <w:t>combination</w:t>
+      </w:r>
+      <w:proofErr w:type="spellEnd"/>
+      <w:r>
+        <w:t xml:space="preserve"> of </w:t>
+      </w:r>
+      <w:proofErr w:type="spellStart"/>
+      <w:r>
+        <w:t>versatility</w:t>
+      </w:r>
+      <w:proofErr w:type="spellEnd"/>
+      <w:r>
+        <w:t xml:space="preserve"> and </w:t>
+      </w:r>
+      <w:proofErr w:type="spellStart"/>
+      <w:r>
+        <w:t>extensibility</w:t>
+      </w:r>
+      <w:proofErr w:type="spellEnd"/>
+      <w:r>
+        <w:t xml:space="preserve">, </w:t>
+      </w:r>
+      <w:proofErr w:type="spellStart"/>
+      <w:r>
+        <w:t>jQuery</w:t>
+      </w:r>
+      <w:proofErr w:type="spellEnd"/>
+      <w:r>
+        <w:t xml:space="preserve"> has </w:t>
+      </w:r>
+      <w:proofErr w:type="spellStart"/>
+      <w:r>
+        <w:t>changed</w:t>
+      </w:r>
+      <w:proofErr w:type="spellEnd"/>
+      <w:r>
+        <w:t xml:space="preserve"> </w:t>
+      </w:r>
+      <w:proofErr w:type="spellStart"/>
+      <w:r>
+        <w:t>the</w:t>
+      </w:r>
+      <w:proofErr w:type="spellEnd"/>
+      <w:r>
+        <w:t xml:space="preserve"> </w:t>
+      </w:r>
+      <w:proofErr w:type="spellStart"/>
+      <w:r>
+        <w:t>way</w:t>
+      </w:r>
+      <w:proofErr w:type="spellEnd"/>
+      <w:r>
+        <w:t xml:space="preserve"> </w:t>
+      </w:r>
+      <w:proofErr w:type="spellStart"/>
+      <w:r>
+        <w:t>that</w:t>
+      </w:r>
+      <w:proofErr w:type="spellEnd"/>
+      <w:r>
+        <w:t xml:space="preserve"> </w:t>
+      </w:r>
+      <w:proofErr w:type="spellStart"/>
+      <w:r>
+        <w:t>millions</w:t>
+      </w:r>
+      <w:proofErr w:type="spellEnd"/>
+      <w:r>
+        <w:t xml:space="preserve"> of </w:t>
+      </w:r>
+      <w:proofErr w:type="spellStart"/>
+      <w:r>
+        <w:t>people</w:t>
+      </w:r>
+      <w:proofErr w:type="spellEnd"/>
+      <w:r>
+        <w:t xml:space="preserve"> </w:t>
+      </w:r>
+      <w:proofErr w:type="spellStart"/>
+      <w:r>
+        <w:t>write</w:t>
+      </w:r>
+      <w:proofErr w:type="spellEnd"/>
+      <w:r>
+        <w:t xml:space="preserve"> JavaScript.</w:t>
+      </w:r>
+    </w:p>
+    <w:p>
+      <w:pPr>
+        <w:rPr>
+          <w:sz w:val="24"/>
+        </w:rPr>
+      </w:pPr>
+    </w:p>
+    <w:p>
+      <w:pPr>
         <w:jc w:val="both"/>
         <w:rPr>
           <w:sz w:val="24"/>
@@ -6892,7 +7037,7 @@
           <w:szCs w:val="40"/>
         </w:rPr>
       </w:pPr>
-      <w:bookmarkStart w:id="12" w:name="_Toc436928966"/>
+      <w:bookmarkStart w:id="11" w:name="_Toc436928966"/>
       <w:r>
         <w:rPr>
           <w:rFonts w:asciiTheme="minorHAnsi" w:hAnsiTheme="minorHAnsi"/>
@@ -6902,18 +7047,389 @@
         <w:lastRenderedPageBreak/>
         <w:t>Capítulo 2</w:t>
       </w:r>
+      <w:bookmarkEnd w:id="11"/>
+    </w:p>
+    <w:p>
+      <w:pPr>
+        <w:pStyle w:val="Ttulo2"/>
+        <w:rPr>
+          <w:rFonts w:asciiTheme="minorHAnsi" w:hAnsiTheme="minorHAnsi"/>
+        </w:rPr>
+      </w:pPr>
+      <w:r>
+        <w:rPr>
+          <w:rFonts w:asciiTheme="minorHAnsi" w:hAnsiTheme="minorHAnsi"/>
+        </w:rPr>
+        <w:t>Ingeniería de Sof</w:t>
+      </w:r>
+      <w:r>
+        <w:rPr>
+          <w:rFonts w:asciiTheme="minorHAnsi" w:hAnsiTheme="minorHAnsi"/>
+        </w:rPr>
+        <w:t>tware</w:t>
+      </w:r>
+    </w:p>
+    <w:p>
+      <w:pPr>
+        <w:pStyle w:val="Ttulo3"/>
+        <w:rPr>
+          <w:rFonts w:asciiTheme="minorHAnsi" w:hAnsiTheme="minorHAnsi"/>
+          <w:sz w:val="24"/>
+        </w:rPr>
+      </w:pPr>
+      <w:r>
+        <w:rPr>
+          <w:rFonts w:asciiTheme="minorHAnsi" w:hAnsiTheme="minorHAnsi"/>
+          <w:sz w:val="24"/>
+        </w:rPr>
+        <w:t>Requerimientos funcionales:</w:t>
+      </w:r>
+    </w:p>
+    <w:p>
+      <w:pPr>
+        <w:jc w:val="both"/>
+        <w:rPr>
+          <w:sz w:val="24"/>
+          <w:szCs w:val="24"/>
+        </w:rPr>
+      </w:pPr>
+      <w:r>
+        <w:rPr>
+          <w:sz w:val="24"/>
+          <w:szCs w:val="24"/>
+        </w:rPr>
+        <w:t>Un requisito funcional define el compo</w:t>
+      </w:r>
+      <w:r>
+        <w:rPr>
+          <w:sz w:val="24"/>
+          <w:szCs w:val="24"/>
+        </w:rPr>
+        <w:t xml:space="preserve">rtamiento interno del software: cálculos, detalles técnicos, </w:t>
+      </w:r>
+      <w:r>
+        <w:rPr>
+          <w:sz w:val="24"/>
+          <w:szCs w:val="24"/>
+        </w:rPr>
+        <w:t>manipulación d</w:t>
+      </w:r>
+      <w:r>
+        <w:rPr>
+          <w:sz w:val="24"/>
+          <w:szCs w:val="24"/>
+        </w:rPr>
+        <w:t xml:space="preserve">e datos y otras funcionalidades </w:t>
+      </w:r>
+      <w:r>
+        <w:rPr>
+          <w:sz w:val="24"/>
+          <w:szCs w:val="24"/>
+        </w:rPr>
+        <w:t>específicas que muestran cómo los casos de uso serán llevados a la práctica.</w:t>
+      </w:r>
+    </w:p>
+    <w:p>
+      <w:pPr>
+        <w:pStyle w:val="Prrafodelista"/>
+        <w:numPr>
+          <w:ilvl w:val="0"/>
+          <w:numId w:val="6"/>
+        </w:numPr>
+        <w:jc w:val="both"/>
+        <w:rPr>
+          <w:sz w:val="24"/>
+          <w:szCs w:val="24"/>
+        </w:rPr>
+      </w:pPr>
+      <w:r>
+        <w:rPr>
+          <w:sz w:val="24"/>
+          <w:szCs w:val="24"/>
+        </w:rPr>
+        <w:t xml:space="preserve">Permitir al usuario </w:t>
+      </w:r>
+      <w:r>
+        <w:rPr>
+          <w:sz w:val="24"/>
+          <w:szCs w:val="24"/>
+        </w:rPr>
+        <w:t>crear su cuenta.</w:t>
+      </w:r>
+    </w:p>
+    <w:p>
+      <w:pPr>
+        <w:pStyle w:val="Prrafodelista"/>
+        <w:numPr>
+          <w:ilvl w:val="0"/>
+          <w:numId w:val="6"/>
+        </w:numPr>
+        <w:jc w:val="both"/>
+        <w:rPr>
+          <w:sz w:val="24"/>
+          <w:szCs w:val="24"/>
+        </w:rPr>
+      </w:pPr>
+      <w:r>
+        <w:rPr>
+          <w:sz w:val="24"/>
+          <w:szCs w:val="24"/>
+        </w:rPr>
+        <w:t xml:space="preserve">Permitir al usuario </w:t>
+      </w:r>
+      <w:r>
+        <w:rPr>
+          <w:sz w:val="24"/>
+          <w:szCs w:val="24"/>
+        </w:rPr>
+        <w:t>subir imágenes</w:t>
+      </w:r>
+      <w:r>
+        <w:rPr>
+          <w:sz w:val="24"/>
+          <w:szCs w:val="24"/>
+        </w:rPr>
+        <w:t>.</w:t>
+      </w:r>
+    </w:p>
+    <w:p>
+      <w:pPr>
+        <w:pStyle w:val="Prrafodelista"/>
+        <w:numPr>
+          <w:ilvl w:val="0"/>
+          <w:numId w:val="6"/>
+        </w:numPr>
+        <w:jc w:val="both"/>
+        <w:rPr>
+          <w:sz w:val="24"/>
+          <w:szCs w:val="24"/>
+        </w:rPr>
+      </w:pPr>
+      <w:r>
+        <w:rPr>
+          <w:sz w:val="24"/>
+          <w:szCs w:val="24"/>
+        </w:rPr>
+        <w:t xml:space="preserve">Permitir al usuario </w:t>
+      </w:r>
+      <w:r>
+        <w:rPr>
+          <w:sz w:val="24"/>
+          <w:szCs w:val="24"/>
+        </w:rPr>
+        <w:t>chatear con otros usuarios.</w:t>
+      </w:r>
+    </w:p>
+    <w:p>
+      <w:pPr>
+        <w:pStyle w:val="Prrafodelista"/>
+        <w:numPr>
+          <w:ilvl w:val="0"/>
+          <w:numId w:val="6"/>
+        </w:numPr>
+        <w:jc w:val="both"/>
+        <w:rPr>
+          <w:sz w:val="24"/>
+          <w:szCs w:val="24"/>
+        </w:rPr>
+      </w:pPr>
+      <w:r>
+        <w:rPr>
+          <w:sz w:val="24"/>
+          <w:szCs w:val="24"/>
+        </w:rPr>
+        <w:t xml:space="preserve">Permitir al usuario la visualización </w:t>
+      </w:r>
+      <w:r>
+        <w:rPr>
+          <w:sz w:val="24"/>
+          <w:szCs w:val="24"/>
+        </w:rPr>
+        <w:t>de su cuenta y otras cuentas</w:t>
+      </w:r>
+      <w:r>
+        <w:rPr>
+          <w:sz w:val="24"/>
+          <w:szCs w:val="24"/>
+        </w:rPr>
+        <w:t>.</w:t>
+      </w:r>
+    </w:p>
+    <w:p>
+      <w:pPr>
+        <w:pStyle w:val="Prrafodelista"/>
+        <w:numPr>
+          <w:ilvl w:val="0"/>
+          <w:numId w:val="6"/>
+        </w:numPr>
+        <w:jc w:val="both"/>
+        <w:rPr>
+          <w:sz w:val="24"/>
+          <w:szCs w:val="24"/>
+        </w:rPr>
+      </w:pPr>
+      <w:r>
+        <w:rPr>
+          <w:sz w:val="24"/>
+          <w:szCs w:val="24"/>
+        </w:rPr>
+        <w:t>Permitir al usuario comentar en otras cuentas y en la suya.</w:t>
+      </w:r>
+    </w:p>
+    <w:p>
+      <w:pPr>
+        <w:jc w:val="both"/>
+        <w:rPr>
+          <w:sz w:val="24"/>
+          <w:szCs w:val="24"/>
+        </w:rPr>
+      </w:pPr>
+      <w:r>
+        <w:rPr>
+          <w:sz w:val="24"/>
+          <w:szCs w:val="24"/>
+        </w:rPr>
+        <w:t>Para la resolución de los requerimien</w:t>
+      </w:r>
+      <w:r>
+        <w:rPr>
+          <w:sz w:val="24"/>
+          <w:szCs w:val="24"/>
+        </w:rPr>
+        <w:t>tos</w:t>
+      </w:r>
+      <w:r>
+        <w:t xml:space="preserve"> planteados </w:t>
+      </w:r>
+      <w:r>
+        <w:rPr>
+          <w:sz w:val="24"/>
+          <w:szCs w:val="24"/>
+        </w:rPr>
+        <w:t xml:space="preserve">anteriormente se </w:t>
+      </w:r>
+      <w:r>
+        <w:rPr>
+          <w:sz w:val="24"/>
+          <w:szCs w:val="24"/>
+        </w:rPr>
+        <w:t>utilizarán algunas de las funcionalidades</w:t>
+      </w:r>
+      <w:r>
+        <w:rPr>
+          <w:sz w:val="24"/>
+          <w:szCs w:val="24"/>
+        </w:rPr>
+        <w:t xml:space="preserve"> que nos brindan los di</w:t>
+      </w:r>
+      <w:r>
+        <w:rPr>
+          <w:sz w:val="24"/>
+          <w:szCs w:val="24"/>
+        </w:rPr>
+        <w:t>ferentes softwares y frameworks</w:t>
+      </w:r>
+      <w:r>
+        <w:rPr>
+          <w:sz w:val="24"/>
+          <w:szCs w:val="24"/>
+        </w:rPr>
+        <w:t xml:space="preserve"> de</w:t>
+      </w:r>
+      <w:r>
+        <w:rPr>
+          <w:sz w:val="24"/>
+          <w:szCs w:val="24"/>
+        </w:rPr>
+        <w:t xml:space="preserve"> la</w:t>
+      </w:r>
+      <w:r>
+        <w:rPr>
+          <w:sz w:val="24"/>
+          <w:szCs w:val="24"/>
+        </w:rPr>
+        <w:t xml:space="preserve"> Programación Web</w:t>
+      </w:r>
+      <w:r>
+        <w:rPr>
+          <w:sz w:val="24"/>
+          <w:szCs w:val="24"/>
+        </w:rPr>
+        <w:t>.</w:t>
+      </w:r>
+    </w:p>
+    <w:p>
+      <w:pPr>
+        <w:pStyle w:val="Ttulo3"/>
+        <w:rPr>
+          <w:rFonts w:asciiTheme="minorHAnsi" w:hAnsiTheme="minorHAnsi"/>
+          <w:sz w:val="24"/>
+          <w:szCs w:val="24"/>
+        </w:rPr>
+      </w:pPr>
+      <w:r>
+        <w:rPr>
+          <w:rFonts w:asciiTheme="minorHAnsi" w:hAnsiTheme="minorHAnsi"/>
+          <w:sz w:val="24"/>
+          <w:szCs w:val="24"/>
+        </w:rPr>
+        <w:t>1. Casos de uso</w:t>
+      </w:r>
+    </w:p>
+    <w:p>
+      <w:pPr>
+        <w:jc w:val="both"/>
+        <w:rPr>
+          <w:sz w:val="24"/>
+          <w:szCs w:val="24"/>
+        </w:rPr>
+      </w:pPr>
+      <w:r>
+        <w:rPr>
+          <w:sz w:val="24"/>
+          <w:szCs w:val="24"/>
+        </w:rPr>
+        <w:t>Un caso de uso es una descripción de los pasos o las actividades q</w:t>
+      </w:r>
+      <w:r>
+        <w:rPr>
+          <w:sz w:val="24"/>
+          <w:szCs w:val="24"/>
+        </w:rPr>
+        <w:t xml:space="preserve">ue </w:t>
+      </w:r>
+      <w:r>
+        <w:rPr>
+          <w:sz w:val="24"/>
+          <w:szCs w:val="24"/>
+        </w:rPr>
+        <w:t xml:space="preserve">deberán realizarse para llevar a cabo </w:t>
+      </w:r>
+      <w:r>
+        <w:rPr>
+          <w:sz w:val="24"/>
+          <w:szCs w:val="24"/>
+        </w:rPr>
+        <w:t xml:space="preserve">algún proceso. Los personajes o </w:t>
+      </w:r>
+      <w:r>
+        <w:rPr>
+          <w:sz w:val="24"/>
+          <w:szCs w:val="24"/>
+        </w:rPr>
+        <w:t>entidades que participarán en un caso de uso se denominan actores.</w:t>
+      </w:r>
+      <w:bookmarkStart w:id="12" w:name="_GoBack"/>
       <w:bookmarkEnd w:id="12"/>
     </w:p>
     <w:p>
       <w:pPr>
-        <w:rPr>
-          <w:rFonts w:asciiTheme="majorHAnsi" w:eastAsiaTheme="majorEastAsia" w:hAnsiTheme="majorHAnsi" w:cstheme="majorBidi"/>
-          <w:b/>
-          <w:bCs/>
-          <w:color w:val="00833B" w:themeColor="accent1" w:themeShade="BF"/>
-          <w:sz w:val="28"/>
-          <w:szCs w:val="28"/>
-        </w:rPr>
+        <w:pStyle w:val="Prrafodelista"/>
+        <w:numPr>
+          <w:ilvl w:val="0"/>
+          <w:numId w:val="6"/>
+        </w:numPr>
+        <w:jc w:val="both"/>
       </w:pPr>
       <w:r>
         <w:br w:type="page"/>
@@ -7717,6 +8233,118 @@
     </w:lvl>
   </w:abstractNum>
   <w:abstractNum w:abstractNumId="2">
+    <w:nsid w:val="337017B0"/>
+    <w:multiLevelType w:val="hybridMultilevel"/>
+    <w:tmpl w:val="611005C2"/>
+    <w:lvl w:ilvl="0" w:tplc="25EAD3EA">
+      <w:numFmt w:val="bullet"/>
+      <w:lvlText w:val=""/>
+      <w:lvlJc w:val="left"/>
+      <w:pPr>
+        <w:ind w:left="720" w:hanging="360"/>
+      </w:pPr>
+      <w:rPr>
+        <w:rFonts w:ascii="Symbol" w:eastAsiaTheme="minorHAnsi" w:hAnsi="Symbol" w:cstheme="minorBidi" w:hint="default"/>
+      </w:rPr>
+    </w:lvl>
+    <w:lvl w:ilvl="1" w:tplc="0C0A0003" w:tentative="1">
+      <w:start w:val="1"/>
+      <w:numFmt w:val="bullet"/>
+      <w:lvlText w:val="o"/>
+      <w:lvlJc w:val="left"/>
+      <w:pPr>
+        <w:ind w:left="1440" w:hanging="360"/>
+      </w:pPr>
+      <w:rPr>
+        <w:rFonts w:ascii="Courier New" w:hAnsi="Courier New" w:cs="Courier New" w:hint="default"/>
+      </w:rPr>
+    </w:lvl>
+    <w:lvl w:ilvl="2" w:tplc="0C0A0005" w:tentative="1">
+      <w:start w:val="1"/>
+      <w:numFmt w:val="bullet"/>
+      <w:lvlText w:val=""/>
+      <w:lvlJc w:val="left"/>
+      <w:pPr>
+        <w:ind w:left="2160" w:hanging="360"/>
+      </w:pPr>
+      <w:rPr>
+        <w:rFonts w:ascii="Wingdings" w:hAnsi="Wingdings" w:hint="default"/>
+      </w:rPr>
+    </w:lvl>
+    <w:lvl w:ilvl="3" w:tplc="0C0A0001" w:tentative="1">
+      <w:start w:val="1"/>
+      <w:numFmt w:val="bullet"/>
+      <w:lvlText w:val=""/>
+      <w:lvlJc w:val="left"/>
+      <w:pPr>
+        <w:ind w:left="2880" w:hanging="360"/>
+      </w:pPr>
+      <w:rPr>
+        <w:rFonts w:ascii="Symbol" w:hAnsi="Symbol" w:hint="default"/>
+      </w:rPr>
+    </w:lvl>
+    <w:lvl w:ilvl="4" w:tplc="0C0A0003" w:tentative="1">
+      <w:start w:val="1"/>
+      <w:numFmt w:val="bullet"/>
+      <w:lvlText w:val="o"/>
+      <w:lvlJc w:val="left"/>
+      <w:pPr>
+        <w:ind w:left="3600" w:hanging="360"/>
+      </w:pPr>
+      <w:rPr>
+        <w:rFonts w:ascii="Courier New" w:hAnsi="Courier New" w:cs="Courier New" w:hint="default"/>
+      </w:rPr>
+    </w:lvl>
+    <w:lvl w:ilvl="5" w:tplc="0C0A0005" w:tentative="1">
+      <w:start w:val="1"/>
+      <w:numFmt w:val="bullet"/>
+      <w:lvlText w:val=""/>
+      <w:lvlJc w:val="left"/>
+      <w:pPr>
+        <w:ind w:left="4320" w:hanging="360"/>
+      </w:pPr>
+      <w:rPr>
+        <w:rFonts w:ascii="Wingdings" w:hAnsi="Wingdings" w:hint="default"/>
+      </w:rPr>
+    </w:lvl>
+    <w:lvl w:ilvl="6" w:tplc="0C0A0001" w:tentative="1">
+      <w:start w:val="1"/>
+      <w:numFmt w:val="bullet"/>
+      <w:lvlText w:val=""/>
+      <w:lvlJc w:val="left"/>
+      <w:pPr>
+        <w:ind w:left="5040" w:hanging="360"/>
+      </w:pPr>
+      <w:rPr>
+        <w:rFonts w:ascii="Symbol" w:hAnsi="Symbol" w:hint="default"/>
+      </w:rPr>
+    </w:lvl>
+    <w:lvl w:ilvl="7" w:tplc="0C0A0003" w:tentative="1">
+      <w:start w:val="1"/>
+      <w:numFmt w:val="bullet"/>
+      <w:lvlText w:val="o"/>
+      <w:lvlJc w:val="left"/>
+      <w:pPr>
+        <w:ind w:left="5760" w:hanging="360"/>
+      </w:pPr>
+      <w:rPr>
+        <w:rFonts w:ascii="Courier New" w:hAnsi="Courier New" w:cs="Courier New" w:hint="default"/>
+      </w:rPr>
+    </w:lvl>
+    <w:lvl w:ilvl="8" w:tplc="0C0A0005" w:tentative="1">
+      <w:start w:val="1"/>
+      <w:numFmt w:val="bullet"/>
+      <w:lvlText w:val=""/>
+      <w:lvlJc w:val="left"/>
+      <w:pPr>
+        <w:ind w:left="6480" w:hanging="360"/>
+      </w:pPr>
+      <w:rPr>
+        <w:rFonts w:ascii="Wingdings" w:hAnsi="Wingdings" w:hint="default"/>
+      </w:rPr>
+    </w:lvl>
+  </w:abstractNum>
+  <w:abstractNum w:abstractNumId="3">
     <w:nsid w:val="57971305"/>
     <w:multiLevelType w:val="multilevel"/>
     <w:tmpl w:val="90407586"/>
@@ -7866,7 +8494,7 @@
       </w:rPr>
     </w:lvl>
   </w:abstractNum>
-  <w:abstractNum w:abstractNumId="3">
+  <w:abstractNum w:abstractNumId="4">
     <w:nsid w:val="61FB38DF"/>
     <w:multiLevelType w:val="multilevel"/>
     <w:tmpl w:val="7E60CDAC"/>
@@ -8017,7 +8645,7 @@
       </w:rPr>
     </w:lvl>
   </w:abstractNum>
-  <w:abstractNum w:abstractNumId="4">
+  <w:abstractNum w:abstractNumId="5">
     <w:nsid w:val="6507172E"/>
     <w:multiLevelType w:val="multilevel"/>
     <w:tmpl w:val="7E60CDAC"/>
@@ -8168,20 +8796,115 @@
       </w:rPr>
     </w:lvl>
   </w:abstractNum>
+  <w:abstractNum w:abstractNumId="6">
+    <w:nsid w:val="703C0F67"/>
+    <w:multiLevelType w:val="hybridMultilevel"/>
+    <w:tmpl w:val="D74E4718"/>
+    <w:lvl w:ilvl="0" w:tplc="D530195A">
+      <w:start w:val="1"/>
+      <w:numFmt w:val="decimal"/>
+      <w:lvlText w:val="%1."/>
+      <w:lvlJc w:val="left"/>
+      <w:pPr>
+        <w:ind w:left="720" w:hanging="360"/>
+      </w:pPr>
+      <w:rPr>
+        <w:color w:val="00B050"/>
+      </w:rPr>
+    </w:lvl>
+    <w:lvl w:ilvl="1" w:tplc="0C0A0019" w:tentative="1">
+      <w:start w:val="1"/>
+      <w:numFmt w:val="lowerLetter"/>
+      <w:lvlText w:val="%2."/>
+      <w:lvlJc w:val="left"/>
+      <w:pPr>
+        <w:ind w:left="1440" w:hanging="360"/>
+      </w:pPr>
+    </w:lvl>
+    <w:lvl w:ilvl="2" w:tplc="0C0A001B" w:tentative="1">
+      <w:start w:val="1"/>
+      <w:numFmt w:val="lowerRoman"/>
+      <w:lvlText w:val="%3."/>
+      <w:lvlJc w:val="right"/>
+      <w:pPr>
+        <w:ind w:left="2160" w:hanging="180"/>
+      </w:pPr>
+    </w:lvl>
+    <w:lvl w:ilvl="3" w:tplc="0C0A000F" w:tentative="1">
+      <w:start w:val="1"/>
+      <w:numFmt w:val="decimal"/>
+      <w:lvlText w:val="%4."/>
+      <w:lvlJc w:val="left"/>
+      <w:pPr>
+        <w:ind w:left="2880" w:hanging="360"/>
+      </w:pPr>
+    </w:lvl>
+    <w:lvl w:ilvl="4" w:tplc="0C0A0019" w:tentative="1">
+      <w:start w:val="1"/>
+      <w:numFmt w:val="lowerLetter"/>
+      <w:lvlText w:val="%5."/>
+      <w:lvlJc w:val="left"/>
+      <w:pPr>
+        <w:ind w:left="3600" w:hanging="360"/>
+      </w:pPr>
+    </w:lvl>
+    <w:lvl w:ilvl="5" w:tplc="0C0A001B" w:tentative="1">
+      <w:start w:val="1"/>
+      <w:numFmt w:val="lowerRoman"/>
+      <w:lvlText w:val="%6."/>
+      <w:lvlJc w:val="right"/>
+      <w:pPr>
+        <w:ind w:left="4320" w:hanging="180"/>
+      </w:pPr>
+    </w:lvl>
+    <w:lvl w:ilvl="6" w:tplc="0C0A000F" w:tentative="1">
+      <w:start w:val="1"/>
+      <w:numFmt w:val="decimal"/>
+      <w:lvlText w:val="%7."/>
+      <w:lvlJc w:val="left"/>
+      <w:pPr>
+        <w:ind w:left="5040" w:hanging="360"/>
+      </w:pPr>
+    </w:lvl>
+    <w:lvl w:ilvl="7" w:tplc="0C0A0019" w:tentative="1">
+      <w:start w:val="1"/>
+      <w:numFmt w:val="lowerLetter"/>
+      <w:lvlText w:val="%8."/>
+      <w:lvlJc w:val="left"/>
+      <w:pPr>
+        <w:ind w:left="5760" w:hanging="360"/>
+      </w:pPr>
+    </w:lvl>
+    <w:lvl w:ilvl="8" w:tplc="0C0A001B" w:tentative="1">
+      <w:start w:val="1"/>
+      <w:numFmt w:val="lowerRoman"/>
+      <w:lvlText w:val="%9."/>
+      <w:lvlJc w:val="right"/>
+      <w:pPr>
+        <w:ind w:left="6480" w:hanging="180"/>
+      </w:pPr>
+    </w:lvl>
+  </w:abstractNum>
   <w:num w:numId="1">
-    <w:abstractNumId w:val="4"/>
+    <w:abstractNumId w:val="5"/>
   </w:num>
   <w:num w:numId="2">
-    <w:abstractNumId w:val="3"/>
+    <w:abstractNumId w:val="4"/>
   </w:num>
   <w:num w:numId="3">
     <w:abstractNumId w:val="1"/>
   </w:num>
   <w:num w:numId="4">
-    <w:abstractNumId w:val="2"/>
+    <w:abstractNumId w:val="3"/>
   </w:num>
   <w:num w:numId="5">
     <w:abstractNumId w:val="0"/>
+  </w:num>
+  <w:num w:numId="6">
+    <w:abstractNumId w:val="6"/>
+  </w:num>
+  <w:num w:numId="7">
+    <w:abstractNumId w:val="2"/>
   </w:num>
 </w:numbering>
 </file>
@@ -9582,7 +10305,7 @@
 </file>
 
 <file path=customXml/itemProps1.xml><?xml version="1.0" encoding="utf-8"?>
-<ds:datastoreItem xmlns:ds="http://schemas.openxmlformats.org/officeDocument/2006/customXml" ds:itemID="{3CD4407C-DB54-489B-BB00-E530E74E6341}">
+<ds:datastoreItem xmlns:ds="http://schemas.openxmlformats.org/officeDocument/2006/customXml" ds:itemID="{84751FB2-6191-4462-8D9B-40967E63B0F9}">
   <ds:schemaRefs>
     <ds:schemaRef ds:uri="http://schemas.openxmlformats.org/officeDocument/2006/bibliography"/>
   </ds:schemaRefs>

</xml_diff>

<commit_message>
inserte imagen de casos de usos
</commit_message>
<xml_diff>
--- a/docs/Trabajo.docx
+++ b/docs/Trabajo.docx
@@ -7419,19 +7419,87 @@
         </w:rPr>
         <w:t>entidades que participarán en un caso de uso se denominan actores.</w:t>
       </w:r>
+    </w:p>
+    <w:p>
+      <w:pPr>
+        <w:pStyle w:val="Prrafodelista"/>
+        <w:jc w:val="both"/>
+      </w:pPr>
+    </w:p>
+    <w:p>
+      <w:pPr>
+        <w:pStyle w:val="Prrafodelista"/>
+        <w:jc w:val="both"/>
+      </w:pPr>
+      <w:r>
+        <w:rPr>
+          <w:noProof/>
+          <w:lang w:eastAsia="es-ES"/>
+        </w:rPr>
+        <w:drawing>
+          <wp:inline distT="0" distB="0" distL="0" distR="0" wp14:anchorId="0E1E345D" wp14:editId="37CB8803">
+            <wp:extent cx="3298825" cy="3391535"/>
+            <wp:effectExtent l="0" t="0" r="0" b="0"/>
+            <wp:docPr id="6" name="Imagen 6" descr="E:\Estudio\Universidad\3er año\Programación Web\proyecto de curso\Diagrama de Casos de Uso1.jpg"/>
+            <wp:cNvGraphicFramePr>
+              <a:graphicFrameLocks xmlns:a="http://schemas.openxmlformats.org/drawingml/2006/main" noChangeAspect="1"/>
+            </wp:cNvGraphicFramePr>
+            <a:graphic xmlns:a="http://schemas.openxmlformats.org/drawingml/2006/main">
+              <a:graphicData uri="http://schemas.openxmlformats.org/drawingml/2006/picture">
+                <pic:pic xmlns:pic="http://schemas.openxmlformats.org/drawingml/2006/picture">
+                  <pic:nvPicPr>
+                    <pic:cNvPr id="0" name="Picture 1" descr="E:\Estudio\Universidad\3er año\Programación Web\proyecto de curso\Diagrama de Casos de Uso1.jpg"/>
+                    <pic:cNvPicPr>
+                      <a:picLocks noChangeAspect="1" noChangeArrowheads="1"/>
+                    </pic:cNvPicPr>
+                  </pic:nvPicPr>
+                  <pic:blipFill>
+                    <a:blip r:embed="rId59">
+                      <a:extLst>
+                        <a:ext uri="{28A0092B-C50C-407E-A947-70E740481C1C}">
+                          <a14:useLocalDpi xmlns:a14="http://schemas.microsoft.com/office/drawing/2010/main" val="0"/>
+                        </a:ext>
+                      </a:extLst>
+                    </a:blip>
+                    <a:srcRect/>
+                    <a:stretch>
+                      <a:fillRect/>
+                    </a:stretch>
+                  </pic:blipFill>
+                  <pic:spPr bwMode="auto">
+                    <a:xfrm>
+                      <a:off x="0" y="0"/>
+                      <a:ext cx="3298825" cy="3391535"/>
+                    </a:xfrm>
+                    <a:prstGeom prst="rect">
+                      <a:avLst/>
+                    </a:prstGeom>
+                    <a:noFill/>
+                    <a:ln>
+                      <a:noFill/>
+                    </a:ln>
+                  </pic:spPr>
+                </pic:pic>
+              </a:graphicData>
+            </a:graphic>
+          </wp:inline>
+        </w:drawing>
+      </w:r>
+    </w:p>
+    <w:p>
+      <w:r>
+        <w:br w:type="page"/>
+      </w:r>
+    </w:p>
+    <w:p>
+      <w:pPr>
+        <w:pStyle w:val="Prrafodelista"/>
+        <w:jc w:val="both"/>
+      </w:pPr>
       <w:bookmarkStart w:id="12" w:name="_GoBack"/>
       <w:bookmarkEnd w:id="12"/>
-    </w:p>
-    <w:p>
-      <w:pPr>
-        <w:pStyle w:val="Prrafodelista"/>
-        <w:numPr>
-          <w:ilvl w:val="0"/>
-          <w:numId w:val="6"/>
-        </w:numPr>
-        <w:jc w:val="both"/>
-      </w:pPr>
-      <w:r>
+      <w:r>
+        <w:lastRenderedPageBreak/>
         <w:br w:type="page"/>
       </w:r>
     </w:p>
@@ -7507,7 +7575,7 @@
           <w:szCs w:val="24"/>
         </w:rPr>
       </w:pPr>
-      <w:hyperlink r:id="rId59" w:history="1">
+      <w:hyperlink r:id="rId60" w:history="1">
         <w:r>
           <w:rPr>
             <w:rStyle w:val="Hipervnculo"/>
@@ -7527,7 +7595,7 @@
           <w:szCs w:val="24"/>
         </w:rPr>
       </w:pPr>
-      <w:hyperlink r:id="rId60" w:history="1">
+      <w:hyperlink r:id="rId61" w:history="1">
         <w:r>
           <w:rPr>
             <w:rStyle w:val="Hipervnculo"/>
@@ -7547,7 +7615,7 @@
           <w:szCs w:val="24"/>
         </w:rPr>
       </w:pPr>
-      <w:hyperlink r:id="rId61" w:history="1">
+      <w:hyperlink r:id="rId62" w:history="1">
         <w:r>
           <w:rPr>
             <w:rStyle w:val="Hipervnculo"/>
@@ -7567,7 +7635,7 @@
           <w:szCs w:val="24"/>
         </w:rPr>
       </w:pPr>
-      <w:hyperlink r:id="rId62" w:history="1">
+      <w:hyperlink r:id="rId63" w:history="1">
         <w:r>
           <w:rPr>
             <w:rStyle w:val="Hipervnculo"/>
@@ -7587,7 +7655,7 @@
           <w:szCs w:val="24"/>
         </w:rPr>
       </w:pPr>
-      <w:hyperlink r:id="rId63" w:history="1">
+      <w:hyperlink r:id="rId64" w:history="1">
         <w:r>
           <w:rPr>
             <w:rStyle w:val="Hipervnculo"/>
@@ -7607,7 +7675,7 @@
           <w:szCs w:val="24"/>
         </w:rPr>
       </w:pPr>
-      <w:hyperlink r:id="rId64" w:history="1">
+      <w:hyperlink r:id="rId65" w:history="1">
         <w:r>
           <w:rPr>
             <w:rStyle w:val="Hipervnculo"/>
@@ -7627,7 +7695,7 @@
           <w:szCs w:val="24"/>
         </w:rPr>
       </w:pPr>
-      <w:hyperlink r:id="rId65" w:history="1">
+      <w:hyperlink r:id="rId66" w:history="1">
         <w:r>
           <w:rPr>
             <w:rStyle w:val="Hipervnculo"/>
@@ -7647,7 +7715,7 @@
           <w:szCs w:val="24"/>
         </w:rPr>
       </w:pPr>
-      <w:hyperlink r:id="rId66" w:history="1">
+      <w:hyperlink r:id="rId67" w:history="1">
         <w:r>
           <w:rPr>
             <w:rStyle w:val="Hipervnculo"/>
@@ -7667,7 +7735,7 @@
           <w:szCs w:val="24"/>
         </w:rPr>
       </w:pPr>
-      <w:hyperlink r:id="rId67" w:history="1">
+      <w:hyperlink r:id="rId68" w:history="1">
         <w:r>
           <w:rPr>
             <w:rStyle w:val="Hipervnculo"/>
@@ -7687,7 +7755,7 @@
           <w:szCs w:val="24"/>
         </w:rPr>
       </w:pPr>
-      <w:hyperlink r:id="rId68" w:history="1">
+      <w:hyperlink r:id="rId69" w:history="1">
         <w:r>
           <w:rPr>
             <w:rStyle w:val="Hipervnculo"/>
@@ -7707,7 +7775,7 @@
           <w:szCs w:val="24"/>
         </w:rPr>
       </w:pPr>
-      <w:hyperlink r:id="rId69" w:history="1">
+      <w:hyperlink r:id="rId70" w:history="1">
         <w:r>
           <w:rPr>
             <w:rStyle w:val="Hipervnculo"/>
@@ -7727,7 +7795,7 @@
           <w:szCs w:val="24"/>
         </w:rPr>
       </w:pPr>
-      <w:hyperlink r:id="rId70" w:history="1">
+      <w:hyperlink r:id="rId71" w:history="1">
         <w:r>
           <w:rPr>
             <w:rStyle w:val="Hipervnculo"/>
@@ -7747,7 +7815,7 @@
           <w:szCs w:val="24"/>
         </w:rPr>
       </w:pPr>
-      <w:hyperlink r:id="rId71" w:history="1">
+      <w:hyperlink r:id="rId72" w:history="1">
         <w:r>
           <w:rPr>
             <w:rStyle w:val="Hipervnculo"/>
@@ -7767,7 +7835,7 @@
           <w:szCs w:val="24"/>
         </w:rPr>
       </w:pPr>
-      <w:hyperlink r:id="rId72" w:history="1">
+      <w:hyperlink r:id="rId73" w:history="1">
         <w:r>
           <w:rPr>
             <w:rStyle w:val="Hipervnculo"/>
@@ -7787,7 +7855,7 @@
           <w:szCs w:val="24"/>
         </w:rPr>
       </w:pPr>
-      <w:hyperlink r:id="rId73" w:history="1">
+      <w:hyperlink r:id="rId74" w:history="1">
         <w:r>
           <w:rPr>
             <w:rStyle w:val="Hipervnculo"/>
@@ -7807,7 +7875,7 @@
           <w:szCs w:val="24"/>
         </w:rPr>
       </w:pPr>
-      <w:hyperlink r:id="rId74" w:history="1">
+      <w:hyperlink r:id="rId75" w:history="1">
         <w:r>
           <w:rPr>
             <w:rStyle w:val="Hipervnculo"/>
@@ -7827,7 +7895,7 @@
           <w:szCs w:val="24"/>
         </w:rPr>
       </w:pPr>
-      <w:hyperlink r:id="rId75" w:history="1">
+      <w:hyperlink r:id="rId76" w:history="1">
         <w:r>
           <w:rPr>
             <w:rStyle w:val="Hipervnculo"/>
@@ -10305,7 +10373,7 @@
 </file>
 
 <file path=customXml/itemProps1.xml><?xml version="1.0" encoding="utf-8"?>
-<ds:datastoreItem xmlns:ds="http://schemas.openxmlformats.org/officeDocument/2006/customXml" ds:itemID="{84751FB2-6191-4462-8D9B-40967E63B0F9}">
+<ds:datastoreItem xmlns:ds="http://schemas.openxmlformats.org/officeDocument/2006/customXml" ds:itemID="{04E41AE8-5910-4DBF-8B56-05E04932B4D9}">
   <ds:schemaRefs>
     <ds:schemaRef ds:uri="http://schemas.openxmlformats.org/officeDocument/2006/bibliography"/>
   </ds:schemaRefs>

</xml_diff>

<commit_message>
traduccion de jQuery del ingles al español
</commit_message>
<xml_diff>
--- a/docs/Trabajo.docx
+++ b/docs/Trabajo.docx
@@ -6694,288 +6694,124 @@
       </w:r>
     </w:p>
     <w:p>
-      <w:proofErr w:type="spellStart"/>
+      <w:pPr>
+        <w:jc w:val="both"/>
+      </w:pPr>
       <w:proofErr w:type="gramStart"/>
       <w:r>
         <w:t>jQuery</w:t>
       </w:r>
-      <w:proofErr w:type="spellEnd"/>
       <w:proofErr w:type="gramEnd"/>
       <w:r>
-        <w:t xml:space="preserve"> es rápido, pequeño, and </w:t>
-      </w:r>
-      <w:proofErr w:type="spellStart"/>
-      <w:r>
-        <w:t>feature-rich</w:t>
-      </w:r>
-      <w:proofErr w:type="spellEnd"/>
-      <w:r>
-        <w:t xml:space="preserve"> JavaScript </w:t>
-      </w:r>
-      <w:proofErr w:type="spellStart"/>
-      <w:r>
-        <w:t>library</w:t>
-      </w:r>
-      <w:proofErr w:type="spellEnd"/>
-      <w:r>
+        <w:t xml:space="preserve"> es rápido, pequeño, </w:t>
+      </w:r>
+      <w:r>
+        <w:t xml:space="preserve">con librería rica en  </w:t>
+      </w:r>
+      <w:r>
+        <w:rPr>
+          <w:sz w:val="24"/>
+        </w:rPr>
+        <w:t>JavaScript</w:t>
+      </w:r>
+      <w:r>
+        <w:rPr>
+          <w:sz w:val="24"/>
+        </w:rPr>
         <w:t xml:space="preserve">. </w:t>
       </w:r>
-      <w:proofErr w:type="spellStart"/>
-      <w:r>
-        <w:t>It</w:t>
-      </w:r>
-      <w:proofErr w:type="spellEnd"/>
-      <w:r>
+      <w:r>
+        <w:rPr>
+          <w:sz w:val="24"/>
+        </w:rPr>
+        <w:t>Hace cosas como manipular documentos</w:t>
+      </w:r>
+      <w:r>
+        <w:rPr>
+          <w:sz w:val="24"/>
+        </w:rPr>
+        <w:t xml:space="preserve"> HTML</w:t>
+      </w:r>
+      <w:r>
+        <w:rPr>
+          <w:sz w:val="24"/>
+        </w:rPr>
+        <w:t xml:space="preserve">, </w:t>
+      </w:r>
+      <w:r>
+        <w:rPr>
+          <w:sz w:val="24"/>
+        </w:rPr>
+        <w:t>incluyendo su manejo, animación</w:t>
+      </w:r>
+      <w:r>
+        <w:rPr>
+          <w:sz w:val="24"/>
+        </w:rPr>
+        <w:t xml:space="preserve">, </w:t>
+      </w:r>
+      <w:r>
+        <w:rPr>
+          <w:sz w:val="24"/>
+        </w:rPr>
+        <w:t>y</w:t>
+      </w:r>
+      <w:r>
+        <w:rPr>
+          <w:sz w:val="24"/>
+        </w:rPr>
         <w:t xml:space="preserve"> </w:t>
       </w:r>
-      <w:proofErr w:type="spellStart"/>
-      <w:r>
-        <w:t>makes</w:t>
-      </w:r>
-      <w:proofErr w:type="spellEnd"/>
-      <w:r>
-        <w:t xml:space="preserve"> </w:t>
-      </w:r>
-      <w:proofErr w:type="spellStart"/>
-      <w:r>
-        <w:t>things</w:t>
-      </w:r>
-      <w:proofErr w:type="spellEnd"/>
-      <w:r>
-        <w:t xml:space="preserve"> </w:t>
-      </w:r>
-      <w:proofErr w:type="spellStart"/>
-      <w:r>
-        <w:t>like</w:t>
-      </w:r>
-      <w:proofErr w:type="spellEnd"/>
-      <w:r>
-        <w:t xml:space="preserve"> HTML </w:t>
-      </w:r>
-      <w:proofErr w:type="spellStart"/>
-      <w:r>
-        <w:t>document</w:t>
-      </w:r>
-      <w:proofErr w:type="spellEnd"/>
-      <w:r>
-        <w:t xml:space="preserve"> </w:t>
-      </w:r>
-      <w:proofErr w:type="spellStart"/>
-      <w:r>
-        <w:t>traversal</w:t>
-      </w:r>
-      <w:proofErr w:type="spellEnd"/>
-      <w:r>
-        <w:t xml:space="preserve"> and </w:t>
-      </w:r>
-      <w:proofErr w:type="spellStart"/>
-      <w:r>
-        <w:t>manipulation</w:t>
-      </w:r>
-      <w:proofErr w:type="spellEnd"/>
-      <w:r>
-        <w:t xml:space="preserve">, </w:t>
-      </w:r>
-      <w:proofErr w:type="spellStart"/>
-      <w:r>
-        <w:t>event</w:t>
-      </w:r>
-      <w:proofErr w:type="spellEnd"/>
-      <w:r>
-        <w:t xml:space="preserve"> </w:t>
-      </w:r>
-      <w:proofErr w:type="spellStart"/>
-      <w:r>
-        <w:t>handling</w:t>
-      </w:r>
-      <w:proofErr w:type="spellEnd"/>
-      <w:r>
-        <w:t xml:space="preserve">, </w:t>
-      </w:r>
-      <w:proofErr w:type="spellStart"/>
-      <w:r>
-        <w:t>animation</w:t>
-      </w:r>
-      <w:proofErr w:type="spellEnd"/>
-      <w:r>
-        <w:t xml:space="preserve">, and Ajax </w:t>
-      </w:r>
-      <w:proofErr w:type="spellStart"/>
-      <w:r>
-        <w:t>much</w:t>
-      </w:r>
-      <w:proofErr w:type="spellEnd"/>
-      <w:r>
-        <w:t xml:space="preserve"> </w:t>
-      </w:r>
-      <w:proofErr w:type="spellStart"/>
-      <w:r>
-        <w:t>simpler</w:t>
-      </w:r>
-      <w:proofErr w:type="spellEnd"/>
-      <w:r>
-        <w:t xml:space="preserve"> </w:t>
-      </w:r>
-      <w:proofErr w:type="spellStart"/>
-      <w:r>
-        <w:t>with</w:t>
-      </w:r>
-      <w:proofErr w:type="spellEnd"/>
-      <w:r>
-        <w:t xml:space="preserve"> </w:t>
-      </w:r>
-      <w:proofErr w:type="spellStart"/>
-      <w:r>
-        <w:t>an</w:t>
-      </w:r>
-      <w:proofErr w:type="spellEnd"/>
-      <w:r>
-        <w:t xml:space="preserve"> </w:t>
-      </w:r>
-      <w:proofErr w:type="spellStart"/>
-      <w:r>
-        <w:t>easy</w:t>
-      </w:r>
-      <w:proofErr w:type="spellEnd"/>
-      <w:r>
-        <w:t>-</w:t>
-      </w:r>
-      <w:proofErr w:type="spellStart"/>
-      <w:r>
-        <w:t>to</w:t>
-      </w:r>
-      <w:proofErr w:type="spellEnd"/>
-      <w:r>
-        <w:t xml:space="preserve">-use API </w:t>
-      </w:r>
-      <w:proofErr w:type="spellStart"/>
-      <w:r>
-        <w:t>that</w:t>
-      </w:r>
-      <w:proofErr w:type="spellEnd"/>
-      <w:r>
-        <w:t xml:space="preserve"> </w:t>
-      </w:r>
-      <w:proofErr w:type="spellStart"/>
-      <w:r>
-        <w:t>works</w:t>
-      </w:r>
-      <w:proofErr w:type="spellEnd"/>
-      <w:r>
-        <w:t xml:space="preserve"> </w:t>
-      </w:r>
-      <w:proofErr w:type="spellStart"/>
-      <w:r>
-        <w:t>across</w:t>
-      </w:r>
-      <w:proofErr w:type="spellEnd"/>
-      <w:r>
-        <w:t xml:space="preserve"> a </w:t>
-      </w:r>
-      <w:proofErr w:type="spellStart"/>
-      <w:r>
-        <w:t>multitude</w:t>
-      </w:r>
-      <w:proofErr w:type="spellEnd"/>
-      <w:r>
-        <w:t xml:space="preserve"> of browsers. </w:t>
-      </w:r>
-      <w:proofErr w:type="spellStart"/>
-      <w:r>
-        <w:t>With</w:t>
-      </w:r>
-      <w:proofErr w:type="spellEnd"/>
-      <w:r>
-        <w:t xml:space="preserve"> a </w:t>
-      </w:r>
-      <w:proofErr w:type="spellStart"/>
-      <w:r>
-        <w:t>combination</w:t>
-      </w:r>
-      <w:proofErr w:type="spellEnd"/>
-      <w:r>
-        <w:t xml:space="preserve"> of </w:t>
-      </w:r>
-      <w:proofErr w:type="spellStart"/>
-      <w:r>
-        <w:t>versatility</w:t>
-      </w:r>
-      <w:proofErr w:type="spellEnd"/>
-      <w:r>
-        <w:t xml:space="preserve"> and </w:t>
-      </w:r>
-      <w:proofErr w:type="spellStart"/>
-      <w:r>
-        <w:t>extensibility</w:t>
-      </w:r>
-      <w:proofErr w:type="spellEnd"/>
-      <w:r>
-        <w:t xml:space="preserve">, </w:t>
-      </w:r>
-      <w:proofErr w:type="spellStart"/>
-      <w:r>
-        <w:t>jQuery</w:t>
-      </w:r>
-      <w:proofErr w:type="spellEnd"/>
-      <w:r>
-        <w:t xml:space="preserve"> has </w:t>
-      </w:r>
-      <w:proofErr w:type="spellStart"/>
-      <w:r>
-        <w:t>changed</w:t>
-      </w:r>
-      <w:proofErr w:type="spellEnd"/>
-      <w:r>
-        <w:t xml:space="preserve"> </w:t>
-      </w:r>
-      <w:proofErr w:type="spellStart"/>
-      <w:r>
-        <w:t>the</w:t>
-      </w:r>
-      <w:proofErr w:type="spellEnd"/>
-      <w:r>
-        <w:t xml:space="preserve"> </w:t>
-      </w:r>
-      <w:proofErr w:type="spellStart"/>
-      <w:r>
-        <w:t>way</w:t>
-      </w:r>
-      <w:proofErr w:type="spellEnd"/>
-      <w:r>
-        <w:t xml:space="preserve"> </w:t>
-      </w:r>
-      <w:proofErr w:type="spellStart"/>
-      <w:r>
-        <w:t>that</w:t>
-      </w:r>
-      <w:proofErr w:type="spellEnd"/>
-      <w:r>
-        <w:t xml:space="preserve"> </w:t>
-      </w:r>
-      <w:proofErr w:type="spellStart"/>
-      <w:r>
-        <w:t>millions</w:t>
-      </w:r>
-      <w:proofErr w:type="spellEnd"/>
-      <w:r>
-        <w:t xml:space="preserve"> of </w:t>
-      </w:r>
-      <w:proofErr w:type="spellStart"/>
-      <w:r>
-        <w:t>people</w:t>
-      </w:r>
-      <w:proofErr w:type="spellEnd"/>
-      <w:r>
-        <w:t xml:space="preserve"> </w:t>
-      </w:r>
-      <w:proofErr w:type="spellStart"/>
-      <w:r>
-        <w:t>write</w:t>
-      </w:r>
-      <w:proofErr w:type="spellEnd"/>
-      <w:r>
+      <w:r>
+        <w:rPr>
+          <w:sz w:val="24"/>
+        </w:rPr>
+        <w:t>con facilidad para usar el</w:t>
+      </w:r>
+      <w:r>
+        <w:rPr>
+          <w:sz w:val="24"/>
+        </w:rPr>
+        <w:t xml:space="preserve"> API </w:t>
+      </w:r>
+      <w:r>
+        <w:rPr>
+          <w:sz w:val="24"/>
+        </w:rPr>
+        <w:t>que trabaja entre multitudes de navegadores</w:t>
+      </w:r>
+      <w:r>
+        <w:rPr>
+          <w:sz w:val="24"/>
+        </w:rPr>
+        <w:t xml:space="preserve">. </w:t>
+      </w:r>
+      <w:r>
+        <w:rPr>
+          <w:sz w:val="24"/>
+        </w:rPr>
+        <w:t>Con una combinación de versatilidad y extensibilidad</w:t>
+      </w:r>
+      <w:r>
+        <w:rPr>
+          <w:sz w:val="24"/>
+        </w:rPr>
+        <w:t xml:space="preserve">, jQuery </w:t>
+      </w:r>
+      <w:r>
+        <w:rPr>
+          <w:sz w:val="24"/>
+        </w:rPr>
+        <w:t xml:space="preserve">ha cambiado la forma en que millones de personas escriben </w:t>
+      </w:r>
+      <w:r>
+        <w:rPr>
+          <w:sz w:val="24"/>
+        </w:rPr>
         <w:t xml:space="preserve"> JavaScript.</w:t>
       </w:r>
+      <w:bookmarkStart w:id="11" w:name="_GoBack"/>
+      <w:bookmarkEnd w:id="11"/>
     </w:p>
     <w:p>
       <w:pPr>
@@ -7037,7 +6873,7 @@
           <w:szCs w:val="40"/>
         </w:rPr>
       </w:pPr>
-      <w:bookmarkStart w:id="11" w:name="_Toc436928966"/>
+      <w:bookmarkStart w:id="12" w:name="_Toc436928966"/>
       <w:r>
         <w:rPr>
           <w:rFonts w:asciiTheme="minorHAnsi" w:hAnsiTheme="minorHAnsi"/>
@@ -7047,7 +6883,7 @@
         <w:lastRenderedPageBreak/>
         <w:t>Capítulo 2</w:t>
       </w:r>
-      <w:bookmarkEnd w:id="11"/>
+      <w:bookmarkEnd w:id="12"/>
     </w:p>
     <w:p>
       <w:pPr>
@@ -7496,8 +7332,6 @@
         <w:pStyle w:val="Prrafodelista"/>
         <w:jc w:val="both"/>
       </w:pPr>
-      <w:bookmarkStart w:id="12" w:name="_GoBack"/>
-      <w:bookmarkEnd w:id="12"/>
       <w:r>
         <w:lastRenderedPageBreak/>
         <w:br w:type="page"/>
@@ -10373,7 +10207,7 @@
 </file>
 
 <file path=customXml/itemProps1.xml><?xml version="1.0" encoding="utf-8"?>
-<ds:datastoreItem xmlns:ds="http://schemas.openxmlformats.org/officeDocument/2006/customXml" ds:itemID="{04E41AE8-5910-4DBF-8B56-05E04932B4D9}">
+<ds:datastoreItem xmlns:ds="http://schemas.openxmlformats.org/officeDocument/2006/customXml" ds:itemID="{79DC7D2E-11A4-473A-9304-A9D49C428DC4}">
   <ds:schemaRefs>
     <ds:schemaRef ds:uri="http://schemas.openxmlformats.org/officeDocument/2006/bibliography"/>
   </ds:schemaRefs>

</xml_diff>

<commit_message>
Organizacion del trabajo, definicion de roles
</commit_message>
<xml_diff>
--- a/docs/Trabajo.docx
+++ b/docs/Trabajo.docx
@@ -6810,8 +6810,6 @@
         </w:rPr>
         <w:t xml:space="preserve"> JavaScript.</w:t>
       </w:r>
-      <w:bookmarkStart w:id="11" w:name="_GoBack"/>
-      <w:bookmarkEnd w:id="11"/>
     </w:p>
     <w:p>
       <w:pPr>
@@ -6873,7 +6871,7 @@
           <w:szCs w:val="40"/>
         </w:rPr>
       </w:pPr>
-      <w:bookmarkStart w:id="12" w:name="_Toc436928966"/>
+      <w:bookmarkStart w:id="11" w:name="_Toc436928966"/>
       <w:r>
         <w:rPr>
           <w:rFonts w:asciiTheme="minorHAnsi" w:hAnsiTheme="minorHAnsi"/>
@@ -6883,7 +6881,7 @@
         <w:lastRenderedPageBreak/>
         <w:t>Capítulo 2</w:t>
       </w:r>
-      <w:bookmarkEnd w:id="12"/>
+      <w:bookmarkEnd w:id="11"/>
     </w:p>
     <w:p>
       <w:pPr>
@@ -7197,6 +7195,7 @@
     <w:p>
       <w:pPr>
         <w:pStyle w:val="Ttulo3"/>
+        <w:jc w:val="both"/>
         <w:rPr>
           <w:rFonts w:asciiTheme="minorHAnsi" w:hAnsiTheme="minorHAnsi"/>
           <w:sz w:val="24"/>
@@ -7329,11 +7328,266 @@
     </w:p>
     <w:p>
       <w:pPr>
+        <w:pStyle w:val="Ttulo3"/>
+        <w:rPr>
+          <w:rFonts w:asciiTheme="minorHAnsi" w:hAnsiTheme="minorHAnsi"/>
+          <w:sz w:val="24"/>
+        </w:rPr>
+      </w:pPr>
+      <w:r>
+        <w:lastRenderedPageBreak/>
+        <w:t xml:space="preserve">2. </w:t>
+      </w:r>
+      <w:r>
+        <w:rPr>
+          <w:rFonts w:asciiTheme="minorHAnsi" w:hAnsiTheme="minorHAnsi"/>
+          <w:sz w:val="24"/>
+        </w:rPr>
+        <w:t>UML</w:t>
+      </w:r>
+    </w:p>
+    <w:p>
+      <w:pPr>
+        <w:rPr>
+          <w:u w:val="single"/>
+        </w:rPr>
+      </w:pPr>
+    </w:p>
+    <w:p>
+      <w:pPr>
+        <w:pStyle w:val="Ttulo3"/>
+        <w:jc w:val="both"/>
+        <w:rPr>
+          <w:rFonts w:asciiTheme="minorHAnsi" w:hAnsiTheme="minorHAnsi"/>
+          <w:sz w:val="24"/>
+        </w:rPr>
+      </w:pPr>
+      <w:r>
+        <w:rPr>
+          <w:rFonts w:asciiTheme="minorHAnsi" w:hAnsiTheme="minorHAnsi"/>
+          <w:sz w:val="24"/>
+        </w:rPr>
+        <w:t>3. Organización del trabajo:</w:t>
+      </w:r>
+    </w:p>
+    <w:p>
+      <w:pPr>
+        <w:pStyle w:val="Ttulo4"/>
+      </w:pPr>
+      <w:r>
+        <w:t>3.1. Definición de roles:</w:t>
+      </w:r>
+    </w:p>
+    <w:p>
+      <w:pPr>
+        <w:jc w:val="both"/>
+        <w:rPr>
+          <w:sz w:val="24"/>
+        </w:rPr>
+      </w:pPr>
+      <w:r>
+        <w:rPr>
+          <w:sz w:val="24"/>
+        </w:rPr>
+        <w:t>Líder:</w:t>
+      </w:r>
+    </w:p>
+    <w:p>
+      <w:pPr>
         <w:pStyle w:val="Prrafodelista"/>
-        <w:jc w:val="both"/>
-      </w:pPr>
-      <w:r>
-        <w:lastRenderedPageBreak/>
+        <w:numPr>
+          <w:ilvl w:val="0"/>
+          <w:numId w:val="8"/>
+        </w:numPr>
+        <w:jc w:val="both"/>
+        <w:rPr>
+          <w:sz w:val="24"/>
+        </w:rPr>
+      </w:pPr>
+      <w:r>
+        <w:rPr>
+          <w:sz w:val="24"/>
+        </w:rPr>
+        <w:t>Reynier Hernández Ávila</w:t>
+      </w:r>
+    </w:p>
+    <w:p>
+      <w:pPr>
+        <w:pStyle w:val="Prrafodelista"/>
+        <w:numPr>
+          <w:ilvl w:val="0"/>
+          <w:numId w:val="8"/>
+        </w:numPr>
+        <w:jc w:val="both"/>
+        <w:rPr>
+          <w:sz w:val="24"/>
+        </w:rPr>
+      </w:pPr>
+      <w:r>
+        <w:rPr>
+          <w:sz w:val="24"/>
+        </w:rPr>
+        <w:t>María Laura Gómez Ramírez</w:t>
+      </w:r>
+    </w:p>
+    <w:p>
+      <w:pPr>
+        <w:jc w:val="both"/>
+        <w:rPr>
+          <w:sz w:val="24"/>
+        </w:rPr>
+      </w:pPr>
+      <w:r>
+        <w:rPr>
+          <w:sz w:val="24"/>
+        </w:rPr>
+        <w:t>Probador:</w:t>
+      </w:r>
+    </w:p>
+    <w:p>
+      <w:pPr>
+        <w:pStyle w:val="Prrafodelista"/>
+        <w:numPr>
+          <w:ilvl w:val="0"/>
+          <w:numId w:val="10"/>
+        </w:numPr>
+        <w:jc w:val="both"/>
+        <w:rPr>
+          <w:sz w:val="24"/>
+        </w:rPr>
+      </w:pPr>
+      <w:r>
+        <w:rPr>
+          <w:sz w:val="24"/>
+        </w:rPr>
+        <w:t>Danaysis Pérez Cedeño</w:t>
+      </w:r>
+    </w:p>
+    <w:p>
+      <w:pPr>
+        <w:jc w:val="both"/>
+        <w:rPr>
+          <w:sz w:val="24"/>
+        </w:rPr>
+      </w:pPr>
+      <w:r>
+        <w:rPr>
+          <w:sz w:val="24"/>
+        </w:rPr>
+        <w:t>Programadores:</w:t>
+      </w:r>
+    </w:p>
+    <w:p>
+      <w:pPr>
+        <w:pStyle w:val="Prrafodelista"/>
+        <w:numPr>
+          <w:ilvl w:val="0"/>
+          <w:numId w:val="13"/>
+        </w:numPr>
+        <w:jc w:val="both"/>
+        <w:rPr>
+          <w:sz w:val="24"/>
+        </w:rPr>
+      </w:pPr>
+      <w:r>
+        <w:rPr>
+          <w:sz w:val="24"/>
+        </w:rPr>
+        <w:t>Reynier Hernández Ávila</w:t>
+      </w:r>
+    </w:p>
+    <w:p>
+      <w:pPr>
+        <w:pStyle w:val="Prrafodelista"/>
+        <w:numPr>
+          <w:ilvl w:val="0"/>
+          <w:numId w:val="13"/>
+        </w:numPr>
+        <w:jc w:val="both"/>
+        <w:rPr>
+          <w:sz w:val="24"/>
+        </w:rPr>
+      </w:pPr>
+      <w:r>
+        <w:rPr>
+          <w:sz w:val="24"/>
+        </w:rPr>
+        <w:t>Da</w:t>
+      </w:r>
+      <w:r>
+        <w:rPr>
+          <w:sz w:val="24"/>
+        </w:rPr>
+        <w:t>niel José Pérez Parra</w:t>
+      </w:r>
+    </w:p>
+    <w:p>
+      <w:pPr>
+        <w:pStyle w:val="Prrafodelista"/>
+        <w:numPr>
+          <w:ilvl w:val="0"/>
+          <w:numId w:val="13"/>
+        </w:numPr>
+        <w:jc w:val="both"/>
+        <w:rPr>
+          <w:sz w:val="24"/>
+        </w:rPr>
+      </w:pPr>
+      <w:r>
+        <w:rPr>
+          <w:sz w:val="24"/>
+        </w:rPr>
+        <w:t>Mayrelis Bárbara Portelles Bruzón</w:t>
+      </w:r>
+    </w:p>
+    <w:p>
+      <w:pPr>
+        <w:jc w:val="both"/>
+        <w:rPr>
+          <w:sz w:val="24"/>
+        </w:rPr>
+      </w:pPr>
+      <w:r>
+        <w:rPr>
+          <w:sz w:val="24"/>
+        </w:rPr>
+        <w:t>Aseguramiento de la calidad:</w:t>
+      </w:r>
+      <w:bookmarkStart w:id="12" w:name="_GoBack"/>
+      <w:bookmarkEnd w:id="12"/>
+    </w:p>
+    <w:p>
+      <w:pPr>
+        <w:pStyle w:val="Prrafodelista"/>
+        <w:numPr>
+          <w:ilvl w:val="0"/>
+          <w:numId w:val="14"/>
+        </w:numPr>
+        <w:jc w:val="both"/>
+        <w:rPr>
+          <w:sz w:val="24"/>
+        </w:rPr>
+      </w:pPr>
+      <w:r>
+        <w:rPr>
+          <w:sz w:val="24"/>
+        </w:rPr>
+        <w:t>María Laura Gómez Ramírez</w:t>
+      </w:r>
+    </w:p>
+    <w:p>
+      <w:pPr>
+        <w:jc w:val="both"/>
+        <w:rPr>
+          <w:sz w:val="24"/>
+        </w:rPr>
+      </w:pPr>
+    </w:p>
+    <w:p>
+      <w:pPr>
+        <w:jc w:val="both"/>
+      </w:pPr>
+      <w:r>
         <w:br w:type="page"/>
       </w:r>
     </w:p>
@@ -7985,6 +8239,207 @@
     </w:lvl>
   </w:abstractNum>
   <w:abstractNum w:abstractNumId="1">
+    <w:nsid w:val="05194D25"/>
+    <w:multiLevelType w:val="hybridMultilevel"/>
+    <w:tmpl w:val="E39C6C36"/>
+    <w:lvl w:ilvl="0" w:tplc="D530195A">
+      <w:start w:val="1"/>
+      <w:numFmt w:val="decimal"/>
+      <w:lvlText w:val="%1."/>
+      <w:lvlJc w:val="left"/>
+      <w:pPr>
+        <w:ind w:left="720" w:hanging="360"/>
+      </w:pPr>
+      <w:rPr>
+        <w:color w:val="00B050"/>
+      </w:rPr>
+    </w:lvl>
+    <w:lvl w:ilvl="1" w:tplc="0C0A0019" w:tentative="1">
+      <w:start w:val="1"/>
+      <w:numFmt w:val="lowerLetter"/>
+      <w:lvlText w:val="%2."/>
+      <w:lvlJc w:val="left"/>
+      <w:pPr>
+        <w:ind w:left="1440" w:hanging="360"/>
+      </w:pPr>
+    </w:lvl>
+    <w:lvl w:ilvl="2" w:tplc="0C0A001B" w:tentative="1">
+      <w:start w:val="1"/>
+      <w:numFmt w:val="lowerRoman"/>
+      <w:lvlText w:val="%3."/>
+      <w:lvlJc w:val="right"/>
+      <w:pPr>
+        <w:ind w:left="2160" w:hanging="180"/>
+      </w:pPr>
+    </w:lvl>
+    <w:lvl w:ilvl="3" w:tplc="0C0A000F" w:tentative="1">
+      <w:start w:val="1"/>
+      <w:numFmt w:val="decimal"/>
+      <w:lvlText w:val="%4."/>
+      <w:lvlJc w:val="left"/>
+      <w:pPr>
+        <w:ind w:left="2880" w:hanging="360"/>
+      </w:pPr>
+    </w:lvl>
+    <w:lvl w:ilvl="4" w:tplc="0C0A0019" w:tentative="1">
+      <w:start w:val="1"/>
+      <w:numFmt w:val="lowerLetter"/>
+      <w:lvlText w:val="%5."/>
+      <w:lvlJc w:val="left"/>
+      <w:pPr>
+        <w:ind w:left="3600" w:hanging="360"/>
+      </w:pPr>
+    </w:lvl>
+    <w:lvl w:ilvl="5" w:tplc="0C0A001B" w:tentative="1">
+      <w:start w:val="1"/>
+      <w:numFmt w:val="lowerRoman"/>
+      <w:lvlText w:val="%6."/>
+      <w:lvlJc w:val="right"/>
+      <w:pPr>
+        <w:ind w:left="4320" w:hanging="180"/>
+      </w:pPr>
+    </w:lvl>
+    <w:lvl w:ilvl="6" w:tplc="0C0A000F" w:tentative="1">
+      <w:start w:val="1"/>
+      <w:numFmt w:val="decimal"/>
+      <w:lvlText w:val="%7."/>
+      <w:lvlJc w:val="left"/>
+      <w:pPr>
+        <w:ind w:left="5040" w:hanging="360"/>
+      </w:pPr>
+    </w:lvl>
+    <w:lvl w:ilvl="7" w:tplc="0C0A0019" w:tentative="1">
+      <w:start w:val="1"/>
+      <w:numFmt w:val="lowerLetter"/>
+      <w:lvlText w:val="%8."/>
+      <w:lvlJc w:val="left"/>
+      <w:pPr>
+        <w:ind w:left="5760" w:hanging="360"/>
+      </w:pPr>
+    </w:lvl>
+    <w:lvl w:ilvl="8" w:tplc="0C0A001B" w:tentative="1">
+      <w:start w:val="1"/>
+      <w:numFmt w:val="lowerRoman"/>
+      <w:lvlText w:val="%9."/>
+      <w:lvlJc w:val="right"/>
+      <w:pPr>
+        <w:ind w:left="6480" w:hanging="180"/>
+      </w:pPr>
+    </w:lvl>
+  </w:abstractNum>
+  <w:abstractNum w:abstractNumId="2">
+    <w:nsid w:val="097462CE"/>
+    <w:multiLevelType w:val="hybridMultilevel"/>
+    <w:tmpl w:val="6EFC4E36"/>
+    <w:lvl w:ilvl="0" w:tplc="83D4FF30">
+      <w:numFmt w:val="bullet"/>
+      <w:lvlText w:val=""/>
+      <w:lvlJc w:val="left"/>
+      <w:pPr>
+        <w:ind w:left="720" w:hanging="360"/>
+      </w:pPr>
+      <w:rPr>
+        <w:rFonts w:ascii="Symbol" w:eastAsiaTheme="minorHAnsi" w:hAnsi="Symbol" w:cstheme="minorBidi" w:hint="default"/>
+      </w:rPr>
+    </w:lvl>
+    <w:lvl w:ilvl="1" w:tplc="0C0A0003" w:tentative="1">
+      <w:start w:val="1"/>
+      <w:numFmt w:val="bullet"/>
+      <w:lvlText w:val="o"/>
+      <w:lvlJc w:val="left"/>
+      <w:pPr>
+        <w:ind w:left="1440" w:hanging="360"/>
+      </w:pPr>
+      <w:rPr>
+        <w:rFonts w:ascii="Courier New" w:hAnsi="Courier New" w:cs="Courier New" w:hint="default"/>
+      </w:rPr>
+    </w:lvl>
+    <w:lvl w:ilvl="2" w:tplc="0C0A0005" w:tentative="1">
+      <w:start w:val="1"/>
+      <w:numFmt w:val="bullet"/>
+      <w:lvlText w:val=""/>
+      <w:lvlJc w:val="left"/>
+      <w:pPr>
+        <w:ind w:left="2160" w:hanging="360"/>
+      </w:pPr>
+      <w:rPr>
+        <w:rFonts w:ascii="Wingdings" w:hAnsi="Wingdings" w:hint="default"/>
+      </w:rPr>
+    </w:lvl>
+    <w:lvl w:ilvl="3" w:tplc="0C0A0001" w:tentative="1">
+      <w:start w:val="1"/>
+      <w:numFmt w:val="bullet"/>
+      <w:lvlText w:val=""/>
+      <w:lvlJc w:val="left"/>
+      <w:pPr>
+        <w:ind w:left="2880" w:hanging="360"/>
+      </w:pPr>
+      <w:rPr>
+        <w:rFonts w:ascii="Symbol" w:hAnsi="Symbol" w:hint="default"/>
+      </w:rPr>
+    </w:lvl>
+    <w:lvl w:ilvl="4" w:tplc="0C0A0003" w:tentative="1">
+      <w:start w:val="1"/>
+      <w:numFmt w:val="bullet"/>
+      <w:lvlText w:val="o"/>
+      <w:lvlJc w:val="left"/>
+      <w:pPr>
+        <w:ind w:left="3600" w:hanging="360"/>
+      </w:pPr>
+      <w:rPr>
+        <w:rFonts w:ascii="Courier New" w:hAnsi="Courier New" w:cs="Courier New" w:hint="default"/>
+      </w:rPr>
+    </w:lvl>
+    <w:lvl w:ilvl="5" w:tplc="0C0A0005" w:tentative="1">
+      <w:start w:val="1"/>
+      <w:numFmt w:val="bullet"/>
+      <w:lvlText w:val=""/>
+      <w:lvlJc w:val="left"/>
+      <w:pPr>
+        <w:ind w:left="4320" w:hanging="360"/>
+      </w:pPr>
+      <w:rPr>
+        <w:rFonts w:ascii="Wingdings" w:hAnsi="Wingdings" w:hint="default"/>
+      </w:rPr>
+    </w:lvl>
+    <w:lvl w:ilvl="6" w:tplc="0C0A0001" w:tentative="1">
+      <w:start w:val="1"/>
+      <w:numFmt w:val="bullet"/>
+      <w:lvlText w:val=""/>
+      <w:lvlJc w:val="left"/>
+      <w:pPr>
+        <w:ind w:left="5040" w:hanging="360"/>
+      </w:pPr>
+      <w:rPr>
+        <w:rFonts w:ascii="Symbol" w:hAnsi="Symbol" w:hint="default"/>
+      </w:rPr>
+    </w:lvl>
+    <w:lvl w:ilvl="7" w:tplc="0C0A0003" w:tentative="1">
+      <w:start w:val="1"/>
+      <w:numFmt w:val="bullet"/>
+      <w:lvlText w:val="o"/>
+      <w:lvlJc w:val="left"/>
+      <w:pPr>
+        <w:ind w:left="5760" w:hanging="360"/>
+      </w:pPr>
+      <w:rPr>
+        <w:rFonts w:ascii="Courier New" w:hAnsi="Courier New" w:cs="Courier New" w:hint="default"/>
+      </w:rPr>
+    </w:lvl>
+    <w:lvl w:ilvl="8" w:tplc="0C0A0005" w:tentative="1">
+      <w:start w:val="1"/>
+      <w:numFmt w:val="bullet"/>
+      <w:lvlText w:val=""/>
+      <w:lvlJc w:val="left"/>
+      <w:pPr>
+        <w:ind w:left="6480" w:hanging="360"/>
+      </w:pPr>
+      <w:rPr>
+        <w:rFonts w:ascii="Wingdings" w:hAnsi="Wingdings" w:hint="default"/>
+      </w:rPr>
+    </w:lvl>
+  </w:abstractNum>
+  <w:abstractNum w:abstractNumId="3">
     <w:nsid w:val="0FEC0171"/>
     <w:multiLevelType w:val="multilevel"/>
     <w:tmpl w:val="999C9C6A"/>
@@ -8134,7 +8589,97 @@
       </w:rPr>
     </w:lvl>
   </w:abstractNum>
-  <w:abstractNum w:abstractNumId="2">
+  <w:abstractNum w:abstractNumId="4">
+    <w:nsid w:val="1F7756BA"/>
+    <w:multiLevelType w:val="hybridMultilevel"/>
+    <w:tmpl w:val="0BD8D11C"/>
+    <w:lvl w:ilvl="0" w:tplc="B1885E44">
+      <w:start w:val="1"/>
+      <w:numFmt w:val="decimal"/>
+      <w:lvlText w:val="%1."/>
+      <w:lvlJc w:val="left"/>
+      <w:pPr>
+        <w:ind w:left="720" w:hanging="360"/>
+      </w:pPr>
+      <w:rPr>
+        <w:rFonts w:hint="default"/>
+        <w:color w:val="00B050"/>
+      </w:rPr>
+    </w:lvl>
+    <w:lvl w:ilvl="1" w:tplc="0C0A0019" w:tentative="1">
+      <w:start w:val="1"/>
+      <w:numFmt w:val="lowerLetter"/>
+      <w:lvlText w:val="%2."/>
+      <w:lvlJc w:val="left"/>
+      <w:pPr>
+        <w:ind w:left="1440" w:hanging="360"/>
+      </w:pPr>
+    </w:lvl>
+    <w:lvl w:ilvl="2" w:tplc="0C0A001B" w:tentative="1">
+      <w:start w:val="1"/>
+      <w:numFmt w:val="lowerRoman"/>
+      <w:lvlText w:val="%3."/>
+      <w:lvlJc w:val="right"/>
+      <w:pPr>
+        <w:ind w:left="2160" w:hanging="180"/>
+      </w:pPr>
+    </w:lvl>
+    <w:lvl w:ilvl="3" w:tplc="0C0A000F" w:tentative="1">
+      <w:start w:val="1"/>
+      <w:numFmt w:val="decimal"/>
+      <w:lvlText w:val="%4."/>
+      <w:lvlJc w:val="left"/>
+      <w:pPr>
+        <w:ind w:left="2880" w:hanging="360"/>
+      </w:pPr>
+    </w:lvl>
+    <w:lvl w:ilvl="4" w:tplc="0C0A0019" w:tentative="1">
+      <w:start w:val="1"/>
+      <w:numFmt w:val="lowerLetter"/>
+      <w:lvlText w:val="%5."/>
+      <w:lvlJc w:val="left"/>
+      <w:pPr>
+        <w:ind w:left="3600" w:hanging="360"/>
+      </w:pPr>
+    </w:lvl>
+    <w:lvl w:ilvl="5" w:tplc="0C0A001B" w:tentative="1">
+      <w:start w:val="1"/>
+      <w:numFmt w:val="lowerRoman"/>
+      <w:lvlText w:val="%6."/>
+      <w:lvlJc w:val="right"/>
+      <w:pPr>
+        <w:ind w:left="4320" w:hanging="180"/>
+      </w:pPr>
+    </w:lvl>
+    <w:lvl w:ilvl="6" w:tplc="0C0A000F" w:tentative="1">
+      <w:start w:val="1"/>
+      <w:numFmt w:val="decimal"/>
+      <w:lvlText w:val="%7."/>
+      <w:lvlJc w:val="left"/>
+      <w:pPr>
+        <w:ind w:left="5040" w:hanging="360"/>
+      </w:pPr>
+    </w:lvl>
+    <w:lvl w:ilvl="7" w:tplc="0C0A0019" w:tentative="1">
+      <w:start w:val="1"/>
+      <w:numFmt w:val="lowerLetter"/>
+      <w:lvlText w:val="%8."/>
+      <w:lvlJc w:val="left"/>
+      <w:pPr>
+        <w:ind w:left="5760" w:hanging="360"/>
+      </w:pPr>
+    </w:lvl>
+    <w:lvl w:ilvl="8" w:tplc="0C0A001B" w:tentative="1">
+      <w:start w:val="1"/>
+      <w:numFmt w:val="lowerRoman"/>
+      <w:lvlText w:val="%9."/>
+      <w:lvlJc w:val="right"/>
+      <w:pPr>
+        <w:ind w:left="6480" w:hanging="180"/>
+      </w:pPr>
+    </w:lvl>
+  </w:abstractNum>
+  <w:abstractNum w:abstractNumId="5">
     <w:nsid w:val="337017B0"/>
     <w:multiLevelType w:val="hybridMultilevel"/>
     <w:tmpl w:val="611005C2"/>
@@ -8246,7 +8791,320 @@
       </w:rPr>
     </w:lvl>
   </w:abstractNum>
-  <w:abstractNum w:abstractNumId="3">
+  <w:abstractNum w:abstractNumId="6">
+    <w:nsid w:val="3B0909D3"/>
+    <w:multiLevelType w:val="hybridMultilevel"/>
+    <w:tmpl w:val="F6605820"/>
+    <w:lvl w:ilvl="0" w:tplc="C94AA9D6">
+      <w:numFmt w:val="bullet"/>
+      <w:lvlText w:val=""/>
+      <w:lvlJc w:val="left"/>
+      <w:pPr>
+        <w:ind w:left="720" w:hanging="360"/>
+      </w:pPr>
+      <w:rPr>
+        <w:rFonts w:ascii="Symbol" w:eastAsiaTheme="minorHAnsi" w:hAnsi="Symbol" w:cstheme="minorBidi" w:hint="default"/>
+      </w:rPr>
+    </w:lvl>
+    <w:lvl w:ilvl="1" w:tplc="0C0A0003" w:tentative="1">
+      <w:start w:val="1"/>
+      <w:numFmt w:val="bullet"/>
+      <w:lvlText w:val="o"/>
+      <w:lvlJc w:val="left"/>
+      <w:pPr>
+        <w:ind w:left="1440" w:hanging="360"/>
+      </w:pPr>
+      <w:rPr>
+        <w:rFonts w:ascii="Courier New" w:hAnsi="Courier New" w:cs="Courier New" w:hint="default"/>
+      </w:rPr>
+    </w:lvl>
+    <w:lvl w:ilvl="2" w:tplc="0C0A0005" w:tentative="1">
+      <w:start w:val="1"/>
+      <w:numFmt w:val="bullet"/>
+      <w:lvlText w:val=""/>
+      <w:lvlJc w:val="left"/>
+      <w:pPr>
+        <w:ind w:left="2160" w:hanging="360"/>
+      </w:pPr>
+      <w:rPr>
+        <w:rFonts w:ascii="Wingdings" w:hAnsi="Wingdings" w:hint="default"/>
+      </w:rPr>
+    </w:lvl>
+    <w:lvl w:ilvl="3" w:tplc="0C0A0001" w:tentative="1">
+      <w:start w:val="1"/>
+      <w:numFmt w:val="bullet"/>
+      <w:lvlText w:val=""/>
+      <w:lvlJc w:val="left"/>
+      <w:pPr>
+        <w:ind w:left="2880" w:hanging="360"/>
+      </w:pPr>
+      <w:rPr>
+        <w:rFonts w:ascii="Symbol" w:hAnsi="Symbol" w:hint="default"/>
+      </w:rPr>
+    </w:lvl>
+    <w:lvl w:ilvl="4" w:tplc="0C0A0003" w:tentative="1">
+      <w:start w:val="1"/>
+      <w:numFmt w:val="bullet"/>
+      <w:lvlText w:val="o"/>
+      <w:lvlJc w:val="left"/>
+      <w:pPr>
+        <w:ind w:left="3600" w:hanging="360"/>
+      </w:pPr>
+      <w:rPr>
+        <w:rFonts w:ascii="Courier New" w:hAnsi="Courier New" w:cs="Courier New" w:hint="default"/>
+      </w:rPr>
+    </w:lvl>
+    <w:lvl w:ilvl="5" w:tplc="0C0A0005" w:tentative="1">
+      <w:start w:val="1"/>
+      <w:numFmt w:val="bullet"/>
+      <w:lvlText w:val=""/>
+      <w:lvlJc w:val="left"/>
+      <w:pPr>
+        <w:ind w:left="4320" w:hanging="360"/>
+      </w:pPr>
+      <w:rPr>
+        <w:rFonts w:ascii="Wingdings" w:hAnsi="Wingdings" w:hint="default"/>
+      </w:rPr>
+    </w:lvl>
+    <w:lvl w:ilvl="6" w:tplc="0C0A0001" w:tentative="1">
+      <w:start w:val="1"/>
+      <w:numFmt w:val="bullet"/>
+      <w:lvlText w:val=""/>
+      <w:lvlJc w:val="left"/>
+      <w:pPr>
+        <w:ind w:left="5040" w:hanging="360"/>
+      </w:pPr>
+      <w:rPr>
+        <w:rFonts w:ascii="Symbol" w:hAnsi="Symbol" w:hint="default"/>
+      </w:rPr>
+    </w:lvl>
+    <w:lvl w:ilvl="7" w:tplc="0C0A0003" w:tentative="1">
+      <w:start w:val="1"/>
+      <w:numFmt w:val="bullet"/>
+      <w:lvlText w:val="o"/>
+      <w:lvlJc w:val="left"/>
+      <w:pPr>
+        <w:ind w:left="5760" w:hanging="360"/>
+      </w:pPr>
+      <w:rPr>
+        <w:rFonts w:ascii="Courier New" w:hAnsi="Courier New" w:cs="Courier New" w:hint="default"/>
+      </w:rPr>
+    </w:lvl>
+    <w:lvl w:ilvl="8" w:tplc="0C0A0005" w:tentative="1">
+      <w:start w:val="1"/>
+      <w:numFmt w:val="bullet"/>
+      <w:lvlText w:val=""/>
+      <w:lvlJc w:val="left"/>
+      <w:pPr>
+        <w:ind w:left="6480" w:hanging="360"/>
+      </w:pPr>
+      <w:rPr>
+        <w:rFonts w:ascii="Wingdings" w:hAnsi="Wingdings" w:hint="default"/>
+      </w:rPr>
+    </w:lvl>
+  </w:abstractNum>
+  <w:abstractNum w:abstractNumId="7">
+    <w:nsid w:val="45DB20FA"/>
+    <w:multiLevelType w:val="hybridMultilevel"/>
+    <w:tmpl w:val="8A7E806C"/>
+    <w:lvl w:ilvl="0" w:tplc="8930822E">
+      <w:numFmt w:val="bullet"/>
+      <w:lvlText w:val=""/>
+      <w:lvlJc w:val="left"/>
+      <w:pPr>
+        <w:ind w:left="720" w:hanging="360"/>
+      </w:pPr>
+      <w:rPr>
+        <w:rFonts w:ascii="Symbol" w:eastAsiaTheme="minorHAnsi" w:hAnsi="Symbol" w:cstheme="minorBidi" w:hint="default"/>
+      </w:rPr>
+    </w:lvl>
+    <w:lvl w:ilvl="1" w:tplc="0C0A0003" w:tentative="1">
+      <w:start w:val="1"/>
+      <w:numFmt w:val="bullet"/>
+      <w:lvlText w:val="o"/>
+      <w:lvlJc w:val="left"/>
+      <w:pPr>
+        <w:ind w:left="1440" w:hanging="360"/>
+      </w:pPr>
+      <w:rPr>
+        <w:rFonts w:ascii="Courier New" w:hAnsi="Courier New" w:cs="Courier New" w:hint="default"/>
+      </w:rPr>
+    </w:lvl>
+    <w:lvl w:ilvl="2" w:tplc="0C0A0005" w:tentative="1">
+      <w:start w:val="1"/>
+      <w:numFmt w:val="bullet"/>
+      <w:lvlText w:val=""/>
+      <w:lvlJc w:val="left"/>
+      <w:pPr>
+        <w:ind w:left="2160" w:hanging="360"/>
+      </w:pPr>
+      <w:rPr>
+        <w:rFonts w:ascii="Wingdings" w:hAnsi="Wingdings" w:hint="default"/>
+      </w:rPr>
+    </w:lvl>
+    <w:lvl w:ilvl="3" w:tplc="0C0A0001" w:tentative="1">
+      <w:start w:val="1"/>
+      <w:numFmt w:val="bullet"/>
+      <w:lvlText w:val=""/>
+      <w:lvlJc w:val="left"/>
+      <w:pPr>
+        <w:ind w:left="2880" w:hanging="360"/>
+      </w:pPr>
+      <w:rPr>
+        <w:rFonts w:ascii="Symbol" w:hAnsi="Symbol" w:hint="default"/>
+      </w:rPr>
+    </w:lvl>
+    <w:lvl w:ilvl="4" w:tplc="0C0A0003" w:tentative="1">
+      <w:start w:val="1"/>
+      <w:numFmt w:val="bullet"/>
+      <w:lvlText w:val="o"/>
+      <w:lvlJc w:val="left"/>
+      <w:pPr>
+        <w:ind w:left="3600" w:hanging="360"/>
+      </w:pPr>
+      <w:rPr>
+        <w:rFonts w:ascii="Courier New" w:hAnsi="Courier New" w:cs="Courier New" w:hint="default"/>
+      </w:rPr>
+    </w:lvl>
+    <w:lvl w:ilvl="5" w:tplc="0C0A0005" w:tentative="1">
+      <w:start w:val="1"/>
+      <w:numFmt w:val="bullet"/>
+      <w:lvlText w:val=""/>
+      <w:lvlJc w:val="left"/>
+      <w:pPr>
+        <w:ind w:left="4320" w:hanging="360"/>
+      </w:pPr>
+      <w:rPr>
+        <w:rFonts w:ascii="Wingdings" w:hAnsi="Wingdings" w:hint="default"/>
+      </w:rPr>
+    </w:lvl>
+    <w:lvl w:ilvl="6" w:tplc="0C0A0001" w:tentative="1">
+      <w:start w:val="1"/>
+      <w:numFmt w:val="bullet"/>
+      <w:lvlText w:val=""/>
+      <w:lvlJc w:val="left"/>
+      <w:pPr>
+        <w:ind w:left="5040" w:hanging="360"/>
+      </w:pPr>
+      <w:rPr>
+        <w:rFonts w:ascii="Symbol" w:hAnsi="Symbol" w:hint="default"/>
+      </w:rPr>
+    </w:lvl>
+    <w:lvl w:ilvl="7" w:tplc="0C0A0003" w:tentative="1">
+      <w:start w:val="1"/>
+      <w:numFmt w:val="bullet"/>
+      <w:lvlText w:val="o"/>
+      <w:lvlJc w:val="left"/>
+      <w:pPr>
+        <w:ind w:left="5760" w:hanging="360"/>
+      </w:pPr>
+      <w:rPr>
+        <w:rFonts w:ascii="Courier New" w:hAnsi="Courier New" w:cs="Courier New" w:hint="default"/>
+      </w:rPr>
+    </w:lvl>
+    <w:lvl w:ilvl="8" w:tplc="0C0A0005" w:tentative="1">
+      <w:start w:val="1"/>
+      <w:numFmt w:val="bullet"/>
+      <w:lvlText w:val=""/>
+      <w:lvlJc w:val="left"/>
+      <w:pPr>
+        <w:ind w:left="6480" w:hanging="360"/>
+      </w:pPr>
+      <w:rPr>
+        <w:rFonts w:ascii="Wingdings" w:hAnsi="Wingdings" w:hint="default"/>
+      </w:rPr>
+    </w:lvl>
+  </w:abstractNum>
+  <w:abstractNum w:abstractNumId="8">
+    <w:nsid w:val="4BDF7638"/>
+    <w:multiLevelType w:val="hybridMultilevel"/>
+    <w:tmpl w:val="8244F05A"/>
+    <w:lvl w:ilvl="0" w:tplc="D530195A">
+      <w:start w:val="1"/>
+      <w:numFmt w:val="decimal"/>
+      <w:lvlText w:val="%1."/>
+      <w:lvlJc w:val="left"/>
+      <w:pPr>
+        <w:ind w:left="720" w:hanging="360"/>
+      </w:pPr>
+      <w:rPr>
+        <w:color w:val="00B050"/>
+      </w:rPr>
+    </w:lvl>
+    <w:lvl w:ilvl="1" w:tplc="0C0A0019" w:tentative="1">
+      <w:start w:val="1"/>
+      <w:numFmt w:val="lowerLetter"/>
+      <w:lvlText w:val="%2."/>
+      <w:lvlJc w:val="left"/>
+      <w:pPr>
+        <w:ind w:left="1440" w:hanging="360"/>
+      </w:pPr>
+    </w:lvl>
+    <w:lvl w:ilvl="2" w:tplc="0C0A001B" w:tentative="1">
+      <w:start w:val="1"/>
+      <w:numFmt w:val="lowerRoman"/>
+      <w:lvlText w:val="%3."/>
+      <w:lvlJc w:val="right"/>
+      <w:pPr>
+        <w:ind w:left="2160" w:hanging="180"/>
+      </w:pPr>
+    </w:lvl>
+    <w:lvl w:ilvl="3" w:tplc="0C0A000F" w:tentative="1">
+      <w:start w:val="1"/>
+      <w:numFmt w:val="decimal"/>
+      <w:lvlText w:val="%4."/>
+      <w:lvlJc w:val="left"/>
+      <w:pPr>
+        <w:ind w:left="2880" w:hanging="360"/>
+      </w:pPr>
+    </w:lvl>
+    <w:lvl w:ilvl="4" w:tplc="0C0A0019" w:tentative="1">
+      <w:start w:val="1"/>
+      <w:numFmt w:val="lowerLetter"/>
+      <w:lvlText w:val="%5."/>
+      <w:lvlJc w:val="left"/>
+      <w:pPr>
+        <w:ind w:left="3600" w:hanging="360"/>
+      </w:pPr>
+    </w:lvl>
+    <w:lvl w:ilvl="5" w:tplc="0C0A001B" w:tentative="1">
+      <w:start w:val="1"/>
+      <w:numFmt w:val="lowerRoman"/>
+      <w:lvlText w:val="%6."/>
+      <w:lvlJc w:val="right"/>
+      <w:pPr>
+        <w:ind w:left="4320" w:hanging="180"/>
+      </w:pPr>
+    </w:lvl>
+    <w:lvl w:ilvl="6" w:tplc="0C0A000F" w:tentative="1">
+      <w:start w:val="1"/>
+      <w:numFmt w:val="decimal"/>
+      <w:lvlText w:val="%7."/>
+      <w:lvlJc w:val="left"/>
+      <w:pPr>
+        <w:ind w:left="5040" w:hanging="360"/>
+      </w:pPr>
+    </w:lvl>
+    <w:lvl w:ilvl="7" w:tplc="0C0A0019" w:tentative="1">
+      <w:start w:val="1"/>
+      <w:numFmt w:val="lowerLetter"/>
+      <w:lvlText w:val="%8."/>
+      <w:lvlJc w:val="left"/>
+      <w:pPr>
+        <w:ind w:left="5760" w:hanging="360"/>
+      </w:pPr>
+    </w:lvl>
+    <w:lvl w:ilvl="8" w:tplc="0C0A001B" w:tentative="1">
+      <w:start w:val="1"/>
+      <w:numFmt w:val="lowerRoman"/>
+      <w:lvlText w:val="%9."/>
+      <w:lvlJc w:val="right"/>
+      <w:pPr>
+        <w:ind w:left="6480" w:hanging="180"/>
+      </w:pPr>
+    </w:lvl>
+  </w:abstractNum>
+  <w:abstractNum w:abstractNumId="9">
     <w:nsid w:val="57971305"/>
     <w:multiLevelType w:val="multilevel"/>
     <w:tmpl w:val="90407586"/>
@@ -8396,7 +9254,97 @@
       </w:rPr>
     </w:lvl>
   </w:abstractNum>
-  <w:abstractNum w:abstractNumId="4">
+  <w:abstractNum w:abstractNumId="10">
+    <w:nsid w:val="5DD32612"/>
+    <w:multiLevelType w:val="hybridMultilevel"/>
+    <w:tmpl w:val="63926A66"/>
+    <w:lvl w:ilvl="0" w:tplc="B1885E44">
+      <w:start w:val="1"/>
+      <w:numFmt w:val="decimal"/>
+      <w:lvlText w:val="%1."/>
+      <w:lvlJc w:val="left"/>
+      <w:pPr>
+        <w:ind w:left="720" w:hanging="360"/>
+      </w:pPr>
+      <w:rPr>
+        <w:rFonts w:hint="default"/>
+        <w:color w:val="00B050"/>
+      </w:rPr>
+    </w:lvl>
+    <w:lvl w:ilvl="1" w:tplc="0C0A0019" w:tentative="1">
+      <w:start w:val="1"/>
+      <w:numFmt w:val="lowerLetter"/>
+      <w:lvlText w:val="%2."/>
+      <w:lvlJc w:val="left"/>
+      <w:pPr>
+        <w:ind w:left="1440" w:hanging="360"/>
+      </w:pPr>
+    </w:lvl>
+    <w:lvl w:ilvl="2" w:tplc="0C0A001B" w:tentative="1">
+      <w:start w:val="1"/>
+      <w:numFmt w:val="lowerRoman"/>
+      <w:lvlText w:val="%3."/>
+      <w:lvlJc w:val="right"/>
+      <w:pPr>
+        <w:ind w:left="2160" w:hanging="180"/>
+      </w:pPr>
+    </w:lvl>
+    <w:lvl w:ilvl="3" w:tplc="0C0A000F" w:tentative="1">
+      <w:start w:val="1"/>
+      <w:numFmt w:val="decimal"/>
+      <w:lvlText w:val="%4."/>
+      <w:lvlJc w:val="left"/>
+      <w:pPr>
+        <w:ind w:left="2880" w:hanging="360"/>
+      </w:pPr>
+    </w:lvl>
+    <w:lvl w:ilvl="4" w:tplc="0C0A0019" w:tentative="1">
+      <w:start w:val="1"/>
+      <w:numFmt w:val="lowerLetter"/>
+      <w:lvlText w:val="%5."/>
+      <w:lvlJc w:val="left"/>
+      <w:pPr>
+        <w:ind w:left="3600" w:hanging="360"/>
+      </w:pPr>
+    </w:lvl>
+    <w:lvl w:ilvl="5" w:tplc="0C0A001B" w:tentative="1">
+      <w:start w:val="1"/>
+      <w:numFmt w:val="lowerRoman"/>
+      <w:lvlText w:val="%6."/>
+      <w:lvlJc w:val="right"/>
+      <w:pPr>
+        <w:ind w:left="4320" w:hanging="180"/>
+      </w:pPr>
+    </w:lvl>
+    <w:lvl w:ilvl="6" w:tplc="0C0A000F" w:tentative="1">
+      <w:start w:val="1"/>
+      <w:numFmt w:val="decimal"/>
+      <w:lvlText w:val="%7."/>
+      <w:lvlJc w:val="left"/>
+      <w:pPr>
+        <w:ind w:left="5040" w:hanging="360"/>
+      </w:pPr>
+    </w:lvl>
+    <w:lvl w:ilvl="7" w:tplc="0C0A0019" w:tentative="1">
+      <w:start w:val="1"/>
+      <w:numFmt w:val="lowerLetter"/>
+      <w:lvlText w:val="%8."/>
+      <w:lvlJc w:val="left"/>
+      <w:pPr>
+        <w:ind w:left="5760" w:hanging="360"/>
+      </w:pPr>
+    </w:lvl>
+    <w:lvl w:ilvl="8" w:tplc="0C0A001B" w:tentative="1">
+      <w:start w:val="1"/>
+      <w:numFmt w:val="lowerRoman"/>
+      <w:lvlText w:val="%9."/>
+      <w:lvlJc w:val="right"/>
+      <w:pPr>
+        <w:ind w:left="6480" w:hanging="180"/>
+      </w:pPr>
+    </w:lvl>
+  </w:abstractNum>
+  <w:abstractNum w:abstractNumId="11">
     <w:nsid w:val="61FB38DF"/>
     <w:multiLevelType w:val="multilevel"/>
     <w:tmpl w:val="7E60CDAC"/>
@@ -8547,7 +9495,7 @@
       </w:rPr>
     </w:lvl>
   </w:abstractNum>
-  <w:abstractNum w:abstractNumId="5">
+  <w:abstractNum w:abstractNumId="12">
     <w:nsid w:val="6507172E"/>
     <w:multiLevelType w:val="multilevel"/>
     <w:tmpl w:val="7E60CDAC"/>
@@ -8698,7 +9646,7 @@
       </w:rPr>
     </w:lvl>
   </w:abstractNum>
-  <w:abstractNum w:abstractNumId="6">
+  <w:abstractNum w:abstractNumId="13">
     <w:nsid w:val="703C0F67"/>
     <w:multiLevelType w:val="hybridMultilevel"/>
     <w:tmpl w:val="D74E4718"/>
@@ -8788,25 +9736,46 @@
     </w:lvl>
   </w:abstractNum>
   <w:num w:numId="1">
-    <w:abstractNumId w:val="5"/>
+    <w:abstractNumId w:val="12"/>
   </w:num>
   <w:num w:numId="2">
-    <w:abstractNumId w:val="4"/>
+    <w:abstractNumId w:val="11"/>
   </w:num>
   <w:num w:numId="3">
-    <w:abstractNumId w:val="1"/>
+    <w:abstractNumId w:val="3"/>
   </w:num>
   <w:num w:numId="4">
-    <w:abstractNumId w:val="3"/>
+    <w:abstractNumId w:val="9"/>
   </w:num>
   <w:num w:numId="5">
     <w:abstractNumId w:val="0"/>
   </w:num>
   <w:num w:numId="6">
+    <w:abstractNumId w:val="13"/>
+  </w:num>
+  <w:num w:numId="7">
+    <w:abstractNumId w:val="5"/>
+  </w:num>
+  <w:num w:numId="8">
+    <w:abstractNumId w:val="1"/>
+  </w:num>
+  <w:num w:numId="9">
+    <w:abstractNumId w:val="2"/>
+  </w:num>
+  <w:num w:numId="10">
+    <w:abstractNumId w:val="8"/>
+  </w:num>
+  <w:num w:numId="11">
+    <w:abstractNumId w:val="7"/>
+  </w:num>
+  <w:num w:numId="12">
     <w:abstractNumId w:val="6"/>
   </w:num>
-  <w:num w:numId="7">
-    <w:abstractNumId w:val="2"/>
+  <w:num w:numId="13">
+    <w:abstractNumId w:val="4"/>
+  </w:num>
+  <w:num w:numId="14">
+    <w:abstractNumId w:val="10"/>
   </w:num>
 </w:numbering>
 </file>
@@ -9038,6 +10007,30 @@
       <w:rFonts w:asciiTheme="majorHAnsi" w:eastAsiaTheme="majorEastAsia" w:hAnsiTheme="majorHAnsi" w:cstheme="majorBidi"/>
       <w:b/>
       <w:bCs/>
+      <w:color w:val="00B050" w:themeColor="accent1"/>
+    </w:rPr>
+  </w:style>
+  <w:style w:type="paragraph" w:styleId="Ttulo4">
+    <w:name w:val="heading 4"/>
+    <w:basedOn w:val="Normal"/>
+    <w:next w:val="Normal"/>
+    <w:link w:val="Ttulo4Car"/>
+    <w:uiPriority w:val="9"/>
+    <w:unhideWhenUsed/>
+    <w:qFormat/>
+    <w:rsid w:val="00355C63"/>
+    <w:pPr>
+      <w:keepNext/>
+      <w:keepLines/>
+      <w:spacing w:before="200" w:after="0"/>
+      <w:outlineLvl w:val="3"/>
+    </w:pPr>
+    <w:rPr>
+      <w:rFonts w:asciiTheme="majorHAnsi" w:eastAsiaTheme="majorEastAsia" w:hAnsiTheme="majorHAnsi" w:cstheme="majorBidi"/>
+      <w:b/>
+      <w:bCs/>
+      <w:i/>
+      <w:iCs/>
       <w:color w:val="00B050" w:themeColor="accent1"/>
     </w:rPr>
   </w:style>
@@ -9361,6 +10354,21 @@
       <w:ind w:left="440"/>
     </w:pPr>
   </w:style>
+  <w:style w:type="character" w:customStyle="1" w:styleId="Ttulo4Car">
+    <w:name w:val="Título 4 Car"/>
+    <w:basedOn w:val="Fuentedeprrafopredeter"/>
+    <w:link w:val="Ttulo4"/>
+    <w:uiPriority w:val="9"/>
+    <w:rsid w:val="00355C63"/>
+    <w:rPr>
+      <w:rFonts w:asciiTheme="majorHAnsi" w:eastAsiaTheme="majorEastAsia" w:hAnsiTheme="majorHAnsi" w:cstheme="majorBidi"/>
+      <w:b/>
+      <w:bCs/>
+      <w:i/>
+      <w:iCs/>
+      <w:color w:val="00B050" w:themeColor="accent1"/>
+    </w:rPr>
+  </w:style>
 </w:styles>
 </file>
 
@@ -9591,6 +10599,30 @@
       <w:rFonts w:asciiTheme="majorHAnsi" w:eastAsiaTheme="majorEastAsia" w:hAnsiTheme="majorHAnsi" w:cstheme="majorBidi"/>
       <w:b/>
       <w:bCs/>
+      <w:color w:val="00B050" w:themeColor="accent1"/>
+    </w:rPr>
+  </w:style>
+  <w:style w:type="paragraph" w:styleId="Ttulo4">
+    <w:name w:val="heading 4"/>
+    <w:basedOn w:val="Normal"/>
+    <w:next w:val="Normal"/>
+    <w:link w:val="Ttulo4Car"/>
+    <w:uiPriority w:val="9"/>
+    <w:unhideWhenUsed/>
+    <w:qFormat/>
+    <w:rsid w:val="00355C63"/>
+    <w:pPr>
+      <w:keepNext/>
+      <w:keepLines/>
+      <w:spacing w:before="200" w:after="0"/>
+      <w:outlineLvl w:val="3"/>
+    </w:pPr>
+    <w:rPr>
+      <w:rFonts w:asciiTheme="majorHAnsi" w:eastAsiaTheme="majorEastAsia" w:hAnsiTheme="majorHAnsi" w:cstheme="majorBidi"/>
+      <w:b/>
+      <w:bCs/>
+      <w:i/>
+      <w:iCs/>
       <w:color w:val="00B050" w:themeColor="accent1"/>
     </w:rPr>
   </w:style>
@@ -9914,6 +10946,21 @@
       <w:ind w:left="440"/>
     </w:pPr>
   </w:style>
+  <w:style w:type="character" w:customStyle="1" w:styleId="Ttulo4Car">
+    <w:name w:val="Título 4 Car"/>
+    <w:basedOn w:val="Fuentedeprrafopredeter"/>
+    <w:link w:val="Ttulo4"/>
+    <w:uiPriority w:val="9"/>
+    <w:rsid w:val="00355C63"/>
+    <w:rPr>
+      <w:rFonts w:asciiTheme="majorHAnsi" w:eastAsiaTheme="majorEastAsia" w:hAnsiTheme="majorHAnsi" w:cstheme="majorBidi"/>
+      <w:b/>
+      <w:bCs/>
+      <w:i/>
+      <w:iCs/>
+      <w:color w:val="00B050" w:themeColor="accent1"/>
+    </w:rPr>
+  </w:style>
 </w:styles>
 </file>
 
@@ -10207,7 +11254,7 @@
 </file>
 
 <file path=customXml/itemProps1.xml><?xml version="1.0" encoding="utf-8"?>
-<ds:datastoreItem xmlns:ds="http://schemas.openxmlformats.org/officeDocument/2006/customXml" ds:itemID="{79DC7D2E-11A4-473A-9304-A9D49C428DC4}">
+<ds:datastoreItem xmlns:ds="http://schemas.openxmlformats.org/officeDocument/2006/customXml" ds:itemID="{A66CDCDC-801F-4830-AAB7-4E2BFCBBA6CB}">
   <ds:schemaRefs>
     <ds:schemaRef ds:uri="http://schemas.openxmlformats.org/officeDocument/2006/bibliography"/>
   </ds:schemaRefs>

</xml_diff>

<commit_message>
definicion del estandar de codigo aseguramiento de la calidad pruebas de software
Signed-off-by: María Laura Gómez Ramírez <mlaura@facinf.uho.edu.cu>
</commit_message>
<xml_diff>
--- a/docs/Trabajo.docx
+++ b/docs/Trabajo.docx
@@ -7373,14 +7373,22 @@
     <w:p>
       <w:pPr>
         <w:pStyle w:val="Ttulo4"/>
-      </w:pPr>
-      <w:r>
+        <w:rPr>
+          <w:rFonts w:asciiTheme="minorHAnsi" w:hAnsiTheme="minorHAnsi"/>
+          <w:sz w:val="24"/>
+        </w:rPr>
+      </w:pPr>
+      <w:r>
+        <w:rPr>
+          <w:rFonts w:asciiTheme="minorHAnsi" w:hAnsiTheme="minorHAnsi"/>
+          <w:sz w:val="24"/>
+        </w:rPr>
         <w:t>3.1. Definición de roles:</w:t>
       </w:r>
     </w:p>
     <w:p>
       <w:pPr>
-        <w:jc w:val="both"/>
+        <w:pStyle w:val="Sinespaciado"/>
         <w:rPr>
           <w:sz w:val="24"/>
         </w:rPr>
@@ -7432,16 +7440,16 @@
     </w:p>
     <w:p>
       <w:pPr>
-        <w:jc w:val="both"/>
-        <w:rPr>
-          <w:sz w:val="24"/>
-        </w:rPr>
-      </w:pPr>
-      <w:r>
-        <w:rPr>
-          <w:sz w:val="24"/>
-        </w:rPr>
-        <w:t>Probador:</w:t>
+        <w:pStyle w:val="Sinespaciado"/>
+      </w:pPr>
+      <w:r>
+        <w:rPr>
+          <w:sz w:val="24"/>
+        </w:rPr>
+        <w:t>Probador</w:t>
+      </w:r>
+      <w:r>
+        <w:t>:</w:t>
       </w:r>
     </w:p>
     <w:p>
@@ -7462,19 +7470,21 @@
         </w:rPr>
         <w:t>Danaysis Pérez Cedeño</w:t>
       </w:r>
-    </w:p>
-    <w:p>
-      <w:pPr>
-        <w:jc w:val="both"/>
-        <w:rPr>
-          <w:sz w:val="24"/>
-        </w:rPr>
-      </w:pPr>
-      <w:r>
-        <w:rPr>
-          <w:sz w:val="24"/>
-        </w:rPr>
-        <w:t>Programadores:</w:t>
+      <w:bookmarkStart w:id="12" w:name="_GoBack"/>
+      <w:bookmarkEnd w:id="12"/>
+    </w:p>
+    <w:p>
+      <w:pPr>
+        <w:pStyle w:val="Sinespaciado"/>
+      </w:pPr>
+      <w:r>
+        <w:rPr>
+          <w:sz w:val="24"/>
+        </w:rPr>
+        <w:t>Programadores</w:t>
+      </w:r>
+      <w:r>
+        <w:t>:</w:t>
       </w:r>
     </w:p>
     <w:p>
@@ -7542,19 +7552,17 @@
     </w:p>
     <w:p>
       <w:pPr>
-        <w:jc w:val="both"/>
-        <w:rPr>
-          <w:sz w:val="24"/>
-        </w:rPr>
-      </w:pPr>
-      <w:r>
-        <w:rPr>
-          <w:sz w:val="24"/>
-        </w:rPr>
-        <w:t>Aseguramiento de la calidad:</w:t>
-      </w:r>
-      <w:bookmarkStart w:id="12" w:name="_GoBack"/>
-      <w:bookmarkEnd w:id="12"/>
+        <w:pStyle w:val="Sinespaciado"/>
+      </w:pPr>
+      <w:r>
+        <w:rPr>
+          <w:sz w:val="24"/>
+        </w:rPr>
+        <w:t>Aseguramiento</w:t>
+      </w:r>
+      <w:r>
+        <w:t xml:space="preserve"> de la calidad:</w:t>
+      </w:r>
     </w:p>
     <w:p>
       <w:pPr>
@@ -7577,11 +7585,1693 @@
     </w:p>
     <w:p>
       <w:pPr>
-        <w:jc w:val="both"/>
-        <w:rPr>
-          <w:sz w:val="24"/>
-        </w:rPr>
-      </w:pPr>
+        <w:pStyle w:val="Ttulo4"/>
+        <w:rPr>
+          <w:rFonts w:asciiTheme="minorHAnsi" w:hAnsiTheme="minorHAnsi"/>
+          <w:sz w:val="24"/>
+        </w:rPr>
+      </w:pPr>
+      <w:r>
+        <w:rPr>
+          <w:rFonts w:asciiTheme="minorHAnsi" w:hAnsiTheme="minorHAnsi"/>
+          <w:sz w:val="24"/>
+        </w:rPr>
+        <w:t>3.2.  Definición del estándar de código e interfaces:</w:t>
+      </w:r>
+    </w:p>
+    <w:p>
+      <w:pPr>
+        <w:pStyle w:val="Sinespaciado"/>
+      </w:pPr>
+    </w:p>
+    <w:p>
+      <w:pPr>
+        <w:pStyle w:val="Sinespaciado"/>
+      </w:pPr>
+      <w:r>
+        <w:t xml:space="preserve">Estándar </w:t>
+      </w:r>
+      <w:r>
+        <w:rPr>
+          <w:sz w:val="24"/>
+        </w:rPr>
+        <w:t>de</w:t>
+      </w:r>
+      <w:r>
+        <w:t xml:space="preserve"> Código:</w:t>
+      </w:r>
+    </w:p>
+    <w:p>
+      <w:pPr>
+        <w:jc w:val="both"/>
+        <w:rPr>
+          <w:sz w:val="24"/>
+        </w:rPr>
+      </w:pPr>
+      <w:r>
+        <w:rPr>
+          <w:sz w:val="24"/>
+        </w:rPr>
+        <w:t>El uso de un estilo uniforme facilita la lectura y co</w:t>
+      </w:r>
+      <w:r>
+        <w:rPr>
+          <w:sz w:val="24"/>
+        </w:rPr>
+        <w:t xml:space="preserve">mprensión del código, por parte </w:t>
+      </w:r>
+      <w:r>
+        <w:rPr>
+          <w:sz w:val="24"/>
+        </w:rPr>
+        <w:t>de los programadores, particularmente en la</w:t>
+      </w:r>
+      <w:r>
+        <w:rPr>
+          <w:sz w:val="24"/>
+        </w:rPr>
+        <w:t xml:space="preserve">s etapas de mantenimiento y los </w:t>
+      </w:r>
+      <w:r>
+        <w:rPr>
+          <w:sz w:val="24"/>
+        </w:rPr>
+        <w:t>ciclos de depuración de errores. Realizar esta tarea correct</w:t>
+      </w:r>
+      <w:r>
+        <w:rPr>
+          <w:sz w:val="24"/>
+        </w:rPr>
+        <w:t xml:space="preserve">amente se traduce en </w:t>
+      </w:r>
+      <w:r>
+        <w:rPr>
+          <w:sz w:val="24"/>
+        </w:rPr>
+        <w:t>un evidente aumento de la eficiencia de los pr</w:t>
+      </w:r>
+      <w:r>
+        <w:rPr>
+          <w:sz w:val="24"/>
+        </w:rPr>
+        <w:t xml:space="preserve">ogramadores y de la calidad del </w:t>
+      </w:r>
+      <w:r>
+        <w:rPr>
+          <w:sz w:val="24"/>
+        </w:rPr>
+        <w:t xml:space="preserve">software. </w:t>
+      </w:r>
+    </w:p>
+    <w:p>
+      <w:pPr>
+        <w:pStyle w:val="Sinespaciado"/>
+      </w:pPr>
+      <w:r>
+        <w:rPr>
+          <w:sz w:val="24"/>
+        </w:rPr>
+        <w:t>Estándar</w:t>
+      </w:r>
+      <w:r>
+        <w:t xml:space="preserve"> de Interfaces:</w:t>
+      </w:r>
+    </w:p>
+    <w:p>
+      <w:pPr>
+        <w:jc w:val="both"/>
+        <w:rPr>
+          <w:sz w:val="24"/>
+        </w:rPr>
+      </w:pPr>
+      <w:r>
+        <w:rPr>
+          <w:sz w:val="24"/>
+        </w:rPr>
+        <w:t xml:space="preserve">El diseño de las interfaces de las aplicaciones </w:t>
+      </w:r>
+      <w:r>
+        <w:rPr>
+          <w:sz w:val="24"/>
+        </w:rPr>
+        <w:t xml:space="preserve">está altamente condicionado por </w:t>
+      </w:r>
+      <w:r>
+        <w:rPr>
+          <w:sz w:val="24"/>
+        </w:rPr>
+        <w:t>el medi</w:t>
+      </w:r>
+      <w:r>
+        <w:rPr>
+          <w:sz w:val="24"/>
+        </w:rPr>
+        <w:t xml:space="preserve">o para el cual se confeccionen. </w:t>
+      </w:r>
+      <w:r>
+        <w:rPr>
+          <w:sz w:val="24"/>
+        </w:rPr>
+        <w:t>En nuestro proyecto se realizó un gran esfuerzo p</w:t>
+      </w:r>
+      <w:r>
+        <w:rPr>
+          <w:sz w:val="24"/>
+        </w:rPr>
+        <w:t>ara que las vistas de la red social</w:t>
+      </w:r>
+      <w:r>
+        <w:rPr>
+          <w:sz w:val="24"/>
+        </w:rPr>
+        <w:t xml:space="preserve"> que nos corresponde implem</w:t>
+      </w:r>
+      <w:r>
+        <w:rPr>
+          <w:sz w:val="24"/>
+        </w:rPr>
+        <w:t xml:space="preserve">entar </w:t>
+      </w:r>
+      <w:proofErr w:type="gramStart"/>
+      <w:r>
+        <w:rPr>
+          <w:sz w:val="24"/>
+        </w:rPr>
+        <w:t>cumpla</w:t>
+      </w:r>
+      <w:proofErr w:type="gramEnd"/>
+      <w:r>
+        <w:rPr>
+          <w:sz w:val="24"/>
+        </w:rPr>
+        <w:t xml:space="preserve"> con los estándares </w:t>
+      </w:r>
+      <w:r>
+        <w:rPr>
+          <w:sz w:val="24"/>
+        </w:rPr>
+        <w:t>establecidos, y con las características q</w:t>
+      </w:r>
+      <w:r>
+        <w:rPr>
+          <w:sz w:val="24"/>
+        </w:rPr>
+        <w:t xml:space="preserve">ue debe tener una interfaz para </w:t>
+      </w:r>
+      <w:r>
+        <w:rPr>
+          <w:sz w:val="24"/>
+        </w:rPr>
+        <w:t>c</w:t>
+      </w:r>
+      <w:r>
+        <w:rPr>
+          <w:sz w:val="24"/>
+        </w:rPr>
+        <w:t xml:space="preserve">onsiderarse con un buen diseño. </w:t>
+      </w:r>
+      <w:r>
+        <w:rPr>
+          <w:sz w:val="24"/>
+        </w:rPr>
+        <w:t>Nos aseguramos de que nuestra interfaz apli</w:t>
+      </w:r>
+      <w:r>
+        <w:rPr>
+          <w:sz w:val="24"/>
+        </w:rPr>
+        <w:t xml:space="preserve">ca la consistencia con el mundo </w:t>
+      </w:r>
+      <w:r>
+        <w:rPr>
+          <w:sz w:val="24"/>
+        </w:rPr>
+        <w:t>real, ya que brinda un diseño muy amigable y m</w:t>
+      </w:r>
+      <w:r>
+        <w:rPr>
+          <w:sz w:val="24"/>
+        </w:rPr>
+        <w:t xml:space="preserve">uy sencillo, para que cualquier </w:t>
+      </w:r>
+      <w:r>
+        <w:rPr>
+          <w:sz w:val="24"/>
+        </w:rPr>
+        <w:t>usuario pueda interactuar sin problema. Se aplicó</w:t>
+      </w:r>
+      <w:r>
+        <w:rPr>
+          <w:sz w:val="24"/>
+        </w:rPr>
+        <w:t xml:space="preserve"> también la rectificabilidad ya </w:t>
+      </w:r>
+      <w:r>
+        <w:rPr>
+          <w:sz w:val="24"/>
+        </w:rPr>
+        <w:t>que el usuario puede intera</w:t>
+      </w:r>
+      <w:r>
+        <w:rPr>
+          <w:sz w:val="24"/>
+        </w:rPr>
+        <w:t>ctuar en la red social con otros usuarios</w:t>
+      </w:r>
+      <w:r>
+        <w:rPr>
+          <w:sz w:val="24"/>
+        </w:rPr>
+        <w:t>, d</w:t>
+      </w:r>
+      <w:r>
+        <w:rPr>
+          <w:sz w:val="24"/>
+        </w:rPr>
+        <w:t xml:space="preserve">e la manera que lo prefiera sin </w:t>
+      </w:r>
+      <w:r>
+        <w:rPr>
+          <w:sz w:val="24"/>
+        </w:rPr>
+        <w:t>que esto constituya un problema. Además se ve</w:t>
+      </w:r>
+      <w:r>
+        <w:rPr>
+          <w:sz w:val="24"/>
+        </w:rPr>
+        <w:t xml:space="preserve"> presente la estética ya que la </w:t>
+      </w:r>
+      <w:r>
+        <w:rPr>
+          <w:sz w:val="24"/>
+        </w:rPr>
+        <w:t xml:space="preserve">aplicación se ve visualmente atractiva, así se </w:t>
+      </w:r>
+      <w:r>
+        <w:rPr>
+          <w:sz w:val="24"/>
+        </w:rPr>
+        <w:t xml:space="preserve">combinan el buen funcionamiento </w:t>
+      </w:r>
+      <w:r>
+        <w:rPr>
+          <w:sz w:val="24"/>
+        </w:rPr>
+        <w:t>con la buena imagen.</w:t>
+      </w:r>
+    </w:p>
+    <w:p>
+      <w:pPr>
+        <w:pStyle w:val="Ttulo3"/>
+        <w:rPr>
+          <w:rFonts w:asciiTheme="minorHAnsi" w:hAnsiTheme="minorHAnsi"/>
+          <w:sz w:val="24"/>
+          <w:szCs w:val="24"/>
+        </w:rPr>
+      </w:pPr>
+      <w:r>
+        <w:rPr>
+          <w:rFonts w:asciiTheme="minorHAnsi" w:hAnsiTheme="minorHAnsi"/>
+          <w:sz w:val="24"/>
+          <w:szCs w:val="24"/>
+        </w:rPr>
+        <w:t>4. Aseguramiento de la calidad</w:t>
+      </w:r>
+    </w:p>
+    <w:p>
+      <w:pPr>
+        <w:jc w:val="both"/>
+        <w:rPr>
+          <w:sz w:val="24"/>
+        </w:rPr>
+      </w:pPr>
+      <w:r>
+        <w:rPr>
+          <w:sz w:val="24"/>
+        </w:rPr>
+        <w:t>El aseguramiento de la calidad, se puede defi</w:t>
+      </w:r>
+      <w:r>
+        <w:rPr>
+          <w:sz w:val="24"/>
+        </w:rPr>
+        <w:t xml:space="preserve">nir como el esfuerzo total para </w:t>
+      </w:r>
+      <w:r>
+        <w:rPr>
+          <w:sz w:val="24"/>
+        </w:rPr>
+        <w:t xml:space="preserve">plantear, organizar, </w:t>
+      </w:r>
+      <w:proofErr w:type="gramStart"/>
+      <w:r>
+        <w:rPr>
+          <w:sz w:val="24"/>
+        </w:rPr>
+        <w:t>dirigir</w:t>
+      </w:r>
+      <w:proofErr w:type="gramEnd"/>
+      <w:r>
+        <w:rPr>
+          <w:sz w:val="24"/>
+        </w:rPr>
+        <w:t xml:space="preserve"> y controlar la calidad en un sistema de producc</w:t>
+      </w:r>
+      <w:r>
+        <w:rPr>
+          <w:sz w:val="24"/>
+        </w:rPr>
+        <w:t xml:space="preserve">ión con </w:t>
+      </w:r>
+      <w:r>
+        <w:rPr>
+          <w:sz w:val="24"/>
+        </w:rPr>
+        <w:t>el objetivo de dar al cliente productos con la calidad adecuada. Es simplemente</w:t>
+      </w:r>
+      <w:r>
+        <w:rPr>
+          <w:sz w:val="24"/>
+        </w:rPr>
+        <w:t xml:space="preserve"> </w:t>
+      </w:r>
+      <w:r>
+        <w:rPr>
+          <w:sz w:val="24"/>
+        </w:rPr>
+        <w:t>asegurar que la calidad sea lo que debe s</w:t>
+      </w:r>
+      <w:r>
+        <w:rPr>
+          <w:sz w:val="24"/>
+        </w:rPr>
+        <w:t xml:space="preserve">er. En </w:t>
+      </w:r>
+      <w:r>
+        <w:rPr>
+          <w:sz w:val="24"/>
+        </w:rPr>
+        <w:lastRenderedPageBreak/>
+        <w:t xml:space="preserve">ocasiones estos pasos se </w:t>
+      </w:r>
+      <w:r>
+        <w:rPr>
+          <w:sz w:val="24"/>
+        </w:rPr>
+        <w:t>violan, dando como resultado la plaga de product</w:t>
+      </w:r>
+      <w:r>
+        <w:rPr>
+          <w:sz w:val="24"/>
+        </w:rPr>
+        <w:t xml:space="preserve">os informáticos de baja calidad </w:t>
+      </w:r>
+      <w:r>
+        <w:rPr>
+          <w:sz w:val="24"/>
+        </w:rPr>
+        <w:t>que se distribuyen anualmente.  [2]</w:t>
+      </w:r>
+    </w:p>
+    <w:p>
+      <w:pPr>
+        <w:pStyle w:val="Ttulo4"/>
+        <w:rPr>
+          <w:rFonts w:asciiTheme="minorHAnsi" w:hAnsiTheme="minorHAnsi"/>
+          <w:sz w:val="24"/>
+        </w:rPr>
+      </w:pPr>
+      <w:r>
+        <w:rPr>
+          <w:rFonts w:asciiTheme="minorHAnsi" w:hAnsiTheme="minorHAnsi"/>
+          <w:sz w:val="24"/>
+        </w:rPr>
+        <w:t>Tareas a realizar por el Grupo de Aseguramiento de la Calidad:</w:t>
+      </w:r>
+    </w:p>
+    <w:p>
+      <w:pPr>
+        <w:pStyle w:val="Prrafodelista"/>
+        <w:numPr>
+          <w:ilvl w:val="0"/>
+          <w:numId w:val="15"/>
+        </w:numPr>
+        <w:jc w:val="both"/>
+        <w:rPr>
+          <w:sz w:val="24"/>
+        </w:rPr>
+      </w:pPr>
+      <w:r>
+        <w:rPr>
+          <w:sz w:val="24"/>
+        </w:rPr>
+        <w:t>Revisar las tareas del software y audit</w:t>
+      </w:r>
+      <w:r>
+        <w:rPr>
+          <w:sz w:val="24"/>
+        </w:rPr>
+        <w:t xml:space="preserve">ar los productos del software a </w:t>
+      </w:r>
+      <w:r>
+        <w:rPr>
+          <w:sz w:val="24"/>
+        </w:rPr>
+        <w:t>través del ciclo de vida del proyecto.</w:t>
+      </w:r>
+    </w:p>
+    <w:p>
+      <w:pPr>
+        <w:pStyle w:val="Prrafodelista"/>
+        <w:numPr>
+          <w:ilvl w:val="0"/>
+          <w:numId w:val="15"/>
+        </w:numPr>
+        <w:jc w:val="both"/>
+        <w:rPr>
+          <w:sz w:val="24"/>
+        </w:rPr>
+      </w:pPr>
+      <w:r>
+        <w:rPr>
+          <w:sz w:val="24"/>
+        </w:rPr>
+        <w:t>Inspeccionar todos los pasos del proceso de desarrollo del software.</w:t>
+      </w:r>
+    </w:p>
+    <w:p>
+      <w:pPr>
+        <w:pStyle w:val="Prrafodelista"/>
+        <w:numPr>
+          <w:ilvl w:val="0"/>
+          <w:numId w:val="15"/>
+        </w:numPr>
+        <w:jc w:val="both"/>
+        <w:rPr>
+          <w:sz w:val="24"/>
+        </w:rPr>
+      </w:pPr>
+      <w:r>
+        <w:rPr>
+          <w:sz w:val="24"/>
+        </w:rPr>
+        <w:t>Realizar un reporte periódico de las</w:t>
+      </w:r>
+      <w:r>
+        <w:rPr>
+          <w:sz w:val="24"/>
+        </w:rPr>
+        <w:t xml:space="preserve"> actividades realizadas para el </w:t>
+      </w:r>
+      <w:r>
+        <w:rPr>
+          <w:sz w:val="24"/>
+        </w:rPr>
+        <w:t>Aseguramiento de la Calidad.</w:t>
+      </w:r>
+    </w:p>
+    <w:p>
+      <w:pPr>
+        <w:pStyle w:val="Prrafodelista"/>
+        <w:numPr>
+          <w:ilvl w:val="0"/>
+          <w:numId w:val="15"/>
+        </w:numPr>
+        <w:jc w:val="both"/>
+        <w:rPr>
+          <w:sz w:val="24"/>
+        </w:rPr>
+      </w:pPr>
+      <w:r>
+        <w:rPr>
+          <w:sz w:val="24"/>
+        </w:rPr>
+        <w:t>Identificar y documentar las anomalías o</w:t>
+      </w:r>
+      <w:r>
+        <w:rPr>
+          <w:sz w:val="24"/>
+        </w:rPr>
+        <w:t xml:space="preserve"> errores encontrados durante la </w:t>
+      </w:r>
+      <w:r>
+        <w:rPr>
+          <w:sz w:val="24"/>
+        </w:rPr>
+        <w:t>auditoría, siguiendo las normas establecidas.</w:t>
+      </w:r>
+    </w:p>
+    <w:p>
+      <w:pPr>
+        <w:pStyle w:val="Prrafodelista"/>
+        <w:numPr>
+          <w:ilvl w:val="0"/>
+          <w:numId w:val="15"/>
+        </w:numPr>
+        <w:jc w:val="both"/>
+        <w:rPr>
+          <w:sz w:val="24"/>
+        </w:rPr>
+      </w:pPr>
+      <w:r>
+        <w:rPr>
+          <w:sz w:val="24"/>
+        </w:rPr>
+        <w:t>Documentar y archivar toda la inf</w:t>
+      </w:r>
+      <w:r>
+        <w:rPr>
+          <w:sz w:val="24"/>
+        </w:rPr>
+        <w:t xml:space="preserve">ormación generada por los pasos </w:t>
+      </w:r>
+      <w:r>
+        <w:rPr>
+          <w:sz w:val="24"/>
+        </w:rPr>
+        <w:t>anteriores.</w:t>
+      </w:r>
+    </w:p>
+    <w:p>
+      <w:pPr>
+        <w:jc w:val="both"/>
+        <w:rPr>
+          <w:sz w:val="24"/>
+        </w:rPr>
+      </w:pPr>
+      <w:r>
+        <w:rPr>
+          <w:sz w:val="24"/>
+        </w:rPr>
+        <w:t>Además de todo este trabajo se realizarán</w:t>
+      </w:r>
+      <w:r>
+        <w:rPr>
+          <w:sz w:val="24"/>
+        </w:rPr>
+        <w:t xml:space="preserve"> salvas periódicas del proyecto </w:t>
+      </w:r>
+      <w:r>
+        <w:rPr>
+          <w:sz w:val="24"/>
+        </w:rPr>
+        <w:t xml:space="preserve">(código), para evitar la pérdida del mismo; </w:t>
+      </w:r>
+      <w:r>
+        <w:rPr>
+          <w:sz w:val="24"/>
+        </w:rPr>
+        <w:t xml:space="preserve">se controlara el trabajo de los </w:t>
+      </w:r>
+      <w:r>
+        <w:rPr>
+          <w:sz w:val="24"/>
+        </w:rPr>
+        <w:t>programadores, comprobando que cumpla</w:t>
+      </w:r>
+      <w:r>
+        <w:rPr>
+          <w:sz w:val="24"/>
+        </w:rPr>
+        <w:t xml:space="preserve">n con los estándares de códigos </w:t>
+      </w:r>
+      <w:r>
+        <w:rPr>
+          <w:sz w:val="24"/>
+        </w:rPr>
+        <w:t>establecidos, así como la correcta estandarización</w:t>
+      </w:r>
+      <w:r>
+        <w:rPr>
+          <w:sz w:val="24"/>
+        </w:rPr>
+        <w:t xml:space="preserve"> de la interfaces visuales y se </w:t>
+      </w:r>
+      <w:r>
+        <w:rPr>
+          <w:sz w:val="24"/>
+        </w:rPr>
+        <w:t>harán pruebas periódicas al software tan</w:t>
+      </w:r>
+      <w:r>
+        <w:rPr>
+          <w:sz w:val="24"/>
+        </w:rPr>
+        <w:t xml:space="preserve">to manuales como automáticas en </w:t>
+      </w:r>
+      <w:r>
+        <w:rPr>
+          <w:sz w:val="24"/>
+        </w:rPr>
+        <w:t>busca de posibles errores.</w:t>
+      </w:r>
+    </w:p>
+    <w:p>
+      <w:pPr>
+        <w:pStyle w:val="Ttulo4"/>
+        <w:rPr>
+          <w:rFonts w:asciiTheme="minorHAnsi" w:hAnsiTheme="minorHAnsi"/>
+          <w:sz w:val="24"/>
+          <w:szCs w:val="24"/>
+        </w:rPr>
+      </w:pPr>
+      <w:r>
+        <w:rPr>
+          <w:rFonts w:asciiTheme="minorHAnsi" w:hAnsiTheme="minorHAnsi"/>
+          <w:sz w:val="24"/>
+          <w:szCs w:val="24"/>
+        </w:rPr>
+        <w:t>4.1</w:t>
+      </w:r>
+      <w:r>
+        <w:rPr>
+          <w:rFonts w:asciiTheme="minorHAnsi" w:hAnsiTheme="minorHAnsi"/>
+          <w:sz w:val="24"/>
+          <w:szCs w:val="24"/>
+        </w:rPr>
+        <w:t xml:space="preserve">  Revisión del código:</w:t>
+      </w:r>
+    </w:p>
+    <w:p>
+      <w:pPr>
+        <w:jc w:val="both"/>
+        <w:rPr>
+          <w:sz w:val="24"/>
+        </w:rPr>
+      </w:pPr>
+      <w:r>
+        <w:rPr>
+          <w:sz w:val="24"/>
+        </w:rPr>
+        <w:t>Los integrantes designados para el Aseguramien</w:t>
+      </w:r>
+      <w:r>
+        <w:rPr>
+          <w:sz w:val="24"/>
+        </w:rPr>
+        <w:t xml:space="preserve">to de la Calidad (AC), realizan </w:t>
+      </w:r>
+      <w:r>
+        <w:rPr>
+          <w:sz w:val="24"/>
+        </w:rPr>
+        <w:t>un exhaustivo trabajo en cuanto a la revisión</w:t>
+      </w:r>
+      <w:r>
+        <w:rPr>
+          <w:sz w:val="24"/>
+        </w:rPr>
+        <w:t xml:space="preserve"> del código con la finalidad de </w:t>
+      </w:r>
+      <w:r>
+        <w:rPr>
+          <w:sz w:val="24"/>
+        </w:rPr>
+        <w:t>encontrar las deficiencias del mismo. Comproba</w:t>
+      </w:r>
+      <w:r>
+        <w:rPr>
+          <w:sz w:val="24"/>
+        </w:rPr>
+        <w:t xml:space="preserve">ndo que el código cumpla con el </w:t>
+      </w:r>
+      <w:r>
+        <w:rPr>
+          <w:sz w:val="24"/>
+        </w:rPr>
+        <w:t>estándar establecido por el equipo y sus progr</w:t>
+      </w:r>
+      <w:r>
+        <w:rPr>
+          <w:sz w:val="24"/>
+        </w:rPr>
+        <w:t xml:space="preserve">amadores. Para llegar a cumplir </w:t>
+      </w:r>
+      <w:r>
+        <w:rPr>
+          <w:sz w:val="24"/>
+        </w:rPr>
+        <w:t>con la eficiencia y la calidad del software.</w:t>
+      </w:r>
+    </w:p>
+    <w:p>
+      <w:pPr>
+        <w:pStyle w:val="Ttulo4"/>
+        <w:rPr>
+          <w:rFonts w:asciiTheme="minorHAnsi" w:hAnsiTheme="minorHAnsi"/>
+          <w:sz w:val="24"/>
+        </w:rPr>
+      </w:pPr>
+      <w:r>
+        <w:rPr>
+          <w:rFonts w:asciiTheme="minorHAnsi" w:hAnsiTheme="minorHAnsi"/>
+          <w:sz w:val="24"/>
+        </w:rPr>
+        <w:t xml:space="preserve">4.2 </w:t>
+      </w:r>
+      <w:r>
+        <w:rPr>
+          <w:rFonts w:asciiTheme="minorHAnsi" w:hAnsiTheme="minorHAnsi"/>
+          <w:sz w:val="24"/>
+        </w:rPr>
+        <w:t xml:space="preserve"> Revisión de las interfaces:</w:t>
+      </w:r>
+    </w:p>
+    <w:p>
+      <w:pPr>
+        <w:jc w:val="both"/>
+        <w:rPr>
+          <w:sz w:val="24"/>
+        </w:rPr>
+      </w:pPr>
+      <w:r>
+        <w:rPr>
+          <w:sz w:val="24"/>
+        </w:rPr>
+        <w:t>Para la revisión de las interfaces el grupo de AC</w:t>
+      </w:r>
+      <w:r>
+        <w:rPr>
+          <w:sz w:val="24"/>
+        </w:rPr>
+        <w:t xml:space="preserve"> se cerciora de que la interfaz </w:t>
+      </w:r>
+      <w:r>
+        <w:rPr>
+          <w:sz w:val="24"/>
+        </w:rPr>
+        <w:t xml:space="preserve">del juego “Air </w:t>
+      </w:r>
+      <w:proofErr w:type="spellStart"/>
+      <w:r>
+        <w:rPr>
+          <w:sz w:val="24"/>
+        </w:rPr>
+        <w:t>Battle</w:t>
+      </w:r>
+      <w:proofErr w:type="spellEnd"/>
+      <w:r>
+        <w:rPr>
+          <w:sz w:val="24"/>
+        </w:rPr>
+        <w:t>” cumpla con los siguientes</w:t>
+      </w:r>
+      <w:r>
+        <w:rPr>
+          <w:sz w:val="24"/>
+        </w:rPr>
+        <w:t xml:space="preserve"> principios para buen diseño de </w:t>
+      </w:r>
+      <w:r>
+        <w:rPr>
+          <w:sz w:val="24"/>
+        </w:rPr>
+        <w:t>interfaces: consistencia, control de la ap</w:t>
+      </w:r>
+      <w:r>
+        <w:rPr>
+          <w:sz w:val="24"/>
+        </w:rPr>
+        <w:t xml:space="preserve">licación, manipulación directa, </w:t>
+      </w:r>
+      <w:r>
+        <w:rPr>
+          <w:sz w:val="24"/>
+        </w:rPr>
+        <w:t>retroalimentación, rectificabilidad, estilos de inte</w:t>
+      </w:r>
+      <w:r>
+        <w:rPr>
+          <w:sz w:val="24"/>
+        </w:rPr>
+        <w:t xml:space="preserve">racción, estética, manipulación </w:t>
+      </w:r>
+      <w:r>
+        <w:rPr>
+          <w:sz w:val="24"/>
+        </w:rPr>
+        <w:t>de errores, sencillez, claridad y uso de modo</w:t>
+      </w:r>
+      <w:r>
+        <w:rPr>
+          <w:sz w:val="24"/>
+        </w:rPr>
+        <w:t xml:space="preserve">s. Las anteriores se encuentran </w:t>
+      </w:r>
+      <w:r>
+        <w:rPr>
+          <w:sz w:val="24"/>
+        </w:rPr>
+        <w:t>especificadas en bibliografía consultada.</w:t>
+      </w:r>
+    </w:p>
+    <w:p>
+      <w:pPr>
+        <w:pStyle w:val="Ttulo4"/>
+        <w:rPr>
+          <w:rFonts w:asciiTheme="minorHAnsi" w:hAnsiTheme="minorHAnsi"/>
+          <w:sz w:val="24"/>
+        </w:rPr>
+      </w:pPr>
+      <w:r>
+        <w:rPr>
+          <w:rFonts w:asciiTheme="minorHAnsi" w:hAnsiTheme="minorHAnsi"/>
+          <w:sz w:val="24"/>
+        </w:rPr>
+        <w:t>4.3</w:t>
+      </w:r>
+      <w:r>
+        <w:rPr>
+          <w:rFonts w:asciiTheme="minorHAnsi" w:hAnsiTheme="minorHAnsi"/>
+          <w:sz w:val="24"/>
+        </w:rPr>
+        <w:t xml:space="preserve">  Control de versiones:</w:t>
+      </w:r>
+    </w:p>
+    <w:p>
+      <w:pPr>
+        <w:jc w:val="both"/>
+        <w:rPr>
+          <w:sz w:val="24"/>
+        </w:rPr>
+      </w:pPr>
+      <w:r>
+        <w:rPr>
+          <w:sz w:val="24"/>
+        </w:rPr>
+        <w:t>Control de versiones es la gestión de los diverso</w:t>
+      </w:r>
+      <w:r>
+        <w:rPr>
+          <w:sz w:val="24"/>
+        </w:rPr>
+        <w:t xml:space="preserve">s cambios que se realizan sobre </w:t>
+      </w:r>
+      <w:r>
+        <w:rPr>
+          <w:sz w:val="24"/>
+        </w:rPr>
+        <w:t>los elementos de algún producto o una configur</w:t>
+      </w:r>
+      <w:r>
+        <w:rPr>
+          <w:sz w:val="24"/>
+        </w:rPr>
+        <w:t xml:space="preserve">ación del mismo. Una versión, </w:t>
+      </w:r>
+      <w:r>
+        <w:rPr>
+          <w:sz w:val="24"/>
+        </w:rPr>
+        <w:t>revisión o edición de un producto, es el esta</w:t>
+      </w:r>
+      <w:r>
+        <w:rPr>
+          <w:sz w:val="24"/>
+        </w:rPr>
+        <w:t xml:space="preserve">do en el que se encuentra dicho </w:t>
+      </w:r>
+      <w:r>
+        <w:rPr>
+          <w:sz w:val="24"/>
+        </w:rPr>
+        <w:t xml:space="preserve">producto en un momento dado de su desarrollo </w:t>
+      </w:r>
+      <w:r>
+        <w:rPr>
+          <w:sz w:val="24"/>
+        </w:rPr>
+        <w:t xml:space="preserve">o modificación. Los sistemas de </w:t>
+      </w:r>
+      <w:r>
+        <w:rPr>
+          <w:sz w:val="24"/>
+        </w:rPr>
+        <w:t>control de versiones facilitan la administración de las distintas versio</w:t>
+      </w:r>
+      <w:r>
+        <w:rPr>
+          <w:sz w:val="24"/>
+        </w:rPr>
+        <w:t xml:space="preserve">nes de cada </w:t>
+      </w:r>
+      <w:r>
+        <w:rPr>
+          <w:sz w:val="24"/>
+        </w:rPr>
+        <w:t>producto desarrollado.  [6]</w:t>
+      </w:r>
+    </w:p>
+    <w:p>
+      <w:pPr>
+        <w:jc w:val="both"/>
+        <w:rPr>
+          <w:sz w:val="24"/>
+        </w:rPr>
+      </w:pPr>
+      <w:r>
+        <w:rPr>
+          <w:sz w:val="24"/>
+        </w:rPr>
+        <w:t>En nuestro equipo se utiliza el Control de Version</w:t>
+      </w:r>
+      <w:r>
+        <w:rPr>
+          <w:sz w:val="24"/>
+        </w:rPr>
+        <w:t xml:space="preserve">es para controlar las versiones </w:t>
+      </w:r>
+      <w:r>
+        <w:rPr>
+          <w:sz w:val="24"/>
+        </w:rPr>
+        <w:t>del código fuente, en la cual se encuentran tra</w:t>
+      </w:r>
+      <w:r>
+        <w:rPr>
+          <w:sz w:val="24"/>
+        </w:rPr>
+        <w:t xml:space="preserve">bajando los programadores, para </w:t>
+      </w:r>
+      <w:r>
+        <w:rPr>
+          <w:sz w:val="24"/>
+        </w:rPr>
+        <w:t>los cuales estas herramientas son de gran ayuda permitiendo la actualización</w:t>
+      </w:r>
+      <w:r>
+        <w:rPr>
+          <w:sz w:val="24"/>
+        </w:rPr>
+        <w:t xml:space="preserve"> </w:t>
+      </w:r>
+      <w:r>
+        <w:rPr>
+          <w:sz w:val="24"/>
+        </w:rPr>
+        <w:t>del trabajo de cada uno independiente, descargando las modificaciones</w:t>
+      </w:r>
+      <w:r>
+        <w:rPr>
+          <w:sz w:val="24"/>
+        </w:rPr>
+        <w:t xml:space="preserve"> </w:t>
+      </w:r>
+      <w:r>
+        <w:rPr>
+          <w:sz w:val="24"/>
+        </w:rPr>
+        <w:t>realizadas y puestas en un repositorio por los trabajos independientes de cada</w:t>
+      </w:r>
+      <w:r>
+        <w:rPr>
+          <w:sz w:val="24"/>
+        </w:rPr>
+        <w:t xml:space="preserve"> </w:t>
+      </w:r>
+      <w:r>
+        <w:rPr>
+          <w:sz w:val="24"/>
+        </w:rPr>
+        <w:t>programador. Además pueden subir (</w:t>
+      </w:r>
+      <w:proofErr w:type="spellStart"/>
+      <w:r>
+        <w:rPr>
+          <w:sz w:val="24"/>
+        </w:rPr>
+        <w:t>commit</w:t>
+      </w:r>
+      <w:proofErr w:type="spellEnd"/>
+      <w:r>
+        <w:rPr>
+          <w:sz w:val="24"/>
+        </w:rPr>
+        <w:t>) las modificaciones propias para el</w:t>
+      </w:r>
+      <w:r>
+        <w:rPr>
+          <w:sz w:val="24"/>
+        </w:rPr>
+        <w:t xml:space="preserve"> </w:t>
+      </w:r>
+      <w:r>
+        <w:rPr>
+          <w:sz w:val="24"/>
+        </w:rPr>
+        <w:t xml:space="preserve">repositorio, hacia </w:t>
+      </w:r>
+      <w:r>
+        <w:rPr>
+          <w:sz w:val="24"/>
+        </w:rPr>
+        <w:lastRenderedPageBreak/>
+        <w:t>el código que inicialmente fue c</w:t>
+      </w:r>
+      <w:r>
+        <w:rPr>
+          <w:sz w:val="24"/>
+        </w:rPr>
+        <w:t xml:space="preserve">olocado en el servidor para que </w:t>
+      </w:r>
+      <w:r>
+        <w:rPr>
+          <w:sz w:val="24"/>
+        </w:rPr>
+        <w:t>otros colaboradores las puedan obtener de la misma forma (</w:t>
+      </w:r>
+      <w:proofErr w:type="spellStart"/>
+      <w:r>
+        <w:rPr>
+          <w:sz w:val="24"/>
+        </w:rPr>
+        <w:t>update</w:t>
+      </w:r>
+      <w:proofErr w:type="spellEnd"/>
+      <w:r>
+        <w:rPr>
+          <w:sz w:val="24"/>
+        </w:rPr>
+        <w:t>).</w:t>
+      </w:r>
+    </w:p>
+    <w:p>
+      <w:pPr>
+        <w:jc w:val="both"/>
+        <w:rPr>
+          <w:sz w:val="24"/>
+        </w:rPr>
+      </w:pPr>
+      <w:r>
+        <w:rPr>
+          <w:sz w:val="24"/>
+        </w:rPr>
+        <w:t>5. Pruebas de Software:</w:t>
+      </w:r>
+    </w:p>
+    <w:p>
+      <w:pPr>
+        <w:jc w:val="both"/>
+        <w:rPr>
+          <w:sz w:val="24"/>
+        </w:rPr>
+      </w:pPr>
+      <w:r>
+        <w:rPr>
+          <w:sz w:val="24"/>
+        </w:rPr>
+        <w:t>En todo proceso de desarrollo de aplicaciones es indispensable la presencia de</w:t>
+      </w:r>
+    </w:p>
+    <w:p>
+      <w:pPr>
+        <w:jc w:val="both"/>
+        <w:rPr>
+          <w:sz w:val="24"/>
+        </w:rPr>
+      </w:pPr>
+      <w:proofErr w:type="gramStart"/>
+      <w:r>
+        <w:rPr>
+          <w:sz w:val="24"/>
+        </w:rPr>
+        <w:t>un</w:t>
+      </w:r>
+      <w:proofErr w:type="gramEnd"/>
+      <w:r>
+        <w:rPr>
+          <w:sz w:val="24"/>
+        </w:rPr>
+        <w:t xml:space="preserve"> proceso de pruebas de software que coexista y se integre con este primero</w:t>
+      </w:r>
+    </w:p>
+    <w:p>
+      <w:pPr>
+        <w:jc w:val="both"/>
+        <w:rPr>
+          <w:sz w:val="24"/>
+        </w:rPr>
+      </w:pPr>
+      <w:proofErr w:type="gramStart"/>
+      <w:r>
+        <w:rPr>
+          <w:sz w:val="24"/>
+        </w:rPr>
+        <w:t>para</w:t>
+      </w:r>
+      <w:proofErr w:type="gramEnd"/>
+      <w:r>
+        <w:rPr>
+          <w:sz w:val="24"/>
+        </w:rPr>
+        <w:t xml:space="preserve"> garantizar así el buen funcionamiento y la calidad del producto final. Para</w:t>
+      </w:r>
+    </w:p>
+    <w:p>
+      <w:pPr>
+        <w:jc w:val="both"/>
+        <w:rPr>
+          <w:sz w:val="24"/>
+        </w:rPr>
+      </w:pPr>
+      <w:proofErr w:type="gramStart"/>
+      <w:r>
+        <w:rPr>
+          <w:sz w:val="24"/>
+        </w:rPr>
+        <w:t>lograr</w:t>
+      </w:r>
+      <w:proofErr w:type="gramEnd"/>
+      <w:r>
+        <w:rPr>
+          <w:sz w:val="24"/>
+        </w:rPr>
+        <w:t xml:space="preserve"> lo antes expuesto se debe partir del concepto de las pruebas de software,</w:t>
+      </w:r>
+    </w:p>
+    <w:p>
+      <w:pPr>
+        <w:jc w:val="both"/>
+        <w:rPr>
+          <w:sz w:val="24"/>
+        </w:rPr>
+      </w:pPr>
+      <w:proofErr w:type="gramStart"/>
+      <w:r>
+        <w:rPr>
+          <w:sz w:val="24"/>
+        </w:rPr>
+        <w:t>las</w:t>
+      </w:r>
+      <w:proofErr w:type="gramEnd"/>
+      <w:r>
+        <w:rPr>
+          <w:sz w:val="24"/>
+        </w:rPr>
+        <w:t xml:space="preserve"> cuales juegan un papel fundamental en este asunto.  [3] </w:t>
+      </w:r>
+    </w:p>
+    <w:p>
+      <w:pPr>
+        <w:jc w:val="both"/>
+        <w:rPr>
+          <w:sz w:val="24"/>
+        </w:rPr>
+      </w:pPr>
+      <w:r>
+        <w:rPr>
+          <w:sz w:val="24"/>
+        </w:rPr>
+        <w:t>El objetivo de realizar pruebas a un software es el de comprobar que este se</w:t>
+      </w:r>
+    </w:p>
+    <w:p>
+      <w:pPr>
+        <w:jc w:val="both"/>
+        <w:rPr>
+          <w:sz w:val="24"/>
+        </w:rPr>
+      </w:pPr>
+      <w:proofErr w:type="gramStart"/>
+      <w:r>
+        <w:rPr>
+          <w:sz w:val="24"/>
+        </w:rPr>
+        <w:t>desempeña</w:t>
+      </w:r>
+      <w:proofErr w:type="gramEnd"/>
+      <w:r>
+        <w:rPr>
+          <w:sz w:val="24"/>
+        </w:rPr>
+        <w:t xml:space="preserve"> correctamente en el ambiente para el que fue ideado. Por esto es</w:t>
+      </w:r>
+    </w:p>
+    <w:p>
+      <w:pPr>
+        <w:jc w:val="both"/>
+        <w:rPr>
+          <w:sz w:val="24"/>
+        </w:rPr>
+      </w:pPr>
+      <w:proofErr w:type="gramStart"/>
+      <w:r>
+        <w:rPr>
+          <w:sz w:val="24"/>
+        </w:rPr>
+        <w:t>necesario</w:t>
+      </w:r>
+      <w:proofErr w:type="gramEnd"/>
+      <w:r>
+        <w:rPr>
+          <w:sz w:val="24"/>
+        </w:rPr>
+        <w:t xml:space="preserve"> realizar un buen diseño de pruebas para ser capaces de encontrar</w:t>
+      </w:r>
+    </w:p>
+    <w:p>
+      <w:pPr>
+        <w:jc w:val="both"/>
+        <w:rPr>
+          <w:sz w:val="24"/>
+        </w:rPr>
+      </w:pPr>
+      <w:proofErr w:type="gramStart"/>
+      <w:r>
+        <w:rPr>
+          <w:sz w:val="24"/>
+        </w:rPr>
+        <w:t>cualquier</w:t>
+      </w:r>
+      <w:proofErr w:type="gramEnd"/>
+      <w:r>
+        <w:rPr>
+          <w:sz w:val="24"/>
+        </w:rPr>
+        <w:t xml:space="preserve"> tipo de anomalía en la aplicación.</w:t>
+      </w:r>
+    </w:p>
+    <w:p>
+      <w:pPr>
+        <w:jc w:val="both"/>
+        <w:rPr>
+          <w:sz w:val="24"/>
+        </w:rPr>
+      </w:pPr>
+      <w:r>
+        <w:rPr>
+          <w:sz w:val="24"/>
+        </w:rPr>
+        <w:t>5.1. Enfoques de Casos de Prueba:</w:t>
+      </w:r>
+    </w:p>
+    <w:p>
+      <w:pPr>
+        <w:jc w:val="both"/>
+        <w:rPr>
+          <w:sz w:val="24"/>
+        </w:rPr>
+      </w:pPr>
+      <w:r>
+        <w:rPr>
+          <w:sz w:val="24"/>
+        </w:rPr>
+        <w:t>Existen dos tipos fundamentales de enfoques de casos de pruebas, los cuales</w:t>
+      </w:r>
+    </w:p>
+    <w:p>
+      <w:pPr>
+        <w:jc w:val="both"/>
+        <w:rPr>
+          <w:sz w:val="24"/>
+        </w:rPr>
+      </w:pPr>
+      <w:proofErr w:type="gramStart"/>
+      <w:r>
+        <w:rPr>
+          <w:sz w:val="24"/>
+        </w:rPr>
+        <w:t>son</w:t>
+      </w:r>
+      <w:proofErr w:type="gramEnd"/>
+      <w:r>
+        <w:rPr>
+          <w:sz w:val="24"/>
+        </w:rPr>
+        <w:t>:</w:t>
+      </w:r>
+    </w:p>
+    <w:p>
+      <w:pPr>
+        <w:jc w:val="both"/>
+        <w:rPr>
+          <w:sz w:val="24"/>
+        </w:rPr>
+      </w:pPr>
+      <w:r>
+        <w:rPr>
+          <w:sz w:val="24"/>
+        </w:rPr>
+        <w:t>1. El Enfoque Estructural o pruebas de Caja Blanca: estas pruebas se</w:t>
+      </w:r>
+    </w:p>
+    <w:p>
+      <w:pPr>
+        <w:jc w:val="both"/>
+        <w:rPr>
+          <w:sz w:val="24"/>
+        </w:rPr>
+      </w:pPr>
+      <w:proofErr w:type="gramStart"/>
+      <w:r>
+        <w:rPr>
+          <w:sz w:val="24"/>
+        </w:rPr>
+        <w:t>basan</w:t>
+      </w:r>
+      <w:proofErr w:type="gramEnd"/>
+      <w:r>
+        <w:rPr>
+          <w:sz w:val="24"/>
+        </w:rPr>
+        <w:t xml:space="preserve"> en las partes internas de la aplicación: la estructura y la</w:t>
+      </w:r>
+    </w:p>
+    <w:p>
+      <w:pPr>
+        <w:jc w:val="both"/>
+        <w:rPr>
+          <w:sz w:val="24"/>
+        </w:rPr>
+      </w:pPr>
+      <w:proofErr w:type="gramStart"/>
+      <w:r>
+        <w:rPr>
+          <w:sz w:val="24"/>
+        </w:rPr>
+        <w:t>implementación</w:t>
+      </w:r>
+      <w:proofErr w:type="gramEnd"/>
+      <w:r>
+        <w:rPr>
+          <w:sz w:val="24"/>
+        </w:rPr>
+        <w:t xml:space="preserve"> de la misma. Este tipo de enfoque recoge la prueba del</w:t>
+      </w:r>
+    </w:p>
+    <w:p>
+      <w:pPr>
+        <w:jc w:val="both"/>
+        <w:rPr>
+          <w:sz w:val="24"/>
+        </w:rPr>
+      </w:pPr>
+      <w:proofErr w:type="gramStart"/>
+      <w:r>
+        <w:rPr>
+          <w:sz w:val="24"/>
+        </w:rPr>
+        <w:t>código</w:t>
+      </w:r>
+      <w:proofErr w:type="gramEnd"/>
+      <w:r>
+        <w:rPr>
+          <w:sz w:val="24"/>
+        </w:rPr>
+        <w:t xml:space="preserve"> fuente de la aplicación por lo que son necesarias habilidades de</w:t>
+      </w:r>
+    </w:p>
+    <w:p>
+      <w:pPr>
+        <w:jc w:val="both"/>
+        <w:rPr>
+          <w:sz w:val="24"/>
+        </w:rPr>
+      </w:pPr>
+      <w:proofErr w:type="gramStart"/>
+      <w:r>
+        <w:rPr>
+          <w:sz w:val="24"/>
+        </w:rPr>
+        <w:t>programación</w:t>
+      </w:r>
+      <w:proofErr w:type="gramEnd"/>
+      <w:r>
+        <w:rPr>
+          <w:sz w:val="24"/>
+        </w:rPr>
+        <w:t>.</w:t>
+      </w:r>
+    </w:p>
+    <w:p>
+      <w:pPr>
+        <w:jc w:val="both"/>
+        <w:rPr>
+          <w:sz w:val="24"/>
+        </w:rPr>
+      </w:pPr>
+      <w:r>
+        <w:rPr>
+          <w:sz w:val="24"/>
+        </w:rPr>
+        <w:t>2. El Enfoque Funcional o pruebas de Caja Negra, se centra en los</w:t>
+      </w:r>
+    </w:p>
+    <w:p>
+      <w:pPr>
+        <w:jc w:val="both"/>
+        <w:rPr>
+          <w:sz w:val="24"/>
+        </w:rPr>
+      </w:pPr>
+      <w:proofErr w:type="gramStart"/>
+      <w:r>
+        <w:rPr>
+          <w:sz w:val="24"/>
+        </w:rPr>
+        <w:t>requisitos</w:t>
+      </w:r>
+      <w:proofErr w:type="gramEnd"/>
+      <w:r>
+        <w:rPr>
+          <w:sz w:val="24"/>
+        </w:rPr>
+        <w:t xml:space="preserve"> funcionales del software. La prueba de caja negra permite</w:t>
+      </w:r>
+    </w:p>
+    <w:p>
+      <w:pPr>
+        <w:jc w:val="both"/>
+        <w:rPr>
+          <w:sz w:val="24"/>
+        </w:rPr>
+      </w:pPr>
+      <w:proofErr w:type="gramStart"/>
+      <w:r>
+        <w:rPr>
+          <w:sz w:val="24"/>
+        </w:rPr>
+        <w:t>obtener</w:t>
+      </w:r>
+      <w:proofErr w:type="gramEnd"/>
+      <w:r>
+        <w:rPr>
+          <w:sz w:val="24"/>
+        </w:rPr>
+        <w:t xml:space="preserve">  conjuntos  de  condiciones  de  entrada  que  ejerciten</w:t>
+      </w:r>
+    </w:p>
+    <w:p>
+      <w:pPr>
+        <w:jc w:val="both"/>
+        <w:rPr>
+          <w:sz w:val="24"/>
+        </w:rPr>
+      </w:pPr>
+      <w:proofErr w:type="gramStart"/>
+      <w:r>
+        <w:rPr>
+          <w:sz w:val="24"/>
+        </w:rPr>
+        <w:t>completamente</w:t>
+      </w:r>
+      <w:proofErr w:type="gramEnd"/>
+      <w:r>
+        <w:rPr>
+          <w:sz w:val="24"/>
+        </w:rPr>
+        <w:t xml:space="preserve"> toda la aplicación y se analiza la salida que muestran para</w:t>
+      </w:r>
+    </w:p>
+    <w:p>
+      <w:pPr>
+        <w:jc w:val="both"/>
+        <w:rPr>
+          <w:sz w:val="24"/>
+        </w:rPr>
+      </w:pPr>
+      <w:proofErr w:type="gramStart"/>
+      <w:r>
+        <w:rPr>
+          <w:sz w:val="24"/>
+        </w:rPr>
+        <w:t>controlar</w:t>
+      </w:r>
+      <w:proofErr w:type="gramEnd"/>
+      <w:r>
+        <w:rPr>
+          <w:sz w:val="24"/>
+        </w:rPr>
+        <w:t xml:space="preserve"> errores como: funciones inc</w:t>
+      </w:r>
+      <w:r>
+        <w:rPr>
+          <w:sz w:val="24"/>
+        </w:rPr>
+        <w:t>orrectas o ausentes, errores de</w:t>
+      </w:r>
+    </w:p>
+    <w:p>
+      <w:pPr>
+        <w:jc w:val="both"/>
+        <w:rPr>
+          <w:sz w:val="24"/>
+        </w:rPr>
+      </w:pPr>
+      <w:proofErr w:type="gramStart"/>
+      <w:r>
+        <w:rPr>
+          <w:sz w:val="24"/>
+        </w:rPr>
+        <w:t>interfaz</w:t>
+      </w:r>
+      <w:proofErr w:type="gramEnd"/>
+      <w:r>
+        <w:rPr>
+          <w:sz w:val="24"/>
+        </w:rPr>
+        <w:t>, en estructuras de datos o accesos a bases de datos externas,</w:t>
+      </w:r>
+    </w:p>
+    <w:p>
+      <w:pPr>
+        <w:jc w:val="both"/>
+        <w:rPr>
+          <w:sz w:val="24"/>
+        </w:rPr>
+      </w:pPr>
+      <w:proofErr w:type="gramStart"/>
+      <w:r>
+        <w:rPr>
+          <w:sz w:val="24"/>
+        </w:rPr>
+        <w:t>errores</w:t>
+      </w:r>
+      <w:proofErr w:type="gramEnd"/>
+      <w:r>
+        <w:rPr>
+          <w:sz w:val="24"/>
+        </w:rPr>
+        <w:t xml:space="preserve"> de rendimiento, de inicialización y de terminación.</w:t>
+      </w:r>
+    </w:p>
+    <w:p>
+      <w:pPr>
+        <w:jc w:val="both"/>
+        <w:rPr>
+          <w:sz w:val="24"/>
+        </w:rPr>
+      </w:pPr>
+      <w:r>
+        <w:rPr>
+          <w:sz w:val="24"/>
+        </w:rPr>
+        <w:lastRenderedPageBreak/>
+        <w:t>Pruebas de Camino Básico:</w:t>
+      </w:r>
+    </w:p>
+    <w:p>
+      <w:pPr>
+        <w:jc w:val="both"/>
+        <w:rPr>
+          <w:sz w:val="24"/>
+        </w:rPr>
+      </w:pPr>
+      <w:r>
+        <w:rPr>
+          <w:sz w:val="24"/>
+        </w:rPr>
+        <w:t>Las pruebas de camino básico permiten al diseñador de casos de prueba</w:t>
+      </w:r>
+    </w:p>
+    <w:p>
+      <w:pPr>
+        <w:jc w:val="both"/>
+        <w:rPr>
+          <w:sz w:val="24"/>
+        </w:rPr>
+      </w:pPr>
+      <w:proofErr w:type="gramStart"/>
+      <w:r>
+        <w:rPr>
+          <w:sz w:val="24"/>
+        </w:rPr>
+        <w:t>obtener</w:t>
+      </w:r>
+      <w:proofErr w:type="gramEnd"/>
+      <w:r>
+        <w:rPr>
+          <w:sz w:val="24"/>
+        </w:rPr>
+        <w:t xml:space="preserve"> una medida de la complejidad lógica de un diseño procedimental y usar</w:t>
+      </w:r>
+    </w:p>
+    <w:p>
+      <w:pPr>
+        <w:jc w:val="both"/>
+        <w:rPr>
+          <w:sz w:val="24"/>
+        </w:rPr>
+      </w:pPr>
+      <w:proofErr w:type="gramStart"/>
+      <w:r>
+        <w:rPr>
+          <w:sz w:val="24"/>
+        </w:rPr>
+        <w:t>esa</w:t>
+      </w:r>
+      <w:proofErr w:type="gramEnd"/>
+      <w:r>
+        <w:rPr>
+          <w:sz w:val="24"/>
+        </w:rPr>
+        <w:t xml:space="preserve"> medida como guía para la definición de un conjunto básico de caminos de</w:t>
+      </w:r>
+    </w:p>
+    <w:p>
+      <w:pPr>
+        <w:jc w:val="both"/>
+        <w:rPr>
+          <w:sz w:val="24"/>
+        </w:rPr>
+      </w:pPr>
+      <w:proofErr w:type="gramStart"/>
+      <w:r>
+        <w:rPr>
+          <w:sz w:val="24"/>
+        </w:rPr>
+        <w:t>ejecución</w:t>
+      </w:r>
+      <w:proofErr w:type="gramEnd"/>
+      <w:r>
+        <w:rPr>
+          <w:sz w:val="24"/>
+        </w:rPr>
+        <w:t>. Los casos de prueba obtenidos del conjunto básico garantizan que</w:t>
+      </w:r>
+    </w:p>
+    <w:p>
+      <w:pPr>
+        <w:jc w:val="both"/>
+        <w:rPr>
+          <w:sz w:val="24"/>
+        </w:rPr>
+      </w:pPr>
+      <w:proofErr w:type="gramStart"/>
+      <w:r>
+        <w:rPr>
+          <w:sz w:val="24"/>
+        </w:rPr>
+        <w:t>durante</w:t>
+      </w:r>
+      <w:proofErr w:type="gramEnd"/>
+      <w:r>
+        <w:rPr>
+          <w:sz w:val="24"/>
+        </w:rPr>
+        <w:t xml:space="preserve"> la prueba se ejecuta por lo menos una vez cada sentencia del programa.</w:t>
+      </w:r>
     </w:p>
     <w:p>
       <w:pPr>
@@ -7979,6 +9669,7 @@
         <w:spacing w:before="100" w:beforeAutospacing="1" w:after="100" w:afterAutospacing="1" w:line="240" w:lineRule="auto"/>
         <w:jc w:val="both"/>
         <w:rPr>
+          <w:rStyle w:val="Hipervnculo"/>
           <w:sz w:val="24"/>
           <w:szCs w:val="24"/>
         </w:rPr>
@@ -7993,6 +9684,49 @@
           <w:t>http://xampp.uptodown.com/?EsetProtoscanCtx=a798f0</w:t>
         </w:r>
       </w:hyperlink>
+    </w:p>
+    <w:p>
+      <w:pPr>
+        <w:spacing w:before="100" w:beforeAutospacing="1" w:after="100" w:afterAutospacing="1" w:line="240" w:lineRule="auto"/>
+        <w:jc w:val="both"/>
+        <w:rPr>
+          <w:sz w:val="24"/>
+          <w:szCs w:val="24"/>
+        </w:rPr>
+      </w:pPr>
+      <w:r>
+        <w:rPr>
+          <w:sz w:val="24"/>
+          <w:szCs w:val="24"/>
+        </w:rPr>
+        <w:t>[2] Introducción a la Gestión de Software; Conferencia 2 – Aseguramiento de</w:t>
+      </w:r>
+    </w:p>
+    <w:p>
+      <w:pPr>
+        <w:spacing w:before="100" w:beforeAutospacing="1" w:after="100" w:afterAutospacing="1" w:line="240" w:lineRule="auto"/>
+        <w:jc w:val="both"/>
+        <w:rPr>
+          <w:sz w:val="24"/>
+          <w:szCs w:val="24"/>
+        </w:rPr>
+      </w:pPr>
+      <w:proofErr w:type="gramStart"/>
+      <w:r>
+        <w:rPr>
+          <w:sz w:val="24"/>
+          <w:szCs w:val="24"/>
+        </w:rPr>
+        <w:t>la</w:t>
+      </w:r>
+      <w:proofErr w:type="gramEnd"/>
+      <w:r>
+        <w:rPr>
+          <w:sz w:val="24"/>
+          <w:szCs w:val="24"/>
+        </w:rPr>
+        <w:t xml:space="preserve"> Calidad de Software.</w:t>
+      </w:r>
     </w:p>
     <w:p>
       <w:pPr>
@@ -8592,7 +10326,7 @@
   <w:abstractNum w:abstractNumId="4">
     <w:nsid w:val="1F7756BA"/>
     <w:multiLevelType w:val="hybridMultilevel"/>
-    <w:tmpl w:val="0BD8D11C"/>
+    <w:tmpl w:val="B1801224"/>
     <w:lvl w:ilvl="0" w:tplc="B1885E44">
       <w:start w:val="1"/>
       <w:numFmt w:val="decimal"/>
@@ -8606,14 +10340,16 @@
         <w:color w:val="00B050"/>
       </w:rPr>
     </w:lvl>
-    <w:lvl w:ilvl="1" w:tplc="0C0A0019" w:tentative="1">
-      <w:start w:val="1"/>
-      <w:numFmt w:val="lowerLetter"/>
-      <w:lvlText w:val="%2."/>
+    <w:lvl w:ilvl="1" w:tplc="717C2690">
+      <w:numFmt w:val="bullet"/>
+      <w:lvlText w:val=""/>
       <w:lvlJc w:val="left"/>
       <w:pPr>
         <w:ind w:left="1440" w:hanging="360"/>
       </w:pPr>
+      <w:rPr>
+        <w:rFonts w:ascii="Symbol" w:eastAsiaTheme="minorHAnsi" w:hAnsi="Symbol" w:cstheme="minorBidi" w:hint="default"/>
+      </w:rPr>
     </w:lvl>
     <w:lvl w:ilvl="2" w:tplc="0C0A001B" w:tentative="1">
       <w:start w:val="1"/>
@@ -9018,7 +10754,7 @@
   <w:abstractNum w:abstractNumId="8">
     <w:nsid w:val="4BDF7638"/>
     <w:multiLevelType w:val="hybridMultilevel"/>
-    <w:tmpl w:val="8244F05A"/>
+    <w:tmpl w:val="C060C8B0"/>
     <w:lvl w:ilvl="0" w:tplc="D530195A">
       <w:start w:val="1"/>
       <w:numFmt w:val="decimal"/>
@@ -9257,7 +10993,7 @@
   <w:abstractNum w:abstractNumId="10">
     <w:nsid w:val="5DD32612"/>
     <w:multiLevelType w:val="hybridMultilevel"/>
-    <w:tmpl w:val="63926A66"/>
+    <w:tmpl w:val="D788073E"/>
     <w:lvl w:ilvl="0" w:tplc="B1885E44">
       <w:start w:val="1"/>
       <w:numFmt w:val="decimal"/>
@@ -9647,6 +11383,96 @@
     </w:lvl>
   </w:abstractNum>
   <w:abstractNum w:abstractNumId="13">
+    <w:nsid w:val="662B4E2A"/>
+    <w:multiLevelType w:val="hybridMultilevel"/>
+    <w:tmpl w:val="6E5C206C"/>
+    <w:lvl w:ilvl="0" w:tplc="38048058">
+      <w:start w:val="1"/>
+      <w:numFmt w:val="decimal"/>
+      <w:lvlText w:val="%1."/>
+      <w:lvlJc w:val="left"/>
+      <w:pPr>
+        <w:ind w:left="720" w:hanging="360"/>
+      </w:pPr>
+      <w:rPr>
+        <w:rFonts w:hint="default"/>
+        <w:color w:val="00B050"/>
+      </w:rPr>
+    </w:lvl>
+    <w:lvl w:ilvl="1" w:tplc="0C0A0019" w:tentative="1">
+      <w:start w:val="1"/>
+      <w:numFmt w:val="lowerLetter"/>
+      <w:lvlText w:val="%2."/>
+      <w:lvlJc w:val="left"/>
+      <w:pPr>
+        <w:ind w:left="1440" w:hanging="360"/>
+      </w:pPr>
+    </w:lvl>
+    <w:lvl w:ilvl="2" w:tplc="0C0A001B" w:tentative="1">
+      <w:start w:val="1"/>
+      <w:numFmt w:val="lowerRoman"/>
+      <w:lvlText w:val="%3."/>
+      <w:lvlJc w:val="right"/>
+      <w:pPr>
+        <w:ind w:left="2160" w:hanging="180"/>
+      </w:pPr>
+    </w:lvl>
+    <w:lvl w:ilvl="3" w:tplc="0C0A000F" w:tentative="1">
+      <w:start w:val="1"/>
+      <w:numFmt w:val="decimal"/>
+      <w:lvlText w:val="%4."/>
+      <w:lvlJc w:val="left"/>
+      <w:pPr>
+        <w:ind w:left="2880" w:hanging="360"/>
+      </w:pPr>
+    </w:lvl>
+    <w:lvl w:ilvl="4" w:tplc="0C0A0019" w:tentative="1">
+      <w:start w:val="1"/>
+      <w:numFmt w:val="lowerLetter"/>
+      <w:lvlText w:val="%5."/>
+      <w:lvlJc w:val="left"/>
+      <w:pPr>
+        <w:ind w:left="3600" w:hanging="360"/>
+      </w:pPr>
+    </w:lvl>
+    <w:lvl w:ilvl="5" w:tplc="0C0A001B" w:tentative="1">
+      <w:start w:val="1"/>
+      <w:numFmt w:val="lowerRoman"/>
+      <w:lvlText w:val="%6."/>
+      <w:lvlJc w:val="right"/>
+      <w:pPr>
+        <w:ind w:left="4320" w:hanging="180"/>
+      </w:pPr>
+    </w:lvl>
+    <w:lvl w:ilvl="6" w:tplc="0C0A000F" w:tentative="1">
+      <w:start w:val="1"/>
+      <w:numFmt w:val="decimal"/>
+      <w:lvlText w:val="%7."/>
+      <w:lvlJc w:val="left"/>
+      <w:pPr>
+        <w:ind w:left="5040" w:hanging="360"/>
+      </w:pPr>
+    </w:lvl>
+    <w:lvl w:ilvl="7" w:tplc="0C0A0019" w:tentative="1">
+      <w:start w:val="1"/>
+      <w:numFmt w:val="lowerLetter"/>
+      <w:lvlText w:val="%8."/>
+      <w:lvlJc w:val="left"/>
+      <w:pPr>
+        <w:ind w:left="5760" w:hanging="360"/>
+      </w:pPr>
+    </w:lvl>
+    <w:lvl w:ilvl="8" w:tplc="0C0A001B" w:tentative="1">
+      <w:start w:val="1"/>
+      <w:numFmt w:val="lowerRoman"/>
+      <w:lvlText w:val="%9."/>
+      <w:lvlJc w:val="right"/>
+      <w:pPr>
+        <w:ind w:left="6480" w:hanging="180"/>
+      </w:pPr>
+    </w:lvl>
+  </w:abstractNum>
+  <w:abstractNum w:abstractNumId="14">
     <w:nsid w:val="703C0F67"/>
     <w:multiLevelType w:val="hybridMultilevel"/>
     <w:tmpl w:val="D74E4718"/>
@@ -9751,7 +11577,7 @@
     <w:abstractNumId w:val="0"/>
   </w:num>
   <w:num w:numId="6">
-    <w:abstractNumId w:val="13"/>
+    <w:abstractNumId w:val="14"/>
   </w:num>
   <w:num w:numId="7">
     <w:abstractNumId w:val="5"/>
@@ -9776,6 +11602,9 @@
   </w:num>
   <w:num w:numId="14">
     <w:abstractNumId w:val="10"/>
+  </w:num>
+  <w:num w:numId="15">
+    <w:abstractNumId w:val="13"/>
   </w:num>
 </w:numbering>
 </file>
@@ -10032,6 +11861,26 @@
       <w:i/>
       <w:iCs/>
       <w:color w:val="00B050" w:themeColor="accent1"/>
+    </w:rPr>
+  </w:style>
+  <w:style w:type="paragraph" w:styleId="Ttulo5">
+    <w:name w:val="heading 5"/>
+    <w:basedOn w:val="Normal"/>
+    <w:next w:val="Normal"/>
+    <w:link w:val="Ttulo5Car"/>
+    <w:uiPriority w:val="9"/>
+    <w:unhideWhenUsed/>
+    <w:qFormat/>
+    <w:rsid w:val="00F05AFD"/>
+    <w:pPr>
+      <w:keepNext/>
+      <w:keepLines/>
+      <w:spacing w:before="200" w:after="0"/>
+      <w:outlineLvl w:val="4"/>
+    </w:pPr>
+    <w:rPr>
+      <w:rFonts w:asciiTheme="majorHAnsi" w:eastAsiaTheme="majorEastAsia" w:hAnsiTheme="majorHAnsi" w:cstheme="majorBidi"/>
+      <w:color w:val="005727" w:themeColor="accent1" w:themeShade="7F"/>
     </w:rPr>
   </w:style>
   <w:style w:type="character" w:default="1" w:styleId="Fuentedeprrafopredeter">
@@ -10369,6 +12218,17 @@
       <w:color w:val="00B050" w:themeColor="accent1"/>
     </w:rPr>
   </w:style>
+  <w:style w:type="character" w:customStyle="1" w:styleId="Ttulo5Car">
+    <w:name w:val="Título 5 Car"/>
+    <w:basedOn w:val="Fuentedeprrafopredeter"/>
+    <w:link w:val="Ttulo5"/>
+    <w:uiPriority w:val="9"/>
+    <w:rsid w:val="00F05AFD"/>
+    <w:rPr>
+      <w:rFonts w:asciiTheme="majorHAnsi" w:eastAsiaTheme="majorEastAsia" w:hAnsiTheme="majorHAnsi" w:cstheme="majorBidi"/>
+      <w:color w:val="005727" w:themeColor="accent1" w:themeShade="7F"/>
+    </w:rPr>
+  </w:style>
 </w:styles>
 </file>
 
@@ -10624,6 +12484,26 @@
       <w:i/>
       <w:iCs/>
       <w:color w:val="00B050" w:themeColor="accent1"/>
+    </w:rPr>
+  </w:style>
+  <w:style w:type="paragraph" w:styleId="Ttulo5">
+    <w:name w:val="heading 5"/>
+    <w:basedOn w:val="Normal"/>
+    <w:next w:val="Normal"/>
+    <w:link w:val="Ttulo5Car"/>
+    <w:uiPriority w:val="9"/>
+    <w:unhideWhenUsed/>
+    <w:qFormat/>
+    <w:rsid w:val="00F05AFD"/>
+    <w:pPr>
+      <w:keepNext/>
+      <w:keepLines/>
+      <w:spacing w:before="200" w:after="0"/>
+      <w:outlineLvl w:val="4"/>
+    </w:pPr>
+    <w:rPr>
+      <w:rFonts w:asciiTheme="majorHAnsi" w:eastAsiaTheme="majorEastAsia" w:hAnsiTheme="majorHAnsi" w:cstheme="majorBidi"/>
+      <w:color w:val="005727" w:themeColor="accent1" w:themeShade="7F"/>
     </w:rPr>
   </w:style>
   <w:style w:type="character" w:default="1" w:styleId="Fuentedeprrafopredeter">
@@ -10961,6 +12841,17 @@
       <w:color w:val="00B050" w:themeColor="accent1"/>
     </w:rPr>
   </w:style>
+  <w:style w:type="character" w:customStyle="1" w:styleId="Ttulo5Car">
+    <w:name w:val="Título 5 Car"/>
+    <w:basedOn w:val="Fuentedeprrafopredeter"/>
+    <w:link w:val="Ttulo5"/>
+    <w:uiPriority w:val="9"/>
+    <w:rsid w:val="00F05AFD"/>
+    <w:rPr>
+      <w:rFonts w:asciiTheme="majorHAnsi" w:eastAsiaTheme="majorEastAsia" w:hAnsiTheme="majorHAnsi" w:cstheme="majorBidi"/>
+      <w:color w:val="005727" w:themeColor="accent1" w:themeShade="7F"/>
+    </w:rPr>
+  </w:style>
 </w:styles>
 </file>
 
@@ -11254,7 +13145,7 @@
 </file>
 
 <file path=customXml/itemProps1.xml><?xml version="1.0" encoding="utf-8"?>
-<ds:datastoreItem xmlns:ds="http://schemas.openxmlformats.org/officeDocument/2006/customXml" ds:itemID="{A66CDCDC-801F-4830-AAB7-4E2BFCBBA6CB}">
+<ds:datastoreItem xmlns:ds="http://schemas.openxmlformats.org/officeDocument/2006/customXml" ds:itemID="{E3E8DC49-89AB-4748-BCCF-A4B506E9BF21}">
   <ds:schemaRefs>
     <ds:schemaRef ds:uri="http://schemas.openxmlformats.org/officeDocument/2006/bibliography"/>
   </ds:schemaRefs>

</xml_diff>

<commit_message>
anadi las recomendacions, redacte las conclusiones
</commit_message>
<xml_diff>
--- a/docs/Trabajo.docx
+++ b/docs/Trabajo.docx
@@ -836,6 +836,7 @@
       </w:pPr>
       <w:bookmarkStart w:id="0" w:name="_Toc436129452"/>
       <w:bookmarkStart w:id="1" w:name="_Toc436928956"/>
+      <w:bookmarkStart w:id="2" w:name="_Toc437021988"/>
       <w:proofErr w:type="spellStart"/>
       <w:r>
         <w:rPr>
@@ -857,6 +858,7 @@
       </w:r>
       <w:bookmarkEnd w:id="0"/>
       <w:bookmarkEnd w:id="1"/>
+      <w:bookmarkEnd w:id="2"/>
     </w:p>
     <w:p>
       <w:r>
@@ -940,7 +942,7 @@
             </w:rPr>
             <w:fldChar w:fldCharType="separate"/>
           </w:r>
-          <w:hyperlink w:anchor="_Toc436928957" w:history="1">
+          <w:hyperlink w:anchor="_Toc437021989" w:history="1">
             <w:r>
               <w:rPr>
                 <w:rStyle w:val="Hipervnculo"/>
@@ -971,7 +973,7 @@
                 <w:webHidden/>
                 <w:sz w:val="24"/>
               </w:rPr>
-              <w:instrText xml:space="preserve"> PAGEREF _Toc436928957 \h </w:instrText>
+              <w:instrText xml:space="preserve"> PAGEREF _Toc437021989 \h </w:instrText>
             </w:r>
             <w:r>
               <w:rPr>
@@ -1019,7 +1021,7 @@
               <w:lang w:eastAsia="es-ES"/>
             </w:rPr>
           </w:pPr>
-          <w:hyperlink w:anchor="_Toc436928958" w:history="1">
+          <w:hyperlink w:anchor="_Toc437021990" w:history="1">
             <w:r>
               <w:rPr>
                 <w:rStyle w:val="Hipervnculo"/>
@@ -1050,7 +1052,7 @@
                 <w:webHidden/>
                 <w:sz w:val="24"/>
               </w:rPr>
-              <w:instrText xml:space="preserve"> PAGEREF _Toc436928958 \h </w:instrText>
+              <w:instrText xml:space="preserve"> PAGEREF _Toc437021990 \h </w:instrText>
             </w:r>
             <w:r>
               <w:rPr>
@@ -1098,7 +1100,7 @@
               <w:lang w:eastAsia="es-ES"/>
             </w:rPr>
           </w:pPr>
-          <w:hyperlink w:anchor="_Toc436928959" w:history="1">
+          <w:hyperlink w:anchor="_Toc437021991" w:history="1">
             <w:r>
               <w:rPr>
                 <w:rStyle w:val="Hipervnculo"/>
@@ -1129,7 +1131,7 @@
                 <w:webHidden/>
                 <w:sz w:val="24"/>
               </w:rPr>
-              <w:instrText xml:space="preserve"> PAGEREF _Toc436928959 \h </w:instrText>
+              <w:instrText xml:space="preserve"> PAGEREF _Toc437021991 \h </w:instrText>
             </w:r>
             <w:r>
               <w:rPr>
@@ -1177,7 +1179,7 @@
               <w:lang w:eastAsia="es-ES"/>
             </w:rPr>
           </w:pPr>
-          <w:hyperlink w:anchor="_Toc436928960" w:history="1">
+          <w:hyperlink w:anchor="_Toc437021992" w:history="1">
             <w:r>
               <w:rPr>
                 <w:rStyle w:val="Hipervnculo"/>
@@ -1208,7 +1210,7 @@
                 <w:webHidden/>
                 <w:sz w:val="24"/>
               </w:rPr>
-              <w:instrText xml:space="preserve"> PAGEREF _Toc436928960 \h </w:instrText>
+              <w:instrText xml:space="preserve"> PAGEREF _Toc437021992 \h </w:instrText>
             </w:r>
             <w:r>
               <w:rPr>
@@ -1256,7 +1258,7 @@
               <w:lang w:eastAsia="es-ES"/>
             </w:rPr>
           </w:pPr>
-          <w:hyperlink w:anchor="_Toc436928961" w:history="1">
+          <w:hyperlink w:anchor="_Toc437021993" w:history="1">
             <w:r>
               <w:rPr>
                 <w:rStyle w:val="Hipervnculo"/>
@@ -1287,7 +1289,7 @@
                 <w:webHidden/>
                 <w:sz w:val="24"/>
               </w:rPr>
-              <w:instrText xml:space="preserve"> PAGEREF _Toc436928961 \h </w:instrText>
+              <w:instrText xml:space="preserve"> PAGEREF _Toc437021993 \h </w:instrText>
             </w:r>
             <w:r>
               <w:rPr>
@@ -1335,7 +1337,7 @@
               <w:lang w:eastAsia="es-ES"/>
             </w:rPr>
           </w:pPr>
-          <w:hyperlink w:anchor="_Toc436928962" w:history="1">
+          <w:hyperlink w:anchor="_Toc437021994" w:history="1">
             <w:r>
               <w:rPr>
                 <w:rStyle w:val="Hipervnculo"/>
@@ -1368,7 +1370,7 @@
                 <w:webHidden/>
                 <w:sz w:val="24"/>
               </w:rPr>
-              <w:instrText xml:space="preserve"> PAGEREF _Toc436928962 \h </w:instrText>
+              <w:instrText xml:space="preserve"> PAGEREF _Toc437021994 \h </w:instrText>
             </w:r>
             <w:r>
               <w:rPr>
@@ -1416,7 +1418,7 @@
               <w:lang w:eastAsia="es-ES"/>
             </w:rPr>
           </w:pPr>
-          <w:hyperlink w:anchor="_Toc436928963" w:history="1">
+          <w:hyperlink w:anchor="_Toc437021995" w:history="1">
             <w:r>
               <w:rPr>
                 <w:rStyle w:val="Hipervnculo"/>
@@ -1447,7 +1449,7 @@
                 <w:webHidden/>
                 <w:sz w:val="24"/>
               </w:rPr>
-              <w:instrText xml:space="preserve"> PAGEREF _Toc436928963 \h </w:instrText>
+              <w:instrText xml:space="preserve"> PAGEREF _Toc437021995 \h </w:instrText>
             </w:r>
             <w:r>
               <w:rPr>
@@ -1495,7 +1497,7 @@
               <w:lang w:eastAsia="es-ES"/>
             </w:rPr>
           </w:pPr>
-          <w:hyperlink w:anchor="_Toc436928964" w:history="1">
+          <w:hyperlink w:anchor="_Toc437021996" w:history="1">
             <w:r>
               <w:rPr>
                 <w:rStyle w:val="Hipervnculo"/>
@@ -1526,7 +1528,7 @@
                 <w:webHidden/>
                 <w:sz w:val="24"/>
               </w:rPr>
-              <w:instrText xml:space="preserve"> PAGEREF _Toc436928964 \h </w:instrText>
+              <w:instrText xml:space="preserve"> PAGEREF _Toc437021996 \h </w:instrText>
             </w:r>
             <w:r>
               <w:rPr>
@@ -1574,7 +1576,7 @@
               <w:lang w:eastAsia="es-ES"/>
             </w:rPr>
           </w:pPr>
-          <w:hyperlink w:anchor="_Toc436928965" w:history="1">
+          <w:hyperlink w:anchor="_Toc437021997" w:history="1">
             <w:r>
               <w:rPr>
                 <w:rStyle w:val="Hipervnculo"/>
@@ -1605,7 +1607,86 @@
                 <w:webHidden/>
                 <w:sz w:val="24"/>
               </w:rPr>
-              <w:instrText xml:space="preserve"> PAGEREF _Toc436928965 \h </w:instrText>
+              <w:instrText xml:space="preserve"> PAGEREF _Toc437021997 \h </w:instrText>
+            </w:r>
+            <w:r>
+              <w:rPr>
+                <w:noProof/>
+                <w:webHidden/>
+                <w:sz w:val="24"/>
+              </w:rPr>
+            </w:r>
+            <w:r>
+              <w:rPr>
+                <w:noProof/>
+                <w:webHidden/>
+                <w:sz w:val="24"/>
+              </w:rPr>
+              <w:fldChar w:fldCharType="separate"/>
+            </w:r>
+            <w:r>
+              <w:rPr>
+                <w:noProof/>
+                <w:webHidden/>
+                <w:sz w:val="24"/>
+              </w:rPr>
+              <w:t>10</w:t>
+            </w:r>
+            <w:r>
+              <w:rPr>
+                <w:noProof/>
+                <w:webHidden/>
+                <w:sz w:val="24"/>
+              </w:rPr>
+              <w:fldChar w:fldCharType="end"/>
+            </w:r>
+          </w:hyperlink>
+        </w:p>
+        <w:p>
+          <w:pPr>
+            <w:pStyle w:val="TDC3"/>
+            <w:tabs>
+              <w:tab w:val="right" w:leader="dot" w:pos="9628"/>
+            </w:tabs>
+            <w:rPr>
+              <w:rFonts w:eastAsiaTheme="minorEastAsia"/>
+              <w:noProof/>
+              <w:sz w:val="24"/>
+              <w:lang w:eastAsia="es-ES"/>
+            </w:rPr>
+          </w:pPr>
+          <w:hyperlink w:anchor="_Toc437021998" w:history="1">
+            <w:r>
+              <w:rPr>
+                <w:rStyle w:val="Hipervnculo"/>
+                <w:noProof/>
+                <w:sz w:val="24"/>
+              </w:rPr>
+              <w:t>jQuery2</w:t>
+            </w:r>
+            <w:r>
+              <w:rPr>
+                <w:noProof/>
+                <w:webHidden/>
+                <w:sz w:val="24"/>
+              </w:rPr>
+              <w:tab/>
+            </w:r>
+            <w:r>
+              <w:rPr>
+                <w:noProof/>
+                <w:webHidden/>
+                <w:sz w:val="24"/>
+              </w:rPr>
+              <w:fldChar w:fldCharType="begin"/>
+            </w:r>
+            <w:r>
+              <w:rPr>
+                <w:noProof/>
+                <w:webHidden/>
+                <w:sz w:val="24"/>
+              </w:rPr>
+              <w:instrText xml:space="preserve"> PAGEREF _Toc437021998 \h </w:instrText>
             </w:r>
             <w:r>
               <w:rPr>
@@ -1653,7 +1734,7 @@
               <w:lang w:eastAsia="es-ES"/>
             </w:rPr>
           </w:pPr>
-          <w:hyperlink w:anchor="_Toc436928966" w:history="1">
+          <w:hyperlink w:anchor="_Toc437021999" w:history="1">
             <w:r>
               <w:rPr>
                 <w:rStyle w:val="Hipervnculo"/>
@@ -1684,7 +1765,7 @@
                 <w:webHidden/>
                 <w:sz w:val="24"/>
               </w:rPr>
-              <w:instrText xml:space="preserve"> PAGEREF _Toc436928966 \h </w:instrText>
+              <w:instrText xml:space="preserve"> PAGEREF _Toc437021999 \h </w:instrText>
             </w:r>
             <w:r>
               <w:rPr>
@@ -1708,6 +1789,480 @@
                 <w:sz w:val="24"/>
               </w:rPr>
               <w:t>11</w:t>
+            </w:r>
+            <w:r>
+              <w:rPr>
+                <w:noProof/>
+                <w:webHidden/>
+                <w:sz w:val="24"/>
+              </w:rPr>
+              <w:fldChar w:fldCharType="end"/>
+            </w:r>
+          </w:hyperlink>
+        </w:p>
+        <w:p>
+          <w:pPr>
+            <w:pStyle w:val="TDC2"/>
+            <w:tabs>
+              <w:tab w:val="right" w:leader="dot" w:pos="9628"/>
+            </w:tabs>
+            <w:rPr>
+              <w:rFonts w:eastAsiaTheme="minorEastAsia"/>
+              <w:noProof/>
+              <w:sz w:val="24"/>
+              <w:lang w:eastAsia="es-ES"/>
+            </w:rPr>
+          </w:pPr>
+          <w:hyperlink w:anchor="_Toc437022000" w:history="1">
+            <w:r>
+              <w:rPr>
+                <w:rStyle w:val="Hipervnculo"/>
+                <w:noProof/>
+                <w:sz w:val="24"/>
+              </w:rPr>
+              <w:t>Ingeniería de Software</w:t>
+            </w:r>
+            <w:r>
+              <w:rPr>
+                <w:noProof/>
+                <w:webHidden/>
+                <w:sz w:val="24"/>
+              </w:rPr>
+              <w:tab/>
+            </w:r>
+            <w:r>
+              <w:rPr>
+                <w:noProof/>
+                <w:webHidden/>
+                <w:sz w:val="24"/>
+              </w:rPr>
+              <w:fldChar w:fldCharType="begin"/>
+            </w:r>
+            <w:r>
+              <w:rPr>
+                <w:noProof/>
+                <w:webHidden/>
+                <w:sz w:val="24"/>
+              </w:rPr>
+              <w:instrText xml:space="preserve"> PAGEREF _Toc437022000 \h </w:instrText>
+            </w:r>
+            <w:r>
+              <w:rPr>
+                <w:noProof/>
+                <w:webHidden/>
+                <w:sz w:val="24"/>
+              </w:rPr>
+            </w:r>
+            <w:r>
+              <w:rPr>
+                <w:noProof/>
+                <w:webHidden/>
+                <w:sz w:val="24"/>
+              </w:rPr>
+              <w:fldChar w:fldCharType="separate"/>
+            </w:r>
+            <w:r>
+              <w:rPr>
+                <w:noProof/>
+                <w:webHidden/>
+                <w:sz w:val="24"/>
+              </w:rPr>
+              <w:t>11</w:t>
+            </w:r>
+            <w:r>
+              <w:rPr>
+                <w:noProof/>
+                <w:webHidden/>
+                <w:sz w:val="24"/>
+              </w:rPr>
+              <w:fldChar w:fldCharType="end"/>
+            </w:r>
+          </w:hyperlink>
+        </w:p>
+        <w:p>
+          <w:pPr>
+            <w:pStyle w:val="TDC3"/>
+            <w:tabs>
+              <w:tab w:val="right" w:leader="dot" w:pos="9628"/>
+            </w:tabs>
+            <w:rPr>
+              <w:rFonts w:eastAsiaTheme="minorEastAsia"/>
+              <w:noProof/>
+              <w:sz w:val="24"/>
+              <w:lang w:eastAsia="es-ES"/>
+            </w:rPr>
+          </w:pPr>
+          <w:hyperlink w:anchor="_Toc437022001" w:history="1">
+            <w:r>
+              <w:rPr>
+                <w:rStyle w:val="Hipervnculo"/>
+                <w:noProof/>
+                <w:sz w:val="24"/>
+              </w:rPr>
+              <w:t>Requerimientos funcionales:</w:t>
+            </w:r>
+            <w:r>
+              <w:rPr>
+                <w:noProof/>
+                <w:webHidden/>
+                <w:sz w:val="24"/>
+              </w:rPr>
+              <w:tab/>
+            </w:r>
+            <w:r>
+              <w:rPr>
+                <w:noProof/>
+                <w:webHidden/>
+                <w:sz w:val="24"/>
+              </w:rPr>
+              <w:fldChar w:fldCharType="begin"/>
+            </w:r>
+            <w:r>
+              <w:rPr>
+                <w:noProof/>
+                <w:webHidden/>
+                <w:sz w:val="24"/>
+              </w:rPr>
+              <w:instrText xml:space="preserve"> PAGEREF _Toc437022001 \h </w:instrText>
+            </w:r>
+            <w:r>
+              <w:rPr>
+                <w:noProof/>
+                <w:webHidden/>
+                <w:sz w:val="24"/>
+              </w:rPr>
+            </w:r>
+            <w:r>
+              <w:rPr>
+                <w:noProof/>
+                <w:webHidden/>
+                <w:sz w:val="24"/>
+              </w:rPr>
+              <w:fldChar w:fldCharType="separate"/>
+            </w:r>
+            <w:r>
+              <w:rPr>
+                <w:noProof/>
+                <w:webHidden/>
+                <w:sz w:val="24"/>
+              </w:rPr>
+              <w:t>11</w:t>
+            </w:r>
+            <w:r>
+              <w:rPr>
+                <w:noProof/>
+                <w:webHidden/>
+                <w:sz w:val="24"/>
+              </w:rPr>
+              <w:fldChar w:fldCharType="end"/>
+            </w:r>
+          </w:hyperlink>
+        </w:p>
+        <w:p>
+          <w:pPr>
+            <w:pStyle w:val="TDC3"/>
+            <w:tabs>
+              <w:tab w:val="right" w:leader="dot" w:pos="9628"/>
+            </w:tabs>
+            <w:rPr>
+              <w:rFonts w:eastAsiaTheme="minorEastAsia"/>
+              <w:noProof/>
+              <w:sz w:val="24"/>
+              <w:lang w:eastAsia="es-ES"/>
+            </w:rPr>
+          </w:pPr>
+          <w:hyperlink w:anchor="_Toc437022002" w:history="1">
+            <w:r>
+              <w:rPr>
+                <w:rStyle w:val="Hipervnculo"/>
+                <w:noProof/>
+                <w:sz w:val="24"/>
+              </w:rPr>
+              <w:t>1. Casos de uso</w:t>
+            </w:r>
+            <w:r>
+              <w:rPr>
+                <w:noProof/>
+                <w:webHidden/>
+                <w:sz w:val="24"/>
+              </w:rPr>
+              <w:tab/>
+            </w:r>
+            <w:r>
+              <w:rPr>
+                <w:noProof/>
+                <w:webHidden/>
+                <w:sz w:val="24"/>
+              </w:rPr>
+              <w:fldChar w:fldCharType="begin"/>
+            </w:r>
+            <w:r>
+              <w:rPr>
+                <w:noProof/>
+                <w:webHidden/>
+                <w:sz w:val="24"/>
+              </w:rPr>
+              <w:instrText xml:space="preserve"> PAGEREF _Toc437022002 \h </w:instrText>
+            </w:r>
+            <w:r>
+              <w:rPr>
+                <w:noProof/>
+                <w:webHidden/>
+                <w:sz w:val="24"/>
+              </w:rPr>
+            </w:r>
+            <w:r>
+              <w:rPr>
+                <w:noProof/>
+                <w:webHidden/>
+                <w:sz w:val="24"/>
+              </w:rPr>
+              <w:fldChar w:fldCharType="separate"/>
+            </w:r>
+            <w:r>
+              <w:rPr>
+                <w:noProof/>
+                <w:webHidden/>
+                <w:sz w:val="24"/>
+              </w:rPr>
+              <w:t>11</w:t>
+            </w:r>
+            <w:r>
+              <w:rPr>
+                <w:noProof/>
+                <w:webHidden/>
+                <w:sz w:val="24"/>
+              </w:rPr>
+              <w:fldChar w:fldCharType="end"/>
+            </w:r>
+          </w:hyperlink>
+        </w:p>
+        <w:p>
+          <w:pPr>
+            <w:pStyle w:val="TDC3"/>
+            <w:tabs>
+              <w:tab w:val="right" w:leader="dot" w:pos="9628"/>
+            </w:tabs>
+            <w:rPr>
+              <w:rFonts w:eastAsiaTheme="minorEastAsia"/>
+              <w:noProof/>
+              <w:sz w:val="24"/>
+              <w:lang w:eastAsia="es-ES"/>
+            </w:rPr>
+          </w:pPr>
+          <w:hyperlink w:anchor="_Toc437022003" w:history="1">
+            <w:r>
+              <w:rPr>
+                <w:rStyle w:val="Hipervnculo"/>
+                <w:noProof/>
+                <w:sz w:val="24"/>
+              </w:rPr>
+              <w:t>2. UML</w:t>
+            </w:r>
+            <w:r>
+              <w:rPr>
+                <w:noProof/>
+                <w:webHidden/>
+                <w:sz w:val="24"/>
+              </w:rPr>
+              <w:tab/>
+            </w:r>
+            <w:r>
+              <w:rPr>
+                <w:noProof/>
+                <w:webHidden/>
+                <w:sz w:val="24"/>
+              </w:rPr>
+              <w:fldChar w:fldCharType="begin"/>
+            </w:r>
+            <w:r>
+              <w:rPr>
+                <w:noProof/>
+                <w:webHidden/>
+                <w:sz w:val="24"/>
+              </w:rPr>
+              <w:instrText xml:space="preserve"> PAGEREF _Toc437022003 \h </w:instrText>
+            </w:r>
+            <w:r>
+              <w:rPr>
+                <w:noProof/>
+                <w:webHidden/>
+                <w:sz w:val="24"/>
+              </w:rPr>
+            </w:r>
+            <w:r>
+              <w:rPr>
+                <w:noProof/>
+                <w:webHidden/>
+                <w:sz w:val="24"/>
+              </w:rPr>
+              <w:fldChar w:fldCharType="separate"/>
+            </w:r>
+            <w:r>
+              <w:rPr>
+                <w:noProof/>
+                <w:webHidden/>
+                <w:sz w:val="24"/>
+              </w:rPr>
+              <w:t>12</w:t>
+            </w:r>
+            <w:r>
+              <w:rPr>
+                <w:noProof/>
+                <w:webHidden/>
+                <w:sz w:val="24"/>
+              </w:rPr>
+              <w:fldChar w:fldCharType="end"/>
+            </w:r>
+          </w:hyperlink>
+        </w:p>
+        <w:p>
+          <w:pPr>
+            <w:pStyle w:val="TDC3"/>
+            <w:tabs>
+              <w:tab w:val="right" w:leader="dot" w:pos="9628"/>
+            </w:tabs>
+            <w:rPr>
+              <w:rFonts w:eastAsiaTheme="minorEastAsia"/>
+              <w:noProof/>
+              <w:sz w:val="24"/>
+              <w:lang w:eastAsia="es-ES"/>
+            </w:rPr>
+          </w:pPr>
+          <w:hyperlink w:anchor="_Toc437022004" w:history="1">
+            <w:r>
+              <w:rPr>
+                <w:rStyle w:val="Hipervnculo"/>
+                <w:noProof/>
+                <w:sz w:val="24"/>
+              </w:rPr>
+              <w:t>3. Organización del trabajo:</w:t>
+            </w:r>
+            <w:r>
+              <w:rPr>
+                <w:noProof/>
+                <w:webHidden/>
+                <w:sz w:val="24"/>
+              </w:rPr>
+              <w:tab/>
+            </w:r>
+            <w:r>
+              <w:rPr>
+                <w:noProof/>
+                <w:webHidden/>
+                <w:sz w:val="24"/>
+              </w:rPr>
+              <w:fldChar w:fldCharType="begin"/>
+            </w:r>
+            <w:r>
+              <w:rPr>
+                <w:noProof/>
+                <w:webHidden/>
+                <w:sz w:val="24"/>
+              </w:rPr>
+              <w:instrText xml:space="preserve"> PAGEREF _Toc437022004 \h </w:instrText>
+            </w:r>
+            <w:r>
+              <w:rPr>
+                <w:noProof/>
+                <w:webHidden/>
+                <w:sz w:val="24"/>
+              </w:rPr>
+            </w:r>
+            <w:r>
+              <w:rPr>
+                <w:noProof/>
+                <w:webHidden/>
+                <w:sz w:val="24"/>
+              </w:rPr>
+              <w:fldChar w:fldCharType="separate"/>
+            </w:r>
+            <w:r>
+              <w:rPr>
+                <w:noProof/>
+                <w:webHidden/>
+                <w:sz w:val="24"/>
+              </w:rPr>
+              <w:t>12</w:t>
+            </w:r>
+            <w:r>
+              <w:rPr>
+                <w:noProof/>
+                <w:webHidden/>
+                <w:sz w:val="24"/>
+              </w:rPr>
+              <w:fldChar w:fldCharType="end"/>
+            </w:r>
+          </w:hyperlink>
+        </w:p>
+        <w:p>
+          <w:pPr>
+            <w:pStyle w:val="TDC3"/>
+            <w:tabs>
+              <w:tab w:val="right" w:leader="dot" w:pos="9628"/>
+            </w:tabs>
+            <w:rPr>
+              <w:rFonts w:eastAsiaTheme="minorEastAsia"/>
+              <w:noProof/>
+              <w:sz w:val="24"/>
+              <w:lang w:eastAsia="es-ES"/>
+            </w:rPr>
+          </w:pPr>
+          <w:hyperlink w:anchor="_Toc437022005" w:history="1">
+            <w:r>
+              <w:rPr>
+                <w:rStyle w:val="Hipervnculo"/>
+                <w:noProof/>
+                <w:sz w:val="24"/>
+              </w:rPr>
+              <w:t>4. Aseguramiento de la calidad</w:t>
+            </w:r>
+            <w:r>
+              <w:rPr>
+                <w:noProof/>
+                <w:webHidden/>
+                <w:sz w:val="24"/>
+              </w:rPr>
+              <w:tab/>
+            </w:r>
+            <w:r>
+              <w:rPr>
+                <w:noProof/>
+                <w:webHidden/>
+                <w:sz w:val="24"/>
+              </w:rPr>
+              <w:fldChar w:fldCharType="begin"/>
+            </w:r>
+            <w:r>
+              <w:rPr>
+                <w:noProof/>
+                <w:webHidden/>
+                <w:sz w:val="24"/>
+              </w:rPr>
+              <w:instrText xml:space="preserve"> PAGEREF _Toc437022005 \h </w:instrText>
+            </w:r>
+            <w:r>
+              <w:rPr>
+                <w:noProof/>
+                <w:webHidden/>
+                <w:sz w:val="24"/>
+              </w:rPr>
+            </w:r>
+            <w:r>
+              <w:rPr>
+                <w:noProof/>
+                <w:webHidden/>
+                <w:sz w:val="24"/>
+              </w:rPr>
+              <w:fldChar w:fldCharType="separate"/>
+            </w:r>
+            <w:r>
+              <w:rPr>
+                <w:noProof/>
+                <w:webHidden/>
+                <w:sz w:val="24"/>
+              </w:rPr>
+              <w:t>12</w:t>
             </w:r>
             <w:r>
               <w:rPr>
@@ -1732,7 +2287,7 @@
               <w:lang w:eastAsia="es-ES"/>
             </w:rPr>
           </w:pPr>
-          <w:hyperlink w:anchor="_Toc436928967" w:history="1">
+          <w:hyperlink w:anchor="_Toc437022006" w:history="1">
             <w:r>
               <w:rPr>
                 <w:rStyle w:val="Hipervnculo"/>
@@ -1763,7 +2318,7 @@
                 <w:webHidden/>
                 <w:sz w:val="24"/>
               </w:rPr>
-              <w:instrText xml:space="preserve"> PAGEREF _Toc436928967 \h </w:instrText>
+              <w:instrText xml:space="preserve"> PAGEREF _Toc437022006 \h </w:instrText>
             </w:r>
             <w:r>
               <w:rPr>
@@ -1786,7 +2341,7 @@
                 <w:webHidden/>
                 <w:sz w:val="24"/>
               </w:rPr>
-              <w:t>12</w:t>
+              <w:t>16</w:t>
             </w:r>
             <w:r>
               <w:rPr>
@@ -1811,7 +2366,7 @@
               <w:lang w:eastAsia="es-ES"/>
             </w:rPr>
           </w:pPr>
-          <w:hyperlink w:anchor="_Toc436928968" w:history="1">
+          <w:hyperlink w:anchor="_Toc437022007" w:history="1">
             <w:r>
               <w:rPr>
                 <w:rStyle w:val="Hipervnculo"/>
@@ -1842,7 +2397,7 @@
                 <w:webHidden/>
                 <w:sz w:val="24"/>
               </w:rPr>
-              <w:instrText xml:space="preserve"> PAGEREF _Toc436928968 \h </w:instrText>
+              <w:instrText xml:space="preserve"> PAGEREF _Toc437022007 \h </w:instrText>
             </w:r>
             <w:r>
               <w:rPr>
@@ -1865,7 +2420,7 @@
                 <w:webHidden/>
                 <w:sz w:val="24"/>
               </w:rPr>
-              <w:t>13</w:t>
+              <w:t>17</w:t>
             </w:r>
             <w:r>
               <w:rPr>
@@ -1908,7 +2463,7 @@
       <w:r>
         <w:br w:type="page"/>
       </w:r>
-      <w:bookmarkStart w:id="2" w:name="_Toc436928957"/>
+      <w:bookmarkStart w:id="3" w:name="_Toc437021989"/>
       <w:r>
         <w:rPr>
           <w:rFonts w:asciiTheme="minorHAnsi" w:hAnsiTheme="minorHAnsi"/>
@@ -1918,7 +2473,7 @@
         <w:lastRenderedPageBreak/>
         <w:t>Introducción</w:t>
       </w:r>
-      <w:bookmarkEnd w:id="2"/>
+      <w:bookmarkEnd w:id="3"/>
     </w:p>
     <w:p>
       <w:pPr>
@@ -4250,7 +4805,7 @@
           <w:szCs w:val="40"/>
         </w:rPr>
       </w:pPr>
-      <w:bookmarkStart w:id="3" w:name="_Toc436928958"/>
+      <w:bookmarkStart w:id="4" w:name="_Toc437021990"/>
       <w:r>
         <w:rPr>
           <w:rFonts w:asciiTheme="minorHAnsi" w:hAnsiTheme="minorHAnsi"/>
@@ -4260,7 +4815,7 @@
         <w:lastRenderedPageBreak/>
         <w:t>Capítulo 1</w:t>
       </w:r>
-      <w:bookmarkEnd w:id="3"/>
+      <w:bookmarkEnd w:id="4"/>
     </w:p>
     <w:p>
       <w:pPr>
@@ -4271,7 +4826,7 @@
           <w:szCs w:val="28"/>
         </w:rPr>
       </w:pPr>
-      <w:bookmarkStart w:id="4" w:name="_Toc436928959"/>
+      <w:bookmarkStart w:id="5" w:name="_Toc437021991"/>
       <w:r>
         <w:rPr>
           <w:rFonts w:asciiTheme="minorHAnsi" w:hAnsiTheme="minorHAnsi"/>
@@ -4288,7 +4843,7 @@
         </w:rPr>
         <w:t>s</w:t>
       </w:r>
-      <w:bookmarkEnd w:id="4"/>
+      <w:bookmarkEnd w:id="5"/>
     </w:p>
     <w:p>
       <w:pPr>
@@ -4343,7 +4898,7 @@
           <w:szCs w:val="24"/>
         </w:rPr>
       </w:pPr>
-      <w:bookmarkStart w:id="5" w:name="_Toc436928960"/>
+      <w:bookmarkStart w:id="6" w:name="_Toc437021992"/>
       <w:r>
         <w:rPr>
           <w:rFonts w:asciiTheme="minorHAnsi" w:hAnsiTheme="minorHAnsi"/>
@@ -4352,7 +4907,7 @@
         </w:rPr>
         <w:t>Bootstrap 3</w:t>
       </w:r>
-      <w:bookmarkEnd w:id="5"/>
+      <w:bookmarkEnd w:id="6"/>
     </w:p>
     <w:p>
       <w:pPr>
@@ -5304,7 +5859,7 @@
           <w:sz w:val="24"/>
         </w:rPr>
       </w:pPr>
-      <w:bookmarkStart w:id="6" w:name="_Toc436928961"/>
+      <w:bookmarkStart w:id="7" w:name="_Toc437021993"/>
       <w:r>
         <w:rPr>
           <w:rFonts w:asciiTheme="minorHAnsi" w:hAnsiTheme="minorHAnsi"/>
@@ -5320,7 +5875,7 @@
         </w:rPr>
         <w:t xml:space="preserve"> 1.8.4</w:t>
       </w:r>
-      <w:bookmarkEnd w:id="6"/>
+      <w:bookmarkEnd w:id="7"/>
     </w:p>
     <w:p>
       <w:pPr>
@@ -5801,7 +6356,7 @@
           <w:lang w:eastAsia="es-ES"/>
         </w:rPr>
       </w:pPr>
-      <w:bookmarkStart w:id="7" w:name="_Toc436928962"/>
+      <w:bookmarkStart w:id="8" w:name="_Toc437021994"/>
       <w:r>
         <w:rPr>
           <w:rFonts w:asciiTheme="minorHAnsi" w:eastAsia="Times New Roman" w:hAnsiTheme="minorHAnsi"/>
@@ -5828,7 +6383,7 @@
         </w:rPr>
         <w:t xml:space="preserve"> 4.3.0</w:t>
       </w:r>
-      <w:bookmarkEnd w:id="7"/>
+      <w:bookmarkEnd w:id="8"/>
     </w:p>
     <w:p>
       <w:pPr>
@@ -6042,7 +6597,7 @@
           <w:sz w:val="24"/>
         </w:rPr>
       </w:pPr>
-      <w:bookmarkStart w:id="8" w:name="_Toc436928963"/>
+      <w:bookmarkStart w:id="9" w:name="_Toc437021995"/>
       <w:r>
         <w:rPr>
           <w:rFonts w:asciiTheme="minorHAnsi" w:hAnsiTheme="minorHAnsi"/>
@@ -6057,7 +6612,7 @@
         </w:rPr>
         <w:t xml:space="preserve"> 1.8.5.2</w:t>
       </w:r>
-      <w:bookmarkEnd w:id="8"/>
+      <w:bookmarkEnd w:id="9"/>
     </w:p>
     <w:p>
       <w:pPr>
@@ -6394,7 +6949,7 @@
           <w:sz w:val="24"/>
         </w:rPr>
       </w:pPr>
-      <w:bookmarkStart w:id="9" w:name="_Toc436928964"/>
+      <w:bookmarkStart w:id="10" w:name="_Toc437021996"/>
       <w:r>
         <w:rPr>
           <w:rFonts w:asciiTheme="minorHAnsi" w:hAnsiTheme="minorHAnsi"/>
@@ -6402,7 +6957,7 @@
         </w:rPr>
         <w:t>PyCharm 5</w:t>
       </w:r>
-      <w:bookmarkEnd w:id="9"/>
+      <w:bookmarkEnd w:id="10"/>
       <w:r>
         <w:rPr>
           <w:rFonts w:asciiTheme="minorHAnsi" w:hAnsiTheme="minorHAnsi"/>
@@ -6564,7 +7119,7 @@
           <w:sz w:val="24"/>
         </w:rPr>
       </w:pPr>
-      <w:bookmarkStart w:id="10" w:name="_Toc436928965"/>
+      <w:bookmarkStart w:id="11" w:name="_Toc437021997"/>
       <w:r>
         <w:rPr>
           <w:rFonts w:asciiTheme="minorHAnsi" w:hAnsiTheme="minorHAnsi"/>
@@ -6579,7 +7134,7 @@
         </w:rPr>
         <w:t>2</w:t>
       </w:r>
-      <w:bookmarkEnd w:id="10"/>
+      <w:bookmarkEnd w:id="11"/>
     </w:p>
     <w:p>
       <w:pPr>
@@ -6678,6 +7233,7 @@
           <w:sz w:val="24"/>
         </w:rPr>
       </w:pPr>
+      <w:bookmarkStart w:id="12" w:name="_Toc437021998"/>
       <w:r>
         <w:rPr>
           <w:rFonts w:asciiTheme="minorHAnsi" w:hAnsiTheme="minorHAnsi"/>
@@ -6692,6 +7248,7 @@
         </w:rPr>
         <w:t>2</w:t>
       </w:r>
+      <w:bookmarkEnd w:id="12"/>
     </w:p>
     <w:p>
       <w:pPr>
@@ -6871,7 +7428,7 @@
           <w:szCs w:val="40"/>
         </w:rPr>
       </w:pPr>
-      <w:bookmarkStart w:id="11" w:name="_Toc436928966"/>
+      <w:bookmarkStart w:id="13" w:name="_Toc437021999"/>
       <w:r>
         <w:rPr>
           <w:rFonts w:asciiTheme="minorHAnsi" w:hAnsiTheme="minorHAnsi"/>
@@ -6881,7 +7438,7 @@
         <w:lastRenderedPageBreak/>
         <w:t>Capítulo 2</w:t>
       </w:r>
-      <w:bookmarkEnd w:id="11"/>
+      <w:bookmarkEnd w:id="13"/>
     </w:p>
     <w:p>
       <w:pPr>
@@ -6890,6 +7447,7 @@
           <w:rFonts w:asciiTheme="minorHAnsi" w:hAnsiTheme="minorHAnsi"/>
         </w:rPr>
       </w:pPr>
+      <w:bookmarkStart w:id="14" w:name="_Toc437022000"/>
       <w:r>
         <w:rPr>
           <w:rFonts w:asciiTheme="minorHAnsi" w:hAnsiTheme="minorHAnsi"/>
@@ -6902,6 +7460,7 @@
         </w:rPr>
         <w:t>tware</w:t>
       </w:r>
+      <w:bookmarkEnd w:id="14"/>
     </w:p>
     <w:p>
       <w:pPr>
@@ -6911,6 +7470,7 @@
           <w:sz w:val="24"/>
         </w:rPr>
       </w:pPr>
+      <w:bookmarkStart w:id="15" w:name="_Toc437022001"/>
       <w:r>
         <w:rPr>
           <w:rFonts w:asciiTheme="minorHAnsi" w:hAnsiTheme="minorHAnsi"/>
@@ -6918,6 +7478,7 @@
         </w:rPr>
         <w:t>Requerimientos funcionales:</w:t>
       </w:r>
+      <w:bookmarkEnd w:id="15"/>
     </w:p>
     <w:p>
       <w:pPr>
@@ -6932,35 +7493,7 @@
           <w:sz w:val="24"/>
           <w:szCs w:val="24"/>
         </w:rPr>
-        <w:t>Un requisito funcional define el compo</w:t>
-      </w:r>
-      <w:r>
-        <w:rPr>
-          <w:sz w:val="24"/>
-          <w:szCs w:val="24"/>
-        </w:rPr>
-        <w:t xml:space="preserve">rtamiento interno del software: cálculos, detalles técnicos, </w:t>
-      </w:r>
-      <w:r>
-        <w:rPr>
-          <w:sz w:val="24"/>
-          <w:szCs w:val="24"/>
-        </w:rPr>
-        <w:t>manipulación d</w:t>
-      </w:r>
-      <w:r>
-        <w:rPr>
-          <w:sz w:val="24"/>
-          <w:szCs w:val="24"/>
-        </w:rPr>
-        <w:t xml:space="preserve">e datos y otras funcionalidades </w:t>
-      </w:r>
-      <w:r>
-        <w:rPr>
-          <w:sz w:val="24"/>
-          <w:szCs w:val="24"/>
-        </w:rPr>
-        <w:t>específicas que muestran cómo los casos de uso serán llevados a la práctica.</w:t>
+        <w:t>Un requisito funcional define el comportamiento interno del software: cálculos, detalles técnicos, manipulación de datos y otras funcionalidades específicas que muestran cómo los casos de uso serán llevados a la práctica.</w:t>
       </w:r>
     </w:p>
     <w:p>
@@ -6981,14 +7514,7 @@
           <w:sz w:val="24"/>
           <w:szCs w:val="24"/>
         </w:rPr>
-        <w:t xml:space="preserve">Permitir al usuario </w:t>
-      </w:r>
-      <w:r>
-        <w:rPr>
-          <w:sz w:val="24"/>
-          <w:szCs w:val="24"/>
-        </w:rPr>
-        <w:t>crear su cuenta.</w:t>
+        <w:t>Permitir al usuario crear su cuenta.</w:t>
       </w:r>
     </w:p>
     <w:p>
@@ -7009,21 +7535,7 @@
           <w:sz w:val="24"/>
           <w:szCs w:val="24"/>
         </w:rPr>
-        <w:t xml:space="preserve">Permitir al usuario </w:t>
-      </w:r>
-      <w:r>
-        <w:rPr>
-          <w:sz w:val="24"/>
-          <w:szCs w:val="24"/>
-        </w:rPr>
-        <w:t>subir imágenes</w:t>
-      </w:r>
-      <w:r>
-        <w:rPr>
-          <w:sz w:val="24"/>
-          <w:szCs w:val="24"/>
-        </w:rPr>
-        <w:t>.</w:t>
+        <w:t>Permitir al usuario subir imágenes.</w:t>
       </w:r>
     </w:p>
     <w:p>
@@ -7044,14 +7556,7 @@
           <w:sz w:val="24"/>
           <w:szCs w:val="24"/>
         </w:rPr>
-        <w:t xml:space="preserve">Permitir al usuario </w:t>
-      </w:r>
-      <w:r>
-        <w:rPr>
-          <w:sz w:val="24"/>
-          <w:szCs w:val="24"/>
-        </w:rPr>
-        <w:t>chatear con otros usuarios.</w:t>
+        <w:t>Permitir al usuario chatear con otros usuarios.</w:t>
       </w:r>
     </w:p>
     <w:p>
@@ -7072,21 +7577,7 @@
           <w:sz w:val="24"/>
           <w:szCs w:val="24"/>
         </w:rPr>
-        <w:t xml:space="preserve">Permitir al usuario la visualización </w:t>
-      </w:r>
-      <w:r>
-        <w:rPr>
-          <w:sz w:val="24"/>
-          <w:szCs w:val="24"/>
-        </w:rPr>
-        <w:t>de su cuenta y otras cuentas</w:t>
-      </w:r>
-      <w:r>
-        <w:rPr>
-          <w:sz w:val="24"/>
-          <w:szCs w:val="24"/>
-        </w:rPr>
-        <w:t>.</w:t>
+        <w:t>Permitir al usuario la visualización de su cuenta y otras cuentas.</w:t>
       </w:r>
     </w:p>
     <w:p>
@@ -7123,14 +7614,7 @@
           <w:sz w:val="24"/>
           <w:szCs w:val="24"/>
         </w:rPr>
-        <w:t>Para la resolución de los requerimien</w:t>
-      </w:r>
-      <w:r>
-        <w:rPr>
-          <w:sz w:val="24"/>
-          <w:szCs w:val="24"/>
-        </w:rPr>
-        <w:t>tos</w:t>
+        <w:t>Para la resolución de los requerimientos</w:t>
       </w:r>
       <w:r>
         <w:t xml:space="preserve"> planteados </w:t>
@@ -7140,21 +7624,7 @@
           <w:sz w:val="24"/>
           <w:szCs w:val="24"/>
         </w:rPr>
-        <w:t xml:space="preserve">anteriormente se </w:t>
-      </w:r>
-      <w:r>
-        <w:rPr>
-          <w:sz w:val="24"/>
-          <w:szCs w:val="24"/>
-        </w:rPr>
-        <w:t>utilizarán algunas de las funcionalidades</w:t>
-      </w:r>
-      <w:r>
-        <w:rPr>
-          <w:sz w:val="24"/>
-          <w:szCs w:val="24"/>
-        </w:rPr>
-        <w:t xml:space="preserve"> que nos brindan los di</w:t>
+        <w:t>anteriormente se utilizarán algunas de las funcionalidades que nos brindan los di</w:t>
       </w:r>
       <w:r>
         <w:rPr>
@@ -7202,6 +7672,7 @@
           <w:szCs w:val="24"/>
         </w:rPr>
       </w:pPr>
+      <w:bookmarkStart w:id="16" w:name="_Toc437022002"/>
       <w:r>
         <w:rPr>
           <w:rFonts w:asciiTheme="minorHAnsi" w:hAnsiTheme="minorHAnsi"/>
@@ -7210,6 +7681,7 @@
         </w:rPr>
         <w:t>1. Casos de uso</w:t>
       </w:r>
+      <w:bookmarkEnd w:id="16"/>
     </w:p>
     <w:p>
       <w:pPr>
@@ -7224,35 +7696,7 @@
           <w:sz w:val="24"/>
           <w:szCs w:val="24"/>
         </w:rPr>
-        <w:t>Un caso de uso es una descripción de los pasos o las actividades q</w:t>
-      </w:r>
-      <w:r>
-        <w:rPr>
-          <w:sz w:val="24"/>
-          <w:szCs w:val="24"/>
-        </w:rPr>
-        <w:t xml:space="preserve">ue </w:t>
-      </w:r>
-      <w:r>
-        <w:rPr>
-          <w:sz w:val="24"/>
-          <w:szCs w:val="24"/>
-        </w:rPr>
-        <w:t xml:space="preserve">deberán realizarse para llevar a cabo </w:t>
-      </w:r>
-      <w:r>
-        <w:rPr>
-          <w:sz w:val="24"/>
-          <w:szCs w:val="24"/>
-        </w:rPr>
-        <w:t xml:space="preserve">algún proceso. Los personajes o </w:t>
-      </w:r>
-      <w:r>
-        <w:rPr>
-          <w:sz w:val="24"/>
-          <w:szCs w:val="24"/>
-        </w:rPr>
-        <w:t>entidades que participarán en un caso de uso se denominan actores.</w:t>
+        <w:t>Un caso de uso es una descripción de los pasos o las actividades que deberán realizarse para llevar a cabo algún proceso. Los personajes o entidades que participarán en un caso de uso se denominan actores.</w:t>
       </w:r>
     </w:p>
     <w:p>
@@ -7334,6 +7778,7 @@
           <w:sz w:val="24"/>
         </w:rPr>
       </w:pPr>
+      <w:bookmarkStart w:id="17" w:name="_Toc437022003"/>
       <w:r>
         <w:lastRenderedPageBreak/>
         <w:t xml:space="preserve">2. </w:t>
@@ -7345,6 +7790,7 @@
         </w:rPr>
         <w:t>UML</w:t>
       </w:r>
+      <w:bookmarkEnd w:id="17"/>
     </w:p>
     <w:p>
       <w:pPr>
@@ -7362,6 +7808,7 @@
           <w:sz w:val="24"/>
         </w:rPr>
       </w:pPr>
+      <w:bookmarkStart w:id="18" w:name="_Toc437022004"/>
       <w:r>
         <w:rPr>
           <w:rFonts w:asciiTheme="minorHAnsi" w:hAnsiTheme="minorHAnsi"/>
@@ -7369,6 +7816,7 @@
         </w:rPr>
         <w:t>3. Organización del trabajo:</w:t>
       </w:r>
+      <w:bookmarkEnd w:id="18"/>
     </w:p>
     <w:p>
       <w:pPr>
@@ -7470,8 +7918,6 @@
         </w:rPr>
         <w:t>Danaysis Pérez Cedeño</w:t>
       </w:r>
-      <w:bookmarkStart w:id="12" w:name="_GoBack"/>
-      <w:bookmarkEnd w:id="12"/>
     </w:p>
     <w:p>
       <w:pPr>
@@ -7890,6 +8336,7 @@
           <w:szCs w:val="24"/>
         </w:rPr>
       </w:pPr>
+      <w:bookmarkStart w:id="19" w:name="_Toc437022005"/>
       <w:r>
         <w:rPr>
           <w:rFonts w:asciiTheme="minorHAnsi" w:hAnsiTheme="minorHAnsi"/>
@@ -7898,6 +8345,7 @@
         </w:rPr>
         <w:t>4. Aseguramiento de la calidad</w:t>
       </w:r>
+      <w:bookmarkEnd w:id="19"/>
     </w:p>
     <w:p>
       <w:pPr>
@@ -8242,15 +8690,7 @@
           <w:sz w:val="24"/>
           <w:szCs w:val="24"/>
         </w:rPr>
-        <w:t>4.1</w:t>
-      </w:r>
-      <w:r>
-        <w:rPr>
-          <w:rFonts w:asciiTheme="minorHAnsi" w:hAnsiTheme="minorHAnsi"/>
-          <w:sz w:val="24"/>
-          <w:szCs w:val="24"/>
-        </w:rPr>
-        <w:t xml:space="preserve">  Revisión del código:</w:t>
+        <w:t>4.1  Revisión del código:</w:t>
       </w:r>
     </w:p>
     <w:p>
@@ -8328,14 +8768,7 @@
           <w:rFonts w:asciiTheme="minorHAnsi" w:hAnsiTheme="minorHAnsi"/>
           <w:sz w:val="24"/>
         </w:rPr>
-        <w:t xml:space="preserve">4.2 </w:t>
-      </w:r>
-      <w:r>
-        <w:rPr>
-          <w:rFonts w:asciiTheme="minorHAnsi" w:hAnsiTheme="minorHAnsi"/>
-          <w:sz w:val="24"/>
-        </w:rPr>
-        <w:t xml:space="preserve"> Revisión de las interfaces:</w:t>
+        <w:t>4.2  Revisión de las interfaces:</w:t>
       </w:r>
     </w:p>
     <w:p>
@@ -8439,14 +8872,7 @@
           <w:rFonts w:asciiTheme="minorHAnsi" w:hAnsiTheme="minorHAnsi"/>
           <w:sz w:val="24"/>
         </w:rPr>
-        <w:t>4.3</w:t>
-      </w:r>
-      <w:r>
-        <w:rPr>
-          <w:rFonts w:asciiTheme="minorHAnsi" w:hAnsiTheme="minorHAnsi"/>
-          <w:sz w:val="24"/>
-        </w:rPr>
-        <w:t xml:space="preserve">  Control de versiones:</w:t>
+        <w:t>4.3  Control de versiones:</w:t>
       </w:r>
     </w:p>
     <w:p>
@@ -8658,6 +9084,22 @@
     </w:p>
     <w:p>
       <w:pPr>
+        <w:pStyle w:val="Ttulo3"/>
+        <w:rPr>
+          <w:rFonts w:asciiTheme="minorHAnsi" w:hAnsiTheme="minorHAnsi"/>
+          <w:sz w:val="24"/>
+        </w:rPr>
+      </w:pPr>
+      <w:r>
+        <w:rPr>
+          <w:rFonts w:asciiTheme="minorHAnsi" w:hAnsiTheme="minorHAnsi"/>
+          <w:sz w:val="24"/>
+        </w:rPr>
+        <w:t>5. Pruebas de Software:</w:t>
+      </w:r>
+    </w:p>
+    <w:p>
+      <w:pPr>
         <w:jc w:val="both"/>
         <w:rPr>
           <w:sz w:val="24"/>
@@ -8667,7 +9109,69 @@
         <w:rPr>
           <w:sz w:val="24"/>
         </w:rPr>
-        <w:t>5. Pruebas de Software:</w:t>
+        <w:t>En todo proceso de desarrollo de aplicaciones e</w:t>
+      </w:r>
+      <w:r>
+        <w:rPr>
+          <w:sz w:val="24"/>
+        </w:rPr>
+        <w:t xml:space="preserve">s indispensable la presencia </w:t>
+      </w:r>
+      <w:proofErr w:type="spellStart"/>
+      <w:r>
+        <w:rPr>
+          <w:sz w:val="24"/>
+        </w:rPr>
+        <w:t>de</w:t>
+      </w:r>
+      <w:r>
+        <w:rPr>
+          <w:sz w:val="24"/>
+        </w:rPr>
+        <w:t>un</w:t>
+      </w:r>
+      <w:proofErr w:type="spellEnd"/>
+      <w:r>
+        <w:rPr>
+          <w:sz w:val="24"/>
+        </w:rPr>
+        <w:t xml:space="preserve"> proceso de pruebas de software que coexist</w:t>
+      </w:r>
+      <w:r>
+        <w:rPr>
+          <w:sz w:val="24"/>
+        </w:rPr>
+        <w:t xml:space="preserve">a y se integre con este primero </w:t>
+      </w:r>
+      <w:r>
+        <w:rPr>
+          <w:sz w:val="24"/>
+        </w:rPr>
+        <w:t>para garantizar así el buen funcionamiento y la c</w:t>
+      </w:r>
+      <w:r>
+        <w:rPr>
+          <w:sz w:val="24"/>
+        </w:rPr>
+        <w:t xml:space="preserve">alidad del producto final. Para </w:t>
+      </w:r>
+      <w:r>
+        <w:rPr>
+          <w:sz w:val="24"/>
+        </w:rPr>
+        <w:t>lograr lo antes expuesto se debe partir del conce</w:t>
+      </w:r>
+      <w:r>
+        <w:rPr>
+          <w:sz w:val="24"/>
+        </w:rPr>
+        <w:t xml:space="preserve">pto de las pruebas de software, </w:t>
+      </w:r>
+      <w:r>
+        <w:rPr>
+          <w:sz w:val="24"/>
+        </w:rPr>
+        <w:t xml:space="preserve">las cuales juegan un papel fundamental en este asunto.  [3] </w:t>
       </w:r>
     </w:p>
     <w:p>
@@ -8681,7 +9185,59 @@
         <w:rPr>
           <w:sz w:val="24"/>
         </w:rPr>
-        <w:t>En todo proceso de desarrollo de aplicaciones es indispensable la presencia de</w:t>
+        <w:t>El objetivo de realizar pruebas a un software</w:t>
+      </w:r>
+      <w:r>
+        <w:rPr>
+          <w:sz w:val="24"/>
+        </w:rPr>
+        <w:t xml:space="preserve"> es el de comprobar que este se </w:t>
+      </w:r>
+      <w:r>
+        <w:rPr>
+          <w:sz w:val="24"/>
+        </w:rPr>
+        <w:t>desempeña correctamente en el ambiente para</w:t>
+      </w:r>
+      <w:r>
+        <w:rPr>
+          <w:sz w:val="24"/>
+        </w:rPr>
+        <w:t xml:space="preserve"> el que fue ideado. Por esto es </w:t>
+      </w:r>
+      <w:r>
+        <w:rPr>
+          <w:sz w:val="24"/>
+        </w:rPr>
+        <w:t>necesario realizar un buen diseño de prueba</w:t>
+      </w:r>
+      <w:r>
+        <w:rPr>
+          <w:sz w:val="24"/>
+        </w:rPr>
+        <w:t xml:space="preserve">s para ser capaces de encontrar </w:t>
+      </w:r>
+      <w:r>
+        <w:rPr>
+          <w:sz w:val="24"/>
+        </w:rPr>
+        <w:t>cualquier tipo de anomalía en la aplicación.</w:t>
+      </w:r>
+    </w:p>
+    <w:p>
+      <w:pPr>
+        <w:pStyle w:val="Ttulo4"/>
+        <w:rPr>
+          <w:rFonts w:asciiTheme="minorHAnsi" w:hAnsiTheme="minorHAnsi"/>
+          <w:sz w:val="24"/>
+        </w:rPr>
+      </w:pPr>
+      <w:r>
+        <w:rPr>
+          <w:rFonts w:asciiTheme="minorHAnsi" w:hAnsiTheme="minorHAnsi"/>
+          <w:sz w:val="24"/>
+        </w:rPr>
+        <w:t>5.1. Enfoques de Casos de Prueba:</w:t>
       </w:r>
     </w:p>
     <w:p>
@@ -8691,85 +9247,197 @@
           <w:sz w:val="24"/>
         </w:rPr>
       </w:pPr>
-      <w:proofErr w:type="gramStart"/>
-      <w:r>
-        <w:rPr>
-          <w:sz w:val="24"/>
-        </w:rPr>
-        <w:t>un</w:t>
-      </w:r>
-      <w:proofErr w:type="gramEnd"/>
-      <w:r>
-        <w:rPr>
-          <w:sz w:val="24"/>
-        </w:rPr>
-        <w:t xml:space="preserve"> proceso de pruebas de software que coexista y se integre con este primero</w:t>
-      </w:r>
-    </w:p>
-    <w:p>
-      <w:pPr>
+      <w:r>
+        <w:rPr>
+          <w:sz w:val="24"/>
+        </w:rPr>
+        <w:t xml:space="preserve">Existen dos tipos fundamentales de enfoques de casos de pruebas, los </w:t>
+      </w:r>
+      <w:r>
+        <w:rPr>
+          <w:sz w:val="24"/>
+        </w:rPr>
+        <w:t xml:space="preserve">cuales </w:t>
+      </w:r>
+      <w:r>
+        <w:rPr>
+          <w:sz w:val="24"/>
+        </w:rPr>
+        <w:t>son:</w:t>
+      </w:r>
+    </w:p>
+    <w:p>
+      <w:pPr>
+        <w:pStyle w:val="Prrafodelista"/>
+        <w:numPr>
+          <w:ilvl w:val="0"/>
+          <w:numId w:val="16"/>
+        </w:numPr>
         <w:jc w:val="both"/>
         <w:rPr>
           <w:sz w:val="24"/>
         </w:rPr>
       </w:pPr>
-      <w:proofErr w:type="gramStart"/>
-      <w:r>
-        <w:rPr>
-          <w:sz w:val="24"/>
-        </w:rPr>
-        <w:t>para</w:t>
-      </w:r>
-      <w:proofErr w:type="gramEnd"/>
-      <w:r>
-        <w:rPr>
-          <w:sz w:val="24"/>
-        </w:rPr>
-        <w:t xml:space="preserve"> garantizar así el buen funcionamiento y la calidad del producto final. Para</w:t>
-      </w:r>
-    </w:p>
-    <w:p>
-      <w:pPr>
+      <w:r>
+        <w:rPr>
+          <w:sz w:val="24"/>
+        </w:rPr>
+        <w:t>El Enfoque Estructural o pruebas de Caja Blanca: estas pruebas se</w:t>
+      </w:r>
+      <w:r>
+        <w:rPr>
+          <w:sz w:val="24"/>
+        </w:rPr>
+        <w:t xml:space="preserve"> </w:t>
+      </w:r>
+      <w:r>
+        <w:rPr>
+          <w:sz w:val="24"/>
+        </w:rPr>
+        <w:t>basan en las partes internas de la aplicación: la estructura y la</w:t>
+      </w:r>
+      <w:r>
+        <w:rPr>
+          <w:sz w:val="24"/>
+        </w:rPr>
+        <w:t xml:space="preserve"> </w:t>
+      </w:r>
+      <w:r>
+        <w:rPr>
+          <w:sz w:val="24"/>
+        </w:rPr>
+        <w:t>implementación de la misma. Este tipo de enfoque recoge la prueba del</w:t>
+      </w:r>
+      <w:r>
+        <w:rPr>
+          <w:sz w:val="24"/>
+        </w:rPr>
+        <w:t xml:space="preserve"> </w:t>
+      </w:r>
+      <w:r>
+        <w:rPr>
+          <w:sz w:val="24"/>
+        </w:rPr>
+        <w:t>código fuente de la aplicación por lo que son necesarias habilidades de</w:t>
+      </w:r>
+      <w:r>
+        <w:rPr>
+          <w:sz w:val="24"/>
+        </w:rPr>
+        <w:t xml:space="preserve"> </w:t>
+      </w:r>
+      <w:r>
+        <w:rPr>
+          <w:sz w:val="24"/>
+        </w:rPr>
+        <w:t>programación.</w:t>
+      </w:r>
+    </w:p>
+    <w:p>
+      <w:pPr>
+        <w:pStyle w:val="Prrafodelista"/>
+        <w:numPr>
+          <w:ilvl w:val="0"/>
+          <w:numId w:val="16"/>
+        </w:numPr>
         <w:jc w:val="both"/>
         <w:rPr>
           <w:sz w:val="24"/>
         </w:rPr>
       </w:pPr>
-      <w:proofErr w:type="gramStart"/>
-      <w:r>
-        <w:rPr>
-          <w:sz w:val="24"/>
-        </w:rPr>
-        <w:t>lograr</w:t>
-      </w:r>
-      <w:proofErr w:type="gramEnd"/>
-      <w:r>
-        <w:rPr>
-          <w:sz w:val="24"/>
-        </w:rPr>
-        <w:t xml:space="preserve"> lo antes expuesto se debe partir del concepto de las pruebas de software,</w:t>
+      <w:r>
+        <w:rPr>
+          <w:sz w:val="24"/>
+        </w:rPr>
+        <w:t>El Enfoque Funcional o pruebas de Caja Negra, se centra en los</w:t>
+      </w:r>
+      <w:r>
+        <w:rPr>
+          <w:sz w:val="24"/>
+        </w:rPr>
+        <w:t xml:space="preserve"> </w:t>
+      </w:r>
+      <w:r>
+        <w:rPr>
+          <w:sz w:val="24"/>
+        </w:rPr>
+        <w:t>requisitos funcionales del software. La prueba de caja negra permite</w:t>
+      </w:r>
+      <w:r>
+        <w:rPr>
+          <w:sz w:val="24"/>
+        </w:rPr>
+        <w:t xml:space="preserve"> </w:t>
+      </w:r>
+      <w:r>
+        <w:rPr>
+          <w:sz w:val="24"/>
+        </w:rPr>
+        <w:t>obtener  conjuntos  de  condiciones  de  entrada  que  ejerciten</w:t>
+      </w:r>
+      <w:r>
+        <w:rPr>
+          <w:sz w:val="24"/>
+        </w:rPr>
+        <w:t xml:space="preserve"> </w:t>
+      </w:r>
+      <w:r>
+        <w:rPr>
+          <w:sz w:val="24"/>
+        </w:rPr>
+        <w:t>completamente toda la aplicación y se analiza la salida que muestran para</w:t>
+      </w:r>
+      <w:r>
+        <w:rPr>
+          <w:sz w:val="24"/>
+        </w:rPr>
+        <w:t xml:space="preserve"> </w:t>
+      </w:r>
+      <w:r>
+        <w:rPr>
+          <w:sz w:val="24"/>
+        </w:rPr>
+        <w:t>controlar errores como: funciones incorrectas o ausentes, errores de</w:t>
+      </w:r>
+      <w:r>
+        <w:rPr>
+          <w:sz w:val="24"/>
+        </w:rPr>
+        <w:t xml:space="preserve"> </w:t>
+      </w:r>
+      <w:r>
+        <w:rPr>
+          <w:sz w:val="24"/>
+        </w:rPr>
+        <w:t>interfaz, en estructuras de datos o accesos a bases de datos externas,</w:t>
+      </w:r>
+      <w:r>
+        <w:rPr>
+          <w:sz w:val="24"/>
+        </w:rPr>
+        <w:t xml:space="preserve"> </w:t>
+      </w:r>
+      <w:r>
+        <w:rPr>
+          <w:sz w:val="24"/>
+        </w:rPr>
+        <w:t>errores de rendimiento, de inicialización y de terminación.</w:t>
       </w:r>
     </w:p>
     <w:p>
       <w:pPr>
         <w:jc w:val="both"/>
         <w:rPr>
-          <w:sz w:val="24"/>
-        </w:rPr>
-      </w:pPr>
-      <w:proofErr w:type="gramStart"/>
-      <w:r>
-        <w:rPr>
-          <w:sz w:val="24"/>
-        </w:rPr>
-        <w:t>las</w:t>
-      </w:r>
-      <w:proofErr w:type="gramEnd"/>
-      <w:r>
-        <w:rPr>
-          <w:sz w:val="24"/>
-        </w:rPr>
-        <w:t xml:space="preserve"> cuales juegan un papel fundamental en este asunto.  [3] </w:t>
+          <w:color w:val="00B050"/>
+          <w:sz w:val="24"/>
+        </w:rPr>
+      </w:pPr>
+      <w:r>
+        <w:rPr>
+          <w:color w:val="00B050"/>
+          <w:sz w:val="24"/>
+        </w:rPr>
+        <w:t>Pruebas de Camino Básico:</w:t>
       </w:r>
     </w:p>
     <w:p>
@@ -8783,494 +9451,55 @@
         <w:rPr>
           <w:sz w:val="24"/>
         </w:rPr>
-        <w:t>El objetivo de realizar pruebas a un software es el de comprobar que este se</w:t>
-      </w:r>
-    </w:p>
-    <w:p>
-      <w:pPr>
-        <w:jc w:val="both"/>
-        <w:rPr>
-          <w:sz w:val="24"/>
-        </w:rPr>
-      </w:pPr>
-      <w:proofErr w:type="gramStart"/>
-      <w:r>
-        <w:rPr>
-          <w:sz w:val="24"/>
-        </w:rPr>
-        <w:t>desempeña</w:t>
-      </w:r>
-      <w:proofErr w:type="gramEnd"/>
-      <w:r>
-        <w:rPr>
-          <w:sz w:val="24"/>
-        </w:rPr>
-        <w:t xml:space="preserve"> correctamente en el ambiente para el que fue ideado. Por esto es</w:t>
-      </w:r>
-    </w:p>
-    <w:p>
-      <w:pPr>
-        <w:jc w:val="both"/>
-        <w:rPr>
-          <w:sz w:val="24"/>
-        </w:rPr>
-      </w:pPr>
-      <w:proofErr w:type="gramStart"/>
-      <w:r>
-        <w:rPr>
-          <w:sz w:val="24"/>
-        </w:rPr>
-        <w:t>necesario</w:t>
-      </w:r>
-      <w:proofErr w:type="gramEnd"/>
-      <w:r>
-        <w:rPr>
-          <w:sz w:val="24"/>
-        </w:rPr>
-        <w:t xml:space="preserve"> realizar un buen diseño de pruebas para ser capaces de encontrar</w:t>
-      </w:r>
-    </w:p>
-    <w:p>
-      <w:pPr>
-        <w:jc w:val="both"/>
-        <w:rPr>
-          <w:sz w:val="24"/>
-        </w:rPr>
-      </w:pPr>
-      <w:proofErr w:type="gramStart"/>
-      <w:r>
-        <w:rPr>
-          <w:sz w:val="24"/>
-        </w:rPr>
-        <w:t>cualquier</w:t>
-      </w:r>
-      <w:proofErr w:type="gramEnd"/>
-      <w:r>
-        <w:rPr>
-          <w:sz w:val="24"/>
-        </w:rPr>
-        <w:t xml:space="preserve"> tipo de anomalía en la aplicación.</w:t>
-      </w:r>
-    </w:p>
-    <w:p>
-      <w:pPr>
-        <w:jc w:val="both"/>
-        <w:rPr>
-          <w:sz w:val="24"/>
-        </w:rPr>
-      </w:pPr>
-      <w:r>
-        <w:rPr>
-          <w:sz w:val="24"/>
-        </w:rPr>
-        <w:t>5.1. Enfoques de Casos de Prueba:</w:t>
-      </w:r>
-    </w:p>
-    <w:p>
-      <w:pPr>
-        <w:jc w:val="both"/>
-        <w:rPr>
-          <w:sz w:val="24"/>
-        </w:rPr>
-      </w:pPr>
-      <w:r>
-        <w:rPr>
-          <w:sz w:val="24"/>
-        </w:rPr>
-        <w:t>Existen dos tipos fundamentales de enfoques de casos de pruebas, los cuales</w:t>
-      </w:r>
-    </w:p>
-    <w:p>
-      <w:pPr>
-        <w:jc w:val="both"/>
-        <w:rPr>
-          <w:sz w:val="24"/>
-        </w:rPr>
-      </w:pPr>
-      <w:proofErr w:type="gramStart"/>
-      <w:r>
-        <w:rPr>
-          <w:sz w:val="24"/>
-        </w:rPr>
-        <w:t>son</w:t>
-      </w:r>
-      <w:proofErr w:type="gramEnd"/>
-      <w:r>
-        <w:rPr>
-          <w:sz w:val="24"/>
-        </w:rPr>
-        <w:t>:</w:t>
-      </w:r>
-    </w:p>
-    <w:p>
-      <w:pPr>
-        <w:jc w:val="both"/>
-        <w:rPr>
-          <w:sz w:val="24"/>
-        </w:rPr>
-      </w:pPr>
-      <w:r>
-        <w:rPr>
-          <w:sz w:val="24"/>
-        </w:rPr>
-        <w:t>1. El Enfoque Estructural o pruebas de Caja Blanca: estas pruebas se</w:t>
-      </w:r>
-    </w:p>
-    <w:p>
-      <w:pPr>
-        <w:jc w:val="both"/>
-        <w:rPr>
-          <w:sz w:val="24"/>
-        </w:rPr>
-      </w:pPr>
-      <w:proofErr w:type="gramStart"/>
-      <w:r>
-        <w:rPr>
-          <w:sz w:val="24"/>
-        </w:rPr>
-        <w:t>basan</w:t>
-      </w:r>
-      <w:proofErr w:type="gramEnd"/>
-      <w:r>
-        <w:rPr>
-          <w:sz w:val="24"/>
-        </w:rPr>
-        <w:t xml:space="preserve"> en las partes internas de la aplicación: la estructura y la</w:t>
-      </w:r>
-    </w:p>
-    <w:p>
-      <w:pPr>
-        <w:jc w:val="both"/>
-        <w:rPr>
-          <w:sz w:val="24"/>
-        </w:rPr>
-      </w:pPr>
-      <w:proofErr w:type="gramStart"/>
-      <w:r>
-        <w:rPr>
-          <w:sz w:val="24"/>
-        </w:rPr>
-        <w:t>implementación</w:t>
-      </w:r>
-      <w:proofErr w:type="gramEnd"/>
-      <w:r>
-        <w:rPr>
-          <w:sz w:val="24"/>
-        </w:rPr>
-        <w:t xml:space="preserve"> de la misma. Este tipo de enfoque recoge la prueba del</w:t>
-      </w:r>
-    </w:p>
-    <w:p>
-      <w:pPr>
-        <w:jc w:val="both"/>
-        <w:rPr>
-          <w:sz w:val="24"/>
-        </w:rPr>
-      </w:pPr>
-      <w:proofErr w:type="gramStart"/>
-      <w:r>
-        <w:rPr>
-          <w:sz w:val="24"/>
-        </w:rPr>
-        <w:t>código</w:t>
-      </w:r>
-      <w:proofErr w:type="gramEnd"/>
-      <w:r>
-        <w:rPr>
-          <w:sz w:val="24"/>
-        </w:rPr>
-        <w:t xml:space="preserve"> fuente de la aplicación por lo que son necesarias habilidades de</w:t>
-      </w:r>
-    </w:p>
-    <w:p>
-      <w:pPr>
-        <w:jc w:val="both"/>
-        <w:rPr>
-          <w:sz w:val="24"/>
-        </w:rPr>
-      </w:pPr>
-      <w:proofErr w:type="gramStart"/>
-      <w:r>
-        <w:rPr>
-          <w:sz w:val="24"/>
-        </w:rPr>
-        <w:t>programación</w:t>
-      </w:r>
-      <w:proofErr w:type="gramEnd"/>
-      <w:r>
-        <w:rPr>
-          <w:sz w:val="24"/>
-        </w:rPr>
-        <w:t>.</w:t>
-      </w:r>
-    </w:p>
-    <w:p>
-      <w:pPr>
-        <w:jc w:val="both"/>
-        <w:rPr>
-          <w:sz w:val="24"/>
-        </w:rPr>
-      </w:pPr>
-      <w:r>
-        <w:rPr>
-          <w:sz w:val="24"/>
-        </w:rPr>
-        <w:t>2. El Enfoque Funcional o pruebas de Caja Negra, se centra en los</w:t>
-      </w:r>
-    </w:p>
-    <w:p>
-      <w:pPr>
-        <w:jc w:val="both"/>
-        <w:rPr>
-          <w:sz w:val="24"/>
-        </w:rPr>
-      </w:pPr>
-      <w:proofErr w:type="gramStart"/>
-      <w:r>
-        <w:rPr>
-          <w:sz w:val="24"/>
-        </w:rPr>
-        <w:t>requisitos</w:t>
-      </w:r>
-      <w:proofErr w:type="gramEnd"/>
-      <w:r>
-        <w:rPr>
-          <w:sz w:val="24"/>
-        </w:rPr>
-        <w:t xml:space="preserve"> funcionales del software. La prueba de caja negra permite</w:t>
-      </w:r>
-    </w:p>
-    <w:p>
-      <w:pPr>
-        <w:jc w:val="both"/>
-        <w:rPr>
-          <w:sz w:val="24"/>
-        </w:rPr>
-      </w:pPr>
-      <w:proofErr w:type="gramStart"/>
-      <w:r>
-        <w:rPr>
-          <w:sz w:val="24"/>
-        </w:rPr>
-        <w:t>obtener</w:t>
-      </w:r>
-      <w:proofErr w:type="gramEnd"/>
-      <w:r>
-        <w:rPr>
-          <w:sz w:val="24"/>
-        </w:rPr>
-        <w:t xml:space="preserve">  conjuntos  de  condiciones  de  entrada  que  ejerciten</w:t>
-      </w:r>
-    </w:p>
-    <w:p>
-      <w:pPr>
-        <w:jc w:val="both"/>
-        <w:rPr>
-          <w:sz w:val="24"/>
-        </w:rPr>
-      </w:pPr>
-      <w:proofErr w:type="gramStart"/>
-      <w:r>
-        <w:rPr>
-          <w:sz w:val="24"/>
-        </w:rPr>
-        <w:t>completamente</w:t>
-      </w:r>
-      <w:proofErr w:type="gramEnd"/>
-      <w:r>
-        <w:rPr>
-          <w:sz w:val="24"/>
-        </w:rPr>
-        <w:t xml:space="preserve"> toda la aplicación y se analiza la salida que muestran para</w:t>
-      </w:r>
-    </w:p>
-    <w:p>
-      <w:pPr>
-        <w:jc w:val="both"/>
-        <w:rPr>
-          <w:sz w:val="24"/>
-        </w:rPr>
-      </w:pPr>
-      <w:proofErr w:type="gramStart"/>
-      <w:r>
-        <w:rPr>
-          <w:sz w:val="24"/>
-        </w:rPr>
-        <w:t>controlar</w:t>
-      </w:r>
-      <w:proofErr w:type="gramEnd"/>
-      <w:r>
-        <w:rPr>
-          <w:sz w:val="24"/>
-        </w:rPr>
-        <w:t xml:space="preserve"> errores como: funciones inc</w:t>
-      </w:r>
-      <w:r>
-        <w:rPr>
-          <w:sz w:val="24"/>
-        </w:rPr>
-        <w:t>orrectas o ausentes, errores de</w:t>
-      </w:r>
-    </w:p>
-    <w:p>
-      <w:pPr>
-        <w:jc w:val="both"/>
-        <w:rPr>
-          <w:sz w:val="24"/>
-        </w:rPr>
-      </w:pPr>
-      <w:proofErr w:type="gramStart"/>
-      <w:r>
-        <w:rPr>
-          <w:sz w:val="24"/>
-        </w:rPr>
-        <w:t>interfaz</w:t>
-      </w:r>
-      <w:proofErr w:type="gramEnd"/>
-      <w:r>
-        <w:rPr>
-          <w:sz w:val="24"/>
-        </w:rPr>
-        <w:t>, en estructuras de datos o accesos a bases de datos externas,</w:t>
-      </w:r>
-    </w:p>
-    <w:p>
-      <w:pPr>
-        <w:jc w:val="both"/>
-        <w:rPr>
-          <w:sz w:val="24"/>
-        </w:rPr>
-      </w:pPr>
-      <w:proofErr w:type="gramStart"/>
-      <w:r>
-        <w:rPr>
-          <w:sz w:val="24"/>
-        </w:rPr>
-        <w:t>errores</w:t>
-      </w:r>
-      <w:proofErr w:type="gramEnd"/>
-      <w:r>
-        <w:rPr>
-          <w:sz w:val="24"/>
-        </w:rPr>
-        <w:t xml:space="preserve"> de rendimiento, de inicialización y de terminación.</w:t>
-      </w:r>
-    </w:p>
-    <w:p>
-      <w:pPr>
-        <w:jc w:val="both"/>
-        <w:rPr>
-          <w:sz w:val="24"/>
-        </w:rPr>
-      </w:pPr>
-      <w:r>
-        <w:rPr>
-          <w:sz w:val="24"/>
-        </w:rPr>
-        <w:lastRenderedPageBreak/>
-        <w:t>Pruebas de Camino Básico:</w:t>
-      </w:r>
-    </w:p>
-    <w:p>
-      <w:pPr>
-        <w:jc w:val="both"/>
-        <w:rPr>
-          <w:sz w:val="24"/>
-        </w:rPr>
-      </w:pPr>
-      <w:r>
-        <w:rPr>
-          <w:sz w:val="24"/>
-        </w:rPr>
-        <w:t>Las pruebas de camino básico permiten al diseñador de casos de prueba</w:t>
-      </w:r>
-    </w:p>
-    <w:p>
-      <w:pPr>
-        <w:jc w:val="both"/>
-        <w:rPr>
-          <w:sz w:val="24"/>
-        </w:rPr>
-      </w:pPr>
-      <w:proofErr w:type="gramStart"/>
-      <w:r>
-        <w:rPr>
-          <w:sz w:val="24"/>
-        </w:rPr>
-        <w:t>obtener</w:t>
-      </w:r>
-      <w:proofErr w:type="gramEnd"/>
-      <w:r>
-        <w:rPr>
-          <w:sz w:val="24"/>
-        </w:rPr>
-        <w:t xml:space="preserve"> una medida de la complejidad lógica de un diseño procedimental y usar</w:t>
-      </w:r>
-    </w:p>
-    <w:p>
-      <w:pPr>
-        <w:jc w:val="both"/>
-        <w:rPr>
-          <w:sz w:val="24"/>
-        </w:rPr>
-      </w:pPr>
-      <w:proofErr w:type="gramStart"/>
-      <w:r>
-        <w:rPr>
-          <w:sz w:val="24"/>
-        </w:rPr>
-        <w:t>esa</w:t>
-      </w:r>
-      <w:proofErr w:type="gramEnd"/>
-      <w:r>
-        <w:rPr>
-          <w:sz w:val="24"/>
-        </w:rPr>
-        <w:t xml:space="preserve"> medida como guía para la definición de un conjunto básico de caminos de</w:t>
-      </w:r>
-    </w:p>
-    <w:p>
-      <w:pPr>
-        <w:jc w:val="both"/>
-        <w:rPr>
-          <w:sz w:val="24"/>
-        </w:rPr>
-      </w:pPr>
-      <w:proofErr w:type="gramStart"/>
-      <w:r>
-        <w:rPr>
-          <w:sz w:val="24"/>
-        </w:rPr>
-        <w:t>ejecución</w:t>
-      </w:r>
-      <w:proofErr w:type="gramEnd"/>
-      <w:r>
-        <w:rPr>
-          <w:sz w:val="24"/>
-        </w:rPr>
-        <w:t>. Los casos de prueba obtenidos del conjunto básico garantizan que</w:t>
-      </w:r>
-    </w:p>
-    <w:p>
-      <w:pPr>
-        <w:jc w:val="both"/>
-        <w:rPr>
-          <w:sz w:val="24"/>
-        </w:rPr>
-      </w:pPr>
-      <w:proofErr w:type="gramStart"/>
-      <w:r>
-        <w:rPr>
-          <w:sz w:val="24"/>
-        </w:rPr>
-        <w:t>durante</w:t>
-      </w:r>
-      <w:proofErr w:type="gramEnd"/>
-      <w:r>
-        <w:rPr>
-          <w:sz w:val="24"/>
-        </w:rPr>
-        <w:t xml:space="preserve"> la prueba se ejecuta por lo menos una vez cada sentencia del programa.</w:t>
+        <w:t xml:space="preserve">Las pruebas de camino básico permiten </w:t>
+      </w:r>
+      <w:r>
+        <w:rPr>
+          <w:sz w:val="24"/>
+        </w:rPr>
+        <w:t xml:space="preserve">al diseñador de casos de prueba </w:t>
+      </w:r>
+      <w:r>
+        <w:rPr>
+          <w:sz w:val="24"/>
+        </w:rPr>
+        <w:t>obtener una medida de la complejidad lógica de</w:t>
+      </w:r>
+      <w:r>
+        <w:rPr>
+          <w:sz w:val="24"/>
+        </w:rPr>
+        <w:t xml:space="preserve"> un diseño procedimental y usar </w:t>
+      </w:r>
+      <w:r>
+        <w:rPr>
+          <w:sz w:val="24"/>
+        </w:rPr>
+        <w:t xml:space="preserve">esa medida como guía para la definición de un conjunto básico de caminos </w:t>
+      </w:r>
+      <w:r>
+        <w:rPr>
+          <w:sz w:val="24"/>
+        </w:rPr>
+        <w:t xml:space="preserve">de </w:t>
+      </w:r>
+      <w:r>
+        <w:rPr>
+          <w:sz w:val="24"/>
+        </w:rPr>
+        <w:t>ejecución. Los casos de prueba obtenidos del</w:t>
+      </w:r>
+      <w:r>
+        <w:rPr>
+          <w:sz w:val="24"/>
+        </w:rPr>
+        <w:t xml:space="preserve"> conjunto básico garantizan que </w:t>
+      </w:r>
+      <w:r>
+        <w:rPr>
+          <w:sz w:val="24"/>
+        </w:rPr>
+        <w:t>durante la prueba se ejecuta por lo menos una vez cada sentencia del programa.</w:t>
       </w:r>
     </w:p>
     <w:p>
@@ -9291,7 +9520,7 @@
           <w:szCs w:val="40"/>
         </w:rPr>
       </w:pPr>
-      <w:bookmarkStart w:id="13" w:name="_Toc436928967"/>
+      <w:bookmarkStart w:id="20" w:name="_Toc437022006"/>
       <w:r>
         <w:rPr>
           <w:rFonts w:asciiTheme="minorHAnsi" w:hAnsiTheme="minorHAnsi"/>
@@ -9301,7 +9530,161 @@
         <w:lastRenderedPageBreak/>
         <w:t>Conclusiones</w:t>
       </w:r>
-      <w:bookmarkEnd w:id="13"/>
+      <w:bookmarkEnd w:id="20"/>
+    </w:p>
+    <w:p>
+      <w:pPr>
+        <w:jc w:val="both"/>
+      </w:pPr>
+      <w:r>
+        <w:t>Producto al desarrollo y diseño del código y la p</w:t>
+      </w:r>
+      <w:r>
+        <w:t xml:space="preserve">rogramación web del proyecto </w:t>
+      </w:r>
+      <w:r>
+        <w:t xml:space="preserve">creamos una </w:t>
+      </w:r>
+      <w:r>
+        <w:t>red social, dando cumplimiento a la problemática</w:t>
+      </w:r>
+      <w:r>
+        <w:t xml:space="preserve"> antes propuesto. Con todo esto </w:t>
+      </w:r>
+      <w:r>
+        <w:t xml:space="preserve">se les brinda a los usuarios la </w:t>
+      </w:r>
+      <w:r>
+        <w:t>posibilidad de</w:t>
+      </w:r>
+      <w:r>
+        <w:t xml:space="preserve"> interactuar con otros usuarios</w:t>
+      </w:r>
+      <w:r>
+        <w:t>. La ma</w:t>
+      </w:r>
+      <w:r>
+        <w:t xml:space="preserve">nera en la cual se realizó este </w:t>
+      </w:r>
+      <w:r>
+        <w:t>proyecto resultó de gran ayuda y confiabilidad p</w:t>
+      </w:r>
+      <w:r>
+        <w:t xml:space="preserve">or lo que queda disponible para </w:t>
+      </w:r>
+      <w:r>
+        <w:t>futuros trabajos de esta índole.</w:t>
+      </w:r>
+      <w:r>
+        <w:t xml:space="preserve"> </w:t>
+      </w:r>
+    </w:p>
+    <w:p>
+      <w:r>
+        <w:br w:type="page"/>
+      </w:r>
+    </w:p>
+    <w:p>
+      <w:pPr>
+        <w:pStyle w:val="Ttulo1"/>
+        <w:jc w:val="center"/>
+        <w:rPr>
+          <w:rFonts w:asciiTheme="minorHAnsi" w:hAnsiTheme="minorHAnsi"/>
+          <w:sz w:val="40"/>
+          <w:szCs w:val="40"/>
+        </w:rPr>
+      </w:pPr>
+      <w:r>
+        <w:rPr>
+          <w:rFonts w:asciiTheme="minorHAnsi" w:hAnsiTheme="minorHAnsi"/>
+          <w:sz w:val="40"/>
+          <w:szCs w:val="40"/>
+        </w:rPr>
+        <w:lastRenderedPageBreak/>
+        <w:t>Recomendaciones</w:t>
+      </w:r>
+    </w:p>
+    <w:p>
+      <w:pPr>
+        <w:jc w:val="both"/>
+        <w:rPr>
+          <w:sz w:val="24"/>
+        </w:rPr>
+      </w:pPr>
+      <w:r>
+        <w:rPr>
+          <w:sz w:val="24"/>
+        </w:rPr>
+        <w:t>A partir de los resultados obtenidos y las exp</w:t>
+      </w:r>
+      <w:r>
+        <w:rPr>
+          <w:sz w:val="24"/>
+        </w:rPr>
+        <w:t xml:space="preserve">eriencias adquiridas durante el </w:t>
+      </w:r>
+      <w:r>
+        <w:rPr>
+          <w:sz w:val="24"/>
+        </w:rPr>
+        <w:t>desarrollo del presente trabajo, se recomienda:</w:t>
+      </w:r>
+    </w:p>
+    <w:p>
+      <w:pPr>
+        <w:pStyle w:val="Prrafodelista"/>
+        <w:numPr>
+          <w:ilvl w:val="0"/>
+          <w:numId w:val="19"/>
+        </w:numPr>
+        <w:jc w:val="both"/>
+        <w:rPr>
+          <w:sz w:val="24"/>
+        </w:rPr>
+      </w:pPr>
+      <w:r>
+        <w:rPr>
+          <w:sz w:val="24"/>
+        </w:rPr>
+        <w:t>Continuar perfeccionando el software de acuerdo a las expectativas de los</w:t>
+      </w:r>
+      <w:r>
+        <w:rPr>
+          <w:sz w:val="24"/>
+        </w:rPr>
+        <w:t xml:space="preserve"> </w:t>
+      </w:r>
+      <w:r>
+        <w:rPr>
+          <w:sz w:val="24"/>
+        </w:rPr>
+        <w:t>usuarios, como por ejemplo en su diseño y funcionalidad.</w:t>
+      </w:r>
+    </w:p>
+    <w:p>
+      <w:pPr>
+        <w:pStyle w:val="Prrafodelista"/>
+        <w:numPr>
+          <w:ilvl w:val="0"/>
+          <w:numId w:val="19"/>
+        </w:numPr>
+        <w:jc w:val="both"/>
+        <w:rPr>
+          <w:sz w:val="24"/>
+        </w:rPr>
+      </w:pPr>
+      <w:r>
+        <w:rPr>
+          <w:sz w:val="24"/>
+        </w:rPr>
+        <w:t xml:space="preserve">Perfeccionar el software para permitir la </w:t>
+      </w:r>
+      <w:r>
+        <w:rPr>
+          <w:sz w:val="24"/>
+        </w:rPr>
+        <w:t>conexión entre universidades del país.</w:t>
+      </w:r>
     </w:p>
     <w:p>
       <w:pPr>
@@ -9314,6 +9697,7 @@
           <w:szCs w:val="40"/>
         </w:rPr>
       </w:pPr>
+      <w:bookmarkStart w:id="21" w:name="_Toc437022007"/>
       <w:r>
         <w:rPr>
           <w:sz w:val="40"/>
@@ -9321,6 +9705,8 @@
         </w:rPr>
         <w:br w:type="page"/>
       </w:r>
+      <w:bookmarkStart w:id="22" w:name="_GoBack"/>
+      <w:bookmarkEnd w:id="22"/>
     </w:p>
     <w:p>
       <w:pPr>
@@ -9332,7 +9718,6 @@
           <w:szCs w:val="40"/>
         </w:rPr>
       </w:pPr>
-      <w:bookmarkStart w:id="14" w:name="_Toc436928968"/>
       <w:r>
         <w:rPr>
           <w:rFonts w:asciiTheme="minorHAnsi" w:hAnsiTheme="minorHAnsi"/>
@@ -9342,7 +9727,7 @@
         <w:lastRenderedPageBreak/>
         <w:t>Bibliografía</w:t>
       </w:r>
-      <w:bookmarkEnd w:id="14"/>
+      <w:bookmarkEnd w:id="21"/>
     </w:p>
     <w:p>
       <w:pPr>
@@ -10174,6 +10559,96 @@
     </w:lvl>
   </w:abstractNum>
   <w:abstractNum w:abstractNumId="3">
+    <w:nsid w:val="0B7D72D8"/>
+    <w:multiLevelType w:val="hybridMultilevel"/>
+    <w:tmpl w:val="ADFC13C6"/>
+    <w:lvl w:ilvl="0" w:tplc="38048058">
+      <w:start w:val="1"/>
+      <w:numFmt w:val="decimal"/>
+      <w:lvlText w:val="%1."/>
+      <w:lvlJc w:val="left"/>
+      <w:pPr>
+        <w:ind w:left="775" w:hanging="360"/>
+      </w:pPr>
+      <w:rPr>
+        <w:rFonts w:hint="default"/>
+        <w:color w:val="00B050"/>
+      </w:rPr>
+    </w:lvl>
+    <w:lvl w:ilvl="1" w:tplc="0C0A0019" w:tentative="1">
+      <w:start w:val="1"/>
+      <w:numFmt w:val="lowerLetter"/>
+      <w:lvlText w:val="%2."/>
+      <w:lvlJc w:val="left"/>
+      <w:pPr>
+        <w:ind w:left="1495" w:hanging="360"/>
+      </w:pPr>
+    </w:lvl>
+    <w:lvl w:ilvl="2" w:tplc="0C0A001B" w:tentative="1">
+      <w:start w:val="1"/>
+      <w:numFmt w:val="lowerRoman"/>
+      <w:lvlText w:val="%3."/>
+      <w:lvlJc w:val="right"/>
+      <w:pPr>
+        <w:ind w:left="2215" w:hanging="180"/>
+      </w:pPr>
+    </w:lvl>
+    <w:lvl w:ilvl="3" w:tplc="0C0A000F" w:tentative="1">
+      <w:start w:val="1"/>
+      <w:numFmt w:val="decimal"/>
+      <w:lvlText w:val="%4."/>
+      <w:lvlJc w:val="left"/>
+      <w:pPr>
+        <w:ind w:left="2935" w:hanging="360"/>
+      </w:pPr>
+    </w:lvl>
+    <w:lvl w:ilvl="4" w:tplc="0C0A0019" w:tentative="1">
+      <w:start w:val="1"/>
+      <w:numFmt w:val="lowerLetter"/>
+      <w:lvlText w:val="%5."/>
+      <w:lvlJc w:val="left"/>
+      <w:pPr>
+        <w:ind w:left="3655" w:hanging="360"/>
+      </w:pPr>
+    </w:lvl>
+    <w:lvl w:ilvl="5" w:tplc="0C0A001B" w:tentative="1">
+      <w:start w:val="1"/>
+      <w:numFmt w:val="lowerRoman"/>
+      <w:lvlText w:val="%6."/>
+      <w:lvlJc w:val="right"/>
+      <w:pPr>
+        <w:ind w:left="4375" w:hanging="180"/>
+      </w:pPr>
+    </w:lvl>
+    <w:lvl w:ilvl="6" w:tplc="0C0A000F" w:tentative="1">
+      <w:start w:val="1"/>
+      <w:numFmt w:val="decimal"/>
+      <w:lvlText w:val="%7."/>
+      <w:lvlJc w:val="left"/>
+      <w:pPr>
+        <w:ind w:left="5095" w:hanging="360"/>
+      </w:pPr>
+    </w:lvl>
+    <w:lvl w:ilvl="7" w:tplc="0C0A0019" w:tentative="1">
+      <w:start w:val="1"/>
+      <w:numFmt w:val="lowerLetter"/>
+      <w:lvlText w:val="%8."/>
+      <w:lvlJc w:val="left"/>
+      <w:pPr>
+        <w:ind w:left="5815" w:hanging="360"/>
+      </w:pPr>
+    </w:lvl>
+    <w:lvl w:ilvl="8" w:tplc="0C0A001B" w:tentative="1">
+      <w:start w:val="1"/>
+      <w:numFmt w:val="lowerRoman"/>
+      <w:lvlText w:val="%9."/>
+      <w:lvlJc w:val="right"/>
+      <w:pPr>
+        <w:ind w:left="6535" w:hanging="180"/>
+      </w:pPr>
+    </w:lvl>
+  </w:abstractNum>
+  <w:abstractNum w:abstractNumId="4">
     <w:nsid w:val="0FEC0171"/>
     <w:multiLevelType w:val="multilevel"/>
     <w:tmpl w:val="999C9C6A"/>
@@ -10323,7 +10798,7 @@
       </w:rPr>
     </w:lvl>
   </w:abstractNum>
-  <w:abstractNum w:abstractNumId="4">
+  <w:abstractNum w:abstractNumId="5">
     <w:nsid w:val="1F7756BA"/>
     <w:multiLevelType w:val="hybridMultilevel"/>
     <w:tmpl w:val="B1801224"/>
@@ -10415,7 +10890,97 @@
       </w:pPr>
     </w:lvl>
   </w:abstractNum>
-  <w:abstractNum w:abstractNumId="5">
+  <w:abstractNum w:abstractNumId="6">
+    <w:nsid w:val="23CC07B7"/>
+    <w:multiLevelType w:val="hybridMultilevel"/>
+    <w:tmpl w:val="3BC44E8A"/>
+    <w:lvl w:ilvl="0" w:tplc="38048058">
+      <w:start w:val="1"/>
+      <w:numFmt w:val="decimal"/>
+      <w:lvlText w:val="%1."/>
+      <w:lvlJc w:val="left"/>
+      <w:pPr>
+        <w:ind w:left="2160" w:hanging="360"/>
+      </w:pPr>
+      <w:rPr>
+        <w:rFonts w:hint="default"/>
+        <w:color w:val="00B050"/>
+      </w:rPr>
+    </w:lvl>
+    <w:lvl w:ilvl="1" w:tplc="0C0A0019" w:tentative="1">
+      <w:start w:val="1"/>
+      <w:numFmt w:val="lowerLetter"/>
+      <w:lvlText w:val="%2."/>
+      <w:lvlJc w:val="left"/>
+      <w:pPr>
+        <w:ind w:left="2880" w:hanging="360"/>
+      </w:pPr>
+    </w:lvl>
+    <w:lvl w:ilvl="2" w:tplc="0C0A001B" w:tentative="1">
+      <w:start w:val="1"/>
+      <w:numFmt w:val="lowerRoman"/>
+      <w:lvlText w:val="%3."/>
+      <w:lvlJc w:val="right"/>
+      <w:pPr>
+        <w:ind w:left="3600" w:hanging="180"/>
+      </w:pPr>
+    </w:lvl>
+    <w:lvl w:ilvl="3" w:tplc="0C0A000F" w:tentative="1">
+      <w:start w:val="1"/>
+      <w:numFmt w:val="decimal"/>
+      <w:lvlText w:val="%4."/>
+      <w:lvlJc w:val="left"/>
+      <w:pPr>
+        <w:ind w:left="4320" w:hanging="360"/>
+      </w:pPr>
+    </w:lvl>
+    <w:lvl w:ilvl="4" w:tplc="0C0A0019" w:tentative="1">
+      <w:start w:val="1"/>
+      <w:numFmt w:val="lowerLetter"/>
+      <w:lvlText w:val="%5."/>
+      <w:lvlJc w:val="left"/>
+      <w:pPr>
+        <w:ind w:left="5040" w:hanging="360"/>
+      </w:pPr>
+    </w:lvl>
+    <w:lvl w:ilvl="5" w:tplc="0C0A001B" w:tentative="1">
+      <w:start w:val="1"/>
+      <w:numFmt w:val="lowerRoman"/>
+      <w:lvlText w:val="%6."/>
+      <w:lvlJc w:val="right"/>
+      <w:pPr>
+        <w:ind w:left="5760" w:hanging="180"/>
+      </w:pPr>
+    </w:lvl>
+    <w:lvl w:ilvl="6" w:tplc="0C0A000F" w:tentative="1">
+      <w:start w:val="1"/>
+      <w:numFmt w:val="decimal"/>
+      <w:lvlText w:val="%7."/>
+      <w:lvlJc w:val="left"/>
+      <w:pPr>
+        <w:ind w:left="6480" w:hanging="360"/>
+      </w:pPr>
+    </w:lvl>
+    <w:lvl w:ilvl="7" w:tplc="0C0A0019" w:tentative="1">
+      <w:start w:val="1"/>
+      <w:numFmt w:val="lowerLetter"/>
+      <w:lvlText w:val="%8."/>
+      <w:lvlJc w:val="left"/>
+      <w:pPr>
+        <w:ind w:left="7200" w:hanging="360"/>
+      </w:pPr>
+    </w:lvl>
+    <w:lvl w:ilvl="8" w:tplc="0C0A001B" w:tentative="1">
+      <w:start w:val="1"/>
+      <w:numFmt w:val="lowerRoman"/>
+      <w:lvlText w:val="%9."/>
+      <w:lvlJc w:val="right"/>
+      <w:pPr>
+        <w:ind w:left="7920" w:hanging="180"/>
+      </w:pPr>
+    </w:lvl>
+  </w:abstractNum>
+  <w:abstractNum w:abstractNumId="7">
     <w:nsid w:val="337017B0"/>
     <w:multiLevelType w:val="hybridMultilevel"/>
     <w:tmpl w:val="611005C2"/>
@@ -10527,7 +11092,7 @@
       </w:rPr>
     </w:lvl>
   </w:abstractNum>
-  <w:abstractNum w:abstractNumId="6">
+  <w:abstractNum w:abstractNumId="8">
     <w:nsid w:val="3B0909D3"/>
     <w:multiLevelType w:val="hybridMultilevel"/>
     <w:tmpl w:val="F6605820"/>
@@ -10639,7 +11204,7 @@
       </w:rPr>
     </w:lvl>
   </w:abstractNum>
-  <w:abstractNum w:abstractNumId="7">
+  <w:abstractNum w:abstractNumId="9">
     <w:nsid w:val="45DB20FA"/>
     <w:multiLevelType w:val="hybridMultilevel"/>
     <w:tmpl w:val="8A7E806C"/>
@@ -10751,7 +11316,97 @@
       </w:rPr>
     </w:lvl>
   </w:abstractNum>
-  <w:abstractNum w:abstractNumId="8">
+  <w:abstractNum w:abstractNumId="10">
+    <w:nsid w:val="48436469"/>
+    <w:multiLevelType w:val="hybridMultilevel"/>
+    <w:tmpl w:val="978C6A72"/>
+    <w:lvl w:ilvl="0" w:tplc="38048058">
+      <w:start w:val="1"/>
+      <w:numFmt w:val="decimal"/>
+      <w:lvlText w:val="%1."/>
+      <w:lvlJc w:val="left"/>
+      <w:pPr>
+        <w:ind w:left="720" w:hanging="360"/>
+      </w:pPr>
+      <w:rPr>
+        <w:rFonts w:hint="default"/>
+        <w:color w:val="00B050"/>
+      </w:rPr>
+    </w:lvl>
+    <w:lvl w:ilvl="1" w:tplc="0C0A0019">
+      <w:start w:val="1"/>
+      <w:numFmt w:val="lowerLetter"/>
+      <w:lvlText w:val="%2."/>
+      <w:lvlJc w:val="left"/>
+      <w:pPr>
+        <w:ind w:left="1440" w:hanging="360"/>
+      </w:pPr>
+    </w:lvl>
+    <w:lvl w:ilvl="2" w:tplc="0C0A001B" w:tentative="1">
+      <w:start w:val="1"/>
+      <w:numFmt w:val="lowerRoman"/>
+      <w:lvlText w:val="%3."/>
+      <w:lvlJc w:val="right"/>
+      <w:pPr>
+        <w:ind w:left="2160" w:hanging="180"/>
+      </w:pPr>
+    </w:lvl>
+    <w:lvl w:ilvl="3" w:tplc="0C0A000F" w:tentative="1">
+      <w:start w:val="1"/>
+      <w:numFmt w:val="decimal"/>
+      <w:lvlText w:val="%4."/>
+      <w:lvlJc w:val="left"/>
+      <w:pPr>
+        <w:ind w:left="2880" w:hanging="360"/>
+      </w:pPr>
+    </w:lvl>
+    <w:lvl w:ilvl="4" w:tplc="0C0A0019" w:tentative="1">
+      <w:start w:val="1"/>
+      <w:numFmt w:val="lowerLetter"/>
+      <w:lvlText w:val="%5."/>
+      <w:lvlJc w:val="left"/>
+      <w:pPr>
+        <w:ind w:left="3600" w:hanging="360"/>
+      </w:pPr>
+    </w:lvl>
+    <w:lvl w:ilvl="5" w:tplc="0C0A001B" w:tentative="1">
+      <w:start w:val="1"/>
+      <w:numFmt w:val="lowerRoman"/>
+      <w:lvlText w:val="%6."/>
+      <w:lvlJc w:val="right"/>
+      <w:pPr>
+        <w:ind w:left="4320" w:hanging="180"/>
+      </w:pPr>
+    </w:lvl>
+    <w:lvl w:ilvl="6" w:tplc="0C0A000F" w:tentative="1">
+      <w:start w:val="1"/>
+      <w:numFmt w:val="decimal"/>
+      <w:lvlText w:val="%7."/>
+      <w:lvlJc w:val="left"/>
+      <w:pPr>
+        <w:ind w:left="5040" w:hanging="360"/>
+      </w:pPr>
+    </w:lvl>
+    <w:lvl w:ilvl="7" w:tplc="0C0A0019" w:tentative="1">
+      <w:start w:val="1"/>
+      <w:numFmt w:val="lowerLetter"/>
+      <w:lvlText w:val="%8."/>
+      <w:lvlJc w:val="left"/>
+      <w:pPr>
+        <w:ind w:left="5760" w:hanging="360"/>
+      </w:pPr>
+    </w:lvl>
+    <w:lvl w:ilvl="8" w:tplc="0C0A001B" w:tentative="1">
+      <w:start w:val="1"/>
+      <w:numFmt w:val="lowerRoman"/>
+      <w:lvlText w:val="%9."/>
+      <w:lvlJc w:val="right"/>
+      <w:pPr>
+        <w:ind w:left="6480" w:hanging="180"/>
+      </w:pPr>
+    </w:lvl>
+  </w:abstractNum>
+  <w:abstractNum w:abstractNumId="11">
     <w:nsid w:val="4BDF7638"/>
     <w:multiLevelType w:val="hybridMultilevel"/>
     <w:tmpl w:val="C060C8B0"/>
@@ -10840,7 +11495,7 @@
       </w:pPr>
     </w:lvl>
   </w:abstractNum>
-  <w:abstractNum w:abstractNumId="9">
+  <w:abstractNum w:abstractNumId="12">
     <w:nsid w:val="57971305"/>
     <w:multiLevelType w:val="multilevel"/>
     <w:tmpl w:val="90407586"/>
@@ -10990,7 +11645,7 @@
       </w:rPr>
     </w:lvl>
   </w:abstractNum>
-  <w:abstractNum w:abstractNumId="10">
+  <w:abstractNum w:abstractNumId="13">
     <w:nsid w:val="5DD32612"/>
     <w:multiLevelType w:val="hybridMultilevel"/>
     <w:tmpl w:val="D788073E"/>
@@ -11080,7 +11735,7 @@
       </w:pPr>
     </w:lvl>
   </w:abstractNum>
-  <w:abstractNum w:abstractNumId="11">
+  <w:abstractNum w:abstractNumId="14">
     <w:nsid w:val="61FB38DF"/>
     <w:multiLevelType w:val="multilevel"/>
     <w:tmpl w:val="7E60CDAC"/>
@@ -11231,7 +11886,7 @@
       </w:rPr>
     </w:lvl>
   </w:abstractNum>
-  <w:abstractNum w:abstractNumId="12">
+  <w:abstractNum w:abstractNumId="15">
     <w:nsid w:val="6507172E"/>
     <w:multiLevelType w:val="multilevel"/>
     <w:tmpl w:val="7E60CDAC"/>
@@ -11382,7 +12037,7 @@
       </w:rPr>
     </w:lvl>
   </w:abstractNum>
-  <w:abstractNum w:abstractNumId="13">
+  <w:abstractNum w:abstractNumId="16">
     <w:nsid w:val="662B4E2A"/>
     <w:multiLevelType w:val="hybridMultilevel"/>
     <w:tmpl w:val="6E5C206C"/>
@@ -11472,7 +12127,7 @@
       </w:pPr>
     </w:lvl>
   </w:abstractNum>
-  <w:abstractNum w:abstractNumId="14">
+  <w:abstractNum w:abstractNumId="17">
     <w:nsid w:val="703C0F67"/>
     <w:multiLevelType w:val="hybridMultilevel"/>
     <w:tmpl w:val="D74E4718"/>
@@ -11561,26 +12216,116 @@
       </w:pPr>
     </w:lvl>
   </w:abstractNum>
+  <w:abstractNum w:abstractNumId="18">
+    <w:nsid w:val="75120AEA"/>
+    <w:multiLevelType w:val="hybridMultilevel"/>
+    <w:tmpl w:val="8DB60734"/>
+    <w:lvl w:ilvl="0" w:tplc="38048058">
+      <w:start w:val="1"/>
+      <w:numFmt w:val="decimal"/>
+      <w:lvlText w:val="%1."/>
+      <w:lvlJc w:val="left"/>
+      <w:pPr>
+        <w:ind w:left="720" w:hanging="360"/>
+      </w:pPr>
+      <w:rPr>
+        <w:rFonts w:hint="default"/>
+        <w:color w:val="00B050"/>
+      </w:rPr>
+    </w:lvl>
+    <w:lvl w:ilvl="1" w:tplc="0C0A0019" w:tentative="1">
+      <w:start w:val="1"/>
+      <w:numFmt w:val="lowerLetter"/>
+      <w:lvlText w:val="%2."/>
+      <w:lvlJc w:val="left"/>
+      <w:pPr>
+        <w:ind w:left="1440" w:hanging="360"/>
+      </w:pPr>
+    </w:lvl>
+    <w:lvl w:ilvl="2" w:tplc="0C0A001B" w:tentative="1">
+      <w:start w:val="1"/>
+      <w:numFmt w:val="lowerRoman"/>
+      <w:lvlText w:val="%3."/>
+      <w:lvlJc w:val="right"/>
+      <w:pPr>
+        <w:ind w:left="2160" w:hanging="180"/>
+      </w:pPr>
+    </w:lvl>
+    <w:lvl w:ilvl="3" w:tplc="0C0A000F" w:tentative="1">
+      <w:start w:val="1"/>
+      <w:numFmt w:val="decimal"/>
+      <w:lvlText w:val="%4."/>
+      <w:lvlJc w:val="left"/>
+      <w:pPr>
+        <w:ind w:left="2880" w:hanging="360"/>
+      </w:pPr>
+    </w:lvl>
+    <w:lvl w:ilvl="4" w:tplc="0C0A0019" w:tentative="1">
+      <w:start w:val="1"/>
+      <w:numFmt w:val="lowerLetter"/>
+      <w:lvlText w:val="%5."/>
+      <w:lvlJc w:val="left"/>
+      <w:pPr>
+        <w:ind w:left="3600" w:hanging="360"/>
+      </w:pPr>
+    </w:lvl>
+    <w:lvl w:ilvl="5" w:tplc="0C0A001B" w:tentative="1">
+      <w:start w:val="1"/>
+      <w:numFmt w:val="lowerRoman"/>
+      <w:lvlText w:val="%6."/>
+      <w:lvlJc w:val="right"/>
+      <w:pPr>
+        <w:ind w:left="4320" w:hanging="180"/>
+      </w:pPr>
+    </w:lvl>
+    <w:lvl w:ilvl="6" w:tplc="0C0A000F" w:tentative="1">
+      <w:start w:val="1"/>
+      <w:numFmt w:val="decimal"/>
+      <w:lvlText w:val="%7."/>
+      <w:lvlJc w:val="left"/>
+      <w:pPr>
+        <w:ind w:left="5040" w:hanging="360"/>
+      </w:pPr>
+    </w:lvl>
+    <w:lvl w:ilvl="7" w:tplc="0C0A0019" w:tentative="1">
+      <w:start w:val="1"/>
+      <w:numFmt w:val="lowerLetter"/>
+      <w:lvlText w:val="%8."/>
+      <w:lvlJc w:val="left"/>
+      <w:pPr>
+        <w:ind w:left="5760" w:hanging="360"/>
+      </w:pPr>
+    </w:lvl>
+    <w:lvl w:ilvl="8" w:tplc="0C0A001B" w:tentative="1">
+      <w:start w:val="1"/>
+      <w:numFmt w:val="lowerRoman"/>
+      <w:lvlText w:val="%9."/>
+      <w:lvlJc w:val="right"/>
+      <w:pPr>
+        <w:ind w:left="6480" w:hanging="180"/>
+      </w:pPr>
+    </w:lvl>
+  </w:abstractNum>
   <w:num w:numId="1">
-    <w:abstractNumId w:val="12"/>
+    <w:abstractNumId w:val="15"/>
   </w:num>
   <w:num w:numId="2">
-    <w:abstractNumId w:val="11"/>
+    <w:abstractNumId w:val="14"/>
   </w:num>
   <w:num w:numId="3">
-    <w:abstractNumId w:val="3"/>
+    <w:abstractNumId w:val="4"/>
   </w:num>
   <w:num w:numId="4">
-    <w:abstractNumId w:val="9"/>
+    <w:abstractNumId w:val="12"/>
   </w:num>
   <w:num w:numId="5">
     <w:abstractNumId w:val="0"/>
   </w:num>
   <w:num w:numId="6">
-    <w:abstractNumId w:val="14"/>
+    <w:abstractNumId w:val="17"/>
   </w:num>
   <w:num w:numId="7">
-    <w:abstractNumId w:val="5"/>
+    <w:abstractNumId w:val="7"/>
   </w:num>
   <w:num w:numId="8">
     <w:abstractNumId w:val="1"/>
@@ -11589,22 +12334,34 @@
     <w:abstractNumId w:val="2"/>
   </w:num>
   <w:num w:numId="10">
+    <w:abstractNumId w:val="11"/>
+  </w:num>
+  <w:num w:numId="11">
+    <w:abstractNumId w:val="9"/>
+  </w:num>
+  <w:num w:numId="12">
     <w:abstractNumId w:val="8"/>
   </w:num>
-  <w:num w:numId="11">
-    <w:abstractNumId w:val="7"/>
+  <w:num w:numId="13">
+    <w:abstractNumId w:val="5"/>
   </w:num>
-  <w:num w:numId="12">
+  <w:num w:numId="14">
+    <w:abstractNumId w:val="13"/>
+  </w:num>
+  <w:num w:numId="15">
+    <w:abstractNumId w:val="16"/>
+  </w:num>
+  <w:num w:numId="16">
+    <w:abstractNumId w:val="3"/>
+  </w:num>
+  <w:num w:numId="17">
+    <w:abstractNumId w:val="10"/>
+  </w:num>
+  <w:num w:numId="18">
     <w:abstractNumId w:val="6"/>
   </w:num>
-  <w:num w:numId="13">
-    <w:abstractNumId w:val="4"/>
-  </w:num>
-  <w:num w:numId="14">
-    <w:abstractNumId w:val="10"/>
-  </w:num>
-  <w:num w:numId="15">
-    <w:abstractNumId w:val="13"/>
+  <w:num w:numId="19">
+    <w:abstractNumId w:val="18"/>
   </w:num>
 </w:numbering>
 </file>
@@ -13145,7 +13902,7 @@
 </file>
 
 <file path=customXml/itemProps1.xml><?xml version="1.0" encoding="utf-8"?>
-<ds:datastoreItem xmlns:ds="http://schemas.openxmlformats.org/officeDocument/2006/customXml" ds:itemID="{E3E8DC49-89AB-4748-BCCF-A4B506E9BF21}">
+<ds:datastoreItem xmlns:ds="http://schemas.openxmlformats.org/officeDocument/2006/customXml" ds:itemID="{9B1EF761-5E56-49BB-88B6-8A6BC2B300AC}">
   <ds:schemaRefs>
     <ds:schemaRef ds:uri="http://schemas.openxmlformats.org/officeDocument/2006/bibliography"/>
   </ds:schemaRefs>

</xml_diff>

<commit_message>
Agrege la tecnologia xampp
Signed-off-by: María Laura Gómez Ramírez <mlaura@facinf.uho.edu.cu>
</commit_message>
<xml_diff>
--- a/docs/Trabajo.docx
+++ b/docs/Trabajo.docx
@@ -70,12 +70,14 @@
                             <w:pPr>
                               <w:jc w:val="center"/>
                               <w:rPr>
+                                <w:rFonts w:ascii="Tw Cen MT" w:hAnsi="Tw Cen MT"/>
                                 <w:color w:val="00B050"/>
                                 <w:sz w:val="56"/>
                               </w:rPr>
                             </w:pPr>
                             <w:r>
                               <w:rPr>
+                                <w:rFonts w:ascii="Tw Cen MT" w:hAnsi="Tw Cen MT"/>
                                 <w:color w:val="00B050"/>
                                 <w:sz w:val="56"/>
                               </w:rPr>
@@ -109,12 +111,14 @@
                       <w:pPr>
                         <w:jc w:val="center"/>
                         <w:rPr>
+                          <w:rFonts w:ascii="Tw Cen MT" w:hAnsi="Tw Cen MT"/>
                           <w:color w:val="00B050"/>
                           <w:sz w:val="56"/>
                         </w:rPr>
                       </w:pPr>
                       <w:r>
                         <w:rPr>
+                          <w:rFonts w:ascii="Tw Cen MT" w:hAnsi="Tw Cen MT"/>
                           <w:color w:val="00B050"/>
                           <w:sz w:val="56"/>
                         </w:rPr>
@@ -189,12 +193,14 @@
                             <w:pPr>
                               <w:jc w:val="center"/>
                               <w:rPr>
+                                <w:rFonts w:ascii="Tw Cen MT" w:hAnsi="Tw Cen MT"/>
                                 <w:color w:val="00B050"/>
                                 <w:sz w:val="56"/>
                               </w:rPr>
                             </w:pPr>
                             <w:r>
                               <w:rPr>
+                                <w:rFonts w:ascii="Tw Cen MT" w:hAnsi="Tw Cen MT"/>
                                 <w:color w:val="00B050"/>
                                 <w:sz w:val="56"/>
                               </w:rPr>
@@ -224,12 +230,14 @@
                       <w:pPr>
                         <w:jc w:val="center"/>
                         <w:rPr>
+                          <w:rFonts w:ascii="Tw Cen MT" w:hAnsi="Tw Cen MT"/>
                           <w:color w:val="00B050"/>
                           <w:sz w:val="56"/>
                         </w:rPr>
                       </w:pPr>
                       <w:r>
                         <w:rPr>
+                          <w:rFonts w:ascii="Tw Cen MT" w:hAnsi="Tw Cen MT"/>
                           <w:color w:val="00B050"/>
                           <w:sz w:val="56"/>
                         </w:rPr>
@@ -305,6 +313,7 @@
                               <w:pStyle w:val="Sinespaciado"/>
                               <w:jc w:val="center"/>
                               <w:rPr>
+                                <w:rFonts w:ascii="Tw Cen MT" w:hAnsi="Tw Cen MT"/>
                                 <w:sz w:val="56"/>
                                 <w:szCs w:val="60"/>
                                 <w:u w:val="single"/>
@@ -312,6 +321,7 @@
                             </w:pPr>
                             <w:r>
                               <w:rPr>
+                                <w:rFonts w:ascii="Tw Cen MT" w:hAnsi="Tw Cen MT"/>
                                 <w:sz w:val="56"/>
                                 <w:szCs w:val="60"/>
                                 <w:u w:val="single"/>
@@ -331,6 +341,7 @@
                             </w:pPr>
                             <w:r>
                               <w:rPr>
+                                <w:rFonts w:ascii="Tw Cen MT" w:hAnsi="Tw Cen MT"/>
                                 <w:color w:val="00B050"/>
                                 <w:sz w:val="52"/>
                                 <w:szCs w:val="80"/>
@@ -368,6 +379,7 @@
                         <w:pStyle w:val="Sinespaciado"/>
                         <w:jc w:val="center"/>
                         <w:rPr>
+                          <w:rFonts w:ascii="Tw Cen MT" w:hAnsi="Tw Cen MT"/>
                           <w:sz w:val="56"/>
                           <w:szCs w:val="60"/>
                           <w:u w:val="single"/>
@@ -375,6 +387,7 @@
                       </w:pPr>
                       <w:r>
                         <w:rPr>
+                          <w:rFonts w:ascii="Tw Cen MT" w:hAnsi="Tw Cen MT"/>
                           <w:sz w:val="56"/>
                           <w:szCs w:val="60"/>
                           <w:u w:val="single"/>
@@ -394,6 +407,7 @@
                       </w:pPr>
                       <w:r>
                         <w:rPr>
+                          <w:rFonts w:ascii="Tw Cen MT" w:hAnsi="Tw Cen MT"/>
                           <w:color w:val="00B050"/>
                           <w:sz w:val="52"/>
                           <w:szCs w:val="80"/>
@@ -469,6 +483,7 @@
                             <w:pPr>
                               <w:jc w:val="center"/>
                               <w:rPr>
+                                <w:rFonts w:ascii="Tw Cen MT" w:hAnsi="Tw Cen MT"/>
                                 <w:sz w:val="52"/>
                                 <w:szCs w:val="60"/>
                                 <w:u w:val="single"/>
@@ -476,6 +491,7 @@
                             </w:pPr>
                             <w:r>
                               <w:rPr>
+                                <w:rFonts w:ascii="Tw Cen MT" w:hAnsi="Tw Cen MT"/>
                                 <w:sz w:val="52"/>
                                 <w:szCs w:val="60"/>
                                 <w:u w:val="single"/>
@@ -487,6 +503,7 @@
                             <w:pPr>
                               <w:jc w:val="center"/>
                               <w:rPr>
+                                <w:rFonts w:ascii="Tw Cen MT" w:hAnsi="Tw Cen MT"/>
                                 <w:color w:val="00B050"/>
                                 <w:sz w:val="52"/>
                                 <w:szCs w:val="60"/>
@@ -494,6 +511,7 @@
                             </w:pPr>
                             <w:r>
                               <w:rPr>
+                                <w:rFonts w:ascii="Tw Cen MT" w:hAnsi="Tw Cen MT"/>
                                 <w:color w:val="00B050"/>
                                 <w:sz w:val="52"/>
                                 <w:szCs w:val="60"/>
@@ -505,11 +523,13 @@
                             <w:pPr>
                               <w:jc w:val="center"/>
                               <w:rPr>
+                                <w:rFonts w:ascii="Tw Cen MT" w:hAnsi="Tw Cen MT"/>
                                 <w:sz w:val="48"/>
                               </w:rPr>
                             </w:pPr>
                             <w:r>
                               <w:rPr>
+                                <w:rFonts w:ascii="Tw Cen MT" w:hAnsi="Tw Cen MT"/>
                                 <w:sz w:val="48"/>
                               </w:rPr>
                               <w:t>Reinier Hernández Ávila</w:t>
@@ -519,11 +539,13 @@
                             <w:pPr>
                               <w:jc w:val="center"/>
                               <w:rPr>
+                                <w:rFonts w:ascii="Tw Cen MT" w:hAnsi="Tw Cen MT"/>
                                 <w:sz w:val="48"/>
                               </w:rPr>
                             </w:pPr>
                             <w:r>
                               <w:rPr>
+                                <w:rFonts w:ascii="Tw Cen MT" w:hAnsi="Tw Cen MT"/>
                                 <w:sz w:val="48"/>
                               </w:rPr>
                               <w:t>María L. Gómez Ramírez</w:t>
@@ -533,11 +555,13 @@
                             <w:pPr>
                               <w:jc w:val="center"/>
                               <w:rPr>
+                                <w:rFonts w:ascii="Tw Cen MT" w:hAnsi="Tw Cen MT"/>
                                 <w:sz w:val="48"/>
                               </w:rPr>
                             </w:pPr>
                             <w:r>
                               <w:rPr>
+                                <w:rFonts w:ascii="Tw Cen MT" w:hAnsi="Tw Cen MT"/>
                                 <w:sz w:val="48"/>
                               </w:rPr>
                               <w:t>Danaysis Pérez Cedeño</w:t>
@@ -547,11 +571,13 @@
                             <w:pPr>
                               <w:jc w:val="center"/>
                               <w:rPr>
+                                <w:rFonts w:ascii="Tw Cen MT" w:hAnsi="Tw Cen MT"/>
                                 <w:sz w:val="48"/>
                               </w:rPr>
                             </w:pPr>
                             <w:r>
                               <w:rPr>
+                                <w:rFonts w:ascii="Tw Cen MT" w:hAnsi="Tw Cen MT"/>
                                 <w:sz w:val="48"/>
                               </w:rPr>
                               <w:t>Mayrelis Portelles Bruzón</w:t>
@@ -561,11 +587,13 @@
                             <w:pPr>
                               <w:jc w:val="center"/>
                               <w:rPr>
+                                <w:rFonts w:ascii="Tw Cen MT" w:hAnsi="Tw Cen MT"/>
                                 <w:sz w:val="48"/>
                               </w:rPr>
                             </w:pPr>
                             <w:r>
                               <w:rPr>
+                                <w:rFonts w:ascii="Tw Cen MT" w:hAnsi="Tw Cen MT"/>
                                 <w:sz w:val="48"/>
                               </w:rPr>
                               <w:t>Daniel José Pérez Parra</w:t>
@@ -575,11 +603,13 @@
                             <w:pPr>
                               <w:jc w:val="center"/>
                               <w:rPr>
+                                <w:rFonts w:ascii="Tw Cen MT" w:hAnsi="Tw Cen MT"/>
                                 <w:sz w:val="48"/>
                               </w:rPr>
                             </w:pPr>
                             <w:r>
                               <w:rPr>
+                                <w:rFonts w:ascii="Tw Cen MT" w:hAnsi="Tw Cen MT"/>
                                 <w:sz w:val="48"/>
                               </w:rPr>
                               <w:t>Mario García Escalona</w:t>
@@ -589,6 +619,7 @@
                             <w:pPr>
                               <w:jc w:val="center"/>
                               <w:rPr>
+                                <w:rFonts w:ascii="Tw Cen MT" w:hAnsi="Tw Cen MT"/>
                                 <w:sz w:val="56"/>
                               </w:rPr>
                             </w:pPr>
@@ -630,6 +661,7 @@
                       <w:pPr>
                         <w:jc w:val="center"/>
                         <w:rPr>
+                          <w:rFonts w:ascii="Tw Cen MT" w:hAnsi="Tw Cen MT"/>
                           <w:sz w:val="52"/>
                           <w:szCs w:val="60"/>
                           <w:u w:val="single"/>
@@ -637,6 +669,7 @@
                       </w:pPr>
                       <w:r>
                         <w:rPr>
+                          <w:rFonts w:ascii="Tw Cen MT" w:hAnsi="Tw Cen MT"/>
                           <w:sz w:val="52"/>
                           <w:szCs w:val="60"/>
                           <w:u w:val="single"/>
@@ -648,6 +681,7 @@
                       <w:pPr>
                         <w:jc w:val="center"/>
                         <w:rPr>
+                          <w:rFonts w:ascii="Tw Cen MT" w:hAnsi="Tw Cen MT"/>
                           <w:color w:val="00B050"/>
                           <w:sz w:val="52"/>
                           <w:szCs w:val="60"/>
@@ -655,6 +689,7 @@
                       </w:pPr>
                       <w:r>
                         <w:rPr>
+                          <w:rFonts w:ascii="Tw Cen MT" w:hAnsi="Tw Cen MT"/>
                           <w:color w:val="00B050"/>
                           <w:sz w:val="52"/>
                           <w:szCs w:val="60"/>
@@ -666,11 +701,13 @@
                       <w:pPr>
                         <w:jc w:val="center"/>
                         <w:rPr>
+                          <w:rFonts w:ascii="Tw Cen MT" w:hAnsi="Tw Cen MT"/>
                           <w:sz w:val="48"/>
                         </w:rPr>
                       </w:pPr>
                       <w:r>
                         <w:rPr>
+                          <w:rFonts w:ascii="Tw Cen MT" w:hAnsi="Tw Cen MT"/>
                           <w:sz w:val="48"/>
                         </w:rPr>
                         <w:t>Reinier Hernández Ávila</w:t>
@@ -680,11 +717,13 @@
                       <w:pPr>
                         <w:jc w:val="center"/>
                         <w:rPr>
+                          <w:rFonts w:ascii="Tw Cen MT" w:hAnsi="Tw Cen MT"/>
                           <w:sz w:val="48"/>
                         </w:rPr>
                       </w:pPr>
                       <w:r>
                         <w:rPr>
+                          <w:rFonts w:ascii="Tw Cen MT" w:hAnsi="Tw Cen MT"/>
                           <w:sz w:val="48"/>
                         </w:rPr>
                         <w:t>María L. Gómez Ramírez</w:t>
@@ -694,11 +733,13 @@
                       <w:pPr>
                         <w:jc w:val="center"/>
                         <w:rPr>
+                          <w:rFonts w:ascii="Tw Cen MT" w:hAnsi="Tw Cen MT"/>
                           <w:sz w:val="48"/>
                         </w:rPr>
                       </w:pPr>
                       <w:r>
                         <w:rPr>
+                          <w:rFonts w:ascii="Tw Cen MT" w:hAnsi="Tw Cen MT"/>
                           <w:sz w:val="48"/>
                         </w:rPr>
                         <w:t>Danaysis Pérez Cedeño</w:t>
@@ -708,11 +749,13 @@
                       <w:pPr>
                         <w:jc w:val="center"/>
                         <w:rPr>
+                          <w:rFonts w:ascii="Tw Cen MT" w:hAnsi="Tw Cen MT"/>
                           <w:sz w:val="48"/>
                         </w:rPr>
                       </w:pPr>
                       <w:r>
                         <w:rPr>
+                          <w:rFonts w:ascii="Tw Cen MT" w:hAnsi="Tw Cen MT"/>
                           <w:sz w:val="48"/>
                         </w:rPr>
                         <w:t>Mayrelis Portelles Bruzón</w:t>
@@ -722,11 +765,13 @@
                       <w:pPr>
                         <w:jc w:val="center"/>
                         <w:rPr>
+                          <w:rFonts w:ascii="Tw Cen MT" w:hAnsi="Tw Cen MT"/>
                           <w:sz w:val="48"/>
                         </w:rPr>
                       </w:pPr>
                       <w:r>
                         <w:rPr>
+                          <w:rFonts w:ascii="Tw Cen MT" w:hAnsi="Tw Cen MT"/>
                           <w:sz w:val="48"/>
                         </w:rPr>
                         <w:t>Daniel José Pérez Parra</w:t>
@@ -736,11 +781,13 @@
                       <w:pPr>
                         <w:jc w:val="center"/>
                         <w:rPr>
+                          <w:rFonts w:ascii="Tw Cen MT" w:hAnsi="Tw Cen MT"/>
                           <w:sz w:val="48"/>
                         </w:rPr>
                       </w:pPr>
                       <w:r>
                         <w:rPr>
+                          <w:rFonts w:ascii="Tw Cen MT" w:hAnsi="Tw Cen MT"/>
                           <w:sz w:val="48"/>
                         </w:rPr>
                         <w:t>Mario García Escalona</w:t>
@@ -750,6 +797,7 @@
                       <w:pPr>
                         <w:jc w:val="center"/>
                         <w:rPr>
+                          <w:rFonts w:ascii="Tw Cen MT" w:hAnsi="Tw Cen MT"/>
                           <w:sz w:val="56"/>
                         </w:rPr>
                       </w:pPr>
@@ -2620,12 +2668,10 @@
           <w:szCs w:val="40"/>
         </w:rPr>
       </w:pPr>
-      <w:bookmarkStart w:id="4" w:name="_GoBack"/>
-      <w:bookmarkEnd w:id="4"/>
       <w:r>
         <w:br w:type="page"/>
       </w:r>
-      <w:bookmarkStart w:id="5" w:name="_Toc437022676"/>
+      <w:bookmarkStart w:id="4" w:name="_Toc437022676"/>
       <w:r>
         <w:rPr>
           <w:rFonts w:asciiTheme="minorHAnsi" w:hAnsiTheme="minorHAnsi"/>
@@ -2635,7 +2681,7 @@
         <w:lastRenderedPageBreak/>
         <w:t>Introducción</w:t>
       </w:r>
-      <w:bookmarkEnd w:id="5"/>
+      <w:bookmarkEnd w:id="4"/>
     </w:p>
     <w:p>
       <w:pPr>
@@ -4967,7 +5013,7 @@
           <w:szCs w:val="40"/>
         </w:rPr>
       </w:pPr>
-      <w:bookmarkStart w:id="6" w:name="_Toc437022677"/>
+      <w:bookmarkStart w:id="5" w:name="_Toc437022677"/>
       <w:r>
         <w:rPr>
           <w:rFonts w:asciiTheme="minorHAnsi" w:hAnsiTheme="minorHAnsi"/>
@@ -4977,7 +5023,7 @@
         <w:lastRenderedPageBreak/>
         <w:t>Capítulo 1</w:t>
       </w:r>
-      <w:bookmarkEnd w:id="6"/>
+      <w:bookmarkEnd w:id="5"/>
     </w:p>
     <w:p>
       <w:pPr>
@@ -4988,7 +5034,7 @@
           <w:szCs w:val="28"/>
         </w:rPr>
       </w:pPr>
-      <w:bookmarkStart w:id="7" w:name="_Toc437022678"/>
+      <w:bookmarkStart w:id="6" w:name="_Toc437022678"/>
       <w:r>
         <w:rPr>
           <w:rFonts w:asciiTheme="minorHAnsi" w:hAnsiTheme="minorHAnsi"/>
@@ -5005,71 +5051,71 @@
         </w:rPr>
         <w:t>s</w:t>
       </w:r>
+      <w:bookmarkEnd w:id="6"/>
+    </w:p>
+    <w:p>
+      <w:pPr>
+        <w:jc w:val="both"/>
+        <w:rPr>
+          <w:sz w:val="24"/>
+          <w:szCs w:val="24"/>
+        </w:rPr>
+      </w:pPr>
+      <w:r>
+        <w:rPr>
+          <w:sz w:val="24"/>
+          <w:szCs w:val="24"/>
+        </w:rPr>
+        <w:t xml:space="preserve">Para </w:t>
+      </w:r>
+      <w:r>
+        <w:rPr>
+          <w:sz w:val="24"/>
+          <w:szCs w:val="24"/>
+        </w:rPr>
+        <w:t>la creación de una red social s</w:t>
+      </w:r>
+      <w:r>
+        <w:rPr>
+          <w:sz w:val="24"/>
+          <w:szCs w:val="24"/>
+        </w:rPr>
+        <w:t>e necesitan ciertas tecnologías</w:t>
+      </w:r>
+      <w:r>
+        <w:rPr>
+          <w:sz w:val="24"/>
+          <w:szCs w:val="24"/>
+        </w:rPr>
+        <w:t xml:space="preserve">, o sea softwares y frameworks, </w:t>
+      </w:r>
+      <w:r>
+        <w:rPr>
+          <w:sz w:val="24"/>
+          <w:szCs w:val="24"/>
+        </w:rPr>
+        <w:t>que ayuden en el desarrollo de la  misma, en el proyecto se utilizaron:</w:t>
+      </w:r>
+    </w:p>
+    <w:p>
+      <w:pPr>
+        <w:pStyle w:val="Ttulo3"/>
+        <w:rPr>
+          <w:rFonts w:asciiTheme="minorHAnsi" w:hAnsiTheme="minorHAnsi"/>
+          <w:sz w:val="24"/>
+          <w:szCs w:val="24"/>
+        </w:rPr>
+      </w:pPr>
+      <w:bookmarkStart w:id="7" w:name="_Toc437022679"/>
+      <w:r>
+        <w:rPr>
+          <w:rFonts w:asciiTheme="minorHAnsi" w:hAnsiTheme="minorHAnsi"/>
+          <w:sz w:val="24"/>
+          <w:szCs w:val="24"/>
+        </w:rPr>
+        <w:t>Bootstrap 3</w:t>
+      </w:r>
       <w:bookmarkEnd w:id="7"/>
-    </w:p>
-    <w:p>
-      <w:pPr>
-        <w:jc w:val="both"/>
-        <w:rPr>
-          <w:sz w:val="24"/>
-          <w:szCs w:val="24"/>
-        </w:rPr>
-      </w:pPr>
-      <w:r>
-        <w:rPr>
-          <w:sz w:val="24"/>
-          <w:szCs w:val="24"/>
-        </w:rPr>
-        <w:t xml:space="preserve">Para </w:t>
-      </w:r>
-      <w:r>
-        <w:rPr>
-          <w:sz w:val="24"/>
-          <w:szCs w:val="24"/>
-        </w:rPr>
-        <w:t>la creación de una red social s</w:t>
-      </w:r>
-      <w:r>
-        <w:rPr>
-          <w:sz w:val="24"/>
-          <w:szCs w:val="24"/>
-        </w:rPr>
-        <w:t>e necesitan ciertas tecnologías</w:t>
-      </w:r>
-      <w:r>
-        <w:rPr>
-          <w:sz w:val="24"/>
-          <w:szCs w:val="24"/>
-        </w:rPr>
-        <w:t xml:space="preserve">, o sea softwares y frameworks, </w:t>
-      </w:r>
-      <w:r>
-        <w:rPr>
-          <w:sz w:val="24"/>
-          <w:szCs w:val="24"/>
-        </w:rPr>
-        <w:t>que ayuden en el desarrollo de la  misma, en el proyecto se utilizaron:</w:t>
-      </w:r>
-    </w:p>
-    <w:p>
-      <w:pPr>
-        <w:pStyle w:val="Ttulo3"/>
-        <w:rPr>
-          <w:rFonts w:asciiTheme="minorHAnsi" w:hAnsiTheme="minorHAnsi"/>
-          <w:sz w:val="24"/>
-          <w:szCs w:val="24"/>
-        </w:rPr>
-      </w:pPr>
-      <w:bookmarkStart w:id="8" w:name="_Toc437022679"/>
-      <w:r>
-        <w:rPr>
-          <w:rFonts w:asciiTheme="minorHAnsi" w:hAnsiTheme="minorHAnsi"/>
-          <w:sz w:val="24"/>
-          <w:szCs w:val="24"/>
-        </w:rPr>
-        <w:t>Bootstrap 3</w:t>
-      </w:r>
-      <w:bookmarkEnd w:id="8"/>
     </w:p>
     <w:p>
       <w:pPr>
@@ -6021,7 +6067,7 @@
           <w:sz w:val="24"/>
         </w:rPr>
       </w:pPr>
-      <w:bookmarkStart w:id="9" w:name="_Toc437022680"/>
+      <w:bookmarkStart w:id="8" w:name="_Toc437022680"/>
       <w:r>
         <w:rPr>
           <w:rFonts w:asciiTheme="minorHAnsi" w:hAnsiTheme="minorHAnsi"/>
@@ -6037,7 +6083,7 @@
         </w:rPr>
         <w:t xml:space="preserve"> 1.8.4</w:t>
       </w:r>
-      <w:bookmarkEnd w:id="9"/>
+      <w:bookmarkEnd w:id="8"/>
     </w:p>
     <w:p>
       <w:pPr>
@@ -6518,7 +6564,7 @@
           <w:lang w:eastAsia="es-ES"/>
         </w:rPr>
       </w:pPr>
-      <w:bookmarkStart w:id="10" w:name="_Toc437022681"/>
+      <w:bookmarkStart w:id="9" w:name="_Toc437022681"/>
       <w:r>
         <w:rPr>
           <w:rFonts w:asciiTheme="minorHAnsi" w:eastAsia="Times New Roman" w:hAnsiTheme="minorHAnsi"/>
@@ -6545,236 +6591,236 @@
         </w:rPr>
         <w:t xml:space="preserve"> 4.3.0</w:t>
       </w:r>
+      <w:bookmarkEnd w:id="9"/>
+    </w:p>
+    <w:p>
+      <w:pPr>
+        <w:jc w:val="both"/>
+        <w:rPr>
+          <w:sz w:val="24"/>
+          <w:lang w:eastAsia="es-ES"/>
+        </w:rPr>
+      </w:pPr>
+      <w:r>
+        <w:rPr>
+          <w:sz w:val="24"/>
+          <w:lang w:eastAsia="es-ES"/>
+        </w:rPr>
+        <w:t>Es una gran fuente</w:t>
+      </w:r>
+      <w:r>
+        <w:rPr>
+          <w:sz w:val="24"/>
+          <w:lang w:eastAsia="es-ES"/>
+        </w:rPr>
+        <w:t xml:space="preserve"> de iconos que comúnmente se une con proyectos web de Bootstrap. Es una librería con 479 iconos, más grande que la librería nativa de Bootstrap 3 (</w:t>
+      </w:r>
+      <w:proofErr w:type="spellStart"/>
+      <w:r>
+        <w:rPr>
+          <w:sz w:val="24"/>
+          <w:lang w:eastAsia="es-ES"/>
+        </w:rPr>
+        <w:t>glyphicons</w:t>
+      </w:r>
+      <w:proofErr w:type="spellEnd"/>
+      <w:r>
+        <w:rPr>
+          <w:sz w:val="24"/>
+          <w:lang w:eastAsia="es-ES"/>
+        </w:rPr>
+        <w:t>) y se puede encontrar rasgos únicos en ellos como, girar, arrojar, apilar, entre otros.</w:t>
+      </w:r>
+    </w:p>
+    <w:p>
+      <w:pPr>
+        <w:jc w:val="both"/>
+        <w:rPr>
+          <w:sz w:val="24"/>
+        </w:rPr>
+      </w:pPr>
+      <w:r>
+        <w:rPr>
+          <w:sz w:val="24"/>
+        </w:rPr>
+        <w:t xml:space="preserve">Font </w:t>
+      </w:r>
+      <w:proofErr w:type="spellStart"/>
+      <w:r>
+        <w:rPr>
+          <w:sz w:val="24"/>
+        </w:rPr>
+        <w:t>Awesome</w:t>
+      </w:r>
+      <w:proofErr w:type="spellEnd"/>
+      <w:r>
+        <w:rPr>
+          <w:sz w:val="24"/>
+        </w:rPr>
+        <w:t xml:space="preserve"> </w:t>
+      </w:r>
+      <w:r>
+        <w:rPr>
+          <w:sz w:val="24"/>
+        </w:rPr>
+        <w:t>es una fuente que está hecha de símbolos</w:t>
+      </w:r>
+      <w:r>
+        <w:rPr>
+          <w:sz w:val="24"/>
+        </w:rPr>
+        <w:t>, icon</w:t>
+      </w:r>
+      <w:r>
+        <w:rPr>
+          <w:sz w:val="24"/>
+        </w:rPr>
+        <w:t xml:space="preserve">os, o </w:t>
+      </w:r>
+      <w:r>
+        <w:rPr>
+          <w:sz w:val="24"/>
+        </w:rPr>
+        <w:t>pictogram</w:t>
+      </w:r>
+      <w:r>
+        <w:rPr>
+          <w:sz w:val="24"/>
+        </w:rPr>
+        <w:t>a</w:t>
+      </w:r>
+      <w:r>
+        <w:rPr>
+          <w:sz w:val="24"/>
+        </w:rPr>
+        <w:t>s (</w:t>
+      </w:r>
+      <w:r>
+        <w:rPr>
+          <w:sz w:val="24"/>
+        </w:rPr>
+        <w:t>cualquier cosa que se prefiera llamarlos)</w:t>
+      </w:r>
+      <w:r>
+        <w:rPr>
+          <w:sz w:val="24"/>
+        </w:rPr>
+        <w:t xml:space="preserve"> </w:t>
+      </w:r>
+      <w:r>
+        <w:rPr>
+          <w:sz w:val="24"/>
+        </w:rPr>
+        <w:t>que se puede usar en una página web, igual que una fuente</w:t>
+      </w:r>
+      <w:r>
+        <w:rPr>
+          <w:sz w:val="24"/>
+        </w:rPr>
+        <w:t>.</w:t>
+      </w:r>
+    </w:p>
+    <w:p>
+      <w:pPr>
+        <w:jc w:val="both"/>
+        <w:rPr>
+          <w:sz w:val="24"/>
+        </w:rPr>
+      </w:pPr>
+      <w:r>
+        <w:rPr>
+          <w:sz w:val="24"/>
+        </w:rPr>
+        <w:t xml:space="preserve">Se pueden usar </w:t>
+      </w:r>
+      <w:proofErr w:type="spellStart"/>
+      <w:r>
+        <w:rPr>
+          <w:sz w:val="24"/>
+        </w:rPr>
+        <w:t>glyphicons</w:t>
+      </w:r>
+      <w:proofErr w:type="spellEnd"/>
+      <w:r>
+        <w:rPr>
+          <w:sz w:val="24"/>
+        </w:rPr>
+        <w:t xml:space="preserve"> en una variedad de formas; </w:t>
+      </w:r>
+      <w:r>
+        <w:rPr>
+          <w:sz w:val="24"/>
+        </w:rPr>
+        <w:t>en botones</w:t>
+      </w:r>
+      <w:r>
+        <w:rPr>
+          <w:sz w:val="24"/>
+        </w:rPr>
+        <w:t xml:space="preserve">, </w:t>
+      </w:r>
+      <w:r>
+        <w:rPr>
+          <w:sz w:val="24"/>
+        </w:rPr>
+        <w:t>en grupos de botones</w:t>
+      </w:r>
+      <w:r>
+        <w:rPr>
+          <w:sz w:val="24"/>
+        </w:rPr>
+        <w:t xml:space="preserve"> </w:t>
+      </w:r>
+      <w:r>
+        <w:rPr>
+          <w:sz w:val="24"/>
+        </w:rPr>
+        <w:t xml:space="preserve">para una barra de tareas, de navegación, o </w:t>
+      </w:r>
+      <w:r>
+        <w:rPr>
+          <w:sz w:val="24"/>
+        </w:rPr>
+        <w:t xml:space="preserve"> </w:t>
+      </w:r>
+      <w:r>
+        <w:rPr>
+          <w:sz w:val="24"/>
+        </w:rPr>
+        <w:t>inputs</w:t>
+      </w:r>
+      <w:r>
+        <w:rPr>
+          <w:sz w:val="24"/>
+        </w:rPr>
+        <w:t xml:space="preserve">. </w:t>
+      </w:r>
+    </w:p>
+    <w:p>
+      <w:pPr>
+        <w:pStyle w:val="Ttulo3"/>
+        <w:rPr>
+          <w:rFonts w:asciiTheme="minorHAnsi" w:hAnsiTheme="minorHAnsi"/>
+          <w:b w:val="0"/>
+          <w:sz w:val="24"/>
+        </w:rPr>
+      </w:pPr>
+      <w:bookmarkStart w:id="10" w:name="_Toc437022682"/>
+      <w:r>
+        <w:rPr>
+          <w:rFonts w:asciiTheme="minorHAnsi" w:hAnsiTheme="minorHAnsi"/>
+          <w:sz w:val="28"/>
+        </w:rPr>
+        <w:t>Git</w:t>
+      </w:r>
+      <w:r>
+        <w:rPr>
+          <w:rFonts w:asciiTheme="minorHAnsi" w:hAnsiTheme="minorHAnsi"/>
+          <w:sz w:val="24"/>
+        </w:rPr>
+        <w:t xml:space="preserve"> 1.8.5.2</w:t>
+      </w:r>
       <w:bookmarkEnd w:id="10"/>
-    </w:p>
-    <w:p>
-      <w:pPr>
-        <w:jc w:val="both"/>
-        <w:rPr>
-          <w:sz w:val="24"/>
-          <w:lang w:eastAsia="es-ES"/>
-        </w:rPr>
-      </w:pPr>
-      <w:r>
-        <w:rPr>
-          <w:sz w:val="24"/>
-          <w:lang w:eastAsia="es-ES"/>
-        </w:rPr>
-        <w:t>Es una gran fuente</w:t>
-      </w:r>
-      <w:r>
-        <w:rPr>
-          <w:sz w:val="24"/>
-          <w:lang w:eastAsia="es-ES"/>
-        </w:rPr>
-        <w:t xml:space="preserve"> de iconos que comúnmente se une con proyectos web de Bootstrap. Es una librería con 479 iconos, más grande que la librería nativa de Bootstrap 3 (</w:t>
-      </w:r>
-      <w:proofErr w:type="spellStart"/>
-      <w:r>
-        <w:rPr>
-          <w:sz w:val="24"/>
-          <w:lang w:eastAsia="es-ES"/>
-        </w:rPr>
-        <w:t>glyphicons</w:t>
-      </w:r>
-      <w:proofErr w:type="spellEnd"/>
-      <w:r>
-        <w:rPr>
-          <w:sz w:val="24"/>
-          <w:lang w:eastAsia="es-ES"/>
-        </w:rPr>
-        <w:t>) y se puede encontrar rasgos únicos en ellos como, girar, arrojar, apilar, entre otros.</w:t>
-      </w:r>
-    </w:p>
-    <w:p>
-      <w:pPr>
-        <w:jc w:val="both"/>
-        <w:rPr>
-          <w:sz w:val="24"/>
-        </w:rPr>
-      </w:pPr>
-      <w:r>
-        <w:rPr>
-          <w:sz w:val="24"/>
-        </w:rPr>
-        <w:t xml:space="preserve">Font </w:t>
-      </w:r>
-      <w:proofErr w:type="spellStart"/>
-      <w:r>
-        <w:rPr>
-          <w:sz w:val="24"/>
-        </w:rPr>
-        <w:t>Awesome</w:t>
-      </w:r>
-      <w:proofErr w:type="spellEnd"/>
-      <w:r>
-        <w:rPr>
-          <w:sz w:val="24"/>
-        </w:rPr>
-        <w:t xml:space="preserve"> </w:t>
-      </w:r>
-      <w:r>
-        <w:rPr>
-          <w:sz w:val="24"/>
-        </w:rPr>
-        <w:t>es una fuente que está hecha de símbolos</w:t>
-      </w:r>
-      <w:r>
-        <w:rPr>
-          <w:sz w:val="24"/>
-        </w:rPr>
-        <w:t>, icon</w:t>
-      </w:r>
-      <w:r>
-        <w:rPr>
-          <w:sz w:val="24"/>
-        </w:rPr>
-        <w:t xml:space="preserve">os, o </w:t>
-      </w:r>
-      <w:r>
-        <w:rPr>
-          <w:sz w:val="24"/>
-        </w:rPr>
-        <w:t>pictogram</w:t>
-      </w:r>
-      <w:r>
-        <w:rPr>
-          <w:sz w:val="24"/>
-        </w:rPr>
-        <w:t>a</w:t>
-      </w:r>
-      <w:r>
-        <w:rPr>
-          <w:sz w:val="24"/>
-        </w:rPr>
-        <w:t>s (</w:t>
-      </w:r>
-      <w:r>
-        <w:rPr>
-          <w:sz w:val="24"/>
-        </w:rPr>
-        <w:t>cualquier cosa que se prefiera llamarlos)</w:t>
-      </w:r>
-      <w:r>
-        <w:rPr>
-          <w:sz w:val="24"/>
-        </w:rPr>
-        <w:t xml:space="preserve"> </w:t>
-      </w:r>
-      <w:r>
-        <w:rPr>
-          <w:sz w:val="24"/>
-        </w:rPr>
-        <w:t>que se puede usar en una página web, igual que una fuente</w:t>
-      </w:r>
-      <w:r>
-        <w:rPr>
-          <w:sz w:val="24"/>
-        </w:rPr>
-        <w:t>.</w:t>
-      </w:r>
-    </w:p>
-    <w:p>
-      <w:pPr>
-        <w:jc w:val="both"/>
-        <w:rPr>
-          <w:sz w:val="24"/>
-        </w:rPr>
-      </w:pPr>
-      <w:r>
-        <w:rPr>
-          <w:sz w:val="24"/>
-        </w:rPr>
-        <w:t xml:space="preserve">Se pueden usar </w:t>
-      </w:r>
-      <w:proofErr w:type="spellStart"/>
-      <w:r>
-        <w:rPr>
-          <w:sz w:val="24"/>
-        </w:rPr>
-        <w:t>glyphicons</w:t>
-      </w:r>
-      <w:proofErr w:type="spellEnd"/>
-      <w:r>
-        <w:rPr>
-          <w:sz w:val="24"/>
-        </w:rPr>
-        <w:t xml:space="preserve"> en una variedad de formas; </w:t>
-      </w:r>
-      <w:r>
-        <w:rPr>
-          <w:sz w:val="24"/>
-        </w:rPr>
-        <w:t>en botones</w:t>
-      </w:r>
-      <w:r>
-        <w:rPr>
-          <w:sz w:val="24"/>
-        </w:rPr>
-        <w:t xml:space="preserve">, </w:t>
-      </w:r>
-      <w:r>
-        <w:rPr>
-          <w:sz w:val="24"/>
-        </w:rPr>
-        <w:t>en grupos de botones</w:t>
-      </w:r>
-      <w:r>
-        <w:rPr>
-          <w:sz w:val="24"/>
-        </w:rPr>
-        <w:t xml:space="preserve"> </w:t>
-      </w:r>
-      <w:r>
-        <w:rPr>
-          <w:sz w:val="24"/>
-        </w:rPr>
-        <w:t xml:space="preserve">para una barra de tareas, de navegación, o </w:t>
-      </w:r>
-      <w:r>
-        <w:rPr>
-          <w:sz w:val="24"/>
-        </w:rPr>
-        <w:t xml:space="preserve"> </w:t>
-      </w:r>
-      <w:r>
-        <w:rPr>
-          <w:sz w:val="24"/>
-        </w:rPr>
-        <w:t>inputs</w:t>
-      </w:r>
-      <w:r>
-        <w:rPr>
-          <w:sz w:val="24"/>
-        </w:rPr>
-        <w:t xml:space="preserve">. </w:t>
-      </w:r>
-    </w:p>
-    <w:p>
-      <w:pPr>
-        <w:pStyle w:val="Ttulo3"/>
-        <w:rPr>
-          <w:rFonts w:asciiTheme="minorHAnsi" w:hAnsiTheme="minorHAnsi"/>
-          <w:b w:val="0"/>
-          <w:sz w:val="24"/>
-        </w:rPr>
-      </w:pPr>
-      <w:bookmarkStart w:id="11" w:name="_Toc437022682"/>
-      <w:r>
-        <w:rPr>
-          <w:rFonts w:asciiTheme="minorHAnsi" w:hAnsiTheme="minorHAnsi"/>
-          <w:sz w:val="28"/>
-        </w:rPr>
-        <w:t>Git</w:t>
-      </w:r>
-      <w:r>
-        <w:rPr>
-          <w:rFonts w:asciiTheme="minorHAnsi" w:hAnsiTheme="minorHAnsi"/>
-          <w:sz w:val="24"/>
-        </w:rPr>
-        <w:t xml:space="preserve"> 1.8.5.2</w:t>
-      </w:r>
-      <w:bookmarkEnd w:id="11"/>
     </w:p>
     <w:p>
       <w:pPr>
@@ -7111,7 +7157,7 @@
           <w:sz w:val="24"/>
         </w:rPr>
       </w:pPr>
-      <w:bookmarkStart w:id="12" w:name="_Toc437022683"/>
+      <w:bookmarkStart w:id="11" w:name="_Toc437022683"/>
       <w:r>
         <w:rPr>
           <w:rFonts w:asciiTheme="minorHAnsi" w:hAnsiTheme="minorHAnsi"/>
@@ -7119,7 +7165,7 @@
         </w:rPr>
         <w:t>PyCharm 5</w:t>
       </w:r>
-      <w:bookmarkEnd w:id="12"/>
+      <w:bookmarkEnd w:id="11"/>
       <w:r>
         <w:rPr>
           <w:rFonts w:asciiTheme="minorHAnsi" w:hAnsiTheme="minorHAnsi"/>
@@ -7256,21 +7302,7 @@
         <w:rPr>
           <w:sz w:val="24"/>
         </w:rPr>
-        <w:t xml:space="preserve">ra la mayoría de las nuevas funcionalidades del último </w:t>
-      </w:r>
-      <w:proofErr w:type="spellStart"/>
-      <w:r>
-        <w:rPr>
-          <w:sz w:val="24"/>
-        </w:rPr>
-        <w:t>WebStorm</w:t>
-      </w:r>
-      <w:proofErr w:type="spellEnd"/>
-      <w:r>
-        <w:rPr>
-          <w:sz w:val="24"/>
-        </w:rPr>
-        <w:t xml:space="preserve"> 11. </w:t>
+        <w:t xml:space="preserve">ra la mayoría de las nuevas funcionalidades del último WebStorm 11. </w:t>
       </w:r>
     </w:p>
     <w:p>
@@ -7281,7 +7313,7 @@
           <w:sz w:val="24"/>
         </w:rPr>
       </w:pPr>
-      <w:bookmarkStart w:id="13" w:name="_Toc437022684"/>
+      <w:bookmarkStart w:id="12" w:name="_Toc437022684"/>
       <w:r>
         <w:rPr>
           <w:rFonts w:asciiTheme="minorHAnsi" w:hAnsiTheme="minorHAnsi"/>
@@ -7296,7 +7328,7 @@
         </w:rPr>
         <w:t>2</w:t>
       </w:r>
-      <w:bookmarkEnd w:id="13"/>
+      <w:bookmarkEnd w:id="12"/>
     </w:p>
     <w:p>
       <w:pPr>
@@ -7395,7 +7427,7 @@
           <w:sz w:val="24"/>
         </w:rPr>
       </w:pPr>
-      <w:bookmarkStart w:id="14" w:name="_Toc437022685"/>
+      <w:bookmarkStart w:id="13" w:name="_Toc437022685"/>
       <w:r>
         <w:rPr>
           <w:rFonts w:asciiTheme="minorHAnsi" w:hAnsiTheme="minorHAnsi"/>
@@ -7410,142 +7442,463 @@
         </w:rPr>
         <w:t>2</w:t>
       </w:r>
+      <w:bookmarkEnd w:id="13"/>
+    </w:p>
+    <w:p>
+      <w:pPr>
+        <w:jc w:val="both"/>
+      </w:pPr>
+      <w:proofErr w:type="gramStart"/>
+      <w:r>
+        <w:t>jQuery</w:t>
+      </w:r>
+      <w:proofErr w:type="gramEnd"/>
+      <w:r>
+        <w:t xml:space="preserve"> es rápido, pequeño, </w:t>
+      </w:r>
+      <w:r>
+        <w:t xml:space="preserve">con librería rica en  </w:t>
+      </w:r>
+      <w:r>
+        <w:rPr>
+          <w:sz w:val="24"/>
+        </w:rPr>
+        <w:t>JavaScript</w:t>
+      </w:r>
+      <w:r>
+        <w:rPr>
+          <w:sz w:val="24"/>
+        </w:rPr>
+        <w:t xml:space="preserve">. </w:t>
+      </w:r>
+      <w:r>
+        <w:rPr>
+          <w:sz w:val="24"/>
+        </w:rPr>
+        <w:t>Hace cosas como manipular documentos</w:t>
+      </w:r>
+      <w:r>
+        <w:rPr>
+          <w:sz w:val="24"/>
+        </w:rPr>
+        <w:t xml:space="preserve"> HTML</w:t>
+      </w:r>
+      <w:r>
+        <w:rPr>
+          <w:sz w:val="24"/>
+        </w:rPr>
+        <w:t xml:space="preserve">, </w:t>
+      </w:r>
+      <w:r>
+        <w:rPr>
+          <w:sz w:val="24"/>
+        </w:rPr>
+        <w:t>incluyendo su manejo, animación</w:t>
+      </w:r>
+      <w:r>
+        <w:rPr>
+          <w:sz w:val="24"/>
+        </w:rPr>
+        <w:t xml:space="preserve">, </w:t>
+      </w:r>
+      <w:r>
+        <w:rPr>
+          <w:sz w:val="24"/>
+        </w:rPr>
+        <w:t>y</w:t>
+      </w:r>
+      <w:r>
+        <w:rPr>
+          <w:sz w:val="24"/>
+        </w:rPr>
+        <w:t xml:space="preserve"> </w:t>
+      </w:r>
+      <w:r>
+        <w:rPr>
+          <w:sz w:val="24"/>
+        </w:rPr>
+        <w:t>con facilidad para usar el</w:t>
+      </w:r>
+      <w:r>
+        <w:rPr>
+          <w:sz w:val="24"/>
+        </w:rPr>
+        <w:t xml:space="preserve"> API </w:t>
+      </w:r>
+      <w:r>
+        <w:rPr>
+          <w:sz w:val="24"/>
+        </w:rPr>
+        <w:t>que trabaja entre multitudes de navegadores</w:t>
+      </w:r>
+      <w:r>
+        <w:rPr>
+          <w:sz w:val="24"/>
+        </w:rPr>
+        <w:t xml:space="preserve">. </w:t>
+      </w:r>
+      <w:r>
+        <w:rPr>
+          <w:sz w:val="24"/>
+        </w:rPr>
+        <w:t>Con una combinación de versatilidad y extensibilidad</w:t>
+      </w:r>
+      <w:r>
+        <w:rPr>
+          <w:sz w:val="24"/>
+        </w:rPr>
+        <w:t xml:space="preserve">, jQuery </w:t>
+      </w:r>
+      <w:r>
+        <w:rPr>
+          <w:sz w:val="24"/>
+        </w:rPr>
+        <w:t xml:space="preserve">ha cambiado la forma en que millones de personas escriben </w:t>
+      </w:r>
+      <w:r>
+        <w:rPr>
+          <w:sz w:val="24"/>
+        </w:rPr>
+        <w:t xml:space="preserve"> JavaScript.</w:t>
+      </w:r>
+    </w:p>
+    <w:p>
+      <w:pPr>
+        <w:pStyle w:val="Ttulo3"/>
+        <w:rPr>
+          <w:rFonts w:asciiTheme="minorHAnsi" w:hAnsiTheme="minorHAnsi"/>
+          <w:sz w:val="24"/>
+        </w:rPr>
+      </w:pPr>
+      <w:r>
+        <w:rPr>
+          <w:rFonts w:asciiTheme="minorHAnsi" w:hAnsiTheme="minorHAnsi"/>
+          <w:sz w:val="24"/>
+        </w:rPr>
+        <w:t>Xampp</w:t>
+      </w:r>
+    </w:p>
+    <w:p>
+      <w:pPr>
+        <w:jc w:val="both"/>
+        <w:rPr>
+          <w:sz w:val="28"/>
+        </w:rPr>
+      </w:pPr>
+      <w:r>
+        <w:rPr>
+          <w:bCs/>
+        </w:rPr>
+        <w:t>XAMPP</w:t>
+      </w:r>
+      <w:r>
+        <w:t xml:space="preserve"> es un </w:t>
+      </w:r>
+      <w:hyperlink r:id="rId59" w:tooltip="Servidor" w:history="1">
+        <w:r>
+          <w:rPr>
+            <w:rStyle w:val="Hipervnculo"/>
+            <w:color w:val="auto"/>
+            <w:u w:val="none"/>
+          </w:rPr>
+          <w:t>servidor</w:t>
+        </w:r>
+      </w:hyperlink>
+      <w:r>
+        <w:t xml:space="preserve"> independiente de </w:t>
+      </w:r>
+      <w:hyperlink r:id="rId60" w:tooltip="Plataforma (informática)" w:history="1">
+        <w:r>
+          <w:rPr>
+            <w:rStyle w:val="Hipervnculo"/>
+            <w:color w:val="auto"/>
+            <w:u w:val="none"/>
+          </w:rPr>
+          <w:t>plataforma</w:t>
+        </w:r>
+      </w:hyperlink>
+      <w:r>
+        <w:t xml:space="preserve">, </w:t>
+      </w:r>
+      <w:hyperlink r:id="rId61" w:tooltip="Software libre" w:history="1">
+        <w:r>
+          <w:rPr>
+            <w:rStyle w:val="Hipervnculo"/>
+            <w:color w:val="auto"/>
+            <w:u w:val="none"/>
+          </w:rPr>
+          <w:t>software libre</w:t>
+        </w:r>
+      </w:hyperlink>
+      <w:r>
+        <w:t xml:space="preserve">, que consiste principalmente en el sistema de gestión de bases de datos </w:t>
+      </w:r>
+      <w:hyperlink r:id="rId62" w:tooltip="MySQL" w:history="1">
+        <w:r>
+          <w:rPr>
+            <w:rStyle w:val="Hipervnculo"/>
+            <w:color w:val="auto"/>
+            <w:u w:val="none"/>
+          </w:rPr>
+          <w:t>MySQL</w:t>
+        </w:r>
+      </w:hyperlink>
+      <w:r>
+        <w:t xml:space="preserve">, el servidor web </w:t>
+      </w:r>
+      <w:hyperlink r:id="rId63" w:tooltip="Servidor HTTP Apache" w:history="1">
+        <w:r>
+          <w:rPr>
+            <w:rStyle w:val="Hipervnculo"/>
+            <w:color w:val="auto"/>
+            <w:u w:val="none"/>
+          </w:rPr>
+          <w:t>Apache</w:t>
+        </w:r>
+      </w:hyperlink>
+      <w:r>
+        <w:t xml:space="preserve"> y los intérpretes para lenguajes de script: </w:t>
+      </w:r>
+      <w:hyperlink r:id="rId64" w:tooltip="PHP" w:history="1">
+        <w:r>
+          <w:rPr>
+            <w:rStyle w:val="Hipervnculo"/>
+            <w:color w:val="auto"/>
+            <w:u w:val="none"/>
+          </w:rPr>
+          <w:t>PHP</w:t>
+        </w:r>
+      </w:hyperlink>
+      <w:r>
+        <w:t xml:space="preserve"> y </w:t>
+      </w:r>
+      <w:hyperlink r:id="rId65" w:tooltip="Perl" w:history="1">
+        <w:r>
+          <w:rPr>
+            <w:rStyle w:val="Hipervnculo"/>
+            <w:color w:val="auto"/>
+            <w:u w:val="none"/>
+          </w:rPr>
+          <w:t>Perl</w:t>
+        </w:r>
+      </w:hyperlink>
+      <w:r>
+        <w:t xml:space="preserve">. El nombre proviene del acrónimo de </w:t>
+      </w:r>
+      <w:r>
+        <w:rPr>
+          <w:bCs/>
+        </w:rPr>
+        <w:t>X</w:t>
+      </w:r>
+      <w:r>
+        <w:t xml:space="preserve"> (para cualquiera de los diferentes sistemas operativos), </w:t>
+      </w:r>
+      <w:r>
+        <w:rPr>
+          <w:bCs/>
+        </w:rPr>
+        <w:t>A</w:t>
+      </w:r>
+      <w:r>
+        <w:t xml:space="preserve">pache, </w:t>
+      </w:r>
+      <w:r>
+        <w:rPr>
+          <w:bCs/>
+        </w:rPr>
+        <w:t>M</w:t>
+      </w:r>
+      <w:r>
+        <w:t xml:space="preserve">ySQL, </w:t>
+      </w:r>
+      <w:r>
+        <w:rPr>
+          <w:bCs/>
+        </w:rPr>
+        <w:t>P</w:t>
+      </w:r>
+      <w:r>
+        <w:t xml:space="preserve">HP, </w:t>
+      </w:r>
+      <w:r>
+        <w:rPr>
+          <w:bCs/>
+        </w:rPr>
+        <w:t>P</w:t>
+      </w:r>
+      <w:r>
+        <w:t>erl.</w:t>
+      </w:r>
+      <w:r>
+        <w:rPr>
+          <w:sz w:val="24"/>
+        </w:rPr>
+        <w:t xml:space="preserve"> </w:t>
+      </w:r>
+      <w:r>
+        <w:rPr>
+          <w:sz w:val="24"/>
+        </w:rPr>
+        <w:t xml:space="preserve">XAMPP tiene más de 10 años – hay una gran comunidad alrededor del proyecto. </w:t>
+      </w:r>
+    </w:p>
+    <w:p>
+      <w:pPr>
+        <w:pStyle w:val="NormalWeb"/>
+        <w:jc w:val="both"/>
+        <w:rPr>
+          <w:rFonts w:asciiTheme="minorHAnsi" w:hAnsiTheme="minorHAnsi"/>
+        </w:rPr>
+      </w:pPr>
+      <w:r>
+        <w:rPr>
+          <w:rFonts w:asciiTheme="minorHAnsi" w:hAnsiTheme="minorHAnsi"/>
+        </w:rPr>
+        <w:t xml:space="preserve">El programa está liberado bajo la licencia </w:t>
+      </w:r>
+      <w:hyperlink r:id="rId66" w:tooltip="GNU" w:history="1">
+        <w:r>
+          <w:rPr>
+            <w:rStyle w:val="Hipervnculo"/>
+            <w:rFonts w:asciiTheme="minorHAnsi" w:hAnsiTheme="minorHAnsi"/>
+            <w:color w:val="auto"/>
+            <w:u w:val="none"/>
+          </w:rPr>
+          <w:t>GNU</w:t>
+        </w:r>
+      </w:hyperlink>
+      <w:r>
+        <w:rPr>
+          <w:rFonts w:asciiTheme="minorHAnsi" w:hAnsiTheme="minorHAnsi"/>
+        </w:rPr>
+        <w:t xml:space="preserve"> y actúa como un servidor web libre, fácil de usar y capaz de interpretar páginas dinámicas. Actualmente XAMPP está disponible para </w:t>
+      </w:r>
+      <w:hyperlink r:id="rId67" w:tooltip="Microsoft Windows" w:history="1">
+        <w:r>
+          <w:rPr>
+            <w:rStyle w:val="Hipervnculo"/>
+            <w:rFonts w:asciiTheme="minorHAnsi" w:hAnsiTheme="minorHAnsi"/>
+            <w:color w:val="auto"/>
+            <w:u w:val="none"/>
+          </w:rPr>
+          <w:t>Microsoft Windows</w:t>
+        </w:r>
+      </w:hyperlink>
+      <w:r>
+        <w:rPr>
+          <w:rFonts w:asciiTheme="minorHAnsi" w:hAnsiTheme="minorHAnsi"/>
+        </w:rPr>
+        <w:t xml:space="preserve">, </w:t>
+      </w:r>
+      <w:hyperlink r:id="rId68" w:tooltip="GNU/Linux" w:history="1">
+        <w:r>
+          <w:rPr>
+            <w:rStyle w:val="Hipervnculo"/>
+            <w:rFonts w:asciiTheme="minorHAnsi" w:hAnsiTheme="minorHAnsi"/>
+            <w:color w:val="auto"/>
+            <w:u w:val="none"/>
+          </w:rPr>
+          <w:t>GNU/Linux</w:t>
+        </w:r>
+      </w:hyperlink>
+      <w:r>
+        <w:rPr>
+          <w:rFonts w:asciiTheme="minorHAnsi" w:hAnsiTheme="minorHAnsi"/>
+        </w:rPr>
+        <w:t xml:space="preserve">, </w:t>
+      </w:r>
+      <w:hyperlink r:id="rId69" w:tooltip="Solaris (sistema operativo)" w:history="1">
+        <w:r>
+          <w:rPr>
+            <w:rStyle w:val="Hipervnculo"/>
+            <w:rFonts w:asciiTheme="minorHAnsi" w:hAnsiTheme="minorHAnsi"/>
+            <w:color w:val="auto"/>
+            <w:u w:val="none"/>
+          </w:rPr>
+          <w:t>Solaris</w:t>
+        </w:r>
+      </w:hyperlink>
+      <w:r>
+        <w:rPr>
+          <w:rFonts w:asciiTheme="minorHAnsi" w:hAnsiTheme="minorHAnsi"/>
+        </w:rPr>
+        <w:t xml:space="preserve"> y </w:t>
+      </w:r>
+      <w:hyperlink r:id="rId70" w:tooltip="Mac OS X" w:history="1">
+        <w:r>
+          <w:rPr>
+            <w:rStyle w:val="Hipervnculo"/>
+            <w:rFonts w:asciiTheme="minorHAnsi" w:hAnsiTheme="minorHAnsi"/>
+            <w:color w:val="auto"/>
+            <w:u w:val="none"/>
+          </w:rPr>
+          <w:t>Mac OS X</w:t>
+        </w:r>
+      </w:hyperlink>
+      <w:r>
+        <w:rPr>
+          <w:rFonts w:asciiTheme="minorHAnsi" w:hAnsiTheme="minorHAnsi"/>
+        </w:rPr>
+        <w:t>.</w:t>
+      </w:r>
+    </w:p>
+    <w:p>
+      <w:pPr>
+        <w:jc w:val="both"/>
+        <w:rPr>
+          <w:sz w:val="28"/>
+        </w:rPr>
+      </w:pPr>
+      <w:r>
+        <w:rPr>
+          <w:sz w:val="24"/>
+        </w:rPr>
+        <w:t xml:space="preserve">XAMPP es una distribución de Apache completamente gratuita y fácil de instalar que contiene </w:t>
+      </w:r>
+      <w:proofErr w:type="spellStart"/>
+      <w:r>
+        <w:rPr>
+          <w:sz w:val="24"/>
+        </w:rPr>
+        <w:t>MariaDB</w:t>
+      </w:r>
+      <w:proofErr w:type="spellEnd"/>
+      <w:r>
+        <w:rPr>
+          <w:sz w:val="24"/>
+        </w:rPr>
+        <w:t>, PHP y Perl. El paquete de instalación de XAMPP ha sido diseñado para ser increíblemente fácil de instalar y usar.</w:t>
+      </w:r>
+      <w:r>
+        <w:rPr>
+          <w:sz w:val="28"/>
+        </w:rPr>
+        <w:t xml:space="preserve"> </w:t>
+      </w:r>
+      <w:r>
+        <w:rPr>
+          <w:sz w:val="24"/>
+        </w:rPr>
+        <w:t xml:space="preserve">Apache </w:t>
+      </w:r>
+      <w:proofErr w:type="spellStart"/>
+      <w:r>
+        <w:rPr>
+          <w:sz w:val="24"/>
+        </w:rPr>
+        <w:t>Friends</w:t>
+      </w:r>
+      <w:proofErr w:type="spellEnd"/>
+      <w:r>
+        <w:rPr>
+          <w:sz w:val="24"/>
+        </w:rPr>
+        <w:t xml:space="preserve"> es un proyecto para promocionar el servidor de web Apache y es el hogar del proyecto XAMPP. </w:t>
+      </w:r>
+      <w:bookmarkStart w:id="14" w:name="_GoBack"/>
       <w:bookmarkEnd w:id="14"/>
     </w:p>
-    <w:p>
-      <w:pPr>
-        <w:jc w:val="both"/>
-      </w:pPr>
-      <w:proofErr w:type="gramStart"/>
-      <w:r>
-        <w:t>jQuery</w:t>
-      </w:r>
-      <w:proofErr w:type="gramEnd"/>
-      <w:r>
-        <w:t xml:space="preserve"> es rápido, pequeño, </w:t>
-      </w:r>
-      <w:r>
-        <w:t xml:space="preserve">con librería rica en  </w:t>
-      </w:r>
-      <w:r>
-        <w:rPr>
-          <w:sz w:val="24"/>
-        </w:rPr>
-        <w:t>JavaScript</w:t>
-      </w:r>
-      <w:r>
-        <w:rPr>
-          <w:sz w:val="24"/>
-        </w:rPr>
-        <w:t xml:space="preserve">. </w:t>
-      </w:r>
-      <w:r>
-        <w:rPr>
-          <w:sz w:val="24"/>
-        </w:rPr>
-        <w:t>Hace cosas como manipular documentos</w:t>
-      </w:r>
-      <w:r>
-        <w:rPr>
-          <w:sz w:val="24"/>
-        </w:rPr>
-        <w:t xml:space="preserve"> HTML</w:t>
-      </w:r>
-      <w:r>
-        <w:rPr>
-          <w:sz w:val="24"/>
-        </w:rPr>
-        <w:t xml:space="preserve">, </w:t>
-      </w:r>
-      <w:r>
-        <w:rPr>
-          <w:sz w:val="24"/>
-        </w:rPr>
-        <w:t>incluyendo su manejo, animación</w:t>
-      </w:r>
-      <w:r>
-        <w:rPr>
-          <w:sz w:val="24"/>
-        </w:rPr>
-        <w:t xml:space="preserve">, </w:t>
-      </w:r>
-      <w:r>
-        <w:rPr>
-          <w:sz w:val="24"/>
-        </w:rPr>
-        <w:t>y</w:t>
-      </w:r>
-      <w:r>
-        <w:rPr>
-          <w:sz w:val="24"/>
-        </w:rPr>
-        <w:t xml:space="preserve"> </w:t>
-      </w:r>
-      <w:r>
-        <w:rPr>
-          <w:sz w:val="24"/>
-        </w:rPr>
-        <w:t>con facilidad para usar el</w:t>
-      </w:r>
-      <w:r>
-        <w:rPr>
-          <w:sz w:val="24"/>
-        </w:rPr>
-        <w:t xml:space="preserve"> API </w:t>
-      </w:r>
-      <w:r>
-        <w:rPr>
-          <w:sz w:val="24"/>
-        </w:rPr>
-        <w:t>que trabaja entre multitudes de navegadores</w:t>
-      </w:r>
-      <w:r>
-        <w:rPr>
-          <w:sz w:val="24"/>
-        </w:rPr>
-        <w:t xml:space="preserve">. </w:t>
-      </w:r>
-      <w:r>
-        <w:rPr>
-          <w:sz w:val="24"/>
-        </w:rPr>
-        <w:t>Con una combinación de versatilidad y extensibilidad</w:t>
-      </w:r>
-      <w:r>
-        <w:rPr>
-          <w:sz w:val="24"/>
-        </w:rPr>
-        <w:t xml:space="preserve">, jQuery </w:t>
-      </w:r>
-      <w:r>
-        <w:rPr>
-          <w:sz w:val="24"/>
-        </w:rPr>
-        <w:t xml:space="preserve">ha cambiado la forma en que millones de personas escriben </w:t>
-      </w:r>
-      <w:r>
-        <w:rPr>
-          <w:sz w:val="24"/>
-        </w:rPr>
-        <w:t xml:space="preserve"> JavaScript.</w:t>
-      </w:r>
-    </w:p>
-    <w:p>
-      <w:pPr>
-        <w:rPr>
-          <w:sz w:val="24"/>
-        </w:rPr>
-      </w:pPr>
-    </w:p>
-    <w:p>
-      <w:pPr>
-        <w:jc w:val="both"/>
-        <w:rPr>
-          <w:sz w:val="24"/>
-        </w:rPr>
-      </w:pPr>
-    </w:p>
-    <w:p/>
     <w:p>
       <w:pPr>
         <w:jc w:val="both"/>
@@ -7895,7 +8248,7 @@
                     </pic:cNvPicPr>
                   </pic:nvPicPr>
                   <pic:blipFill>
-                    <a:blip r:embed="rId59">
+                    <a:blip r:embed="rId71">
                       <a:extLst>
                         <a:ext uri="{28A0092B-C50C-407E-A947-70E740481C1C}">
                           <a14:useLocalDpi xmlns:a14="http://schemas.microsoft.com/office/drawing/2010/main" val="0"/>
@@ -8532,21 +8885,7 @@
         <w:rPr>
           <w:sz w:val="24"/>
         </w:rPr>
-        <w:t xml:space="preserve">plantear, organizar, </w:t>
-      </w:r>
-      <w:proofErr w:type="gramStart"/>
-      <w:r>
-        <w:rPr>
-          <w:sz w:val="24"/>
-        </w:rPr>
-        <w:t>dirigir</w:t>
-      </w:r>
-      <w:proofErr w:type="gramEnd"/>
-      <w:r>
-        <w:rPr>
-          <w:sz w:val="24"/>
-        </w:rPr>
-        <w:t xml:space="preserve"> y controlar la calidad en un sistema de producc</w:t>
+        <w:t>plantear, organizar, dirigir y controlar la calidad en un sistema de producc</w:t>
       </w:r>
       <w:r>
         <w:rPr>
@@ -9701,46 +10040,7 @@
         <w:jc w:val="both"/>
       </w:pPr>
       <w:r>
-        <w:t>Producto al desarrollo y diseño del código y la p</w:t>
-      </w:r>
-      <w:r>
-        <w:t xml:space="preserve">rogramación web del proyecto </w:t>
-      </w:r>
-      <w:r>
-        <w:t xml:space="preserve">creamos una </w:t>
-      </w:r>
-      <w:r>
-        <w:t>red social, dando cumplimiento a la problemática</w:t>
-      </w:r>
-      <w:r>
-        <w:t xml:space="preserve"> antes propuesto. Con todo esto </w:t>
-      </w:r>
-      <w:r>
-        <w:t xml:space="preserve">se les brinda a los usuarios la </w:t>
-      </w:r>
-      <w:r>
-        <w:t>posibilidad de</w:t>
-      </w:r>
-      <w:r>
-        <w:t xml:space="preserve"> interactuar con otros usuarios</w:t>
-      </w:r>
-      <w:r>
-        <w:t>. La ma</w:t>
-      </w:r>
-      <w:r>
-        <w:t xml:space="preserve">nera en la cual se realizó este </w:t>
-      </w:r>
-      <w:r>
-        <w:t>proyecto resultó de gran ayuda y confiabilidad p</w:t>
-      </w:r>
-      <w:r>
-        <w:t xml:space="preserve">or lo que queda disponible para </w:t>
-      </w:r>
-      <w:r>
-        <w:t>futuros trabajos de esta índole.</w:t>
-      </w:r>
-      <w:r>
-        <w:t xml:space="preserve"> </w:t>
+        <w:t xml:space="preserve">Producto al desarrollo y diseño del código y la programación web del proyecto creamos una red social, dando cumplimiento a la problemática antes propuesto. Con todo esto se les brinda a los usuarios la posibilidad de interactuar con otros usuarios. La manera en la cual se realizó este proyecto resultó de gran ayuda y confiabilidad por lo que queda disponible para futuros trabajos de esta índole. </w:t>
       </w:r>
     </w:p>
     <w:p>
@@ -9781,19 +10081,7 @@
         <w:rPr>
           <w:sz w:val="24"/>
         </w:rPr>
-        <w:t>A partir de los resultados obtenidos y las exp</w:t>
-      </w:r>
-      <w:r>
-        <w:rPr>
-          <w:sz w:val="24"/>
-        </w:rPr>
-        <w:t xml:space="preserve">eriencias adquiridas durante el </w:t>
-      </w:r>
-      <w:r>
-        <w:rPr>
-          <w:sz w:val="24"/>
-        </w:rPr>
-        <w:t>desarrollo del presente trabajo, se recomienda:</w:t>
+        <w:t>A partir de los resultados obtenidos y las experiencias adquiridas durante el desarrollo del presente trabajo, se recomienda:</w:t>
       </w:r>
     </w:p>
     <w:p>
@@ -9812,19 +10100,7 @@
         <w:rPr>
           <w:sz w:val="24"/>
         </w:rPr>
-        <w:t>Continuar perfeccionando el software de acuerdo a las expectativas de los</w:t>
-      </w:r>
-      <w:r>
-        <w:rPr>
-          <w:sz w:val="24"/>
-        </w:rPr>
-        <w:t xml:space="preserve"> </w:t>
-      </w:r>
-      <w:r>
-        <w:rPr>
-          <w:sz w:val="24"/>
-        </w:rPr>
-        <w:t>usuarios, como por ejemplo en su diseño y funcionalidad.</w:t>
+        <w:t>Continuar perfeccionando el software de acuerdo a las expectativas de los usuarios, como por ejemplo en su diseño y funcionalidad.</w:t>
       </w:r>
     </w:p>
     <w:p>
@@ -9902,7 +10178,7 @@
           <w:szCs w:val="24"/>
         </w:rPr>
       </w:pPr>
-      <w:hyperlink r:id="rId60" w:history="1">
+      <w:hyperlink r:id="rId72" w:history="1">
         <w:r>
           <w:rPr>
             <w:rStyle w:val="Hipervnculo"/>
@@ -9922,7 +10198,7 @@
           <w:szCs w:val="24"/>
         </w:rPr>
       </w:pPr>
-      <w:hyperlink r:id="rId61" w:history="1">
+      <w:hyperlink r:id="rId73" w:history="1">
         <w:r>
           <w:rPr>
             <w:rStyle w:val="Hipervnculo"/>
@@ -9942,7 +10218,7 @@
           <w:szCs w:val="24"/>
         </w:rPr>
       </w:pPr>
-      <w:hyperlink r:id="rId62" w:history="1">
+      <w:hyperlink r:id="rId74" w:history="1">
         <w:r>
           <w:rPr>
             <w:rStyle w:val="Hipervnculo"/>
@@ -9962,7 +10238,7 @@
           <w:szCs w:val="24"/>
         </w:rPr>
       </w:pPr>
-      <w:hyperlink r:id="rId63" w:history="1">
+      <w:hyperlink r:id="rId75" w:history="1">
         <w:r>
           <w:rPr>
             <w:rStyle w:val="Hipervnculo"/>
@@ -9982,7 +10258,7 @@
           <w:szCs w:val="24"/>
         </w:rPr>
       </w:pPr>
-      <w:hyperlink r:id="rId64" w:history="1">
+      <w:hyperlink r:id="rId76" w:history="1">
         <w:r>
           <w:rPr>
             <w:rStyle w:val="Hipervnculo"/>
@@ -10002,7 +10278,7 @@
           <w:szCs w:val="24"/>
         </w:rPr>
       </w:pPr>
-      <w:hyperlink r:id="rId65" w:history="1">
+      <w:hyperlink r:id="rId77" w:history="1">
         <w:r>
           <w:rPr>
             <w:rStyle w:val="Hipervnculo"/>
@@ -10022,7 +10298,7 @@
           <w:szCs w:val="24"/>
         </w:rPr>
       </w:pPr>
-      <w:hyperlink r:id="rId66" w:history="1">
+      <w:hyperlink r:id="rId78" w:history="1">
         <w:r>
           <w:rPr>
             <w:rStyle w:val="Hipervnculo"/>
@@ -10042,7 +10318,7 @@
           <w:szCs w:val="24"/>
         </w:rPr>
       </w:pPr>
-      <w:hyperlink r:id="rId67" w:history="1">
+      <w:hyperlink r:id="rId79" w:history="1">
         <w:r>
           <w:rPr>
             <w:rStyle w:val="Hipervnculo"/>
@@ -10062,7 +10338,7 @@
           <w:szCs w:val="24"/>
         </w:rPr>
       </w:pPr>
-      <w:hyperlink r:id="rId68" w:history="1">
+      <w:hyperlink r:id="rId80" w:history="1">
         <w:r>
           <w:rPr>
             <w:rStyle w:val="Hipervnculo"/>
@@ -10082,7 +10358,7 @@
           <w:szCs w:val="24"/>
         </w:rPr>
       </w:pPr>
-      <w:hyperlink r:id="rId69" w:history="1">
+      <w:hyperlink r:id="rId81" w:history="1">
         <w:r>
           <w:rPr>
             <w:rStyle w:val="Hipervnculo"/>
@@ -10102,7 +10378,7 @@
           <w:szCs w:val="24"/>
         </w:rPr>
       </w:pPr>
-      <w:hyperlink r:id="rId70" w:history="1">
+      <w:hyperlink r:id="rId82" w:history="1">
         <w:r>
           <w:rPr>
             <w:rStyle w:val="Hipervnculo"/>
@@ -10122,7 +10398,7 @@
           <w:szCs w:val="24"/>
         </w:rPr>
       </w:pPr>
-      <w:hyperlink r:id="rId71" w:history="1">
+      <w:hyperlink r:id="rId83" w:history="1">
         <w:r>
           <w:rPr>
             <w:rStyle w:val="Hipervnculo"/>
@@ -10142,7 +10418,7 @@
           <w:szCs w:val="24"/>
         </w:rPr>
       </w:pPr>
-      <w:hyperlink r:id="rId72" w:history="1">
+      <w:hyperlink r:id="rId84" w:history="1">
         <w:r>
           <w:rPr>
             <w:rStyle w:val="Hipervnculo"/>
@@ -10162,7 +10438,7 @@
           <w:szCs w:val="24"/>
         </w:rPr>
       </w:pPr>
-      <w:hyperlink r:id="rId73" w:history="1">
+      <w:hyperlink r:id="rId85" w:history="1">
         <w:r>
           <w:rPr>
             <w:rStyle w:val="Hipervnculo"/>
@@ -10182,7 +10458,7 @@
           <w:szCs w:val="24"/>
         </w:rPr>
       </w:pPr>
-      <w:hyperlink r:id="rId74" w:history="1">
+      <w:hyperlink r:id="rId86" w:history="1">
         <w:r>
           <w:rPr>
             <w:rStyle w:val="Hipervnculo"/>
@@ -10202,7 +10478,7 @@
           <w:szCs w:val="24"/>
         </w:rPr>
       </w:pPr>
-      <w:hyperlink r:id="rId75" w:history="1">
+      <w:hyperlink r:id="rId87" w:history="1">
         <w:r>
           <w:rPr>
             <w:rStyle w:val="Hipervnculo"/>
@@ -10223,7 +10499,7 @@
           <w:szCs w:val="24"/>
         </w:rPr>
       </w:pPr>
-      <w:hyperlink r:id="rId76" w:history="1">
+      <w:hyperlink r:id="rId88" w:history="1">
         <w:r>
           <w:rPr>
             <w:rStyle w:val="Hipervnculo"/>
@@ -14066,7 +14342,7 @@
 </file>
 
 <file path=customXml/itemProps1.xml><?xml version="1.0" encoding="utf-8"?>
-<ds:datastoreItem xmlns:ds="http://schemas.openxmlformats.org/officeDocument/2006/customXml" ds:itemID="{081256FE-E65D-4E62-A507-3834D54803B3}">
+<ds:datastoreItem xmlns:ds="http://schemas.openxmlformats.org/officeDocument/2006/customXml" ds:itemID="{1A86756E-D0F9-473D-BBD7-BCBDDE13D6CF}">
   <ds:schemaRefs>
     <ds:schemaRef ds:uri="http://schemas.openxmlformats.org/officeDocument/2006/bibliography"/>
   </ds:schemaRefs>

</xml_diff>

<commit_message>
Actualice la bibliografia Signed-off-by: María Laura Gómez Ramírez <mlaura@facinf.uho.edu.cu>
</commit_message>
<xml_diff>
--- a/docs/Trabajo.docx
+++ b/docs/Trabajo.docx
@@ -10894,8 +10894,6 @@
           <w:t>http://sourceforge.net/projects/xampp/</w:t>
         </w:r>
       </w:hyperlink>
-      <w:bookmarkStart w:id="28" w:name="_GoBack"/>
-      <w:bookmarkEnd w:id="28"/>
     </w:p>
     <w:p>
       <w:pPr>
@@ -10972,6 +10970,8 @@
         </w:rPr>
         <w:t>a Calidad de Software.</w:t>
       </w:r>
+      <w:bookmarkStart w:id="28" w:name="_GoBack"/>
+      <w:bookmarkEnd w:id="28"/>
     </w:p>
     <w:p>
       <w:pPr>
@@ -14890,7 +14890,7 @@
 </file>
 
 <file path=customXml/itemProps1.xml><?xml version="1.0" encoding="utf-8"?>
-<ds:datastoreItem xmlns:ds="http://schemas.openxmlformats.org/officeDocument/2006/customXml" ds:itemID="{97998308-571E-4A81-A661-2E9B84F58FE5}">
+<ds:datastoreItem xmlns:ds="http://schemas.openxmlformats.org/officeDocument/2006/customXml" ds:itemID="{675EC2C9-D254-4322-AB3D-9424885C68AB}">
   <ds:schemaRefs>
     <ds:schemaRef ds:uri="http://schemas.openxmlformats.org/officeDocument/2006/bibliography"/>
   </ds:schemaRefs>

</xml_diff>

<commit_message>
hice el resumen y la traduccion al ingles
Signed-off-by: María Laura Gómez Ramírez <mlaura@facinf.uho.edu.cu>
</commit_message>
<xml_diff>
--- a/docs/Trabajo.docx
+++ b/docs/Trabajo.docx
@@ -915,6 +915,1996 @@
       <w:bookmarkEnd w:id="5"/>
     </w:p>
     <w:p>
+      <w:pPr>
+        <w:pStyle w:val="NormalWeb"/>
+        <w:jc w:val="both"/>
+        <w:rPr>
+          <w:rFonts w:asciiTheme="minorHAnsi" w:hAnsiTheme="minorHAnsi"/>
+        </w:rPr>
+      </w:pPr>
+      <w:r>
+        <w:rPr>
+          <w:rFonts w:asciiTheme="minorHAnsi" w:hAnsiTheme="minorHAnsi"/>
+        </w:rPr>
+        <w:t xml:space="preserve">El origen de las redes sociales se remonta, al menos, a 1995, cuando Randy </w:t>
+      </w:r>
+      <w:proofErr w:type="spellStart"/>
+      <w:r>
+        <w:rPr>
+          <w:rFonts w:asciiTheme="minorHAnsi" w:hAnsiTheme="minorHAnsi"/>
+        </w:rPr>
+        <w:t>Conrads</w:t>
+      </w:r>
+      <w:proofErr w:type="spellEnd"/>
+      <w:r>
+        <w:rPr>
+          <w:rFonts w:asciiTheme="minorHAnsi" w:hAnsiTheme="minorHAnsi"/>
+        </w:rPr>
+        <w:t xml:space="preserve"> crea el sitio web classmates.com. Con esta red social se pretende que la gente pueda recuperar o mantener el contacto con antiguos compañeros del colegio, instituto, universidad, etcétera.</w:t>
+      </w:r>
+    </w:p>
+    <w:p>
+      <w:pPr>
+        <w:pStyle w:val="NormalWeb"/>
+        <w:jc w:val="both"/>
+        <w:rPr>
+          <w:rFonts w:asciiTheme="minorHAnsi" w:hAnsiTheme="minorHAnsi"/>
+        </w:rPr>
+      </w:pPr>
+      <w:r>
+        <w:rPr>
+          <w:rFonts w:asciiTheme="minorHAnsi" w:hAnsiTheme="minorHAnsi"/>
+        </w:rPr>
+        <w:t xml:space="preserve">Dada la necesidad de una forma de comunicación entre los estudiantes de la universidad Oscar Lucero Moya de Holguín, para nuestro proyecto final de la asignatura Programación Web se decidió  dar solución a la problemática con la creación de una red social universitaria. </w:t>
+      </w:r>
+      <w:proofErr w:type="spellStart"/>
+      <w:r>
+        <w:rPr>
+          <w:rFonts w:asciiTheme="minorHAnsi" w:hAnsiTheme="minorHAnsi"/>
+          <w:i/>
+        </w:rPr>
+        <w:t>The</w:t>
+      </w:r>
+      <w:proofErr w:type="spellEnd"/>
+      <w:r>
+        <w:rPr>
+          <w:rFonts w:asciiTheme="minorHAnsi" w:hAnsiTheme="minorHAnsi"/>
+          <w:i/>
+        </w:rPr>
+        <w:t xml:space="preserve"> Wall</w:t>
+      </w:r>
+      <w:r>
+        <w:rPr>
+          <w:rFonts w:asciiTheme="minorHAnsi" w:hAnsiTheme="minorHAnsi"/>
+        </w:rPr>
+        <w:t xml:space="preserve"> es un proyecto </w:t>
+      </w:r>
+      <w:r>
+        <w:rPr>
+          <w:rFonts w:asciiTheme="minorHAnsi" w:hAnsiTheme="minorHAnsi"/>
+        </w:rPr>
+        <w:t>universitario</w:t>
+      </w:r>
+      <w:r>
+        <w:rPr>
+          <w:rFonts w:asciiTheme="minorHAnsi" w:hAnsiTheme="minorHAnsi"/>
+        </w:rPr>
+        <w:t xml:space="preserve"> dirigido a la población joven principalmente, aunque también puede ser utilizada por personas mayores</w:t>
+      </w:r>
+      <w:r>
+        <w:rPr>
+          <w:rFonts w:asciiTheme="minorHAnsi" w:hAnsiTheme="minorHAnsi"/>
+        </w:rPr>
+        <w:t xml:space="preserve">. </w:t>
+      </w:r>
+    </w:p>
+    <w:p>
+      <w:pPr>
+        <w:pStyle w:val="NormalWeb"/>
+        <w:jc w:val="both"/>
+        <w:rPr>
+          <w:rFonts w:asciiTheme="minorHAnsi" w:hAnsiTheme="minorHAnsi"/>
+        </w:rPr>
+      </w:pPr>
+      <w:r>
+        <w:rPr>
+          <w:rFonts w:asciiTheme="minorHAnsi" w:hAnsiTheme="minorHAnsi"/>
+        </w:rPr>
+        <w:t>T</w:t>
+      </w:r>
+      <w:r>
+        <w:rPr>
+          <w:rFonts w:asciiTheme="minorHAnsi" w:hAnsiTheme="minorHAnsi"/>
+        </w:rPr>
+        <w:t xml:space="preserve">ambién puede ser utilizada para </w:t>
+      </w:r>
+      <w:r>
+        <w:rPr>
+          <w:rFonts w:asciiTheme="minorHAnsi" w:hAnsiTheme="minorHAnsi"/>
+        </w:rPr>
+        <w:t xml:space="preserve">medir el </w:t>
+      </w:r>
+      <w:hyperlink r:id="rId10" w:tooltip="Capital social (sociología)" w:history="1">
+        <w:r>
+          <w:rPr>
+            <w:rStyle w:val="Hipervnculo"/>
+            <w:rFonts w:asciiTheme="minorHAnsi" w:hAnsiTheme="minorHAnsi"/>
+            <w:color w:val="auto"/>
+            <w:u w:val="none"/>
+          </w:rPr>
+          <w:t>capital social</w:t>
+        </w:r>
+      </w:hyperlink>
+      <w:r>
+        <w:rPr>
+          <w:rFonts w:asciiTheme="minorHAnsi" w:hAnsiTheme="minorHAnsi"/>
+        </w:rPr>
+        <w:t xml:space="preserve"> (es decir, el valor que un individuo obtiene de los recursos accesibles a través de su red social). </w:t>
+      </w:r>
+      <w:proofErr w:type="spellStart"/>
+      <w:r>
+        <w:rPr>
+          <w:rFonts w:asciiTheme="minorHAnsi" w:hAnsiTheme="minorHAnsi"/>
+          <w:i/>
+        </w:rPr>
+        <w:t>The</w:t>
+      </w:r>
+      <w:proofErr w:type="spellEnd"/>
+      <w:r>
+        <w:rPr>
+          <w:rFonts w:asciiTheme="minorHAnsi" w:hAnsiTheme="minorHAnsi"/>
+          <w:i/>
+        </w:rPr>
+        <w:t xml:space="preserve"> Wall</w:t>
+      </w:r>
+      <w:r>
+        <w:rPr>
+          <w:rFonts w:asciiTheme="minorHAnsi" w:hAnsiTheme="minorHAnsi"/>
+        </w:rPr>
+        <w:t xml:space="preserve"> se utilizará con el propósito de compartir o discernir de temas, ya sean sociales, culturales, políticos o referidos a las diversas asignaturas de las carreras.</w:t>
+      </w:r>
+    </w:p>
+    <w:p>
+      <w:pPr>
+        <w:pStyle w:val="NormalWeb"/>
+        <w:jc w:val="both"/>
+        <w:rPr>
+          <w:rFonts w:asciiTheme="minorHAnsi" w:hAnsiTheme="minorHAnsi"/>
+          <w:i/>
+        </w:rPr>
+      </w:pPr>
+      <w:proofErr w:type="spellStart"/>
+      <w:r>
+        <w:rPr>
+          <w:rFonts w:asciiTheme="minorHAnsi" w:hAnsiTheme="minorHAnsi"/>
+          <w:i/>
+        </w:rPr>
+        <w:t>The</w:t>
+      </w:r>
+      <w:proofErr w:type="spellEnd"/>
+      <w:r>
+        <w:rPr>
+          <w:rFonts w:asciiTheme="minorHAnsi" w:hAnsiTheme="minorHAnsi"/>
+          <w:i/>
+        </w:rPr>
+        <w:t xml:space="preserve"> </w:t>
+      </w:r>
+      <w:proofErr w:type="spellStart"/>
+      <w:r>
+        <w:rPr>
+          <w:rFonts w:asciiTheme="minorHAnsi" w:hAnsiTheme="minorHAnsi"/>
+          <w:i/>
+        </w:rPr>
+        <w:t>origin</w:t>
+      </w:r>
+      <w:proofErr w:type="spellEnd"/>
+      <w:r>
+        <w:rPr>
+          <w:rFonts w:asciiTheme="minorHAnsi" w:hAnsiTheme="minorHAnsi"/>
+          <w:i/>
+        </w:rPr>
+        <w:t xml:space="preserve"> of </w:t>
+      </w:r>
+      <w:proofErr w:type="spellStart"/>
+      <w:r>
+        <w:rPr>
+          <w:rFonts w:asciiTheme="minorHAnsi" w:hAnsiTheme="minorHAnsi"/>
+          <w:i/>
+        </w:rPr>
+        <w:t>the</w:t>
+      </w:r>
+      <w:proofErr w:type="spellEnd"/>
+      <w:r>
+        <w:rPr>
+          <w:rFonts w:asciiTheme="minorHAnsi" w:hAnsiTheme="minorHAnsi"/>
+          <w:i/>
+        </w:rPr>
+        <w:t xml:space="preserve"> social nets </w:t>
+      </w:r>
+      <w:proofErr w:type="spellStart"/>
+      <w:r>
+        <w:rPr>
+          <w:rFonts w:asciiTheme="minorHAnsi" w:hAnsiTheme="minorHAnsi"/>
+          <w:i/>
+        </w:rPr>
+        <w:t>goes</w:t>
+      </w:r>
+      <w:proofErr w:type="spellEnd"/>
+      <w:r>
+        <w:rPr>
+          <w:rFonts w:asciiTheme="minorHAnsi" w:hAnsiTheme="minorHAnsi"/>
+          <w:i/>
+        </w:rPr>
+        <w:t xml:space="preserve"> back, at </w:t>
+      </w:r>
+      <w:proofErr w:type="spellStart"/>
+      <w:r>
+        <w:rPr>
+          <w:rFonts w:asciiTheme="minorHAnsi" w:hAnsiTheme="minorHAnsi"/>
+          <w:i/>
+        </w:rPr>
+        <w:t>least</w:t>
+      </w:r>
+      <w:proofErr w:type="spellEnd"/>
+      <w:r>
+        <w:rPr>
+          <w:rFonts w:asciiTheme="minorHAnsi" w:hAnsiTheme="minorHAnsi"/>
+          <w:i/>
+        </w:rPr>
+        <w:t xml:space="preserve">, at 1995, </w:t>
+      </w:r>
+      <w:proofErr w:type="spellStart"/>
+      <w:r>
+        <w:rPr>
+          <w:rFonts w:asciiTheme="minorHAnsi" w:hAnsiTheme="minorHAnsi"/>
+          <w:i/>
+        </w:rPr>
+        <w:t>when</w:t>
+      </w:r>
+      <w:proofErr w:type="spellEnd"/>
+      <w:r>
+        <w:rPr>
+          <w:rFonts w:asciiTheme="minorHAnsi" w:hAnsiTheme="minorHAnsi"/>
+          <w:i/>
+        </w:rPr>
+        <w:t xml:space="preserve"> Randy </w:t>
+      </w:r>
+      <w:proofErr w:type="spellStart"/>
+      <w:r>
+        <w:rPr>
+          <w:rFonts w:asciiTheme="minorHAnsi" w:hAnsiTheme="minorHAnsi"/>
+          <w:i/>
+        </w:rPr>
+        <w:t>Conrads</w:t>
+      </w:r>
+      <w:proofErr w:type="spellEnd"/>
+      <w:r>
+        <w:rPr>
+          <w:rFonts w:asciiTheme="minorHAnsi" w:hAnsiTheme="minorHAnsi"/>
+          <w:i/>
+        </w:rPr>
+        <w:t xml:space="preserve"> </w:t>
+      </w:r>
+      <w:proofErr w:type="spellStart"/>
+      <w:r>
+        <w:rPr>
+          <w:rFonts w:asciiTheme="minorHAnsi" w:hAnsiTheme="minorHAnsi"/>
+          <w:i/>
+        </w:rPr>
+        <w:t>creates</w:t>
+      </w:r>
+      <w:proofErr w:type="spellEnd"/>
+      <w:r>
+        <w:rPr>
+          <w:rFonts w:asciiTheme="minorHAnsi" w:hAnsiTheme="minorHAnsi"/>
+          <w:i/>
+        </w:rPr>
+        <w:t xml:space="preserve"> </w:t>
+      </w:r>
+      <w:proofErr w:type="spellStart"/>
+      <w:r>
+        <w:rPr>
+          <w:rFonts w:asciiTheme="minorHAnsi" w:hAnsiTheme="minorHAnsi"/>
+          <w:i/>
+        </w:rPr>
+        <w:t>the</w:t>
+      </w:r>
+      <w:proofErr w:type="spellEnd"/>
+      <w:r>
+        <w:rPr>
+          <w:rFonts w:asciiTheme="minorHAnsi" w:hAnsiTheme="minorHAnsi"/>
+          <w:i/>
+        </w:rPr>
+        <w:t xml:space="preserve"> place web classmates.com. </w:t>
+      </w:r>
+      <w:proofErr w:type="spellStart"/>
+      <w:r>
+        <w:rPr>
+          <w:rFonts w:asciiTheme="minorHAnsi" w:hAnsiTheme="minorHAnsi"/>
+          <w:i/>
+        </w:rPr>
+        <w:t>With</w:t>
+      </w:r>
+      <w:proofErr w:type="spellEnd"/>
+      <w:r>
+        <w:rPr>
+          <w:rFonts w:asciiTheme="minorHAnsi" w:hAnsiTheme="minorHAnsi"/>
+          <w:i/>
+        </w:rPr>
+        <w:t xml:space="preserve"> </w:t>
+      </w:r>
+      <w:proofErr w:type="spellStart"/>
+      <w:r>
+        <w:rPr>
+          <w:rFonts w:asciiTheme="minorHAnsi" w:hAnsiTheme="minorHAnsi"/>
+          <w:i/>
+        </w:rPr>
+        <w:t>this</w:t>
+      </w:r>
+      <w:proofErr w:type="spellEnd"/>
+      <w:r>
+        <w:rPr>
+          <w:rFonts w:asciiTheme="minorHAnsi" w:hAnsiTheme="minorHAnsi"/>
+          <w:i/>
+        </w:rPr>
+        <w:t xml:space="preserve"> social net </w:t>
+      </w:r>
+      <w:proofErr w:type="spellStart"/>
+      <w:r>
+        <w:rPr>
+          <w:rFonts w:asciiTheme="minorHAnsi" w:hAnsiTheme="minorHAnsi"/>
+          <w:i/>
+        </w:rPr>
+        <w:t>it</w:t>
+      </w:r>
+      <w:proofErr w:type="spellEnd"/>
+      <w:r>
+        <w:rPr>
+          <w:rFonts w:asciiTheme="minorHAnsi" w:hAnsiTheme="minorHAnsi"/>
+          <w:i/>
+        </w:rPr>
+        <w:t xml:space="preserve"> </w:t>
+      </w:r>
+      <w:proofErr w:type="spellStart"/>
+      <w:r>
+        <w:rPr>
+          <w:rFonts w:asciiTheme="minorHAnsi" w:hAnsiTheme="minorHAnsi"/>
+          <w:i/>
+        </w:rPr>
+        <w:t>is</w:t>
+      </w:r>
+      <w:proofErr w:type="spellEnd"/>
+      <w:r>
+        <w:rPr>
+          <w:rFonts w:asciiTheme="minorHAnsi" w:hAnsiTheme="minorHAnsi"/>
+          <w:i/>
+        </w:rPr>
+        <w:t xml:space="preserve"> </w:t>
+      </w:r>
+      <w:proofErr w:type="spellStart"/>
+      <w:r>
+        <w:rPr>
+          <w:rFonts w:asciiTheme="minorHAnsi" w:hAnsiTheme="minorHAnsi"/>
+          <w:i/>
+        </w:rPr>
+        <w:t>trying</w:t>
+      </w:r>
+      <w:proofErr w:type="spellEnd"/>
+      <w:r>
+        <w:rPr>
+          <w:rFonts w:asciiTheme="minorHAnsi" w:hAnsiTheme="minorHAnsi"/>
+          <w:i/>
+        </w:rPr>
+        <w:t xml:space="preserve"> </w:t>
+      </w:r>
+      <w:proofErr w:type="spellStart"/>
+      <w:r>
+        <w:rPr>
+          <w:rFonts w:asciiTheme="minorHAnsi" w:hAnsiTheme="minorHAnsi"/>
+          <w:i/>
+        </w:rPr>
+        <w:t>people</w:t>
+      </w:r>
+      <w:proofErr w:type="spellEnd"/>
+      <w:r>
+        <w:rPr>
+          <w:rFonts w:asciiTheme="minorHAnsi" w:hAnsiTheme="minorHAnsi"/>
+          <w:i/>
+        </w:rPr>
+        <w:t xml:space="preserve"> </w:t>
+      </w:r>
+      <w:proofErr w:type="spellStart"/>
+      <w:r>
+        <w:rPr>
+          <w:rFonts w:asciiTheme="minorHAnsi" w:hAnsiTheme="minorHAnsi"/>
+          <w:i/>
+        </w:rPr>
+        <w:t>recover</w:t>
+      </w:r>
+      <w:proofErr w:type="spellEnd"/>
+      <w:r>
+        <w:rPr>
+          <w:rFonts w:asciiTheme="minorHAnsi" w:hAnsiTheme="minorHAnsi"/>
+          <w:i/>
+        </w:rPr>
+        <w:t xml:space="preserve"> </w:t>
+      </w:r>
+      <w:proofErr w:type="spellStart"/>
+      <w:r>
+        <w:rPr>
+          <w:rFonts w:asciiTheme="minorHAnsi" w:hAnsiTheme="minorHAnsi"/>
+          <w:i/>
+        </w:rPr>
+        <w:t>or</w:t>
+      </w:r>
+      <w:proofErr w:type="spellEnd"/>
+      <w:r>
+        <w:rPr>
+          <w:rFonts w:asciiTheme="minorHAnsi" w:hAnsiTheme="minorHAnsi"/>
+          <w:i/>
+        </w:rPr>
+        <w:t xml:space="preserve">  </w:t>
+      </w:r>
+      <w:proofErr w:type="spellStart"/>
+      <w:r>
+        <w:rPr>
+          <w:rFonts w:asciiTheme="minorHAnsi" w:hAnsiTheme="minorHAnsi"/>
+          <w:i/>
+        </w:rPr>
+        <w:t>maintain</w:t>
+      </w:r>
+      <w:proofErr w:type="spellEnd"/>
+      <w:r>
+        <w:rPr>
+          <w:rFonts w:asciiTheme="minorHAnsi" w:hAnsiTheme="minorHAnsi"/>
+          <w:i/>
+        </w:rPr>
+        <w:t xml:space="preserve"> </w:t>
+      </w:r>
+      <w:proofErr w:type="spellStart"/>
+      <w:r>
+        <w:rPr>
+          <w:rFonts w:asciiTheme="minorHAnsi" w:hAnsiTheme="minorHAnsi"/>
+          <w:i/>
+        </w:rPr>
+        <w:t>the</w:t>
+      </w:r>
+      <w:proofErr w:type="spellEnd"/>
+      <w:r>
+        <w:rPr>
+          <w:rFonts w:asciiTheme="minorHAnsi" w:hAnsiTheme="minorHAnsi"/>
+          <w:i/>
+        </w:rPr>
+        <w:t xml:space="preserve"> </w:t>
+      </w:r>
+      <w:proofErr w:type="spellStart"/>
+      <w:r>
+        <w:rPr>
+          <w:rFonts w:asciiTheme="minorHAnsi" w:hAnsiTheme="minorHAnsi"/>
+          <w:i/>
+        </w:rPr>
+        <w:t>contact</w:t>
+      </w:r>
+      <w:proofErr w:type="spellEnd"/>
+      <w:r>
+        <w:rPr>
+          <w:rFonts w:asciiTheme="minorHAnsi" w:hAnsiTheme="minorHAnsi"/>
+          <w:i/>
+        </w:rPr>
+        <w:t xml:space="preserve"> </w:t>
+      </w:r>
+      <w:proofErr w:type="spellStart"/>
+      <w:r>
+        <w:rPr>
+          <w:rFonts w:asciiTheme="minorHAnsi" w:hAnsiTheme="minorHAnsi"/>
+          <w:i/>
+        </w:rPr>
+        <w:t>with</w:t>
+      </w:r>
+      <w:proofErr w:type="spellEnd"/>
+      <w:r>
+        <w:rPr>
+          <w:rFonts w:asciiTheme="minorHAnsi" w:hAnsiTheme="minorHAnsi"/>
+          <w:i/>
+        </w:rPr>
+        <w:t xml:space="preserve"> </w:t>
+      </w:r>
+      <w:proofErr w:type="spellStart"/>
+      <w:r>
+        <w:rPr>
+          <w:rFonts w:asciiTheme="minorHAnsi" w:hAnsiTheme="minorHAnsi"/>
+          <w:i/>
+        </w:rPr>
+        <w:t>old</w:t>
+      </w:r>
+      <w:proofErr w:type="spellEnd"/>
+      <w:r>
+        <w:rPr>
+          <w:rFonts w:asciiTheme="minorHAnsi" w:hAnsiTheme="minorHAnsi"/>
+          <w:i/>
+        </w:rPr>
+        <w:t xml:space="preserve"> </w:t>
+      </w:r>
+      <w:proofErr w:type="spellStart"/>
+      <w:r>
+        <w:rPr>
+          <w:rFonts w:asciiTheme="minorHAnsi" w:hAnsiTheme="minorHAnsi"/>
+          <w:i/>
+        </w:rPr>
+        <w:t>partners</w:t>
+      </w:r>
+      <w:proofErr w:type="spellEnd"/>
+      <w:r>
+        <w:rPr>
+          <w:rFonts w:asciiTheme="minorHAnsi" w:hAnsiTheme="minorHAnsi"/>
+          <w:i/>
+        </w:rPr>
+        <w:t xml:space="preserve"> of </w:t>
+      </w:r>
+      <w:proofErr w:type="spellStart"/>
+      <w:r>
+        <w:rPr>
+          <w:rFonts w:asciiTheme="minorHAnsi" w:hAnsiTheme="minorHAnsi"/>
+          <w:i/>
+        </w:rPr>
+        <w:t>the</w:t>
+      </w:r>
+      <w:proofErr w:type="spellEnd"/>
+      <w:r>
+        <w:rPr>
+          <w:rFonts w:asciiTheme="minorHAnsi" w:hAnsiTheme="minorHAnsi"/>
+          <w:i/>
+        </w:rPr>
+        <w:t xml:space="preserve"> </w:t>
+      </w:r>
+      <w:proofErr w:type="spellStart"/>
+      <w:r>
+        <w:rPr>
+          <w:rFonts w:asciiTheme="minorHAnsi" w:hAnsiTheme="minorHAnsi"/>
+          <w:i/>
+        </w:rPr>
+        <w:t>school</w:t>
+      </w:r>
+      <w:proofErr w:type="spellEnd"/>
+      <w:r>
+        <w:rPr>
+          <w:rFonts w:asciiTheme="minorHAnsi" w:hAnsiTheme="minorHAnsi"/>
+          <w:i/>
+        </w:rPr>
+        <w:t xml:space="preserve">, </w:t>
+      </w:r>
+      <w:proofErr w:type="spellStart"/>
+      <w:r>
+        <w:rPr>
+          <w:rFonts w:asciiTheme="minorHAnsi" w:hAnsiTheme="minorHAnsi"/>
+          <w:i/>
+        </w:rPr>
+        <w:t>institute</w:t>
+      </w:r>
+      <w:proofErr w:type="spellEnd"/>
+      <w:r>
+        <w:rPr>
+          <w:rFonts w:asciiTheme="minorHAnsi" w:hAnsiTheme="minorHAnsi"/>
+          <w:i/>
+        </w:rPr>
+        <w:t xml:space="preserve">, </w:t>
+      </w:r>
+      <w:proofErr w:type="spellStart"/>
+      <w:r>
+        <w:rPr>
+          <w:rFonts w:asciiTheme="minorHAnsi" w:hAnsiTheme="minorHAnsi"/>
+          <w:i/>
+        </w:rPr>
+        <w:t>university</w:t>
+      </w:r>
+      <w:proofErr w:type="spellEnd"/>
+      <w:r>
+        <w:rPr>
+          <w:rFonts w:asciiTheme="minorHAnsi" w:hAnsiTheme="minorHAnsi"/>
+          <w:i/>
+        </w:rPr>
+        <w:t xml:space="preserve">, </w:t>
+      </w:r>
+      <w:proofErr w:type="gramStart"/>
+      <w:r>
+        <w:rPr>
+          <w:rFonts w:asciiTheme="minorHAnsi" w:hAnsiTheme="minorHAnsi"/>
+          <w:i/>
+        </w:rPr>
+        <w:t>etc..</w:t>
+      </w:r>
+      <w:proofErr w:type="gramEnd"/>
+      <w:r>
+        <w:rPr>
+          <w:rFonts w:asciiTheme="minorHAnsi" w:hAnsiTheme="minorHAnsi"/>
+          <w:i/>
+        </w:rPr>
+        <w:t xml:space="preserve">  </w:t>
+      </w:r>
+      <w:bookmarkStart w:id="6" w:name="_GoBack"/>
+      <w:bookmarkEnd w:id="6"/>
+    </w:p>
+    <w:p>
+      <w:pPr>
+        <w:pStyle w:val="NormalWeb"/>
+        <w:jc w:val="both"/>
+        <w:rPr>
+          <w:rFonts w:asciiTheme="minorHAnsi" w:hAnsiTheme="minorHAnsi"/>
+          <w:i/>
+        </w:rPr>
+      </w:pPr>
+      <w:proofErr w:type="spellStart"/>
+      <w:r>
+        <w:rPr>
+          <w:rFonts w:asciiTheme="minorHAnsi" w:hAnsiTheme="minorHAnsi"/>
+          <w:i/>
+        </w:rPr>
+        <w:t>Given</w:t>
+      </w:r>
+      <w:proofErr w:type="spellEnd"/>
+      <w:r>
+        <w:rPr>
+          <w:rFonts w:asciiTheme="minorHAnsi" w:hAnsiTheme="minorHAnsi"/>
+          <w:i/>
+        </w:rPr>
+        <w:t xml:space="preserve"> </w:t>
+      </w:r>
+      <w:proofErr w:type="spellStart"/>
+      <w:r>
+        <w:rPr>
+          <w:rFonts w:asciiTheme="minorHAnsi" w:hAnsiTheme="minorHAnsi"/>
+          <w:i/>
+        </w:rPr>
+        <w:t>the</w:t>
+      </w:r>
+      <w:proofErr w:type="spellEnd"/>
+      <w:r>
+        <w:rPr>
+          <w:rFonts w:asciiTheme="minorHAnsi" w:hAnsiTheme="minorHAnsi"/>
+          <w:i/>
+        </w:rPr>
+        <w:t xml:space="preserve"> </w:t>
+      </w:r>
+      <w:proofErr w:type="spellStart"/>
+      <w:r>
+        <w:rPr>
+          <w:rFonts w:asciiTheme="minorHAnsi" w:hAnsiTheme="minorHAnsi"/>
+          <w:i/>
+        </w:rPr>
+        <w:t>necessity</w:t>
+      </w:r>
+      <w:proofErr w:type="spellEnd"/>
+      <w:r>
+        <w:rPr>
+          <w:rFonts w:asciiTheme="minorHAnsi" w:hAnsiTheme="minorHAnsi"/>
+          <w:i/>
+        </w:rPr>
+        <w:t xml:space="preserve"> in a </w:t>
+      </w:r>
+      <w:proofErr w:type="spellStart"/>
+      <w:r>
+        <w:rPr>
+          <w:rFonts w:asciiTheme="minorHAnsi" w:hAnsiTheme="minorHAnsi"/>
+          <w:i/>
+        </w:rPr>
+        <w:t>communication</w:t>
+      </w:r>
+      <w:proofErr w:type="spellEnd"/>
+      <w:r>
+        <w:rPr>
+          <w:rFonts w:asciiTheme="minorHAnsi" w:hAnsiTheme="minorHAnsi"/>
+          <w:i/>
+        </w:rPr>
+        <w:t xml:space="preserve"> </w:t>
+      </w:r>
+      <w:proofErr w:type="spellStart"/>
+      <w:r>
+        <w:rPr>
+          <w:rFonts w:asciiTheme="minorHAnsi" w:hAnsiTheme="minorHAnsi"/>
+          <w:i/>
+        </w:rPr>
+        <w:t>way</w:t>
+      </w:r>
+      <w:proofErr w:type="spellEnd"/>
+      <w:r>
+        <w:rPr>
+          <w:rFonts w:asciiTheme="minorHAnsi" w:hAnsiTheme="minorHAnsi"/>
+          <w:i/>
+        </w:rPr>
+        <w:t xml:space="preserve"> </w:t>
+      </w:r>
+      <w:proofErr w:type="spellStart"/>
+      <w:r>
+        <w:rPr>
+          <w:rFonts w:asciiTheme="minorHAnsi" w:hAnsiTheme="minorHAnsi"/>
+          <w:i/>
+        </w:rPr>
+        <w:t>among</w:t>
+      </w:r>
+      <w:proofErr w:type="spellEnd"/>
+      <w:r>
+        <w:rPr>
+          <w:rFonts w:asciiTheme="minorHAnsi" w:hAnsiTheme="minorHAnsi"/>
+          <w:i/>
+        </w:rPr>
+        <w:t xml:space="preserve"> </w:t>
+      </w:r>
+      <w:proofErr w:type="spellStart"/>
+      <w:r>
+        <w:rPr>
+          <w:rFonts w:asciiTheme="minorHAnsi" w:hAnsiTheme="minorHAnsi"/>
+          <w:i/>
+        </w:rPr>
+        <w:t>the</w:t>
+      </w:r>
+      <w:proofErr w:type="spellEnd"/>
+      <w:r>
+        <w:rPr>
+          <w:rFonts w:asciiTheme="minorHAnsi" w:hAnsiTheme="minorHAnsi"/>
+          <w:i/>
+        </w:rPr>
+        <w:t xml:space="preserve"> </w:t>
+      </w:r>
+      <w:proofErr w:type="spellStart"/>
+      <w:r>
+        <w:rPr>
+          <w:rFonts w:asciiTheme="minorHAnsi" w:hAnsiTheme="minorHAnsi"/>
+          <w:i/>
+        </w:rPr>
+        <w:t>students</w:t>
+      </w:r>
+      <w:proofErr w:type="spellEnd"/>
+      <w:r>
+        <w:rPr>
+          <w:rFonts w:asciiTheme="minorHAnsi" w:hAnsiTheme="minorHAnsi"/>
+          <w:i/>
+        </w:rPr>
+        <w:t xml:space="preserve"> of </w:t>
+      </w:r>
+      <w:proofErr w:type="spellStart"/>
+      <w:r>
+        <w:rPr>
+          <w:rFonts w:asciiTheme="minorHAnsi" w:hAnsiTheme="minorHAnsi"/>
+          <w:i/>
+        </w:rPr>
+        <w:t>the</w:t>
+      </w:r>
+      <w:proofErr w:type="spellEnd"/>
+      <w:r>
+        <w:rPr>
+          <w:rFonts w:asciiTheme="minorHAnsi" w:hAnsiTheme="minorHAnsi"/>
+          <w:i/>
+        </w:rPr>
+        <w:t xml:space="preserve"> </w:t>
+      </w:r>
+      <w:proofErr w:type="spellStart"/>
+      <w:r>
+        <w:rPr>
+          <w:rFonts w:asciiTheme="minorHAnsi" w:hAnsiTheme="minorHAnsi"/>
+          <w:i/>
+        </w:rPr>
+        <w:t>university</w:t>
+      </w:r>
+      <w:proofErr w:type="spellEnd"/>
+      <w:r>
+        <w:rPr>
+          <w:rFonts w:asciiTheme="minorHAnsi" w:hAnsiTheme="minorHAnsi"/>
+          <w:i/>
+        </w:rPr>
+        <w:t xml:space="preserve"> Oscar Lucero Moya of Holguín, </w:t>
+      </w:r>
+      <w:proofErr w:type="spellStart"/>
+      <w:r>
+        <w:rPr>
+          <w:rFonts w:asciiTheme="minorHAnsi" w:hAnsiTheme="minorHAnsi"/>
+          <w:i/>
+        </w:rPr>
+        <w:t>for</w:t>
+      </w:r>
+      <w:proofErr w:type="spellEnd"/>
+      <w:r>
+        <w:rPr>
+          <w:rFonts w:asciiTheme="minorHAnsi" w:hAnsiTheme="minorHAnsi"/>
+          <w:i/>
+        </w:rPr>
+        <w:t xml:space="preserve"> </w:t>
+      </w:r>
+      <w:proofErr w:type="spellStart"/>
+      <w:r>
+        <w:rPr>
+          <w:rFonts w:asciiTheme="minorHAnsi" w:hAnsiTheme="minorHAnsi"/>
+          <w:i/>
+        </w:rPr>
+        <w:t>our</w:t>
+      </w:r>
+      <w:proofErr w:type="spellEnd"/>
+      <w:r>
+        <w:rPr>
+          <w:rFonts w:asciiTheme="minorHAnsi" w:hAnsiTheme="minorHAnsi"/>
+          <w:i/>
+        </w:rPr>
+        <w:t xml:space="preserve"> final </w:t>
+      </w:r>
+      <w:proofErr w:type="spellStart"/>
+      <w:r>
+        <w:rPr>
+          <w:rFonts w:asciiTheme="minorHAnsi" w:hAnsiTheme="minorHAnsi"/>
+          <w:i/>
+        </w:rPr>
+        <w:t>project</w:t>
+      </w:r>
+      <w:proofErr w:type="spellEnd"/>
+      <w:r>
+        <w:rPr>
+          <w:rFonts w:asciiTheme="minorHAnsi" w:hAnsiTheme="minorHAnsi"/>
+          <w:i/>
+        </w:rPr>
+        <w:t xml:space="preserve"> of </w:t>
+      </w:r>
+      <w:proofErr w:type="spellStart"/>
+      <w:r>
+        <w:rPr>
+          <w:rFonts w:asciiTheme="minorHAnsi" w:hAnsiTheme="minorHAnsi"/>
+          <w:i/>
+        </w:rPr>
+        <w:t>the</w:t>
+      </w:r>
+      <w:proofErr w:type="spellEnd"/>
+      <w:r>
+        <w:rPr>
+          <w:rFonts w:asciiTheme="minorHAnsi" w:hAnsiTheme="minorHAnsi"/>
+          <w:i/>
+        </w:rPr>
+        <w:t xml:space="preserve"> </w:t>
+      </w:r>
+      <w:proofErr w:type="spellStart"/>
+      <w:r>
+        <w:rPr>
+          <w:rFonts w:asciiTheme="minorHAnsi" w:hAnsiTheme="minorHAnsi"/>
+          <w:i/>
+        </w:rPr>
+        <w:t>subject</w:t>
+      </w:r>
+      <w:proofErr w:type="spellEnd"/>
+      <w:r>
+        <w:rPr>
+          <w:rFonts w:asciiTheme="minorHAnsi" w:hAnsiTheme="minorHAnsi"/>
+          <w:i/>
+        </w:rPr>
+        <w:t xml:space="preserve"> </w:t>
+      </w:r>
+      <w:proofErr w:type="spellStart"/>
+      <w:r>
+        <w:rPr>
+          <w:rFonts w:asciiTheme="minorHAnsi" w:hAnsiTheme="minorHAnsi"/>
+          <w:i/>
+        </w:rPr>
+        <w:t>Programming</w:t>
+      </w:r>
+      <w:proofErr w:type="spellEnd"/>
+      <w:r>
+        <w:rPr>
+          <w:rFonts w:asciiTheme="minorHAnsi" w:hAnsiTheme="minorHAnsi"/>
+          <w:i/>
+        </w:rPr>
+        <w:t xml:space="preserve"> Web </w:t>
+      </w:r>
+      <w:proofErr w:type="spellStart"/>
+      <w:r>
+        <w:rPr>
+          <w:rFonts w:asciiTheme="minorHAnsi" w:hAnsiTheme="minorHAnsi"/>
+          <w:i/>
+        </w:rPr>
+        <w:t>decided</w:t>
+      </w:r>
+      <w:proofErr w:type="spellEnd"/>
+      <w:r>
+        <w:rPr>
+          <w:rFonts w:asciiTheme="minorHAnsi" w:hAnsiTheme="minorHAnsi"/>
+          <w:i/>
+        </w:rPr>
+        <w:t xml:space="preserve"> </w:t>
+      </w:r>
+      <w:proofErr w:type="spellStart"/>
+      <w:r>
+        <w:rPr>
+          <w:rFonts w:asciiTheme="minorHAnsi" w:hAnsiTheme="minorHAnsi"/>
+          <w:i/>
+        </w:rPr>
+        <w:t>to</w:t>
+      </w:r>
+      <w:proofErr w:type="spellEnd"/>
+      <w:r>
+        <w:rPr>
+          <w:rFonts w:asciiTheme="minorHAnsi" w:hAnsiTheme="minorHAnsi"/>
+          <w:i/>
+        </w:rPr>
+        <w:t xml:space="preserve"> </w:t>
+      </w:r>
+      <w:proofErr w:type="spellStart"/>
+      <w:r>
+        <w:rPr>
+          <w:rFonts w:asciiTheme="minorHAnsi" w:hAnsiTheme="minorHAnsi"/>
+          <w:i/>
+        </w:rPr>
+        <w:t>give</w:t>
+      </w:r>
+      <w:proofErr w:type="spellEnd"/>
+      <w:r>
+        <w:rPr>
+          <w:rFonts w:asciiTheme="minorHAnsi" w:hAnsiTheme="minorHAnsi"/>
+          <w:i/>
+        </w:rPr>
+        <w:t xml:space="preserve"> </w:t>
+      </w:r>
+      <w:proofErr w:type="spellStart"/>
+      <w:r>
+        <w:rPr>
+          <w:rFonts w:asciiTheme="minorHAnsi" w:hAnsiTheme="minorHAnsi"/>
+          <w:i/>
+        </w:rPr>
+        <w:t>solution</w:t>
+      </w:r>
+      <w:proofErr w:type="spellEnd"/>
+      <w:r>
+        <w:rPr>
+          <w:rFonts w:asciiTheme="minorHAnsi" w:hAnsiTheme="minorHAnsi"/>
+          <w:i/>
+        </w:rPr>
+        <w:t xml:space="preserve"> </w:t>
+      </w:r>
+      <w:proofErr w:type="spellStart"/>
+      <w:r>
+        <w:rPr>
+          <w:rFonts w:asciiTheme="minorHAnsi" w:hAnsiTheme="minorHAnsi"/>
+          <w:i/>
+        </w:rPr>
+        <w:t>to</w:t>
+      </w:r>
+      <w:proofErr w:type="spellEnd"/>
+      <w:r>
+        <w:rPr>
+          <w:rFonts w:asciiTheme="minorHAnsi" w:hAnsiTheme="minorHAnsi"/>
+          <w:i/>
+        </w:rPr>
+        <w:t xml:space="preserve"> </w:t>
+      </w:r>
+      <w:proofErr w:type="spellStart"/>
+      <w:r>
+        <w:rPr>
+          <w:rFonts w:asciiTheme="minorHAnsi" w:hAnsiTheme="minorHAnsi"/>
+          <w:i/>
+        </w:rPr>
+        <w:t>the</w:t>
+      </w:r>
+      <w:proofErr w:type="spellEnd"/>
+      <w:r>
+        <w:rPr>
+          <w:rFonts w:asciiTheme="minorHAnsi" w:hAnsiTheme="minorHAnsi"/>
+          <w:i/>
+        </w:rPr>
+        <w:t xml:space="preserve"> </w:t>
+      </w:r>
+      <w:proofErr w:type="spellStart"/>
+      <w:r>
+        <w:rPr>
+          <w:rFonts w:asciiTheme="minorHAnsi" w:hAnsiTheme="minorHAnsi"/>
+          <w:i/>
+        </w:rPr>
+        <w:t>problem</w:t>
+      </w:r>
+      <w:proofErr w:type="spellEnd"/>
+      <w:r>
+        <w:rPr>
+          <w:rFonts w:asciiTheme="minorHAnsi" w:hAnsiTheme="minorHAnsi"/>
+          <w:i/>
+        </w:rPr>
+        <w:t xml:space="preserve"> </w:t>
+      </w:r>
+      <w:proofErr w:type="spellStart"/>
+      <w:r>
+        <w:rPr>
+          <w:rFonts w:asciiTheme="minorHAnsi" w:hAnsiTheme="minorHAnsi"/>
+          <w:i/>
+        </w:rPr>
+        <w:t>with</w:t>
+      </w:r>
+      <w:proofErr w:type="spellEnd"/>
+      <w:r>
+        <w:rPr>
+          <w:rFonts w:asciiTheme="minorHAnsi" w:hAnsiTheme="minorHAnsi"/>
+          <w:i/>
+        </w:rPr>
+        <w:t xml:space="preserve"> </w:t>
+      </w:r>
+      <w:proofErr w:type="spellStart"/>
+      <w:r>
+        <w:rPr>
+          <w:rFonts w:asciiTheme="minorHAnsi" w:hAnsiTheme="minorHAnsi"/>
+          <w:i/>
+        </w:rPr>
+        <w:t>the</w:t>
+      </w:r>
+      <w:proofErr w:type="spellEnd"/>
+      <w:r>
+        <w:rPr>
+          <w:rFonts w:asciiTheme="minorHAnsi" w:hAnsiTheme="minorHAnsi"/>
+          <w:i/>
+        </w:rPr>
+        <w:t xml:space="preserve"> </w:t>
+      </w:r>
+      <w:proofErr w:type="spellStart"/>
+      <w:r>
+        <w:rPr>
+          <w:rFonts w:asciiTheme="minorHAnsi" w:hAnsiTheme="minorHAnsi"/>
+          <w:i/>
+        </w:rPr>
+        <w:t>creation</w:t>
+      </w:r>
+      <w:proofErr w:type="spellEnd"/>
+      <w:r>
+        <w:rPr>
+          <w:rFonts w:asciiTheme="minorHAnsi" w:hAnsiTheme="minorHAnsi"/>
+          <w:i/>
+        </w:rPr>
+        <w:t xml:space="preserve"> of a net social </w:t>
+      </w:r>
+      <w:proofErr w:type="spellStart"/>
+      <w:r>
+        <w:rPr>
+          <w:rFonts w:asciiTheme="minorHAnsi" w:hAnsiTheme="minorHAnsi"/>
+          <w:i/>
+        </w:rPr>
+        <w:t>university</w:t>
+      </w:r>
+      <w:proofErr w:type="spellEnd"/>
+      <w:r>
+        <w:rPr>
+          <w:rFonts w:asciiTheme="minorHAnsi" w:hAnsiTheme="minorHAnsi"/>
+          <w:i/>
+        </w:rPr>
+        <w:t xml:space="preserve"> </w:t>
+      </w:r>
+      <w:proofErr w:type="spellStart"/>
+      <w:r>
+        <w:rPr>
+          <w:rFonts w:asciiTheme="minorHAnsi" w:hAnsiTheme="minorHAnsi"/>
+          <w:i/>
+        </w:rPr>
+        <w:t>student</w:t>
+      </w:r>
+      <w:proofErr w:type="spellEnd"/>
+      <w:r>
+        <w:rPr>
+          <w:rFonts w:asciiTheme="minorHAnsi" w:hAnsiTheme="minorHAnsi"/>
+          <w:i/>
+        </w:rPr>
+        <w:t xml:space="preserve">. </w:t>
+      </w:r>
+      <w:proofErr w:type="spellStart"/>
+      <w:r>
+        <w:rPr>
+          <w:rFonts w:asciiTheme="minorHAnsi" w:hAnsiTheme="minorHAnsi"/>
+          <w:i/>
+        </w:rPr>
+        <w:t>The</w:t>
+      </w:r>
+      <w:proofErr w:type="spellEnd"/>
+      <w:r>
+        <w:rPr>
+          <w:rFonts w:asciiTheme="minorHAnsi" w:hAnsiTheme="minorHAnsi"/>
+          <w:i/>
+        </w:rPr>
+        <w:t xml:space="preserve"> Wall </w:t>
+      </w:r>
+      <w:proofErr w:type="spellStart"/>
+      <w:r>
+        <w:rPr>
+          <w:rFonts w:asciiTheme="minorHAnsi" w:hAnsiTheme="minorHAnsi"/>
+          <w:i/>
+        </w:rPr>
+        <w:t>is</w:t>
+      </w:r>
+      <w:proofErr w:type="spellEnd"/>
+      <w:r>
+        <w:rPr>
+          <w:rFonts w:asciiTheme="minorHAnsi" w:hAnsiTheme="minorHAnsi"/>
+          <w:i/>
+        </w:rPr>
+        <w:t xml:space="preserve"> </w:t>
+      </w:r>
+      <w:proofErr w:type="spellStart"/>
+      <w:r>
+        <w:rPr>
+          <w:rFonts w:asciiTheme="minorHAnsi" w:hAnsiTheme="minorHAnsi"/>
+          <w:i/>
+        </w:rPr>
+        <w:t>an</w:t>
+      </w:r>
+      <w:proofErr w:type="spellEnd"/>
+      <w:r>
+        <w:rPr>
+          <w:rFonts w:asciiTheme="minorHAnsi" w:hAnsiTheme="minorHAnsi"/>
+          <w:i/>
+        </w:rPr>
+        <w:t xml:space="preserve"> </w:t>
+      </w:r>
+      <w:proofErr w:type="spellStart"/>
+      <w:r>
+        <w:rPr>
+          <w:rFonts w:asciiTheme="minorHAnsi" w:hAnsiTheme="minorHAnsi"/>
+          <w:i/>
+        </w:rPr>
+        <w:t>university</w:t>
+      </w:r>
+      <w:proofErr w:type="spellEnd"/>
+      <w:r>
+        <w:rPr>
+          <w:rFonts w:asciiTheme="minorHAnsi" w:hAnsiTheme="minorHAnsi"/>
+          <w:i/>
+        </w:rPr>
+        <w:t xml:space="preserve"> </w:t>
+      </w:r>
+      <w:proofErr w:type="spellStart"/>
+      <w:r>
+        <w:rPr>
+          <w:rFonts w:asciiTheme="minorHAnsi" w:hAnsiTheme="minorHAnsi"/>
+          <w:i/>
+        </w:rPr>
+        <w:t>project</w:t>
+      </w:r>
+      <w:proofErr w:type="spellEnd"/>
+      <w:r>
+        <w:rPr>
+          <w:rFonts w:asciiTheme="minorHAnsi" w:hAnsiTheme="minorHAnsi"/>
+          <w:i/>
+        </w:rPr>
+        <w:t xml:space="preserve"> </w:t>
+      </w:r>
+      <w:proofErr w:type="spellStart"/>
+      <w:r>
+        <w:rPr>
+          <w:rFonts w:asciiTheme="minorHAnsi" w:hAnsiTheme="minorHAnsi"/>
+          <w:i/>
+        </w:rPr>
+        <w:t>directed</w:t>
+      </w:r>
+      <w:proofErr w:type="spellEnd"/>
+      <w:r>
+        <w:rPr>
+          <w:rFonts w:asciiTheme="minorHAnsi" w:hAnsiTheme="minorHAnsi"/>
+          <w:i/>
+        </w:rPr>
+        <w:t xml:space="preserve"> </w:t>
+      </w:r>
+      <w:proofErr w:type="spellStart"/>
+      <w:r>
+        <w:rPr>
+          <w:rFonts w:asciiTheme="minorHAnsi" w:hAnsiTheme="minorHAnsi"/>
+          <w:i/>
+        </w:rPr>
+        <w:t>to</w:t>
+      </w:r>
+      <w:proofErr w:type="spellEnd"/>
+      <w:r>
+        <w:rPr>
+          <w:rFonts w:asciiTheme="minorHAnsi" w:hAnsiTheme="minorHAnsi"/>
+          <w:i/>
+        </w:rPr>
+        <w:t xml:space="preserve"> </w:t>
+      </w:r>
+      <w:proofErr w:type="spellStart"/>
+      <w:r>
+        <w:rPr>
+          <w:rFonts w:asciiTheme="minorHAnsi" w:hAnsiTheme="minorHAnsi"/>
+          <w:i/>
+        </w:rPr>
+        <w:t>the</w:t>
+      </w:r>
+      <w:proofErr w:type="spellEnd"/>
+      <w:r>
+        <w:rPr>
+          <w:rFonts w:asciiTheme="minorHAnsi" w:hAnsiTheme="minorHAnsi"/>
+          <w:i/>
+        </w:rPr>
+        <w:t xml:space="preserve"> </w:t>
+      </w:r>
+      <w:proofErr w:type="spellStart"/>
+      <w:r>
+        <w:rPr>
+          <w:rFonts w:asciiTheme="minorHAnsi" w:hAnsiTheme="minorHAnsi"/>
+          <w:i/>
+        </w:rPr>
+        <w:t>young</w:t>
+      </w:r>
+      <w:proofErr w:type="spellEnd"/>
+      <w:r>
+        <w:rPr>
+          <w:rFonts w:asciiTheme="minorHAnsi" w:hAnsiTheme="minorHAnsi"/>
+          <w:i/>
+        </w:rPr>
+        <w:t xml:space="preserve"> </w:t>
+      </w:r>
+      <w:proofErr w:type="spellStart"/>
+      <w:r>
+        <w:rPr>
+          <w:rFonts w:asciiTheme="minorHAnsi" w:hAnsiTheme="minorHAnsi"/>
+          <w:i/>
+        </w:rPr>
+        <w:t>population</w:t>
+      </w:r>
+      <w:proofErr w:type="spellEnd"/>
+      <w:r>
+        <w:rPr>
+          <w:rFonts w:asciiTheme="minorHAnsi" w:hAnsiTheme="minorHAnsi"/>
+          <w:i/>
+        </w:rPr>
+        <w:t xml:space="preserve"> </w:t>
+      </w:r>
+      <w:proofErr w:type="spellStart"/>
+      <w:r>
+        <w:rPr>
+          <w:rFonts w:asciiTheme="minorHAnsi" w:hAnsiTheme="minorHAnsi"/>
+          <w:i/>
+        </w:rPr>
+        <w:t>mainly</w:t>
+      </w:r>
+      <w:proofErr w:type="spellEnd"/>
+      <w:r>
+        <w:rPr>
+          <w:rFonts w:asciiTheme="minorHAnsi" w:hAnsiTheme="minorHAnsi"/>
+          <w:i/>
+        </w:rPr>
+        <w:t xml:space="preserve">, </w:t>
+      </w:r>
+      <w:proofErr w:type="spellStart"/>
+      <w:r>
+        <w:rPr>
+          <w:rFonts w:asciiTheme="minorHAnsi" w:hAnsiTheme="minorHAnsi"/>
+          <w:i/>
+        </w:rPr>
+        <w:t>although</w:t>
+      </w:r>
+      <w:proofErr w:type="spellEnd"/>
+      <w:r>
+        <w:rPr>
+          <w:rFonts w:asciiTheme="minorHAnsi" w:hAnsiTheme="minorHAnsi"/>
+          <w:i/>
+        </w:rPr>
+        <w:t xml:space="preserve"> </w:t>
+      </w:r>
+      <w:proofErr w:type="spellStart"/>
+      <w:r>
+        <w:rPr>
+          <w:rFonts w:asciiTheme="minorHAnsi" w:hAnsiTheme="minorHAnsi"/>
+          <w:i/>
+        </w:rPr>
+        <w:t>it</w:t>
+      </w:r>
+      <w:proofErr w:type="spellEnd"/>
+      <w:r>
+        <w:rPr>
+          <w:rFonts w:asciiTheme="minorHAnsi" w:hAnsiTheme="minorHAnsi"/>
+          <w:i/>
+        </w:rPr>
+        <w:t xml:space="preserve"> can </w:t>
+      </w:r>
+      <w:proofErr w:type="spellStart"/>
+      <w:r>
+        <w:rPr>
+          <w:rFonts w:asciiTheme="minorHAnsi" w:hAnsiTheme="minorHAnsi"/>
+          <w:i/>
+        </w:rPr>
+        <w:t>also</w:t>
+      </w:r>
+      <w:proofErr w:type="spellEnd"/>
+      <w:r>
+        <w:rPr>
+          <w:rFonts w:asciiTheme="minorHAnsi" w:hAnsiTheme="minorHAnsi"/>
+          <w:i/>
+        </w:rPr>
+        <w:t xml:space="preserve"> be </w:t>
+      </w:r>
+      <w:proofErr w:type="spellStart"/>
+      <w:r>
+        <w:rPr>
+          <w:rFonts w:asciiTheme="minorHAnsi" w:hAnsiTheme="minorHAnsi"/>
+          <w:i/>
+        </w:rPr>
+        <w:t>used</w:t>
+      </w:r>
+      <w:proofErr w:type="spellEnd"/>
+      <w:r>
+        <w:rPr>
+          <w:rFonts w:asciiTheme="minorHAnsi" w:hAnsiTheme="minorHAnsi"/>
+          <w:i/>
+        </w:rPr>
+        <w:t xml:space="preserve"> </w:t>
+      </w:r>
+      <w:proofErr w:type="spellStart"/>
+      <w:r>
+        <w:rPr>
+          <w:rFonts w:asciiTheme="minorHAnsi" w:hAnsiTheme="minorHAnsi"/>
+          <w:i/>
+        </w:rPr>
+        <w:t>by</w:t>
+      </w:r>
+      <w:proofErr w:type="spellEnd"/>
+      <w:r>
+        <w:rPr>
+          <w:rFonts w:asciiTheme="minorHAnsi" w:hAnsiTheme="minorHAnsi"/>
+          <w:i/>
+        </w:rPr>
+        <w:t xml:space="preserve"> </w:t>
+      </w:r>
+      <w:proofErr w:type="spellStart"/>
+      <w:r>
+        <w:rPr>
+          <w:rFonts w:asciiTheme="minorHAnsi" w:hAnsiTheme="minorHAnsi"/>
+          <w:i/>
+        </w:rPr>
+        <w:t>grown</w:t>
+      </w:r>
+      <w:proofErr w:type="spellEnd"/>
+      <w:r>
+        <w:rPr>
+          <w:rFonts w:asciiTheme="minorHAnsi" w:hAnsiTheme="minorHAnsi"/>
+          <w:i/>
+        </w:rPr>
+        <w:t xml:space="preserve">-ups.   </w:t>
+      </w:r>
+    </w:p>
+    <w:p>
+      <w:pPr>
+        <w:pStyle w:val="NormalWeb"/>
+        <w:jc w:val="both"/>
+        <w:rPr>
+          <w:rFonts w:asciiTheme="minorHAnsi" w:hAnsiTheme="minorHAnsi"/>
+          <w:i/>
+        </w:rPr>
+      </w:pPr>
+      <w:proofErr w:type="spellStart"/>
+      <w:r>
+        <w:rPr>
+          <w:rFonts w:asciiTheme="minorHAnsi" w:hAnsiTheme="minorHAnsi"/>
+          <w:i/>
+        </w:rPr>
+        <w:t>Also</w:t>
+      </w:r>
+      <w:proofErr w:type="spellEnd"/>
+      <w:r>
+        <w:rPr>
+          <w:rFonts w:asciiTheme="minorHAnsi" w:hAnsiTheme="minorHAnsi"/>
+          <w:i/>
+        </w:rPr>
+        <w:t xml:space="preserve"> can be </w:t>
+      </w:r>
+      <w:proofErr w:type="spellStart"/>
+      <w:r>
+        <w:rPr>
+          <w:rFonts w:asciiTheme="minorHAnsi" w:hAnsiTheme="minorHAnsi"/>
+          <w:i/>
+        </w:rPr>
+        <w:t>used</w:t>
+      </w:r>
+      <w:proofErr w:type="spellEnd"/>
+      <w:r>
+        <w:rPr>
+          <w:rFonts w:asciiTheme="minorHAnsi" w:hAnsiTheme="minorHAnsi"/>
+          <w:i/>
+        </w:rPr>
+        <w:t xml:space="preserve"> </w:t>
+      </w:r>
+      <w:proofErr w:type="spellStart"/>
+      <w:r>
+        <w:rPr>
+          <w:rFonts w:asciiTheme="minorHAnsi" w:hAnsiTheme="minorHAnsi"/>
+          <w:i/>
+        </w:rPr>
+        <w:t>to</w:t>
+      </w:r>
+      <w:proofErr w:type="spellEnd"/>
+      <w:r>
+        <w:rPr>
+          <w:rFonts w:asciiTheme="minorHAnsi" w:hAnsiTheme="minorHAnsi"/>
+          <w:i/>
+        </w:rPr>
+        <w:t xml:space="preserve"> </w:t>
+      </w:r>
+      <w:proofErr w:type="spellStart"/>
+      <w:r>
+        <w:rPr>
+          <w:rFonts w:asciiTheme="minorHAnsi" w:hAnsiTheme="minorHAnsi"/>
+          <w:i/>
+        </w:rPr>
+        <w:t>measure</w:t>
+      </w:r>
+      <w:proofErr w:type="spellEnd"/>
+      <w:r>
+        <w:rPr>
+          <w:rFonts w:asciiTheme="minorHAnsi" w:hAnsiTheme="minorHAnsi"/>
+          <w:i/>
+        </w:rPr>
+        <w:t xml:space="preserve"> </w:t>
+      </w:r>
+      <w:proofErr w:type="spellStart"/>
+      <w:r>
+        <w:rPr>
+          <w:rFonts w:asciiTheme="minorHAnsi" w:hAnsiTheme="minorHAnsi"/>
+          <w:i/>
+        </w:rPr>
+        <w:t>the</w:t>
+      </w:r>
+      <w:proofErr w:type="spellEnd"/>
+      <w:r>
+        <w:rPr>
+          <w:rFonts w:asciiTheme="minorHAnsi" w:hAnsiTheme="minorHAnsi"/>
+          <w:i/>
+        </w:rPr>
+        <w:t xml:space="preserve"> social capital (</w:t>
+      </w:r>
+      <w:proofErr w:type="spellStart"/>
+      <w:r>
+        <w:rPr>
+          <w:rFonts w:asciiTheme="minorHAnsi" w:hAnsiTheme="minorHAnsi"/>
+          <w:i/>
+        </w:rPr>
+        <w:t>that</w:t>
+      </w:r>
+      <w:proofErr w:type="spellEnd"/>
+      <w:r>
+        <w:rPr>
+          <w:rFonts w:asciiTheme="minorHAnsi" w:hAnsiTheme="minorHAnsi"/>
+          <w:i/>
+        </w:rPr>
+        <w:t xml:space="preserve"> </w:t>
+      </w:r>
+      <w:proofErr w:type="spellStart"/>
+      <w:r>
+        <w:rPr>
+          <w:rFonts w:asciiTheme="minorHAnsi" w:hAnsiTheme="minorHAnsi"/>
+          <w:i/>
+        </w:rPr>
+        <w:t>is</w:t>
+      </w:r>
+      <w:proofErr w:type="spellEnd"/>
+      <w:r>
+        <w:rPr>
+          <w:rFonts w:asciiTheme="minorHAnsi" w:hAnsiTheme="minorHAnsi"/>
+          <w:i/>
+        </w:rPr>
+        <w:t xml:space="preserve"> </w:t>
+      </w:r>
+      <w:proofErr w:type="spellStart"/>
+      <w:r>
+        <w:rPr>
+          <w:rFonts w:asciiTheme="minorHAnsi" w:hAnsiTheme="minorHAnsi"/>
+          <w:i/>
+        </w:rPr>
+        <w:t>to</w:t>
+      </w:r>
+      <w:proofErr w:type="spellEnd"/>
+      <w:r>
+        <w:rPr>
+          <w:rFonts w:asciiTheme="minorHAnsi" w:hAnsiTheme="minorHAnsi"/>
+          <w:i/>
+        </w:rPr>
+        <w:t xml:space="preserve"> </w:t>
+      </w:r>
+      <w:proofErr w:type="spellStart"/>
+      <w:r>
+        <w:rPr>
+          <w:rFonts w:asciiTheme="minorHAnsi" w:hAnsiTheme="minorHAnsi"/>
+          <w:i/>
+        </w:rPr>
+        <w:t>say</w:t>
+      </w:r>
+      <w:proofErr w:type="spellEnd"/>
+      <w:r>
+        <w:rPr>
+          <w:rFonts w:asciiTheme="minorHAnsi" w:hAnsiTheme="minorHAnsi"/>
+          <w:i/>
+        </w:rPr>
+        <w:t xml:space="preserve">, </w:t>
+      </w:r>
+      <w:proofErr w:type="spellStart"/>
+      <w:r>
+        <w:rPr>
+          <w:rFonts w:asciiTheme="minorHAnsi" w:hAnsiTheme="minorHAnsi"/>
+          <w:i/>
+        </w:rPr>
+        <w:t>the</w:t>
+      </w:r>
+      <w:proofErr w:type="spellEnd"/>
+      <w:r>
+        <w:rPr>
+          <w:rFonts w:asciiTheme="minorHAnsi" w:hAnsiTheme="minorHAnsi"/>
+          <w:i/>
+        </w:rPr>
+        <w:t xml:space="preserve"> </w:t>
+      </w:r>
+      <w:proofErr w:type="spellStart"/>
+      <w:r>
+        <w:rPr>
+          <w:rFonts w:asciiTheme="minorHAnsi" w:hAnsiTheme="minorHAnsi"/>
+          <w:i/>
+        </w:rPr>
+        <w:t>value</w:t>
+      </w:r>
+      <w:proofErr w:type="spellEnd"/>
+      <w:r>
+        <w:rPr>
+          <w:rFonts w:asciiTheme="minorHAnsi" w:hAnsiTheme="minorHAnsi"/>
+          <w:i/>
+        </w:rPr>
+        <w:t xml:space="preserve"> </w:t>
+      </w:r>
+      <w:proofErr w:type="spellStart"/>
+      <w:r>
+        <w:rPr>
+          <w:rFonts w:asciiTheme="minorHAnsi" w:hAnsiTheme="minorHAnsi"/>
+          <w:i/>
+        </w:rPr>
+        <w:t>that</w:t>
+      </w:r>
+      <w:proofErr w:type="spellEnd"/>
+      <w:r>
+        <w:rPr>
+          <w:rFonts w:asciiTheme="minorHAnsi" w:hAnsiTheme="minorHAnsi"/>
+          <w:i/>
+        </w:rPr>
+        <w:t xml:space="preserve"> </w:t>
+      </w:r>
+      <w:proofErr w:type="spellStart"/>
+      <w:r>
+        <w:rPr>
+          <w:rFonts w:asciiTheme="minorHAnsi" w:hAnsiTheme="minorHAnsi"/>
+          <w:i/>
+        </w:rPr>
+        <w:t>an</w:t>
+      </w:r>
+      <w:proofErr w:type="spellEnd"/>
+      <w:r>
+        <w:rPr>
+          <w:rFonts w:asciiTheme="minorHAnsi" w:hAnsiTheme="minorHAnsi"/>
+          <w:i/>
+        </w:rPr>
+        <w:t xml:space="preserve"> individual </w:t>
+      </w:r>
+      <w:proofErr w:type="spellStart"/>
+      <w:r>
+        <w:rPr>
+          <w:rFonts w:asciiTheme="minorHAnsi" w:hAnsiTheme="minorHAnsi"/>
+          <w:i/>
+        </w:rPr>
+        <w:t>obtains</w:t>
+      </w:r>
+      <w:proofErr w:type="spellEnd"/>
+      <w:r>
+        <w:rPr>
+          <w:rFonts w:asciiTheme="minorHAnsi" w:hAnsiTheme="minorHAnsi"/>
+          <w:i/>
+        </w:rPr>
+        <w:t xml:space="preserve"> of </w:t>
+      </w:r>
+      <w:proofErr w:type="spellStart"/>
+      <w:r>
+        <w:rPr>
+          <w:rFonts w:asciiTheme="minorHAnsi" w:hAnsiTheme="minorHAnsi"/>
+          <w:i/>
+        </w:rPr>
+        <w:t>the</w:t>
+      </w:r>
+      <w:proofErr w:type="spellEnd"/>
+      <w:r>
+        <w:rPr>
+          <w:rFonts w:asciiTheme="minorHAnsi" w:hAnsiTheme="minorHAnsi"/>
+          <w:i/>
+        </w:rPr>
+        <w:t xml:space="preserve"> </w:t>
+      </w:r>
+      <w:proofErr w:type="spellStart"/>
+      <w:r>
+        <w:rPr>
+          <w:rFonts w:asciiTheme="minorHAnsi" w:hAnsiTheme="minorHAnsi"/>
+          <w:i/>
+        </w:rPr>
+        <w:t>accessible</w:t>
+      </w:r>
+      <w:proofErr w:type="spellEnd"/>
+      <w:r>
+        <w:rPr>
+          <w:rFonts w:asciiTheme="minorHAnsi" w:hAnsiTheme="minorHAnsi"/>
+          <w:i/>
+        </w:rPr>
+        <w:t xml:space="preserve"> </w:t>
+      </w:r>
+      <w:proofErr w:type="spellStart"/>
+      <w:r>
+        <w:rPr>
+          <w:rFonts w:asciiTheme="minorHAnsi" w:hAnsiTheme="minorHAnsi"/>
+          <w:i/>
+        </w:rPr>
+        <w:t>resources</w:t>
+      </w:r>
+      <w:proofErr w:type="spellEnd"/>
+      <w:r>
+        <w:rPr>
+          <w:rFonts w:asciiTheme="minorHAnsi" w:hAnsiTheme="minorHAnsi"/>
+          <w:i/>
+        </w:rPr>
+        <w:t xml:space="preserve"> </w:t>
+      </w:r>
+      <w:proofErr w:type="spellStart"/>
+      <w:r>
+        <w:rPr>
+          <w:rFonts w:asciiTheme="minorHAnsi" w:hAnsiTheme="minorHAnsi"/>
+          <w:i/>
+        </w:rPr>
+        <w:t>through</w:t>
+      </w:r>
+      <w:proofErr w:type="spellEnd"/>
+      <w:r>
+        <w:rPr>
+          <w:rFonts w:asciiTheme="minorHAnsi" w:hAnsiTheme="minorHAnsi"/>
+          <w:i/>
+        </w:rPr>
+        <w:t xml:space="preserve"> </w:t>
+      </w:r>
+      <w:proofErr w:type="spellStart"/>
+      <w:r>
+        <w:rPr>
+          <w:rFonts w:asciiTheme="minorHAnsi" w:hAnsiTheme="minorHAnsi"/>
+          <w:i/>
+        </w:rPr>
+        <w:t>his</w:t>
+      </w:r>
+      <w:proofErr w:type="spellEnd"/>
+      <w:r>
+        <w:rPr>
+          <w:rFonts w:asciiTheme="minorHAnsi" w:hAnsiTheme="minorHAnsi"/>
+          <w:i/>
+        </w:rPr>
+        <w:t xml:space="preserve"> social net). </w:t>
+      </w:r>
+      <w:proofErr w:type="spellStart"/>
+      <w:r>
+        <w:rPr>
+          <w:rFonts w:asciiTheme="minorHAnsi" w:hAnsiTheme="minorHAnsi"/>
+          <w:i/>
+        </w:rPr>
+        <w:t>The</w:t>
+      </w:r>
+      <w:proofErr w:type="spellEnd"/>
+      <w:r>
+        <w:rPr>
+          <w:rFonts w:asciiTheme="minorHAnsi" w:hAnsiTheme="minorHAnsi"/>
+          <w:i/>
+        </w:rPr>
+        <w:t xml:space="preserve"> Wall </w:t>
+      </w:r>
+      <w:proofErr w:type="spellStart"/>
+      <w:r>
+        <w:rPr>
+          <w:rFonts w:asciiTheme="minorHAnsi" w:hAnsiTheme="minorHAnsi"/>
+          <w:i/>
+        </w:rPr>
+        <w:t>will</w:t>
+      </w:r>
+      <w:proofErr w:type="spellEnd"/>
+      <w:r>
+        <w:rPr>
+          <w:rFonts w:asciiTheme="minorHAnsi" w:hAnsiTheme="minorHAnsi"/>
+          <w:i/>
+        </w:rPr>
+        <w:t xml:space="preserve"> be </w:t>
+      </w:r>
+      <w:proofErr w:type="spellStart"/>
+      <w:r>
+        <w:rPr>
+          <w:rFonts w:asciiTheme="minorHAnsi" w:hAnsiTheme="minorHAnsi"/>
+          <w:i/>
+        </w:rPr>
+        <w:t>used</w:t>
+      </w:r>
+      <w:proofErr w:type="spellEnd"/>
+      <w:r>
+        <w:rPr>
+          <w:rFonts w:asciiTheme="minorHAnsi" w:hAnsiTheme="minorHAnsi"/>
+          <w:i/>
+        </w:rPr>
+        <w:t xml:space="preserve"> </w:t>
+      </w:r>
+      <w:proofErr w:type="spellStart"/>
+      <w:r>
+        <w:rPr>
+          <w:rFonts w:asciiTheme="minorHAnsi" w:hAnsiTheme="minorHAnsi"/>
+          <w:i/>
+        </w:rPr>
+        <w:t>with</w:t>
+      </w:r>
+      <w:proofErr w:type="spellEnd"/>
+      <w:r>
+        <w:rPr>
+          <w:rFonts w:asciiTheme="minorHAnsi" w:hAnsiTheme="minorHAnsi"/>
+          <w:i/>
+        </w:rPr>
+        <w:t xml:space="preserve"> </w:t>
+      </w:r>
+      <w:proofErr w:type="spellStart"/>
+      <w:r>
+        <w:rPr>
+          <w:rFonts w:asciiTheme="minorHAnsi" w:hAnsiTheme="minorHAnsi"/>
+          <w:i/>
+        </w:rPr>
+        <w:t>the</w:t>
+      </w:r>
+      <w:proofErr w:type="spellEnd"/>
+      <w:r>
+        <w:rPr>
+          <w:rFonts w:asciiTheme="minorHAnsi" w:hAnsiTheme="minorHAnsi"/>
+          <w:i/>
+        </w:rPr>
+        <w:t xml:space="preserve"> </w:t>
+      </w:r>
+      <w:proofErr w:type="spellStart"/>
+      <w:r>
+        <w:rPr>
+          <w:rFonts w:asciiTheme="minorHAnsi" w:hAnsiTheme="minorHAnsi"/>
+          <w:i/>
+        </w:rPr>
+        <w:t>purpose</w:t>
+      </w:r>
+      <w:proofErr w:type="spellEnd"/>
+      <w:r>
+        <w:rPr>
+          <w:rFonts w:asciiTheme="minorHAnsi" w:hAnsiTheme="minorHAnsi"/>
+          <w:i/>
+        </w:rPr>
+        <w:t xml:space="preserve"> of </w:t>
+      </w:r>
+      <w:proofErr w:type="spellStart"/>
+      <w:r>
+        <w:rPr>
+          <w:rFonts w:asciiTheme="minorHAnsi" w:hAnsiTheme="minorHAnsi"/>
+          <w:i/>
+        </w:rPr>
+        <w:t>to</w:t>
+      </w:r>
+      <w:proofErr w:type="spellEnd"/>
+      <w:r>
+        <w:rPr>
+          <w:rFonts w:asciiTheme="minorHAnsi" w:hAnsiTheme="minorHAnsi"/>
+          <w:i/>
+        </w:rPr>
+        <w:t xml:space="preserve"> share </w:t>
+      </w:r>
+      <w:proofErr w:type="spellStart"/>
+      <w:r>
+        <w:rPr>
+          <w:rFonts w:asciiTheme="minorHAnsi" w:hAnsiTheme="minorHAnsi"/>
+          <w:i/>
+        </w:rPr>
+        <w:t>or</w:t>
+      </w:r>
+      <w:proofErr w:type="spellEnd"/>
+      <w:r>
+        <w:rPr>
+          <w:rFonts w:asciiTheme="minorHAnsi" w:hAnsiTheme="minorHAnsi"/>
+          <w:i/>
+        </w:rPr>
+        <w:t xml:space="preserve"> </w:t>
+      </w:r>
+      <w:proofErr w:type="spellStart"/>
+      <w:r>
+        <w:rPr>
+          <w:rFonts w:asciiTheme="minorHAnsi" w:hAnsiTheme="minorHAnsi"/>
+          <w:i/>
+        </w:rPr>
+        <w:t>to</w:t>
+      </w:r>
+      <w:proofErr w:type="spellEnd"/>
+      <w:r>
+        <w:rPr>
+          <w:rFonts w:asciiTheme="minorHAnsi" w:hAnsiTheme="minorHAnsi"/>
+          <w:i/>
+        </w:rPr>
+        <w:t xml:space="preserve"> </w:t>
+      </w:r>
+      <w:proofErr w:type="spellStart"/>
+      <w:r>
+        <w:rPr>
+          <w:rFonts w:asciiTheme="minorHAnsi" w:hAnsiTheme="minorHAnsi"/>
+          <w:i/>
+        </w:rPr>
+        <w:t>discern</w:t>
+      </w:r>
+      <w:proofErr w:type="spellEnd"/>
+      <w:r>
+        <w:rPr>
+          <w:rFonts w:asciiTheme="minorHAnsi" w:hAnsiTheme="minorHAnsi"/>
+          <w:i/>
+        </w:rPr>
+        <w:t xml:space="preserve"> of </w:t>
+      </w:r>
+      <w:proofErr w:type="spellStart"/>
+      <w:r>
+        <w:rPr>
+          <w:rFonts w:asciiTheme="minorHAnsi" w:hAnsiTheme="minorHAnsi"/>
+          <w:i/>
+        </w:rPr>
+        <w:t>topics</w:t>
+      </w:r>
+      <w:proofErr w:type="spellEnd"/>
+      <w:r>
+        <w:rPr>
+          <w:rFonts w:asciiTheme="minorHAnsi" w:hAnsiTheme="minorHAnsi"/>
+          <w:i/>
+        </w:rPr>
+        <w:t xml:space="preserve">, be </w:t>
+      </w:r>
+      <w:proofErr w:type="spellStart"/>
+      <w:r>
+        <w:rPr>
+          <w:rFonts w:asciiTheme="minorHAnsi" w:hAnsiTheme="minorHAnsi"/>
+          <w:i/>
+        </w:rPr>
+        <w:t>already</w:t>
+      </w:r>
+      <w:proofErr w:type="spellEnd"/>
+      <w:r>
+        <w:rPr>
+          <w:rFonts w:asciiTheme="minorHAnsi" w:hAnsiTheme="minorHAnsi"/>
+          <w:i/>
+        </w:rPr>
+        <w:t xml:space="preserve"> social, cultural, </w:t>
+      </w:r>
+      <w:proofErr w:type="spellStart"/>
+      <w:r>
+        <w:rPr>
+          <w:rFonts w:asciiTheme="minorHAnsi" w:hAnsiTheme="minorHAnsi"/>
+          <w:i/>
+        </w:rPr>
+        <w:t>political</w:t>
+      </w:r>
+      <w:proofErr w:type="spellEnd"/>
+      <w:r>
+        <w:rPr>
+          <w:rFonts w:asciiTheme="minorHAnsi" w:hAnsiTheme="minorHAnsi"/>
+          <w:i/>
+        </w:rPr>
+        <w:t xml:space="preserve"> </w:t>
+      </w:r>
+      <w:proofErr w:type="spellStart"/>
+      <w:r>
+        <w:rPr>
+          <w:rFonts w:asciiTheme="minorHAnsi" w:hAnsiTheme="minorHAnsi"/>
+          <w:i/>
+        </w:rPr>
+        <w:t>or</w:t>
+      </w:r>
+      <w:proofErr w:type="spellEnd"/>
+      <w:r>
+        <w:rPr>
+          <w:rFonts w:asciiTheme="minorHAnsi" w:hAnsiTheme="minorHAnsi"/>
+          <w:i/>
+        </w:rPr>
+        <w:t xml:space="preserve"> </w:t>
+      </w:r>
+      <w:proofErr w:type="spellStart"/>
+      <w:r>
+        <w:rPr>
+          <w:rFonts w:asciiTheme="minorHAnsi" w:hAnsiTheme="minorHAnsi"/>
+          <w:i/>
+        </w:rPr>
+        <w:t>referred</w:t>
+      </w:r>
+      <w:proofErr w:type="spellEnd"/>
+      <w:r>
+        <w:rPr>
+          <w:rFonts w:asciiTheme="minorHAnsi" w:hAnsiTheme="minorHAnsi"/>
+          <w:i/>
+        </w:rPr>
+        <w:t xml:space="preserve"> </w:t>
+      </w:r>
+      <w:proofErr w:type="spellStart"/>
+      <w:r>
+        <w:rPr>
+          <w:rFonts w:asciiTheme="minorHAnsi" w:hAnsiTheme="minorHAnsi"/>
+          <w:i/>
+        </w:rPr>
+        <w:t>to</w:t>
+      </w:r>
+      <w:proofErr w:type="spellEnd"/>
+      <w:r>
+        <w:rPr>
+          <w:rFonts w:asciiTheme="minorHAnsi" w:hAnsiTheme="minorHAnsi"/>
+          <w:i/>
+        </w:rPr>
+        <w:t xml:space="preserve"> </w:t>
+      </w:r>
+      <w:proofErr w:type="spellStart"/>
+      <w:r>
+        <w:rPr>
+          <w:rFonts w:asciiTheme="minorHAnsi" w:hAnsiTheme="minorHAnsi"/>
+          <w:i/>
+        </w:rPr>
+        <w:t>the</w:t>
+      </w:r>
+      <w:proofErr w:type="spellEnd"/>
+      <w:r>
+        <w:rPr>
+          <w:rFonts w:asciiTheme="minorHAnsi" w:hAnsiTheme="minorHAnsi"/>
+          <w:i/>
+        </w:rPr>
+        <w:t xml:space="preserve"> </w:t>
+      </w:r>
+      <w:proofErr w:type="spellStart"/>
+      <w:r>
+        <w:rPr>
+          <w:rFonts w:asciiTheme="minorHAnsi" w:hAnsiTheme="minorHAnsi"/>
+          <w:i/>
+        </w:rPr>
+        <w:t>diverse</w:t>
+      </w:r>
+      <w:proofErr w:type="spellEnd"/>
+      <w:r>
+        <w:rPr>
+          <w:rFonts w:asciiTheme="minorHAnsi" w:hAnsiTheme="minorHAnsi"/>
+          <w:i/>
+        </w:rPr>
+        <w:t xml:space="preserve"> </w:t>
+      </w:r>
+      <w:proofErr w:type="spellStart"/>
+      <w:r>
+        <w:rPr>
+          <w:rFonts w:asciiTheme="minorHAnsi" w:hAnsiTheme="minorHAnsi"/>
+          <w:i/>
+        </w:rPr>
+        <w:t>subjects</w:t>
+      </w:r>
+      <w:proofErr w:type="spellEnd"/>
+      <w:r>
+        <w:rPr>
+          <w:rFonts w:asciiTheme="minorHAnsi" w:hAnsiTheme="minorHAnsi"/>
+          <w:i/>
+        </w:rPr>
+        <w:t xml:space="preserve"> of </w:t>
+      </w:r>
+      <w:proofErr w:type="spellStart"/>
+      <w:r>
+        <w:rPr>
+          <w:rFonts w:asciiTheme="minorHAnsi" w:hAnsiTheme="minorHAnsi"/>
+          <w:i/>
+        </w:rPr>
+        <w:t>the</w:t>
+      </w:r>
+      <w:proofErr w:type="spellEnd"/>
+      <w:r>
+        <w:rPr>
+          <w:rFonts w:asciiTheme="minorHAnsi" w:hAnsiTheme="minorHAnsi"/>
+          <w:i/>
+        </w:rPr>
+        <w:t xml:space="preserve"> </w:t>
+      </w:r>
+      <w:proofErr w:type="spellStart"/>
+      <w:r>
+        <w:rPr>
+          <w:rFonts w:asciiTheme="minorHAnsi" w:hAnsiTheme="minorHAnsi"/>
+          <w:i/>
+        </w:rPr>
+        <w:t>careers</w:t>
+      </w:r>
+      <w:proofErr w:type="spellEnd"/>
+      <w:r>
+        <w:rPr>
+          <w:rFonts w:asciiTheme="minorHAnsi" w:hAnsiTheme="minorHAnsi"/>
+          <w:i/>
+        </w:rPr>
+        <w:t xml:space="preserve">.  </w:t>
+      </w:r>
+    </w:p>
+    <w:p>
       <w:r>
         <w:br w:type="page"/>
       </w:r>
@@ -2952,7 +4942,7 @@
       <w:r>
         <w:br w:type="page"/>
       </w:r>
-      <w:bookmarkStart w:id="6" w:name="_Toc437087187"/>
+      <w:bookmarkStart w:id="7" w:name="_Toc437087187"/>
       <w:r>
         <w:rPr>
           <w:rFonts w:asciiTheme="minorHAnsi" w:hAnsiTheme="minorHAnsi"/>
@@ -2962,7 +4952,7 @@
         <w:lastRenderedPageBreak/>
         <w:t>Introducción</w:t>
       </w:r>
-      <w:bookmarkEnd w:id="6"/>
+      <w:bookmarkEnd w:id="7"/>
     </w:p>
     <w:p>
       <w:pPr>
@@ -2984,7 +4974,7 @@
         </w:rPr>
         <w:t xml:space="preserve"> finales del siglo XIX incluyen a </w:t>
       </w:r>
-      <w:hyperlink r:id="rId10" w:tooltip="Émile Durkheim" w:history="1">
+      <w:hyperlink r:id="rId11" w:tooltip="Émile Durkheim" w:history="1">
         <w:proofErr w:type="spellStart"/>
         <w:r>
           <w:rPr>
@@ -3012,7 +5002,7 @@
         </w:rPr>
         <w:t xml:space="preserve"> y a </w:t>
       </w:r>
-      <w:hyperlink r:id="rId11" w:tooltip="Ferdinand Tönnies" w:history="1">
+      <w:hyperlink r:id="rId12" w:tooltip="Ferdinand Tönnies" w:history="1">
         <w:r>
           <w:rPr>
             <w:rStyle w:val="Hipervnculo"/>
@@ -3105,7 +5095,7 @@
         </w:rPr>
         <w:t>Después de una pausa en las primeras décadas del siglo XX, surgieron tres tradiciones principales en las redes sociales. En la década de 1930, Jacob L. Moreno fue pionero en el registro sistemático y en el análisis de la interacción social de pequeños grupos, en especial las aulas y grupos de trabajo (</w:t>
       </w:r>
-      <w:hyperlink r:id="rId12" w:tooltip="Sociometría" w:history="1">
+      <w:hyperlink r:id="rId13" w:tooltip="Sociometría" w:history="1">
         <w:r>
           <w:rPr>
             <w:rStyle w:val="Hipervnculo"/>
@@ -3122,7 +5112,7 @@
         </w:rPr>
         <w:t xml:space="preserve">), mientras que un grupo de </w:t>
       </w:r>
-      <w:hyperlink r:id="rId13" w:tooltip="Harvard" w:history="1">
+      <w:hyperlink r:id="rId14" w:tooltip="Harvard" w:history="1">
         <w:r>
           <w:rPr>
             <w:rStyle w:val="Hipervnculo"/>
@@ -3139,7 +5129,7 @@
         </w:rPr>
         <w:t xml:space="preserve"> liderado por W. Lloyd Warner y </w:t>
       </w:r>
-      <w:hyperlink r:id="rId14" w:tooltip="Elton Mayo" w:history="1">
+      <w:hyperlink r:id="rId15" w:tooltip="Elton Mayo" w:history="1">
         <w:r>
           <w:rPr>
             <w:rStyle w:val="Hipervnculo"/>
@@ -3170,7 +5160,7 @@
         </w:rPr>
         <w:t>-Brown instó al estudio sistemático de las redes.</w:t>
       </w:r>
-      <w:hyperlink r:id="rId15" w:anchor="cite_note-8" w:history="1">
+      <w:hyperlink r:id="rId16" w:anchor="cite_note-8" w:history="1">
         <w:r>
           <w:rPr>
             <w:rStyle w:val="Hipervnculo"/>
@@ -3218,7 +5208,7 @@
         </w:rPr>
         <w:t xml:space="preserve"> en </w:t>
       </w:r>
-      <w:hyperlink r:id="rId16" w:tooltip="Inglaterra" w:history="1">
+      <w:hyperlink r:id="rId17" w:tooltip="Inglaterra" w:history="1">
         <w:r>
           <w:rPr>
             <w:rStyle w:val="Hipervnculo"/>
@@ -3235,7 +5225,7 @@
         </w:rPr>
         <w:t xml:space="preserve"> entre los años 1950, y con los estudios de </w:t>
       </w:r>
-      <w:hyperlink r:id="rId17" w:tooltip="Urbanización" w:history="1">
+      <w:hyperlink r:id="rId18" w:tooltip="Urbanización" w:history="1">
         <w:r>
           <w:rPr>
             <w:rStyle w:val="Hipervnculo"/>
@@ -3252,7 +5242,7 @@
         </w:rPr>
         <w:t xml:space="preserve"> del grupo de antropólogos de la </w:t>
       </w:r>
-      <w:hyperlink r:id="rId18" w:tooltip="Universidad de Mánchester" w:history="1">
+      <w:hyperlink r:id="rId19" w:tooltip="Universidad de Mánchester" w:history="1">
         <w:r>
           <w:rPr>
             <w:rStyle w:val="Hipervnculo"/>
@@ -3297,7 +5287,7 @@
         </w:rPr>
         <w:t xml:space="preserve"> Mitchell) entre los años 1950 y 1960, investigando redes comunitarias en el sur de </w:t>
       </w:r>
-      <w:hyperlink r:id="rId19" w:tooltip="África" w:history="1">
+      <w:hyperlink r:id="rId20" w:tooltip="África" w:history="1">
         <w:r>
           <w:rPr>
             <w:rStyle w:val="Hipervnculo"/>
@@ -3314,7 +5304,7 @@
         </w:rPr>
         <w:t xml:space="preserve">, </w:t>
       </w:r>
-      <w:hyperlink r:id="rId20" w:tooltip="India" w:history="1">
+      <w:hyperlink r:id="rId21" w:tooltip="India" w:history="1">
         <w:r>
           <w:rPr>
             <w:rStyle w:val="Hipervnculo"/>
@@ -3331,7 +5321,7 @@
         </w:rPr>
         <w:t xml:space="preserve"> y el </w:t>
       </w:r>
-      <w:hyperlink r:id="rId21" w:tooltip="Reino Unido" w:history="1">
+      <w:hyperlink r:id="rId22" w:tooltip="Reino Unido" w:history="1">
         <w:r>
           <w:rPr>
             <w:rStyle w:val="Hipervnculo"/>
@@ -3376,7 +5366,7 @@
         </w:rPr>
         <w:t xml:space="preserve"> codificó una teoría de la estructura social que influyó posteriormente en el análisis de redes.</w:t>
       </w:r>
-      <w:hyperlink r:id="rId22" w:anchor="cite_note-9" w:history="1">
+      <w:hyperlink r:id="rId23" w:anchor="cite_note-9" w:history="1">
         <w:r>
           <w:rPr>
             <w:rStyle w:val="Hipervnculo"/>
@@ -3403,7 +5393,7 @@
         </w:rPr>
         <w:t xml:space="preserve">El software germinal de las redes sociales parte de la teoría de los </w:t>
       </w:r>
-      <w:hyperlink r:id="rId23" w:tooltip="Seis grados de separación" w:history="1">
+      <w:hyperlink r:id="rId24" w:tooltip="Seis grados de separación" w:history="1">
         <w:r>
           <w:rPr>
             <w:rStyle w:val="Hipervnculo"/>
@@ -3515,7 +5505,7 @@
         </w:rPr>
         <w:t xml:space="preserve">Estas redes sociales se basan en la teoría de los seis grados, Seis grados de separación es la teoría de que cualquiera en la Tierra puede estar conectado a cualquier otra persona en el planeta a través de una cadena de conocidos que no tiene más de seis intermediarios. La teoría fue inicialmente propuesta en 1929 por el escritor húngaro </w:t>
       </w:r>
-      <w:hyperlink r:id="rId24" w:tooltip="Frigyes Karinthy" w:history="1">
+      <w:hyperlink r:id="rId25" w:tooltip="Frigyes Karinthy" w:history="1">
         <w:proofErr w:type="spellStart"/>
         <w:r>
           <w:rPr>
@@ -3583,7 +5573,7 @@
         </w:rPr>
         <w:t xml:space="preserve">El término red social es acuñado principalmente por los antropólogos ingleses </w:t>
       </w:r>
-      <w:hyperlink r:id="rId25" w:tooltip="John Barnes" w:history="1">
+      <w:hyperlink r:id="rId26" w:tooltip="John Barnes" w:history="1">
         <w:r>
           <w:rPr>
             <w:rStyle w:val="Hipervnculo"/>
@@ -3642,7 +5632,7 @@
         </w:rPr>
         <w:t>, residenciales o de pertenencia a algún grupo social.</w:t>
       </w:r>
-      <w:hyperlink r:id="rId26" w:anchor="cite_note-21" w:history="1">
+      <w:hyperlink r:id="rId27" w:anchor="cite_note-21" w:history="1">
         <w:r>
           <w:rPr>
             <w:rStyle w:val="Hipervnculo"/>
@@ -3769,7 +5759,7 @@
         </w:rPr>
         <w:t xml:space="preserve">” del sociólogo </w:t>
       </w:r>
-      <w:hyperlink r:id="rId27" w:tooltip="Duncan Watts" w:history="1">
+      <w:hyperlink r:id="rId28" w:tooltip="Duncan Watts" w:history="1">
         <w:r>
           <w:rPr>
             <w:rStyle w:val="Hipervnculo"/>
@@ -3944,7 +5934,7 @@
         </w:rPr>
         <w:t xml:space="preserve">En 1967, el psicólogo estadounidense </w:t>
       </w:r>
-      <w:hyperlink r:id="rId28" w:tooltip="Stanley Milgram" w:history="1">
+      <w:hyperlink r:id="rId29" w:tooltip="Stanley Milgram" w:history="1">
         <w:r>
           <w:rPr>
             <w:rStyle w:val="Hipervnculo"/>
@@ -3972,7 +5962,7 @@
         </w:rPr>
         <w:t xml:space="preserve"> ideó una nueva manera de probar la Teoría, que él llamó "el problema del pequeño mundo". El </w:t>
       </w:r>
-      <w:hyperlink r:id="rId29" w:tooltip="Experimento del Mundo Pequeño" w:history="1">
+      <w:hyperlink r:id="rId30" w:tooltip="Experimento del Mundo Pequeño" w:history="1">
         <w:r>
           <w:rPr>
             <w:rStyle w:val="Hipervnculo"/>
@@ -4074,49 +6064,21 @@
           <w:rFonts w:asciiTheme="minorHAnsi" w:hAnsiTheme="minorHAnsi"/>
         </w:rPr>
         <w:lastRenderedPageBreak/>
-        <w:t xml:space="preserve">En </w:t>
-      </w:r>
-      <w:proofErr w:type="spellStart"/>
-      <w:r>
-        <w:rPr>
-          <w:rFonts w:asciiTheme="minorHAnsi" w:hAnsiTheme="minorHAnsi"/>
-        </w:rPr>
-        <w:t>The</w:t>
-      </w:r>
-      <w:proofErr w:type="spellEnd"/>
-      <w:r>
-        <w:rPr>
-          <w:rFonts w:asciiTheme="minorHAnsi" w:hAnsiTheme="minorHAnsi"/>
-        </w:rPr>
-        <w:t xml:space="preserve"> social software </w:t>
-      </w:r>
-      <w:proofErr w:type="spellStart"/>
-      <w:r>
-        <w:rPr>
-          <w:rFonts w:asciiTheme="minorHAnsi" w:hAnsiTheme="minorHAnsi"/>
-        </w:rPr>
-        <w:t>weblog</w:t>
-      </w:r>
-      <w:proofErr w:type="spellEnd"/>
-      <w:r>
-        <w:rPr>
-          <w:rFonts w:asciiTheme="minorHAnsi" w:hAnsiTheme="minorHAnsi"/>
-        </w:rPr>
-        <w:t xml:space="preserve"> han agrupado 120 sitios web en 10 categorías y </w:t>
-      </w:r>
-      <w:proofErr w:type="spellStart"/>
-      <w:r>
-        <w:rPr>
-          <w:rFonts w:asciiTheme="minorHAnsi" w:hAnsiTheme="minorHAnsi"/>
-        </w:rPr>
-        <w:t>QuickBase</w:t>
-      </w:r>
-      <w:proofErr w:type="spellEnd"/>
-      <w:r>
-        <w:rPr>
-          <w:rFonts w:asciiTheme="minorHAnsi" w:hAnsiTheme="minorHAnsi"/>
-        </w:rPr>
-        <w:t xml:space="preserve"> también ha elaborado un completo cuadro sobre redes sociales en Internet.</w:t>
+        <w:t xml:space="preserve">El origen de las redes sociales se remonta, al menos, a 1995, cuando Randy </w:t>
+      </w:r>
+      <w:proofErr w:type="spellStart"/>
+      <w:r>
+        <w:rPr>
+          <w:rFonts w:asciiTheme="minorHAnsi" w:hAnsiTheme="minorHAnsi"/>
+        </w:rPr>
+        <w:t>Conrads</w:t>
+      </w:r>
+      <w:proofErr w:type="spellEnd"/>
+      <w:r>
+        <w:rPr>
+          <w:rFonts w:asciiTheme="minorHAnsi" w:hAnsiTheme="minorHAnsi"/>
+        </w:rPr>
+        <w:t xml:space="preserve"> crea el sitio web classmates.com. Con esta red social se pretende que la gente pueda recuperar o mantener el contacto con antiguos compañeros del colegio, instituto, universidad, etcétera.</w:t>
       </w:r>
     </w:p>
     <w:p>
@@ -4131,38 +6093,9 @@
         <w:rPr>
           <w:rFonts w:asciiTheme="minorHAnsi" w:hAnsiTheme="minorHAnsi"/>
         </w:rPr>
-        <w:t xml:space="preserve">El origen de las redes sociales se remonta, al menos, a 1995, cuando Randy </w:t>
-      </w:r>
-      <w:proofErr w:type="spellStart"/>
-      <w:r>
-        <w:rPr>
-          <w:rFonts w:asciiTheme="minorHAnsi" w:hAnsiTheme="minorHAnsi"/>
-        </w:rPr>
-        <w:t>Conrads</w:t>
-      </w:r>
-      <w:proofErr w:type="spellEnd"/>
-      <w:r>
-        <w:rPr>
-          <w:rFonts w:asciiTheme="minorHAnsi" w:hAnsiTheme="minorHAnsi"/>
-        </w:rPr>
-        <w:t xml:space="preserve"> crea el sitio web classmates.com. Con esta red social se pretende que la gente pueda recuperar o mantener el contacto con antiguos compañeros del colegio, instituto, universidad, etcétera.</w:t>
-      </w:r>
-    </w:p>
-    <w:p>
-      <w:pPr>
-        <w:pStyle w:val="NormalWeb"/>
-        <w:jc w:val="both"/>
-        <w:rPr>
-          <w:rFonts w:asciiTheme="minorHAnsi" w:hAnsiTheme="minorHAnsi"/>
-        </w:rPr>
-      </w:pPr>
-      <w:r>
-        <w:rPr>
-          <w:rFonts w:asciiTheme="minorHAnsi" w:hAnsiTheme="minorHAnsi"/>
-        </w:rPr>
         <w:t xml:space="preserve">Alrededor del cambio de siglo surge en internet el concepto </w:t>
       </w:r>
-      <w:hyperlink r:id="rId30" w:tooltip="Web 2.0" w:history="1">
+      <w:hyperlink r:id="rId31" w:tooltip="Web 2.0" w:history="1">
         <w:r>
           <w:rPr>
             <w:rStyle w:val="Hipervnculo"/>
@@ -4194,7 +6127,7 @@
         </w:rPr>
         <w:t xml:space="preserve">En 2002 comienzan a aparecer </w:t>
       </w:r>
-      <w:hyperlink r:id="rId31" w:tooltip="Sitio web" w:history="1">
+      <w:hyperlink r:id="rId32" w:tooltip="Sitio web" w:history="1">
         <w:r>
           <w:rPr>
             <w:rStyle w:val="Hipervnculo"/>
@@ -4211,7 +6144,7 @@
         </w:rPr>
         <w:t xml:space="preserve"> promocionando las redes de círculos de amigos en línea cuando el término se empleaba para describir las relaciones en las </w:t>
       </w:r>
-      <w:hyperlink r:id="rId32" w:tooltip="Comunidad virtual" w:history="1">
+      <w:hyperlink r:id="rId33" w:tooltip="Comunidad virtual" w:history="1">
         <w:r>
           <w:rPr>
             <w:rStyle w:val="Hipervnculo"/>
@@ -4228,7 +6161,7 @@
         </w:rPr>
         <w:t xml:space="preserve">, y se hizo popular en 2003 con la llegada de sitios tales como </w:t>
       </w:r>
-      <w:hyperlink r:id="rId33" w:tooltip="MySpace" w:history="1">
+      <w:hyperlink r:id="rId34" w:tooltip="MySpace" w:history="1">
         <w:r>
           <w:rPr>
             <w:rStyle w:val="Hipervnculo"/>
@@ -4245,7 +6178,7 @@
         </w:rPr>
         <w:t xml:space="preserve"> o </w:t>
       </w:r>
-      <w:hyperlink r:id="rId34" w:tooltip="XING" w:history="1">
+      <w:hyperlink r:id="rId35" w:tooltip="XING" w:history="1">
         <w:proofErr w:type="spellStart"/>
         <w:r>
           <w:rPr>
@@ -4315,7 +6248,7 @@
         </w:rPr>
         <w:t xml:space="preserve"> La popularidad de estos sitios creció rápidamente y grandes compañías han entrado en el espacio de las redes sociales en Internet. Por ejemplo, </w:t>
       </w:r>
-      <w:hyperlink r:id="rId35" w:tooltip="Google" w:history="1">
+      <w:hyperlink r:id="rId36" w:tooltip="Google" w:history="1">
         <w:r>
           <w:rPr>
             <w:rStyle w:val="Hipervnculo"/>
@@ -4546,7 +6479,7 @@
         </w:rPr>
         <w:t xml:space="preserve">) es una aproximación a la red social que combina elementos en línea y del mundo real para crear una mezcla. Una red social de personas es combinada si se establece mediante eventos cara a cara y una comunidad en línea. Los dos elementos de la mezcla se complementan el uno al otro. Vea también </w:t>
       </w:r>
-      <w:hyperlink r:id="rId36" w:tooltip="Computación social" w:history="1">
+      <w:hyperlink r:id="rId37" w:tooltip="Computación social" w:history="1">
         <w:r>
           <w:rPr>
             <w:rStyle w:val="Hipervnculo"/>
@@ -4742,7 +6675,6 @@
           <w:szCs w:val="24"/>
           <w:lang w:eastAsia="es-ES"/>
         </w:rPr>
-        <w:lastRenderedPageBreak/>
         <w:t>Es prohibido los mensajes, blogs, páginas, archivos e imágenes con contenidos obscenos, eróticos y no acordes con los principios éticos y morales.</w:t>
       </w:r>
     </w:p>
@@ -4793,6 +6725,7 @@
           <w:szCs w:val="24"/>
           <w:lang w:eastAsia="es-ES"/>
         </w:rPr>
+        <w:lastRenderedPageBreak/>
         <w:t>Están prohibido los contenidos con carácter contrarrevolucionarios.</w:t>
       </w:r>
     </w:p>
@@ -5018,7 +6951,7 @@
         </w:rPr>
         <w:t xml:space="preserve">una </w:t>
       </w:r>
-      <w:hyperlink r:id="rId37" w:tooltip="Estructura social" w:history="1">
+      <w:hyperlink r:id="rId38" w:tooltip="Estructura social" w:history="1">
         <w:r>
           <w:rPr>
             <w:rStyle w:val="Hipervnculo"/>
@@ -5035,7 +6968,7 @@
         </w:rPr>
         <w:t xml:space="preserve"> compuesta por un conjunto de actores (tales como individuos u organizaciones) que están relacionados de acuerdo a algún criterio (relación profesional, amistad, parentesco, etc.). Normalmente se representan simbolizando los actores como nodos y las relaciones como líneas que los unen. El tipo de conexión representable en una red social es una </w:t>
       </w:r>
-      <w:hyperlink r:id="rId38" w:tooltip="Díada" w:history="1">
+      <w:hyperlink r:id="rId39" w:tooltip="Díada" w:history="1">
         <w:r>
           <w:rPr>
             <w:rStyle w:val="Hipervnculo"/>
@@ -5052,7 +6985,7 @@
         </w:rPr>
         <w:t xml:space="preserve"> o </w:t>
       </w:r>
-      <w:hyperlink r:id="rId39" w:tooltip="Lazos interpersonales" w:history="1">
+      <w:hyperlink r:id="rId40" w:tooltip="Lazos interpersonales" w:history="1">
         <w:r>
           <w:rPr>
             <w:rStyle w:val="Hipervnculo"/>
@@ -5084,7 +7017,7 @@
         </w:rPr>
         <w:t xml:space="preserve">Las investigaciones han mostrado que las redes sociales constituyen representaciones útiles en muchos niveles, desde las relaciones de parentesco hasta las relaciones de organizaciones a nivel estatal (se habla en este caso de </w:t>
       </w:r>
-      <w:hyperlink r:id="rId40" w:tooltip="Red política" w:history="1">
+      <w:hyperlink r:id="rId41" w:tooltip="Red política" w:history="1">
         <w:r>
           <w:rPr>
             <w:rStyle w:val="Hipervnculo"/>
@@ -5113,7 +7046,7 @@
         </w:rPr>
         <w:t xml:space="preserve">ambién puede ser utilizada para medir el </w:t>
       </w:r>
-      <w:hyperlink r:id="rId41" w:tooltip="Capital social (sociología)" w:history="1">
+      <w:hyperlink r:id="rId42" w:tooltip="Capital social (sociología)" w:history="1">
         <w:r>
           <w:rPr>
             <w:rStyle w:val="Hipervnculo"/>
@@ -5294,7 +7227,7 @@
           <w:szCs w:val="40"/>
         </w:rPr>
       </w:pPr>
-      <w:bookmarkStart w:id="7" w:name="_Toc437087188"/>
+      <w:bookmarkStart w:id="8" w:name="_Toc437087188"/>
       <w:r>
         <w:rPr>
           <w:rFonts w:asciiTheme="minorHAnsi" w:hAnsiTheme="minorHAnsi"/>
@@ -5304,7 +7237,7 @@
         <w:lastRenderedPageBreak/>
         <w:t>Capítulo 1</w:t>
       </w:r>
-      <w:bookmarkEnd w:id="7"/>
+      <w:bookmarkEnd w:id="8"/>
     </w:p>
     <w:p>
       <w:pPr>
@@ -5315,7 +7248,7 @@
           <w:szCs w:val="28"/>
         </w:rPr>
       </w:pPr>
-      <w:bookmarkStart w:id="8" w:name="_Toc437087189"/>
+      <w:bookmarkStart w:id="9" w:name="_Toc437087189"/>
       <w:r>
         <w:rPr>
           <w:rFonts w:asciiTheme="minorHAnsi" w:hAnsiTheme="minorHAnsi"/>
@@ -5332,7 +7265,7 @@
         </w:rPr>
         <w:t>s</w:t>
       </w:r>
-      <w:bookmarkEnd w:id="8"/>
+      <w:bookmarkEnd w:id="9"/>
     </w:p>
     <w:p>
       <w:pPr>
@@ -5387,7 +7320,7 @@
           <w:szCs w:val="24"/>
         </w:rPr>
       </w:pPr>
-      <w:bookmarkStart w:id="9" w:name="_Toc437087190"/>
+      <w:bookmarkStart w:id="10" w:name="_Toc437087190"/>
       <w:r>
         <w:rPr>
           <w:rFonts w:asciiTheme="minorHAnsi" w:hAnsiTheme="minorHAnsi"/>
@@ -5396,7 +7329,7 @@
         </w:rPr>
         <w:t>Bootstrap 3</w:t>
       </w:r>
-      <w:bookmarkEnd w:id="9"/>
+      <w:bookmarkEnd w:id="10"/>
     </w:p>
     <w:p>
       <w:pPr>
@@ -6348,7 +8281,7 @@
           <w:sz w:val="24"/>
         </w:rPr>
       </w:pPr>
-      <w:bookmarkStart w:id="10" w:name="_Toc437087191"/>
+      <w:bookmarkStart w:id="11" w:name="_Toc437087191"/>
       <w:r>
         <w:rPr>
           <w:rFonts w:asciiTheme="minorHAnsi" w:hAnsiTheme="minorHAnsi"/>
@@ -6364,7 +8297,7 @@
         </w:rPr>
         <w:t xml:space="preserve"> 1.8.4</w:t>
       </w:r>
-      <w:bookmarkEnd w:id="10"/>
+      <w:bookmarkEnd w:id="11"/>
     </w:p>
     <w:p>
       <w:pPr>
@@ -6392,7 +8325,7 @@
         </w:rPr>
         <w:t xml:space="preserve">es un </w:t>
       </w:r>
-      <w:hyperlink r:id="rId42" w:history="1">
+      <w:hyperlink r:id="rId43" w:history="1">
         <w:r>
           <w:rPr>
             <w:rStyle w:val="Hipervnculo"/>
@@ -6409,7 +8342,7 @@
         </w:rPr>
         <w:t xml:space="preserve"> de desarrollo web de </w:t>
       </w:r>
-      <w:hyperlink r:id="rId43" w:history="1">
+      <w:hyperlink r:id="rId44" w:history="1">
         <w:r>
           <w:rPr>
             <w:rStyle w:val="Hipervnculo"/>
@@ -6426,7 +8359,7 @@
         </w:rPr>
         <w:t xml:space="preserve">, escrito en </w:t>
       </w:r>
-      <w:hyperlink r:id="rId44" w:history="1">
+      <w:hyperlink r:id="rId45" w:history="1">
         <w:r>
           <w:rPr>
             <w:rStyle w:val="Hipervnculo"/>
@@ -6499,7 +8432,7 @@
         </w:rPr>
         <w:t xml:space="preserve"> de Lawrence, Kansas, y fue liberada al público bajo una </w:t>
       </w:r>
-      <w:hyperlink r:id="rId45" w:history="1">
+      <w:hyperlink r:id="rId46" w:history="1">
         <w:r>
           <w:rPr>
             <w:rStyle w:val="Hipervnculo"/>
@@ -6516,7 +8449,7 @@
         </w:rPr>
         <w:t xml:space="preserve"> en julio de </w:t>
       </w:r>
-      <w:hyperlink r:id="rId46" w:history="1">
+      <w:hyperlink r:id="rId47" w:history="1">
         <w:r>
           <w:rPr>
             <w:rStyle w:val="Hipervnculo"/>
@@ -6533,7 +8466,7 @@
         </w:rPr>
         <w:t xml:space="preserve">; el framework fue nombrado en alusión al guitarrista de jazz gitano </w:t>
       </w:r>
-      <w:hyperlink r:id="rId47" w:history="1">
+      <w:hyperlink r:id="rId48" w:history="1">
         <w:r>
           <w:rPr>
             <w:rStyle w:val="Hipervnculo"/>
@@ -6845,7 +8778,7 @@
           <w:lang w:eastAsia="es-ES"/>
         </w:rPr>
       </w:pPr>
-      <w:bookmarkStart w:id="11" w:name="_Toc437087192"/>
+      <w:bookmarkStart w:id="12" w:name="_Toc437087192"/>
       <w:r>
         <w:rPr>
           <w:rFonts w:asciiTheme="minorHAnsi" w:eastAsia="Times New Roman" w:hAnsiTheme="minorHAnsi"/>
@@ -6872,7 +8805,7 @@
         </w:rPr>
         <w:t xml:space="preserve"> 4.3.0</w:t>
       </w:r>
-      <w:bookmarkEnd w:id="11"/>
+      <w:bookmarkEnd w:id="12"/>
     </w:p>
     <w:p>
       <w:pPr>
@@ -7086,7 +9019,7 @@
           <w:sz w:val="24"/>
         </w:rPr>
       </w:pPr>
-      <w:bookmarkStart w:id="12" w:name="_Toc437087193"/>
+      <w:bookmarkStart w:id="13" w:name="_Toc437087193"/>
       <w:r>
         <w:rPr>
           <w:rFonts w:asciiTheme="minorHAnsi" w:hAnsiTheme="minorHAnsi"/>
@@ -7101,7 +9034,7 @@
         </w:rPr>
         <w:t xml:space="preserve"> 1.8.5.2</w:t>
       </w:r>
-      <w:bookmarkEnd w:id="12"/>
+      <w:bookmarkEnd w:id="13"/>
     </w:p>
     <w:p>
       <w:pPr>
@@ -7137,7 +9070,7 @@
         </w:rPr>
         <w:t>"</w:t>
       </w:r>
-      <w:hyperlink r:id="rId48" w:anchor="cite_note-.3A0-2" w:history="1">
+      <w:hyperlink r:id="rId49" w:anchor="cite_note-.3A0-2" w:history="1">
         <w:r>
           <w:rPr>
             <w:rStyle w:val="Hipervnculo"/>
@@ -7155,7 +9088,7 @@
         </w:rPr>
         <w:t xml:space="preserve">) es un software de </w:t>
       </w:r>
-      <w:hyperlink r:id="rId49" w:tooltip="Control de versiones" w:history="1">
+      <w:hyperlink r:id="rId50" w:tooltip="Control de versiones" w:history="1">
         <w:r>
           <w:rPr>
             <w:rStyle w:val="Hipervnculo"/>
@@ -7172,7 +9105,7 @@
         </w:rPr>
         <w:t xml:space="preserve"> diseñado por </w:t>
       </w:r>
-      <w:hyperlink r:id="rId50" w:tooltip="Linus Torvalds" w:history="1">
+      <w:hyperlink r:id="rId51" w:tooltip="Linus Torvalds" w:history="1">
         <w:proofErr w:type="spellStart"/>
         <w:r>
           <w:rPr>
@@ -7211,7 +9144,7 @@
         </w:rPr>
         <w:t xml:space="preserve">, pensando en la eficiencia y la confiabilidad del mantenimiento de versiones de aplicaciones cuando éstas tienen un gran número de archivos de </w:t>
       </w:r>
-      <w:hyperlink r:id="rId51" w:tooltip="Código fuente" w:history="1">
+      <w:hyperlink r:id="rId52" w:tooltip="Código fuente" w:history="1">
         <w:r>
           <w:rPr>
             <w:rStyle w:val="Hipervnculo"/>
@@ -7228,7 +9161,7 @@
         </w:rPr>
         <w:t xml:space="preserve">. Al principio, Git se pensó como un motor de bajo nivel sobre el cual otros pudieran escribir la interfaz de usuario o </w:t>
       </w:r>
-      <w:hyperlink r:id="rId52" w:tooltip="Front-end y back-end" w:history="1">
+      <w:hyperlink r:id="rId53" w:tooltip="Front-end y back-end" w:history="1">
         <w:proofErr w:type="spellStart"/>
         <w:r>
           <w:rPr>
@@ -7267,7 +9200,7 @@
         </w:rPr>
         <w:t xml:space="preserve"> como </w:t>
       </w:r>
-      <w:hyperlink r:id="rId53" w:tooltip="Cogito (software)" w:history="1">
+      <w:hyperlink r:id="rId54" w:tooltip="Cogito (software)" w:history="1">
         <w:r>
           <w:rPr>
             <w:rStyle w:val="Hipervnculo"/>
@@ -7298,7 +9231,7 @@
         </w:rPr>
         <w:t xml:space="preserve">. </w:t>
       </w:r>
-      <w:hyperlink r:id="rId54" w:anchor="cite_note-3" w:history="1">
+      <w:hyperlink r:id="rId55" w:anchor="cite_note-3" w:history="1">
         <w:r>
           <w:rPr>
             <w:rStyle w:val="Hipervnculo"/>
@@ -7316,7 +9249,7 @@
         </w:rPr>
         <w:t xml:space="preserve"> Sin embargo, Git se ha convertido desde entonces en un sistema de control de versiones con funcionalidad plena. </w:t>
       </w:r>
-      <w:hyperlink r:id="rId55" w:anchor="cite_note-4" w:history="1">
+      <w:hyperlink r:id="rId56" w:anchor="cite_note-4" w:history="1">
         <w:r>
           <w:rPr>
             <w:rStyle w:val="Hipervnculo"/>
@@ -7334,7 +9267,7 @@
         </w:rPr>
         <w:t xml:space="preserve"> Hay algunos proyectos de mucha relevancia que ya usan Git, en particular, el grupo de </w:t>
       </w:r>
-      <w:hyperlink r:id="rId56" w:tooltip="Programación" w:history="1">
+      <w:hyperlink r:id="rId57" w:tooltip="Programación" w:history="1">
         <w:r>
           <w:rPr>
             <w:rStyle w:val="Hipervnculo"/>
@@ -7351,7 +9284,7 @@
         </w:rPr>
         <w:t xml:space="preserve"> del </w:t>
       </w:r>
-      <w:hyperlink r:id="rId57" w:tooltip="Núcleo Linux" w:history="1">
+      <w:hyperlink r:id="rId58" w:tooltip="Núcleo Linux" w:history="1">
         <w:r>
           <w:rPr>
             <w:rStyle w:val="Hipervnculo"/>
@@ -7438,7 +9371,7 @@
           <w:sz w:val="24"/>
         </w:rPr>
       </w:pPr>
-      <w:bookmarkStart w:id="13" w:name="_Toc437087194"/>
+      <w:bookmarkStart w:id="14" w:name="_Toc437087194"/>
       <w:r>
         <w:rPr>
           <w:rFonts w:asciiTheme="minorHAnsi" w:hAnsiTheme="minorHAnsi"/>
@@ -7446,7 +9379,7 @@
         </w:rPr>
         <w:t>PyCharm 5</w:t>
       </w:r>
-      <w:bookmarkEnd w:id="13"/>
+      <w:bookmarkEnd w:id="14"/>
       <w:r>
         <w:rPr>
           <w:rFonts w:asciiTheme="minorHAnsi" w:hAnsiTheme="minorHAnsi"/>
@@ -7594,7 +9527,7 @@
           <w:sz w:val="24"/>
         </w:rPr>
       </w:pPr>
-      <w:bookmarkStart w:id="14" w:name="_Toc437087195"/>
+      <w:bookmarkStart w:id="15" w:name="_Toc437087195"/>
       <w:r>
         <w:rPr>
           <w:rFonts w:asciiTheme="minorHAnsi" w:hAnsiTheme="minorHAnsi"/>
@@ -7609,7 +9542,7 @@
         </w:rPr>
         <w:t>2</w:t>
       </w:r>
-      <w:bookmarkEnd w:id="14"/>
+      <w:bookmarkEnd w:id="15"/>
     </w:p>
     <w:p>
       <w:pPr>
@@ -7646,7 +9579,7 @@
         </w:rPr>
         <w:t xml:space="preserve">Este producto esta liberado bajo los términos de licencia </w:t>
       </w:r>
-      <w:hyperlink r:id="rId58" w:history="1">
+      <w:hyperlink r:id="rId59" w:history="1">
         <w:r>
           <w:rPr>
             <w:rStyle w:val="Hipervnculo"/>
@@ -7708,7 +9641,7 @@
           <w:sz w:val="24"/>
         </w:rPr>
       </w:pPr>
-      <w:bookmarkStart w:id="15" w:name="_Toc437087196"/>
+      <w:bookmarkStart w:id="16" w:name="_Toc437087196"/>
       <w:r>
         <w:rPr>
           <w:rFonts w:asciiTheme="minorHAnsi" w:hAnsiTheme="minorHAnsi"/>
@@ -7723,7 +9656,7 @@
         </w:rPr>
         <w:t>2</w:t>
       </w:r>
-      <w:bookmarkEnd w:id="15"/>
+      <w:bookmarkEnd w:id="16"/>
     </w:p>
     <w:p>
       <w:pPr>
@@ -7851,7 +9784,7 @@
           <w:sz w:val="24"/>
         </w:rPr>
       </w:pPr>
-      <w:bookmarkStart w:id="16" w:name="_Toc437087197"/>
+      <w:bookmarkStart w:id="17" w:name="_Toc437087197"/>
       <w:r>
         <w:rPr>
           <w:rFonts w:asciiTheme="minorHAnsi" w:hAnsiTheme="minorHAnsi"/>
@@ -7866,7 +9799,7 @@
         </w:rPr>
         <w:t xml:space="preserve"> 5.6.3.0</w:t>
       </w:r>
-      <w:bookmarkEnd w:id="16"/>
+      <w:bookmarkEnd w:id="17"/>
     </w:p>
     <w:p>
       <w:pPr>
@@ -7884,7 +9817,7 @@
       <w:r>
         <w:t xml:space="preserve"> es un </w:t>
       </w:r>
-      <w:hyperlink r:id="rId59" w:tooltip="Servidor" w:history="1">
+      <w:hyperlink r:id="rId60" w:tooltip="Servidor" w:history="1">
         <w:r>
           <w:rPr>
             <w:rStyle w:val="Hipervnculo"/>
@@ -7897,7 +9830,7 @@
       <w:r>
         <w:t xml:space="preserve"> independiente de </w:t>
       </w:r>
-      <w:hyperlink r:id="rId60" w:tooltip="Plataforma (informática)" w:history="1">
+      <w:hyperlink r:id="rId61" w:tooltip="Plataforma (informática)" w:history="1">
         <w:r>
           <w:rPr>
             <w:rStyle w:val="Hipervnculo"/>
@@ -7910,7 +9843,7 @@
       <w:r>
         <w:t xml:space="preserve">, </w:t>
       </w:r>
-      <w:hyperlink r:id="rId61" w:tooltip="Software libre" w:history="1">
+      <w:hyperlink r:id="rId62" w:tooltip="Software libre" w:history="1">
         <w:r>
           <w:rPr>
             <w:rStyle w:val="Hipervnculo"/>
@@ -7923,7 +9856,7 @@
       <w:r>
         <w:t xml:space="preserve">, que consiste principalmente en el sistema de gestión de bases de datos </w:t>
       </w:r>
-      <w:hyperlink r:id="rId62" w:tooltip="MySQL" w:history="1">
+      <w:hyperlink r:id="rId63" w:tooltip="MySQL" w:history="1">
         <w:r>
           <w:rPr>
             <w:rStyle w:val="Hipervnculo"/>
@@ -7936,7 +9869,7 @@
       <w:r>
         <w:t xml:space="preserve">, el servidor web </w:t>
       </w:r>
-      <w:hyperlink r:id="rId63" w:tooltip="Servidor HTTP Apache" w:history="1">
+      <w:hyperlink r:id="rId64" w:tooltip="Servidor HTTP Apache" w:history="1">
         <w:r>
           <w:rPr>
             <w:rStyle w:val="Hipervnculo"/>
@@ -7949,7 +9882,7 @@
       <w:r>
         <w:t xml:space="preserve"> y los intérpretes para lenguajes de script: </w:t>
       </w:r>
-      <w:hyperlink r:id="rId64" w:tooltip="PHP" w:history="1">
+      <w:hyperlink r:id="rId65" w:tooltip="PHP" w:history="1">
         <w:r>
           <w:rPr>
             <w:rStyle w:val="Hipervnculo"/>
@@ -7962,7 +9895,7 @@
       <w:r>
         <w:t xml:space="preserve"> y </w:t>
       </w:r>
-      <w:hyperlink r:id="rId65" w:tooltip="Perl" w:history="1">
+      <w:hyperlink r:id="rId66" w:tooltip="Perl" w:history="1">
         <w:r>
           <w:rPr>
             <w:rStyle w:val="Hipervnculo"/>
@@ -8024,13 +9957,7 @@
         <w:rPr>
           <w:sz w:val="24"/>
         </w:rPr>
-        <w:t xml:space="preserve"> </w:t>
-      </w:r>
-      <w:r>
-        <w:rPr>
-          <w:sz w:val="24"/>
-        </w:rPr>
-        <w:t xml:space="preserve">XAMPP tiene más de 10 años – hay una gran comunidad alrededor del proyecto. </w:t>
+        <w:t xml:space="preserve"> XAMPP tiene más de 10 años – hay una gran comunidad alrededor del proyecto. </w:t>
       </w:r>
     </w:p>
     <w:p>
@@ -8047,7 +9974,7 @@
         </w:rPr>
         <w:t xml:space="preserve">El programa está liberado bajo la licencia </w:t>
       </w:r>
-      <w:hyperlink r:id="rId66" w:tooltip="GNU" w:history="1">
+      <w:hyperlink r:id="rId67" w:tooltip="GNU" w:history="1">
         <w:r>
           <w:rPr>
             <w:rStyle w:val="Hipervnculo"/>
@@ -8064,7 +9991,7 @@
         </w:rPr>
         <w:t xml:space="preserve"> y actúa como un servidor web libre, fácil de usar y capaz de interpretar páginas dinámicas. Actualmente XAMPP está disponible para </w:t>
       </w:r>
-      <w:hyperlink r:id="rId67" w:tooltip="Microsoft Windows" w:history="1">
+      <w:hyperlink r:id="rId68" w:tooltip="Microsoft Windows" w:history="1">
         <w:r>
           <w:rPr>
             <w:rStyle w:val="Hipervnculo"/>
@@ -8081,7 +10008,7 @@
         </w:rPr>
         <w:t xml:space="preserve">, </w:t>
       </w:r>
-      <w:hyperlink r:id="rId68" w:tooltip="GNU/Linux" w:history="1">
+      <w:hyperlink r:id="rId69" w:tooltip="GNU/Linux" w:history="1">
         <w:r>
           <w:rPr>
             <w:rStyle w:val="Hipervnculo"/>
@@ -8098,7 +10025,7 @@
         </w:rPr>
         <w:t xml:space="preserve">, </w:t>
       </w:r>
-      <w:hyperlink r:id="rId69" w:tooltip="Solaris (sistema operativo)" w:history="1">
+      <w:hyperlink r:id="rId70" w:tooltip="Solaris (sistema operativo)" w:history="1">
         <w:r>
           <w:rPr>
             <w:rStyle w:val="Hipervnculo"/>
@@ -8115,7 +10042,7 @@
         </w:rPr>
         <w:t xml:space="preserve"> y </w:t>
       </w:r>
-      <w:hyperlink r:id="rId70" w:tooltip="Mac OS X" w:history="1">
+      <w:hyperlink r:id="rId71" w:tooltip="Mac OS X" w:history="1">
         <w:r>
           <w:rPr>
             <w:rStyle w:val="Hipervnculo"/>
@@ -8231,7 +10158,7 @@
           <w:szCs w:val="40"/>
         </w:rPr>
       </w:pPr>
-      <w:bookmarkStart w:id="17" w:name="_Toc437087198"/>
+      <w:bookmarkStart w:id="18" w:name="_Toc437087198"/>
       <w:r>
         <w:rPr>
           <w:rFonts w:asciiTheme="minorHAnsi" w:hAnsiTheme="minorHAnsi"/>
@@ -8241,7 +10168,7 @@
         <w:lastRenderedPageBreak/>
         <w:t>Capítulo 2</w:t>
       </w:r>
-      <w:bookmarkEnd w:id="17"/>
+      <w:bookmarkEnd w:id="18"/>
     </w:p>
     <w:p>
       <w:pPr>
@@ -8250,7 +10177,7 @@
           <w:rFonts w:asciiTheme="minorHAnsi" w:hAnsiTheme="minorHAnsi"/>
         </w:rPr>
       </w:pPr>
-      <w:bookmarkStart w:id="18" w:name="_Toc437087199"/>
+      <w:bookmarkStart w:id="19" w:name="_Toc437087199"/>
       <w:r>
         <w:rPr>
           <w:rFonts w:asciiTheme="minorHAnsi" w:hAnsiTheme="minorHAnsi"/>
@@ -8263,7 +10190,7 @@
         </w:rPr>
         <w:t>tware</w:t>
       </w:r>
-      <w:bookmarkEnd w:id="18"/>
+      <w:bookmarkEnd w:id="19"/>
     </w:p>
     <w:p>
       <w:pPr>
@@ -8273,7 +10200,7 @@
           <w:sz w:val="24"/>
         </w:rPr>
       </w:pPr>
-      <w:bookmarkStart w:id="19" w:name="_Toc437087200"/>
+      <w:bookmarkStart w:id="20" w:name="_Toc437087200"/>
       <w:r>
         <w:rPr>
           <w:rFonts w:asciiTheme="minorHAnsi" w:hAnsiTheme="minorHAnsi"/>
@@ -8281,7 +10208,7 @@
         </w:rPr>
         <w:t>Requerimientos funcionales:</w:t>
       </w:r>
-      <w:bookmarkEnd w:id="19"/>
+      <w:bookmarkEnd w:id="20"/>
     </w:p>
     <w:p>
       <w:pPr>
@@ -8475,7 +10402,7 @@
           <w:szCs w:val="24"/>
         </w:rPr>
       </w:pPr>
-      <w:bookmarkStart w:id="20" w:name="_Toc437087201"/>
+      <w:bookmarkStart w:id="21" w:name="_Toc437087201"/>
       <w:r>
         <w:rPr>
           <w:rFonts w:asciiTheme="minorHAnsi" w:hAnsiTheme="minorHAnsi"/>
@@ -8484,7 +10411,7 @@
         </w:rPr>
         <w:t>1. Casos de uso</w:t>
       </w:r>
-      <w:bookmarkEnd w:id="20"/>
+      <w:bookmarkEnd w:id="21"/>
     </w:p>
     <w:p>
       <w:pPr>
@@ -8536,7 +10463,7 @@
                     </pic:cNvPicPr>
                   </pic:nvPicPr>
                   <pic:blipFill>
-                    <a:blip r:embed="rId71">
+                    <a:blip r:embed="rId72">
                       <a:extLst>
                         <a:ext uri="{28A0092B-C50C-407E-A947-70E740481C1C}">
                           <a14:useLocalDpi xmlns:a14="http://schemas.microsoft.com/office/drawing/2010/main" val="0"/>
@@ -8581,7 +10508,7 @@
           <w:sz w:val="24"/>
         </w:rPr>
       </w:pPr>
-      <w:bookmarkStart w:id="21" w:name="_Toc437087202"/>
+      <w:bookmarkStart w:id="22" w:name="_Toc437087202"/>
       <w:r>
         <w:lastRenderedPageBreak/>
         <w:t xml:space="preserve">2. </w:t>
@@ -8593,7 +10520,7 @@
         </w:rPr>
         <w:t>UML</w:t>
       </w:r>
-      <w:bookmarkEnd w:id="21"/>
+      <w:bookmarkEnd w:id="22"/>
     </w:p>
     <w:p>
       <w:pPr>
@@ -8611,7 +10538,7 @@
           <w:sz w:val="24"/>
         </w:rPr>
       </w:pPr>
-      <w:bookmarkStart w:id="22" w:name="_Toc437087203"/>
+      <w:bookmarkStart w:id="23" w:name="_Toc437087203"/>
       <w:r>
         <w:rPr>
           <w:rFonts w:asciiTheme="minorHAnsi" w:hAnsiTheme="minorHAnsi"/>
@@ -8619,7 +10546,7 @@
         </w:rPr>
         <w:t>3. Organización del trabajo:</w:t>
       </w:r>
-      <w:bookmarkEnd w:id="22"/>
+      <w:bookmarkEnd w:id="23"/>
     </w:p>
     <w:p>
       <w:pPr>
@@ -9139,7 +11066,7 @@
           <w:szCs w:val="24"/>
         </w:rPr>
       </w:pPr>
-      <w:bookmarkStart w:id="23" w:name="_Toc437087204"/>
+      <w:bookmarkStart w:id="24" w:name="_Toc437087204"/>
       <w:r>
         <w:rPr>
           <w:rFonts w:asciiTheme="minorHAnsi" w:hAnsiTheme="minorHAnsi"/>
@@ -9148,7 +11075,7 @@
         </w:rPr>
         <w:t>4. Aseguramiento de la calidad</w:t>
       </w:r>
-      <w:bookmarkEnd w:id="23"/>
+      <w:bookmarkEnd w:id="24"/>
     </w:p>
     <w:p>
       <w:pPr>
@@ -9879,7 +11806,7 @@
           <w:sz w:val="24"/>
         </w:rPr>
       </w:pPr>
-      <w:bookmarkStart w:id="24" w:name="_Toc437087205"/>
+      <w:bookmarkStart w:id="25" w:name="_Toc437087205"/>
       <w:r>
         <w:rPr>
           <w:rFonts w:asciiTheme="minorHAnsi" w:hAnsiTheme="minorHAnsi"/>
@@ -9887,7 +11814,7 @@
         </w:rPr>
         <w:t>5. Pruebas de Software:</w:t>
       </w:r>
-      <w:bookmarkEnd w:id="24"/>
+      <w:bookmarkEnd w:id="25"/>
     </w:p>
     <w:p>
       <w:pPr>
@@ -10311,7 +12238,7 @@
           <w:szCs w:val="40"/>
         </w:rPr>
       </w:pPr>
-      <w:bookmarkStart w:id="25" w:name="_Toc437087206"/>
+      <w:bookmarkStart w:id="26" w:name="_Toc437087206"/>
       <w:r>
         <w:rPr>
           <w:rFonts w:asciiTheme="minorHAnsi" w:hAnsiTheme="minorHAnsi"/>
@@ -10321,7 +12248,7 @@
         <w:lastRenderedPageBreak/>
         <w:t>Conclusiones</w:t>
       </w:r>
-      <w:bookmarkEnd w:id="25"/>
+      <w:bookmarkEnd w:id="26"/>
     </w:p>
     <w:p>
       <w:pPr>
@@ -10346,7 +12273,7 @@
           <w:szCs w:val="40"/>
         </w:rPr>
       </w:pPr>
-      <w:bookmarkStart w:id="26" w:name="_Toc437087207"/>
+      <w:bookmarkStart w:id="27" w:name="_Toc437087207"/>
       <w:r>
         <w:rPr>
           <w:rFonts w:asciiTheme="minorHAnsi" w:hAnsiTheme="minorHAnsi"/>
@@ -10356,7 +12283,7 @@
         <w:lastRenderedPageBreak/>
         <w:t>Recomendaciones</w:t>
       </w:r>
-      <w:bookmarkEnd w:id="26"/>
+      <w:bookmarkEnd w:id="27"/>
     </w:p>
     <w:p>
       <w:pPr>
@@ -10445,7 +12372,7 @@
           <w:szCs w:val="40"/>
         </w:rPr>
       </w:pPr>
-      <w:bookmarkStart w:id="27" w:name="_Toc437087208"/>
+      <w:bookmarkStart w:id="28" w:name="_Toc437087208"/>
       <w:r>
         <w:rPr>
           <w:rFonts w:asciiTheme="minorHAnsi" w:hAnsiTheme="minorHAnsi"/>
@@ -10455,7 +12382,7 @@
         <w:lastRenderedPageBreak/>
         <w:t>Bibliografía</w:t>
       </w:r>
-      <w:bookmarkEnd w:id="27"/>
+      <w:bookmarkEnd w:id="28"/>
     </w:p>
     <w:p>
       <w:pPr>
@@ -10520,7 +12447,7 @@
           <w:szCs w:val="24"/>
         </w:rPr>
       </w:pPr>
-      <w:hyperlink r:id="rId72" w:history="1">
+      <w:hyperlink r:id="rId73" w:history="1">
         <w:r>
           <w:rPr>
             <w:rStyle w:val="Referenciasutil"/>
@@ -10546,7 +12473,7 @@
           <w:szCs w:val="24"/>
         </w:rPr>
       </w:pPr>
-      <w:hyperlink r:id="rId73" w:history="1">
+      <w:hyperlink r:id="rId74" w:history="1">
         <w:r>
           <w:rPr>
             <w:rStyle w:val="Referenciasutil"/>
@@ -10572,7 +12499,7 @@
           <w:szCs w:val="24"/>
         </w:rPr>
       </w:pPr>
-      <w:hyperlink r:id="rId74" w:history="1">
+      <w:hyperlink r:id="rId75" w:history="1">
         <w:r>
           <w:rPr>
             <w:rStyle w:val="Referenciasutil"/>
@@ -10598,7 +12525,7 @@
           <w:szCs w:val="24"/>
         </w:rPr>
       </w:pPr>
-      <w:hyperlink r:id="rId75" w:history="1">
+      <w:hyperlink r:id="rId76" w:history="1">
         <w:r>
           <w:rPr>
             <w:rStyle w:val="Referenciasutil"/>
@@ -10624,7 +12551,7 @@
           <w:szCs w:val="24"/>
         </w:rPr>
       </w:pPr>
-      <w:hyperlink r:id="rId76" w:history="1">
+      <w:hyperlink r:id="rId77" w:history="1">
         <w:r>
           <w:rPr>
             <w:rStyle w:val="Referenciasutil"/>
@@ -10650,7 +12577,7 @@
           <w:szCs w:val="24"/>
         </w:rPr>
       </w:pPr>
-      <w:hyperlink r:id="rId77" w:history="1">
+      <w:hyperlink r:id="rId78" w:history="1">
         <w:r>
           <w:rPr>
             <w:rStyle w:val="Referenciasutil"/>
@@ -10676,7 +12603,7 @@
           <w:szCs w:val="24"/>
         </w:rPr>
       </w:pPr>
-      <w:hyperlink r:id="rId78" w:history="1">
+      <w:hyperlink r:id="rId79" w:history="1">
         <w:r>
           <w:rPr>
             <w:rStyle w:val="Referenciasutil"/>
@@ -10702,7 +12629,7 @@
           <w:szCs w:val="24"/>
         </w:rPr>
       </w:pPr>
-      <w:hyperlink r:id="rId79" w:history="1">
+      <w:hyperlink r:id="rId80" w:history="1">
         <w:r>
           <w:rPr>
             <w:rStyle w:val="Referenciasutil"/>
@@ -10728,7 +12655,7 @@
           <w:szCs w:val="24"/>
         </w:rPr>
       </w:pPr>
-      <w:hyperlink r:id="rId80" w:history="1">
+      <w:hyperlink r:id="rId81" w:history="1">
         <w:r>
           <w:rPr>
             <w:rStyle w:val="Referenciasutil"/>
@@ -10754,7 +12681,7 @@
           <w:szCs w:val="24"/>
         </w:rPr>
       </w:pPr>
-      <w:hyperlink r:id="rId81" w:history="1">
+      <w:hyperlink r:id="rId82" w:history="1">
         <w:r>
           <w:rPr>
             <w:rStyle w:val="Referenciasutil"/>
@@ -10780,7 +12707,7 @@
           <w:szCs w:val="24"/>
         </w:rPr>
       </w:pPr>
-      <w:hyperlink r:id="rId82" w:history="1">
+      <w:hyperlink r:id="rId83" w:history="1">
         <w:r>
           <w:rPr>
             <w:rStyle w:val="Referenciasutil"/>
@@ -10806,7 +12733,7 @@
           <w:szCs w:val="24"/>
         </w:rPr>
       </w:pPr>
-      <w:hyperlink r:id="rId83" w:history="1">
+      <w:hyperlink r:id="rId84" w:history="1">
         <w:r>
           <w:rPr>
             <w:rStyle w:val="Referenciasutil"/>
@@ -10832,7 +12759,7 @@
           <w:szCs w:val="24"/>
         </w:rPr>
       </w:pPr>
-      <w:hyperlink r:id="rId84" w:history="1">
+      <w:hyperlink r:id="rId85" w:history="1">
         <w:r>
           <w:rPr>
             <w:rStyle w:val="Referenciasutil"/>
@@ -10858,7 +12785,7 @@
           <w:szCs w:val="24"/>
         </w:rPr>
       </w:pPr>
-      <w:hyperlink r:id="rId85" w:history="1">
+      <w:hyperlink r:id="rId86" w:history="1">
         <w:r>
           <w:rPr>
             <w:rStyle w:val="Referenciasutil"/>
@@ -10884,7 +12811,7 @@
           <w:szCs w:val="24"/>
         </w:rPr>
       </w:pPr>
-      <w:hyperlink r:id="rId86" w:history="1">
+      <w:hyperlink r:id="rId87" w:history="1">
         <w:r>
           <w:rPr>
             <w:rStyle w:val="Referenciasutil"/>
@@ -10910,7 +12837,7 @@
           <w:szCs w:val="24"/>
         </w:rPr>
       </w:pPr>
-      <w:hyperlink r:id="rId87" w:history="1">
+      <w:hyperlink r:id="rId88" w:history="1">
         <w:r>
           <w:rPr>
             <w:rStyle w:val="Referenciasutil"/>
@@ -10970,8 +12897,6 @@
         </w:rPr>
         <w:t>a Calidad de Software.</w:t>
       </w:r>
-      <w:bookmarkStart w:id="28" w:name="_GoBack"/>
-      <w:bookmarkEnd w:id="28"/>
     </w:p>
     <w:p>
       <w:pPr>
@@ -14890,7 +16815,7 @@
 </file>
 
 <file path=customXml/itemProps1.xml><?xml version="1.0" encoding="utf-8"?>
-<ds:datastoreItem xmlns:ds="http://schemas.openxmlformats.org/officeDocument/2006/customXml" ds:itemID="{675EC2C9-D254-4322-AB3D-9424885C68AB}">
+<ds:datastoreItem xmlns:ds="http://schemas.openxmlformats.org/officeDocument/2006/customXml" ds:itemID="{183D63E3-582F-43F3-AA73-B3C6397FF93C}">
   <ds:schemaRefs>
     <ds:schemaRef ds:uri="http://schemas.openxmlformats.org/officeDocument/2006/bibliography"/>
   </ds:schemaRefs>

</xml_diff>

<commit_message>
arregle cosas de gramatica y añadi nuevas bibliografias Signed-off-by: María Laura Gómez Ramírez <mlaura@facinf.uho.edu.cu>
</commit_message>
<xml_diff>
--- a/docs/Trabajo.docx
+++ b/docs/Trabajo.docx
@@ -2908,8 +2908,6 @@
       <w:r>
         <w:br w:type="page"/>
       </w:r>
-      <w:bookmarkStart w:id="7" w:name="_GoBack"/>
-      <w:bookmarkEnd w:id="7"/>
     </w:p>
     <w:sdt>
       <w:sdtPr>
@@ -4746,7 +4744,7 @@
       <w:r>
         <w:br w:type="page"/>
       </w:r>
-      <w:bookmarkStart w:id="8" w:name="_Toc437094178"/>
+      <w:bookmarkStart w:id="7" w:name="_Toc437094178"/>
       <w:r>
         <w:rPr>
           <w:rFonts w:asciiTheme="minorHAnsi" w:hAnsiTheme="minorHAnsi"/>
@@ -4756,7 +4754,7 @@
         <w:lastRenderedPageBreak/>
         <w:t>Introducción</w:t>
       </w:r>
-      <w:bookmarkEnd w:id="8"/>
+      <w:bookmarkEnd w:id="7"/>
     </w:p>
     <w:p>
       <w:pPr>
@@ -4962,25 +4960,7 @@
         <w:rPr>
           <w:rFonts w:asciiTheme="minorHAnsi" w:hAnsiTheme="minorHAnsi"/>
         </w:rPr>
-        <w:t>-Brown instó al estudio sistemático de las redes.</w:t>
-      </w:r>
-      <w:hyperlink r:id="rId16" w:anchor="cite_note-8" w:history="1">
-        <w:r>
-          <w:rPr>
-            <w:rStyle w:val="Hipervnculo"/>
-            <w:rFonts w:asciiTheme="minorHAnsi" w:hAnsiTheme="minorHAnsi"/>
-            <w:color w:val="auto"/>
-            <w:u w:val="none"/>
-            <w:vertAlign w:val="superscript"/>
-          </w:rPr>
-          <w:t>[8]</w:t>
-        </w:r>
-      </w:hyperlink>
-      <w:r>
-        <w:rPr>
-          <w:rFonts w:asciiTheme="minorHAnsi" w:hAnsiTheme="minorHAnsi"/>
-        </w:rPr>
-        <w:t xml:space="preserve"> Sin embargo, tomó unos 15 años antes de esta convocatoria fuera seguida de forma sistemática.</w:t>
+        <w:t>-Brown instó al estudio sistemático de las redes. Sin embargo, tomó unos 15 años antes de esta convocatoria fuera seguida de forma sistemática.</w:t>
       </w:r>
     </w:p>
     <w:p>
@@ -5012,7 +4992,7 @@
         </w:rPr>
         <w:t xml:space="preserve"> en </w:t>
       </w:r>
-      <w:hyperlink r:id="rId17" w:tooltip="Inglaterra" w:history="1">
+      <w:hyperlink r:id="rId16" w:tooltip="Inglaterra" w:history="1">
         <w:r>
           <w:rPr>
             <w:rStyle w:val="Hipervnculo"/>
@@ -5029,7 +5009,7 @@
         </w:rPr>
         <w:t xml:space="preserve"> entre los años 1950, y con los estudios de </w:t>
       </w:r>
-      <w:hyperlink r:id="rId18" w:tooltip="Urbanización" w:history="1">
+      <w:hyperlink r:id="rId17" w:tooltip="Urbanización" w:history="1">
         <w:r>
           <w:rPr>
             <w:rStyle w:val="Hipervnculo"/>
@@ -5046,7 +5026,7 @@
         </w:rPr>
         <w:t xml:space="preserve"> del grupo de antropólogos de la </w:t>
       </w:r>
-      <w:hyperlink r:id="rId19" w:tooltip="Universidad de Mánchester" w:history="1">
+      <w:hyperlink r:id="rId18" w:tooltip="Universidad de Mánchester" w:history="1">
         <w:r>
           <w:rPr>
             <w:rStyle w:val="Hipervnculo"/>
@@ -5091,7 +5071,7 @@
         </w:rPr>
         <w:t xml:space="preserve"> Mitchell) entre los años 1950 y 1960, investigando redes comunitarias en el sur de </w:t>
       </w:r>
-      <w:hyperlink r:id="rId20" w:tooltip="África" w:history="1">
+      <w:hyperlink r:id="rId19" w:tooltip="África" w:history="1">
         <w:r>
           <w:rPr>
             <w:rStyle w:val="Hipervnculo"/>
@@ -5108,7 +5088,7 @@
         </w:rPr>
         <w:t xml:space="preserve">, </w:t>
       </w:r>
-      <w:hyperlink r:id="rId21" w:tooltip="India" w:history="1">
+      <w:hyperlink r:id="rId20" w:tooltip="India" w:history="1">
         <w:r>
           <w:rPr>
             <w:rStyle w:val="Hipervnculo"/>
@@ -5125,7 +5105,7 @@
         </w:rPr>
         <w:t xml:space="preserve"> y el </w:t>
       </w:r>
-      <w:hyperlink r:id="rId22" w:tooltip="Reino Unido" w:history="1">
+      <w:hyperlink r:id="rId21" w:tooltip="Reino Unido" w:history="1">
         <w:r>
           <w:rPr>
             <w:rStyle w:val="Hipervnculo"/>
@@ -5170,18 +5150,13 @@
         </w:rPr>
         <w:t xml:space="preserve"> codificó una teoría de la estructura social que influyó posteriormente en el análisis de redes.</w:t>
       </w:r>
-      <w:hyperlink r:id="rId23" w:anchor="cite_note-9" w:history="1">
-        <w:r>
-          <w:rPr>
-            <w:rStyle w:val="Hipervnculo"/>
-            <w:rFonts w:asciiTheme="minorHAnsi" w:hAnsiTheme="minorHAnsi"/>
-            <w:color w:val="auto"/>
-            <w:u w:val="none"/>
-            <w:vertAlign w:val="superscript"/>
-          </w:rPr>
-          <w:t>[9]</w:t>
-        </w:r>
-      </w:hyperlink>
+      <w:r>
+        <w:rPr>
+          <w:rFonts w:asciiTheme="minorHAnsi" w:hAnsiTheme="minorHAnsi"/>
+          <w:vertAlign w:val="superscript"/>
+        </w:rPr>
+        <w:t xml:space="preserve"> </w:t>
+      </w:r>
     </w:p>
     <w:p>
       <w:pPr>
@@ -5197,7 +5172,7 @@
         </w:rPr>
         <w:t xml:space="preserve">El software germinal de las redes sociales parte de la teoría de los </w:t>
       </w:r>
-      <w:hyperlink r:id="rId24" w:tooltip="Seis grados de separación" w:history="1">
+      <w:hyperlink r:id="rId22" w:tooltip="Seis grados de separación" w:history="1">
         <w:r>
           <w:rPr>
             <w:rStyle w:val="Hipervnculo"/>
@@ -5309,7 +5284,7 @@
         </w:rPr>
         <w:t xml:space="preserve">Estas redes sociales se basan en la teoría de los seis grados, Seis grados de separación es la teoría de que cualquiera en la Tierra puede estar conectado a cualquier otra persona en el planeta a través de una cadena de conocidos que no tiene más de seis intermediarios. La teoría fue inicialmente propuesta en 1929 por el escritor húngaro </w:t>
       </w:r>
-      <w:hyperlink r:id="rId25" w:tooltip="Frigyes Karinthy" w:history="1">
+      <w:hyperlink r:id="rId23" w:tooltip="Frigyes Karinthy" w:history="1">
         <w:proofErr w:type="spellStart"/>
         <w:r>
           <w:rPr>
@@ -5377,7 +5352,7 @@
         </w:rPr>
         <w:t xml:space="preserve">El término red social es acuñado principalmente por los antropólogos ingleses </w:t>
       </w:r>
-      <w:hyperlink r:id="rId26" w:tooltip="John Barnes" w:history="1">
+      <w:hyperlink r:id="rId24" w:tooltip="John Barnes" w:history="1">
         <w:r>
           <w:rPr>
             <w:rStyle w:val="Hipervnculo"/>
@@ -5436,18 +5411,12 @@
         </w:rPr>
         <w:t>, residenciales o de pertenencia a algún grupo social.</w:t>
       </w:r>
-      <w:hyperlink r:id="rId27" w:anchor="cite_note-21" w:history="1">
-        <w:r>
-          <w:rPr>
-            <w:rStyle w:val="Hipervnculo"/>
-            <w:rFonts w:asciiTheme="minorHAnsi" w:hAnsiTheme="minorHAnsi"/>
-            <w:color w:val="auto"/>
-            <w:u w:val="none"/>
-            <w:vertAlign w:val="superscript"/>
-          </w:rPr>
-          <w:t>[21]</w:t>
-        </w:r>
-      </w:hyperlink>
+      <w:r>
+        <w:rPr>
+          <w:rFonts w:asciiTheme="minorHAnsi" w:hAnsiTheme="minorHAnsi"/>
+        </w:rPr>
+        <w:t xml:space="preserve"> </w:t>
+      </w:r>
     </w:p>
     <w:p>
       <w:pPr>
@@ -5563,7 +5532,7 @@
         </w:rPr>
         <w:t xml:space="preserve">” del sociólogo </w:t>
       </w:r>
-      <w:hyperlink r:id="rId28" w:tooltip="Duncan Watts" w:history="1">
+      <w:hyperlink r:id="rId25" w:tooltip="Duncan Watts" w:history="1">
         <w:r>
           <w:rPr>
             <w:rStyle w:val="Hipervnculo"/>
@@ -5738,7 +5707,7 @@
         </w:rPr>
         <w:t xml:space="preserve">En 1967, el psicólogo estadounidense </w:t>
       </w:r>
-      <w:hyperlink r:id="rId29" w:tooltip="Stanley Milgram" w:history="1">
+      <w:hyperlink r:id="rId26" w:tooltip="Stanley Milgram" w:history="1">
         <w:r>
           <w:rPr>
             <w:rStyle w:val="Hipervnculo"/>
@@ -5766,7 +5735,7 @@
         </w:rPr>
         <w:t xml:space="preserve"> ideó una nueva manera de probar la Teoría, que él llamó "el problema del pequeño mundo". El </w:t>
       </w:r>
-      <w:hyperlink r:id="rId30" w:tooltip="Experimento del Mundo Pequeño" w:history="1">
+      <w:hyperlink r:id="rId27" w:tooltip="Experimento del Mundo Pequeño" w:history="1">
         <w:r>
           <w:rPr>
             <w:rStyle w:val="Hipervnculo"/>
@@ -5899,7 +5868,7 @@
         </w:rPr>
         <w:t xml:space="preserve">Alrededor del cambio de siglo surge en internet el concepto </w:t>
       </w:r>
-      <w:hyperlink r:id="rId31" w:tooltip="Web 2.0" w:history="1">
+      <w:hyperlink r:id="rId28" w:tooltip="Web 2.0" w:history="1">
         <w:r>
           <w:rPr>
             <w:rStyle w:val="Hipervnculo"/>
@@ -5931,7 +5900,7 @@
         </w:rPr>
         <w:t xml:space="preserve">En 2002 comienzan a aparecer </w:t>
       </w:r>
-      <w:hyperlink r:id="rId32" w:tooltip="Sitio web" w:history="1">
+      <w:hyperlink r:id="rId29" w:tooltip="Sitio web" w:history="1">
         <w:r>
           <w:rPr>
             <w:rStyle w:val="Hipervnculo"/>
@@ -5948,7 +5917,7 @@
         </w:rPr>
         <w:t xml:space="preserve"> promocionando las redes de círculos de amigos en línea cuando el término se empleaba para describir las relaciones en las </w:t>
       </w:r>
-      <w:hyperlink r:id="rId33" w:tooltip="Comunidad virtual" w:history="1">
+      <w:hyperlink r:id="rId30" w:tooltip="Comunidad virtual" w:history="1">
         <w:r>
           <w:rPr>
             <w:rStyle w:val="Hipervnculo"/>
@@ -5965,7 +5934,7 @@
         </w:rPr>
         <w:t xml:space="preserve">, y se hizo popular en 2003 con la llegada de sitios tales como </w:t>
       </w:r>
-      <w:hyperlink r:id="rId34" w:tooltip="MySpace" w:history="1">
+      <w:hyperlink r:id="rId31" w:tooltip="MySpace" w:history="1">
         <w:r>
           <w:rPr>
             <w:rStyle w:val="Hipervnculo"/>
@@ -5982,7 +5951,7 @@
         </w:rPr>
         <w:t xml:space="preserve"> o </w:t>
       </w:r>
-      <w:hyperlink r:id="rId35" w:tooltip="XING" w:history="1">
+      <w:hyperlink r:id="rId32" w:tooltip="XING" w:history="1">
         <w:proofErr w:type="spellStart"/>
         <w:r>
           <w:rPr>
@@ -6013,38 +5982,13 @@
         <w:rPr>
           <w:rFonts w:asciiTheme="minorHAnsi" w:hAnsiTheme="minorHAnsi"/>
         </w:rPr>
-        <w:t xml:space="preserve"> ha sido uno de los que mejor ha sabido emplear la técnica del círculo de amigos</w:t>
-      </w:r>
-      <w:proofErr w:type="gramStart"/>
-      <w:r>
-        <w:rPr>
-          <w:rFonts w:asciiTheme="minorHAnsi" w:hAnsiTheme="minorHAnsi"/>
-        </w:rPr>
-        <w:t>.</w:t>
-      </w:r>
-      <w:r>
-        <w:rPr>
-          <w:rFonts w:asciiTheme="minorHAnsi" w:hAnsiTheme="minorHAnsi"/>
-          <w:vertAlign w:val="superscript"/>
-        </w:rPr>
-        <w:t>[</w:t>
-      </w:r>
-      <w:proofErr w:type="gramEnd"/>
-      <w:r>
-        <w:rPr>
-          <w:rFonts w:asciiTheme="minorHAnsi" w:hAnsiTheme="minorHAnsi"/>
-          <w:i/>
-          <w:iCs/>
-          <w:vertAlign w:val="superscript"/>
-        </w:rPr>
-        <w:t>cita requerida</w:t>
-      </w:r>
-      <w:r>
-        <w:rPr>
-          <w:rFonts w:asciiTheme="minorHAnsi" w:hAnsiTheme="minorHAnsi"/>
-          <w:vertAlign w:val="superscript"/>
-        </w:rPr>
-        <w:t>]</w:t>
+        <w:t xml:space="preserve"> ha sido uno de los que mejor ha sabido emplear l</w:t>
+      </w:r>
+      <w:r>
+        <w:rPr>
+          <w:rFonts w:asciiTheme="minorHAnsi" w:hAnsiTheme="minorHAnsi"/>
+        </w:rPr>
+        <w:t>a técnica del círculo de amigos.</w:t>
       </w:r>
       <w:r>
         <w:rPr>
@@ -6052,7 +5996,7 @@
         </w:rPr>
         <w:t xml:space="preserve"> La popularidad de estos sitios creció rápidamente y grandes compañías han entrado en el espacio de las redes sociales en Internet. Por ejemplo, </w:t>
       </w:r>
-      <w:hyperlink r:id="rId36" w:tooltip="Google" w:history="1">
+      <w:hyperlink r:id="rId33" w:tooltip="Google" w:history="1">
         <w:r>
           <w:rPr>
             <w:rStyle w:val="Hipervnculo"/>
@@ -6283,7 +6227,7 @@
         </w:rPr>
         <w:t xml:space="preserve">) es una aproximación a la red social que combina elementos en línea y del mundo real para crear una mezcla. Una red social de personas es combinada si se establece mediante eventos cara a cara y una comunidad en línea. Los dos elementos de la mezcla se complementan el uno al otro. Vea también </w:t>
       </w:r>
-      <w:hyperlink r:id="rId37" w:tooltip="Computación social" w:history="1">
+      <w:hyperlink r:id="rId34" w:tooltip="Computación social" w:history="1">
         <w:r>
           <w:rPr>
             <w:rStyle w:val="Hipervnculo"/>
@@ -6529,7 +6473,6 @@
           <w:szCs w:val="24"/>
           <w:lang w:eastAsia="es-ES"/>
         </w:rPr>
-        <w:lastRenderedPageBreak/>
         <w:t>Están prohibido los contenidos con carácter contrarrevolucionarios.</w:t>
       </w:r>
     </w:p>
@@ -6555,6 +6498,7 @@
           <w:szCs w:val="24"/>
           <w:lang w:eastAsia="es-ES"/>
         </w:rPr>
+        <w:lastRenderedPageBreak/>
         <w:t>Está prohibido utilizar la red para actividades económicas.</w:t>
       </w:r>
     </w:p>
@@ -6755,7 +6699,7 @@
         </w:rPr>
         <w:t xml:space="preserve">una </w:t>
       </w:r>
-      <w:hyperlink r:id="rId38" w:tooltip="Estructura social" w:history="1">
+      <w:hyperlink r:id="rId35" w:tooltip="Estructura social" w:history="1">
         <w:r>
           <w:rPr>
             <w:rStyle w:val="Hipervnculo"/>
@@ -6772,7 +6716,7 @@
         </w:rPr>
         <w:t xml:space="preserve"> compuesta por un conjunto de actores (tales como individuos u organizaciones) que están relacionados de acuerdo a algún criterio (relación profesional, amistad, parentesco, etc.). Normalmente se representan simbolizando los actores como nodos y las relaciones como líneas que los unen. El tipo de conexión representable en una red social es una </w:t>
       </w:r>
-      <w:hyperlink r:id="rId39" w:tooltip="Díada" w:history="1">
+      <w:hyperlink r:id="rId36" w:tooltip="Díada" w:history="1">
         <w:r>
           <w:rPr>
             <w:rStyle w:val="Hipervnculo"/>
@@ -6789,7 +6733,7 @@
         </w:rPr>
         <w:t xml:space="preserve"> o </w:t>
       </w:r>
-      <w:hyperlink r:id="rId40" w:tooltip="Lazos interpersonales" w:history="1">
+      <w:hyperlink r:id="rId37" w:tooltip="Lazos interpersonales" w:history="1">
         <w:r>
           <w:rPr>
             <w:rStyle w:val="Hipervnculo"/>
@@ -6821,7 +6765,7 @@
         </w:rPr>
         <w:t xml:space="preserve">Las investigaciones han mostrado que las redes sociales constituyen representaciones útiles en muchos niveles, desde las relaciones de parentesco hasta las relaciones de organizaciones a nivel estatal (se habla en este caso de </w:t>
       </w:r>
-      <w:hyperlink r:id="rId41" w:tooltip="Red política" w:history="1">
+      <w:hyperlink r:id="rId38" w:tooltip="Red política" w:history="1">
         <w:r>
           <w:rPr>
             <w:rStyle w:val="Hipervnculo"/>
@@ -6850,7 +6794,7 @@
         </w:rPr>
         <w:t xml:space="preserve">ambién puede ser utilizada para medir el </w:t>
       </w:r>
-      <w:hyperlink r:id="rId42" w:tooltip="Capital social (sociología)" w:history="1">
+      <w:hyperlink r:id="rId39" w:tooltip="Capital social (sociología)" w:history="1">
         <w:r>
           <w:rPr>
             <w:rStyle w:val="Hipervnculo"/>
@@ -7031,7 +6975,7 @@
           <w:szCs w:val="40"/>
         </w:rPr>
       </w:pPr>
-      <w:bookmarkStart w:id="9" w:name="_Toc437094179"/>
+      <w:bookmarkStart w:id="8" w:name="_Toc437094179"/>
       <w:r>
         <w:rPr>
           <w:rFonts w:asciiTheme="minorHAnsi" w:hAnsiTheme="minorHAnsi"/>
@@ -7041,7 +6985,7 @@
         <w:lastRenderedPageBreak/>
         <w:t>Capítulo 1</w:t>
       </w:r>
-      <w:bookmarkEnd w:id="9"/>
+      <w:bookmarkEnd w:id="8"/>
     </w:p>
     <w:p>
       <w:pPr>
@@ -7052,7 +6996,7 @@
           <w:szCs w:val="28"/>
         </w:rPr>
       </w:pPr>
-      <w:bookmarkStart w:id="10" w:name="_Toc437094180"/>
+      <w:bookmarkStart w:id="9" w:name="_Toc437094180"/>
       <w:r>
         <w:rPr>
           <w:rFonts w:asciiTheme="minorHAnsi" w:hAnsiTheme="minorHAnsi"/>
@@ -7069,71 +7013,71 @@
         </w:rPr>
         <w:t>s</w:t>
       </w:r>
+      <w:bookmarkEnd w:id="9"/>
+    </w:p>
+    <w:p>
+      <w:pPr>
+        <w:jc w:val="both"/>
+        <w:rPr>
+          <w:sz w:val="24"/>
+          <w:szCs w:val="24"/>
+        </w:rPr>
+      </w:pPr>
+      <w:r>
+        <w:rPr>
+          <w:sz w:val="24"/>
+          <w:szCs w:val="24"/>
+        </w:rPr>
+        <w:t xml:space="preserve">Para </w:t>
+      </w:r>
+      <w:r>
+        <w:rPr>
+          <w:sz w:val="24"/>
+          <w:szCs w:val="24"/>
+        </w:rPr>
+        <w:t>la creación de una red social s</w:t>
+      </w:r>
+      <w:r>
+        <w:rPr>
+          <w:sz w:val="24"/>
+          <w:szCs w:val="24"/>
+        </w:rPr>
+        <w:t>e necesitan ciertas tecnologías</w:t>
+      </w:r>
+      <w:r>
+        <w:rPr>
+          <w:sz w:val="24"/>
+          <w:szCs w:val="24"/>
+        </w:rPr>
+        <w:t xml:space="preserve">, o sea softwares y frameworks, </w:t>
+      </w:r>
+      <w:r>
+        <w:rPr>
+          <w:sz w:val="24"/>
+          <w:szCs w:val="24"/>
+        </w:rPr>
+        <w:t>que ayuden en el desarrollo de la  misma, en el proyecto se utilizaron:</w:t>
+      </w:r>
+    </w:p>
+    <w:p>
+      <w:pPr>
+        <w:pStyle w:val="Ttulo3"/>
+        <w:rPr>
+          <w:rFonts w:asciiTheme="minorHAnsi" w:hAnsiTheme="minorHAnsi"/>
+          <w:sz w:val="24"/>
+          <w:szCs w:val="24"/>
+        </w:rPr>
+      </w:pPr>
+      <w:bookmarkStart w:id="10" w:name="_Toc437094181"/>
+      <w:r>
+        <w:rPr>
+          <w:rFonts w:asciiTheme="minorHAnsi" w:hAnsiTheme="minorHAnsi"/>
+          <w:sz w:val="24"/>
+          <w:szCs w:val="24"/>
+        </w:rPr>
+        <w:t>Bootstrap 3</w:t>
+      </w:r>
       <w:bookmarkEnd w:id="10"/>
-    </w:p>
-    <w:p>
-      <w:pPr>
-        <w:jc w:val="both"/>
-        <w:rPr>
-          <w:sz w:val="24"/>
-          <w:szCs w:val="24"/>
-        </w:rPr>
-      </w:pPr>
-      <w:r>
-        <w:rPr>
-          <w:sz w:val="24"/>
-          <w:szCs w:val="24"/>
-        </w:rPr>
-        <w:t xml:space="preserve">Para </w:t>
-      </w:r>
-      <w:r>
-        <w:rPr>
-          <w:sz w:val="24"/>
-          <w:szCs w:val="24"/>
-        </w:rPr>
-        <w:t>la creación de una red social s</w:t>
-      </w:r>
-      <w:r>
-        <w:rPr>
-          <w:sz w:val="24"/>
-          <w:szCs w:val="24"/>
-        </w:rPr>
-        <w:t>e necesitan ciertas tecnologías</w:t>
-      </w:r>
-      <w:r>
-        <w:rPr>
-          <w:sz w:val="24"/>
-          <w:szCs w:val="24"/>
-        </w:rPr>
-        <w:t xml:space="preserve">, o sea softwares y frameworks, </w:t>
-      </w:r>
-      <w:r>
-        <w:rPr>
-          <w:sz w:val="24"/>
-          <w:szCs w:val="24"/>
-        </w:rPr>
-        <w:t>que ayuden en el desarrollo de la  misma, en el proyecto se utilizaron:</w:t>
-      </w:r>
-    </w:p>
-    <w:p>
-      <w:pPr>
-        <w:pStyle w:val="Ttulo3"/>
-        <w:rPr>
-          <w:rFonts w:asciiTheme="minorHAnsi" w:hAnsiTheme="minorHAnsi"/>
-          <w:sz w:val="24"/>
-          <w:szCs w:val="24"/>
-        </w:rPr>
-      </w:pPr>
-      <w:bookmarkStart w:id="11" w:name="_Toc437094181"/>
-      <w:r>
-        <w:rPr>
-          <w:rFonts w:asciiTheme="minorHAnsi" w:hAnsiTheme="minorHAnsi"/>
-          <w:sz w:val="24"/>
-          <w:szCs w:val="24"/>
-        </w:rPr>
-        <w:t>Bootstrap 3</w:t>
-      </w:r>
-      <w:bookmarkEnd w:id="11"/>
     </w:p>
     <w:p>
       <w:pPr>
@@ -8024,23 +7968,7 @@
           <w:sz w:val="24"/>
           <w:szCs w:val="24"/>
         </w:rPr>
-        <w:t xml:space="preserve">Bootstrap 3 te permite agrupar varios botones relacionados entre sí para mostrarlos en una única línea. Opcionalmente puedes utilizar el </w:t>
-      </w:r>
-      <w:proofErr w:type="spellStart"/>
-      <w:r>
-        <w:rPr>
-          <w:sz w:val="24"/>
-          <w:szCs w:val="24"/>
-        </w:rPr>
-        <w:t>plugin</w:t>
-      </w:r>
-      <w:proofErr w:type="spellEnd"/>
-      <w:r>
-        <w:rPr>
-          <w:sz w:val="24"/>
-          <w:szCs w:val="24"/>
-        </w:rPr>
-        <w:t xml:space="preserve"> de JavaScript para hacer que los botones se comporten como </w:t>
+        <w:t xml:space="preserve">Bootstrap 3 te permite agrupar varios botones relacionados entre sí para mostrarlos en una única línea. Opcionalmente puedes utilizar el plugin de JavaScript para hacer que los botones se comporten como </w:t>
       </w:r>
       <w:proofErr w:type="spellStart"/>
       <w:r>
@@ -8085,7 +8013,7 @@
           <w:sz w:val="24"/>
         </w:rPr>
       </w:pPr>
-      <w:bookmarkStart w:id="12" w:name="_Toc437094182"/>
+      <w:bookmarkStart w:id="11" w:name="_Toc437094182"/>
       <w:r>
         <w:rPr>
           <w:rFonts w:asciiTheme="minorHAnsi" w:hAnsiTheme="minorHAnsi"/>
@@ -8101,7 +8029,7 @@
         </w:rPr>
         <w:t xml:space="preserve"> 1.8.4</w:t>
       </w:r>
-      <w:bookmarkEnd w:id="12"/>
+      <w:bookmarkEnd w:id="11"/>
     </w:p>
     <w:p>
       <w:pPr>
@@ -8129,7 +8057,7 @@
         </w:rPr>
         <w:t xml:space="preserve">es un </w:t>
       </w:r>
-      <w:hyperlink r:id="rId43" w:history="1">
+      <w:hyperlink r:id="rId40" w:history="1">
         <w:r>
           <w:rPr>
             <w:rStyle w:val="Hipervnculo"/>
@@ -8146,7 +8074,7 @@
         </w:rPr>
         <w:t xml:space="preserve"> de desarrollo web de </w:t>
       </w:r>
-      <w:hyperlink r:id="rId44" w:history="1">
+      <w:hyperlink r:id="rId41" w:history="1">
         <w:r>
           <w:rPr>
             <w:rStyle w:val="Hipervnculo"/>
@@ -8163,7 +8091,7 @@
         </w:rPr>
         <w:t xml:space="preserve">, escrito en </w:t>
       </w:r>
-      <w:hyperlink r:id="rId45" w:history="1">
+      <w:hyperlink r:id="rId42" w:history="1">
         <w:r>
           <w:rPr>
             <w:rStyle w:val="Hipervnculo"/>
@@ -8236,7 +8164,7 @@
         </w:rPr>
         <w:t xml:space="preserve"> de Lawrence, Kansas, y fue liberada al público bajo una </w:t>
       </w:r>
-      <w:hyperlink r:id="rId46" w:history="1">
+      <w:hyperlink r:id="rId43" w:history="1">
         <w:r>
           <w:rPr>
             <w:rStyle w:val="Hipervnculo"/>
@@ -8253,7 +8181,7 @@
         </w:rPr>
         <w:t xml:space="preserve"> en julio de </w:t>
       </w:r>
-      <w:hyperlink r:id="rId47" w:history="1">
+      <w:hyperlink r:id="rId44" w:history="1">
         <w:r>
           <w:rPr>
             <w:rStyle w:val="Hipervnculo"/>
@@ -8270,7 +8198,7 @@
         </w:rPr>
         <w:t xml:space="preserve">; el framework fue nombrado en alusión al guitarrista de jazz gitano </w:t>
       </w:r>
-      <w:hyperlink r:id="rId48" w:history="1">
+      <w:hyperlink r:id="rId45" w:history="1">
         <w:r>
           <w:rPr>
             <w:rStyle w:val="Hipervnculo"/>
@@ -8582,7 +8510,7 @@
           <w:lang w:eastAsia="es-ES"/>
         </w:rPr>
       </w:pPr>
-      <w:bookmarkStart w:id="13" w:name="_Toc437094183"/>
+      <w:bookmarkStart w:id="12" w:name="_Toc437094183"/>
       <w:r>
         <w:rPr>
           <w:rFonts w:asciiTheme="minorHAnsi" w:eastAsia="Times New Roman" w:hAnsiTheme="minorHAnsi"/>
@@ -8609,6 +8537,235 @@
         </w:rPr>
         <w:t xml:space="preserve"> 4.3.0</w:t>
       </w:r>
+      <w:bookmarkEnd w:id="12"/>
+    </w:p>
+    <w:p>
+      <w:pPr>
+        <w:jc w:val="both"/>
+        <w:rPr>
+          <w:sz w:val="24"/>
+          <w:lang w:eastAsia="es-ES"/>
+        </w:rPr>
+      </w:pPr>
+      <w:r>
+        <w:rPr>
+          <w:sz w:val="24"/>
+          <w:lang w:eastAsia="es-ES"/>
+        </w:rPr>
+        <w:t>Es una gran fuente</w:t>
+      </w:r>
+      <w:r>
+        <w:rPr>
+          <w:sz w:val="24"/>
+          <w:lang w:eastAsia="es-ES"/>
+        </w:rPr>
+        <w:t xml:space="preserve"> de iconos que comúnmente se une con proyectos web de Bootstrap. Es una librería con 479 iconos, más grande que la librería nativa de Bootstrap 3 (</w:t>
+      </w:r>
+      <w:proofErr w:type="spellStart"/>
+      <w:r>
+        <w:rPr>
+          <w:sz w:val="24"/>
+          <w:lang w:eastAsia="es-ES"/>
+        </w:rPr>
+        <w:t>glyphicons</w:t>
+      </w:r>
+      <w:proofErr w:type="spellEnd"/>
+      <w:r>
+        <w:rPr>
+          <w:sz w:val="24"/>
+          <w:lang w:eastAsia="es-ES"/>
+        </w:rPr>
+        <w:t>) y se puede encontrar rasgos únicos en ellos como, girar, arrojar, apilar, entre otros.</w:t>
+      </w:r>
+    </w:p>
+    <w:p>
+      <w:pPr>
+        <w:jc w:val="both"/>
+        <w:rPr>
+          <w:sz w:val="24"/>
+        </w:rPr>
+      </w:pPr>
+      <w:r>
+        <w:rPr>
+          <w:sz w:val="24"/>
+        </w:rPr>
+        <w:t xml:space="preserve">Font </w:t>
+      </w:r>
+      <w:proofErr w:type="spellStart"/>
+      <w:r>
+        <w:rPr>
+          <w:sz w:val="24"/>
+        </w:rPr>
+        <w:t>Awesome</w:t>
+      </w:r>
+      <w:proofErr w:type="spellEnd"/>
+      <w:r>
+        <w:rPr>
+          <w:sz w:val="24"/>
+        </w:rPr>
+        <w:t xml:space="preserve"> </w:t>
+      </w:r>
+      <w:r>
+        <w:rPr>
+          <w:sz w:val="24"/>
+        </w:rPr>
+        <w:t>es una fuente que está hecha de símbolos</w:t>
+      </w:r>
+      <w:r>
+        <w:rPr>
+          <w:sz w:val="24"/>
+        </w:rPr>
+        <w:t>, icon</w:t>
+      </w:r>
+      <w:r>
+        <w:rPr>
+          <w:sz w:val="24"/>
+        </w:rPr>
+        <w:t xml:space="preserve">os, o </w:t>
+      </w:r>
+      <w:r>
+        <w:rPr>
+          <w:sz w:val="24"/>
+        </w:rPr>
+        <w:t>pictogram</w:t>
+      </w:r>
+      <w:r>
+        <w:rPr>
+          <w:sz w:val="24"/>
+        </w:rPr>
+        <w:t>a</w:t>
+      </w:r>
+      <w:r>
+        <w:rPr>
+          <w:sz w:val="24"/>
+        </w:rPr>
+        <w:t>s (</w:t>
+      </w:r>
+      <w:r>
+        <w:rPr>
+          <w:sz w:val="24"/>
+        </w:rPr>
+        <w:t>cualquier cosa que se prefiera llamarlos)</w:t>
+      </w:r>
+      <w:r>
+        <w:rPr>
+          <w:sz w:val="24"/>
+        </w:rPr>
+        <w:t xml:space="preserve"> </w:t>
+      </w:r>
+      <w:r>
+        <w:rPr>
+          <w:sz w:val="24"/>
+        </w:rPr>
+        <w:t>que se puede usar en una página web, igual que una fuente</w:t>
+      </w:r>
+      <w:r>
+        <w:rPr>
+          <w:sz w:val="24"/>
+        </w:rPr>
+        <w:t>.</w:t>
+      </w:r>
+    </w:p>
+    <w:p>
+      <w:pPr>
+        <w:jc w:val="both"/>
+        <w:rPr>
+          <w:sz w:val="24"/>
+        </w:rPr>
+      </w:pPr>
+      <w:r>
+        <w:rPr>
+          <w:sz w:val="24"/>
+        </w:rPr>
+        <w:t xml:space="preserve">Se pueden usar </w:t>
+      </w:r>
+      <w:proofErr w:type="spellStart"/>
+      <w:r>
+        <w:rPr>
+          <w:sz w:val="24"/>
+        </w:rPr>
+        <w:t>glyphicons</w:t>
+      </w:r>
+      <w:proofErr w:type="spellEnd"/>
+      <w:r>
+        <w:rPr>
+          <w:sz w:val="24"/>
+        </w:rPr>
+        <w:t xml:space="preserve"> en una variedad de formas; </w:t>
+      </w:r>
+      <w:r>
+        <w:rPr>
+          <w:sz w:val="24"/>
+        </w:rPr>
+        <w:t>en botones</w:t>
+      </w:r>
+      <w:r>
+        <w:rPr>
+          <w:sz w:val="24"/>
+        </w:rPr>
+        <w:t xml:space="preserve">, </w:t>
+      </w:r>
+      <w:r>
+        <w:rPr>
+          <w:sz w:val="24"/>
+        </w:rPr>
+        <w:t>en grupos de botones</w:t>
+      </w:r>
+      <w:r>
+        <w:rPr>
+          <w:sz w:val="24"/>
+        </w:rPr>
+        <w:t xml:space="preserve"> </w:t>
+      </w:r>
+      <w:r>
+        <w:rPr>
+          <w:sz w:val="24"/>
+        </w:rPr>
+        <w:t xml:space="preserve">para una barra de tareas, de navegación, o </w:t>
+      </w:r>
+      <w:r>
+        <w:rPr>
+          <w:sz w:val="24"/>
+        </w:rPr>
+        <w:t xml:space="preserve"> </w:t>
+      </w:r>
+      <w:r>
+        <w:rPr>
+          <w:sz w:val="24"/>
+        </w:rPr>
+        <w:t>inputs</w:t>
+      </w:r>
+      <w:r>
+        <w:rPr>
+          <w:sz w:val="24"/>
+        </w:rPr>
+        <w:t xml:space="preserve">. </w:t>
+      </w:r>
+    </w:p>
+    <w:p>
+      <w:pPr>
+        <w:pStyle w:val="Ttulo3"/>
+        <w:rPr>
+          <w:rFonts w:asciiTheme="minorHAnsi" w:hAnsiTheme="minorHAnsi"/>
+          <w:b w:val="0"/>
+          <w:sz w:val="24"/>
+        </w:rPr>
+      </w:pPr>
+      <w:bookmarkStart w:id="13" w:name="_Toc437094184"/>
+      <w:r>
+        <w:rPr>
+          <w:rFonts w:asciiTheme="minorHAnsi" w:hAnsiTheme="minorHAnsi"/>
+          <w:sz w:val="28"/>
+        </w:rPr>
+        <w:t>Git</w:t>
+      </w:r>
+      <w:r>
+        <w:rPr>
+          <w:rFonts w:asciiTheme="minorHAnsi" w:hAnsiTheme="minorHAnsi"/>
+          <w:sz w:val="24"/>
+        </w:rPr>
+        <w:t xml:space="preserve"> 1.8.5.2</w:t>
+      </w:r>
       <w:bookmarkEnd w:id="13"/>
     </w:p>
     <w:p>
@@ -8616,246 +8773,17 @@
         <w:jc w:val="both"/>
         <w:rPr>
           <w:sz w:val="24"/>
-          <w:lang w:eastAsia="es-ES"/>
-        </w:rPr>
-      </w:pPr>
-      <w:r>
-        <w:rPr>
-          <w:sz w:val="24"/>
-          <w:lang w:eastAsia="es-ES"/>
-        </w:rPr>
-        <w:t>Es una gran fuente</w:t>
-      </w:r>
-      <w:r>
-        <w:rPr>
-          <w:sz w:val="24"/>
-          <w:lang w:eastAsia="es-ES"/>
-        </w:rPr>
-        <w:t xml:space="preserve"> de iconos que comúnmente se une con proyectos web de Bootstrap. Es una librería con 479 iconos, más grande que la librería nativa de Bootstrap 3 (</w:t>
-      </w:r>
-      <w:proofErr w:type="spellStart"/>
-      <w:r>
-        <w:rPr>
-          <w:sz w:val="24"/>
-          <w:lang w:eastAsia="es-ES"/>
-        </w:rPr>
-        <w:t>glyphicons</w:t>
-      </w:r>
-      <w:proofErr w:type="spellEnd"/>
-      <w:r>
-        <w:rPr>
-          <w:sz w:val="24"/>
-          <w:lang w:eastAsia="es-ES"/>
-        </w:rPr>
-        <w:t>) y se puede encontrar rasgos únicos en ellos como, girar, arrojar, apilar, entre otros.</w:t>
-      </w:r>
-    </w:p>
-    <w:p>
-      <w:pPr>
-        <w:jc w:val="both"/>
-        <w:rPr>
-          <w:sz w:val="24"/>
-        </w:rPr>
-      </w:pPr>
-      <w:r>
-        <w:rPr>
-          <w:sz w:val="24"/>
-        </w:rPr>
-        <w:t xml:space="preserve">Font </w:t>
-      </w:r>
-      <w:proofErr w:type="spellStart"/>
-      <w:r>
-        <w:rPr>
-          <w:sz w:val="24"/>
-        </w:rPr>
-        <w:t>Awesome</w:t>
-      </w:r>
-      <w:proofErr w:type="spellEnd"/>
-      <w:r>
-        <w:rPr>
-          <w:sz w:val="24"/>
-        </w:rPr>
-        <w:t xml:space="preserve"> </w:t>
-      </w:r>
-      <w:r>
-        <w:rPr>
-          <w:sz w:val="24"/>
-        </w:rPr>
-        <w:t>es una fuente que está hecha de símbolos</w:t>
-      </w:r>
-      <w:r>
-        <w:rPr>
-          <w:sz w:val="24"/>
-        </w:rPr>
-        <w:t>, icon</w:t>
-      </w:r>
-      <w:r>
-        <w:rPr>
-          <w:sz w:val="24"/>
-        </w:rPr>
-        <w:t xml:space="preserve">os, o </w:t>
-      </w:r>
-      <w:r>
-        <w:rPr>
-          <w:sz w:val="24"/>
-        </w:rPr>
-        <w:t>pictogram</w:t>
-      </w:r>
-      <w:r>
-        <w:rPr>
-          <w:sz w:val="24"/>
-        </w:rPr>
-        <w:t>a</w:t>
-      </w:r>
-      <w:r>
-        <w:rPr>
-          <w:sz w:val="24"/>
-        </w:rPr>
-        <w:t>s (</w:t>
-      </w:r>
-      <w:r>
-        <w:rPr>
-          <w:sz w:val="24"/>
-        </w:rPr>
-        <w:t>cualquier cosa que se prefiera llamarlos)</w:t>
-      </w:r>
-      <w:r>
-        <w:rPr>
-          <w:sz w:val="24"/>
-        </w:rPr>
-        <w:t xml:space="preserve"> </w:t>
-      </w:r>
-      <w:r>
-        <w:rPr>
-          <w:sz w:val="24"/>
-        </w:rPr>
-        <w:t>que se puede usar en una página web, igual que una fuente</w:t>
-      </w:r>
-      <w:r>
-        <w:rPr>
-          <w:sz w:val="24"/>
-        </w:rPr>
-        <w:t>.</w:t>
-      </w:r>
-    </w:p>
-    <w:p>
-      <w:pPr>
-        <w:jc w:val="both"/>
-        <w:rPr>
-          <w:sz w:val="24"/>
-        </w:rPr>
-      </w:pPr>
-      <w:r>
-        <w:rPr>
-          <w:sz w:val="24"/>
-        </w:rPr>
-        <w:t xml:space="preserve">Se pueden usar </w:t>
-      </w:r>
-      <w:proofErr w:type="spellStart"/>
-      <w:r>
-        <w:rPr>
-          <w:sz w:val="24"/>
-        </w:rPr>
-        <w:t>glyphicons</w:t>
-      </w:r>
-      <w:proofErr w:type="spellEnd"/>
-      <w:r>
-        <w:rPr>
-          <w:sz w:val="24"/>
-        </w:rPr>
-        <w:t xml:space="preserve"> en una variedad de formas; </w:t>
-      </w:r>
-      <w:r>
-        <w:rPr>
-          <w:sz w:val="24"/>
-        </w:rPr>
-        <w:t>en botones</w:t>
-      </w:r>
-      <w:r>
-        <w:rPr>
-          <w:sz w:val="24"/>
-        </w:rPr>
-        <w:t xml:space="preserve">, </w:t>
-      </w:r>
-      <w:r>
-        <w:rPr>
-          <w:sz w:val="24"/>
-        </w:rPr>
-        <w:t>en grupos de botones</w:t>
-      </w:r>
-      <w:r>
-        <w:rPr>
-          <w:sz w:val="24"/>
-        </w:rPr>
-        <w:t xml:space="preserve"> </w:t>
-      </w:r>
-      <w:r>
-        <w:rPr>
-          <w:sz w:val="24"/>
-        </w:rPr>
-        <w:t xml:space="preserve">para una barra de tareas, de navegación, o </w:t>
-      </w:r>
-      <w:r>
-        <w:rPr>
-          <w:sz w:val="24"/>
-        </w:rPr>
-        <w:t xml:space="preserve"> </w:t>
-      </w:r>
-      <w:r>
-        <w:rPr>
-          <w:sz w:val="24"/>
-        </w:rPr>
-        <w:t>inputs</w:t>
-      </w:r>
-      <w:r>
-        <w:rPr>
-          <w:sz w:val="24"/>
-        </w:rPr>
-        <w:t xml:space="preserve">. </w:t>
-      </w:r>
-    </w:p>
-    <w:p>
-      <w:pPr>
-        <w:pStyle w:val="Ttulo3"/>
-        <w:rPr>
-          <w:rFonts w:asciiTheme="minorHAnsi" w:hAnsiTheme="minorHAnsi"/>
-          <w:b w:val="0"/>
-          <w:sz w:val="24"/>
-        </w:rPr>
-      </w:pPr>
-      <w:bookmarkStart w:id="14" w:name="_Toc437094184"/>
-      <w:r>
-        <w:rPr>
-          <w:rFonts w:asciiTheme="minorHAnsi" w:hAnsiTheme="minorHAnsi"/>
-          <w:sz w:val="28"/>
+        </w:rPr>
+      </w:pPr>
+      <w:r>
+        <w:rPr>
+          <w:bCs/>
+          <w:sz w:val="24"/>
         </w:rPr>
         <w:t>Git</w:t>
       </w:r>
       <w:r>
         <w:rPr>
-          <w:rFonts w:asciiTheme="minorHAnsi" w:hAnsiTheme="minorHAnsi"/>
-          <w:sz w:val="24"/>
-        </w:rPr>
-        <w:t xml:space="preserve"> 1.8.5.2</w:t>
-      </w:r>
-      <w:bookmarkEnd w:id="14"/>
-    </w:p>
-    <w:p>
-      <w:pPr>
-        <w:jc w:val="both"/>
-        <w:rPr>
-          <w:sz w:val="24"/>
-        </w:rPr>
-      </w:pPr>
-      <w:r>
-        <w:rPr>
-          <w:bCs/>
-          <w:sz w:val="24"/>
-        </w:rPr>
-        <w:t>Git</w:t>
-      </w:r>
-      <w:r>
-        <w:rPr>
           <w:sz w:val="24"/>
         </w:rPr>
         <w:t xml:space="preserve"> (pronunciado "</w:t>
@@ -8872,27 +8800,9 @@
         <w:rPr>
           <w:sz w:val="24"/>
         </w:rPr>
-        <w:t>"</w:t>
-      </w:r>
-      <w:hyperlink r:id="rId49" w:anchor="cite_note-.3A0-2" w:history="1">
-        <w:r>
-          <w:rPr>
-            <w:rStyle w:val="Hipervnculo"/>
-            <w:color w:val="auto"/>
-            <w:sz w:val="24"/>
-            <w:u w:val="none"/>
-            <w:vertAlign w:val="superscript"/>
-          </w:rPr>
-          <w:t>[2]</w:t>
-        </w:r>
-      </w:hyperlink>
-      <w:r>
-        <w:rPr>
-          <w:sz w:val="24"/>
-        </w:rPr>
-        <w:t xml:space="preserve">) es un software de </w:t>
-      </w:r>
-      <w:hyperlink r:id="rId50" w:tooltip="Control de versiones" w:history="1">
+        <w:t xml:space="preserve">") es un software de </w:t>
+      </w:r>
+      <w:hyperlink r:id="rId46" w:tooltip="Control de versiones" w:history="1">
         <w:r>
           <w:rPr>
             <w:rStyle w:val="Hipervnculo"/>
@@ -8909,7 +8819,7 @@
         </w:rPr>
         <w:t xml:space="preserve"> diseñado por </w:t>
       </w:r>
-      <w:hyperlink r:id="rId51" w:tooltip="Linus Torvalds" w:history="1">
+      <w:hyperlink r:id="rId47" w:tooltip="Linus Torvalds" w:history="1">
         <w:proofErr w:type="spellStart"/>
         <w:r>
           <w:rPr>
@@ -8948,7 +8858,7 @@
         </w:rPr>
         <w:t xml:space="preserve">, pensando en la eficiencia y la confiabilidad del mantenimiento de versiones de aplicaciones cuando éstas tienen un gran número de archivos de </w:t>
       </w:r>
-      <w:hyperlink r:id="rId52" w:tooltip="Código fuente" w:history="1">
+      <w:hyperlink r:id="rId48" w:tooltip="Código fuente" w:history="1">
         <w:r>
           <w:rPr>
             <w:rStyle w:val="Hipervnculo"/>
@@ -8965,7 +8875,7 @@
         </w:rPr>
         <w:t xml:space="preserve">. Al principio, Git se pensó como un motor de bajo nivel sobre el cual otros pudieran escribir la interfaz de usuario o </w:t>
       </w:r>
-      <w:hyperlink r:id="rId53" w:tooltip="Front-end y back-end" w:history="1">
+      <w:hyperlink r:id="rId49" w:tooltip="Front-end y back-end" w:history="1">
         <w:proofErr w:type="spellStart"/>
         <w:r>
           <w:rPr>
@@ -9004,7 +8914,7 @@
         </w:rPr>
         <w:t xml:space="preserve"> como </w:t>
       </w:r>
-      <w:hyperlink r:id="rId54" w:tooltip="Cogito (software)" w:history="1">
+      <w:hyperlink r:id="rId50" w:tooltip="Cogito (software)" w:history="1">
         <w:r>
           <w:rPr>
             <w:rStyle w:val="Hipervnculo"/>
@@ -9033,45 +8943,16 @@
         <w:rPr>
           <w:sz w:val="24"/>
         </w:rPr>
-        <w:t xml:space="preserve">. </w:t>
-      </w:r>
-      <w:hyperlink r:id="rId55" w:anchor="cite_note-3" w:history="1">
-        <w:r>
-          <w:rPr>
-            <w:rStyle w:val="Hipervnculo"/>
-            <w:color w:val="auto"/>
-            <w:sz w:val="24"/>
-            <w:u w:val="none"/>
-            <w:vertAlign w:val="superscript"/>
-          </w:rPr>
-          <w:t>[3]</w:t>
-        </w:r>
-      </w:hyperlink>
-      <w:r>
-        <w:rPr>
-          <w:sz w:val="24"/>
-        </w:rPr>
-        <w:t xml:space="preserve"> Sin embargo, Git se ha convertido desde entonces en un sistema de control de versiones con funcionalidad plena. </w:t>
-      </w:r>
-      <w:hyperlink r:id="rId56" w:anchor="cite_note-4" w:history="1">
-        <w:r>
-          <w:rPr>
-            <w:rStyle w:val="Hipervnculo"/>
-            <w:color w:val="auto"/>
-            <w:sz w:val="24"/>
-            <w:u w:val="none"/>
-            <w:vertAlign w:val="superscript"/>
-          </w:rPr>
-          <w:t>[4]</w:t>
-        </w:r>
-      </w:hyperlink>
-      <w:r>
-        <w:rPr>
-          <w:sz w:val="24"/>
-        </w:rPr>
-        <w:t xml:space="preserve"> Hay algunos proyectos de mucha relevancia que ya usan Git, en particular, el grupo de </w:t>
-      </w:r>
-      <w:hyperlink r:id="rId57" w:tooltip="Programación" w:history="1">
+        <w:t xml:space="preserve">. Sin embargo, Git se ha convertido desde entonces en un sistema de control de versiones con funcionalidad plena. </w:t>
+      </w:r>
+      <w:hyperlink r:id="rId51" w:anchor="cite_note-4" w:history="1"/>
+      <w:r>
+        <w:rPr>
+          <w:sz w:val="24"/>
+        </w:rPr>
+        <w:t xml:space="preserve">Hay algunos proyectos de mucha relevancia que ya usan Git, en particular, el grupo de </w:t>
+      </w:r>
+      <w:hyperlink r:id="rId52" w:tooltip="Programación" w:history="1">
         <w:r>
           <w:rPr>
             <w:rStyle w:val="Hipervnculo"/>
@@ -9088,7 +8969,7 @@
         </w:rPr>
         <w:t xml:space="preserve"> del </w:t>
       </w:r>
-      <w:hyperlink r:id="rId58" w:tooltip="Núcleo Linux" w:history="1">
+      <w:hyperlink r:id="rId53" w:tooltip="Núcleo Linux" w:history="1">
         <w:r>
           <w:rPr>
             <w:rStyle w:val="Hipervnculo"/>
@@ -9175,7 +9056,7 @@
           <w:sz w:val="24"/>
         </w:rPr>
       </w:pPr>
-      <w:bookmarkStart w:id="15" w:name="_Toc437094185"/>
+      <w:bookmarkStart w:id="14" w:name="_Toc437094185"/>
       <w:r>
         <w:rPr>
           <w:rFonts w:asciiTheme="minorHAnsi" w:hAnsiTheme="minorHAnsi"/>
@@ -9183,7 +9064,7 @@
         </w:rPr>
         <w:t>PyCharm 5</w:t>
       </w:r>
-      <w:bookmarkEnd w:id="15"/>
+      <w:bookmarkEnd w:id="14"/>
       <w:r>
         <w:rPr>
           <w:rFonts w:asciiTheme="minorHAnsi" w:hAnsiTheme="minorHAnsi"/>
@@ -9331,7 +9212,7 @@
           <w:sz w:val="24"/>
         </w:rPr>
       </w:pPr>
-      <w:bookmarkStart w:id="16" w:name="_Toc437094186"/>
+      <w:bookmarkStart w:id="15" w:name="_Toc437094186"/>
       <w:r>
         <w:rPr>
           <w:rFonts w:asciiTheme="minorHAnsi" w:hAnsiTheme="minorHAnsi"/>
@@ -9346,7 +9227,7 @@
         </w:rPr>
         <w:t>2</w:t>
       </w:r>
-      <w:bookmarkEnd w:id="16"/>
+      <w:bookmarkEnd w:id="15"/>
     </w:p>
     <w:p>
       <w:pPr>
@@ -9383,7 +9264,7 @@
         </w:rPr>
         <w:t xml:space="preserve">Este producto esta liberado bajo los términos de licencia </w:t>
       </w:r>
-      <w:hyperlink r:id="rId59" w:history="1">
+      <w:hyperlink r:id="rId54" w:history="1">
         <w:r>
           <w:rPr>
             <w:rStyle w:val="Hipervnculo"/>
@@ -9445,7 +9326,7 @@
           <w:sz w:val="24"/>
         </w:rPr>
       </w:pPr>
-      <w:bookmarkStart w:id="17" w:name="_Toc437094187"/>
+      <w:bookmarkStart w:id="16" w:name="_Toc437094187"/>
       <w:r>
         <w:rPr>
           <w:rFonts w:asciiTheme="minorHAnsi" w:hAnsiTheme="minorHAnsi"/>
@@ -9460,306 +9341,395 @@
         </w:rPr>
         <w:t>2</w:t>
       </w:r>
+      <w:bookmarkEnd w:id="16"/>
+    </w:p>
+    <w:p>
+      <w:pPr>
+        <w:jc w:val="both"/>
+      </w:pPr>
+      <w:proofErr w:type="gramStart"/>
+      <w:r>
+        <w:rPr>
+          <w:sz w:val="24"/>
+        </w:rPr>
+        <w:t>jQuery</w:t>
+      </w:r>
+      <w:proofErr w:type="gramEnd"/>
+      <w:r>
+        <w:rPr>
+          <w:sz w:val="24"/>
+        </w:rPr>
+        <w:t xml:space="preserve"> es rápido, pequeño, </w:t>
+      </w:r>
+      <w:r>
+        <w:rPr>
+          <w:sz w:val="24"/>
+        </w:rPr>
+        <w:t xml:space="preserve">con librería rica en  </w:t>
+      </w:r>
+      <w:r>
+        <w:rPr>
+          <w:sz w:val="24"/>
+        </w:rPr>
+        <w:t>JavaScript</w:t>
+      </w:r>
+      <w:r>
+        <w:rPr>
+          <w:sz w:val="24"/>
+        </w:rPr>
+        <w:t xml:space="preserve">. </w:t>
+      </w:r>
+      <w:r>
+        <w:rPr>
+          <w:sz w:val="24"/>
+        </w:rPr>
+        <w:t>Hace cosas como manipular documentos</w:t>
+      </w:r>
+      <w:r>
+        <w:rPr>
+          <w:sz w:val="24"/>
+        </w:rPr>
+        <w:t xml:space="preserve"> HTML</w:t>
+      </w:r>
+      <w:r>
+        <w:rPr>
+          <w:sz w:val="24"/>
+        </w:rPr>
+        <w:t xml:space="preserve">, </w:t>
+      </w:r>
+      <w:r>
+        <w:rPr>
+          <w:sz w:val="24"/>
+        </w:rPr>
+        <w:t>incluyendo su manejo, animación</w:t>
+      </w:r>
+      <w:r>
+        <w:rPr>
+          <w:sz w:val="24"/>
+        </w:rPr>
+        <w:t xml:space="preserve">, </w:t>
+      </w:r>
+      <w:r>
+        <w:rPr>
+          <w:sz w:val="24"/>
+        </w:rPr>
+        <w:t>y</w:t>
+      </w:r>
+      <w:r>
+        <w:rPr>
+          <w:sz w:val="24"/>
+        </w:rPr>
+        <w:t xml:space="preserve"> </w:t>
+      </w:r>
+      <w:r>
+        <w:rPr>
+          <w:sz w:val="24"/>
+        </w:rPr>
+        <w:t>con facilidad para usar el</w:t>
+      </w:r>
+      <w:r>
+        <w:rPr>
+          <w:sz w:val="24"/>
+        </w:rPr>
+        <w:t xml:space="preserve"> API </w:t>
+      </w:r>
+      <w:r>
+        <w:rPr>
+          <w:sz w:val="24"/>
+        </w:rPr>
+        <w:t>que trabaja entre multitudes de navegadores</w:t>
+      </w:r>
+      <w:r>
+        <w:rPr>
+          <w:sz w:val="24"/>
+        </w:rPr>
+        <w:t xml:space="preserve">. </w:t>
+      </w:r>
+      <w:r>
+        <w:rPr>
+          <w:sz w:val="24"/>
+        </w:rPr>
+        <w:t>Con una combinación de versatilidad y extensibilidad</w:t>
+      </w:r>
+      <w:r>
+        <w:rPr>
+          <w:sz w:val="24"/>
+        </w:rPr>
+        <w:t xml:space="preserve">, jQuery </w:t>
+      </w:r>
+      <w:r>
+        <w:rPr>
+          <w:sz w:val="24"/>
+        </w:rPr>
+        <w:t xml:space="preserve">ha cambiado la forma en que millones de personas escriben </w:t>
+      </w:r>
+      <w:r>
+        <w:rPr>
+          <w:sz w:val="24"/>
+        </w:rPr>
+        <w:t xml:space="preserve"> JavaScript.</w:t>
+      </w:r>
+    </w:p>
+    <w:p>
+      <w:pPr>
+        <w:pStyle w:val="Ttulo3"/>
+        <w:rPr>
+          <w:rFonts w:asciiTheme="minorHAnsi" w:hAnsiTheme="minorHAnsi"/>
+          <w:sz w:val="24"/>
+        </w:rPr>
+      </w:pPr>
+      <w:bookmarkStart w:id="17" w:name="_Toc437094188"/>
+      <w:r>
+        <w:rPr>
+          <w:rFonts w:asciiTheme="minorHAnsi" w:hAnsiTheme="minorHAnsi"/>
+          <w:sz w:val="24"/>
+        </w:rPr>
+        <w:t>Xampp</w:t>
+      </w:r>
+      <w:r>
+        <w:rPr>
+          <w:rFonts w:asciiTheme="minorHAnsi" w:hAnsiTheme="minorHAnsi"/>
+          <w:sz w:val="24"/>
+        </w:rPr>
+        <w:t xml:space="preserve"> 5.6.3.0</w:t>
+      </w:r>
       <w:bookmarkEnd w:id="17"/>
     </w:p>
     <w:p>
       <w:pPr>
         <w:jc w:val="both"/>
-      </w:pPr>
-      <w:proofErr w:type="gramStart"/>
-      <w:r>
-        <w:t>jQuery</w:t>
-      </w:r>
-      <w:proofErr w:type="gramEnd"/>
-      <w:r>
-        <w:t xml:space="preserve"> es rápido, pequeño, </w:t>
-      </w:r>
-      <w:r>
-        <w:t xml:space="preserve">con librería rica en  </w:t>
-      </w:r>
-      <w:r>
-        <w:rPr>
-          <w:sz w:val="24"/>
-        </w:rPr>
-        <w:t>JavaScript</w:t>
-      </w:r>
-      <w:r>
-        <w:rPr>
-          <w:sz w:val="24"/>
-        </w:rPr>
-        <w:t xml:space="preserve">. </w:t>
-      </w:r>
-      <w:r>
-        <w:rPr>
-          <w:sz w:val="24"/>
-        </w:rPr>
-        <w:t>Hace cosas como manipular documentos</w:t>
-      </w:r>
-      <w:r>
-        <w:rPr>
-          <w:sz w:val="24"/>
-        </w:rPr>
-        <w:t xml:space="preserve"> HTML</w:t>
-      </w:r>
-      <w:r>
-        <w:rPr>
-          <w:sz w:val="24"/>
-        </w:rPr>
-        <w:t xml:space="preserve">, </w:t>
-      </w:r>
-      <w:r>
-        <w:rPr>
-          <w:sz w:val="24"/>
-        </w:rPr>
-        <w:t>incluyendo su manejo, animación</w:t>
-      </w:r>
-      <w:r>
-        <w:rPr>
-          <w:sz w:val="24"/>
-        </w:rPr>
-        <w:t xml:space="preserve">, </w:t>
-      </w:r>
-      <w:r>
-        <w:rPr>
-          <w:sz w:val="24"/>
-        </w:rPr>
-        <w:t>y</w:t>
-      </w:r>
-      <w:r>
-        <w:rPr>
-          <w:sz w:val="24"/>
-        </w:rPr>
-        <w:t xml:space="preserve"> </w:t>
-      </w:r>
-      <w:r>
-        <w:rPr>
-          <w:sz w:val="24"/>
-        </w:rPr>
-        <w:t>con facilidad para usar el</w:t>
-      </w:r>
-      <w:r>
-        <w:rPr>
-          <w:sz w:val="24"/>
-        </w:rPr>
-        <w:t xml:space="preserve"> API </w:t>
-      </w:r>
-      <w:r>
-        <w:rPr>
-          <w:sz w:val="24"/>
-        </w:rPr>
-        <w:t>que trabaja entre multitudes de navegadores</w:t>
-      </w:r>
-      <w:r>
-        <w:rPr>
-          <w:sz w:val="24"/>
-        </w:rPr>
-        <w:t xml:space="preserve">. </w:t>
-      </w:r>
-      <w:r>
-        <w:rPr>
-          <w:sz w:val="24"/>
-        </w:rPr>
-        <w:t>Con una combinación de versatilidad y extensibilidad</w:t>
-      </w:r>
-      <w:r>
-        <w:rPr>
-          <w:sz w:val="24"/>
-        </w:rPr>
-        <w:t xml:space="preserve">, jQuery </w:t>
-      </w:r>
-      <w:r>
-        <w:rPr>
-          <w:sz w:val="24"/>
-        </w:rPr>
-        <w:t xml:space="preserve">ha cambiado la forma en que millones de personas escriben </w:t>
-      </w:r>
-      <w:r>
-        <w:rPr>
-          <w:sz w:val="24"/>
-        </w:rPr>
-        <w:t xml:space="preserve"> JavaScript.</w:t>
-      </w:r>
-    </w:p>
-    <w:p>
-      <w:pPr>
-        <w:pStyle w:val="Ttulo3"/>
-        <w:rPr>
-          <w:rFonts w:asciiTheme="minorHAnsi" w:hAnsiTheme="minorHAnsi"/>
-          <w:sz w:val="24"/>
-        </w:rPr>
-      </w:pPr>
-      <w:bookmarkStart w:id="18" w:name="_Toc437094188"/>
-      <w:r>
-        <w:rPr>
-          <w:rFonts w:asciiTheme="minorHAnsi" w:hAnsiTheme="minorHAnsi"/>
-          <w:sz w:val="24"/>
-        </w:rPr>
-        <w:t>Xampp</w:t>
-      </w:r>
-      <w:r>
-        <w:rPr>
-          <w:rFonts w:asciiTheme="minorHAnsi" w:hAnsiTheme="minorHAnsi"/>
-          <w:sz w:val="24"/>
-        </w:rPr>
-        <w:t xml:space="preserve"> 5.6.3.0</w:t>
-      </w:r>
-      <w:bookmarkEnd w:id="18"/>
-    </w:p>
-    <w:p>
-      <w:pPr>
-        <w:jc w:val="both"/>
-        <w:rPr>
-          <w:sz w:val="28"/>
+        <w:rPr>
+          <w:sz w:val="24"/>
+          <w:szCs w:val="24"/>
         </w:rPr>
       </w:pPr>
       <w:r>
         <w:rPr>
           <w:bCs/>
+          <w:sz w:val="24"/>
+          <w:szCs w:val="24"/>
         </w:rPr>
         <w:t>XAMPP</w:t>
       </w:r>
       <w:r>
+        <w:rPr>
+          <w:sz w:val="24"/>
+          <w:szCs w:val="24"/>
+        </w:rPr>
         <w:t xml:space="preserve"> es un </w:t>
       </w:r>
-      <w:hyperlink r:id="rId60" w:tooltip="Servidor" w:history="1">
+      <w:hyperlink r:id="rId55" w:tooltip="Servidor" w:history="1">
         <w:r>
           <w:rPr>
             <w:rStyle w:val="Hipervnculo"/>
             <w:color w:val="auto"/>
+            <w:sz w:val="24"/>
+            <w:szCs w:val="24"/>
             <w:u w:val="none"/>
           </w:rPr>
           <w:t>servidor</w:t>
         </w:r>
       </w:hyperlink>
       <w:r>
+        <w:rPr>
+          <w:sz w:val="24"/>
+          <w:szCs w:val="24"/>
+        </w:rPr>
         <w:t xml:space="preserve"> independiente de </w:t>
       </w:r>
-      <w:hyperlink r:id="rId61" w:tooltip="Plataforma (informática)" w:history="1">
+      <w:hyperlink r:id="rId56" w:tooltip="Plataforma (informática)" w:history="1">
         <w:r>
           <w:rPr>
             <w:rStyle w:val="Hipervnculo"/>
             <w:color w:val="auto"/>
+            <w:sz w:val="24"/>
+            <w:szCs w:val="24"/>
             <w:u w:val="none"/>
           </w:rPr>
           <w:t>plataforma</w:t>
         </w:r>
       </w:hyperlink>
       <w:r>
+        <w:rPr>
+          <w:sz w:val="24"/>
+          <w:szCs w:val="24"/>
+        </w:rPr>
         <w:t xml:space="preserve">, </w:t>
       </w:r>
-      <w:hyperlink r:id="rId62" w:tooltip="Software libre" w:history="1">
+      <w:hyperlink r:id="rId57" w:tooltip="Software libre" w:history="1">
         <w:r>
           <w:rPr>
             <w:rStyle w:val="Hipervnculo"/>
             <w:color w:val="auto"/>
+            <w:sz w:val="24"/>
+            <w:szCs w:val="24"/>
             <w:u w:val="none"/>
           </w:rPr>
           <w:t>software libre</w:t>
         </w:r>
       </w:hyperlink>
       <w:r>
+        <w:rPr>
+          <w:sz w:val="24"/>
+          <w:szCs w:val="24"/>
+        </w:rPr>
         <w:t xml:space="preserve">, que consiste principalmente en el sistema de gestión de bases de datos </w:t>
       </w:r>
-      <w:hyperlink r:id="rId63" w:tooltip="MySQL" w:history="1">
+      <w:hyperlink r:id="rId58" w:tooltip="MySQL" w:history="1">
         <w:r>
           <w:rPr>
             <w:rStyle w:val="Hipervnculo"/>
             <w:color w:val="auto"/>
+            <w:sz w:val="24"/>
+            <w:szCs w:val="24"/>
             <w:u w:val="none"/>
           </w:rPr>
           <w:t>MySQL</w:t>
         </w:r>
       </w:hyperlink>
       <w:r>
+        <w:rPr>
+          <w:sz w:val="24"/>
+          <w:szCs w:val="24"/>
+        </w:rPr>
         <w:t xml:space="preserve">, el servidor web </w:t>
       </w:r>
-      <w:hyperlink r:id="rId64" w:tooltip="Servidor HTTP Apache" w:history="1">
+      <w:hyperlink r:id="rId59" w:tooltip="Servidor HTTP Apache" w:history="1">
         <w:r>
           <w:rPr>
             <w:rStyle w:val="Hipervnculo"/>
             <w:color w:val="auto"/>
+            <w:sz w:val="24"/>
+            <w:szCs w:val="24"/>
             <w:u w:val="none"/>
           </w:rPr>
           <w:t>Apache</w:t>
         </w:r>
       </w:hyperlink>
       <w:r>
+        <w:rPr>
+          <w:sz w:val="24"/>
+          <w:szCs w:val="24"/>
+        </w:rPr>
         <w:t xml:space="preserve"> y los intérpretes para lenguajes de script: </w:t>
       </w:r>
-      <w:hyperlink r:id="rId65" w:tooltip="PHP" w:history="1">
+      <w:hyperlink r:id="rId60" w:tooltip="PHP" w:history="1">
         <w:r>
           <w:rPr>
             <w:rStyle w:val="Hipervnculo"/>
             <w:color w:val="auto"/>
+            <w:sz w:val="24"/>
+            <w:szCs w:val="24"/>
             <w:u w:val="none"/>
           </w:rPr>
           <w:t>PHP</w:t>
         </w:r>
       </w:hyperlink>
       <w:r>
+        <w:rPr>
+          <w:sz w:val="24"/>
+          <w:szCs w:val="24"/>
+        </w:rPr>
         <w:t xml:space="preserve"> y </w:t>
       </w:r>
-      <w:hyperlink r:id="rId66" w:tooltip="Perl" w:history="1">
+      <w:hyperlink r:id="rId61" w:tooltip="Perl" w:history="1">
         <w:r>
           <w:rPr>
             <w:rStyle w:val="Hipervnculo"/>
             <w:color w:val="auto"/>
+            <w:sz w:val="24"/>
+            <w:szCs w:val="24"/>
             <w:u w:val="none"/>
           </w:rPr>
           <w:t>Perl</w:t>
         </w:r>
       </w:hyperlink>
       <w:r>
+        <w:rPr>
+          <w:sz w:val="24"/>
+          <w:szCs w:val="24"/>
+        </w:rPr>
         <w:t xml:space="preserve">. El nombre proviene del acrónimo de </w:t>
       </w:r>
       <w:r>
         <w:rPr>
           <w:bCs/>
+          <w:sz w:val="24"/>
+          <w:szCs w:val="24"/>
         </w:rPr>
         <w:t>X</w:t>
       </w:r>
       <w:r>
+        <w:rPr>
+          <w:sz w:val="24"/>
+          <w:szCs w:val="24"/>
+        </w:rPr>
         <w:t xml:space="preserve"> (para cualquiera de los diferentes sistemas operativos), </w:t>
       </w:r>
       <w:r>
         <w:rPr>
           <w:bCs/>
+          <w:sz w:val="24"/>
+          <w:szCs w:val="24"/>
         </w:rPr>
         <w:t>A</w:t>
       </w:r>
       <w:r>
+        <w:rPr>
+          <w:sz w:val="24"/>
+          <w:szCs w:val="24"/>
+        </w:rPr>
         <w:t xml:space="preserve">pache, </w:t>
       </w:r>
       <w:r>
         <w:rPr>
           <w:bCs/>
+          <w:sz w:val="24"/>
+          <w:szCs w:val="24"/>
         </w:rPr>
         <w:t>M</w:t>
       </w:r>
       <w:r>
+        <w:rPr>
+          <w:sz w:val="24"/>
+          <w:szCs w:val="24"/>
+        </w:rPr>
         <w:t xml:space="preserve">ySQL, </w:t>
       </w:r>
       <w:r>
         <w:rPr>
           <w:bCs/>
+          <w:sz w:val="24"/>
+          <w:szCs w:val="24"/>
         </w:rPr>
         <w:t>P</w:t>
       </w:r>
       <w:r>
+        <w:rPr>
+          <w:sz w:val="24"/>
+          <w:szCs w:val="24"/>
+        </w:rPr>
         <w:t xml:space="preserve">HP, </w:t>
       </w:r>
       <w:r>
         <w:rPr>
           <w:bCs/>
+          <w:sz w:val="24"/>
+          <w:szCs w:val="24"/>
         </w:rPr>
         <w:t>P</w:t>
       </w:r>
       <w:r>
+        <w:rPr>
+          <w:sz w:val="24"/>
+          <w:szCs w:val="24"/>
+        </w:rPr>
         <w:t>erl.</w:t>
       </w:r>
       <w:r>
         <w:rPr>
           <w:sz w:val="24"/>
+          <w:szCs w:val="24"/>
         </w:rPr>
         <w:t xml:space="preserve"> XAMPP tiene más de 10 años – hay una gran comunidad alrededor del proyecto. </w:t>
       </w:r>
@@ -9778,7 +9748,7 @@
         </w:rPr>
         <w:t xml:space="preserve">El programa está liberado bajo la licencia </w:t>
       </w:r>
-      <w:hyperlink r:id="rId67" w:tooltip="GNU" w:history="1">
+      <w:hyperlink r:id="rId62" w:tooltip="GNU" w:history="1">
         <w:r>
           <w:rPr>
             <w:rStyle w:val="Hipervnculo"/>
@@ -9795,7 +9765,7 @@
         </w:rPr>
         <w:t xml:space="preserve"> y actúa como un servidor web libre, fácil de usar y capaz de interpretar páginas dinámicas. Actualmente XAMPP está disponible para </w:t>
       </w:r>
-      <w:hyperlink r:id="rId68" w:tooltip="Microsoft Windows" w:history="1">
+      <w:hyperlink r:id="rId63" w:tooltip="Microsoft Windows" w:history="1">
         <w:r>
           <w:rPr>
             <w:rStyle w:val="Hipervnculo"/>
@@ -9812,7 +9782,7 @@
         </w:rPr>
         <w:t xml:space="preserve">, </w:t>
       </w:r>
-      <w:hyperlink r:id="rId69" w:tooltip="GNU/Linux" w:history="1">
+      <w:hyperlink r:id="rId64" w:tooltip="GNU/Linux" w:history="1">
         <w:r>
           <w:rPr>
             <w:rStyle w:val="Hipervnculo"/>
@@ -9829,7 +9799,7 @@
         </w:rPr>
         <w:t xml:space="preserve">, </w:t>
       </w:r>
-      <w:hyperlink r:id="rId70" w:tooltip="Solaris (sistema operativo)" w:history="1">
+      <w:hyperlink r:id="rId65" w:tooltip="Solaris (sistema operativo)" w:history="1">
         <w:r>
           <w:rPr>
             <w:rStyle w:val="Hipervnculo"/>
@@ -9846,7 +9816,7 @@
         </w:rPr>
         <w:t xml:space="preserve"> y </w:t>
       </w:r>
-      <w:hyperlink r:id="rId71" w:tooltip="Mac OS X" w:history="1">
+      <w:hyperlink r:id="rId66" w:tooltip="Mac OS X" w:history="1">
         <w:r>
           <w:rPr>
             <w:rStyle w:val="Hipervnculo"/>
@@ -9962,7 +9932,7 @@
           <w:szCs w:val="40"/>
         </w:rPr>
       </w:pPr>
-      <w:bookmarkStart w:id="19" w:name="_Toc437094189"/>
+      <w:bookmarkStart w:id="18" w:name="_Toc437094189"/>
       <w:r>
         <w:rPr>
           <w:rFonts w:asciiTheme="minorHAnsi" w:hAnsiTheme="minorHAnsi"/>
@@ -9972,47 +9942,47 @@
         <w:lastRenderedPageBreak/>
         <w:t>Capítulo 2</w:t>
       </w:r>
+      <w:bookmarkEnd w:id="18"/>
+    </w:p>
+    <w:p>
+      <w:pPr>
+        <w:pStyle w:val="Ttulo2"/>
+        <w:rPr>
+          <w:rFonts w:asciiTheme="minorHAnsi" w:hAnsiTheme="minorHAnsi"/>
+        </w:rPr>
+      </w:pPr>
+      <w:bookmarkStart w:id="19" w:name="_Toc437094190"/>
+      <w:r>
+        <w:rPr>
+          <w:rFonts w:asciiTheme="minorHAnsi" w:hAnsiTheme="minorHAnsi"/>
+        </w:rPr>
+        <w:t>Ingeniería de Sof</w:t>
+      </w:r>
+      <w:r>
+        <w:rPr>
+          <w:rFonts w:asciiTheme="minorHAnsi" w:hAnsiTheme="minorHAnsi"/>
+        </w:rPr>
+        <w:t>tware</w:t>
+      </w:r>
       <w:bookmarkEnd w:id="19"/>
     </w:p>
     <w:p>
       <w:pPr>
-        <w:pStyle w:val="Ttulo2"/>
-        <w:rPr>
-          <w:rFonts w:asciiTheme="minorHAnsi" w:hAnsiTheme="minorHAnsi"/>
-        </w:rPr>
-      </w:pPr>
-      <w:bookmarkStart w:id="20" w:name="_Toc437094190"/>
-      <w:r>
-        <w:rPr>
-          <w:rFonts w:asciiTheme="minorHAnsi" w:hAnsiTheme="minorHAnsi"/>
-        </w:rPr>
-        <w:t>Ingeniería de Sof</w:t>
-      </w:r>
-      <w:r>
-        <w:rPr>
-          <w:rFonts w:asciiTheme="minorHAnsi" w:hAnsiTheme="minorHAnsi"/>
-        </w:rPr>
-        <w:t>tware</w:t>
+        <w:pStyle w:val="Ttulo3"/>
+        <w:rPr>
+          <w:rFonts w:asciiTheme="minorHAnsi" w:hAnsiTheme="minorHAnsi"/>
+          <w:sz w:val="24"/>
+        </w:rPr>
+      </w:pPr>
+      <w:bookmarkStart w:id="20" w:name="_Toc437094191"/>
+      <w:r>
+        <w:rPr>
+          <w:rFonts w:asciiTheme="minorHAnsi" w:hAnsiTheme="minorHAnsi"/>
+          <w:sz w:val="24"/>
+        </w:rPr>
+        <w:t>Requerimientos funcionales:</w:t>
       </w:r>
       <w:bookmarkEnd w:id="20"/>
-    </w:p>
-    <w:p>
-      <w:pPr>
-        <w:pStyle w:val="Ttulo3"/>
-        <w:rPr>
-          <w:rFonts w:asciiTheme="minorHAnsi" w:hAnsiTheme="minorHAnsi"/>
-          <w:sz w:val="24"/>
-        </w:rPr>
-      </w:pPr>
-      <w:bookmarkStart w:id="21" w:name="_Toc437094191"/>
-      <w:r>
-        <w:rPr>
-          <w:rFonts w:asciiTheme="minorHAnsi" w:hAnsiTheme="minorHAnsi"/>
-          <w:sz w:val="24"/>
-        </w:rPr>
-        <w:t>Requerimientos funcionales:</w:t>
-      </w:r>
-      <w:bookmarkEnd w:id="21"/>
     </w:p>
     <w:p>
       <w:pPr>
@@ -10206,7 +10176,7 @@
           <w:szCs w:val="24"/>
         </w:rPr>
       </w:pPr>
-      <w:bookmarkStart w:id="22" w:name="_Toc437094192"/>
+      <w:bookmarkStart w:id="21" w:name="_Toc437094192"/>
       <w:r>
         <w:rPr>
           <w:rFonts w:asciiTheme="minorHAnsi" w:hAnsiTheme="minorHAnsi"/>
@@ -10215,7 +10185,7 @@
         </w:rPr>
         <w:t>1. Casos de uso</w:t>
       </w:r>
-      <w:bookmarkEnd w:id="22"/>
+      <w:bookmarkEnd w:id="21"/>
     </w:p>
     <w:p>
       <w:pPr>
@@ -10267,7 +10237,7 @@
                     </pic:cNvPicPr>
                   </pic:nvPicPr>
                   <pic:blipFill>
-                    <a:blip r:embed="rId72">
+                    <a:blip r:embed="rId67">
                       <a:extLst>
                         <a:ext uri="{28A0092B-C50C-407E-A947-70E740481C1C}">
                           <a14:useLocalDpi xmlns:a14="http://schemas.microsoft.com/office/drawing/2010/main" val="0"/>
@@ -10312,7 +10282,7 @@
           <w:sz w:val="24"/>
         </w:rPr>
       </w:pPr>
-      <w:bookmarkStart w:id="23" w:name="_Toc437094193"/>
+      <w:bookmarkStart w:id="22" w:name="_Toc437094193"/>
       <w:r>
         <w:lastRenderedPageBreak/>
         <w:t xml:space="preserve">2. </w:t>
@@ -10324,7 +10294,7 @@
         </w:rPr>
         <w:t>UML</w:t>
       </w:r>
-      <w:bookmarkEnd w:id="23"/>
+      <w:bookmarkEnd w:id="22"/>
     </w:p>
     <w:p>
       <w:pPr>
@@ -10342,7 +10312,7 @@
           <w:sz w:val="24"/>
         </w:rPr>
       </w:pPr>
-      <w:bookmarkStart w:id="24" w:name="_Toc437094194"/>
+      <w:bookmarkStart w:id="23" w:name="_Toc437094194"/>
       <w:r>
         <w:rPr>
           <w:rFonts w:asciiTheme="minorHAnsi" w:hAnsiTheme="minorHAnsi"/>
@@ -10350,7 +10320,7 @@
         </w:rPr>
         <w:t>3. Organización del trabajo:</w:t>
       </w:r>
-      <w:bookmarkEnd w:id="24"/>
+      <w:bookmarkEnd w:id="23"/>
     </w:p>
     <w:p>
       <w:pPr>
@@ -10666,6 +10636,9 @@
     <w:p>
       <w:pPr>
         <w:pStyle w:val="Sinespaciado"/>
+        <w:rPr>
+          <w:sz w:val="24"/>
+        </w:rPr>
       </w:pPr>
       <w:r>
         <w:rPr>
@@ -10674,7 +10647,13 @@
         <w:t>Estándar</w:t>
       </w:r>
       <w:r>
-        <w:t xml:space="preserve"> de Interfaces:</w:t>
+        <w:t xml:space="preserve"> </w:t>
+      </w:r>
+      <w:r>
+        <w:rPr>
+          <w:sz w:val="24"/>
+        </w:rPr>
+        <w:t>de Interfaces:</w:t>
       </w:r>
     </w:p>
     <w:p>
@@ -10732,14 +10711,12 @@
         </w:rPr>
         <w:t xml:space="preserve">entar </w:t>
       </w:r>
-      <w:proofErr w:type="gramStart"/>
-      <w:r>
-        <w:rPr>
-          <w:sz w:val="24"/>
-        </w:rPr>
-        <w:t>cumpla</w:t>
-      </w:r>
-      <w:proofErr w:type="gramEnd"/>
+      <w:r>
+        <w:rPr>
+          <w:sz w:val="24"/>
+        </w:rPr>
+        <w:t>cumplan</w:t>
+      </w:r>
       <w:r>
         <w:rPr>
           <w:sz w:val="24"/>
@@ -10870,7 +10847,7 @@
           <w:szCs w:val="24"/>
         </w:rPr>
       </w:pPr>
-      <w:bookmarkStart w:id="25" w:name="_Toc437094195"/>
+      <w:bookmarkStart w:id="24" w:name="_Toc437094195"/>
       <w:r>
         <w:rPr>
           <w:rFonts w:asciiTheme="minorHAnsi" w:hAnsiTheme="minorHAnsi"/>
@@ -10879,7 +10856,7 @@
         </w:rPr>
         <w:t>4. Aseguramiento de la calidad</w:t>
       </w:r>
-      <w:bookmarkEnd w:id="25"/>
+      <w:bookmarkEnd w:id="24"/>
     </w:p>
     <w:p>
       <w:pPr>
@@ -10959,7 +10936,13 @@
         <w:rPr>
           <w:sz w:val="24"/>
         </w:rPr>
-        <w:t>que se distribuyen anualmente.  [2]</w:t>
+        <w:t>que</w:t>
+      </w:r>
+      <w:r>
+        <w:rPr>
+          <w:sz w:val="24"/>
+        </w:rPr>
+        <w:t xml:space="preserve"> se distribuyen anualmente. </w:t>
       </w:r>
     </w:p>
     <w:p>
@@ -11466,7 +11449,7 @@
         <w:rPr>
           <w:sz w:val="24"/>
         </w:rPr>
-        <w:t>producto desarrollado.  [6]</w:t>
+        <w:t xml:space="preserve">producto desarrollado. </w:t>
       </w:r>
     </w:p>
     <w:p>
@@ -11610,7 +11593,7 @@
           <w:sz w:val="24"/>
         </w:rPr>
       </w:pPr>
-      <w:bookmarkStart w:id="26" w:name="_Toc437094196"/>
+      <w:bookmarkStart w:id="25" w:name="_Toc437094196"/>
       <w:r>
         <w:rPr>
           <w:rFonts w:asciiTheme="minorHAnsi" w:hAnsiTheme="minorHAnsi"/>
@@ -11618,7 +11601,7 @@
         </w:rPr>
         <w:t>5. Pruebas de Software:</w:t>
       </w:r>
-      <w:bookmarkEnd w:id="26"/>
+      <w:bookmarkEnd w:id="25"/>
     </w:p>
     <w:p>
       <w:pPr>
@@ -11693,7 +11676,13 @@
         <w:rPr>
           <w:sz w:val="24"/>
         </w:rPr>
-        <w:t xml:space="preserve">las cuales juegan un papel fundamental en este asunto.  [3] </w:t>
+        <w:t>las cuales juegan un papel f</w:t>
+      </w:r>
+      <w:r>
+        <w:rPr>
+          <w:sz w:val="24"/>
+        </w:rPr>
+        <w:t xml:space="preserve">undamental en este asunto. </w:t>
       </w:r>
     </w:p>
     <w:p>
@@ -12042,7 +12031,7 @@
           <w:szCs w:val="40"/>
         </w:rPr>
       </w:pPr>
-      <w:bookmarkStart w:id="27" w:name="_Toc437094197"/>
+      <w:bookmarkStart w:id="26" w:name="_Toc437094197"/>
       <w:r>
         <w:rPr>
           <w:rFonts w:asciiTheme="minorHAnsi" w:hAnsiTheme="minorHAnsi"/>
@@ -12052,14 +12041,46 @@
         <w:lastRenderedPageBreak/>
         <w:t>Conclusiones</w:t>
       </w:r>
+      <w:bookmarkEnd w:id="26"/>
+    </w:p>
+    <w:p>
+      <w:pPr>
+        <w:jc w:val="both"/>
+        <w:rPr>
+          <w:sz w:val="24"/>
+        </w:rPr>
+      </w:pPr>
+      <w:r>
+        <w:rPr>
+          <w:sz w:val="24"/>
+        </w:rPr>
+        <w:t xml:space="preserve">Producto al desarrollo y diseño del código y la programación web del proyecto creamos una red social, dando cumplimiento a la problemática antes propuesto. Con todo esto se brinda la posibilidad de interactuar </w:t>
+      </w:r>
+      <w:r>
+        <w:rPr>
+          <w:sz w:val="24"/>
+        </w:rPr>
+        <w:t>entre</w:t>
+      </w:r>
+      <w:r>
+        <w:rPr>
+          <w:sz w:val="24"/>
+        </w:rPr>
+        <w:t xml:space="preserve"> usuarios</w:t>
+      </w:r>
+      <w:r>
+        <w:rPr>
+          <w:sz w:val="24"/>
+        </w:rPr>
+        <w:t>, subir imágenes, postear ideas</w:t>
+      </w:r>
+      <w:bookmarkStart w:id="27" w:name="_GoBack"/>
       <w:bookmarkEnd w:id="27"/>
-    </w:p>
-    <w:p>
-      <w:pPr>
-        <w:jc w:val="both"/>
-      </w:pPr>
-      <w:r>
-        <w:t xml:space="preserve">Producto al desarrollo y diseño del código y la programación web del proyecto creamos una red social, dando cumplimiento a la problemática antes propuesto. Con todo esto se les brinda a los usuarios la posibilidad de interactuar con otros usuarios. La manera en la cual se realizó este proyecto resultó de gran ayuda y confiabilidad por lo que queda disponible para futuros trabajos de esta índole. </w:t>
+      <w:r>
+        <w:rPr>
+          <w:sz w:val="24"/>
+        </w:rPr>
+        <w:t xml:space="preserve">. </w:t>
       </w:r>
     </w:p>
     <w:p>
@@ -12251,7 +12272,7 @@
           <w:szCs w:val="24"/>
         </w:rPr>
       </w:pPr>
-      <w:hyperlink r:id="rId73" w:history="1">
+      <w:hyperlink r:id="rId68" w:history="1">
         <w:r>
           <w:rPr>
             <w:rStyle w:val="Referenciasutil"/>
@@ -12277,7 +12298,7 @@
           <w:szCs w:val="24"/>
         </w:rPr>
       </w:pPr>
-      <w:hyperlink r:id="rId74" w:history="1">
+      <w:hyperlink r:id="rId69" w:history="1">
         <w:r>
           <w:rPr>
             <w:rStyle w:val="Referenciasutil"/>
@@ -12303,7 +12324,7 @@
           <w:szCs w:val="24"/>
         </w:rPr>
       </w:pPr>
-      <w:hyperlink r:id="rId75" w:history="1">
+      <w:hyperlink r:id="rId70" w:history="1">
         <w:r>
           <w:rPr>
             <w:rStyle w:val="Referenciasutil"/>
@@ -12329,7 +12350,7 @@
           <w:szCs w:val="24"/>
         </w:rPr>
       </w:pPr>
-      <w:hyperlink r:id="rId76" w:history="1">
+      <w:hyperlink r:id="rId71" w:history="1">
         <w:r>
           <w:rPr>
             <w:rStyle w:val="Referenciasutil"/>
@@ -12355,7 +12376,7 @@
           <w:szCs w:val="24"/>
         </w:rPr>
       </w:pPr>
-      <w:hyperlink r:id="rId77" w:history="1">
+      <w:hyperlink r:id="rId72" w:history="1">
         <w:r>
           <w:rPr>
             <w:rStyle w:val="Referenciasutil"/>
@@ -12381,7 +12402,7 @@
           <w:szCs w:val="24"/>
         </w:rPr>
       </w:pPr>
-      <w:hyperlink r:id="rId78" w:history="1">
+      <w:hyperlink r:id="rId73" w:history="1">
         <w:r>
           <w:rPr>
             <w:rStyle w:val="Referenciasutil"/>
@@ -12407,7 +12428,7 @@
           <w:szCs w:val="24"/>
         </w:rPr>
       </w:pPr>
-      <w:hyperlink r:id="rId79" w:history="1">
+      <w:hyperlink r:id="rId74" w:history="1">
         <w:r>
           <w:rPr>
             <w:rStyle w:val="Referenciasutil"/>
@@ -12433,7 +12454,7 @@
           <w:szCs w:val="24"/>
         </w:rPr>
       </w:pPr>
-      <w:hyperlink r:id="rId80" w:history="1">
+      <w:hyperlink r:id="rId75" w:history="1">
         <w:r>
           <w:rPr>
             <w:rStyle w:val="Referenciasutil"/>
@@ -12459,7 +12480,7 @@
           <w:szCs w:val="24"/>
         </w:rPr>
       </w:pPr>
-      <w:hyperlink r:id="rId81" w:history="1">
+      <w:hyperlink r:id="rId76" w:history="1">
         <w:r>
           <w:rPr>
             <w:rStyle w:val="Referenciasutil"/>
@@ -12485,7 +12506,7 @@
           <w:szCs w:val="24"/>
         </w:rPr>
       </w:pPr>
-      <w:hyperlink r:id="rId82" w:history="1">
+      <w:hyperlink r:id="rId77" w:history="1">
         <w:r>
           <w:rPr>
             <w:rStyle w:val="Referenciasutil"/>
@@ -12511,7 +12532,7 @@
           <w:szCs w:val="24"/>
         </w:rPr>
       </w:pPr>
-      <w:hyperlink r:id="rId83" w:history="1">
+      <w:hyperlink r:id="rId78" w:history="1">
         <w:r>
           <w:rPr>
             <w:rStyle w:val="Referenciasutil"/>
@@ -12537,7 +12558,7 @@
           <w:szCs w:val="24"/>
         </w:rPr>
       </w:pPr>
-      <w:hyperlink r:id="rId84" w:history="1">
+      <w:hyperlink r:id="rId79" w:history="1">
         <w:r>
           <w:rPr>
             <w:rStyle w:val="Referenciasutil"/>
@@ -12563,7 +12584,7 @@
           <w:szCs w:val="24"/>
         </w:rPr>
       </w:pPr>
-      <w:hyperlink r:id="rId85" w:history="1">
+      <w:hyperlink r:id="rId80" w:history="1">
         <w:r>
           <w:rPr>
             <w:rStyle w:val="Referenciasutil"/>
@@ -12589,7 +12610,7 @@
           <w:szCs w:val="24"/>
         </w:rPr>
       </w:pPr>
-      <w:hyperlink r:id="rId86" w:history="1">
+      <w:hyperlink r:id="rId81" w:history="1">
         <w:r>
           <w:rPr>
             <w:rStyle w:val="Referenciasutil"/>
@@ -12615,7 +12636,7 @@
           <w:szCs w:val="24"/>
         </w:rPr>
       </w:pPr>
-      <w:hyperlink r:id="rId87" w:history="1">
+      <w:hyperlink r:id="rId82" w:history="1">
         <w:r>
           <w:rPr>
             <w:rStyle w:val="Referenciasutil"/>
@@ -12641,7 +12662,7 @@
           <w:szCs w:val="24"/>
         </w:rPr>
       </w:pPr>
-      <w:hyperlink r:id="rId88" w:history="1">
+      <w:hyperlink r:id="rId83" w:history="1">
         <w:r>
           <w:rPr>
             <w:rStyle w:val="Referenciasutil"/>
@@ -12701,6 +12722,634 @@
         </w:rPr>
         <w:t>a Calidad de Software.</w:t>
       </w:r>
+    </w:p>
+    <w:p>
+      <w:pPr>
+        <w:pStyle w:val="Prrafodelista"/>
+        <w:numPr>
+          <w:ilvl w:val="0"/>
+          <w:numId w:val="20"/>
+        </w:numPr>
+        <w:spacing w:before="100" w:beforeAutospacing="1" w:after="100" w:afterAutospacing="1" w:line="240" w:lineRule="auto"/>
+        <w:jc w:val="both"/>
+        <w:rPr>
+          <w:rStyle w:val="mw-reference-text"/>
+          <w:sz w:val="28"/>
+          <w:szCs w:val="24"/>
+        </w:rPr>
+      </w:pPr>
+      <w:r>
+        <w:rPr>
+          <w:rStyle w:val="mw-reference-text"/>
+          <w:sz w:val="24"/>
+        </w:rPr>
+        <w:t>Medios de comunicación y solidaridad: reflexiones en torno a la (des)</w:t>
+      </w:r>
+      <w:r>
+        <w:rPr>
+          <w:rStyle w:val="mw-reference-text"/>
+          <w:sz w:val="24"/>
+        </w:rPr>
+        <w:t xml:space="preserve"> </w:t>
+      </w:r>
+      <w:proofErr w:type="spellStart"/>
+      <w:r>
+        <w:rPr>
+          <w:rStyle w:val="mw-reference-text"/>
+          <w:sz w:val="24"/>
+        </w:rPr>
+        <w:t>articuli</w:t>
+      </w:r>
+      <w:r>
+        <w:rPr>
+          <w:rStyle w:val="mw-reference-text"/>
+          <w:sz w:val="24"/>
+        </w:rPr>
+        <w:t>cación</w:t>
+      </w:r>
+      <w:proofErr w:type="spellEnd"/>
+      <w:r>
+        <w:rPr>
+          <w:rStyle w:val="mw-reference-text"/>
+          <w:sz w:val="24"/>
+        </w:rPr>
+        <w:t xml:space="preserve"> social, Ed. </w:t>
+      </w:r>
+      <w:proofErr w:type="spellStart"/>
+      <w:r>
+        <w:rPr>
+          <w:rStyle w:val="mw-reference-text"/>
+          <w:sz w:val="24"/>
+        </w:rPr>
+        <w:t>Universitat</w:t>
+      </w:r>
+      <w:proofErr w:type="spellEnd"/>
+      <w:r>
+        <w:rPr>
+          <w:rStyle w:val="mw-reference-text"/>
+          <w:sz w:val="24"/>
+        </w:rPr>
+        <w:t xml:space="preserve"> Jaume I, España, 2006</w:t>
+      </w:r>
+    </w:p>
+    <w:p>
+      <w:pPr>
+        <w:pStyle w:val="Prrafodelista"/>
+        <w:numPr>
+          <w:ilvl w:val="0"/>
+          <w:numId w:val="20"/>
+        </w:numPr>
+        <w:spacing w:before="100" w:beforeAutospacing="1" w:after="100" w:afterAutospacing="1" w:line="240" w:lineRule="auto"/>
+        <w:jc w:val="both"/>
+        <w:rPr>
+          <w:rStyle w:val="mw-reference-text"/>
+          <w:sz w:val="28"/>
+          <w:szCs w:val="24"/>
+        </w:rPr>
+      </w:pPr>
+      <w:r>
+        <w:rPr>
+          <w:rStyle w:val="mw-reference-text"/>
+          <w:sz w:val="24"/>
+        </w:rPr>
+        <w:t xml:space="preserve">A.R. </w:t>
+      </w:r>
+      <w:proofErr w:type="spellStart"/>
+      <w:r>
+        <w:rPr>
+          <w:rStyle w:val="mw-reference-text"/>
+          <w:sz w:val="24"/>
+        </w:rPr>
+        <w:t>Radcliffe</w:t>
+      </w:r>
+      <w:proofErr w:type="spellEnd"/>
+      <w:r>
+        <w:rPr>
+          <w:rStyle w:val="mw-reference-text"/>
+          <w:sz w:val="24"/>
+        </w:rPr>
+        <w:t>-Brown, "</w:t>
+      </w:r>
+      <w:proofErr w:type="spellStart"/>
+      <w:r>
+        <w:rPr>
+          <w:rStyle w:val="mw-reference-text"/>
+          <w:sz w:val="24"/>
+        </w:rPr>
+        <w:t>On</w:t>
+      </w:r>
+      <w:proofErr w:type="spellEnd"/>
+      <w:r>
+        <w:rPr>
+          <w:rStyle w:val="mw-reference-text"/>
+          <w:sz w:val="24"/>
+        </w:rPr>
+        <w:t xml:space="preserve"> Social </w:t>
+      </w:r>
+      <w:proofErr w:type="spellStart"/>
+      <w:r>
+        <w:rPr>
+          <w:rStyle w:val="mw-reference-text"/>
+          <w:sz w:val="24"/>
+        </w:rPr>
+        <w:t>Structure</w:t>
+      </w:r>
+      <w:proofErr w:type="spellEnd"/>
+      <w:r>
+        <w:rPr>
+          <w:rStyle w:val="mw-reference-text"/>
+          <w:sz w:val="24"/>
+        </w:rPr>
+        <w:t xml:space="preserve">," </w:t>
+      </w:r>
+      <w:proofErr w:type="spellStart"/>
+      <w:r>
+        <w:rPr>
+          <w:rStyle w:val="mw-reference-text"/>
+          <w:i/>
+          <w:iCs/>
+          <w:sz w:val="24"/>
+        </w:rPr>
+        <w:t>Journal</w:t>
+      </w:r>
+      <w:proofErr w:type="spellEnd"/>
+      <w:r>
+        <w:rPr>
+          <w:rStyle w:val="mw-reference-text"/>
+          <w:i/>
+          <w:iCs/>
+          <w:sz w:val="24"/>
+        </w:rPr>
+        <w:t xml:space="preserve"> of </w:t>
+      </w:r>
+      <w:proofErr w:type="spellStart"/>
+      <w:r>
+        <w:rPr>
+          <w:rStyle w:val="mw-reference-text"/>
+          <w:i/>
+          <w:iCs/>
+          <w:sz w:val="24"/>
+        </w:rPr>
+        <w:t>the</w:t>
+      </w:r>
+      <w:proofErr w:type="spellEnd"/>
+      <w:r>
+        <w:rPr>
+          <w:rStyle w:val="mw-reference-text"/>
+          <w:i/>
+          <w:iCs/>
+          <w:sz w:val="24"/>
+        </w:rPr>
+        <w:t xml:space="preserve"> Royal </w:t>
+      </w:r>
+      <w:proofErr w:type="spellStart"/>
+      <w:r>
+        <w:rPr>
+          <w:rStyle w:val="mw-reference-text"/>
+          <w:i/>
+          <w:iCs/>
+          <w:sz w:val="24"/>
+        </w:rPr>
+        <w:t>Anthropological</w:t>
+      </w:r>
+      <w:proofErr w:type="spellEnd"/>
+      <w:r>
+        <w:rPr>
+          <w:rStyle w:val="mw-reference-text"/>
+          <w:i/>
+          <w:iCs/>
+          <w:sz w:val="24"/>
+        </w:rPr>
+        <w:t xml:space="preserve"> </w:t>
+      </w:r>
+      <w:proofErr w:type="spellStart"/>
+      <w:r>
+        <w:rPr>
+          <w:rStyle w:val="mw-reference-text"/>
+          <w:i/>
+          <w:iCs/>
+          <w:sz w:val="24"/>
+        </w:rPr>
+        <w:t>Institute</w:t>
+      </w:r>
+      <w:proofErr w:type="spellEnd"/>
+      <w:r>
+        <w:rPr>
+          <w:rStyle w:val="mw-reference-text"/>
+          <w:i/>
+          <w:iCs/>
+          <w:sz w:val="24"/>
+        </w:rPr>
+        <w:t>:</w:t>
+      </w:r>
+      <w:r>
+        <w:rPr>
+          <w:rStyle w:val="mw-reference-text"/>
+          <w:sz w:val="24"/>
+        </w:rPr>
+        <w:t xml:space="preserve"> 70 (1940): 1-12</w:t>
+      </w:r>
+      <w:r>
+        <w:rPr>
+          <w:rStyle w:val="mw-reference-text"/>
+        </w:rPr>
+        <w:t>.</w:t>
+      </w:r>
+    </w:p>
+    <w:p>
+      <w:pPr>
+        <w:pStyle w:val="Prrafodelista"/>
+        <w:numPr>
+          <w:ilvl w:val="0"/>
+          <w:numId w:val="20"/>
+        </w:numPr>
+        <w:spacing w:before="100" w:beforeAutospacing="1" w:after="100" w:afterAutospacing="1" w:line="240" w:lineRule="auto"/>
+        <w:jc w:val="both"/>
+        <w:rPr>
+          <w:rStyle w:val="citation"/>
+          <w:sz w:val="28"/>
+          <w:szCs w:val="24"/>
+        </w:rPr>
+      </w:pPr>
+      <w:hyperlink r:id="rId84" w:history="1">
+        <w:r>
+          <w:rPr>
+            <w:rStyle w:val="Hipervnculo"/>
+            <w:color w:val="auto"/>
+            <w:sz w:val="24"/>
+            <w:u w:val="none"/>
+          </w:rPr>
+          <w:t>«</w:t>
+        </w:r>
+        <w:proofErr w:type="spellStart"/>
+        <w:r>
+          <w:rPr>
+            <w:rStyle w:val="Hipervnculo"/>
+            <w:color w:val="auto"/>
+            <w:sz w:val="24"/>
+            <w:u w:val="none"/>
+          </w:rPr>
+          <w:t>Tech</w:t>
+        </w:r>
+        <w:proofErr w:type="spellEnd"/>
+        <w:r>
+          <w:rPr>
+            <w:rStyle w:val="Hipervnculo"/>
+            <w:color w:val="auto"/>
+            <w:sz w:val="24"/>
+            <w:u w:val="none"/>
+          </w:rPr>
+          <w:t xml:space="preserve"> </w:t>
+        </w:r>
+        <w:proofErr w:type="spellStart"/>
+        <w:r>
+          <w:rPr>
+            <w:rStyle w:val="Hipervnculo"/>
+            <w:color w:val="auto"/>
+            <w:sz w:val="24"/>
+            <w:u w:val="none"/>
+          </w:rPr>
+          <w:t>Talk</w:t>
+        </w:r>
+        <w:proofErr w:type="spellEnd"/>
+        <w:r>
+          <w:rPr>
+            <w:rStyle w:val="Hipervnculo"/>
+            <w:color w:val="auto"/>
+            <w:sz w:val="24"/>
+            <w:u w:val="none"/>
+          </w:rPr>
+          <w:t xml:space="preserve">: </w:t>
+        </w:r>
+        <w:proofErr w:type="spellStart"/>
+        <w:r>
+          <w:rPr>
+            <w:rStyle w:val="Hipervnculo"/>
+            <w:color w:val="auto"/>
+            <w:sz w:val="24"/>
+            <w:u w:val="none"/>
+          </w:rPr>
+          <w:t>Linus</w:t>
+        </w:r>
+        <w:proofErr w:type="spellEnd"/>
+        <w:r>
+          <w:rPr>
+            <w:rStyle w:val="Hipervnculo"/>
+            <w:color w:val="auto"/>
+            <w:sz w:val="24"/>
+            <w:u w:val="none"/>
+          </w:rPr>
+          <w:t xml:space="preserve"> </w:t>
+        </w:r>
+        <w:proofErr w:type="spellStart"/>
+        <w:r>
+          <w:rPr>
+            <w:rStyle w:val="Hipervnculo"/>
+            <w:color w:val="auto"/>
+            <w:sz w:val="24"/>
+            <w:u w:val="none"/>
+          </w:rPr>
+          <w:t>Torvalds</w:t>
+        </w:r>
+        <w:proofErr w:type="spellEnd"/>
+        <w:r>
+          <w:rPr>
+            <w:rStyle w:val="Hipervnculo"/>
+            <w:color w:val="auto"/>
+            <w:sz w:val="24"/>
+            <w:u w:val="none"/>
+          </w:rPr>
+          <w:t xml:space="preserve"> </w:t>
+        </w:r>
+        <w:proofErr w:type="spellStart"/>
+        <w:r>
+          <w:rPr>
+            <w:rStyle w:val="Hipervnculo"/>
+            <w:color w:val="auto"/>
+            <w:sz w:val="24"/>
+            <w:u w:val="none"/>
+          </w:rPr>
+          <w:t>on</w:t>
+        </w:r>
+        <w:proofErr w:type="spellEnd"/>
+        <w:r>
+          <w:rPr>
+            <w:rStyle w:val="Hipervnculo"/>
+            <w:color w:val="auto"/>
+            <w:sz w:val="24"/>
+            <w:u w:val="none"/>
+          </w:rPr>
+          <w:t xml:space="preserve"> </w:t>
+        </w:r>
+        <w:proofErr w:type="spellStart"/>
+        <w:r>
+          <w:rPr>
+            <w:rStyle w:val="Hipervnculo"/>
+            <w:color w:val="auto"/>
+            <w:sz w:val="24"/>
+            <w:u w:val="none"/>
+          </w:rPr>
+          <w:t>git</w:t>
+        </w:r>
+        <w:proofErr w:type="spellEnd"/>
+        <w:r>
+          <w:rPr>
+            <w:rStyle w:val="Hipervnculo"/>
+            <w:color w:val="auto"/>
+            <w:sz w:val="24"/>
+            <w:u w:val="none"/>
+          </w:rPr>
+          <w:t xml:space="preserve"> (at 00:01:30)»</w:t>
+        </w:r>
+      </w:hyperlink>
+      <w:r>
+        <w:rPr>
+          <w:rStyle w:val="citation"/>
+          <w:sz w:val="24"/>
+        </w:rPr>
+        <w:t>. YouTube</w:t>
+      </w:r>
+      <w:r>
+        <w:rPr>
+          <w:rStyle w:val="reference-accessdate"/>
+          <w:sz w:val="24"/>
+        </w:rPr>
+        <w:t>. Consultado el 20 de julio de 2014</w:t>
+      </w:r>
+      <w:r>
+        <w:rPr>
+          <w:rStyle w:val="citation"/>
+          <w:sz w:val="24"/>
+        </w:rPr>
+        <w:t>.</w:t>
+      </w:r>
+    </w:p>
+    <w:p>
+      <w:pPr>
+        <w:pStyle w:val="Prrafodelista"/>
+        <w:numPr>
+          <w:ilvl w:val="0"/>
+          <w:numId w:val="20"/>
+        </w:numPr>
+        <w:spacing w:before="100" w:beforeAutospacing="1" w:after="100" w:afterAutospacing="1" w:line="240" w:lineRule="auto"/>
+        <w:jc w:val="both"/>
+        <w:rPr>
+          <w:rStyle w:val="citation"/>
+          <w:sz w:val="32"/>
+          <w:szCs w:val="24"/>
+        </w:rPr>
+      </w:pPr>
+      <w:proofErr w:type="spellStart"/>
+      <w:r>
+        <w:rPr>
+          <w:rStyle w:val="citation"/>
+          <w:sz w:val="24"/>
+        </w:rPr>
+        <w:t>Linus</w:t>
+      </w:r>
+      <w:proofErr w:type="spellEnd"/>
+      <w:r>
+        <w:rPr>
+          <w:rStyle w:val="citation"/>
+          <w:sz w:val="24"/>
+        </w:rPr>
+        <w:t xml:space="preserve"> </w:t>
+      </w:r>
+      <w:proofErr w:type="spellStart"/>
+      <w:r>
+        <w:rPr>
+          <w:rStyle w:val="citation"/>
+          <w:sz w:val="24"/>
+        </w:rPr>
+        <w:t>Torvalds</w:t>
+      </w:r>
+      <w:proofErr w:type="spellEnd"/>
+      <w:r>
+        <w:rPr>
+          <w:rStyle w:val="citation"/>
+          <w:sz w:val="24"/>
+        </w:rPr>
+        <w:t xml:space="preserve"> (8 de abril de 2005). </w:t>
+      </w:r>
+      <w:hyperlink r:id="rId85" w:history="1">
+        <w:r>
+          <w:rPr>
+            <w:rStyle w:val="Hipervnculo"/>
+            <w:color w:val="auto"/>
+            <w:sz w:val="24"/>
+            <w:u w:val="none"/>
+          </w:rPr>
+          <w:t xml:space="preserve">«Re: </w:t>
+        </w:r>
+        <w:proofErr w:type="spellStart"/>
+        <w:r>
+          <w:rPr>
+            <w:rStyle w:val="Hipervnculo"/>
+            <w:color w:val="auto"/>
+            <w:sz w:val="24"/>
+            <w:u w:val="none"/>
+          </w:rPr>
+          <w:t>Kernel</w:t>
+        </w:r>
+        <w:proofErr w:type="spellEnd"/>
+        <w:r>
+          <w:rPr>
+            <w:rStyle w:val="Hipervnculo"/>
+            <w:color w:val="auto"/>
+            <w:sz w:val="24"/>
+            <w:u w:val="none"/>
+          </w:rPr>
+          <w:t xml:space="preserve"> SCM saga»</w:t>
+        </w:r>
+      </w:hyperlink>
+      <w:r>
+        <w:rPr>
+          <w:rStyle w:val="citation"/>
+          <w:sz w:val="24"/>
+        </w:rPr>
+        <w:t>.</w:t>
+      </w:r>
+    </w:p>
+    <w:p>
+      <w:pPr>
+        <w:pStyle w:val="Prrafodelista"/>
+        <w:numPr>
+          <w:ilvl w:val="0"/>
+          <w:numId w:val="20"/>
+        </w:numPr>
+        <w:spacing w:before="100" w:beforeAutospacing="1" w:after="100" w:afterAutospacing="1" w:line="240" w:lineRule="auto"/>
+        <w:jc w:val="both"/>
+        <w:rPr>
+          <w:rStyle w:val="citation"/>
+          <w:sz w:val="36"/>
+          <w:szCs w:val="24"/>
+        </w:rPr>
+      </w:pPr>
+      <w:proofErr w:type="spellStart"/>
+      <w:r>
+        <w:rPr>
+          <w:rStyle w:val="citation"/>
+          <w:sz w:val="24"/>
+        </w:rPr>
+        <w:t>Linus</w:t>
+      </w:r>
+      <w:proofErr w:type="spellEnd"/>
+      <w:r>
+        <w:rPr>
+          <w:rStyle w:val="citation"/>
+          <w:sz w:val="24"/>
+        </w:rPr>
+        <w:t xml:space="preserve"> </w:t>
+      </w:r>
+      <w:proofErr w:type="spellStart"/>
+      <w:r>
+        <w:rPr>
+          <w:rStyle w:val="citation"/>
+          <w:sz w:val="24"/>
+        </w:rPr>
+        <w:t>Torvalds</w:t>
+      </w:r>
+      <w:proofErr w:type="spellEnd"/>
+      <w:r>
+        <w:rPr>
+          <w:rStyle w:val="citation"/>
+          <w:sz w:val="24"/>
+        </w:rPr>
+        <w:t xml:space="preserve"> (23 de marzo de 2006). </w:t>
+      </w:r>
+      <w:hyperlink r:id="rId86" w:history="1">
+        <w:r>
+          <w:rPr>
+            <w:rStyle w:val="Hipervnculo"/>
+            <w:color w:val="auto"/>
+            <w:sz w:val="24"/>
+            <w:u w:val="none"/>
+          </w:rPr>
+          <w:t xml:space="preserve">«Re: </w:t>
+        </w:r>
+        <w:proofErr w:type="spellStart"/>
+        <w:r>
+          <w:rPr>
+            <w:rStyle w:val="Hipervnculo"/>
+            <w:color w:val="auto"/>
+            <w:sz w:val="24"/>
+            <w:u w:val="none"/>
+          </w:rPr>
+          <w:t>Errors</w:t>
+        </w:r>
+        <w:proofErr w:type="spellEnd"/>
+        <w:r>
+          <w:rPr>
+            <w:rStyle w:val="Hipervnculo"/>
+            <w:color w:val="auto"/>
+            <w:sz w:val="24"/>
+            <w:u w:val="none"/>
+          </w:rPr>
+          <w:t xml:space="preserve"> </w:t>
+        </w:r>
+        <w:proofErr w:type="spellStart"/>
+        <w:r>
+          <w:rPr>
+            <w:rStyle w:val="Hipervnculo"/>
+            <w:color w:val="auto"/>
+            <w:sz w:val="24"/>
+            <w:u w:val="none"/>
+          </w:rPr>
+          <w:t>GITtifying</w:t>
+        </w:r>
+        <w:proofErr w:type="spellEnd"/>
+        <w:r>
+          <w:rPr>
+            <w:rStyle w:val="Hipervnculo"/>
+            <w:color w:val="auto"/>
+            <w:sz w:val="24"/>
+            <w:u w:val="none"/>
+          </w:rPr>
+          <w:t xml:space="preserve"> GCC and </w:t>
+        </w:r>
+        <w:proofErr w:type="spellStart"/>
+        <w:r>
+          <w:rPr>
+            <w:rStyle w:val="Hipervnculo"/>
+            <w:color w:val="auto"/>
+            <w:sz w:val="24"/>
+            <w:u w:val="none"/>
+          </w:rPr>
+          <w:t>Binutils</w:t>
+        </w:r>
+        <w:proofErr w:type="spellEnd"/>
+        <w:r>
+          <w:rPr>
+            <w:rStyle w:val="Hipervnculo"/>
+            <w:color w:val="auto"/>
+            <w:sz w:val="24"/>
+            <w:u w:val="none"/>
+          </w:rPr>
+          <w:t>»</w:t>
+        </w:r>
+      </w:hyperlink>
+      <w:r>
+        <w:rPr>
+          <w:rStyle w:val="citation"/>
+          <w:sz w:val="24"/>
+        </w:rPr>
+        <w:t>.</w:t>
+      </w:r>
+    </w:p>
+    <w:p>
+      <w:pPr>
+        <w:pStyle w:val="Prrafodelista"/>
+        <w:numPr>
+          <w:ilvl w:val="0"/>
+          <w:numId w:val="20"/>
+        </w:numPr>
+        <w:spacing w:before="100" w:beforeAutospacing="1" w:after="100" w:afterAutospacing="1" w:line="240" w:lineRule="auto"/>
+        <w:jc w:val="both"/>
+        <w:rPr>
+          <w:sz w:val="36"/>
+          <w:szCs w:val="24"/>
+        </w:rPr>
+      </w:pPr>
     </w:p>
     <w:p>
       <w:pPr>
@@ -14731,8 +15380,8 @@
   <w:abstractNum w:abstractNumId="17">
     <w:nsid w:val="6EFD2E38"/>
     <w:multiLevelType w:val="hybridMultilevel"/>
-    <w:tmpl w:val="E56042D0"/>
-    <w:lvl w:ilvl="0" w:tplc="9CCE1B52">
+    <w:tmpl w:val="669A8C8A"/>
+    <w:lvl w:ilvl="0" w:tplc="22927F94">
       <w:start w:val="1"/>
       <w:numFmt w:val="decimal"/>
       <w:lvlText w:val="%1."/>
@@ -14742,6 +15391,7 @@
       </w:pPr>
       <w:rPr>
         <w:color w:val="943634" w:themeColor="accent2" w:themeShade="BF"/>
+        <w:sz w:val="24"/>
       </w:rPr>
     </w:lvl>
     <w:lvl w:ilvl="1" w:tplc="0C0A0019" w:tentative="1">
@@ -15691,6 +16341,21 @@
       <w:u w:val="single"/>
     </w:rPr>
   </w:style>
+  <w:style w:type="character" w:customStyle="1" w:styleId="mw-reference-text">
+    <w:name w:val="mw-reference-text"/>
+    <w:basedOn w:val="Fuentedeprrafopredeter"/>
+    <w:rsid w:val="005961CD"/>
+  </w:style>
+  <w:style w:type="character" w:customStyle="1" w:styleId="citation">
+    <w:name w:val="citation"/>
+    <w:basedOn w:val="Fuentedeprrafopredeter"/>
+    <w:rsid w:val="005961CD"/>
+  </w:style>
+  <w:style w:type="character" w:customStyle="1" w:styleId="reference-accessdate">
+    <w:name w:val="reference-accessdate"/>
+    <w:basedOn w:val="Fuentedeprrafopredeter"/>
+    <w:rsid w:val="005961CD"/>
+  </w:style>
 </w:styles>
 </file>
 
@@ -16326,6 +16991,21 @@
       <w:u w:val="single"/>
     </w:rPr>
   </w:style>
+  <w:style w:type="character" w:customStyle="1" w:styleId="mw-reference-text">
+    <w:name w:val="mw-reference-text"/>
+    <w:basedOn w:val="Fuentedeprrafopredeter"/>
+    <w:rsid w:val="005961CD"/>
+  </w:style>
+  <w:style w:type="character" w:customStyle="1" w:styleId="citation">
+    <w:name w:val="citation"/>
+    <w:basedOn w:val="Fuentedeprrafopredeter"/>
+    <w:rsid w:val="005961CD"/>
+  </w:style>
+  <w:style w:type="character" w:customStyle="1" w:styleId="reference-accessdate">
+    <w:name w:val="reference-accessdate"/>
+    <w:basedOn w:val="Fuentedeprrafopredeter"/>
+    <w:rsid w:val="005961CD"/>
+  </w:style>
 </w:styles>
 </file>
 
@@ -16619,7 +17299,7 @@
 </file>
 
 <file path=customXml/itemProps1.xml><?xml version="1.0" encoding="utf-8"?>
-<ds:datastoreItem xmlns:ds="http://schemas.openxmlformats.org/officeDocument/2006/customXml" ds:itemID="{7253AE4B-1885-472F-95E2-71E54EC5C12D}">
+<ds:datastoreItem xmlns:ds="http://schemas.openxmlformats.org/officeDocument/2006/customXml" ds:itemID="{5F641CCC-668B-4887-8C14-810AB5F6EEFA}">
   <ds:schemaRefs>
     <ds:schemaRef ds:uri="http://schemas.openxmlformats.org/officeDocument/2006/bibliography"/>
   </ds:schemaRefs>

</xml_diff>

<commit_message>
añadi imagen del uml
Signed-off-by: María Laura Gómez Ramírez <mlaura@facinf.uho.edu.cu>
</commit_message>
<xml_diff>
--- a/docs/Trabajo.docx
+++ b/docs/Trabajo.docx
@@ -9573,13 +9573,7 @@
         <w:rPr>
           <w:sz w:val="24"/>
         </w:rPr>
-        <w:t xml:space="preserve">Ajax </w:t>
-      </w:r>
-      <w:r>
-        <w:rPr>
-          <w:sz w:val="24"/>
-        </w:rPr>
-        <w:t xml:space="preserve">acrónimo de </w:t>
+        <w:t xml:space="preserve">Ajax acrónimo de </w:t>
       </w:r>
       <w:proofErr w:type="spellStart"/>
       <w:r>
@@ -9697,31 +9691,7 @@
         <w:rPr>
           <w:sz w:val="24"/>
         </w:rPr>
-        <w:t>), es una técnica de</w:t>
-      </w:r>
-      <w:r>
-        <w:rPr>
-          <w:sz w:val="24"/>
-        </w:rPr>
-        <w:t xml:space="preserve"> desarrollo web </w:t>
-      </w:r>
-      <w:r>
-        <w:rPr>
-          <w:sz w:val="24"/>
-        </w:rPr>
-        <w:t xml:space="preserve">para crear aplicaciones interactivas o </w:t>
-      </w:r>
-      <w:r>
-        <w:rPr>
-          <w:sz w:val="24"/>
-        </w:rPr>
-        <w:t xml:space="preserve">RIA </w:t>
-      </w:r>
-      <w:r>
-        <w:rPr>
-          <w:sz w:val="24"/>
-        </w:rPr>
-        <w:t>(</w:t>
+        <w:t>), es una técnica de desarrollo web para crear aplicaciones interactivas o RIA (</w:t>
       </w:r>
       <w:proofErr w:type="spellStart"/>
       <w:r>
@@ -9772,43 +9742,7 @@
         <w:rPr>
           <w:sz w:val="24"/>
         </w:rPr>
-        <w:t xml:space="preserve">, es decir, en el </w:t>
-      </w:r>
-      <w:r>
-        <w:rPr>
-          <w:sz w:val="24"/>
-        </w:rPr>
-        <w:t xml:space="preserve">navegador </w:t>
-      </w:r>
-      <w:r>
-        <w:rPr>
-          <w:sz w:val="24"/>
-        </w:rPr>
-        <w:t xml:space="preserve">de los usuarios mientras se mantiene la comunicación </w:t>
-      </w:r>
-      <w:r>
-        <w:rPr>
-          <w:sz w:val="24"/>
-        </w:rPr>
-        <w:t xml:space="preserve">asíncrona </w:t>
-      </w:r>
-      <w:r>
-        <w:rPr>
-          <w:sz w:val="24"/>
-        </w:rPr>
-        <w:t>con el servidor en segundo plano. De esta forma es posible realizar cambios sobre las páginas sin necesidad de recargarlas, mejorand</w:t>
-      </w:r>
-      <w:r>
-        <w:rPr>
-          <w:sz w:val="24"/>
-        </w:rPr>
-        <w:t xml:space="preserve">o la interactividad, velocidad y usabilidad </w:t>
-      </w:r>
-      <w:r>
-        <w:rPr>
-          <w:sz w:val="24"/>
-        </w:rPr>
-        <w:t>en las aplicaciones.</w:t>
+        <w:t>, es decir, en el navegador de los usuarios mientras se mantiene la comunicación asíncrona con el servidor en segundo plano. De esta forma es posible realizar cambios sobre las páginas sin necesidad de recargarlas, mejorando la interactividad, velocidad y usabilidad en las aplicaciones.</w:t>
       </w:r>
     </w:p>
     <w:p>
@@ -9911,13 +9845,7 @@
         <w:rPr>
           <w:rFonts w:asciiTheme="minorHAnsi" w:hAnsiTheme="minorHAnsi"/>
         </w:rPr>
-        <w:t xml:space="preserve"> dados</w:t>
-      </w:r>
-      <w:r>
-        <w:rPr>
-          <w:rFonts w:asciiTheme="minorHAnsi" w:hAnsiTheme="minorHAnsi"/>
-        </w:rPr>
-        <w:t xml:space="preserve"> que está</w:t>
+        <w:t xml:space="preserve"> dados que está</w:t>
       </w:r>
       <w:r>
         <w:rPr>
@@ -10416,12 +10344,67 @@
       </w:r>
       <w:bookmarkEnd w:id="25"/>
     </w:p>
+    <w:p/>
     <w:p>
       <w:pPr>
         <w:rPr>
           <w:u w:val="single"/>
         </w:rPr>
       </w:pPr>
+      <w:r>
+        <w:rPr>
+          <w:noProof/>
+          <w:lang w:eastAsia="es-ES"/>
+        </w:rPr>
+        <w:drawing>
+          <wp:inline distT="0" distB="0" distL="0" distR="0" wp14:anchorId="6D17945B" wp14:editId="3CA366F6">
+            <wp:extent cx="6120130" cy="2896562"/>
+            <wp:effectExtent l="0" t="0" r="0" b="0"/>
+            <wp:docPr id="2" name="Imagen 2" descr="E:\Estudio\Universidad\3er año\Programación Web\proyecto de curso\Descargas.jpg"/>
+            <wp:cNvGraphicFramePr>
+              <a:graphicFrameLocks xmlns:a="http://schemas.openxmlformats.org/drawingml/2006/main" noChangeAspect="1"/>
+            </wp:cNvGraphicFramePr>
+            <a:graphic xmlns:a="http://schemas.openxmlformats.org/drawingml/2006/main">
+              <a:graphicData uri="http://schemas.openxmlformats.org/drawingml/2006/picture">
+                <pic:pic xmlns:pic="http://schemas.openxmlformats.org/drawingml/2006/picture">
+                  <pic:nvPicPr>
+                    <pic:cNvPr id="0" name="Picture 1" descr="E:\Estudio\Universidad\3er año\Programación Web\proyecto de curso\Descargas.jpg"/>
+                    <pic:cNvPicPr>
+                      <a:picLocks noChangeAspect="1" noChangeArrowheads="1"/>
+                    </pic:cNvPicPr>
+                  </pic:nvPicPr>
+                  <pic:blipFill>
+                    <a:blip r:embed="rId64">
+                      <a:extLst>
+                        <a:ext uri="{28A0092B-C50C-407E-A947-70E740481C1C}">
+                          <a14:useLocalDpi xmlns:a14="http://schemas.microsoft.com/office/drawing/2010/main" val="0"/>
+                        </a:ext>
+                      </a:extLst>
+                    </a:blip>
+                    <a:srcRect/>
+                    <a:stretch>
+                      <a:fillRect/>
+                    </a:stretch>
+                  </pic:blipFill>
+                  <pic:spPr bwMode="auto">
+                    <a:xfrm>
+                      <a:off x="0" y="0"/>
+                      <a:ext cx="6120130" cy="2896562"/>
+                    </a:xfrm>
+                    <a:prstGeom prst="rect">
+                      <a:avLst/>
+                    </a:prstGeom>
+                    <a:noFill/>
+                    <a:ln>
+                      <a:noFill/>
+                    </a:ln>
+                  </pic:spPr>
+                </pic:pic>
+              </a:graphicData>
+            </a:graphic>
+          </wp:inline>
+        </w:drawing>
+      </w:r>
     </w:p>
     <w:p>
       <w:pPr>
@@ -10471,6 +10454,8 @@
         </w:rPr>
         <w:t>Líder:</w:t>
       </w:r>
+      <w:bookmarkStart w:id="27" w:name="_GoBack"/>
+      <w:bookmarkEnd w:id="27"/>
     </w:p>
     <w:p>
       <w:pPr>
@@ -10787,6 +10772,7 @@
         <w:rPr>
           <w:sz w:val="24"/>
         </w:rPr>
+        <w:lastRenderedPageBreak/>
         <w:t xml:space="preserve">El diseño de las interfaces de las aplicaciones </w:t>
       </w:r>
       <w:r>
@@ -10967,7 +10953,7 @@
           <w:szCs w:val="24"/>
         </w:rPr>
       </w:pPr>
-      <w:bookmarkStart w:id="27" w:name="_Toc437381062"/>
+      <w:bookmarkStart w:id="28" w:name="_Toc437381062"/>
       <w:r>
         <w:rPr>
           <w:rFonts w:asciiTheme="minorHAnsi" w:hAnsiTheme="minorHAnsi"/>
@@ -10976,7 +10962,7 @@
         </w:rPr>
         <w:t>4. Aseguramiento de la calidad</w:t>
       </w:r>
-      <w:bookmarkEnd w:id="27"/>
+      <w:bookmarkEnd w:id="28"/>
     </w:p>
     <w:p>
       <w:pPr>
@@ -11031,14 +11017,7 @@
         <w:rPr>
           <w:sz w:val="24"/>
         </w:rPr>
-        <w:t xml:space="preserve">er. En </w:t>
-      </w:r>
-      <w:r>
-        <w:rPr>
-          <w:sz w:val="24"/>
-        </w:rPr>
-        <w:lastRenderedPageBreak/>
-        <w:t xml:space="preserve">ocasiones estos pasos se </w:t>
+        <w:t xml:space="preserve">er. En ocasiones estos pasos se </w:t>
       </w:r>
       <w:r>
         <w:rPr>
@@ -11461,7 +11440,14 @@
         <w:rPr>
           <w:sz w:val="24"/>
         </w:rPr>
-        <w:t xml:space="preserve">racción, estética, manipulación </w:t>
+        <w:t xml:space="preserve">racción, </w:t>
+      </w:r>
+      <w:r>
+        <w:rPr>
+          <w:sz w:val="24"/>
+        </w:rPr>
+        <w:lastRenderedPageBreak/>
+        <w:t xml:space="preserve">estética, manipulación </w:t>
       </w:r>
       <w:r>
         <w:rPr>
@@ -11669,14 +11655,7 @@
         <w:rPr>
           <w:sz w:val="24"/>
         </w:rPr>
-        <w:t xml:space="preserve">repositorio, hacia </w:t>
-      </w:r>
-      <w:r>
-        <w:rPr>
-          <w:sz w:val="24"/>
-        </w:rPr>
-        <w:lastRenderedPageBreak/>
-        <w:t>el código que inicialmente fue c</w:t>
+        <w:t>repositorio, hacia el código que inicialmente fue c</w:t>
       </w:r>
       <w:r>
         <w:rPr>
@@ -11713,7 +11692,7 @@
           <w:sz w:val="24"/>
         </w:rPr>
       </w:pPr>
-      <w:bookmarkStart w:id="28" w:name="_Toc437381063"/>
+      <w:bookmarkStart w:id="29" w:name="_Toc437381063"/>
       <w:r>
         <w:rPr>
           <w:rFonts w:asciiTheme="minorHAnsi" w:hAnsiTheme="minorHAnsi"/>
@@ -11721,7 +11700,7 @@
         </w:rPr>
         <w:t>5. Pruebas de Software:</w:t>
       </w:r>
-      <w:bookmarkEnd w:id="28"/>
+      <w:bookmarkEnd w:id="29"/>
     </w:p>
     <w:p>
       <w:pPr>
@@ -12074,6 +12053,7 @@
         <w:rPr>
           <w:sz w:val="24"/>
         </w:rPr>
+        <w:lastRenderedPageBreak/>
         <w:t xml:space="preserve">Las pruebas de camino básico permiten </w:t>
       </w:r>
       <w:r>
@@ -12143,7 +12123,7 @@
           <w:szCs w:val="40"/>
         </w:rPr>
       </w:pPr>
-      <w:bookmarkStart w:id="29" w:name="_Toc437381064"/>
+      <w:bookmarkStart w:id="30" w:name="_Toc437381064"/>
       <w:r>
         <w:rPr>
           <w:rFonts w:asciiTheme="minorHAnsi" w:hAnsiTheme="minorHAnsi"/>
@@ -12153,7 +12133,7 @@
         <w:lastRenderedPageBreak/>
         <w:t>Conclusiones</w:t>
       </w:r>
-      <w:bookmarkEnd w:id="29"/>
+      <w:bookmarkEnd w:id="30"/>
     </w:p>
     <w:p>
       <w:pPr>
@@ -12208,7 +12188,7 @@
           <w:szCs w:val="40"/>
         </w:rPr>
       </w:pPr>
-      <w:bookmarkStart w:id="30" w:name="_Toc437381065"/>
+      <w:bookmarkStart w:id="31" w:name="_Toc437381065"/>
       <w:r>
         <w:rPr>
           <w:rFonts w:asciiTheme="minorHAnsi" w:hAnsiTheme="minorHAnsi"/>
@@ -12218,7 +12198,7 @@
         <w:lastRenderedPageBreak/>
         <w:t>Recomendaciones</w:t>
       </w:r>
-      <w:bookmarkEnd w:id="30"/>
+      <w:bookmarkEnd w:id="31"/>
     </w:p>
     <w:p>
       <w:pPr>
@@ -12307,7 +12287,7 @@
           <w:szCs w:val="40"/>
         </w:rPr>
       </w:pPr>
-      <w:bookmarkStart w:id="31" w:name="_Toc437381066"/>
+      <w:bookmarkStart w:id="32" w:name="_Toc437381066"/>
       <w:r>
         <w:rPr>
           <w:rFonts w:asciiTheme="minorHAnsi" w:hAnsiTheme="minorHAnsi"/>
@@ -12317,7 +12297,7 @@
         <w:lastRenderedPageBreak/>
         <w:t>Bibliografía</w:t>
       </w:r>
-      <w:bookmarkEnd w:id="31"/>
+      <w:bookmarkEnd w:id="32"/>
     </w:p>
     <w:p>
       <w:pPr>
@@ -12377,8 +12357,6 @@
           <w:sz w:val="24"/>
         </w:rPr>
       </w:pPr>
-      <w:bookmarkStart w:id="32" w:name="_GoBack"/>
-      <w:bookmarkEnd w:id="32"/>
       <w:r>
         <w:rPr>
           <w:rStyle w:val="nfasissutil"/>
@@ -12388,7 +12366,7 @@
         </w:rPr>
         <w:t xml:space="preserve">“StartBootstrap” </w:t>
       </w:r>
-      <w:hyperlink r:id="rId64" w:history="1">
+      <w:hyperlink r:id="rId65" w:history="1">
         <w:r>
           <w:rPr>
             <w:rStyle w:val="Hipervnculo"/>
@@ -12418,7 +12396,7 @@
           <w:sz w:val="24"/>
         </w:rPr>
       </w:pPr>
-      <w:hyperlink r:id="rId65" w:history="1">
+      <w:hyperlink r:id="rId66" w:history="1">
         <w:r>
           <w:rPr>
             <w:rStyle w:val="nfasissutil"/>
@@ -12441,7 +12419,7 @@
           <w:sz w:val="24"/>
         </w:rPr>
       </w:pPr>
-      <w:hyperlink r:id="rId66" w:history="1">
+      <w:hyperlink r:id="rId67" w:history="1">
         <w:r>
           <w:rPr>
             <w:rStyle w:val="nfasissutil"/>
@@ -12464,7 +12442,7 @@
           <w:sz w:val="24"/>
         </w:rPr>
       </w:pPr>
-      <w:hyperlink r:id="rId67" w:history="1">
+      <w:hyperlink r:id="rId68" w:history="1">
         <w:r>
           <w:rPr>
             <w:rStyle w:val="nfasissutil"/>
@@ -12487,7 +12465,7 @@
           <w:sz w:val="24"/>
         </w:rPr>
       </w:pPr>
-      <w:hyperlink r:id="rId68" w:history="1">
+      <w:hyperlink r:id="rId69" w:history="1">
         <w:r>
           <w:rPr>
             <w:rStyle w:val="nfasissutil"/>
@@ -12510,7 +12488,7 @@
           <w:sz w:val="24"/>
         </w:rPr>
       </w:pPr>
-      <w:hyperlink r:id="rId69" w:history="1">
+      <w:hyperlink r:id="rId70" w:history="1">
         <w:r>
           <w:rPr>
             <w:rStyle w:val="nfasissutil"/>
@@ -12533,7 +12511,7 @@
           <w:sz w:val="24"/>
         </w:rPr>
       </w:pPr>
-      <w:hyperlink r:id="rId70" w:history="1">
+      <w:hyperlink r:id="rId71" w:history="1">
         <w:r>
           <w:rPr>
             <w:rStyle w:val="nfasissutil"/>
@@ -12556,7 +12534,7 @@
           <w:sz w:val="24"/>
         </w:rPr>
       </w:pPr>
-      <w:hyperlink r:id="rId71" w:history="1">
+      <w:hyperlink r:id="rId72" w:history="1">
         <w:r>
           <w:rPr>
             <w:rStyle w:val="nfasissutil"/>
@@ -12579,7 +12557,7 @@
           <w:sz w:val="24"/>
         </w:rPr>
       </w:pPr>
-      <w:hyperlink r:id="rId72" w:history="1">
+      <w:hyperlink r:id="rId73" w:history="1">
         <w:r>
           <w:rPr>
             <w:rStyle w:val="nfasissutil"/>
@@ -12602,7 +12580,7 @@
           <w:sz w:val="24"/>
         </w:rPr>
       </w:pPr>
-      <w:hyperlink r:id="rId73" w:history="1">
+      <w:hyperlink r:id="rId74" w:history="1">
         <w:r>
           <w:rPr>
             <w:rStyle w:val="nfasissutil"/>
@@ -12625,7 +12603,7 @@
           <w:sz w:val="24"/>
         </w:rPr>
       </w:pPr>
-      <w:hyperlink r:id="rId74" w:history="1">
+      <w:hyperlink r:id="rId75" w:history="1">
         <w:r>
           <w:rPr>
             <w:rStyle w:val="nfasissutil"/>
@@ -12648,7 +12626,7 @@
           <w:sz w:val="24"/>
         </w:rPr>
       </w:pPr>
-      <w:hyperlink r:id="rId75" w:history="1">
+      <w:hyperlink r:id="rId76" w:history="1">
         <w:r>
           <w:rPr>
             <w:rStyle w:val="nfasissutil"/>
@@ -12671,7 +12649,7 @@
           <w:sz w:val="24"/>
         </w:rPr>
       </w:pPr>
-      <w:hyperlink r:id="rId76" w:history="1">
+      <w:hyperlink r:id="rId77" w:history="1">
         <w:r>
           <w:rPr>
             <w:rStyle w:val="nfasissutil"/>
@@ -12694,7 +12672,7 @@
           <w:sz w:val="24"/>
         </w:rPr>
       </w:pPr>
-      <w:hyperlink r:id="rId77" w:history="1">
+      <w:hyperlink r:id="rId78" w:history="1">
         <w:r>
           <w:rPr>
             <w:rStyle w:val="nfasissutil"/>
@@ -12717,7 +12695,7 @@
           <w:sz w:val="24"/>
         </w:rPr>
       </w:pPr>
-      <w:hyperlink r:id="rId78" w:history="1">
+      <w:hyperlink r:id="rId79" w:history="1">
         <w:r>
           <w:rPr>
             <w:rStyle w:val="nfasissutil"/>
@@ -12740,7 +12718,7 @@
           <w:sz w:val="24"/>
         </w:rPr>
       </w:pPr>
-      <w:hyperlink r:id="rId79" w:history="1">
+      <w:hyperlink r:id="rId80" w:history="1">
         <w:r>
           <w:rPr>
             <w:rStyle w:val="nfasissutil"/>
@@ -12763,7 +12741,7 @@
           <w:sz w:val="24"/>
         </w:rPr>
       </w:pPr>
-      <w:hyperlink r:id="rId80" w:history="1">
+      <w:hyperlink r:id="rId81" w:history="1">
         <w:r>
           <w:rPr>
             <w:rStyle w:val="nfasissutil"/>
@@ -13065,7 +13043,7 @@
           <w:sz w:val="24"/>
         </w:rPr>
       </w:pPr>
-      <w:hyperlink r:id="rId81" w:history="1">
+      <w:hyperlink r:id="rId82" w:history="1">
         <w:r>
           <w:rPr>
             <w:rStyle w:val="nfasissutil"/>
@@ -13257,7 +13235,7 @@
         </w:rPr>
         <w:t xml:space="preserve"> (8 de abril de 2005). </w:t>
       </w:r>
-      <w:hyperlink r:id="rId82" w:history="1">
+      <w:hyperlink r:id="rId83" w:history="1">
         <w:r>
           <w:rPr>
             <w:rStyle w:val="nfasissutil"/>
@@ -13349,7 +13327,7 @@
         </w:rPr>
         <w:t xml:space="preserve"> (23 de marzo de 2006). </w:t>
       </w:r>
-      <w:hyperlink r:id="rId83" w:history="1">
+      <w:hyperlink r:id="rId84" w:history="1">
         <w:r>
           <w:rPr>
             <w:rStyle w:val="nfasissutil"/>
@@ -17786,7 +17764,7 @@
 </file>
 
 <file path=customXml/itemProps1.xml><?xml version="1.0" encoding="utf-8"?>
-<ds:datastoreItem xmlns:ds="http://schemas.openxmlformats.org/officeDocument/2006/customXml" ds:itemID="{8034A847-42DF-47E0-91E7-1F69BF234A55}">
+<ds:datastoreItem xmlns:ds="http://schemas.openxmlformats.org/officeDocument/2006/customXml" ds:itemID="{F5E19DD6-AFBB-4196-B8AF-3721CD6436B4}">
   <ds:schemaRefs>
     <ds:schemaRef ds:uri="http://schemas.openxmlformats.org/officeDocument/2006/bibliography"/>
   </ds:schemaRefs>

</xml_diff>